<commit_message>
se realiza caratula y se hacen ligeros cambios el texto
</commit_message>
<xml_diff>
--- a/Gestor de Inventarios.docx
+++ b/Gestor de Inventarios.docx
@@ -4,29 +4,942 @@
   <w:body>
     <w:p>
       <w:pPr>
-        <w:jc w:val="both"/>
-        <w:rPr>
-          <w:rFonts w:ascii="Arial" w:hAnsi="Arial" w:cs="Arial"/>
-          <w:lang w:val="es-MX"/>
-        </w:rPr>
-      </w:pPr>
-      <w:r>
-        <w:rPr>
-          <w:rFonts w:ascii="Arial" w:eastAsia="Arial Nova" w:hAnsi="Arial" w:cs="Arial"/>
-          <w:sz w:val="24"/>
-          <w:szCs w:val="24"/>
-          <w:lang w:val="es-MX"/>
-        </w:rPr>
-        <w:t>Caratula</w:t>
-      </w:r>
-    </w:p>
-    <w:p>
-      <w:pPr>
-        <w:rPr>
-          <w:rFonts w:ascii="Arial" w:hAnsi="Arial" w:cs="Arial"/>
-          <w:lang w:val="es-MX"/>
-        </w:rPr>
-      </w:pPr>
+        <w:rPr>
+          <w:rFonts w:ascii="Calibri" w:eastAsia="Calibri" w:hAnsi="Calibri" w:cs="Arial"/>
+          <w14:ligatures w14:val="standardContextual"/>
+        </w:rPr>
+      </w:pPr>
+      <w:r>
+        <w:rPr>
+          <w:rFonts w:ascii="Calibri" w:eastAsia="Calibri" w:hAnsi="Calibri" w:cs="Arial"/>
+          <w:noProof/>
+          <w14:ligatures w14:val="standardContextual"/>
+        </w:rPr>
+        <mc:AlternateContent>
+          <mc:Choice Requires="wps">
+            <w:drawing>
+              <wp:anchor distT="0" distB="0" distL="114300" distR="114300" simplePos="0" relativeHeight="251661312" behindDoc="1" locked="0" layoutInCell="1" allowOverlap="1" wp14:anchorId="729C59E2" wp14:editId="1D41FD70">
+                <wp:simplePos x="0" y="0"/>
+                <wp:positionH relativeFrom="margin">
+                  <wp:posOffset>-424815</wp:posOffset>
+                </wp:positionH>
+                <wp:positionV relativeFrom="margin">
+                  <wp:posOffset>6372860</wp:posOffset>
+                </wp:positionV>
+                <wp:extent cx="6249670" cy="85090"/>
+                <wp:effectExtent l="0" t="0" r="635" b="0"/>
+                <wp:wrapNone/>
+                <wp:docPr id="1910476906" name="Rectangle 5"/>
+                <wp:cNvGraphicFramePr>
+                  <a:graphicFrameLocks xmlns:a="http://schemas.openxmlformats.org/drawingml/2006/main"/>
+                </wp:cNvGraphicFramePr>
+                <a:graphic xmlns:a="http://schemas.openxmlformats.org/drawingml/2006/main">
+                  <a:graphicData uri="http://schemas.microsoft.com/office/word/2010/wordprocessingShape">
+                    <wps:wsp>
+                      <wps:cNvSpPr>
+                        <a:spLocks noChangeArrowheads="1"/>
+                      </wps:cNvSpPr>
+                      <wps:spPr bwMode="auto">
+                        <a:xfrm flipV="1">
+                          <a:off x="0" y="0"/>
+                          <a:ext cx="6249670" cy="85090"/>
+                        </a:xfrm>
+                        <a:prstGeom prst="rect">
+                          <a:avLst/>
+                        </a:prstGeom>
+                        <a:solidFill>
+                          <a:sysClr val="windowText" lastClr="000000">
+                            <a:lumMod val="85000"/>
+                            <a:lumOff val="15000"/>
+                          </a:sysClr>
+                        </a:solidFill>
+                        <a:ln>
+                          <a:noFill/>
+                        </a:ln>
+                        <a:extLst>
+                          <a:ext uri="{91240B29-F687-4F45-9708-019B960494DF}">
+                            <a14:hiddenLine xmlns:a14="http://schemas.microsoft.com/office/drawing/2010/main" w="9525">
+                              <a:solidFill>
+                                <a:srgbClr val="000000"/>
+                              </a:solidFill>
+                              <a:miter lim="800000"/>
+                              <a:headEnd/>
+                              <a:tailEnd/>
+                            </a14:hiddenLine>
+                          </a:ext>
+                        </a:extLst>
+                      </wps:spPr>
+                      <wps:bodyPr rot="0" vert="horz" wrap="square" lIns="91440" tIns="45720" rIns="91440" bIns="45720" anchor="t" anchorCtr="0" upright="1">
+                        <a:noAutofit/>
+                      </wps:bodyPr>
+                    </wps:wsp>
+                  </a:graphicData>
+                </a:graphic>
+                <wp14:sizeRelH relativeFrom="page">
+                  <wp14:pctWidth>0</wp14:pctWidth>
+                </wp14:sizeRelH>
+                <wp14:sizeRelV relativeFrom="page">
+                  <wp14:pctHeight>0</wp14:pctHeight>
+                </wp14:sizeRelV>
+              </wp:anchor>
+            </w:drawing>
+          </mc:Choice>
+          <mc:Fallback>
+            <w:pict>
+              <v:rect w14:anchorId="1283BF85" id="Rectangle 5" o:spid="_x0000_s1026" style="position:absolute;margin-left:-33.45pt;margin-top:501.8pt;width:492.1pt;height:6.7pt;flip:y;z-index:-251655168;visibility:visible;mso-wrap-style:square;mso-width-percent:0;mso-height-percent:0;mso-wrap-distance-left:9pt;mso-wrap-distance-top:0;mso-wrap-distance-right:9pt;mso-wrap-distance-bottom:0;mso-position-horizontal:absolute;mso-position-horizontal-relative:margin;mso-position-vertical:absolute;mso-position-vertical-relative:margin;mso-width-percent:0;mso-height-percent:0;mso-width-relative:page;mso-height-relative:page;v-text-anchor:top" o:gfxdata="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" fillcolor="#262626" stroked="f">
+                <w10:wrap anchorx="margin" anchory="margin"/>
+              </v:rect>
+            </w:pict>
+          </mc:Fallback>
+        </mc:AlternateContent>
+      </w:r>
+      <w:r>
+        <w:rPr>
+          <w:rFonts w:ascii="Calibri" w:eastAsia="Calibri" w:hAnsi="Calibri" w:cs="Arial"/>
+          <w:noProof/>
+          <w14:ligatures w14:val="standardContextual"/>
+        </w:rPr>
+        <mc:AlternateContent>
+          <mc:Choice Requires="wps">
+            <w:drawing>
+              <wp:anchor distT="0" distB="0" distL="114300" distR="114300" simplePos="0" relativeHeight="251663360" behindDoc="0" locked="0" layoutInCell="1" allowOverlap="1" wp14:anchorId="4005FA78" wp14:editId="406693F4">
+                <wp:simplePos x="0" y="0"/>
+                <wp:positionH relativeFrom="column">
+                  <wp:posOffset>2985135</wp:posOffset>
+                </wp:positionH>
+                <wp:positionV relativeFrom="paragraph">
+                  <wp:posOffset>7015480</wp:posOffset>
+                </wp:positionV>
+                <wp:extent cx="2519680" cy="1261110"/>
+                <wp:effectExtent l="0" t="0" r="0" b="0"/>
+                <wp:wrapNone/>
+                <wp:docPr id="14778227" name="Text Box 7"/>
+                <wp:cNvGraphicFramePr>
+                  <a:graphicFrameLocks xmlns:a="http://schemas.openxmlformats.org/drawingml/2006/main"/>
+                </wp:cNvGraphicFramePr>
+                <a:graphic xmlns:a="http://schemas.openxmlformats.org/drawingml/2006/main">
+                  <a:graphicData uri="http://schemas.microsoft.com/office/word/2010/wordprocessingShape">
+                    <wps:wsp>
+                      <wps:cNvSpPr txBox="1">
+                        <a:spLocks noChangeArrowheads="1"/>
+                      </wps:cNvSpPr>
+                      <wps:spPr bwMode="auto">
+                        <a:xfrm>
+                          <a:off x="0" y="0"/>
+                          <a:ext cx="2519680" cy="1261110"/>
+                        </a:xfrm>
+                        <a:prstGeom prst="rect">
+                          <a:avLst/>
+                        </a:prstGeom>
+                        <a:noFill/>
+                        <a:ln>
+                          <a:noFill/>
+                        </a:ln>
+                        <a:extLst>
+                          <a:ext uri="{909E8E84-426E-40DD-AFC4-6F175D3DCCD1}">
+                            <a14:hiddenFill xmlns:a14="http://schemas.microsoft.com/office/drawing/2010/main">
+                              <a:solidFill>
+                                <a:schemeClr val="bg1">
+                                  <a:lumMod val="100000"/>
+                                  <a:lumOff val="0"/>
+                                </a:schemeClr>
+                              </a:solidFill>
+                            </a14:hiddenFill>
+                          </a:ext>
+                          <a:ext uri="{91240B29-F687-4F45-9708-019B960494DF}">
+                            <a14:hiddenLine xmlns:a14="http://schemas.microsoft.com/office/drawing/2010/main" w="9525">
+                              <a:solidFill>
+                                <a:srgbClr val="000000"/>
+                              </a:solidFill>
+                              <a:miter lim="800000"/>
+                              <a:headEnd/>
+                              <a:tailEnd/>
+                            </a14:hiddenLine>
+                          </a:ext>
+                        </a:extLst>
+                      </wps:spPr>
+                      <wps:txbx>
+                        <w:txbxContent>
+                          <w:p>
+                            <w:pPr>
+                              <w:spacing w:after="0" w:line="240" w:lineRule="auto"/>
+                              <w:jc w:val="both"/>
+                              <w:rPr>
+                                <w:sz w:val="36"/>
+                                <w:szCs w:val="36"/>
+                                <w:lang w:val="es-ES"/>
+                              </w:rPr>
+                            </w:pPr>
+                          </w:p>
+                        </w:txbxContent>
+                      </wps:txbx>
+                      <wps:bodyPr rot="0" vert="horz" wrap="square" lIns="91440" tIns="45720" rIns="91440" bIns="45720" anchor="t" anchorCtr="0" upright="1">
+                        <a:noAutofit/>
+                      </wps:bodyPr>
+                    </wps:wsp>
+                  </a:graphicData>
+                </a:graphic>
+                <wp14:sizeRelH relativeFrom="page">
+                  <wp14:pctWidth>0</wp14:pctWidth>
+                </wp14:sizeRelH>
+                <wp14:sizeRelV relativeFrom="page">
+                  <wp14:pctHeight>0</wp14:pctHeight>
+                </wp14:sizeRelV>
+              </wp:anchor>
+            </w:drawing>
+          </mc:Choice>
+          <mc:Fallback>
+            <w:pict>
+              <v:shapetype w14:anchorId="4005FA78" id="_x0000_t202" coordsize="21600,21600" o:spt="202" path="m,l,21600r21600,l21600,xe">
+                <v:stroke joinstyle="miter"/>
+                <v:path gradientshapeok="t" o:connecttype="rect"/>
+              </v:shapetype>
+              <v:shape id="Text Box 7" o:spid="_x0000_s1026" type="#_x0000_t202" style="position:absolute;margin-left:235.05pt;margin-top:552.4pt;width:198.4pt;height:99.3pt;z-index:251663360;visibility:visible;mso-wrap-style:square;mso-width-percent:0;mso-height-percent:0;mso-wrap-distance-left:9pt;mso-wrap-distance-top:0;mso-wrap-distance-right:9pt;mso-wrap-distance-bottom:0;mso-position-horizontal:absolute;mso-position-horizontal-relative:text;mso-position-vertical:absolute;mso-position-vertical-relative:text;mso-width-percent:0;mso-height-percent:0;mso-width-relative:page;mso-height-relative:page;v-text-anchor:top" o:gfxdata="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" filled="f" fillcolor="white [3212]" stroked="f">
+                <v:textbox>
+                  <w:txbxContent>
+                    <w:p>
+                      <w:pPr>
+                        <w:spacing w:after="0" w:line="240" w:lineRule="auto"/>
+                        <w:jc w:val="both"/>
+                        <w:rPr>
+                          <w:sz w:val="36"/>
+                          <w:szCs w:val="36"/>
+                          <w:lang w:val="es-ES"/>
+                        </w:rPr>
+                      </w:pPr>
+                    </w:p>
+                  </w:txbxContent>
+                </v:textbox>
+              </v:shape>
+            </w:pict>
+          </mc:Fallback>
+        </mc:AlternateContent>
+      </w:r>
+      <w:r>
+        <w:rPr>
+          <w:rFonts w:ascii="Calibri" w:eastAsia="Calibri" w:hAnsi="Calibri" w:cs="Arial"/>
+          <w:noProof/>
+          <w14:ligatures w14:val="standardContextual"/>
+        </w:rPr>
+        <mc:AlternateContent>
+          <mc:Choice Requires="wps">
+            <w:drawing>
+              <wp:anchor distT="0" distB="0" distL="114300" distR="114300" simplePos="0" relativeHeight="251662336" behindDoc="0" locked="0" layoutInCell="1" allowOverlap="1" wp14:anchorId="3A46C09F" wp14:editId="47586A74">
+                <wp:simplePos x="0" y="0"/>
+                <wp:positionH relativeFrom="column">
+                  <wp:posOffset>-184150</wp:posOffset>
+                </wp:positionH>
+                <wp:positionV relativeFrom="paragraph">
+                  <wp:posOffset>6999605</wp:posOffset>
+                </wp:positionV>
+                <wp:extent cx="2519680" cy="1276985"/>
+                <wp:effectExtent l="635" t="3175" r="3810" b="0"/>
+                <wp:wrapNone/>
+                <wp:docPr id="1188400054" name="Text Box 6"/>
+                <wp:cNvGraphicFramePr>
+                  <a:graphicFrameLocks xmlns:a="http://schemas.openxmlformats.org/drawingml/2006/main"/>
+                </wp:cNvGraphicFramePr>
+                <a:graphic xmlns:a="http://schemas.openxmlformats.org/drawingml/2006/main">
+                  <a:graphicData uri="http://schemas.microsoft.com/office/word/2010/wordprocessingShape">
+                    <wps:wsp>
+                      <wps:cNvSpPr txBox="1">
+                        <a:spLocks noChangeArrowheads="1"/>
+                      </wps:cNvSpPr>
+                      <wps:spPr bwMode="auto">
+                        <a:xfrm>
+                          <a:off x="0" y="0"/>
+                          <a:ext cx="2519680" cy="1276985"/>
+                        </a:xfrm>
+                        <a:prstGeom prst="rect">
+                          <a:avLst/>
+                        </a:prstGeom>
+                        <a:noFill/>
+                        <a:ln>
+                          <a:noFill/>
+                        </a:ln>
+                        <a:extLst>
+                          <a:ext uri="{909E8E84-426E-40DD-AFC4-6F175D3DCCD1}">
+                            <a14:hiddenFill xmlns:a14="http://schemas.microsoft.com/office/drawing/2010/main">
+                              <a:solidFill>
+                                <a:schemeClr val="bg1">
+                                  <a:lumMod val="100000"/>
+                                  <a:lumOff val="0"/>
+                                </a:schemeClr>
+                              </a:solidFill>
+                            </a14:hiddenFill>
+                          </a:ext>
+                          <a:ext uri="{91240B29-F687-4F45-9708-019B960494DF}">
+                            <a14:hiddenLine xmlns:a14="http://schemas.microsoft.com/office/drawing/2010/main" w="9525">
+                              <a:solidFill>
+                                <a:srgbClr val="000000"/>
+                              </a:solidFill>
+                              <a:miter lim="800000"/>
+                              <a:headEnd/>
+                              <a:tailEnd/>
+                            </a14:hiddenLine>
+                          </a:ext>
+                        </a:extLst>
+                      </wps:spPr>
+                      <wps:txbx>
+                        <w:txbxContent>
+                          <w:p>
+                            <w:pPr>
+                              <w:spacing w:after="0" w:line="240" w:lineRule="auto"/>
+                              <w:rPr>
+                                <w:noProof/>
+                                <w:color w:val="767171"/>
+                                <w:sz w:val="36"/>
+                                <w:szCs w:val="36"/>
+                              </w:rPr>
+                            </w:pPr>
+                            <w:r>
+                              <w:rPr>
+                                <w:noProof/>
+                                <w:color w:val="767171"/>
+                                <w:sz w:val="36"/>
+                                <w:szCs w:val="36"/>
+                                <w:lang w:val="es-ES"/>
+                              </w:rPr>
+                              <w:t xml:space="preserve"> </w:t>
+                            </w:r>
+                          </w:p>
+                        </w:txbxContent>
+                      </wps:txbx>
+                      <wps:bodyPr rot="0" vert="horz" wrap="square" lIns="91440" tIns="45720" rIns="91440" bIns="45720" anchor="t" anchorCtr="0" upright="1">
+                        <a:noAutofit/>
+                      </wps:bodyPr>
+                    </wps:wsp>
+                  </a:graphicData>
+                </a:graphic>
+                <wp14:sizeRelH relativeFrom="page">
+                  <wp14:pctWidth>0</wp14:pctWidth>
+                </wp14:sizeRelH>
+                <wp14:sizeRelV relativeFrom="page">
+                  <wp14:pctHeight>0</wp14:pctHeight>
+                </wp14:sizeRelV>
+              </wp:anchor>
+            </w:drawing>
+          </mc:Choice>
+          <mc:Fallback>
+            <w:pict>
+              <v:shape w14:anchorId="3A46C09F" id="Text Box 6" o:spid="_x0000_s1027" type="#_x0000_t202" style="position:absolute;margin-left:-14.5pt;margin-top:551.15pt;width:198.4pt;height:100.55pt;z-index:251662336;visibility:visible;mso-wrap-style:square;mso-width-percent:0;mso-height-percent:0;mso-wrap-distance-left:9pt;mso-wrap-distance-top:0;mso-wrap-distance-right:9pt;mso-wrap-distance-bottom:0;mso-position-horizontal:absolute;mso-position-horizontal-relative:text;mso-position-vertical:absolute;mso-position-vertical-relative:text;mso-width-percent:0;mso-height-percent:0;mso-width-relative:page;mso-height-relative:page;v-text-anchor:top" o:gfxdata="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" filled="f" fillcolor="white [3212]" stroked="f">
+                <v:textbox>
+                  <w:txbxContent>
+                    <w:p>
+                      <w:pPr>
+                        <w:spacing w:after="0" w:line="240" w:lineRule="auto"/>
+                        <w:rPr>
+                          <w:noProof/>
+                          <w:color w:val="767171"/>
+                          <w:sz w:val="36"/>
+                          <w:szCs w:val="36"/>
+                        </w:rPr>
+                      </w:pPr>
+                      <w:r>
+                        <w:rPr>
+                          <w:noProof/>
+                          <w:color w:val="767171"/>
+                          <w:sz w:val="36"/>
+                          <w:szCs w:val="36"/>
+                          <w:lang w:val="es-ES"/>
+                        </w:rPr>
+                        <w:t xml:space="preserve"> </w:t>
+                      </w:r>
+                    </w:p>
+                  </w:txbxContent>
+                </v:textbox>
+              </v:shape>
+            </w:pict>
+          </mc:Fallback>
+        </mc:AlternateContent>
+      </w:r>
+      <w:r>
+        <w:rPr>
+          <w:rFonts w:ascii="Calibri" w:eastAsia="Calibri" w:hAnsi="Calibri" w:cs="Arial"/>
+          <w:noProof/>
+          <w14:ligatures w14:val="standardContextual"/>
+        </w:rPr>
+        <mc:AlternateContent>
+          <mc:Choice Requires="wps">
+            <w:drawing>
+              <wp:anchor distT="0" distB="0" distL="114300" distR="114300" simplePos="0" relativeHeight="251660288" behindDoc="1" locked="0" layoutInCell="1" allowOverlap="1" wp14:anchorId="25F8C40D" wp14:editId="5385ED61">
+                <wp:simplePos x="0" y="0"/>
+                <wp:positionH relativeFrom="column">
+                  <wp:posOffset>-247650</wp:posOffset>
+                </wp:positionH>
+                <wp:positionV relativeFrom="paragraph">
+                  <wp:posOffset>361315</wp:posOffset>
+                </wp:positionV>
+                <wp:extent cx="2980055" cy="425450"/>
+                <wp:effectExtent l="3810" t="3810" r="0" b="0"/>
+                <wp:wrapNone/>
+                <wp:docPr id="237203109" name="Rectangle 4"/>
+                <wp:cNvGraphicFramePr>
+                  <a:graphicFrameLocks xmlns:a="http://schemas.openxmlformats.org/drawingml/2006/main"/>
+                </wp:cNvGraphicFramePr>
+                <a:graphic xmlns:a="http://schemas.openxmlformats.org/drawingml/2006/main">
+                  <a:graphicData uri="http://schemas.microsoft.com/office/word/2010/wordprocessingShape">
+                    <wps:wsp>
+                      <wps:cNvSpPr>
+                        <a:spLocks noChangeArrowheads="1"/>
+                      </wps:cNvSpPr>
+                      <wps:spPr bwMode="auto">
+                        <a:xfrm>
+                          <a:off x="0" y="0"/>
+                          <a:ext cx="2980055" cy="425450"/>
+                        </a:xfrm>
+                        <a:prstGeom prst="rect">
+                          <a:avLst/>
+                        </a:prstGeom>
+                        <a:solidFill>
+                          <a:sysClr val="windowText" lastClr="000000">
+                            <a:lumMod val="75000"/>
+                            <a:lumOff val="25000"/>
+                          </a:sysClr>
+                        </a:solidFill>
+                        <a:ln>
+                          <a:noFill/>
+                        </a:ln>
+                        <a:extLst>
+                          <a:ext uri="{91240B29-F687-4F45-9708-019B960494DF}">
+                            <a14:hiddenLine xmlns:a14="http://schemas.microsoft.com/office/drawing/2010/main" w="9525">
+                              <a:solidFill>
+                                <a:srgbClr val="000000"/>
+                              </a:solidFill>
+                              <a:miter lim="800000"/>
+                              <a:headEnd/>
+                              <a:tailEnd/>
+                            </a14:hiddenLine>
+                          </a:ext>
+                        </a:extLst>
+                      </wps:spPr>
+                      <wps:bodyPr rot="0" vert="horz" wrap="square" lIns="91440" tIns="45720" rIns="91440" bIns="45720" anchor="t" anchorCtr="0" upright="1">
+                        <a:noAutofit/>
+                      </wps:bodyPr>
+                    </wps:wsp>
+                  </a:graphicData>
+                </a:graphic>
+                <wp14:sizeRelH relativeFrom="page">
+                  <wp14:pctWidth>0</wp14:pctWidth>
+                </wp14:sizeRelH>
+                <wp14:sizeRelV relativeFrom="page">
+                  <wp14:pctHeight>0</wp14:pctHeight>
+                </wp14:sizeRelV>
+              </wp:anchor>
+            </w:drawing>
+          </mc:Choice>
+          <mc:Fallback>
+            <w:pict>
+              <v:rect w14:anchorId="12140321" id="Rectangle 4" o:spid="_x0000_s1026" style="position:absolute;margin-left:-19.5pt;margin-top:28.45pt;width:234.65pt;height:33.5pt;z-index:-251656192;visibility:visible;mso-wrap-style:square;mso-width-percent:0;mso-height-percent:0;mso-wrap-distance-left:9pt;mso-wrap-distance-top:0;mso-wrap-distance-right:9pt;mso-wrap-distance-bottom:0;mso-position-horizontal:absolute;mso-position-horizontal-relative:text;mso-position-vertical:absolute;mso-position-vertical-relative:text;mso-width-percent:0;mso-height-percent:0;mso-width-relative:page;mso-height-relative:page;v-text-anchor:top" o:gfxdata="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" fillcolor="#404040" stroked="f"/>
+            </w:pict>
+          </mc:Fallback>
+        </mc:AlternateContent>
+      </w:r>
+    </w:p>
+    <w:p>
+      <w:pPr>
+        <w:rPr>
+          <w:rFonts w:ascii="Arial" w:hAnsi="Arial" w:cs="Arial"/>
+          <w:lang w:val="es-MX"/>
+        </w:rPr>
+      </w:pPr>
+      <w:r>
+        <w:rPr>
+          <w:rFonts w:ascii="Calibri" w:eastAsia="Calibri" w:hAnsi="Calibri" w:cs="Arial"/>
+          <w:noProof/>
+          <w14:ligatures w14:val="standardContextual"/>
+        </w:rPr>
+        <mc:AlternateContent>
+          <mc:Choice Requires="wps">
+            <w:drawing>
+              <wp:anchor distT="0" distB="0" distL="114300" distR="114300" simplePos="0" relativeHeight="251665408" behindDoc="0" locked="0" layoutInCell="1" allowOverlap="1" wp14:anchorId="5A83B7A7" wp14:editId="217D5D00">
+                <wp:simplePos x="0" y="0"/>
+                <wp:positionH relativeFrom="margin">
+                  <wp:posOffset>-409575</wp:posOffset>
+                </wp:positionH>
+                <wp:positionV relativeFrom="margin">
+                  <wp:posOffset>4000500</wp:posOffset>
+                </wp:positionV>
+                <wp:extent cx="2343150" cy="1400175"/>
+                <wp:effectExtent l="0" t="0" r="0" b="9525"/>
+                <wp:wrapSquare wrapText="bothSides"/>
+                <wp:docPr id="229939932" name="Text Box 8"/>
+                <wp:cNvGraphicFramePr>
+                  <a:graphicFrameLocks xmlns:a="http://schemas.openxmlformats.org/drawingml/2006/main"/>
+                </wp:cNvGraphicFramePr>
+                <a:graphic xmlns:a="http://schemas.openxmlformats.org/drawingml/2006/main">
+                  <a:graphicData uri="http://schemas.microsoft.com/office/word/2010/wordprocessingShape">
+                    <wps:wsp>
+                      <wps:cNvSpPr txBox="1">
+                        <a:spLocks noChangeArrowheads="1"/>
+                      </wps:cNvSpPr>
+                      <wps:spPr bwMode="auto">
+                        <a:xfrm>
+                          <a:off x="0" y="0"/>
+                          <a:ext cx="2343150" cy="1400175"/>
+                        </a:xfrm>
+                        <a:prstGeom prst="rect">
+                          <a:avLst/>
+                        </a:prstGeom>
+                        <a:noFill/>
+                        <a:ln>
+                          <a:noFill/>
+                        </a:ln>
+                        <a:extLst>
+                          <a:ext uri="{909E8E84-426E-40DD-AFC4-6F175D3DCCD1}">
+                            <a14:hiddenFill xmlns:a14="http://schemas.microsoft.com/office/drawing/2010/main">
+                              <a:solidFill>
+                                <a:schemeClr val="bg1">
+                                  <a:lumMod val="100000"/>
+                                  <a:lumOff val="0"/>
+                                </a:schemeClr>
+                              </a:solidFill>
+                            </a14:hiddenFill>
+                          </a:ext>
+                          <a:ext uri="{91240B29-F687-4F45-9708-019B960494DF}">
+                            <a14:hiddenLine xmlns:a14="http://schemas.microsoft.com/office/drawing/2010/main" w="9525">
+                              <a:solidFill>
+                                <a:srgbClr val="000000"/>
+                              </a:solidFill>
+                              <a:miter lim="800000"/>
+                              <a:headEnd/>
+                              <a:tailEnd/>
+                            </a14:hiddenLine>
+                          </a:ext>
+                        </a:extLst>
+                      </wps:spPr>
+                      <wps:txbx>
+                        <w:txbxContent>
+                          <w:p>
+                            <w:pPr>
+                              <w:spacing w:after="0" w:line="240" w:lineRule="auto"/>
+                              <w:jc w:val="both"/>
+                              <w:rPr>
+                                <w:noProof/>
+                                <w:sz w:val="36"/>
+                                <w:szCs w:val="36"/>
+                                <w:lang w:val="es-MX"/>
+                              </w:rPr>
+                            </w:pPr>
+                            <w:r>
+                              <w:rPr>
+                                <w:noProof/>
+                                <w:sz w:val="36"/>
+                                <w:szCs w:val="36"/>
+                                <w:lang w:val="es-MX"/>
+                              </w:rPr>
+                              <w:t>Desarrollado por:</w:t>
+                            </w:r>
+                          </w:p>
+                          <w:p>
+                            <w:pPr>
+                              <w:spacing w:after="0" w:line="240" w:lineRule="auto"/>
+                              <w:jc w:val="both"/>
+                              <w:rPr>
+                                <w:noProof/>
+                                <w:sz w:val="36"/>
+                                <w:szCs w:val="36"/>
+                                <w:lang w:val="es-MX"/>
+                              </w:rPr>
+                            </w:pPr>
+                            <w:r>
+                              <w:rPr>
+                                <w:noProof/>
+                                <w:sz w:val="36"/>
+                                <w:szCs w:val="36"/>
+                                <w:lang w:val="es-MX"/>
+                              </w:rPr>
+                              <w:t>Armando Ambrosio Nocedal</w:t>
+                            </w:r>
+                          </w:p>
+                          <w:p>
+                            <w:pPr>
+                              <w:spacing w:after="0" w:line="240" w:lineRule="auto"/>
+                              <w:jc w:val="both"/>
+                              <w:rPr>
+                                <w:noProof/>
+                                <w:sz w:val="36"/>
+                                <w:szCs w:val="36"/>
+                                <w:lang w:val="es-MX"/>
+                              </w:rPr>
+                            </w:pPr>
+                            <w:r>
+                              <w:rPr>
+                                <w:noProof/>
+                                <w:sz w:val="36"/>
+                                <w:szCs w:val="36"/>
+                                <w:lang w:val="es-MX"/>
+                              </w:rPr>
+                              <w:t>Omar Arias Dominguez</w:t>
+                            </w:r>
+                          </w:p>
+                          <w:p>
+                            <w:pPr>
+                              <w:spacing w:after="0" w:line="240" w:lineRule="auto"/>
+                              <w:jc w:val="both"/>
+                              <w:rPr>
+                                <w:sz w:val="36"/>
+                                <w:szCs w:val="36"/>
+                                <w:lang w:val="es-ES"/>
+                              </w:rPr>
+                            </w:pPr>
+                            <w:r>
+                              <w:rPr>
+                                <w:noProof/>
+                                <w:sz w:val="36"/>
+                                <w:szCs w:val="36"/>
+                                <w:lang w:val="es-ES"/>
+                              </w:rPr>
+                              <w:t xml:space="preserve"> </w:t>
+                            </w:r>
+                          </w:p>
+                        </w:txbxContent>
+                      </wps:txbx>
+                      <wps:bodyPr rot="0" vert="horz" wrap="square" lIns="91440" tIns="45720" rIns="91440" bIns="45720" anchor="t" anchorCtr="0" upright="1">
+                        <a:noAutofit/>
+                      </wps:bodyPr>
+                    </wps:wsp>
+                  </a:graphicData>
+                </a:graphic>
+                <wp14:sizeRelH relativeFrom="page">
+                  <wp14:pctWidth>0</wp14:pctWidth>
+                </wp14:sizeRelH>
+                <wp14:sizeRelV relativeFrom="page">
+                  <wp14:pctHeight>0</wp14:pctHeight>
+                </wp14:sizeRelV>
+              </wp:anchor>
+            </w:drawing>
+          </mc:Choice>
+          <mc:Fallback>
+            <w:pict>
+              <v:shape w14:anchorId="5A83B7A7" id="Text Box 8" o:spid="_x0000_s1028" type="#_x0000_t202" style="position:absolute;margin-left:-32.25pt;margin-top:315pt;width:184.5pt;height:110.25pt;z-index:251665408;visibility:visible;mso-wrap-style:square;mso-width-percent:0;mso-height-percent:0;mso-wrap-distance-left:9pt;mso-wrap-distance-top:0;mso-wrap-distance-right:9pt;mso-wrap-distance-bottom:0;mso-position-horizontal:absolute;mso-position-horizontal-relative:margin;mso-position-vertical:absolute;mso-position-vertical-relative:margin;mso-width-percent:0;mso-height-percent:0;mso-width-relative:page;mso-height-relative:page;v-text-anchor:top" o:gfxdata="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" filled="f" fillcolor="white [3212]" stroked="f">
+                <v:textbox>
+                  <w:txbxContent>
+                    <w:p>
+                      <w:pPr>
+                        <w:spacing w:after="0" w:line="240" w:lineRule="auto"/>
+                        <w:jc w:val="both"/>
+                        <w:rPr>
+                          <w:noProof/>
+                          <w:sz w:val="36"/>
+                          <w:szCs w:val="36"/>
+                          <w:lang w:val="es-MX"/>
+                        </w:rPr>
+                      </w:pPr>
+                      <w:r>
+                        <w:rPr>
+                          <w:noProof/>
+                          <w:sz w:val="36"/>
+                          <w:szCs w:val="36"/>
+                          <w:lang w:val="es-MX"/>
+                        </w:rPr>
+                        <w:t>Desarrollado por:</w:t>
+                      </w:r>
+                    </w:p>
+                    <w:p>
+                      <w:pPr>
+                        <w:spacing w:after="0" w:line="240" w:lineRule="auto"/>
+                        <w:jc w:val="both"/>
+                        <w:rPr>
+                          <w:noProof/>
+                          <w:sz w:val="36"/>
+                          <w:szCs w:val="36"/>
+                          <w:lang w:val="es-MX"/>
+                        </w:rPr>
+                      </w:pPr>
+                      <w:r>
+                        <w:rPr>
+                          <w:noProof/>
+                          <w:sz w:val="36"/>
+                          <w:szCs w:val="36"/>
+                          <w:lang w:val="es-MX"/>
+                        </w:rPr>
+                        <w:t>Armando Ambrosio Nocedal</w:t>
+                      </w:r>
+                    </w:p>
+                    <w:p>
+                      <w:pPr>
+                        <w:spacing w:after="0" w:line="240" w:lineRule="auto"/>
+                        <w:jc w:val="both"/>
+                        <w:rPr>
+                          <w:noProof/>
+                          <w:sz w:val="36"/>
+                          <w:szCs w:val="36"/>
+                          <w:lang w:val="es-MX"/>
+                        </w:rPr>
+                      </w:pPr>
+                      <w:r>
+                        <w:rPr>
+                          <w:noProof/>
+                          <w:sz w:val="36"/>
+                          <w:szCs w:val="36"/>
+                          <w:lang w:val="es-MX"/>
+                        </w:rPr>
+                        <w:t>Omar Arias Dominguez</w:t>
+                      </w:r>
+                    </w:p>
+                    <w:p>
+                      <w:pPr>
+                        <w:spacing w:after="0" w:line="240" w:lineRule="auto"/>
+                        <w:jc w:val="both"/>
+                        <w:rPr>
+                          <w:sz w:val="36"/>
+                          <w:szCs w:val="36"/>
+                          <w:lang w:val="es-ES"/>
+                        </w:rPr>
+                      </w:pPr>
+                      <w:r>
+                        <w:rPr>
+                          <w:noProof/>
+                          <w:sz w:val="36"/>
+                          <w:szCs w:val="36"/>
+                          <w:lang w:val="es-ES"/>
+                        </w:rPr>
+                        <w:t xml:space="preserve"> </w:t>
+                      </w:r>
+                    </w:p>
+                  </w:txbxContent>
+                </v:textbox>
+                <w10:wrap type="square" anchorx="margin" anchory="margin"/>
+              </v:shape>
+            </w:pict>
+          </mc:Fallback>
+        </mc:AlternateContent>
+      </w:r>
+      <w:r>
+        <w:rPr>
+          <w:rFonts w:ascii="Calibri" w:eastAsia="Calibri" w:hAnsi="Calibri" w:cs="Arial"/>
+          <w:noProof/>
+          <w14:ligatures w14:val="standardContextual"/>
+        </w:rPr>
+        <w:drawing>
+          <wp:anchor distT="0" distB="0" distL="114300" distR="114300" simplePos="0" relativeHeight="251664384" behindDoc="1" locked="0" layoutInCell="1" allowOverlap="1" wp14:anchorId="798B9276" wp14:editId="6F7C5231">
+            <wp:simplePos x="0" y="0"/>
+            <wp:positionH relativeFrom="column">
+              <wp:posOffset>2619375</wp:posOffset>
+            </wp:positionH>
+            <wp:positionV relativeFrom="paragraph">
+              <wp:posOffset>3705226</wp:posOffset>
+            </wp:positionV>
+            <wp:extent cx="3274782" cy="1304290"/>
+            <wp:effectExtent l="0" t="0" r="1905" b="0"/>
+            <wp:wrapNone/>
+            <wp:docPr id="426687119" name="Picture 6"/>
+            <wp:cNvGraphicFramePr>
+              <a:graphicFrameLocks xmlns:a="http://schemas.openxmlformats.org/drawingml/2006/main" noChangeAspect="1"/>
+            </wp:cNvGraphicFramePr>
+            <a:graphic xmlns:a="http://schemas.openxmlformats.org/drawingml/2006/main">
+              <a:graphicData uri="http://schemas.openxmlformats.org/drawingml/2006/picture">
+                <pic:pic xmlns:pic="http://schemas.openxmlformats.org/drawingml/2006/picture">
+                  <pic:nvPicPr>
+                    <pic:cNvPr id="426687119" name="Picture 6"/>
+                    <pic:cNvPicPr/>
+                  </pic:nvPicPr>
+                  <pic:blipFill>
+                    <a:blip r:embed="rId8">
+                      <a:extLst>
+                        <a:ext uri="{28A0092B-C50C-407E-A947-70E740481C1C}">
+                          <a14:useLocalDpi xmlns:a14="http://schemas.microsoft.com/office/drawing/2010/main" val="0"/>
+                        </a:ext>
+                        <a:ext uri="{96DAC541-7B7A-43D3-8B79-37D633B846F1}">
+                          <asvg:svgBlip xmlns:asvg="http://schemas.microsoft.com/office/drawing/2016/SVG/main" r:embed="rId9"/>
+                        </a:ext>
+                      </a:extLst>
+                    </a:blip>
+                    <a:stretch>
+                      <a:fillRect/>
+                    </a:stretch>
+                  </pic:blipFill>
+                  <pic:spPr>
+                    <a:xfrm>
+                      <a:off x="0" y="0"/>
+                      <a:ext cx="3276957" cy="1305156"/>
+                    </a:xfrm>
+                    <a:prstGeom prst="rect">
+                      <a:avLst/>
+                    </a:prstGeom>
+                  </pic:spPr>
+                </pic:pic>
+              </a:graphicData>
+            </a:graphic>
+            <wp14:sizeRelV relativeFrom="margin">
+              <wp14:pctHeight>0</wp14:pctHeight>
+            </wp14:sizeRelV>
+          </wp:anchor>
+        </w:drawing>
+      </w:r>
+      <w:r>
+        <w:rPr>
+          <w:rFonts w:ascii="Calibri" w:eastAsia="Calibri" w:hAnsi="Calibri" w:cs="Arial"/>
+          <w:noProof/>
+          <w14:ligatures w14:val="standardContextual"/>
+        </w:rPr>
+        <mc:AlternateContent>
+          <mc:Choice Requires="wps">
+            <w:drawing>
+              <wp:anchor distT="0" distB="0" distL="114300" distR="114300" simplePos="0" relativeHeight="251659264" behindDoc="0" locked="0" layoutInCell="1" allowOverlap="1" wp14:anchorId="6AD3B62E" wp14:editId="0ABF8215">
+                <wp:simplePos x="0" y="0"/>
+                <wp:positionH relativeFrom="column">
+                  <wp:posOffset>-600075</wp:posOffset>
+                </wp:positionH>
+                <wp:positionV relativeFrom="paragraph">
+                  <wp:posOffset>971550</wp:posOffset>
+                </wp:positionV>
+                <wp:extent cx="7018020" cy="2333625"/>
+                <wp:effectExtent l="0" t="0" r="0" b="9525"/>
+                <wp:wrapNone/>
+                <wp:docPr id="1703293984" name="Text Box 2"/>
+                <wp:cNvGraphicFramePr>
+                  <a:graphicFrameLocks xmlns:a="http://schemas.openxmlformats.org/drawingml/2006/main"/>
+                </wp:cNvGraphicFramePr>
+                <a:graphic xmlns:a="http://schemas.openxmlformats.org/drawingml/2006/main">
+                  <a:graphicData uri="http://schemas.microsoft.com/office/word/2010/wordprocessingShape">
+                    <wps:wsp>
+                      <wps:cNvSpPr txBox="1">
+                        <a:spLocks noChangeArrowheads="1"/>
+                      </wps:cNvSpPr>
+                      <wps:spPr bwMode="auto">
+                        <a:xfrm>
+                          <a:off x="0" y="0"/>
+                          <a:ext cx="7018020" cy="2333625"/>
+                        </a:xfrm>
+                        <a:prstGeom prst="rect">
+                          <a:avLst/>
+                        </a:prstGeom>
+                        <a:noFill/>
+                        <a:ln>
+                          <a:noFill/>
+                        </a:ln>
+                        <a:extLst>
+                          <a:ext uri="{909E8E84-426E-40DD-AFC4-6F175D3DCCD1}">
+                            <a14:hiddenFill xmlns:a14="http://schemas.microsoft.com/office/drawing/2010/main">
+                              <a:solidFill>
+                                <a:schemeClr val="bg1">
+                                  <a:lumMod val="100000"/>
+                                  <a:lumOff val="0"/>
+                                </a:schemeClr>
+                              </a:solidFill>
+                            </a14:hiddenFill>
+                          </a:ext>
+                          <a:ext uri="{91240B29-F687-4F45-9708-019B960494DF}">
+                            <a14:hiddenLine xmlns:a14="http://schemas.microsoft.com/office/drawing/2010/main" w="9525">
+                              <a:solidFill>
+                                <a:srgbClr val="000000"/>
+                              </a:solidFill>
+                              <a:miter lim="800000"/>
+                              <a:headEnd/>
+                              <a:tailEnd/>
+                            </a14:hiddenLine>
+                          </a:ext>
+                        </a:extLst>
+                      </wps:spPr>
+                      <wps:txbx>
+                        <w:txbxContent>
+                          <w:p>
+                            <w:pPr>
+                              <w:spacing w:after="0" w:line="240" w:lineRule="auto"/>
+                              <w:rPr>
+                                <w:color w:val="767171"/>
+                                <w:sz w:val="120"/>
+                                <w:szCs w:val="120"/>
+                                <w:lang w:val="es-ES"/>
+                              </w:rPr>
+                            </w:pPr>
+                            <w:r>
+                              <w:rPr>
+                                <w:color w:val="767171"/>
+                                <w:sz w:val="120"/>
+                                <w:szCs w:val="120"/>
+                                <w:lang w:val="es-ES"/>
+                              </w:rPr>
+                              <w:t>Documentación:</w:t>
+                            </w:r>
+                          </w:p>
+                          <w:p>
+                            <w:pPr>
+                              <w:spacing w:after="0" w:line="240" w:lineRule="auto"/>
+                              <w:rPr>
+                                <w:sz w:val="120"/>
+                                <w:szCs w:val="120"/>
+                                <w:lang w:val="es-ES"/>
+                              </w:rPr>
+                            </w:pPr>
+                            <w:r>
+                              <w:rPr>
+                                <w:sz w:val="120"/>
+                                <w:szCs w:val="120"/>
+                                <w:lang w:val="es-ES"/>
+                              </w:rPr>
+                              <w:t>Gestor de inventarios</w:t>
+                            </w:r>
+                          </w:p>
+                        </w:txbxContent>
+                      </wps:txbx>
+                      <wps:bodyPr rot="0" vert="horz" wrap="square" lIns="91440" tIns="45720" rIns="91440" bIns="45720" anchor="t" anchorCtr="0" upright="1">
+                        <a:noAutofit/>
+                      </wps:bodyPr>
+                    </wps:wsp>
+                  </a:graphicData>
+                </a:graphic>
+                <wp14:sizeRelH relativeFrom="page">
+                  <wp14:pctWidth>0</wp14:pctWidth>
+                </wp14:sizeRelH>
+                <wp14:sizeRelV relativeFrom="page">
+                  <wp14:pctHeight>0</wp14:pctHeight>
+                </wp14:sizeRelV>
+              </wp:anchor>
+            </w:drawing>
+          </mc:Choice>
+          <mc:Fallback>
+            <w:pict>
+              <v:shape w14:anchorId="6AD3B62E" id="Text Box 2" o:spid="_x0000_s1029" type="#_x0000_t202" style="position:absolute;margin-left:-47.25pt;margin-top:76.5pt;width:552.6pt;height:183.75pt;z-index:251659264;visibility:visible;mso-wrap-style:square;mso-width-percent:0;mso-height-percent:0;mso-wrap-distance-left:9pt;mso-wrap-distance-top:0;mso-wrap-distance-right:9pt;mso-wrap-distance-bottom:0;mso-position-horizontal:absolute;mso-position-horizontal-relative:text;mso-position-vertical:absolute;mso-position-vertical-relative:text;mso-width-percent:0;mso-height-percent:0;mso-width-relative:page;mso-height-relative:page;v-text-anchor:top" o:gfxdata="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" filled="f" fillcolor="white [3212]" stroked="f">
+                <v:textbox>
+                  <w:txbxContent>
+                    <w:p>
+                      <w:pPr>
+                        <w:spacing w:after="0" w:line="240" w:lineRule="auto"/>
+                        <w:rPr>
+                          <w:color w:val="767171"/>
+                          <w:sz w:val="120"/>
+                          <w:szCs w:val="120"/>
+                          <w:lang w:val="es-ES"/>
+                        </w:rPr>
+                      </w:pPr>
+                      <w:r>
+                        <w:rPr>
+                          <w:color w:val="767171"/>
+                          <w:sz w:val="120"/>
+                          <w:szCs w:val="120"/>
+                          <w:lang w:val="es-ES"/>
+                        </w:rPr>
+                        <w:t>Documentación:</w:t>
+                      </w:r>
+                    </w:p>
+                    <w:p>
+                      <w:pPr>
+                        <w:spacing w:after="0" w:line="240" w:lineRule="auto"/>
+                        <w:rPr>
+                          <w:sz w:val="120"/>
+                          <w:szCs w:val="120"/>
+                          <w:lang w:val="es-ES"/>
+                        </w:rPr>
+                      </w:pPr>
+                      <w:r>
+                        <w:rPr>
+                          <w:sz w:val="120"/>
+                          <w:szCs w:val="120"/>
+                          <w:lang w:val="es-ES"/>
+                        </w:rPr>
+                        <w:t>Gestor de inventarios</w:t>
+                      </w:r>
+                    </w:p>
+                  </w:txbxContent>
+                </v:textbox>
+              </v:shape>
+            </w:pict>
+          </mc:Fallback>
+        </mc:AlternateContent>
+      </w:r>
       <w:r>
         <w:rPr>
           <w:rFonts w:ascii="Arial" w:hAnsi="Arial" w:cs="Arial"/>
@@ -920,7 +1833,47 @@
           <w:szCs w:val="24"/>
           <w:lang w:val="es-MX"/>
         </w:rPr>
-        <w:t>En un entorno comercial, la administración eficiente de inventarios es esencial para garantizar un funcionamiento fluido y satisfacer las demandas de los clientes. Con el objetivo de proporcionar una solución moderna y eficaz, este proyecto se centra en el desarrollo de un Gestor de Inventarios en Java. Este sistema estará diseñado para ayudar a las empresas a gestionar sus productos de manera efectiva, permitiendo a los usuarios agregar nuevos productos, verificar niveles de existencias y eliminar productos obsoletos.</w:t>
+        <w:t xml:space="preserve">En un entorno comercial, la administración eficiente de inventarios es esencial para garantizar un funcionamiento fluido y satisfacer las demandas de los clientes. Con el objetivo de proporcionar una solución eficaz este proyecto se centra en el desarrollo de un Gestor de Inventarios en Java. Este sistema estará diseñado para ayudar </w:t>
+      </w:r>
+      <w:r>
+        <w:rPr>
+          <w:rFonts w:ascii="Arial" w:eastAsia="system-ui" w:hAnsi="Arial" w:cs="Arial"/>
+          <w:color w:val="000000" w:themeColor="text1"/>
+          <w:sz w:val="24"/>
+          <w:szCs w:val="24"/>
+          <w:lang w:val="es-MX"/>
+        </w:rPr>
+        <w:t>pequeñas empresas</w:t>
+      </w:r>
+      <w:r>
+        <w:rPr>
+          <w:rFonts w:ascii="Arial" w:eastAsia="system-ui" w:hAnsi="Arial" w:cs="Arial"/>
+          <w:color w:val="000000" w:themeColor="text1"/>
+          <w:sz w:val="24"/>
+          <w:szCs w:val="24"/>
+          <w:lang w:val="es-MX"/>
+        </w:rPr>
+        <w:t xml:space="preserve"> a gestionar sus productos de manera efectiva, permitiendo a los usuarios agregar nuevos productos, verificar niveles de existencias y eliminar productos </w:t>
+      </w:r>
+      <w:r>
+        <w:rPr>
+          <w:rFonts w:ascii="Arial" w:eastAsia="system-ui" w:hAnsi="Arial" w:cs="Arial"/>
+          <w:color w:val="000000" w:themeColor="text1"/>
+          <w:sz w:val="24"/>
+          <w:szCs w:val="24"/>
+          <w:lang w:val="es-MX"/>
+        </w:rPr>
+        <w:t>que vayan a ser retirados</w:t>
+      </w:r>
+      <w:r>
+        <w:rPr>
+          <w:rFonts w:ascii="Arial" w:eastAsia="system-ui" w:hAnsi="Arial" w:cs="Arial"/>
+          <w:color w:val="000000" w:themeColor="text1"/>
+          <w:sz w:val="24"/>
+          <w:szCs w:val="24"/>
+          <w:lang w:val="es-MX"/>
+        </w:rPr>
+        <w:t>.</w:t>
       </w:r>
     </w:p>
     <w:p>
@@ -968,7 +1921,47 @@
           <w:szCs w:val="24"/>
           <w:lang w:val="es-MX"/>
         </w:rPr>
-        <w:t>El desarrollo de este Gestor de Inventarios en Java es esencial para abordar desafíos comunes en la gestión de inventarios. La mayoría de los sistemas tradicionales carecen de la automatización necesaria para manejar de manera eficiente una amplia variedad de productos y sus fluctuaciones en existencias.</w:t>
+        <w:t xml:space="preserve">El desarrollo de este Gestor de Inventarios en Java es esencial para abordar desafíos </w:t>
+      </w:r>
+      <w:r>
+        <w:rPr>
+          <w:rFonts w:ascii="Arial" w:eastAsia="system-ui" w:hAnsi="Arial" w:cs="Arial"/>
+          <w:color w:val="000000" w:themeColor="text1"/>
+          <w:sz w:val="24"/>
+          <w:szCs w:val="24"/>
+          <w:lang w:val="es-MX"/>
+        </w:rPr>
+        <w:t xml:space="preserve">y problemas </w:t>
+      </w:r>
+      <w:r>
+        <w:rPr>
+          <w:rFonts w:ascii="Arial" w:eastAsia="system-ui" w:hAnsi="Arial" w:cs="Arial"/>
+          <w:color w:val="000000" w:themeColor="text1"/>
+          <w:sz w:val="24"/>
+          <w:szCs w:val="24"/>
+          <w:lang w:val="es-MX"/>
+        </w:rPr>
+        <w:t xml:space="preserve">comunes en la gestión de inventarios. La mayoría de los sistemas tradicionales carecen de la automatización necesaria para manejar de manera eficiente una amplia variedad de productos y </w:t>
+      </w:r>
+      <w:r>
+        <w:rPr>
+          <w:rFonts w:ascii="Arial" w:eastAsia="system-ui" w:hAnsi="Arial" w:cs="Arial"/>
+          <w:color w:val="000000" w:themeColor="text1"/>
+          <w:sz w:val="24"/>
+          <w:szCs w:val="24"/>
+          <w:lang w:val="es-MX"/>
+        </w:rPr>
+        <w:t>la cantidad de existencias que pueden variar con el tiempo</w:t>
+      </w:r>
+      <w:r>
+        <w:rPr>
+          <w:rFonts w:ascii="Arial" w:eastAsia="system-ui" w:hAnsi="Arial" w:cs="Arial"/>
+          <w:color w:val="000000" w:themeColor="text1"/>
+          <w:sz w:val="24"/>
+          <w:szCs w:val="24"/>
+          <w:lang w:val="es-MX"/>
+        </w:rPr>
+        <w:t>.</w:t>
       </w:r>
     </w:p>
     <w:p>
@@ -1121,16 +2114,56 @@
           <w:szCs w:val="24"/>
           <w:lang w:val="es-MX"/>
         </w:rPr>
-        <w:t>Implementar la Interfaz de Usuario</w:t>
-      </w:r>
-      <w:r>
-        <w:rPr>
-          <w:rFonts w:ascii="Arial" w:hAnsi="Arial" w:cs="Arial"/>
-          <w:sz w:val="24"/>
-          <w:szCs w:val="24"/>
-          <w:lang w:val="es-MX"/>
-        </w:rPr>
-        <w:t>: Desarrollar una interfaz de usuario intuitiva y amigable que permita a los usuarios acceder a las funciones del sistema de manera efectiva.</w:t>
+        <w:t xml:space="preserve">Implementar </w:t>
+      </w:r>
+      <w:r>
+        <w:rPr>
+          <w:rFonts w:ascii="Arial" w:hAnsi="Arial" w:cs="Arial"/>
+          <w:b/>
+          <w:bCs/>
+          <w:sz w:val="24"/>
+          <w:szCs w:val="24"/>
+          <w:lang w:val="es-MX"/>
+        </w:rPr>
+        <w:t>una</w:t>
+      </w:r>
+      <w:r>
+        <w:rPr>
+          <w:rFonts w:ascii="Arial" w:hAnsi="Arial" w:cs="Arial"/>
+          <w:b/>
+          <w:bCs/>
+          <w:sz w:val="24"/>
+          <w:szCs w:val="24"/>
+          <w:lang w:val="es-MX"/>
+        </w:rPr>
+        <w:t xml:space="preserve"> Interfaz de Usuario</w:t>
+      </w:r>
+      <w:r>
+        <w:rPr>
+          <w:rFonts w:ascii="Arial" w:hAnsi="Arial" w:cs="Arial"/>
+          <w:sz w:val="24"/>
+          <w:szCs w:val="24"/>
+          <w:lang w:val="es-MX"/>
+        </w:rPr>
+        <w:t>: Desarrollar una interfaz de usuario intuitiva y amigable que permita a los usuarios acceder a las funciones del sistema de manera efectiva</w:t>
+      </w:r>
+      <w:r>
+        <w:rPr>
+          <w:rFonts w:ascii="Arial" w:hAnsi="Arial" w:cs="Arial"/>
+          <w:sz w:val="24"/>
+          <w:szCs w:val="24"/>
+          <w:lang w:val="es-MX"/>
+        </w:rPr>
+        <w:t xml:space="preserve"> y que no tenga problemas con su uso</w:t>
+      </w:r>
+      <w:r>
+        <w:rPr>
+          <w:rFonts w:ascii="Arial" w:hAnsi="Arial" w:cs="Arial"/>
+          <w:sz w:val="24"/>
+          <w:szCs w:val="24"/>
+          <w:lang w:val="es-MX"/>
+        </w:rPr>
+        <w:t>.</w:t>
       </w:r>
     </w:p>
     <w:p>
@@ -1238,7 +2271,25 @@
           <w:szCs w:val="24"/>
           <w:lang w:val="es-MX"/>
         </w:rPr>
-        <w:t>Implementar la función que permitirá a los usuarios verificar los niveles actuales de existencias de productos en el inventario.</w:t>
+        <w:t>Implementar la función que permitirá a los usuarios verificar los niveles actuales de existencias de</w:t>
+      </w:r>
+      <w:r>
+        <w:rPr>
+          <w:rFonts w:ascii="Arial" w:hAnsi="Arial" w:cs="Arial"/>
+          <w:sz w:val="24"/>
+          <w:szCs w:val="24"/>
+          <w:lang w:val="es-MX"/>
+        </w:rPr>
+        <w:t xml:space="preserve"> los</w:t>
+      </w:r>
+      <w:r>
+        <w:rPr>
+          <w:rFonts w:ascii="Arial" w:hAnsi="Arial" w:cs="Arial"/>
+          <w:sz w:val="24"/>
+          <w:szCs w:val="24"/>
+          <w:lang w:val="es-MX"/>
+        </w:rPr>
+        <w:t xml:space="preserve"> productos en el inventario.</w:t>
       </w:r>
     </w:p>
     <w:p>
@@ -1322,7 +2373,25 @@
           <w:szCs w:val="24"/>
           <w:lang w:val="es-MX"/>
         </w:rPr>
-        <w:t>: Implementar la capacidad de eliminar productos que ya no estén disponibles o que hayan sido descontinuados.</w:t>
+        <w:t xml:space="preserve">: Implementar la capacidad de eliminar productos que ya no estén disponibles o que </w:t>
+      </w:r>
+      <w:r>
+        <w:rPr>
+          <w:rFonts w:ascii="Arial" w:hAnsi="Arial" w:cs="Arial"/>
+          <w:sz w:val="24"/>
+          <w:szCs w:val="24"/>
+          <w:lang w:val="es-MX"/>
+        </w:rPr>
+        <w:t>vayan a ser retirados</w:t>
+      </w:r>
+      <w:r>
+        <w:rPr>
+          <w:rFonts w:ascii="Arial" w:hAnsi="Arial" w:cs="Arial"/>
+          <w:sz w:val="24"/>
+          <w:szCs w:val="24"/>
+          <w:lang w:val="es-MX"/>
+        </w:rPr>
+        <w:t>.</w:t>
       </w:r>
     </w:p>
     <w:p>
@@ -1358,7 +2427,7 @@
           <w:szCs w:val="24"/>
           <w:lang w:val="es-MX"/>
         </w:rPr>
-        <w:t>: Desarrollar funciones de búsqueda que permitan a los usuarios encontrar productos por nombre, categoría u otros atributos relevantes. Agregar opciones de filtrado por precio, cantidad, etc.</w:t>
+        <w:t xml:space="preserve">: Desarrollar funciones de búsqueda que permitan a los usuarios encontrar productos por nombre u otros atributos relevantes. </w:t>
       </w:r>
     </w:p>
     <w:p>
@@ -1437,6 +2506,16 @@
           <w:lang w:val="es-MX"/>
         </w:rPr>
         <w:t xml:space="preserve"> mediante la implementación de un Gestor de Inventarios en Java, será posible mejorar significativamente la eficiencia en la administración de inventarios. Al automatizar procesos que antes eran manuales como el seguimiento de existencias y la actualización de información</w:t>
+      </w:r>
+      <w:r>
+        <w:rPr>
+          <w:rFonts w:ascii="Arial" w:eastAsia="system-ui" w:hAnsi="Arial" w:cs="Arial"/>
+          <w:color w:val="000000" w:themeColor="text1"/>
+          <w:sz w:val="24"/>
+          <w:szCs w:val="24"/>
+          <w:lang w:val="es-MX"/>
+        </w:rPr>
+        <w:t xml:space="preserve"> de manera escrita y en continuas hojas</w:t>
       </w:r>
       <w:r>
         <w:rPr>
@@ -1574,7 +2653,27 @@
           <w:szCs w:val="24"/>
           <w:lang w:val="es-MX"/>
         </w:rPr>
-        <w:t>Eliminación de productos: Los usuarios podrán eliminar productos que ya no están disponibles o que se han vuelto obsoletos.</w:t>
+        <w:t xml:space="preserve">Eliminación de productos: Los usuarios podrán eliminar productos que ya no están disponibles o que se </w:t>
+      </w:r>
+      <w:r>
+        <w:rPr>
+          <w:rFonts w:ascii="Arial" w:eastAsia="system-ui" w:hAnsi="Arial" w:cs="Arial"/>
+          <w:color w:val="000000" w:themeColor="text1"/>
+          <w:sz w:val="24"/>
+          <w:szCs w:val="24"/>
+          <w:lang w:val="es-MX"/>
+        </w:rPr>
+        <w:t>vayan a retirar del inventario</w:t>
+      </w:r>
+      <w:r>
+        <w:rPr>
+          <w:rFonts w:ascii="Arial" w:eastAsia="system-ui" w:hAnsi="Arial" w:cs="Arial"/>
+          <w:color w:val="000000" w:themeColor="text1"/>
+          <w:sz w:val="24"/>
+          <w:szCs w:val="24"/>
+          <w:lang w:val="es-MX"/>
+        </w:rPr>
+        <w:t>.</w:t>
       </w:r>
     </w:p>
     <w:p>
@@ -1650,7 +2749,39 @@
           <w:szCs w:val="24"/>
           <w:lang w:val="es-MX"/>
         </w:rPr>
-        <w:t>Usabilidad: La interfaz de usuario debe ser intuitiva y fácil de entender, incluso para usuarios no técnicos.</w:t>
+        <w:t xml:space="preserve">Usabilidad: La interfaz de usuario debe ser intuitiva y fácil de entender incluso para usuarios </w:t>
+      </w:r>
+      <w:r>
+        <w:rPr>
+          <w:rFonts w:ascii="Arial" w:eastAsia="system-ui" w:hAnsi="Arial" w:cs="Arial"/>
+          <w:color w:val="000000" w:themeColor="text1"/>
+          <w:sz w:val="24"/>
+          <w:szCs w:val="24"/>
+          <w:lang w:val="es-MX"/>
+        </w:rPr>
+        <w:t xml:space="preserve">que no tienen conocimientos </w:t>
+      </w:r>
+      <w:proofErr w:type="spellStart"/>
+      <w:r>
+        <w:rPr>
+          <w:rFonts w:ascii="Arial" w:eastAsia="system-ui" w:hAnsi="Arial" w:cs="Arial"/>
+          <w:color w:val="000000" w:themeColor="text1"/>
+          <w:sz w:val="24"/>
+          <w:szCs w:val="24"/>
+          <w:lang w:val="es-MX"/>
+        </w:rPr>
+        <w:t>tecnicos</w:t>
+      </w:r>
+      <w:proofErr w:type="spellEnd"/>
+      <w:r>
+        <w:rPr>
+          <w:rFonts w:ascii="Arial" w:eastAsia="system-ui" w:hAnsi="Arial" w:cs="Arial"/>
+          <w:color w:val="000000" w:themeColor="text1"/>
+          <w:sz w:val="24"/>
+          <w:szCs w:val="24"/>
+          <w:lang w:val="es-MX"/>
+        </w:rPr>
+        <w:t>.</w:t>
       </w:r>
     </w:p>
     <w:p>
@@ -1805,7 +2936,67 @@
           <w:szCs w:val="24"/>
           <w:lang w:val="es-MX"/>
         </w:rPr>
-        <w:t>: A medida que la cantidad de productos y usuarios aumenta, el rendimiento del sistema podría verse afectado. Las operaciones de búsqueda, actualización y eliminación podrían volverse más lentas si no se optimizan adecuadamente.</w:t>
+        <w:t xml:space="preserve">: A medida que la cantidad de productos y usuarios </w:t>
+      </w:r>
+      <w:r>
+        <w:rPr>
+          <w:rFonts w:ascii="Arial" w:eastAsia="Arial Nova" w:hAnsi="Arial" w:cs="Arial"/>
+          <w:color w:val="000000" w:themeColor="text1"/>
+          <w:sz w:val="24"/>
+          <w:szCs w:val="24"/>
+          <w:lang w:val="es-MX"/>
+        </w:rPr>
+        <w:t>vaya creciendo</w:t>
+      </w:r>
+      <w:r>
+        <w:rPr>
+          <w:rFonts w:ascii="Arial" w:eastAsia="Arial Nova" w:hAnsi="Arial" w:cs="Arial"/>
+          <w:color w:val="000000" w:themeColor="text1"/>
+          <w:sz w:val="24"/>
+          <w:szCs w:val="24"/>
+          <w:lang w:val="es-MX"/>
+        </w:rPr>
+        <w:t xml:space="preserve">, el rendimiento del sistema </w:t>
+      </w:r>
+      <w:r>
+        <w:rPr>
+          <w:rFonts w:ascii="Arial" w:eastAsia="Arial Nova" w:hAnsi="Arial" w:cs="Arial"/>
+          <w:color w:val="000000" w:themeColor="text1"/>
+          <w:sz w:val="24"/>
+          <w:szCs w:val="24"/>
+          <w:lang w:val="es-MX"/>
+        </w:rPr>
+        <w:t>puede</w:t>
+      </w:r>
+      <w:r>
+        <w:rPr>
+          <w:rFonts w:ascii="Arial" w:eastAsia="Arial Nova" w:hAnsi="Arial" w:cs="Arial"/>
+          <w:color w:val="000000" w:themeColor="text1"/>
+          <w:sz w:val="24"/>
+          <w:szCs w:val="24"/>
+          <w:lang w:val="es-MX"/>
+        </w:rPr>
+        <w:t xml:space="preserve"> verse afectado. Las </w:t>
+      </w:r>
+      <w:r>
+        <w:rPr>
+          <w:rFonts w:ascii="Arial" w:eastAsia="Arial Nova" w:hAnsi="Arial" w:cs="Arial"/>
+          <w:color w:val="000000" w:themeColor="text1"/>
+          <w:sz w:val="24"/>
+          <w:szCs w:val="24"/>
+          <w:lang w:val="es-MX"/>
+        </w:rPr>
+        <w:t>funciones</w:t>
+      </w:r>
+      <w:r>
+        <w:rPr>
+          <w:rFonts w:ascii="Arial" w:eastAsia="Arial Nova" w:hAnsi="Arial" w:cs="Arial"/>
+          <w:color w:val="000000" w:themeColor="text1"/>
+          <w:sz w:val="24"/>
+          <w:szCs w:val="24"/>
+          <w:lang w:val="es-MX"/>
+        </w:rPr>
+        <w:t xml:space="preserve"> de búsqueda, actualización y eliminación podrían volverse más lentas si no se optimizan adecuadamente.</w:t>
       </w:r>
     </w:p>
     <w:p>
@@ -1844,7 +3035,47 @@
           <w:szCs w:val="24"/>
           <w:lang w:val="es-MX"/>
         </w:rPr>
-        <w:t>: La seguridad de los datos es una preocupación importante. Si no se implementan adecuadamente medidas de autenticación y autorización, podría haber riesgo de acceso no autorizado a la información del inventario.</w:t>
+        <w:t>: La seguridad de los datos es una preocupación importante</w:t>
+      </w:r>
+      <w:r>
+        <w:rPr>
+          <w:rFonts w:ascii="Arial" w:eastAsia="Arial Nova" w:hAnsi="Arial" w:cs="Arial"/>
+          <w:color w:val="000000" w:themeColor="text1"/>
+          <w:sz w:val="24"/>
+          <w:szCs w:val="24"/>
+          <w:lang w:val="es-MX"/>
+        </w:rPr>
+        <w:t xml:space="preserve"> dentro del sistema</w:t>
+      </w:r>
+      <w:r>
+        <w:rPr>
+          <w:rFonts w:ascii="Arial" w:eastAsia="Arial Nova" w:hAnsi="Arial" w:cs="Arial"/>
+          <w:color w:val="000000" w:themeColor="text1"/>
+          <w:sz w:val="24"/>
+          <w:szCs w:val="24"/>
+          <w:lang w:val="es-MX"/>
+        </w:rPr>
+        <w:t>. Si no se implementan adecuadamente medidas de autenticación y autorización, podría haber riesgo de acceso no autorizado a la información del inventario</w:t>
+      </w:r>
+      <w:r>
+        <w:rPr>
+          <w:rFonts w:ascii="Arial" w:eastAsia="Arial Nova" w:hAnsi="Arial" w:cs="Arial"/>
+          <w:color w:val="000000" w:themeColor="text1"/>
+          <w:sz w:val="24"/>
+          <w:szCs w:val="24"/>
+          <w:lang w:val="es-MX"/>
+        </w:rPr>
+        <w:t xml:space="preserve"> y perder información del inventario</w:t>
+      </w:r>
+      <w:r>
+        <w:rPr>
+          <w:rFonts w:ascii="Arial" w:eastAsia="Arial Nova" w:hAnsi="Arial" w:cs="Arial"/>
+          <w:color w:val="000000" w:themeColor="text1"/>
+          <w:sz w:val="24"/>
+          <w:szCs w:val="24"/>
+          <w:lang w:val="es-MX"/>
+        </w:rPr>
+        <w:t>.</w:t>
       </w:r>
     </w:p>
     <w:p>
@@ -1883,7 +3114,27 @@
           <w:szCs w:val="24"/>
           <w:lang w:val="es-MX"/>
         </w:rPr>
-        <w:t xml:space="preserve"> Dependiendo de la complejidad del sistema, podría haber limitaciones en la capacidad de personalizar la interfaz de usuario y las funciones según las necesidades específicas de cada negocio.</w:t>
+        <w:t xml:space="preserve"> Dependiendo de la complejidad del sistema</w:t>
+      </w:r>
+      <w:r>
+        <w:rPr>
+          <w:rFonts w:ascii="Arial" w:eastAsia="Arial Nova" w:hAnsi="Arial" w:cs="Arial"/>
+          <w:color w:val="000000" w:themeColor="text1"/>
+          <w:sz w:val="24"/>
+          <w:szCs w:val="24"/>
+          <w:lang w:val="es-MX"/>
+        </w:rPr>
+        <w:t xml:space="preserve"> y del tiempo disponible</w:t>
+      </w:r>
+      <w:r>
+        <w:rPr>
+          <w:rFonts w:ascii="Arial" w:eastAsia="Arial Nova" w:hAnsi="Arial" w:cs="Arial"/>
+          <w:color w:val="000000" w:themeColor="text1"/>
+          <w:sz w:val="24"/>
+          <w:szCs w:val="24"/>
+          <w:lang w:val="es-MX"/>
+        </w:rPr>
+        <w:t>, podría haber limitaciones en la capacidad de personalizar la interfaz de usuario y las funciones según las necesidades de cada negocio.</w:t>
       </w:r>
     </w:p>
     <w:p>
@@ -1922,7 +3173,27 @@
           <w:szCs w:val="24"/>
           <w:lang w:val="es-MX"/>
         </w:rPr>
-        <w:t xml:space="preserve"> Si la interfaz de usuario no se diseña de manera intuitiva, los usuarios podrían tener dificultades para aprender y utilizar el sistema de manera eficiente.</w:t>
+        <w:t xml:space="preserve"> Si la interfaz de usuario no se diseña de manera intuitiva, los usuarios podrían tener dificultades para aprender y utilizar el sistema de manera eficiente</w:t>
+      </w:r>
+      <w:r>
+        <w:rPr>
+          <w:rFonts w:ascii="Arial" w:eastAsia="Arial Nova" w:hAnsi="Arial" w:cs="Arial"/>
+          <w:color w:val="000000" w:themeColor="text1"/>
+          <w:sz w:val="24"/>
+          <w:szCs w:val="24"/>
+          <w:lang w:val="es-MX"/>
+        </w:rPr>
+        <w:t xml:space="preserve"> por lo que el sistema no podría ser aprovechado</w:t>
+      </w:r>
+      <w:r>
+        <w:rPr>
+          <w:rFonts w:ascii="Arial" w:eastAsia="Arial Nova" w:hAnsi="Arial" w:cs="Arial"/>
+          <w:color w:val="000000" w:themeColor="text1"/>
+          <w:sz w:val="24"/>
+          <w:szCs w:val="24"/>
+          <w:lang w:val="es-MX"/>
+        </w:rPr>
+        <w:t>.</w:t>
       </w:r>
     </w:p>
     <w:p>
@@ -1951,7 +3222,7 @@
           <w:szCs w:val="24"/>
           <w:lang w:val="es-MX"/>
         </w:rPr>
-        <w:t>Integración con Sistemas Existentes:</w:t>
+        <w:t>Actualización y Mantenimiento:</w:t>
       </w:r>
       <w:r>
         <w:rPr>
@@ -1961,16 +3232,51 @@
           <w:szCs w:val="24"/>
           <w:lang w:val="es-MX"/>
         </w:rPr>
-        <w:t xml:space="preserve"> Si el sistema debe integrarse con otras aplicaciones o sistemas existentes, podría haber desafíos en términos de interoperabilidad y compatibilidad.</w:t>
-      </w:r>
-    </w:p>
-    <w:p>
-      <w:pPr>
-        <w:pStyle w:val="Prrafodelista"/>
-        <w:numPr>
-          <w:ilvl w:val="0"/>
-          <w:numId w:val="5"/>
-        </w:numPr>
+        <w:t xml:space="preserve"> Si no se planifica un proceso de </w:t>
+      </w:r>
+      <w:r>
+        <w:rPr>
+          <w:rFonts w:ascii="Arial" w:eastAsia="Arial Nova" w:hAnsi="Arial" w:cs="Arial"/>
+          <w:color w:val="000000" w:themeColor="text1"/>
+          <w:sz w:val="24"/>
+          <w:szCs w:val="24"/>
+          <w:lang w:val="es-MX"/>
+        </w:rPr>
+        <w:t>evolución</w:t>
+      </w:r>
+      <w:r>
+        <w:rPr>
+          <w:rFonts w:ascii="Arial" w:eastAsia="Arial Nova" w:hAnsi="Arial" w:cs="Arial"/>
+          <w:color w:val="000000" w:themeColor="text1"/>
+          <w:sz w:val="24"/>
+          <w:szCs w:val="24"/>
+          <w:lang w:val="es-MX"/>
+        </w:rPr>
+        <w:t xml:space="preserve"> y mantenimiento adecuado el sistema p</w:t>
+      </w:r>
+      <w:r>
+        <w:rPr>
+          <w:rFonts w:ascii="Arial" w:eastAsia="Arial Nova" w:hAnsi="Arial" w:cs="Arial"/>
+          <w:color w:val="000000" w:themeColor="text1"/>
+          <w:sz w:val="24"/>
+          <w:szCs w:val="24"/>
+          <w:lang w:val="es-MX"/>
+        </w:rPr>
+        <w:t>uede</w:t>
+      </w:r>
+      <w:r>
+        <w:rPr>
+          <w:rFonts w:ascii="Arial" w:eastAsia="Arial Nova" w:hAnsi="Arial" w:cs="Arial"/>
+          <w:color w:val="000000" w:themeColor="text1"/>
+          <w:sz w:val="24"/>
+          <w:szCs w:val="24"/>
+          <w:lang w:val="es-MX"/>
+        </w:rPr>
+        <w:t xml:space="preserve"> volverse obsoleto con el tiempo y enfrentar problemas de compatibilidad con nuevas tecnologías.</w:t>
+      </w:r>
+    </w:p>
+    <w:p>
+      <w:pPr>
         <w:jc w:val="both"/>
         <w:rPr>
           <w:rFonts w:ascii="Arial" w:eastAsia="Arial Nova" w:hAnsi="Arial" w:cs="Arial"/>
@@ -1980,44 +3286,10 @@
           <w:lang w:val="es-MX"/>
         </w:rPr>
       </w:pPr>
-      <w:r>
-        <w:rPr>
-          <w:rFonts w:ascii="Arial" w:eastAsia="Arial Nova" w:hAnsi="Arial" w:cs="Arial"/>
-          <w:b/>
-          <w:bCs/>
-          <w:color w:val="000000" w:themeColor="text1"/>
-          <w:sz w:val="24"/>
-          <w:szCs w:val="24"/>
-          <w:lang w:val="es-MX"/>
-        </w:rPr>
-        <w:t>Actualización y Mantenimiento:</w:t>
-      </w:r>
-      <w:r>
-        <w:rPr>
-          <w:rFonts w:ascii="Arial" w:eastAsia="Arial Nova" w:hAnsi="Arial" w:cs="Arial"/>
-          <w:color w:val="000000" w:themeColor="text1"/>
-          <w:sz w:val="24"/>
-          <w:szCs w:val="24"/>
-          <w:lang w:val="es-MX"/>
-        </w:rPr>
-        <w:t xml:space="preserve"> Si no se planifica un proceso de actualización y mantenimiento adecuado, el sistema podría volverse obsoleto con el tiempo y enfrentar problemas de compatibilidad con nuevas tecnologías.</w:t>
-      </w:r>
-    </w:p>
-    <w:p>
-      <w:pPr>
-        <w:jc w:val="both"/>
-        <w:rPr>
-          <w:rFonts w:ascii="Arial" w:eastAsia="Arial Nova" w:hAnsi="Arial" w:cs="Arial"/>
-          <w:color w:val="000000" w:themeColor="text1"/>
-          <w:sz w:val="24"/>
-          <w:szCs w:val="24"/>
-          <w:lang w:val="es-MX"/>
-        </w:rPr>
-      </w:pPr>
     </w:p>
     <w:sectPr>
-      <w:headerReference w:type="default" r:id="rId8"/>
-      <w:footerReference w:type="default" r:id="rId9"/>
+      <w:headerReference w:type="default" r:id="rId10"/>
+      <w:footerReference w:type="default" r:id="rId11"/>
       <w:pgSz w:w="12240" w:h="15840"/>
       <w:pgMar w:top="1440" w:right="1440" w:bottom="1440" w:left="1440" w:header="720" w:footer="720" w:gutter="0"/>
       <w:cols w:space="720"/>
@@ -3113,6 +4385,7 @@
   <w:style w:type="character" w:default="1" w:styleId="Fuentedeprrafopredeter">
     <w:name w:val="Default Paragraph Font"/>
     <w:uiPriority w:val="1"/>
+    <w:semiHidden/>
     <w:unhideWhenUsed/>
   </w:style>
   <w:style w:type="table" w:default="1" w:styleId="Tablanormal">

</xml_diff>

<commit_message>
cambios en la justificacion y en la argumentacion de otras partes del documento
</commit_message>
<xml_diff>
--- a/Gestor de Inventarios.docx
+++ b/Gestor de Inventarios.docx
@@ -1004,7 +1004,7 @@
           <w:r>
             <w:fldChar w:fldCharType="separate"/>
           </w:r>
-          <w:hyperlink w:anchor="_Toc144403777" w:history="1">
+          <w:hyperlink w:anchor="_Toc145669079" w:history="1">
             <w:r>
               <w:rPr>
                 <w:rStyle w:val="Hipervnculo"/>
@@ -1035,7 +1035,7 @@
                 <w:noProof/>
                 <w:webHidden/>
               </w:rPr>
-              <w:instrText xml:space="preserve"> PAGEREF _Toc144403777 \h </w:instrText>
+              <w:instrText xml:space="preserve"> PAGEREF _Toc145669079 \h </w:instrText>
             </w:r>
             <w:r>
               <w:rPr>
@@ -1080,7 +1080,7 @@
               <w14:ligatures w14:val="standardContextual"/>
             </w:rPr>
           </w:pPr>
-          <w:hyperlink w:anchor="_Toc144403778" w:history="1">
+          <w:hyperlink w:anchor="_Toc145669080" w:history="1">
             <w:r>
               <w:rPr>
                 <w:rStyle w:val="Hipervnculo"/>
@@ -1090,7 +1090,7 @@
                 <w:noProof/>
                 <w:lang w:val="es-MX"/>
               </w:rPr>
-              <w:t>Justificación</w:t>
+              <w:t>Planteamiento del problema</w:t>
             </w:r>
             <w:r>
               <w:rPr>
@@ -1111,7 +1111,7 @@
                 <w:noProof/>
                 <w:webHidden/>
               </w:rPr>
-              <w:instrText xml:space="preserve"> PAGEREF _Toc144403778 \h </w:instrText>
+              <w:instrText xml:space="preserve"> PAGEREF _Toc145669080 \h </w:instrText>
             </w:r>
             <w:r>
               <w:rPr>
@@ -1156,7 +1156,7 @@
               <w14:ligatures w14:val="standardContextual"/>
             </w:rPr>
           </w:pPr>
-          <w:hyperlink w:anchor="_Toc144403779" w:history="1">
+          <w:hyperlink w:anchor="_Toc145669081" w:history="1">
             <w:r>
               <w:rPr>
                 <w:rStyle w:val="Hipervnculo"/>
@@ -1187,7 +1187,7 @@
                 <w:noProof/>
                 <w:webHidden/>
               </w:rPr>
-              <w:instrText xml:space="preserve"> PAGEREF _Toc144403779 \h </w:instrText>
+              <w:instrText xml:space="preserve"> PAGEREF _Toc145669081 \h </w:instrText>
             </w:r>
             <w:r>
               <w:rPr>
@@ -1232,7 +1232,7 @@
               <w14:ligatures w14:val="standardContextual"/>
             </w:rPr>
           </w:pPr>
-          <w:hyperlink w:anchor="_Toc144403780" w:history="1">
+          <w:hyperlink w:anchor="_Toc145669082" w:history="1">
             <w:r>
               <w:rPr>
                 <w:rStyle w:val="Hipervnculo"/>
@@ -1263,7 +1263,7 @@
                 <w:noProof/>
                 <w:webHidden/>
               </w:rPr>
-              <w:instrText xml:space="preserve"> PAGEREF _Toc144403780 \h </w:instrText>
+              <w:instrText xml:space="preserve"> PAGEREF _Toc145669082 \h </w:instrText>
             </w:r>
             <w:r>
               <w:rPr>
@@ -1308,7 +1308,7 @@
               <w14:ligatures w14:val="standardContextual"/>
             </w:rPr>
           </w:pPr>
-          <w:hyperlink w:anchor="_Toc144403781" w:history="1">
+          <w:hyperlink w:anchor="_Toc145669083" w:history="1">
             <w:r>
               <w:rPr>
                 <w:rStyle w:val="Hipervnculo"/>
@@ -1339,7 +1339,7 @@
                 <w:noProof/>
                 <w:webHidden/>
               </w:rPr>
-              <w:instrText xml:space="preserve"> PAGEREF _Toc144403781 \h </w:instrText>
+              <w:instrText xml:space="preserve"> PAGEREF _Toc145669083 \h </w:instrText>
             </w:r>
             <w:r>
               <w:rPr>
@@ -1384,7 +1384,7 @@
               <w14:ligatures w14:val="standardContextual"/>
             </w:rPr>
           </w:pPr>
-          <w:hyperlink w:anchor="_Toc144403782" w:history="1">
+          <w:hyperlink w:anchor="_Toc145669084" w:history="1">
             <w:r>
               <w:rPr>
                 <w:rStyle w:val="Hipervnculo"/>
@@ -1415,7 +1415,7 @@
                 <w:noProof/>
                 <w:webHidden/>
               </w:rPr>
-              <w:instrText xml:space="preserve"> PAGEREF _Toc144403782 \h </w:instrText>
+              <w:instrText xml:space="preserve"> PAGEREF _Toc145669084 \h </w:instrText>
             </w:r>
             <w:r>
               <w:rPr>
@@ -1460,7 +1460,7 @@
               <w14:ligatures w14:val="standardContextual"/>
             </w:rPr>
           </w:pPr>
-          <w:hyperlink w:anchor="_Toc144403783" w:history="1">
+          <w:hyperlink w:anchor="_Toc145669085" w:history="1">
             <w:r>
               <w:rPr>
                 <w:rStyle w:val="Hipervnculo"/>
@@ -1491,7 +1491,7 @@
                 <w:noProof/>
                 <w:webHidden/>
               </w:rPr>
-              <w:instrText xml:space="preserve"> PAGEREF _Toc144403783 \h </w:instrText>
+              <w:instrText xml:space="preserve"> PAGEREF _Toc145669085 \h </w:instrText>
             </w:r>
             <w:r>
               <w:rPr>
@@ -1536,7 +1536,7 @@
               <w14:ligatures w14:val="standardContextual"/>
             </w:rPr>
           </w:pPr>
-          <w:hyperlink w:anchor="_Toc144403784" w:history="1">
+          <w:hyperlink w:anchor="_Toc145669086" w:history="1">
             <w:r>
               <w:rPr>
                 <w:rStyle w:val="Hipervnculo"/>
@@ -1567,7 +1567,7 @@
                 <w:noProof/>
                 <w:webHidden/>
               </w:rPr>
-              <w:instrText xml:space="preserve"> PAGEREF _Toc144403784 \h </w:instrText>
+              <w:instrText xml:space="preserve"> PAGEREF _Toc145669086 \h </w:instrText>
             </w:r>
             <w:r>
               <w:rPr>
@@ -1800,7 +1800,7 @@
           <w:lang w:val="es-MX"/>
         </w:rPr>
       </w:pPr>
-      <w:bookmarkStart w:id="0" w:name="_Toc144403777"/>
+      <w:bookmarkStart w:id="0" w:name="_Toc145669079"/>
       <w:r>
         <w:rPr>
           <w:rFonts w:eastAsia="Arial Nova"/>
@@ -1812,10 +1812,12 @@
         <w:lastRenderedPageBreak/>
         <w:t>Introducción</w:t>
       </w:r>
+      <w:bookmarkStart w:id="1" w:name="_Toc145669080"/>
       <w:bookmarkEnd w:id="0"/>
     </w:p>
     <w:p>
       <w:pPr>
+        <w:pStyle w:val="Ttulo1"/>
         <w:jc w:val="both"/>
         <w:rPr>
           <w:rFonts w:ascii="Arial" w:eastAsia="system-ui" w:hAnsi="Arial" w:cs="Arial"/>
@@ -1833,7 +1835,7 @@
           <w:szCs w:val="24"/>
           <w:lang w:val="es-MX"/>
         </w:rPr>
-        <w:t xml:space="preserve">En un entorno comercial, la administración eficiente de inventarios es esencial para garantizar un funcionamiento fluido y satisfacer las demandas de los clientes. Con el objetivo de proporcionar una solución eficaz este proyecto se centra en el desarrollo de un Gestor de Inventarios en Java. Este sistema estará diseñado para ayudar </w:t>
+        <w:t xml:space="preserve">En un entorno empresarial, la gestión eficiente del inventario es fundamental para garantizar operaciones fluidas y satisfacer la demanda de los clientes. Para brindar una solución efectiva, este proyecto se enfoca en desarrollar un administrador de inventario en Java. Diseñado para ayudar a las pequeñas empresas a administrar sus productos de manera eficiente, el sistema permite a los usuarios agregar nuevos productos, verificar los niveles de existencias y eliminar productos que </w:t>
       </w:r>
       <w:r>
         <w:rPr>
@@ -1843,7 +1845,7 @@
           <w:szCs w:val="24"/>
           <w:lang w:val="es-MX"/>
         </w:rPr>
-        <w:t>pequeñas empresas</w:t>
+        <w:t>ya no son necesarios</w:t>
       </w:r>
       <w:r>
         <w:rPr>
@@ -1853,26 +1855,6 @@
           <w:szCs w:val="24"/>
           <w:lang w:val="es-MX"/>
         </w:rPr>
-        <w:t xml:space="preserve"> a gestionar sus productos de manera efectiva, permitiendo a los usuarios agregar nuevos productos, verificar niveles de existencias y eliminar productos </w:t>
-      </w:r>
-      <w:r>
-        <w:rPr>
-          <w:rFonts w:ascii="Arial" w:eastAsia="system-ui" w:hAnsi="Arial" w:cs="Arial"/>
-          <w:color w:val="000000" w:themeColor="text1"/>
-          <w:sz w:val="24"/>
-          <w:szCs w:val="24"/>
-          <w:lang w:val="es-MX"/>
-        </w:rPr>
-        <w:t>que vayan a ser retirados</w:t>
-      </w:r>
-      <w:r>
-        <w:rPr>
-          <w:rFonts w:ascii="Arial" w:eastAsia="system-ui" w:hAnsi="Arial" w:cs="Arial"/>
-          <w:color w:val="000000" w:themeColor="text1"/>
-          <w:sz w:val="24"/>
-          <w:szCs w:val="24"/>
-          <w:lang w:val="es-MX"/>
-        </w:rPr>
         <w:t>.</w:t>
       </w:r>
     </w:p>
@@ -1881,15 +1863,10 @@
         <w:pStyle w:val="Ttulo1"/>
         <w:rPr>
           <w:rFonts w:ascii="Arial" w:eastAsia="Arial Nova" w:hAnsi="Arial" w:cs="Arial"/>
-          <w:b/>
-          <w:bCs/>
-          <w:color w:val="000000" w:themeColor="text1"/>
-          <w:sz w:val="24"/>
-          <w:szCs w:val="24"/>
-          <w:lang w:val="es-MX"/>
-        </w:rPr>
-      </w:pPr>
-      <w:bookmarkStart w:id="1" w:name="_Toc144403778"/>
+          <w:color w:val="auto"/>
+          <w:lang w:val="es-MX"/>
+        </w:rPr>
+      </w:pPr>
       <w:r>
         <w:rPr>
           <w:rFonts w:eastAsia="Arial Nova"/>
@@ -1898,7 +1875,7 @@
           <w:color w:val="000000" w:themeColor="text1"/>
           <w:lang w:val="es-MX"/>
         </w:rPr>
-        <w:t>Justificación</w:t>
+        <w:t>Planteamiento del problema</w:t>
       </w:r>
       <w:bookmarkEnd w:id="1"/>
     </w:p>
@@ -1906,7 +1883,7 @@
       <w:pPr>
         <w:jc w:val="both"/>
         <w:rPr>
-          <w:rFonts w:ascii="Arial" w:eastAsia="Arial Nova" w:hAnsi="Arial" w:cs="Arial"/>
+          <w:rFonts w:ascii="Arial" w:eastAsia="system-ui" w:hAnsi="Arial" w:cs="Arial"/>
           <w:color w:val="000000" w:themeColor="text1"/>
           <w:sz w:val="24"/>
           <w:szCs w:val="24"/>
@@ -1975,7 +1952,7 @@
           <w:lang w:val="es-MX"/>
         </w:rPr>
       </w:pPr>
-      <w:bookmarkStart w:id="2" w:name="_Toc144403779"/>
+      <w:bookmarkStart w:id="2" w:name="_Toc145669081"/>
       <w:r>
         <w:rPr>
           <w:rFonts w:eastAsia="Arial Nova"/>
@@ -2041,7 +2018,7 @@
           <w:lang w:val="es-MX"/>
         </w:rPr>
       </w:pPr>
-      <w:bookmarkStart w:id="3" w:name="_Toc144403780"/>
+      <w:bookmarkStart w:id="3" w:name="_Toc145669082"/>
       <w:r>
         <w:rPr>
           <w:rFonts w:eastAsia="Arial Nova"/>
@@ -2154,7 +2131,25 @@
           <w:szCs w:val="24"/>
           <w:lang w:val="es-MX"/>
         </w:rPr>
-        <w:t xml:space="preserve"> y que no tenga problemas con su uso</w:t>
+        <w:t xml:space="preserve"> y que no tenga</w:t>
+      </w:r>
+      <w:r>
+        <w:rPr>
+          <w:rFonts w:ascii="Arial" w:hAnsi="Arial" w:cs="Arial"/>
+          <w:sz w:val="24"/>
+          <w:szCs w:val="24"/>
+          <w:lang w:val="es-MX"/>
+        </w:rPr>
+        <w:t>n</w:t>
+      </w:r>
+      <w:r>
+        <w:rPr>
+          <w:rFonts w:ascii="Arial" w:hAnsi="Arial" w:cs="Arial"/>
+          <w:sz w:val="24"/>
+          <w:szCs w:val="24"/>
+          <w:lang w:val="es-MX"/>
+        </w:rPr>
+        <w:t xml:space="preserve"> problemas con su uso</w:t>
       </w:r>
       <w:r>
         <w:rPr>
@@ -2235,7 +2230,43 @@
           <w:szCs w:val="24"/>
           <w:lang w:val="es-MX"/>
         </w:rPr>
-        <w:t>: Crear la capacidad de agregar nuevos productos al inventario, permitiendo a los usuarios ingresar información relevante.</w:t>
+        <w:t xml:space="preserve">: Crear la </w:t>
+      </w:r>
+      <w:r>
+        <w:rPr>
+          <w:rFonts w:ascii="Arial" w:hAnsi="Arial" w:cs="Arial"/>
+          <w:sz w:val="24"/>
+          <w:szCs w:val="24"/>
+          <w:lang w:val="es-MX"/>
+        </w:rPr>
+        <w:t>función</w:t>
+      </w:r>
+      <w:r>
+        <w:rPr>
+          <w:rFonts w:ascii="Arial" w:hAnsi="Arial" w:cs="Arial"/>
+          <w:sz w:val="24"/>
+          <w:szCs w:val="24"/>
+          <w:lang w:val="es-MX"/>
+        </w:rPr>
+        <w:t xml:space="preserve"> de agregar nuevos productos al inventario, permitiendo a los usuarios ingresar </w:t>
+      </w:r>
+      <w:r>
+        <w:rPr>
+          <w:rFonts w:ascii="Arial" w:hAnsi="Arial" w:cs="Arial"/>
+          <w:sz w:val="24"/>
+          <w:szCs w:val="24"/>
+          <w:lang w:val="es-MX"/>
+        </w:rPr>
+        <w:t>la información relevante del producto</w:t>
+      </w:r>
+      <w:r>
+        <w:rPr>
+          <w:rFonts w:ascii="Arial" w:hAnsi="Arial" w:cs="Arial"/>
+          <w:sz w:val="24"/>
+          <w:szCs w:val="24"/>
+          <w:lang w:val="es-MX"/>
+        </w:rPr>
+        <w:t>.</w:t>
       </w:r>
     </w:p>
     <w:p>
@@ -2418,7 +2449,7 @@
           <w:szCs w:val="24"/>
           <w:lang w:val="es-MX"/>
         </w:rPr>
-        <w:t>Implementar Búsqueda y Filtrado</w:t>
+        <w:t>Implementar Búsqueda</w:t>
       </w:r>
       <w:r>
         <w:rPr>
@@ -2442,7 +2473,7 @@
           <w:lang w:val="es-MX"/>
         </w:rPr>
       </w:pPr>
-      <w:bookmarkStart w:id="4" w:name="_Toc144403781"/>
+      <w:bookmarkStart w:id="4" w:name="_Toc145669083"/>
       <w:r>
         <w:rPr>
           <w:rFonts w:eastAsia="Arial Nova"/>
@@ -2539,7 +2570,7 @@
           <w:lang w:val="es-MX"/>
         </w:rPr>
       </w:pPr>
-      <w:bookmarkStart w:id="5" w:name="_Toc144403782"/>
+      <w:bookmarkStart w:id="5" w:name="_Toc145669084"/>
       <w:r>
         <w:rPr>
           <w:rFonts w:eastAsia="Arial Nova"/>
@@ -2687,7 +2718,7 @@
           <w:lang w:val="es-MX"/>
         </w:rPr>
       </w:pPr>
-      <w:bookmarkStart w:id="6" w:name="_Toc144403783"/>
+      <w:bookmarkStart w:id="6" w:name="_Toc145669085"/>
       <w:r>
         <w:rPr>
           <w:rFonts w:eastAsia="Arial Nova"/>
@@ -2761,7 +2792,6 @@
         </w:rPr>
         <w:t xml:space="preserve">que no tienen conocimientos </w:t>
       </w:r>
-      <w:proofErr w:type="spellStart"/>
       <w:r>
         <w:rPr>
           <w:rFonts w:ascii="Arial" w:eastAsia="system-ui" w:hAnsi="Arial" w:cs="Arial"/>
@@ -2770,9 +2800,8 @@
           <w:szCs w:val="24"/>
           <w:lang w:val="es-MX"/>
         </w:rPr>
-        <w:t>tecnicos</w:t>
-      </w:r>
-      <w:proofErr w:type="spellEnd"/>
+        <w:t>técnicos</w:t>
+      </w:r>
       <w:r>
         <w:rPr>
           <w:rFonts w:ascii="Arial" w:eastAsia="system-ui" w:hAnsi="Arial" w:cs="Arial"/>
@@ -2847,7 +2876,7 @@
           <w:lang w:val="es-MX"/>
         </w:rPr>
       </w:pPr>
-      <w:bookmarkStart w:id="7" w:name="_Toc144403784"/>
+      <w:bookmarkStart w:id="7" w:name="_Toc145669086"/>
       <w:r>
         <w:rPr>
           <w:rFonts w:eastAsia="Arial Nova"/>

</xml_diff>

<commit_message>
Se suben los alcanses
</commit_message>
<xml_diff>
--- a/Gestor de Inventarios.docx
+++ b/Gestor de Inventarios.docx
@@ -6,6 +6,7 @@
       <w:pPr>
         <w:rPr>
           <w:rFonts w:ascii="Calibri" w:eastAsia="Calibri" w:hAnsi="Calibri" w:cs="Arial"/>
+          <w:lang w:val="es-MX"/>
           <w14:ligatures w14:val="standardContextual"/>
         </w:rPr>
       </w:pPr>
@@ -13,6 +14,7 @@
         <w:rPr>
           <w:rFonts w:ascii="Calibri" w:eastAsia="Calibri" w:hAnsi="Calibri" w:cs="Arial"/>
           <w:noProof/>
+          <w:lang w:val="es-MX"/>
           <w14:ligatures w14:val="standardContextual"/>
         </w:rPr>
         <mc:AlternateContent>
@@ -97,6 +99,7 @@
         <w:rPr>
           <w:rFonts w:ascii="Calibri" w:eastAsia="Calibri" w:hAnsi="Calibri" w:cs="Arial"/>
           <w:noProof/>
+          <w:lang w:val="es-MX"/>
           <w14:ligatures w14:val="standardContextual"/>
         </w:rPr>
         <mc:AlternateContent>
@@ -219,6 +222,7 @@
         <w:rPr>
           <w:rFonts w:ascii="Calibri" w:eastAsia="Calibri" w:hAnsi="Calibri" w:cs="Arial"/>
           <w:noProof/>
+          <w:lang w:val="es-MX"/>
           <w14:ligatures w14:val="standardContextual"/>
         </w:rPr>
         <mc:AlternateContent>
@@ -357,6 +361,7 @@
         <w:rPr>
           <w:rFonts w:ascii="Calibri" w:eastAsia="Calibri" w:hAnsi="Calibri" w:cs="Arial"/>
           <w:noProof/>
+          <w:lang w:val="es-MX"/>
           <w14:ligatures w14:val="standardContextual"/>
         </w:rPr>
         <mc:AlternateContent>
@@ -439,7 +444,7 @@
     <w:p>
       <w:pPr>
         <w:rPr>
-          <w:rFonts w:ascii="Arial" w:hAnsi="Arial" w:cs="Arial"/>
+          <w:rFonts w:cs="Arial"/>
           <w:lang w:val="es-MX"/>
         </w:rPr>
       </w:pPr>
@@ -447,6 +452,7 @@
         <w:rPr>
           <w:rFonts w:ascii="Calibri" w:eastAsia="Calibri" w:hAnsi="Calibri" w:cs="Arial"/>
           <w:noProof/>
+          <w:lang w:val="es-MX"/>
           <w14:ligatures w14:val="standardContextual"/>
         </w:rPr>
         <mc:AlternateContent>
@@ -710,6 +716,7 @@
         <w:rPr>
           <w:rFonts w:ascii="Calibri" w:eastAsia="Calibri" w:hAnsi="Calibri" w:cs="Arial"/>
           <w:noProof/>
+          <w:lang w:val="es-MX"/>
           <w14:ligatures w14:val="standardContextual"/>
         </w:rPr>
         <w:drawing>
@@ -772,6 +779,7 @@
         <w:rPr>
           <w:rFonts w:ascii="Calibri" w:eastAsia="Calibri" w:hAnsi="Calibri" w:cs="Arial"/>
           <w:noProof/>
+          <w:lang w:val="es-MX"/>
           <w14:ligatures w14:val="standardContextual"/>
         </w:rPr>
         <mc:AlternateContent>
@@ -942,7 +950,7 @@
       </w:r>
       <w:r>
         <w:rPr>
-          <w:rFonts w:ascii="Arial" w:hAnsi="Arial" w:cs="Arial"/>
+          <w:rFonts w:cs="Arial"/>
           <w:lang w:val="es-MX"/>
         </w:rPr>
         <w:br w:type="page"/>
@@ -952,10 +960,9 @@
       <w:sdtPr>
         <w:rPr>
           <w:rFonts w:asciiTheme="minorHAnsi" w:eastAsiaTheme="minorHAnsi" w:hAnsiTheme="minorHAnsi" w:cstheme="minorBidi"/>
-          <w:color w:val="auto"/>
           <w:sz w:val="22"/>
           <w:szCs w:val="22"/>
-          <w:lang w:val="es-ES" w:eastAsia="en-US"/>
+          <w:lang w:eastAsia="en-US"/>
         </w:rPr>
         <w:id w:val="-1159919921"/>
         <w:docPartObj>
@@ -965,8 +972,9 @@
       </w:sdtPr>
       <w:sdtEndPr>
         <w:rPr>
-          <w:b/>
+          <w:rFonts w:ascii="Arial" w:hAnsi="Arial"/>
           <w:bCs/>
+          <w:sz w:val="24"/>
         </w:rPr>
       </w:sdtEndPr>
       <w:sdtContent>
@@ -975,9 +983,6 @@
             <w:pStyle w:val="TtuloTDC"/>
           </w:pPr>
           <w:r>
-            <w:rPr>
-              <w:lang w:val="es-ES"/>
-            </w:rPr>
             <w:t>Contenido</w:t>
           </w:r>
         </w:p>
@@ -988,28 +993,37 @@
               <w:tab w:val="right" w:leader="dot" w:pos="9350"/>
             </w:tabs>
             <w:rPr>
-              <w:rFonts w:eastAsiaTheme="minorEastAsia"/>
+              <w:rFonts w:asciiTheme="minorHAnsi" w:eastAsiaTheme="minorEastAsia" w:hAnsiTheme="minorHAnsi"/>
               <w:noProof/>
               <w:kern w:val="2"/>
-              <w:lang w:val="es-MX" w:eastAsia="es-MX"/>
+              <w:sz w:val="22"/>
+              <w:lang w:val="es-MX" w:eastAsia="ja-JP"/>
               <w14:ligatures w14:val="standardContextual"/>
             </w:rPr>
           </w:pPr>
           <w:r>
+            <w:rPr>
+              <w:lang w:val="es-MX"/>
+            </w:rPr>
             <w:fldChar w:fldCharType="begin"/>
           </w:r>
           <w:r>
+            <w:rPr>
+              <w:lang w:val="es-MX"/>
+            </w:rPr>
             <w:instrText xml:space="preserve"> TOC \o "1-3" \h \z \u </w:instrText>
           </w:r>
           <w:r>
+            <w:rPr>
+              <w:lang w:val="es-MX"/>
+            </w:rPr>
             <w:fldChar w:fldCharType="separate"/>
           </w:r>
-          <w:hyperlink w:anchor="_Toc145669079" w:history="1">
+          <w:hyperlink w:anchor="_Toc146132464" w:history="1">
             <w:r>
               <w:rPr>
                 <w:rStyle w:val="Hipervnculo"/>
                 <w:rFonts w:eastAsia="Arial Nova"/>
-                <w:b/>
                 <w:bCs/>
                 <w:noProof/>
                 <w:lang w:val="es-MX"/>
@@ -1020,6 +1034,7 @@
               <w:rPr>
                 <w:noProof/>
                 <w:webHidden/>
+                <w:lang w:val="es-MX"/>
               </w:rPr>
               <w:tab/>
             </w:r>
@@ -1027,6 +1042,7 @@
               <w:rPr>
                 <w:noProof/>
                 <w:webHidden/>
+                <w:lang w:val="es-MX"/>
               </w:rPr>
               <w:fldChar w:fldCharType="begin"/>
             </w:r>
@@ -1034,19 +1050,22 @@
               <w:rPr>
                 <w:noProof/>
                 <w:webHidden/>
-              </w:rPr>
-              <w:instrText xml:space="preserve"> PAGEREF _Toc145669079 \h </w:instrText>
-            </w:r>
-            <w:r>
-              <w:rPr>
-                <w:noProof/>
-                <w:webHidden/>
-              </w:rPr>
-            </w:r>
-            <w:r>
-              <w:rPr>
-                <w:noProof/>
-                <w:webHidden/>
+                <w:lang w:val="es-MX"/>
+              </w:rPr>
+              <w:instrText xml:space="preserve"> PAGEREF _Toc146132464 \h </w:instrText>
+            </w:r>
+            <w:r>
+              <w:rPr>
+                <w:noProof/>
+                <w:webHidden/>
+                <w:lang w:val="es-MX"/>
+              </w:rPr>
+            </w:r>
+            <w:r>
+              <w:rPr>
+                <w:noProof/>
+                <w:webHidden/>
+                <w:lang w:val="es-MX"/>
               </w:rPr>
               <w:fldChar w:fldCharType="separate"/>
             </w:r>
@@ -1054,6 +1073,7 @@
               <w:rPr>
                 <w:noProof/>
                 <w:webHidden/>
+                <w:lang w:val="es-MX"/>
               </w:rPr>
               <w:t>3</w:t>
             </w:r>
@@ -1061,6 +1081,7 @@
               <w:rPr>
                 <w:noProof/>
                 <w:webHidden/>
+                <w:lang w:val="es-MX"/>
               </w:rPr>
               <w:fldChar w:fldCharType="end"/>
             </w:r>
@@ -1073,19 +1094,19 @@
               <w:tab w:val="right" w:leader="dot" w:pos="9350"/>
             </w:tabs>
             <w:rPr>
-              <w:rFonts w:eastAsiaTheme="minorEastAsia"/>
+              <w:rFonts w:asciiTheme="minorHAnsi" w:eastAsiaTheme="minorEastAsia" w:hAnsiTheme="minorHAnsi"/>
               <w:noProof/>
               <w:kern w:val="2"/>
-              <w:lang w:val="es-MX" w:eastAsia="es-MX"/>
+              <w:sz w:val="22"/>
+              <w:lang w:val="es-MX" w:eastAsia="ja-JP"/>
               <w14:ligatures w14:val="standardContextual"/>
             </w:rPr>
           </w:pPr>
-          <w:hyperlink w:anchor="_Toc145669080" w:history="1">
+          <w:hyperlink w:anchor="_Toc146132465" w:history="1">
             <w:r>
               <w:rPr>
                 <w:rStyle w:val="Hipervnculo"/>
                 <w:rFonts w:eastAsia="Arial Nova"/>
-                <w:b/>
                 <w:bCs/>
                 <w:noProof/>
                 <w:lang w:val="es-MX"/>
@@ -1096,6 +1117,7 @@
               <w:rPr>
                 <w:noProof/>
                 <w:webHidden/>
+                <w:lang w:val="es-MX"/>
               </w:rPr>
               <w:tab/>
             </w:r>
@@ -1103,6 +1125,7 @@
               <w:rPr>
                 <w:noProof/>
                 <w:webHidden/>
+                <w:lang w:val="es-MX"/>
               </w:rPr>
               <w:fldChar w:fldCharType="begin"/>
             </w:r>
@@ -1110,19 +1133,22 @@
               <w:rPr>
                 <w:noProof/>
                 <w:webHidden/>
-              </w:rPr>
-              <w:instrText xml:space="preserve"> PAGEREF _Toc145669080 \h </w:instrText>
-            </w:r>
-            <w:r>
-              <w:rPr>
-                <w:noProof/>
-                <w:webHidden/>
-              </w:rPr>
-            </w:r>
-            <w:r>
-              <w:rPr>
-                <w:noProof/>
-                <w:webHidden/>
+                <w:lang w:val="es-MX"/>
+              </w:rPr>
+              <w:instrText xml:space="preserve"> PAGEREF _Toc146132465 \h </w:instrText>
+            </w:r>
+            <w:r>
+              <w:rPr>
+                <w:noProof/>
+                <w:webHidden/>
+                <w:lang w:val="es-MX"/>
+              </w:rPr>
+            </w:r>
+            <w:r>
+              <w:rPr>
+                <w:noProof/>
+                <w:webHidden/>
+                <w:lang w:val="es-MX"/>
               </w:rPr>
               <w:fldChar w:fldCharType="separate"/>
             </w:r>
@@ -1130,6 +1156,7 @@
               <w:rPr>
                 <w:noProof/>
                 <w:webHidden/>
+                <w:lang w:val="es-MX"/>
               </w:rPr>
               <w:t>3</w:t>
             </w:r>
@@ -1137,6 +1164,7 @@
               <w:rPr>
                 <w:noProof/>
                 <w:webHidden/>
+                <w:lang w:val="es-MX"/>
               </w:rPr>
               <w:fldChar w:fldCharType="end"/>
             </w:r>
@@ -1149,19 +1177,19 @@
               <w:tab w:val="right" w:leader="dot" w:pos="9350"/>
             </w:tabs>
             <w:rPr>
-              <w:rFonts w:eastAsiaTheme="minorEastAsia"/>
+              <w:rFonts w:asciiTheme="minorHAnsi" w:eastAsiaTheme="minorEastAsia" w:hAnsiTheme="minorHAnsi"/>
               <w:noProof/>
               <w:kern w:val="2"/>
-              <w:lang w:val="es-MX" w:eastAsia="es-MX"/>
+              <w:sz w:val="22"/>
+              <w:lang w:val="es-MX" w:eastAsia="ja-JP"/>
               <w14:ligatures w14:val="standardContextual"/>
             </w:rPr>
           </w:pPr>
-          <w:hyperlink w:anchor="_Toc145669081" w:history="1">
+          <w:hyperlink w:anchor="_Toc146132466" w:history="1">
             <w:r>
               <w:rPr>
                 <w:rStyle w:val="Hipervnculo"/>
                 <w:rFonts w:eastAsia="Arial Nova"/>
-                <w:b/>
                 <w:bCs/>
                 <w:noProof/>
                 <w:lang w:val="es-MX"/>
@@ -1172,6 +1200,7 @@
               <w:rPr>
                 <w:noProof/>
                 <w:webHidden/>
+                <w:lang w:val="es-MX"/>
               </w:rPr>
               <w:tab/>
             </w:r>
@@ -1179,6 +1208,7 @@
               <w:rPr>
                 <w:noProof/>
                 <w:webHidden/>
+                <w:lang w:val="es-MX"/>
               </w:rPr>
               <w:fldChar w:fldCharType="begin"/>
             </w:r>
@@ -1186,19 +1216,22 @@
               <w:rPr>
                 <w:noProof/>
                 <w:webHidden/>
-              </w:rPr>
-              <w:instrText xml:space="preserve"> PAGEREF _Toc145669081 \h </w:instrText>
-            </w:r>
-            <w:r>
-              <w:rPr>
-                <w:noProof/>
-                <w:webHidden/>
-              </w:rPr>
-            </w:r>
-            <w:r>
-              <w:rPr>
-                <w:noProof/>
-                <w:webHidden/>
+                <w:lang w:val="es-MX"/>
+              </w:rPr>
+              <w:instrText xml:space="preserve"> PAGEREF _Toc146132466 \h </w:instrText>
+            </w:r>
+            <w:r>
+              <w:rPr>
+                <w:noProof/>
+                <w:webHidden/>
+                <w:lang w:val="es-MX"/>
+              </w:rPr>
+            </w:r>
+            <w:r>
+              <w:rPr>
+                <w:noProof/>
+                <w:webHidden/>
+                <w:lang w:val="es-MX"/>
               </w:rPr>
               <w:fldChar w:fldCharType="separate"/>
             </w:r>
@@ -1206,6 +1239,7 @@
               <w:rPr>
                 <w:noProof/>
                 <w:webHidden/>
+                <w:lang w:val="es-MX"/>
               </w:rPr>
               <w:t>3</w:t>
             </w:r>
@@ -1213,6 +1247,7 @@
               <w:rPr>
                 <w:noProof/>
                 <w:webHidden/>
+                <w:lang w:val="es-MX"/>
               </w:rPr>
               <w:fldChar w:fldCharType="end"/>
             </w:r>
@@ -1225,19 +1260,19 @@
               <w:tab w:val="right" w:leader="dot" w:pos="9350"/>
             </w:tabs>
             <w:rPr>
-              <w:rFonts w:eastAsiaTheme="minorEastAsia"/>
+              <w:rFonts w:asciiTheme="minorHAnsi" w:eastAsiaTheme="minorEastAsia" w:hAnsiTheme="minorHAnsi"/>
               <w:noProof/>
               <w:kern w:val="2"/>
-              <w:lang w:val="es-MX" w:eastAsia="es-MX"/>
+              <w:sz w:val="22"/>
+              <w:lang w:val="es-MX" w:eastAsia="ja-JP"/>
               <w14:ligatures w14:val="standardContextual"/>
             </w:rPr>
           </w:pPr>
-          <w:hyperlink w:anchor="_Toc145669082" w:history="1">
+          <w:hyperlink w:anchor="_Toc146132467" w:history="1">
             <w:r>
               <w:rPr>
                 <w:rStyle w:val="Hipervnculo"/>
                 <w:rFonts w:eastAsia="Arial Nova"/>
-                <w:b/>
                 <w:bCs/>
                 <w:noProof/>
                 <w:lang w:val="es-MX"/>
@@ -1248,6 +1283,7 @@
               <w:rPr>
                 <w:noProof/>
                 <w:webHidden/>
+                <w:lang w:val="es-MX"/>
               </w:rPr>
               <w:tab/>
             </w:r>
@@ -1255,6 +1291,7 @@
               <w:rPr>
                 <w:noProof/>
                 <w:webHidden/>
+                <w:lang w:val="es-MX"/>
               </w:rPr>
               <w:fldChar w:fldCharType="begin"/>
             </w:r>
@@ -1262,19 +1299,22 @@
               <w:rPr>
                 <w:noProof/>
                 <w:webHidden/>
-              </w:rPr>
-              <w:instrText xml:space="preserve"> PAGEREF _Toc145669082 \h </w:instrText>
-            </w:r>
-            <w:r>
-              <w:rPr>
-                <w:noProof/>
-                <w:webHidden/>
-              </w:rPr>
-            </w:r>
-            <w:r>
-              <w:rPr>
-                <w:noProof/>
-                <w:webHidden/>
+                <w:lang w:val="es-MX"/>
+              </w:rPr>
+              <w:instrText xml:space="preserve"> PAGEREF _Toc146132467 \h </w:instrText>
+            </w:r>
+            <w:r>
+              <w:rPr>
+                <w:noProof/>
+                <w:webHidden/>
+                <w:lang w:val="es-MX"/>
+              </w:rPr>
+            </w:r>
+            <w:r>
+              <w:rPr>
+                <w:noProof/>
+                <w:webHidden/>
+                <w:lang w:val="es-MX"/>
               </w:rPr>
               <w:fldChar w:fldCharType="separate"/>
             </w:r>
@@ -1282,6 +1322,7 @@
               <w:rPr>
                 <w:noProof/>
                 <w:webHidden/>
+                <w:lang w:val="es-MX"/>
               </w:rPr>
               <w:t>3</w:t>
             </w:r>
@@ -1289,6 +1330,7 @@
               <w:rPr>
                 <w:noProof/>
                 <w:webHidden/>
+                <w:lang w:val="es-MX"/>
               </w:rPr>
               <w:fldChar w:fldCharType="end"/>
             </w:r>
@@ -1301,19 +1343,19 @@
               <w:tab w:val="right" w:leader="dot" w:pos="9350"/>
             </w:tabs>
             <w:rPr>
-              <w:rFonts w:eastAsiaTheme="minorEastAsia"/>
+              <w:rFonts w:asciiTheme="minorHAnsi" w:eastAsiaTheme="minorEastAsia" w:hAnsiTheme="minorHAnsi"/>
               <w:noProof/>
               <w:kern w:val="2"/>
-              <w:lang w:val="es-MX" w:eastAsia="es-MX"/>
+              <w:sz w:val="22"/>
+              <w:lang w:val="es-MX" w:eastAsia="ja-JP"/>
               <w14:ligatures w14:val="standardContextual"/>
             </w:rPr>
           </w:pPr>
-          <w:hyperlink w:anchor="_Toc145669083" w:history="1">
+          <w:hyperlink w:anchor="_Toc146132468" w:history="1">
             <w:r>
               <w:rPr>
                 <w:rStyle w:val="Hipervnculo"/>
                 <w:rFonts w:eastAsia="Arial Nova"/>
-                <w:b/>
                 <w:bCs/>
                 <w:noProof/>
                 <w:lang w:val="es-MX"/>
@@ -1324,6 +1366,7 @@
               <w:rPr>
                 <w:noProof/>
                 <w:webHidden/>
+                <w:lang w:val="es-MX"/>
               </w:rPr>
               <w:tab/>
             </w:r>
@@ -1331,6 +1374,7 @@
               <w:rPr>
                 <w:noProof/>
                 <w:webHidden/>
+                <w:lang w:val="es-MX"/>
               </w:rPr>
               <w:fldChar w:fldCharType="begin"/>
             </w:r>
@@ -1338,19 +1382,22 @@
               <w:rPr>
                 <w:noProof/>
                 <w:webHidden/>
-              </w:rPr>
-              <w:instrText xml:space="preserve"> PAGEREF _Toc145669083 \h </w:instrText>
-            </w:r>
-            <w:r>
-              <w:rPr>
-                <w:noProof/>
-                <w:webHidden/>
-              </w:rPr>
-            </w:r>
-            <w:r>
-              <w:rPr>
-                <w:noProof/>
-                <w:webHidden/>
+                <w:lang w:val="es-MX"/>
+              </w:rPr>
+              <w:instrText xml:space="preserve"> PAGEREF _Toc146132468 \h </w:instrText>
+            </w:r>
+            <w:r>
+              <w:rPr>
+                <w:noProof/>
+                <w:webHidden/>
+                <w:lang w:val="es-MX"/>
+              </w:rPr>
+            </w:r>
+            <w:r>
+              <w:rPr>
+                <w:noProof/>
+                <w:webHidden/>
+                <w:lang w:val="es-MX"/>
               </w:rPr>
               <w:fldChar w:fldCharType="separate"/>
             </w:r>
@@ -1358,6 +1405,7 @@
               <w:rPr>
                 <w:noProof/>
                 <w:webHidden/>
+                <w:lang w:val="es-MX"/>
               </w:rPr>
               <w:t>4</w:t>
             </w:r>
@@ -1365,6 +1413,7 @@
               <w:rPr>
                 <w:noProof/>
                 <w:webHidden/>
+                <w:lang w:val="es-MX"/>
               </w:rPr>
               <w:fldChar w:fldCharType="end"/>
             </w:r>
@@ -1377,19 +1426,19 @@
               <w:tab w:val="right" w:leader="dot" w:pos="9350"/>
             </w:tabs>
             <w:rPr>
-              <w:rFonts w:eastAsiaTheme="minorEastAsia"/>
+              <w:rFonts w:asciiTheme="minorHAnsi" w:eastAsiaTheme="minorEastAsia" w:hAnsiTheme="minorHAnsi"/>
               <w:noProof/>
               <w:kern w:val="2"/>
-              <w:lang w:val="es-MX" w:eastAsia="es-MX"/>
+              <w:sz w:val="22"/>
+              <w:lang w:val="es-MX" w:eastAsia="ja-JP"/>
               <w14:ligatures w14:val="standardContextual"/>
             </w:rPr>
           </w:pPr>
-          <w:hyperlink w:anchor="_Toc145669084" w:history="1">
+          <w:hyperlink w:anchor="_Toc146132469" w:history="1">
             <w:r>
               <w:rPr>
                 <w:rStyle w:val="Hipervnculo"/>
                 <w:rFonts w:eastAsia="Arial Nova"/>
-                <w:b/>
                 <w:bCs/>
                 <w:noProof/>
                 <w:lang w:val="es-MX"/>
@@ -1400,6 +1449,7 @@
               <w:rPr>
                 <w:noProof/>
                 <w:webHidden/>
+                <w:lang w:val="es-MX"/>
               </w:rPr>
               <w:tab/>
             </w:r>
@@ -1407,6 +1457,7 @@
               <w:rPr>
                 <w:noProof/>
                 <w:webHidden/>
+                <w:lang w:val="es-MX"/>
               </w:rPr>
               <w:fldChar w:fldCharType="begin"/>
             </w:r>
@@ -1414,19 +1465,22 @@
               <w:rPr>
                 <w:noProof/>
                 <w:webHidden/>
-              </w:rPr>
-              <w:instrText xml:space="preserve"> PAGEREF _Toc145669084 \h </w:instrText>
-            </w:r>
-            <w:r>
-              <w:rPr>
-                <w:noProof/>
-                <w:webHidden/>
-              </w:rPr>
-            </w:r>
-            <w:r>
-              <w:rPr>
-                <w:noProof/>
-                <w:webHidden/>
+                <w:lang w:val="es-MX"/>
+              </w:rPr>
+              <w:instrText xml:space="preserve"> PAGEREF _Toc146132469 \h </w:instrText>
+            </w:r>
+            <w:r>
+              <w:rPr>
+                <w:noProof/>
+                <w:webHidden/>
+                <w:lang w:val="es-MX"/>
+              </w:rPr>
+            </w:r>
+            <w:r>
+              <w:rPr>
+                <w:noProof/>
+                <w:webHidden/>
+                <w:lang w:val="es-MX"/>
               </w:rPr>
               <w:fldChar w:fldCharType="separate"/>
             </w:r>
@@ -1434,6 +1488,7 @@
               <w:rPr>
                 <w:noProof/>
                 <w:webHidden/>
+                <w:lang w:val="es-MX"/>
               </w:rPr>
               <w:t>4</w:t>
             </w:r>
@@ -1441,6 +1496,7 @@
               <w:rPr>
                 <w:noProof/>
                 <w:webHidden/>
+                <w:lang w:val="es-MX"/>
               </w:rPr>
               <w:fldChar w:fldCharType="end"/>
             </w:r>
@@ -1453,19 +1509,19 @@
               <w:tab w:val="right" w:leader="dot" w:pos="9350"/>
             </w:tabs>
             <w:rPr>
-              <w:rFonts w:eastAsiaTheme="minorEastAsia"/>
+              <w:rFonts w:asciiTheme="minorHAnsi" w:eastAsiaTheme="minorEastAsia" w:hAnsiTheme="minorHAnsi"/>
               <w:noProof/>
               <w:kern w:val="2"/>
-              <w:lang w:val="es-MX" w:eastAsia="es-MX"/>
+              <w:sz w:val="22"/>
+              <w:lang w:val="es-MX" w:eastAsia="ja-JP"/>
               <w14:ligatures w14:val="standardContextual"/>
             </w:rPr>
           </w:pPr>
-          <w:hyperlink w:anchor="_Toc145669085" w:history="1">
+          <w:hyperlink w:anchor="_Toc146132470" w:history="1">
             <w:r>
               <w:rPr>
                 <w:rStyle w:val="Hipervnculo"/>
                 <w:rFonts w:eastAsia="Arial Nova"/>
-                <w:b/>
                 <w:bCs/>
                 <w:noProof/>
                 <w:lang w:val="es-MX"/>
@@ -1476,6 +1532,7 @@
               <w:rPr>
                 <w:noProof/>
                 <w:webHidden/>
+                <w:lang w:val="es-MX"/>
               </w:rPr>
               <w:tab/>
             </w:r>
@@ -1483,6 +1540,7 @@
               <w:rPr>
                 <w:noProof/>
                 <w:webHidden/>
+                <w:lang w:val="es-MX"/>
               </w:rPr>
               <w:fldChar w:fldCharType="begin"/>
             </w:r>
@@ -1490,19 +1548,22 @@
               <w:rPr>
                 <w:noProof/>
                 <w:webHidden/>
-              </w:rPr>
-              <w:instrText xml:space="preserve"> PAGEREF _Toc145669085 \h </w:instrText>
-            </w:r>
-            <w:r>
-              <w:rPr>
-                <w:noProof/>
-                <w:webHidden/>
-              </w:rPr>
-            </w:r>
-            <w:r>
-              <w:rPr>
-                <w:noProof/>
-                <w:webHidden/>
+                <w:lang w:val="es-MX"/>
+              </w:rPr>
+              <w:instrText xml:space="preserve"> PAGEREF _Toc146132470 \h </w:instrText>
+            </w:r>
+            <w:r>
+              <w:rPr>
+                <w:noProof/>
+                <w:webHidden/>
+                <w:lang w:val="es-MX"/>
+              </w:rPr>
+            </w:r>
+            <w:r>
+              <w:rPr>
+                <w:noProof/>
+                <w:webHidden/>
+                <w:lang w:val="es-MX"/>
               </w:rPr>
               <w:fldChar w:fldCharType="separate"/>
             </w:r>
@@ -1510,6 +1571,7 @@
               <w:rPr>
                 <w:noProof/>
                 <w:webHidden/>
+                <w:lang w:val="es-MX"/>
               </w:rPr>
               <w:t>4</w:t>
             </w:r>
@@ -1517,6 +1579,7 @@
               <w:rPr>
                 <w:noProof/>
                 <w:webHidden/>
+                <w:lang w:val="es-MX"/>
               </w:rPr>
               <w:fldChar w:fldCharType="end"/>
             </w:r>
@@ -1529,19 +1592,19 @@
               <w:tab w:val="right" w:leader="dot" w:pos="9350"/>
             </w:tabs>
             <w:rPr>
-              <w:rFonts w:eastAsiaTheme="minorEastAsia"/>
+              <w:rFonts w:asciiTheme="minorHAnsi" w:eastAsiaTheme="minorEastAsia" w:hAnsiTheme="minorHAnsi"/>
               <w:noProof/>
               <w:kern w:val="2"/>
-              <w:lang w:val="es-MX" w:eastAsia="es-MX"/>
+              <w:sz w:val="22"/>
+              <w:lang w:val="es-MX" w:eastAsia="ja-JP"/>
               <w14:ligatures w14:val="standardContextual"/>
             </w:rPr>
           </w:pPr>
-          <w:hyperlink w:anchor="_Toc145669086" w:history="1">
+          <w:hyperlink w:anchor="_Toc146132471" w:history="1">
             <w:r>
               <w:rPr>
                 <w:rStyle w:val="Hipervnculo"/>
                 <w:rFonts w:eastAsia="Arial Nova"/>
-                <w:b/>
                 <w:bCs/>
                 <w:noProof/>
                 <w:lang w:val="es-MX"/>
@@ -1552,6 +1615,7 @@
               <w:rPr>
                 <w:noProof/>
                 <w:webHidden/>
+                <w:lang w:val="es-MX"/>
               </w:rPr>
               <w:tab/>
             </w:r>
@@ -1559,6 +1623,7 @@
               <w:rPr>
                 <w:noProof/>
                 <w:webHidden/>
+                <w:lang w:val="es-MX"/>
               </w:rPr>
               <w:fldChar w:fldCharType="begin"/>
             </w:r>
@@ -1566,19 +1631,22 @@
               <w:rPr>
                 <w:noProof/>
                 <w:webHidden/>
-              </w:rPr>
-              <w:instrText xml:space="preserve"> PAGEREF _Toc145669086 \h </w:instrText>
-            </w:r>
-            <w:r>
-              <w:rPr>
-                <w:noProof/>
-                <w:webHidden/>
-              </w:rPr>
-            </w:r>
-            <w:r>
-              <w:rPr>
-                <w:noProof/>
-                <w:webHidden/>
+                <w:lang w:val="es-MX"/>
+              </w:rPr>
+              <w:instrText xml:space="preserve"> PAGEREF _Toc146132471 \h </w:instrText>
+            </w:r>
+            <w:r>
+              <w:rPr>
+                <w:noProof/>
+                <w:webHidden/>
+                <w:lang w:val="es-MX"/>
+              </w:rPr>
+            </w:r>
+            <w:r>
+              <w:rPr>
+                <w:noProof/>
+                <w:webHidden/>
+                <w:lang w:val="es-MX"/>
               </w:rPr>
               <w:fldChar w:fldCharType="separate"/>
             </w:r>
@@ -1586,6 +1654,7 @@
               <w:rPr>
                 <w:noProof/>
                 <w:webHidden/>
+                <w:lang w:val="es-MX"/>
               </w:rPr>
               <w:t>4</w:t>
             </w:r>
@@ -1593,17 +1662,23 @@
               <w:rPr>
                 <w:noProof/>
                 <w:webHidden/>
+                <w:lang w:val="es-MX"/>
               </w:rPr>
               <w:fldChar w:fldCharType="end"/>
             </w:r>
           </w:hyperlink>
         </w:p>
         <w:p>
+          <w:pPr>
+            <w:rPr>
+              <w:lang w:val="es-MX"/>
+            </w:rPr>
+          </w:pPr>
           <w:r>
             <w:rPr>
               <w:b/>
               <w:bCs/>
-              <w:lang w:val="es-ES"/>
+              <w:lang w:val="es-MX"/>
             </w:rPr>
             <w:fldChar w:fldCharType="end"/>
           </w:r>
@@ -1620,167 +1695,151 @@
     <w:p>
       <w:pPr>
         <w:rPr>
-          <w:rFonts w:ascii="Arial" w:hAnsi="Arial" w:cs="Arial"/>
-          <w:lang w:val="es-MX"/>
-        </w:rPr>
-      </w:pPr>
-    </w:p>
-    <w:p>
-      <w:pPr>
-        <w:rPr>
-          <w:rFonts w:ascii="Arial" w:hAnsi="Arial" w:cs="Arial"/>
-          <w:lang w:val="es-MX"/>
-        </w:rPr>
-      </w:pPr>
-    </w:p>
-    <w:p>
-      <w:pPr>
-        <w:rPr>
-          <w:rFonts w:ascii="Arial" w:hAnsi="Arial" w:cs="Arial"/>
-          <w:lang w:val="es-MX"/>
-        </w:rPr>
-      </w:pPr>
-    </w:p>
-    <w:p>
-      <w:pPr>
-        <w:rPr>
-          <w:rFonts w:ascii="Arial" w:hAnsi="Arial" w:cs="Arial"/>
-          <w:lang w:val="es-MX"/>
-        </w:rPr>
-      </w:pPr>
-    </w:p>
-    <w:p>
-      <w:pPr>
-        <w:rPr>
-          <w:rFonts w:ascii="Arial" w:hAnsi="Arial" w:cs="Arial"/>
-          <w:lang w:val="es-MX"/>
-        </w:rPr>
-      </w:pPr>
-    </w:p>
-    <w:p>
-      <w:pPr>
-        <w:rPr>
-          <w:rFonts w:ascii="Arial" w:hAnsi="Arial" w:cs="Arial"/>
-          <w:lang w:val="es-MX"/>
-        </w:rPr>
-      </w:pPr>
-    </w:p>
-    <w:p>
-      <w:pPr>
-        <w:rPr>
-          <w:rFonts w:ascii="Arial" w:hAnsi="Arial" w:cs="Arial"/>
-          <w:lang w:val="es-MX"/>
-        </w:rPr>
-      </w:pPr>
-    </w:p>
-    <w:p>
-      <w:pPr>
-        <w:rPr>
-          <w:rFonts w:ascii="Arial" w:hAnsi="Arial" w:cs="Arial"/>
-          <w:lang w:val="es-MX"/>
-        </w:rPr>
-      </w:pPr>
-    </w:p>
-    <w:p>
-      <w:pPr>
-        <w:rPr>
-          <w:rFonts w:ascii="Arial" w:hAnsi="Arial" w:cs="Arial"/>
-          <w:lang w:val="es-MX"/>
-        </w:rPr>
-      </w:pPr>
-    </w:p>
-    <w:p>
-      <w:pPr>
-        <w:rPr>
-          <w:rFonts w:ascii="Arial" w:hAnsi="Arial" w:cs="Arial"/>
-          <w:lang w:val="es-MX"/>
-        </w:rPr>
-      </w:pPr>
-    </w:p>
-    <w:p>
-      <w:pPr>
-        <w:rPr>
-          <w:rFonts w:ascii="Arial" w:hAnsi="Arial" w:cs="Arial"/>
-          <w:lang w:val="es-MX"/>
-        </w:rPr>
-      </w:pPr>
-    </w:p>
-    <w:p>
-      <w:pPr>
-        <w:rPr>
-          <w:rFonts w:ascii="Arial" w:hAnsi="Arial" w:cs="Arial"/>
-          <w:lang w:val="es-MX"/>
-        </w:rPr>
-      </w:pPr>
-    </w:p>
-    <w:p>
-      <w:pPr>
-        <w:rPr>
-          <w:rFonts w:ascii="Arial" w:hAnsi="Arial" w:cs="Arial"/>
-          <w:lang w:val="es-MX"/>
-        </w:rPr>
-      </w:pPr>
-    </w:p>
-    <w:p>
-      <w:pPr>
-        <w:rPr>
-          <w:rFonts w:ascii="Arial" w:hAnsi="Arial" w:cs="Arial"/>
-          <w:lang w:val="es-MX"/>
-        </w:rPr>
-      </w:pPr>
-    </w:p>
-    <w:p>
-      <w:pPr>
-        <w:rPr>
-          <w:rFonts w:ascii="Arial" w:hAnsi="Arial" w:cs="Arial"/>
-          <w:lang w:val="es-MX"/>
-        </w:rPr>
-      </w:pPr>
-    </w:p>
-    <w:p>
-      <w:pPr>
-        <w:rPr>
-          <w:rFonts w:ascii="Arial" w:hAnsi="Arial" w:cs="Arial"/>
-          <w:lang w:val="es-MX"/>
-        </w:rPr>
-      </w:pPr>
-    </w:p>
-    <w:p>
-      <w:pPr>
-        <w:rPr>
-          <w:rFonts w:ascii="Arial" w:hAnsi="Arial" w:cs="Arial"/>
-          <w:lang w:val="es-MX"/>
-        </w:rPr>
-      </w:pPr>
-    </w:p>
-    <w:p>
-      <w:pPr>
-        <w:rPr>
-          <w:rFonts w:ascii="Arial" w:hAnsi="Arial" w:cs="Arial"/>
-          <w:lang w:val="es-MX"/>
-        </w:rPr>
-      </w:pPr>
-    </w:p>
-    <w:p>
-      <w:pPr>
-        <w:rPr>
-          <w:rFonts w:ascii="Arial" w:hAnsi="Arial" w:cs="Arial"/>
-          <w:lang w:val="es-MX"/>
-        </w:rPr>
-      </w:pPr>
-    </w:p>
-    <w:p>
-      <w:pPr>
-        <w:rPr>
-          <w:rFonts w:ascii="Arial" w:hAnsi="Arial" w:cs="Arial"/>
-          <w:lang w:val="es-MX"/>
-        </w:rPr>
-      </w:pPr>
-    </w:p>
-    <w:p>
-      <w:pPr>
-        <w:rPr>
-          <w:rFonts w:ascii="Arial" w:hAnsi="Arial" w:cs="Arial"/>
+          <w:rFonts w:cs="Arial"/>
+          <w:lang w:val="es-MX"/>
+        </w:rPr>
+      </w:pPr>
+    </w:p>
+    <w:p>
+      <w:pPr>
+        <w:rPr>
+          <w:rFonts w:cs="Arial"/>
+          <w:lang w:val="es-MX"/>
+        </w:rPr>
+      </w:pPr>
+    </w:p>
+    <w:p>
+      <w:pPr>
+        <w:rPr>
+          <w:rFonts w:cs="Arial"/>
+          <w:lang w:val="es-MX"/>
+        </w:rPr>
+      </w:pPr>
+    </w:p>
+    <w:p>
+      <w:pPr>
+        <w:rPr>
+          <w:rFonts w:cs="Arial"/>
+          <w:lang w:val="es-MX"/>
+        </w:rPr>
+      </w:pPr>
+    </w:p>
+    <w:p>
+      <w:pPr>
+        <w:rPr>
+          <w:rFonts w:cs="Arial"/>
+          <w:lang w:val="es-MX"/>
+        </w:rPr>
+      </w:pPr>
+    </w:p>
+    <w:p>
+      <w:pPr>
+        <w:rPr>
+          <w:rFonts w:cs="Arial"/>
+          <w:lang w:val="es-MX"/>
+        </w:rPr>
+      </w:pPr>
+    </w:p>
+    <w:p>
+      <w:pPr>
+        <w:rPr>
+          <w:rFonts w:cs="Arial"/>
+          <w:lang w:val="es-MX"/>
+        </w:rPr>
+      </w:pPr>
+    </w:p>
+    <w:p>
+      <w:pPr>
+        <w:rPr>
+          <w:rFonts w:cs="Arial"/>
+          <w:lang w:val="es-MX"/>
+        </w:rPr>
+      </w:pPr>
+    </w:p>
+    <w:p>
+      <w:pPr>
+        <w:rPr>
+          <w:rFonts w:cs="Arial"/>
+          <w:lang w:val="es-MX"/>
+        </w:rPr>
+      </w:pPr>
+    </w:p>
+    <w:p>
+      <w:pPr>
+        <w:rPr>
+          <w:rFonts w:cs="Arial"/>
+          <w:lang w:val="es-MX"/>
+        </w:rPr>
+      </w:pPr>
+    </w:p>
+    <w:p>
+      <w:pPr>
+        <w:rPr>
+          <w:rFonts w:cs="Arial"/>
+          <w:lang w:val="es-MX"/>
+        </w:rPr>
+      </w:pPr>
+    </w:p>
+    <w:p>
+      <w:pPr>
+        <w:rPr>
+          <w:rFonts w:cs="Arial"/>
+          <w:lang w:val="es-MX"/>
+        </w:rPr>
+      </w:pPr>
+    </w:p>
+    <w:p>
+      <w:pPr>
+        <w:rPr>
+          <w:rFonts w:cs="Arial"/>
+          <w:lang w:val="es-MX"/>
+        </w:rPr>
+      </w:pPr>
+    </w:p>
+    <w:p>
+      <w:pPr>
+        <w:rPr>
+          <w:rFonts w:cs="Arial"/>
+          <w:lang w:val="es-MX"/>
+        </w:rPr>
+      </w:pPr>
+    </w:p>
+    <w:p>
+      <w:pPr>
+        <w:rPr>
+          <w:rFonts w:cs="Arial"/>
+          <w:lang w:val="es-MX"/>
+        </w:rPr>
+      </w:pPr>
+    </w:p>
+    <w:p>
+      <w:pPr>
+        <w:rPr>
+          <w:rFonts w:cs="Arial"/>
+          <w:lang w:val="es-MX"/>
+        </w:rPr>
+      </w:pPr>
+    </w:p>
+    <w:p>
+      <w:pPr>
+        <w:rPr>
+          <w:rFonts w:cs="Arial"/>
+          <w:lang w:val="es-MX"/>
+        </w:rPr>
+      </w:pPr>
+    </w:p>
+    <w:p>
+      <w:pPr>
+        <w:rPr>
+          <w:rFonts w:cs="Arial"/>
+          <w:lang w:val="es-MX"/>
+        </w:rPr>
+      </w:pPr>
+    </w:p>
+    <w:p>
+      <w:pPr>
+        <w:rPr>
+          <w:rFonts w:cs="Arial"/>
           <w:lang w:val="es-MX"/>
         </w:rPr>
         <w:sectPr>
@@ -1795,16 +1854,14 @@
       <w:pPr>
         <w:pStyle w:val="Ttulo1"/>
         <w:rPr>
-          <w:rFonts w:ascii="Arial" w:eastAsia="Arial Nova" w:hAnsi="Arial" w:cs="Arial"/>
-          <w:color w:val="auto"/>
-          <w:lang w:val="es-MX"/>
-        </w:rPr>
-      </w:pPr>
-      <w:bookmarkStart w:id="0" w:name="_Toc145669079"/>
+          <w:rFonts w:eastAsia="Arial Nova" w:cs="Arial"/>
+          <w:lang w:val="es-MX"/>
+        </w:rPr>
+      </w:pPr>
+      <w:bookmarkStart w:id="0" w:name="_Toc146132464"/>
       <w:r>
         <w:rPr>
           <w:rFonts w:eastAsia="Arial Nova"/>
-          <w:b/>
           <w:bCs/>
           <w:color w:val="000000" w:themeColor="text1"/>
           <w:lang w:val="es-MX"/>
@@ -1812,46 +1869,91 @@
         <w:lastRenderedPageBreak/>
         <w:t>Introducción</w:t>
       </w:r>
-      <w:bookmarkStart w:id="1" w:name="_Toc145669080"/>
       <w:bookmarkEnd w:id="0"/>
     </w:p>
     <w:p>
       <w:pPr>
+        <w:rPr>
+          <w:lang w:val="es-MX"/>
+        </w:rPr>
+      </w:pPr>
+      <w:r>
+        <w:rPr>
+          <w:lang w:val="es-MX"/>
+        </w:rPr>
+        <w:t>En un entorno empresarial, la gestión eficiente del inventario es fundamental para garantizar operaciones fluidas y satisfacer la demanda de los clientes. Para brindar una solución efectiva, este proyecto se enfoca en desarrollar un administrador de inventario en Java. Diseñado para ayudar a las pequeñas empresas a administrar sus productos de manera eficiente, el sistema permite a los usuarios agregar nuevos productos, verificar los niveles de existencias y eliminar productos que ya no son necesarios.</w:t>
+      </w:r>
+    </w:p>
+    <w:p>
+      <w:pPr>
         <w:pStyle w:val="Ttulo1"/>
+        <w:rPr>
+          <w:rFonts w:eastAsia="Arial Nova" w:cs="Arial"/>
+          <w:lang w:val="es-MX"/>
+        </w:rPr>
+      </w:pPr>
+      <w:bookmarkStart w:id="1" w:name="_Toc146132465"/>
+      <w:r>
+        <w:rPr>
+          <w:rFonts w:eastAsia="Arial Nova"/>
+          <w:bCs/>
+          <w:color w:val="000000" w:themeColor="text1"/>
+          <w:lang w:val="es-MX"/>
+        </w:rPr>
+        <w:t>Planteamiento del problema</w:t>
+      </w:r>
+      <w:bookmarkEnd w:id="1"/>
+    </w:p>
+    <w:p>
+      <w:pPr>
         <w:jc w:val="both"/>
         <w:rPr>
-          <w:rFonts w:ascii="Arial" w:eastAsia="system-ui" w:hAnsi="Arial" w:cs="Arial"/>
-          <w:color w:val="000000" w:themeColor="text1"/>
-          <w:sz w:val="24"/>
-          <w:szCs w:val="24"/>
-          <w:lang w:val="es-MX"/>
-        </w:rPr>
-      </w:pPr>
-      <w:r>
-        <w:rPr>
-          <w:rFonts w:ascii="Arial" w:eastAsia="system-ui" w:hAnsi="Arial" w:cs="Arial"/>
-          <w:color w:val="000000" w:themeColor="text1"/>
-          <w:sz w:val="24"/>
-          <w:szCs w:val="24"/>
-          <w:lang w:val="es-MX"/>
-        </w:rPr>
-        <w:t xml:space="preserve">En un entorno empresarial, la gestión eficiente del inventario es fundamental para garantizar operaciones fluidas y satisfacer la demanda de los clientes. Para brindar una solución efectiva, este proyecto se enfoca en desarrollar un administrador de inventario en Java. Diseñado para ayudar a las pequeñas empresas a administrar sus productos de manera eficiente, el sistema permite a los usuarios agregar nuevos productos, verificar los niveles de existencias y eliminar productos que </w:t>
-      </w:r>
-      <w:r>
-        <w:rPr>
-          <w:rFonts w:ascii="Arial" w:eastAsia="system-ui" w:hAnsi="Arial" w:cs="Arial"/>
-          <w:color w:val="000000" w:themeColor="text1"/>
-          <w:sz w:val="24"/>
-          <w:szCs w:val="24"/>
-          <w:lang w:val="es-MX"/>
-        </w:rPr>
-        <w:t>ya no son necesarios</w:t>
-      </w:r>
-      <w:r>
-        <w:rPr>
-          <w:rFonts w:ascii="Arial" w:eastAsia="system-ui" w:hAnsi="Arial" w:cs="Arial"/>
-          <w:color w:val="000000" w:themeColor="text1"/>
-          <w:sz w:val="24"/>
+          <w:rFonts w:eastAsia="system-ui" w:cs="Arial"/>
+          <w:color w:val="000000" w:themeColor="text1"/>
+          <w:szCs w:val="24"/>
+          <w:lang w:val="es-MX"/>
+        </w:rPr>
+      </w:pPr>
+      <w:r>
+        <w:rPr>
+          <w:rFonts w:eastAsia="system-ui" w:cs="Arial"/>
+          <w:color w:val="000000" w:themeColor="text1"/>
+          <w:szCs w:val="24"/>
+          <w:lang w:val="es-MX"/>
+        </w:rPr>
+        <w:t xml:space="preserve">El desarrollo de este Gestor de Inventarios en Java es esencial para abordar desafíos </w:t>
+      </w:r>
+      <w:r>
+        <w:rPr>
+          <w:rFonts w:eastAsia="system-ui" w:cs="Arial"/>
+          <w:color w:val="000000" w:themeColor="text1"/>
+          <w:szCs w:val="24"/>
+          <w:lang w:val="es-MX"/>
+        </w:rPr>
+        <w:t xml:space="preserve">y problemas </w:t>
+      </w:r>
+      <w:r>
+        <w:rPr>
+          <w:rFonts w:eastAsia="system-ui" w:cs="Arial"/>
+          <w:color w:val="000000" w:themeColor="text1"/>
+          <w:szCs w:val="24"/>
+          <w:lang w:val="es-MX"/>
+        </w:rPr>
+        <w:t xml:space="preserve">comunes en la gestión de inventarios. La mayoría de los sistemas tradicionales carecen de la automatización necesaria para manejar de manera eficiente una amplia variedad de productos y </w:t>
+      </w:r>
+      <w:r>
+        <w:rPr>
+          <w:rFonts w:eastAsia="system-ui" w:cs="Arial"/>
+          <w:color w:val="000000" w:themeColor="text1"/>
+          <w:szCs w:val="24"/>
+          <w:lang w:val="es-MX"/>
+        </w:rPr>
+        <w:t>la cantidad de existencias que pueden variar con el tiempo</w:t>
+      </w:r>
+      <w:r>
+        <w:rPr>
+          <w:rFonts w:eastAsia="system-ui" w:cs="Arial"/>
+          <w:color w:val="000000" w:themeColor="text1"/>
           <w:szCs w:val="24"/>
           <w:lang w:val="es-MX"/>
         </w:rPr>
@@ -1862,83 +1964,43 @@
       <w:pPr>
         <w:pStyle w:val="Ttulo1"/>
         <w:rPr>
-          <w:rFonts w:ascii="Arial" w:eastAsia="Arial Nova" w:hAnsi="Arial" w:cs="Arial"/>
-          <w:color w:val="auto"/>
-          <w:lang w:val="es-MX"/>
-        </w:rPr>
-      </w:pPr>
-      <w:r>
-        <w:rPr>
           <w:rFonts w:eastAsia="Arial Nova"/>
-          <w:b/>
+          <w:b w:val="0"/>
           <w:bCs/>
           <w:color w:val="000000" w:themeColor="text1"/>
           <w:lang w:val="es-MX"/>
         </w:rPr>
-        <w:t>Planteamiento del problema</w:t>
-      </w:r>
-      <w:bookmarkEnd w:id="1"/>
+      </w:pPr>
+      <w:bookmarkStart w:id="2" w:name="_Toc146132466"/>
+      <w:r>
+        <w:rPr>
+          <w:rFonts w:eastAsia="Arial Nova"/>
+          <w:bCs/>
+          <w:color w:val="000000" w:themeColor="text1"/>
+          <w:lang w:val="es-MX"/>
+        </w:rPr>
+        <w:t>Objetivo general del proyecto</w:t>
+      </w:r>
+      <w:bookmarkEnd w:id="2"/>
     </w:p>
     <w:p>
       <w:pPr>
         <w:jc w:val="both"/>
         <w:rPr>
-          <w:rFonts w:ascii="Arial" w:eastAsia="system-ui" w:hAnsi="Arial" w:cs="Arial"/>
-          <w:color w:val="000000" w:themeColor="text1"/>
-          <w:sz w:val="24"/>
-          <w:szCs w:val="24"/>
-          <w:lang w:val="es-MX"/>
-        </w:rPr>
-      </w:pPr>
-      <w:r>
-        <w:rPr>
-          <w:rFonts w:ascii="Arial" w:eastAsia="system-ui" w:hAnsi="Arial" w:cs="Arial"/>
-          <w:color w:val="000000" w:themeColor="text1"/>
-          <w:sz w:val="24"/>
-          <w:szCs w:val="24"/>
-          <w:lang w:val="es-MX"/>
-        </w:rPr>
-        <w:t xml:space="preserve">El desarrollo de este Gestor de Inventarios en Java es esencial para abordar desafíos </w:t>
-      </w:r>
-      <w:r>
-        <w:rPr>
-          <w:rFonts w:ascii="Arial" w:eastAsia="system-ui" w:hAnsi="Arial" w:cs="Arial"/>
-          <w:color w:val="000000" w:themeColor="text1"/>
-          <w:sz w:val="24"/>
-          <w:szCs w:val="24"/>
-          <w:lang w:val="es-MX"/>
-        </w:rPr>
-        <w:t xml:space="preserve">y problemas </w:t>
-      </w:r>
-      <w:r>
-        <w:rPr>
-          <w:rFonts w:ascii="Arial" w:eastAsia="system-ui" w:hAnsi="Arial" w:cs="Arial"/>
-          <w:color w:val="000000" w:themeColor="text1"/>
-          <w:sz w:val="24"/>
-          <w:szCs w:val="24"/>
-          <w:lang w:val="es-MX"/>
-        </w:rPr>
-        <w:t xml:space="preserve">comunes en la gestión de inventarios. La mayoría de los sistemas tradicionales carecen de la automatización necesaria para manejar de manera eficiente una amplia variedad de productos y </w:t>
-      </w:r>
-      <w:r>
-        <w:rPr>
-          <w:rFonts w:ascii="Arial" w:eastAsia="system-ui" w:hAnsi="Arial" w:cs="Arial"/>
-          <w:color w:val="000000" w:themeColor="text1"/>
-          <w:sz w:val="24"/>
-          <w:szCs w:val="24"/>
-          <w:lang w:val="es-MX"/>
-        </w:rPr>
-        <w:t>la cantidad de existencias que pueden variar con el tiempo</w:t>
-      </w:r>
-      <w:r>
-        <w:rPr>
-          <w:rFonts w:ascii="Arial" w:eastAsia="system-ui" w:hAnsi="Arial" w:cs="Arial"/>
-          <w:color w:val="000000" w:themeColor="text1"/>
-          <w:sz w:val="24"/>
-          <w:szCs w:val="24"/>
-          <w:lang w:val="es-MX"/>
-        </w:rPr>
-        <w:t>.</w:t>
+          <w:rFonts w:cs="Arial"/>
+          <w:color w:val="000000" w:themeColor="text1"/>
+          <w:szCs w:val="24"/>
+          <w:lang w:val="es-MX"/>
+        </w:rPr>
+      </w:pPr>
+      <w:r>
+        <w:rPr>
+          <w:rFonts w:cs="Arial"/>
+          <w:color w:val="000000" w:themeColor="text1"/>
+          <w:szCs w:val="24"/>
+          <w:lang w:val="es-MX"/>
+        </w:rPr>
+        <w:t>El objetivo general de este proyecto es desarrollar un sistema de gestión de inventarios en Java que permita a los usuarios administrar eficientemente los productos, controlar los niveles de existencias, actualizar la información y gestionar de manera efectiva la eliminación de productos obsoletos. El sistema proporcionará una solución automatizada y fácil de usar para mejorar la precisión, la agilidad y la eficiencia en la administración de inventarios.</w:t>
       </w:r>
     </w:p>
     <w:p>
@@ -1946,83 +2008,16 @@
         <w:pStyle w:val="Ttulo1"/>
         <w:rPr>
           <w:rFonts w:eastAsia="Arial Nova"/>
-          <w:b/>
+          <w:b w:val="0"/>
           <w:bCs/>
           <w:color w:val="000000" w:themeColor="text1"/>
           <w:lang w:val="es-MX"/>
         </w:rPr>
       </w:pPr>
-      <w:bookmarkStart w:id="2" w:name="_Toc145669081"/>
+      <w:bookmarkStart w:id="3" w:name="_Toc146132467"/>
       <w:r>
         <w:rPr>
           <w:rFonts w:eastAsia="Arial Nova"/>
-          <w:b/>
-          <w:bCs/>
-          <w:color w:val="000000" w:themeColor="text1"/>
-          <w:lang w:val="es-MX"/>
-        </w:rPr>
-        <w:t xml:space="preserve">Objetivo </w:t>
-      </w:r>
-      <w:r>
-        <w:rPr>
-          <w:rFonts w:eastAsia="Arial Nova"/>
-          <w:b/>
-          <w:bCs/>
-          <w:color w:val="000000" w:themeColor="text1"/>
-          <w:lang w:val="es-MX"/>
-        </w:rPr>
-        <w:t>g</w:t>
-      </w:r>
-      <w:r>
-        <w:rPr>
-          <w:rFonts w:eastAsia="Arial Nova"/>
-          <w:b/>
-          <w:bCs/>
-          <w:color w:val="000000" w:themeColor="text1"/>
-          <w:lang w:val="es-MX"/>
-        </w:rPr>
-        <w:t>eneral del proyecto</w:t>
-      </w:r>
-      <w:bookmarkEnd w:id="2"/>
-    </w:p>
-    <w:p>
-      <w:pPr>
-        <w:jc w:val="both"/>
-        <w:rPr>
-          <w:rFonts w:ascii="Arial" w:hAnsi="Arial" w:cs="Arial"/>
-          <w:color w:val="000000" w:themeColor="text1"/>
-          <w:sz w:val="24"/>
-          <w:szCs w:val="24"/>
-          <w:lang w:val="es-MX"/>
-        </w:rPr>
-      </w:pPr>
-      <w:r>
-        <w:rPr>
-          <w:rFonts w:ascii="Arial" w:hAnsi="Arial" w:cs="Arial"/>
-          <w:color w:val="000000" w:themeColor="text1"/>
-          <w:sz w:val="24"/>
-          <w:szCs w:val="24"/>
-          <w:lang w:val="es-MX"/>
-        </w:rPr>
-        <w:t>El objetivo general de este proyecto es desarrollar un sistema de gestión de inventarios en Java que permita a los usuarios administrar eficientemente los productos, controlar los niveles de existencias, actualizar la información y gestionar de manera efectiva la eliminación de productos obsoletos. El sistema proporcionará una solución automatizada y fácil de usar para mejorar la precisión, la agilidad y la eficiencia en la administración de inventarios.</w:t>
-      </w:r>
-    </w:p>
-    <w:p>
-      <w:pPr>
-        <w:pStyle w:val="Ttulo1"/>
-        <w:rPr>
-          <w:rFonts w:eastAsia="Arial Nova"/>
-          <w:b/>
-          <w:bCs/>
-          <w:color w:val="000000" w:themeColor="text1"/>
-          <w:lang w:val="es-MX"/>
-        </w:rPr>
-      </w:pPr>
-      <w:bookmarkStart w:id="3" w:name="_Toc145669082"/>
-      <w:r>
-        <w:rPr>
-          <w:rFonts w:eastAsia="Arial Nova"/>
-          <w:b/>
           <w:bCs/>
           <w:color w:val="000000" w:themeColor="text1"/>
           <w:lang w:val="es-MX"/>
@@ -2040,18 +2035,16 @@
         </w:numPr>
         <w:jc w:val="both"/>
         <w:rPr>
-          <w:rFonts w:ascii="Arial" w:hAnsi="Arial" w:cs="Arial"/>
-          <w:sz w:val="24"/>
-          <w:szCs w:val="24"/>
-          <w:lang w:val="es-MX"/>
-        </w:rPr>
-      </w:pPr>
-      <w:r>
-        <w:rPr>
-          <w:rFonts w:ascii="Arial" w:hAnsi="Arial" w:cs="Arial"/>
+          <w:rFonts w:cs="Arial"/>
+          <w:szCs w:val="24"/>
+          <w:lang w:val="es-MX"/>
+        </w:rPr>
+      </w:pPr>
+      <w:r>
+        <w:rPr>
+          <w:rFonts w:cs="Arial"/>
           <w:b/>
           <w:bCs/>
-          <w:sz w:val="24"/>
           <w:szCs w:val="24"/>
           <w:lang w:val="es-MX"/>
         </w:rPr>
@@ -2059,8 +2052,7 @@
       </w:r>
       <w:r>
         <w:rPr>
-          <w:rFonts w:ascii="Arial" w:hAnsi="Arial" w:cs="Arial"/>
-          <w:sz w:val="24"/>
+          <w:rFonts w:cs="Arial"/>
           <w:szCs w:val="24"/>
           <w:lang w:val="es-MX"/>
         </w:rPr>
@@ -2076,18 +2068,16 @@
         </w:numPr>
         <w:jc w:val="both"/>
         <w:rPr>
-          <w:rFonts w:ascii="Arial" w:hAnsi="Arial" w:cs="Arial"/>
-          <w:sz w:val="24"/>
-          <w:szCs w:val="24"/>
-          <w:lang w:val="es-MX"/>
-        </w:rPr>
-      </w:pPr>
-      <w:r>
-        <w:rPr>
-          <w:rFonts w:ascii="Arial" w:hAnsi="Arial" w:cs="Arial"/>
+          <w:rFonts w:cs="Arial"/>
+          <w:szCs w:val="24"/>
+          <w:lang w:val="es-MX"/>
+        </w:rPr>
+      </w:pPr>
+      <w:r>
+        <w:rPr>
+          <w:rFonts w:cs="Arial"/>
           <w:b/>
           <w:bCs/>
-          <w:sz w:val="24"/>
           <w:szCs w:val="24"/>
           <w:lang w:val="es-MX"/>
         </w:rPr>
@@ -2095,10 +2085,9 @@
       </w:r>
       <w:r>
         <w:rPr>
-          <w:rFonts w:ascii="Arial" w:hAnsi="Arial" w:cs="Arial"/>
+          <w:rFonts w:cs="Arial"/>
           <w:b/>
           <w:bCs/>
-          <w:sz w:val="24"/>
           <w:szCs w:val="24"/>
           <w:lang w:val="es-MX"/>
         </w:rPr>
@@ -2106,10 +2095,9 @@
       </w:r>
       <w:r>
         <w:rPr>
-          <w:rFonts w:ascii="Arial" w:hAnsi="Arial" w:cs="Arial"/>
+          <w:rFonts w:cs="Arial"/>
           <w:b/>
           <w:bCs/>
-          <w:sz w:val="24"/>
           <w:szCs w:val="24"/>
           <w:lang w:val="es-MX"/>
         </w:rPr>
@@ -2117,8 +2105,7 @@
       </w:r>
       <w:r>
         <w:rPr>
-          <w:rFonts w:ascii="Arial" w:hAnsi="Arial" w:cs="Arial"/>
-          <w:sz w:val="24"/>
+          <w:rFonts w:cs="Arial"/>
           <w:szCs w:val="24"/>
           <w:lang w:val="es-MX"/>
         </w:rPr>
@@ -2126,8 +2113,7 @@
       </w:r>
       <w:r>
         <w:rPr>
-          <w:rFonts w:ascii="Arial" w:hAnsi="Arial" w:cs="Arial"/>
-          <w:sz w:val="24"/>
+          <w:rFonts w:cs="Arial"/>
           <w:szCs w:val="24"/>
           <w:lang w:val="es-MX"/>
         </w:rPr>
@@ -2135,8 +2121,7 @@
       </w:r>
       <w:r>
         <w:rPr>
-          <w:rFonts w:ascii="Arial" w:hAnsi="Arial" w:cs="Arial"/>
-          <w:sz w:val="24"/>
+          <w:rFonts w:cs="Arial"/>
           <w:szCs w:val="24"/>
           <w:lang w:val="es-MX"/>
         </w:rPr>
@@ -2144,8 +2129,7 @@
       </w:r>
       <w:r>
         <w:rPr>
-          <w:rFonts w:ascii="Arial" w:hAnsi="Arial" w:cs="Arial"/>
-          <w:sz w:val="24"/>
+          <w:rFonts w:cs="Arial"/>
           <w:szCs w:val="24"/>
           <w:lang w:val="es-MX"/>
         </w:rPr>
@@ -2153,8 +2137,7 @@
       </w:r>
       <w:r>
         <w:rPr>
-          <w:rFonts w:ascii="Arial" w:hAnsi="Arial" w:cs="Arial"/>
-          <w:sz w:val="24"/>
+          <w:rFonts w:cs="Arial"/>
           <w:szCs w:val="24"/>
           <w:lang w:val="es-MX"/>
         </w:rPr>
@@ -2170,18 +2153,16 @@
         </w:numPr>
         <w:jc w:val="both"/>
         <w:rPr>
-          <w:rFonts w:ascii="Arial" w:hAnsi="Arial" w:cs="Arial"/>
-          <w:sz w:val="24"/>
-          <w:szCs w:val="24"/>
-          <w:lang w:val="es-MX"/>
-        </w:rPr>
-      </w:pPr>
-      <w:r>
-        <w:rPr>
-          <w:rFonts w:ascii="Arial" w:hAnsi="Arial" w:cs="Arial"/>
+          <w:rFonts w:cs="Arial"/>
+          <w:szCs w:val="24"/>
+          <w:lang w:val="es-MX"/>
+        </w:rPr>
+      </w:pPr>
+      <w:r>
+        <w:rPr>
+          <w:rFonts w:cs="Arial"/>
           <w:b/>
           <w:bCs/>
-          <w:sz w:val="24"/>
           <w:szCs w:val="24"/>
           <w:lang w:val="es-MX"/>
         </w:rPr>
@@ -2189,8 +2170,7 @@
       </w:r>
       <w:r>
         <w:rPr>
-          <w:rFonts w:ascii="Arial" w:hAnsi="Arial" w:cs="Arial"/>
-          <w:sz w:val="24"/>
+          <w:rFonts w:cs="Arial"/>
           <w:szCs w:val="24"/>
           <w:lang w:val="es-MX"/>
         </w:rPr>
@@ -2206,18 +2186,16 @@
         </w:numPr>
         <w:jc w:val="both"/>
         <w:rPr>
-          <w:rFonts w:ascii="Arial" w:hAnsi="Arial" w:cs="Arial"/>
-          <w:sz w:val="24"/>
-          <w:szCs w:val="24"/>
-          <w:lang w:val="es-MX"/>
-        </w:rPr>
-      </w:pPr>
-      <w:r>
-        <w:rPr>
-          <w:rFonts w:ascii="Arial" w:hAnsi="Arial" w:cs="Arial"/>
+          <w:rFonts w:cs="Arial"/>
+          <w:szCs w:val="24"/>
+          <w:lang w:val="es-MX"/>
+        </w:rPr>
+      </w:pPr>
+      <w:r>
+        <w:rPr>
+          <w:rFonts w:cs="Arial"/>
           <w:b/>
           <w:bCs/>
-          <w:sz w:val="24"/>
           <w:szCs w:val="24"/>
           <w:lang w:val="es-MX"/>
         </w:rPr>
@@ -2225,8 +2203,7 @@
       </w:r>
       <w:r>
         <w:rPr>
-          <w:rFonts w:ascii="Arial" w:hAnsi="Arial" w:cs="Arial"/>
-          <w:sz w:val="24"/>
+          <w:rFonts w:cs="Arial"/>
           <w:szCs w:val="24"/>
           <w:lang w:val="es-MX"/>
         </w:rPr>
@@ -2234,8 +2211,7 @@
       </w:r>
       <w:r>
         <w:rPr>
-          <w:rFonts w:ascii="Arial" w:hAnsi="Arial" w:cs="Arial"/>
-          <w:sz w:val="24"/>
+          <w:rFonts w:cs="Arial"/>
           <w:szCs w:val="24"/>
           <w:lang w:val="es-MX"/>
         </w:rPr>
@@ -2243,8 +2219,7 @@
       </w:r>
       <w:r>
         <w:rPr>
-          <w:rFonts w:ascii="Arial" w:hAnsi="Arial" w:cs="Arial"/>
-          <w:sz w:val="24"/>
+          <w:rFonts w:cs="Arial"/>
           <w:szCs w:val="24"/>
           <w:lang w:val="es-MX"/>
         </w:rPr>
@@ -2252,8 +2227,7 @@
       </w:r>
       <w:r>
         <w:rPr>
-          <w:rFonts w:ascii="Arial" w:hAnsi="Arial" w:cs="Arial"/>
-          <w:sz w:val="24"/>
+          <w:rFonts w:cs="Arial"/>
           <w:szCs w:val="24"/>
           <w:lang w:val="es-MX"/>
         </w:rPr>
@@ -2261,8 +2235,7 @@
       </w:r>
       <w:r>
         <w:rPr>
-          <w:rFonts w:ascii="Arial" w:hAnsi="Arial" w:cs="Arial"/>
-          <w:sz w:val="24"/>
+          <w:rFonts w:cs="Arial"/>
           <w:szCs w:val="24"/>
           <w:lang w:val="es-MX"/>
         </w:rPr>
@@ -2278,18 +2251,16 @@
         </w:numPr>
         <w:jc w:val="both"/>
         <w:rPr>
-          <w:rFonts w:ascii="Arial" w:hAnsi="Arial" w:cs="Arial"/>
-          <w:sz w:val="24"/>
-          <w:szCs w:val="24"/>
-          <w:lang w:val="es-MX"/>
-        </w:rPr>
-      </w:pPr>
-      <w:r>
-        <w:rPr>
-          <w:rFonts w:ascii="Arial" w:hAnsi="Arial" w:cs="Arial"/>
+          <w:rFonts w:cs="Arial"/>
+          <w:szCs w:val="24"/>
+          <w:lang w:val="es-MX"/>
+        </w:rPr>
+      </w:pPr>
+      <w:r>
+        <w:rPr>
+          <w:rFonts w:cs="Arial"/>
           <w:b/>
           <w:bCs/>
-          <w:sz w:val="24"/>
           <w:szCs w:val="24"/>
           <w:lang w:val="es-MX"/>
         </w:rPr>
@@ -2297,8 +2268,7 @@
       </w:r>
       <w:r>
         <w:rPr>
-          <w:rFonts w:ascii="Arial" w:hAnsi="Arial" w:cs="Arial"/>
-          <w:sz w:val="24"/>
+          <w:rFonts w:cs="Arial"/>
           <w:szCs w:val="24"/>
           <w:lang w:val="es-MX"/>
         </w:rPr>
@@ -2306,8 +2276,7 @@
       </w:r>
       <w:r>
         <w:rPr>
-          <w:rFonts w:ascii="Arial" w:hAnsi="Arial" w:cs="Arial"/>
-          <w:sz w:val="24"/>
+          <w:rFonts w:cs="Arial"/>
           <w:szCs w:val="24"/>
           <w:lang w:val="es-MX"/>
         </w:rPr>
@@ -2315,8 +2284,7 @@
       </w:r>
       <w:r>
         <w:rPr>
-          <w:rFonts w:ascii="Arial" w:hAnsi="Arial" w:cs="Arial"/>
-          <w:sz w:val="24"/>
+          <w:rFonts w:cs="Arial"/>
           <w:szCs w:val="24"/>
           <w:lang w:val="es-MX"/>
         </w:rPr>
@@ -2327,8 +2295,7 @@
       <w:pPr>
         <w:jc w:val="both"/>
         <w:rPr>
-          <w:rFonts w:ascii="Arial" w:hAnsi="Arial" w:cs="Arial"/>
-          <w:sz w:val="24"/>
+          <w:rFonts w:cs="Arial"/>
           <w:szCs w:val="24"/>
           <w:lang w:val="es-MX"/>
         </w:rPr>
@@ -2343,18 +2310,16 @@
         </w:numPr>
         <w:jc w:val="both"/>
         <w:rPr>
-          <w:rFonts w:ascii="Arial" w:hAnsi="Arial" w:cs="Arial"/>
-          <w:sz w:val="24"/>
-          <w:szCs w:val="24"/>
-          <w:lang w:val="es-MX"/>
-        </w:rPr>
-      </w:pPr>
-      <w:r>
-        <w:rPr>
-          <w:rFonts w:ascii="Arial" w:hAnsi="Arial" w:cs="Arial"/>
+          <w:rFonts w:cs="Arial"/>
+          <w:szCs w:val="24"/>
+          <w:lang w:val="es-MX"/>
+        </w:rPr>
+      </w:pPr>
+      <w:r>
+        <w:rPr>
+          <w:rFonts w:cs="Arial"/>
           <w:b/>
           <w:bCs/>
-          <w:sz w:val="24"/>
           <w:szCs w:val="24"/>
           <w:lang w:val="es-MX"/>
         </w:rPr>
@@ -2363,8 +2328,7 @@
       </w:r>
       <w:r>
         <w:rPr>
-          <w:rFonts w:ascii="Arial" w:hAnsi="Arial" w:cs="Arial"/>
-          <w:sz w:val="24"/>
+          <w:rFonts w:cs="Arial"/>
           <w:szCs w:val="24"/>
           <w:lang w:val="es-MX"/>
         </w:rPr>
@@ -2380,18 +2344,16 @@
         </w:numPr>
         <w:jc w:val="both"/>
         <w:rPr>
-          <w:rFonts w:ascii="Arial" w:hAnsi="Arial" w:cs="Arial"/>
-          <w:sz w:val="24"/>
-          <w:szCs w:val="24"/>
-          <w:lang w:val="es-MX"/>
-        </w:rPr>
-      </w:pPr>
-      <w:r>
-        <w:rPr>
-          <w:rFonts w:ascii="Arial" w:hAnsi="Arial" w:cs="Arial"/>
+          <w:rFonts w:cs="Arial"/>
+          <w:szCs w:val="24"/>
+          <w:lang w:val="es-MX"/>
+        </w:rPr>
+      </w:pPr>
+      <w:r>
+        <w:rPr>
+          <w:rFonts w:cs="Arial"/>
           <w:b/>
           <w:bCs/>
-          <w:sz w:val="24"/>
           <w:szCs w:val="24"/>
           <w:lang w:val="es-MX"/>
         </w:rPr>
@@ -2399,8 +2361,7 @@
       </w:r>
       <w:r>
         <w:rPr>
-          <w:rFonts w:ascii="Arial" w:hAnsi="Arial" w:cs="Arial"/>
-          <w:sz w:val="24"/>
+          <w:rFonts w:cs="Arial"/>
           <w:szCs w:val="24"/>
           <w:lang w:val="es-MX"/>
         </w:rPr>
@@ -2408,8 +2369,7 @@
       </w:r>
       <w:r>
         <w:rPr>
-          <w:rFonts w:ascii="Arial" w:hAnsi="Arial" w:cs="Arial"/>
-          <w:sz w:val="24"/>
+          <w:rFonts w:cs="Arial"/>
           <w:szCs w:val="24"/>
           <w:lang w:val="es-MX"/>
         </w:rPr>
@@ -2417,8 +2377,7 @@
       </w:r>
       <w:r>
         <w:rPr>
-          <w:rFonts w:ascii="Arial" w:hAnsi="Arial" w:cs="Arial"/>
-          <w:sz w:val="24"/>
+          <w:rFonts w:cs="Arial"/>
           <w:szCs w:val="24"/>
           <w:lang w:val="es-MX"/>
         </w:rPr>
@@ -2434,18 +2393,16 @@
         </w:numPr>
         <w:jc w:val="both"/>
         <w:rPr>
-          <w:rFonts w:ascii="Arial" w:hAnsi="Arial" w:cs="Arial"/>
-          <w:sz w:val="24"/>
-          <w:szCs w:val="24"/>
-          <w:lang w:val="es-MX"/>
-        </w:rPr>
-      </w:pPr>
-      <w:r>
-        <w:rPr>
-          <w:rFonts w:ascii="Arial" w:hAnsi="Arial" w:cs="Arial"/>
+          <w:rFonts w:cs="Arial"/>
+          <w:szCs w:val="24"/>
+          <w:lang w:val="es-MX"/>
+        </w:rPr>
+      </w:pPr>
+      <w:r>
+        <w:rPr>
+          <w:rFonts w:cs="Arial"/>
           <w:b/>
           <w:bCs/>
-          <w:sz w:val="24"/>
           <w:szCs w:val="24"/>
           <w:lang w:val="es-MX"/>
         </w:rPr>
@@ -2453,8 +2410,7 @@
       </w:r>
       <w:r>
         <w:rPr>
-          <w:rFonts w:ascii="Arial" w:hAnsi="Arial" w:cs="Arial"/>
-          <w:sz w:val="24"/>
+          <w:rFonts w:cs="Arial"/>
           <w:szCs w:val="24"/>
           <w:lang w:val="es-MX"/>
         </w:rPr>
@@ -2465,19 +2421,18 @@
       <w:pPr>
         <w:pStyle w:val="Ttulo1"/>
         <w:rPr>
-          <w:rFonts w:ascii="Arial" w:eastAsia="Arial Nova" w:hAnsi="Arial" w:cs="Arial"/>
-          <w:b/>
+          <w:rFonts w:eastAsia="Arial Nova" w:cs="Arial"/>
+          <w:b w:val="0"/>
           <w:bCs/>
           <w:sz w:val="24"/>
           <w:szCs w:val="24"/>
           <w:lang w:val="es-MX"/>
         </w:rPr>
       </w:pPr>
-      <w:bookmarkStart w:id="4" w:name="_Toc145669083"/>
+      <w:bookmarkStart w:id="4" w:name="_Toc146132468"/>
       <w:r>
         <w:rPr>
           <w:rFonts w:eastAsia="Arial Nova"/>
-          <w:b/>
           <w:bCs/>
           <w:color w:val="000000" w:themeColor="text1"/>
           <w:lang w:val="es-MX"/>
@@ -2487,8 +2442,7 @@
       <w:bookmarkEnd w:id="4"/>
       <w:r>
         <w:rPr>
-          <w:rFonts w:ascii="Arial" w:eastAsia="Arial Nova" w:hAnsi="Arial" w:cs="Arial"/>
-          <w:b/>
+          <w:rFonts w:eastAsia="Arial Nova" w:cs="Arial"/>
           <w:bCs/>
           <w:sz w:val="24"/>
           <w:szCs w:val="24"/>
@@ -2501,18 +2455,16 @@
       <w:pPr>
         <w:jc w:val="both"/>
         <w:rPr>
-          <w:rFonts w:ascii="Arial" w:eastAsia="system-ui" w:hAnsi="Arial" w:cs="Arial"/>
-          <w:color w:val="000000" w:themeColor="text1"/>
-          <w:sz w:val="24"/>
-          <w:szCs w:val="24"/>
-          <w:lang w:val="es-MX"/>
-        </w:rPr>
-      </w:pPr>
-      <w:r>
-        <w:rPr>
-          <w:rFonts w:ascii="Arial" w:eastAsia="system-ui" w:hAnsi="Arial" w:cs="Arial"/>
-          <w:color w:val="000000" w:themeColor="text1"/>
-          <w:sz w:val="24"/>
+          <w:rFonts w:eastAsia="system-ui" w:cs="Arial"/>
+          <w:color w:val="000000" w:themeColor="text1"/>
+          <w:szCs w:val="24"/>
+          <w:lang w:val="es-MX"/>
+        </w:rPr>
+      </w:pPr>
+      <w:r>
+        <w:rPr>
+          <w:rFonts w:eastAsia="system-ui" w:cs="Arial"/>
+          <w:color w:val="000000" w:themeColor="text1"/>
           <w:szCs w:val="24"/>
           <w:lang w:val="es-MX"/>
         </w:rPr>
@@ -2520,9 +2472,8 @@
       </w:r>
       <w:r>
         <w:rPr>
-          <w:rFonts w:ascii="Arial" w:eastAsia="system-ui" w:hAnsi="Arial" w:cs="Arial"/>
-          <w:color w:val="000000" w:themeColor="text1"/>
-          <w:sz w:val="24"/>
+          <w:rFonts w:eastAsia="system-ui" w:cs="Arial"/>
+          <w:color w:val="000000" w:themeColor="text1"/>
           <w:szCs w:val="24"/>
           <w:lang w:val="es-MX"/>
         </w:rPr>
@@ -2530,9 +2481,8 @@
       </w:r>
       <w:r>
         <w:rPr>
-          <w:rFonts w:ascii="Arial" w:eastAsia="system-ui" w:hAnsi="Arial" w:cs="Arial"/>
-          <w:color w:val="000000" w:themeColor="text1"/>
-          <w:sz w:val="24"/>
+          <w:rFonts w:eastAsia="system-ui" w:cs="Arial"/>
+          <w:color w:val="000000" w:themeColor="text1"/>
           <w:szCs w:val="24"/>
           <w:lang w:val="es-MX"/>
         </w:rPr>
@@ -2540,9 +2490,8 @@
       </w:r>
       <w:r>
         <w:rPr>
-          <w:rFonts w:ascii="Arial" w:eastAsia="system-ui" w:hAnsi="Arial" w:cs="Arial"/>
-          <w:color w:val="000000" w:themeColor="text1"/>
-          <w:sz w:val="24"/>
+          <w:rFonts w:eastAsia="system-ui" w:cs="Arial"/>
+          <w:color w:val="000000" w:themeColor="text1"/>
           <w:szCs w:val="24"/>
           <w:lang w:val="es-MX"/>
         </w:rPr>
@@ -2550,9 +2499,8 @@
       </w:r>
       <w:r>
         <w:rPr>
-          <w:rFonts w:ascii="Arial" w:eastAsia="system-ui" w:hAnsi="Arial" w:cs="Arial"/>
-          <w:color w:val="000000" w:themeColor="text1"/>
-          <w:sz w:val="24"/>
+          <w:rFonts w:eastAsia="system-ui" w:cs="Arial"/>
+          <w:color w:val="000000" w:themeColor="text1"/>
           <w:szCs w:val="24"/>
           <w:lang w:val="es-MX"/>
         </w:rPr>
@@ -2564,17 +2512,16 @@
         <w:pStyle w:val="Ttulo1"/>
         <w:rPr>
           <w:rFonts w:eastAsia="Arial Nova"/>
-          <w:b/>
+          <w:b w:val="0"/>
           <w:bCs/>
           <w:color w:val="000000" w:themeColor="text1"/>
           <w:lang w:val="es-MX"/>
         </w:rPr>
       </w:pPr>
-      <w:bookmarkStart w:id="5" w:name="_Toc145669084"/>
+      <w:bookmarkStart w:id="5" w:name="_Toc146132469"/>
       <w:r>
         <w:rPr>
           <w:rFonts w:eastAsia="Arial Nova"/>
-          <w:b/>
           <w:bCs/>
           <w:color w:val="000000" w:themeColor="text1"/>
           <w:lang w:val="es-MX"/>
@@ -2591,18 +2538,16 @@
         </w:numPr>
         <w:jc w:val="both"/>
         <w:rPr>
-          <w:rFonts w:ascii="Arial" w:eastAsia="system-ui" w:hAnsi="Arial" w:cs="Arial"/>
-          <w:color w:val="000000" w:themeColor="text1"/>
-          <w:sz w:val="24"/>
-          <w:szCs w:val="24"/>
-          <w:lang w:val="es-MX"/>
-        </w:rPr>
-      </w:pPr>
-      <w:r>
-        <w:rPr>
-          <w:rFonts w:ascii="Arial" w:eastAsia="system-ui" w:hAnsi="Arial" w:cs="Arial"/>
-          <w:color w:val="000000" w:themeColor="text1"/>
-          <w:sz w:val="24"/>
+          <w:rFonts w:eastAsia="system-ui" w:cs="Arial"/>
+          <w:color w:val="000000" w:themeColor="text1"/>
+          <w:szCs w:val="24"/>
+          <w:lang w:val="es-MX"/>
+        </w:rPr>
+      </w:pPr>
+      <w:r>
+        <w:rPr>
+          <w:rFonts w:eastAsia="system-ui" w:cs="Arial"/>
+          <w:color w:val="000000" w:themeColor="text1"/>
           <w:szCs w:val="24"/>
           <w:lang w:val="es-MX"/>
         </w:rPr>
@@ -2617,18 +2562,16 @@
         </w:numPr>
         <w:jc w:val="both"/>
         <w:rPr>
-          <w:rFonts w:ascii="Arial" w:eastAsia="system-ui" w:hAnsi="Arial" w:cs="Arial"/>
-          <w:color w:val="000000" w:themeColor="text1"/>
-          <w:sz w:val="24"/>
-          <w:szCs w:val="24"/>
-          <w:lang w:val="es-MX"/>
-        </w:rPr>
-      </w:pPr>
-      <w:r>
-        <w:rPr>
-          <w:rFonts w:ascii="Arial" w:eastAsia="system-ui" w:hAnsi="Arial" w:cs="Arial"/>
-          <w:color w:val="000000" w:themeColor="text1"/>
-          <w:sz w:val="24"/>
+          <w:rFonts w:eastAsia="system-ui" w:cs="Arial"/>
+          <w:color w:val="000000" w:themeColor="text1"/>
+          <w:szCs w:val="24"/>
+          <w:lang w:val="es-MX"/>
+        </w:rPr>
+      </w:pPr>
+      <w:r>
+        <w:rPr>
+          <w:rFonts w:eastAsia="system-ui" w:cs="Arial"/>
+          <w:color w:val="000000" w:themeColor="text1"/>
           <w:szCs w:val="24"/>
           <w:lang w:val="es-MX"/>
         </w:rPr>
@@ -2643,18 +2586,16 @@
         </w:numPr>
         <w:jc w:val="both"/>
         <w:rPr>
-          <w:rFonts w:ascii="Arial" w:eastAsia="system-ui" w:hAnsi="Arial" w:cs="Arial"/>
-          <w:color w:val="000000" w:themeColor="text1"/>
-          <w:sz w:val="24"/>
-          <w:szCs w:val="24"/>
-          <w:lang w:val="es-MX"/>
-        </w:rPr>
-      </w:pPr>
-      <w:r>
-        <w:rPr>
-          <w:rFonts w:ascii="Arial" w:eastAsia="system-ui" w:hAnsi="Arial" w:cs="Arial"/>
-          <w:color w:val="000000" w:themeColor="text1"/>
-          <w:sz w:val="24"/>
+          <w:rFonts w:eastAsia="system-ui" w:cs="Arial"/>
+          <w:color w:val="000000" w:themeColor="text1"/>
+          <w:szCs w:val="24"/>
+          <w:lang w:val="es-MX"/>
+        </w:rPr>
+      </w:pPr>
+      <w:r>
+        <w:rPr>
+          <w:rFonts w:eastAsia="system-ui" w:cs="Arial"/>
+          <w:color w:val="000000" w:themeColor="text1"/>
           <w:szCs w:val="24"/>
           <w:lang w:val="es-MX"/>
         </w:rPr>
@@ -2669,18 +2610,16 @@
         </w:numPr>
         <w:jc w:val="both"/>
         <w:rPr>
-          <w:rFonts w:ascii="Arial" w:eastAsia="system-ui" w:hAnsi="Arial" w:cs="Arial"/>
-          <w:color w:val="000000" w:themeColor="text1"/>
-          <w:sz w:val="24"/>
-          <w:szCs w:val="24"/>
-          <w:lang w:val="es-MX"/>
-        </w:rPr>
-      </w:pPr>
-      <w:r>
-        <w:rPr>
-          <w:rFonts w:ascii="Arial" w:eastAsia="system-ui" w:hAnsi="Arial" w:cs="Arial"/>
-          <w:color w:val="000000" w:themeColor="text1"/>
-          <w:sz w:val="24"/>
+          <w:rFonts w:eastAsia="system-ui" w:cs="Arial"/>
+          <w:color w:val="000000" w:themeColor="text1"/>
+          <w:szCs w:val="24"/>
+          <w:lang w:val="es-MX"/>
+        </w:rPr>
+      </w:pPr>
+      <w:r>
+        <w:rPr>
+          <w:rFonts w:eastAsia="system-ui" w:cs="Arial"/>
+          <w:color w:val="000000" w:themeColor="text1"/>
           <w:szCs w:val="24"/>
           <w:lang w:val="es-MX"/>
         </w:rPr>
@@ -2688,9 +2627,8 @@
       </w:r>
       <w:r>
         <w:rPr>
-          <w:rFonts w:ascii="Arial" w:eastAsia="system-ui" w:hAnsi="Arial" w:cs="Arial"/>
-          <w:color w:val="000000" w:themeColor="text1"/>
-          <w:sz w:val="24"/>
+          <w:rFonts w:eastAsia="system-ui" w:cs="Arial"/>
+          <w:color w:val="000000" w:themeColor="text1"/>
           <w:szCs w:val="24"/>
           <w:lang w:val="es-MX"/>
         </w:rPr>
@@ -2698,9 +2636,8 @@
       </w:r>
       <w:r>
         <w:rPr>
-          <w:rFonts w:ascii="Arial" w:eastAsia="system-ui" w:hAnsi="Arial" w:cs="Arial"/>
-          <w:color w:val="000000" w:themeColor="text1"/>
-          <w:sz w:val="24"/>
+          <w:rFonts w:eastAsia="system-ui" w:cs="Arial"/>
+          <w:color w:val="000000" w:themeColor="text1"/>
           <w:szCs w:val="24"/>
           <w:lang w:val="es-MX"/>
         </w:rPr>
@@ -2712,17 +2649,16 @@
         <w:pStyle w:val="Ttulo1"/>
         <w:rPr>
           <w:rFonts w:eastAsia="Arial Nova"/>
-          <w:b/>
+          <w:b w:val="0"/>
           <w:bCs/>
           <w:color w:val="000000" w:themeColor="text1"/>
           <w:lang w:val="es-MX"/>
         </w:rPr>
       </w:pPr>
-      <w:bookmarkStart w:id="6" w:name="_Toc145669085"/>
+      <w:bookmarkStart w:id="6" w:name="_Toc146132470"/>
       <w:r>
         <w:rPr>
           <w:rFonts w:eastAsia="Arial Nova"/>
-          <w:b/>
           <w:bCs/>
           <w:color w:val="000000" w:themeColor="text1"/>
           <w:lang w:val="es-MX"/>
@@ -2739,18 +2675,16 @@
         </w:numPr>
         <w:jc w:val="both"/>
         <w:rPr>
-          <w:rFonts w:ascii="Arial" w:eastAsia="system-ui" w:hAnsi="Arial" w:cs="Arial"/>
-          <w:color w:val="000000" w:themeColor="text1"/>
-          <w:sz w:val="24"/>
-          <w:szCs w:val="24"/>
-          <w:lang w:val="es-MX"/>
-        </w:rPr>
-      </w:pPr>
-      <w:r>
-        <w:rPr>
-          <w:rFonts w:ascii="Arial" w:eastAsia="system-ui" w:hAnsi="Arial" w:cs="Arial"/>
-          <w:color w:val="000000" w:themeColor="text1"/>
-          <w:sz w:val="24"/>
+          <w:rFonts w:eastAsia="system-ui" w:cs="Arial"/>
+          <w:color w:val="000000" w:themeColor="text1"/>
+          <w:szCs w:val="24"/>
+          <w:lang w:val="es-MX"/>
+        </w:rPr>
+      </w:pPr>
+      <w:r>
+        <w:rPr>
+          <w:rFonts w:eastAsia="system-ui" w:cs="Arial"/>
+          <w:color w:val="000000" w:themeColor="text1"/>
           <w:szCs w:val="24"/>
           <w:lang w:val="es-MX"/>
         </w:rPr>
@@ -2765,18 +2699,16 @@
         </w:numPr>
         <w:jc w:val="both"/>
         <w:rPr>
-          <w:rFonts w:ascii="Arial" w:eastAsia="system-ui" w:hAnsi="Arial" w:cs="Arial"/>
-          <w:color w:val="000000" w:themeColor="text1"/>
-          <w:sz w:val="24"/>
-          <w:szCs w:val="24"/>
-          <w:lang w:val="es-MX"/>
-        </w:rPr>
-      </w:pPr>
-      <w:r>
-        <w:rPr>
-          <w:rFonts w:ascii="Arial" w:eastAsia="system-ui" w:hAnsi="Arial" w:cs="Arial"/>
-          <w:color w:val="000000" w:themeColor="text1"/>
-          <w:sz w:val="24"/>
+          <w:rFonts w:eastAsia="system-ui" w:cs="Arial"/>
+          <w:color w:val="000000" w:themeColor="text1"/>
+          <w:szCs w:val="24"/>
+          <w:lang w:val="es-MX"/>
+        </w:rPr>
+      </w:pPr>
+      <w:r>
+        <w:rPr>
+          <w:rFonts w:eastAsia="system-ui" w:cs="Arial"/>
+          <w:color w:val="000000" w:themeColor="text1"/>
           <w:szCs w:val="24"/>
           <w:lang w:val="es-MX"/>
         </w:rPr>
@@ -2784,9 +2716,8 @@
       </w:r>
       <w:r>
         <w:rPr>
-          <w:rFonts w:ascii="Arial" w:eastAsia="system-ui" w:hAnsi="Arial" w:cs="Arial"/>
-          <w:color w:val="000000" w:themeColor="text1"/>
-          <w:sz w:val="24"/>
+          <w:rFonts w:eastAsia="system-ui" w:cs="Arial"/>
+          <w:color w:val="000000" w:themeColor="text1"/>
           <w:szCs w:val="24"/>
           <w:lang w:val="es-MX"/>
         </w:rPr>
@@ -2794,9 +2725,8 @@
       </w:r>
       <w:r>
         <w:rPr>
-          <w:rFonts w:ascii="Arial" w:eastAsia="system-ui" w:hAnsi="Arial" w:cs="Arial"/>
-          <w:color w:val="000000" w:themeColor="text1"/>
-          <w:sz w:val="24"/>
+          <w:rFonts w:eastAsia="system-ui" w:cs="Arial"/>
+          <w:color w:val="000000" w:themeColor="text1"/>
           <w:szCs w:val="24"/>
           <w:lang w:val="es-MX"/>
         </w:rPr>
@@ -2804,9 +2734,8 @@
       </w:r>
       <w:r>
         <w:rPr>
-          <w:rFonts w:ascii="Arial" w:eastAsia="system-ui" w:hAnsi="Arial" w:cs="Arial"/>
-          <w:color w:val="000000" w:themeColor="text1"/>
-          <w:sz w:val="24"/>
+          <w:rFonts w:eastAsia="system-ui" w:cs="Arial"/>
+          <w:color w:val="000000" w:themeColor="text1"/>
           <w:szCs w:val="24"/>
           <w:lang w:val="es-MX"/>
         </w:rPr>
@@ -2821,18 +2750,16 @@
         </w:numPr>
         <w:jc w:val="both"/>
         <w:rPr>
-          <w:rFonts w:ascii="Arial" w:eastAsia="system-ui" w:hAnsi="Arial" w:cs="Arial"/>
-          <w:color w:val="000000" w:themeColor="text1"/>
-          <w:sz w:val="24"/>
-          <w:szCs w:val="24"/>
-          <w:lang w:val="es-MX"/>
-        </w:rPr>
-      </w:pPr>
-      <w:r>
-        <w:rPr>
-          <w:rFonts w:ascii="Arial" w:eastAsia="system-ui" w:hAnsi="Arial" w:cs="Arial"/>
-          <w:color w:val="000000" w:themeColor="text1"/>
-          <w:sz w:val="24"/>
+          <w:rFonts w:eastAsia="system-ui" w:cs="Arial"/>
+          <w:color w:val="000000" w:themeColor="text1"/>
+          <w:szCs w:val="24"/>
+          <w:lang w:val="es-MX"/>
+        </w:rPr>
+      </w:pPr>
+      <w:r>
+        <w:rPr>
+          <w:rFonts w:eastAsia="system-ui" w:cs="Arial"/>
+          <w:color w:val="000000" w:themeColor="text1"/>
           <w:szCs w:val="24"/>
           <w:lang w:val="es-MX"/>
         </w:rPr>
@@ -2847,18 +2774,16 @@
         </w:numPr>
         <w:jc w:val="both"/>
         <w:rPr>
-          <w:rFonts w:ascii="Arial" w:eastAsia="system-ui" w:hAnsi="Arial" w:cs="Arial"/>
-          <w:color w:val="000000" w:themeColor="text1"/>
-          <w:sz w:val="24"/>
-          <w:szCs w:val="24"/>
-          <w:lang w:val="es-MX"/>
-        </w:rPr>
-      </w:pPr>
-      <w:r>
-        <w:rPr>
-          <w:rFonts w:ascii="Arial" w:eastAsia="system-ui" w:hAnsi="Arial" w:cs="Arial"/>
-          <w:color w:val="000000" w:themeColor="text1"/>
-          <w:sz w:val="24"/>
+          <w:rFonts w:eastAsia="system-ui" w:cs="Arial"/>
+          <w:color w:val="000000" w:themeColor="text1"/>
+          <w:szCs w:val="24"/>
+          <w:lang w:val="es-MX"/>
+        </w:rPr>
+      </w:pPr>
+      <w:r>
+        <w:rPr>
+          <w:rFonts w:eastAsia="system-ui" w:cs="Arial"/>
+          <w:color w:val="000000" w:themeColor="text1"/>
           <w:szCs w:val="24"/>
           <w:lang w:val="es-MX"/>
         </w:rPr>
@@ -2867,20 +2792,595 @@
     </w:p>
     <w:p>
       <w:pPr>
+        <w:jc w:val="both"/>
+        <w:rPr>
+          <w:rFonts w:eastAsia="system-ui" w:cs="Arial"/>
+          <w:color w:val="000000" w:themeColor="text1"/>
+          <w:szCs w:val="24"/>
+          <w:lang w:val="es-MX"/>
+        </w:rPr>
+      </w:pPr>
+    </w:p>
+    <w:p>
+      <w:pPr>
         <w:pStyle w:val="Ttulo1"/>
         <w:rPr>
-          <w:rFonts w:eastAsia="Arial Nova"/>
+          <w:lang w:val="es-MX"/>
+        </w:rPr>
+      </w:pPr>
+      <w:r>
+        <w:rPr>
+          <w:lang w:val="es-MX"/>
+        </w:rPr>
+        <w:t xml:space="preserve">Alcances </w:t>
+      </w:r>
+    </w:p>
+    <w:p>
+      <w:pPr>
+        <w:numPr>
+          <w:ilvl w:val="0"/>
+          <w:numId w:val="6"/>
+        </w:numPr>
+        <w:rPr>
+          <w:lang w:val="es-MX"/>
+        </w:rPr>
+      </w:pPr>
+      <w:r>
+        <w:rPr>
           <w:b/>
           <w:bCs/>
-          <w:color w:val="000000" w:themeColor="text1"/>
-          <w:lang w:val="es-MX"/>
-        </w:rPr>
-      </w:pPr>
-      <w:bookmarkStart w:id="7" w:name="_Toc145669086"/>
-      <w:r>
+          <w:lang w:val="es-MX"/>
+        </w:rPr>
+        <w:t>Registro de Productos:</w:t>
+      </w:r>
+    </w:p>
+    <w:p>
+      <w:pPr>
+        <w:numPr>
+          <w:ilvl w:val="1"/>
+          <w:numId w:val="6"/>
+        </w:numPr>
+        <w:rPr>
+          <w:lang w:val="es-MX"/>
+        </w:rPr>
+      </w:pPr>
+      <w:r>
+        <w:rPr>
+          <w:lang w:val="es-MX"/>
+        </w:rPr>
+        <w:t>Los usuarios podrán registrar nuevos productos en el sistema, ingresando información como nombre, descripción, precio y cantidad inicial en stock.</w:t>
+      </w:r>
+    </w:p>
+    <w:p>
+      <w:pPr>
+        <w:numPr>
+          <w:ilvl w:val="0"/>
+          <w:numId w:val="6"/>
+        </w:numPr>
+        <w:rPr>
+          <w:lang w:val="es-MX"/>
+        </w:rPr>
+      </w:pPr>
+      <w:r>
+        <w:rPr>
+          <w:b/>
+          <w:bCs/>
+          <w:lang w:val="es-MX"/>
+        </w:rPr>
+        <w:lastRenderedPageBreak/>
+        <w:t>Visualización de Inventarios:</w:t>
+      </w:r>
+    </w:p>
+    <w:p>
+      <w:pPr>
+        <w:numPr>
+          <w:ilvl w:val="1"/>
+          <w:numId w:val="6"/>
+        </w:numPr>
+        <w:rPr>
+          <w:lang w:val="es-MX"/>
+        </w:rPr>
+      </w:pPr>
+      <w:r>
+        <w:rPr>
+          <w:lang w:val="es-MX"/>
+        </w:rPr>
+        <w:t>Los usuarios podrán acceder y visualizar los inventarios existentes en el sistema.</w:t>
+      </w:r>
+    </w:p>
+    <w:p>
+      <w:pPr>
+        <w:numPr>
+          <w:ilvl w:val="0"/>
+          <w:numId w:val="6"/>
+        </w:numPr>
+        <w:rPr>
+          <w:lang w:val="es-MX"/>
+        </w:rPr>
+      </w:pPr>
+      <w:r>
+        <w:rPr>
+          <w:b/>
+          <w:bCs/>
+          <w:lang w:val="es-MX"/>
+        </w:rPr>
+        <w:t>Consulta de Niveles de Existencias:</w:t>
+      </w:r>
+    </w:p>
+    <w:p>
+      <w:pPr>
+        <w:numPr>
+          <w:ilvl w:val="1"/>
+          <w:numId w:val="6"/>
+        </w:numPr>
+        <w:rPr>
+          <w:lang w:val="es-MX"/>
+        </w:rPr>
+      </w:pPr>
+      <w:r>
+        <w:rPr>
+          <w:lang w:val="es-MX"/>
+        </w:rPr>
+        <w:t>Los usuarios podrán consultar los niveles de existencias de productos específicos en el inventario.</w:t>
+      </w:r>
+    </w:p>
+    <w:p>
+      <w:pPr>
+        <w:numPr>
+          <w:ilvl w:val="0"/>
+          <w:numId w:val="6"/>
+        </w:numPr>
+        <w:rPr>
+          <w:lang w:val="es-MX"/>
+        </w:rPr>
+      </w:pPr>
+      <w:r>
+        <w:rPr>
+          <w:b/>
+          <w:bCs/>
+          <w:lang w:val="es-MX"/>
+        </w:rPr>
+        <w:t>Actualización de Información de Productos:</w:t>
+      </w:r>
+    </w:p>
+    <w:p>
+      <w:pPr>
+        <w:numPr>
+          <w:ilvl w:val="1"/>
+          <w:numId w:val="6"/>
+        </w:numPr>
+        <w:rPr>
+          <w:lang w:val="es-MX"/>
+        </w:rPr>
+      </w:pPr>
+      <w:r>
+        <w:rPr>
+          <w:lang w:val="es-MX"/>
+        </w:rPr>
+        <w:t>Los usuarios tendrán la capacidad de actualizar la información de productos existentes, lo que incluye modificar su precio, descripción y cantidad en stock.</w:t>
+      </w:r>
+    </w:p>
+    <w:p>
+      <w:pPr>
+        <w:numPr>
+          <w:ilvl w:val="0"/>
+          <w:numId w:val="6"/>
+        </w:numPr>
+        <w:rPr>
+          <w:lang w:val="es-MX"/>
+        </w:rPr>
+      </w:pPr>
+      <w:r>
+        <w:rPr>
+          <w:b/>
+          <w:bCs/>
+          <w:lang w:val="es-MX"/>
+        </w:rPr>
+        <w:t>Eliminación de Productos:</w:t>
+      </w:r>
+    </w:p>
+    <w:p>
+      <w:pPr>
+        <w:numPr>
+          <w:ilvl w:val="1"/>
+          <w:numId w:val="6"/>
+        </w:numPr>
+        <w:rPr>
+          <w:lang w:val="es-MX"/>
+        </w:rPr>
+      </w:pPr>
+      <w:r>
+        <w:rPr>
+          <w:lang w:val="es-MX"/>
+        </w:rPr>
+        <w:t>Se proporcionará a los usuarios la opción de eliminar productos que ya no estén disponibles o que se hayan vuelto obsoletos.</w:t>
+      </w:r>
+    </w:p>
+    <w:p>
+      <w:pPr>
+        <w:numPr>
+          <w:ilvl w:val="0"/>
+          <w:numId w:val="6"/>
+        </w:numPr>
+        <w:rPr>
+          <w:lang w:val="es-MX"/>
+        </w:rPr>
+      </w:pPr>
+      <w:r>
+        <w:rPr>
+          <w:b/>
+          <w:bCs/>
+          <w:lang w:val="es-MX"/>
+        </w:rPr>
+        <w:t>Búsqueda y Filtrado de Productos:</w:t>
+      </w:r>
+    </w:p>
+    <w:p>
+      <w:pPr>
+        <w:numPr>
+          <w:ilvl w:val="1"/>
+          <w:numId w:val="6"/>
+        </w:numPr>
+        <w:rPr>
+          <w:lang w:val="es-MX"/>
+        </w:rPr>
+      </w:pPr>
+      <w:r>
+        <w:rPr>
+          <w:lang w:val="es-MX"/>
+        </w:rPr>
+        <w:t>Los usuarios podrán buscar productos por nombre, descripción, categoría u otros atributos relevantes.</w:t>
+      </w:r>
+    </w:p>
+    <w:p>
+      <w:pPr>
+        <w:numPr>
+          <w:ilvl w:val="0"/>
+          <w:numId w:val="6"/>
+        </w:numPr>
+        <w:rPr>
+          <w:lang w:val="es-MX"/>
+        </w:rPr>
+      </w:pPr>
+      <w:r>
+        <w:rPr>
+          <w:b/>
+          <w:bCs/>
+          <w:lang w:val="es-MX"/>
+        </w:rPr>
+        <w:t>Interfaz de Usuario Intuitiva:</w:t>
+      </w:r>
+    </w:p>
+    <w:p>
+      <w:pPr>
+        <w:numPr>
+          <w:ilvl w:val="1"/>
+          <w:numId w:val="6"/>
+        </w:numPr>
+        <w:rPr>
+          <w:lang w:val="es-MX"/>
+        </w:rPr>
+      </w:pPr>
+      <w:r>
+        <w:rPr>
+          <w:lang w:val="es-MX"/>
+        </w:rPr>
+        <w:t>El sistema contará con una interfaz de usuario intuitiva y fácil de usar, diseñada para usuarios de diversos niveles de experiencia técnica.</w:t>
+      </w:r>
+    </w:p>
+    <w:p>
+      <w:pPr>
+        <w:numPr>
+          <w:ilvl w:val="0"/>
+          <w:numId w:val="6"/>
+        </w:numPr>
+        <w:rPr>
+          <w:lang w:val="es-MX"/>
+        </w:rPr>
+      </w:pPr>
+      <w:r>
+        <w:rPr>
+          <w:b/>
+          <w:bCs/>
+          <w:lang w:val="es-MX"/>
+        </w:rPr>
+        <w:t>Seguridad de Acceso:</w:t>
+      </w:r>
+    </w:p>
+    <w:p>
+      <w:pPr>
+        <w:numPr>
+          <w:ilvl w:val="1"/>
+          <w:numId w:val="6"/>
+        </w:numPr>
+        <w:rPr>
+          <w:lang w:val="es-MX"/>
+        </w:rPr>
+      </w:pPr>
+      <w:r>
+        <w:rPr>
+          <w:lang w:val="es-MX"/>
+        </w:rPr>
+        <w:t>Se implementará un sistema de autenticación para garantizar que solo usuarios autorizados puedan acceder al sistema.</w:t>
+      </w:r>
+    </w:p>
+    <w:p>
+      <w:pPr>
+        <w:numPr>
+          <w:ilvl w:val="1"/>
+          <w:numId w:val="6"/>
+        </w:numPr>
+        <w:rPr>
+          <w:lang w:val="es-MX"/>
+        </w:rPr>
+      </w:pPr>
+      <w:r>
+        <w:rPr>
+          <w:lang w:val="es-MX"/>
+        </w:rPr>
+        <w:t>Se establecerán niveles de acceso para controlar quién puede realizar ciertas acciones dentro del sistema.</w:t>
+      </w:r>
+    </w:p>
+    <w:p>
+      <w:pPr>
+        <w:numPr>
+          <w:ilvl w:val="0"/>
+          <w:numId w:val="6"/>
+        </w:numPr>
+        <w:rPr>
+          <w:lang w:val="es-MX"/>
+        </w:rPr>
+      </w:pPr>
+      <w:r>
+        <w:rPr>
+          <w:b/>
+          <w:bCs/>
+          <w:lang w:val="es-MX"/>
+        </w:rPr>
+        <w:t>Rendimiento Eficiente:</w:t>
+      </w:r>
+    </w:p>
+    <w:p>
+      <w:pPr>
+        <w:numPr>
+          <w:ilvl w:val="1"/>
+          <w:numId w:val="6"/>
+        </w:numPr>
+        <w:rPr>
+          <w:lang w:val="es-MX"/>
+        </w:rPr>
+      </w:pPr>
+      <w:r>
+        <w:rPr>
+          <w:lang w:val="es-MX"/>
+        </w:rPr>
+        <w:t>El sistema se diseñará y optimizará para manejar eficientemente un gran número de productos, evitando ralentizaciones significativas en las operaciones clave.</w:t>
+      </w:r>
+    </w:p>
+    <w:p>
+      <w:pPr>
+        <w:numPr>
+          <w:ilvl w:val="0"/>
+          <w:numId w:val="6"/>
+        </w:numPr>
+        <w:rPr>
+          <w:lang w:val="es-MX"/>
+        </w:rPr>
+      </w:pPr>
+      <w:r>
+        <w:rPr>
+          <w:b/>
+          <w:bCs/>
+          <w:lang w:val="es-MX"/>
+        </w:rPr>
+        <w:t>Escalabilidad:</w:t>
+      </w:r>
+    </w:p>
+    <w:p>
+      <w:pPr>
+        <w:numPr>
+          <w:ilvl w:val="1"/>
+          <w:numId w:val="6"/>
+        </w:numPr>
+        <w:rPr>
+          <w:lang w:val="es-MX"/>
+        </w:rPr>
+      </w:pPr>
+      <w:r>
+        <w:rPr>
+          <w:lang w:val="es-MX"/>
+        </w:rPr>
+        <w:t>La arquitectura del sistema se diseñará teniendo en cuenta la posibilidad de escalabilidad, de modo que pueda adaptarse a un aumento en la cantidad de productos o usuarios sin requerir cambios drásticos en la infraestructura.</w:t>
+      </w:r>
+    </w:p>
+    <w:p>
+      <w:pPr>
+        <w:numPr>
+          <w:ilvl w:val="0"/>
+          <w:numId w:val="6"/>
+        </w:numPr>
+        <w:rPr>
+          <w:lang w:val="es-MX"/>
+        </w:rPr>
+      </w:pPr>
+      <w:r>
+        <w:rPr>
+          <w:b/>
+          <w:bCs/>
+          <w:lang w:val="es-MX"/>
+        </w:rPr>
+        <w:lastRenderedPageBreak/>
+        <w:t>Mantenibilidad:</w:t>
+      </w:r>
+    </w:p>
+    <w:p>
+      <w:pPr>
+        <w:numPr>
+          <w:ilvl w:val="1"/>
+          <w:numId w:val="6"/>
+        </w:numPr>
+        <w:rPr>
+          <w:lang w:val="es-MX"/>
+        </w:rPr>
+      </w:pPr>
+      <w:r>
+        <w:rPr>
+          <w:lang w:val="es-MX"/>
+        </w:rPr>
+        <w:t>El código fuente se documentará adecuadamente y se seguirán buenas prácticas de programación para facilitar futuras actualizaciones y mejoras en el sistema.</w:t>
+      </w:r>
+    </w:p>
+    <w:p>
+      <w:pPr>
+        <w:numPr>
+          <w:ilvl w:val="0"/>
+          <w:numId w:val="6"/>
+        </w:numPr>
+        <w:rPr>
+          <w:lang w:val="es-MX"/>
+        </w:rPr>
+      </w:pPr>
+      <w:r>
+        <w:rPr>
+          <w:b/>
+          <w:bCs/>
+          <w:lang w:val="es-MX"/>
+        </w:rPr>
+        <w:t>Integración Futura:</w:t>
+      </w:r>
+    </w:p>
+    <w:p>
+      <w:pPr>
+        <w:numPr>
+          <w:ilvl w:val="1"/>
+          <w:numId w:val="6"/>
+        </w:numPr>
+        <w:rPr>
+          <w:lang w:val="es-MX"/>
+        </w:rPr>
+      </w:pPr>
+      <w:r>
+        <w:rPr>
+          <w:lang w:val="es-MX"/>
+        </w:rPr>
+        <w:t>Se dejará espacio para la posible integración con otros sistemas o aplicaciones empresariales existentes en el futuro.</w:t>
+      </w:r>
+    </w:p>
+    <w:p>
+      <w:pPr>
+        <w:numPr>
+          <w:ilvl w:val="0"/>
+          <w:numId w:val="6"/>
+        </w:numPr>
+        <w:rPr>
+          <w:lang w:val="es-MX"/>
+        </w:rPr>
+      </w:pPr>
+      <w:r>
+        <w:rPr>
+          <w:b/>
+          <w:bCs/>
+          <w:lang w:val="es-MX"/>
+        </w:rPr>
+        <w:t>Soporte Técnico:</w:t>
+      </w:r>
+    </w:p>
+    <w:p>
+      <w:pPr>
+        <w:numPr>
+          <w:ilvl w:val="1"/>
+          <w:numId w:val="6"/>
+        </w:numPr>
+        <w:rPr>
+          <w:lang w:val="es-MX"/>
+        </w:rPr>
+      </w:pPr>
+      <w:r>
+        <w:rPr>
+          <w:lang w:val="es-MX"/>
+        </w:rPr>
+        <w:t>Se proporcionará documentación de usuario y manuales para ayudar a los usuarios a comprender y utilizar el sistema de manera efectiva.</w:t>
+      </w:r>
+    </w:p>
+    <w:p>
+      <w:pPr>
+        <w:numPr>
+          <w:ilvl w:val="1"/>
+          <w:numId w:val="6"/>
+        </w:numPr>
+        <w:rPr>
+          <w:lang w:val="es-MX"/>
+        </w:rPr>
+      </w:pPr>
+      <w:r>
+        <w:rPr>
+          <w:lang w:val="es-MX"/>
+        </w:rPr>
+        <w:t>Se establecerá un mecanismo de soporte técnico para atender consultas y problemas relacionados con el sistema.</w:t>
+      </w:r>
+    </w:p>
+    <w:p>
+      <w:pPr>
+        <w:numPr>
+          <w:ilvl w:val="0"/>
+          <w:numId w:val="6"/>
+        </w:numPr>
+        <w:rPr>
+          <w:lang w:val="es-MX"/>
+        </w:rPr>
+      </w:pPr>
+      <w:r>
+        <w:rPr>
+          <w:b/>
+          <w:bCs/>
+          <w:lang w:val="es-MX"/>
+        </w:rPr>
+        <w:t>Pruebas y Validación:</w:t>
+      </w:r>
+    </w:p>
+    <w:p>
+      <w:pPr>
+        <w:numPr>
+          <w:ilvl w:val="1"/>
+          <w:numId w:val="6"/>
+        </w:numPr>
+        <w:rPr>
+          <w:lang w:val="es-MX"/>
+        </w:rPr>
+      </w:pPr>
+      <w:r>
+        <w:rPr>
+          <w:lang w:val="es-MX"/>
+        </w:rPr>
+        <w:t>Se llevarán a cabo pruebas exhaustivas, incluyendo pruebas de unidad, pruebas de integración y pruebas de usuario, para garantizar la calidad y el funcionamiento adecuado del sistema.</w:t>
+      </w:r>
+    </w:p>
+    <w:p>
+      <w:pPr>
+        <w:jc w:val="both"/>
+        <w:rPr>
+          <w:rFonts w:eastAsia="system-ui" w:cs="Arial"/>
+          <w:color w:val="000000" w:themeColor="text1"/>
+          <w:szCs w:val="24"/>
+          <w:lang w:val="es-MX"/>
+        </w:rPr>
+      </w:pPr>
+    </w:p>
+    <w:p>
+      <w:pPr>
+        <w:pStyle w:val="Ttulo1"/>
         <w:rPr>
           <w:rFonts w:eastAsia="Arial Nova"/>
-          <w:b/>
+          <w:b w:val="0"/>
+          <w:bCs/>
+          <w:color w:val="000000" w:themeColor="text1"/>
+          <w:lang w:val="es-MX"/>
+        </w:rPr>
+      </w:pPr>
+      <w:bookmarkStart w:id="7" w:name="_Toc146132471"/>
+      <w:r>
+        <w:rPr>
+          <w:rFonts w:eastAsia="Arial Nova"/>
           <w:bCs/>
           <w:color w:val="000000" w:themeColor="text1"/>
           <w:lang w:val="es-MX"/>
@@ -2898,20 +3398,18 @@
         </w:numPr>
         <w:jc w:val="both"/>
         <w:rPr>
-          <w:rFonts w:ascii="Arial" w:eastAsia="Arial Nova" w:hAnsi="Arial" w:cs="Arial"/>
-          <w:color w:val="000000" w:themeColor="text1"/>
-          <w:sz w:val="24"/>
-          <w:szCs w:val="24"/>
-          <w:lang w:val="es-MX"/>
-        </w:rPr>
-      </w:pPr>
-      <w:r>
-        <w:rPr>
-          <w:rFonts w:ascii="Arial" w:eastAsia="Arial Nova" w:hAnsi="Arial" w:cs="Arial"/>
+          <w:rFonts w:eastAsia="Arial Nova" w:cs="Arial"/>
+          <w:color w:val="000000" w:themeColor="text1"/>
+          <w:szCs w:val="24"/>
+          <w:lang w:val="es-MX"/>
+        </w:rPr>
+      </w:pPr>
+      <w:r>
+        <w:rPr>
+          <w:rFonts w:eastAsia="Arial Nova" w:cs="Arial"/>
           <w:b/>
           <w:bCs/>
           <w:color w:val="000000" w:themeColor="text1"/>
-          <w:sz w:val="24"/>
           <w:szCs w:val="24"/>
           <w:lang w:val="es-MX"/>
         </w:rPr>
@@ -2919,9 +3417,8 @@
       </w:r>
       <w:r>
         <w:rPr>
-          <w:rFonts w:ascii="Arial" w:eastAsia="Arial Nova" w:hAnsi="Arial" w:cs="Arial"/>
-          <w:color w:val="000000" w:themeColor="text1"/>
-          <w:sz w:val="24"/>
+          <w:rFonts w:eastAsia="Arial Nova" w:cs="Arial"/>
+          <w:color w:val="000000" w:themeColor="text1"/>
           <w:szCs w:val="24"/>
           <w:lang w:val="es-MX"/>
         </w:rPr>
@@ -2937,31 +3434,27 @@
         </w:numPr>
         <w:jc w:val="both"/>
         <w:rPr>
-          <w:rFonts w:ascii="Arial" w:eastAsia="Arial Nova" w:hAnsi="Arial" w:cs="Arial"/>
-          <w:color w:val="000000" w:themeColor="text1"/>
-          <w:sz w:val="24"/>
-          <w:szCs w:val="24"/>
-          <w:lang w:val="es-MX"/>
-        </w:rPr>
-      </w:pPr>
-      <w:r>
-        <w:rPr>
-          <w:rFonts w:ascii="Arial" w:eastAsia="Arial Nova" w:hAnsi="Arial" w:cs="Arial"/>
+          <w:rFonts w:eastAsia="Arial Nova" w:cs="Arial"/>
+          <w:color w:val="000000" w:themeColor="text1"/>
+          <w:szCs w:val="24"/>
+          <w:lang w:val="es-MX"/>
+        </w:rPr>
+      </w:pPr>
+      <w:r>
+        <w:rPr>
+          <w:rFonts w:eastAsia="Arial Nova" w:cs="Arial"/>
           <w:b/>
           <w:bCs/>
           <w:color w:val="000000" w:themeColor="text1"/>
-          <w:sz w:val="24"/>
-          <w:szCs w:val="24"/>
-          <w:lang w:val="es-MX"/>
-        </w:rPr>
-        <w:lastRenderedPageBreak/>
+          <w:szCs w:val="24"/>
+          <w:lang w:val="es-MX"/>
+        </w:rPr>
         <w:t>Rendimiento</w:t>
       </w:r>
       <w:r>
         <w:rPr>
-          <w:rFonts w:ascii="Arial" w:eastAsia="Arial Nova" w:hAnsi="Arial" w:cs="Arial"/>
-          <w:color w:val="000000" w:themeColor="text1"/>
-          <w:sz w:val="24"/>
+          <w:rFonts w:eastAsia="Arial Nova" w:cs="Arial"/>
+          <w:color w:val="000000" w:themeColor="text1"/>
           <w:szCs w:val="24"/>
           <w:lang w:val="es-MX"/>
         </w:rPr>
@@ -2969,9 +3462,8 @@
       </w:r>
       <w:r>
         <w:rPr>
-          <w:rFonts w:ascii="Arial" w:eastAsia="Arial Nova" w:hAnsi="Arial" w:cs="Arial"/>
-          <w:color w:val="000000" w:themeColor="text1"/>
-          <w:sz w:val="24"/>
+          <w:rFonts w:eastAsia="Arial Nova" w:cs="Arial"/>
+          <w:color w:val="000000" w:themeColor="text1"/>
           <w:szCs w:val="24"/>
           <w:lang w:val="es-MX"/>
         </w:rPr>
@@ -2979,9 +3471,8 @@
       </w:r>
       <w:r>
         <w:rPr>
-          <w:rFonts w:ascii="Arial" w:eastAsia="Arial Nova" w:hAnsi="Arial" w:cs="Arial"/>
-          <w:color w:val="000000" w:themeColor="text1"/>
-          <w:sz w:val="24"/>
+          <w:rFonts w:eastAsia="Arial Nova" w:cs="Arial"/>
+          <w:color w:val="000000" w:themeColor="text1"/>
           <w:szCs w:val="24"/>
           <w:lang w:val="es-MX"/>
         </w:rPr>
@@ -2989,9 +3480,8 @@
       </w:r>
       <w:r>
         <w:rPr>
-          <w:rFonts w:ascii="Arial" w:eastAsia="Arial Nova" w:hAnsi="Arial" w:cs="Arial"/>
-          <w:color w:val="000000" w:themeColor="text1"/>
-          <w:sz w:val="24"/>
+          <w:rFonts w:eastAsia="Arial Nova" w:cs="Arial"/>
+          <w:color w:val="000000" w:themeColor="text1"/>
           <w:szCs w:val="24"/>
           <w:lang w:val="es-MX"/>
         </w:rPr>
@@ -2999,9 +3489,8 @@
       </w:r>
       <w:r>
         <w:rPr>
-          <w:rFonts w:ascii="Arial" w:eastAsia="Arial Nova" w:hAnsi="Arial" w:cs="Arial"/>
-          <w:color w:val="000000" w:themeColor="text1"/>
-          <w:sz w:val="24"/>
+          <w:rFonts w:eastAsia="Arial Nova" w:cs="Arial"/>
+          <w:color w:val="000000" w:themeColor="text1"/>
           <w:szCs w:val="24"/>
           <w:lang w:val="es-MX"/>
         </w:rPr>
@@ -3009,9 +3498,8 @@
       </w:r>
       <w:r>
         <w:rPr>
-          <w:rFonts w:ascii="Arial" w:eastAsia="Arial Nova" w:hAnsi="Arial" w:cs="Arial"/>
-          <w:color w:val="000000" w:themeColor="text1"/>
-          <w:sz w:val="24"/>
+          <w:rFonts w:eastAsia="Arial Nova" w:cs="Arial"/>
+          <w:color w:val="000000" w:themeColor="text1"/>
           <w:szCs w:val="24"/>
           <w:lang w:val="es-MX"/>
         </w:rPr>
@@ -3019,9 +3507,8 @@
       </w:r>
       <w:r>
         <w:rPr>
-          <w:rFonts w:ascii="Arial" w:eastAsia="Arial Nova" w:hAnsi="Arial" w:cs="Arial"/>
-          <w:color w:val="000000" w:themeColor="text1"/>
-          <w:sz w:val="24"/>
+          <w:rFonts w:eastAsia="Arial Nova" w:cs="Arial"/>
+          <w:color w:val="000000" w:themeColor="text1"/>
           <w:szCs w:val="24"/>
           <w:lang w:val="es-MX"/>
         </w:rPr>
@@ -3037,20 +3524,18 @@
         </w:numPr>
         <w:jc w:val="both"/>
         <w:rPr>
-          <w:rFonts w:ascii="Arial" w:eastAsia="Arial Nova" w:hAnsi="Arial" w:cs="Arial"/>
-          <w:color w:val="000000" w:themeColor="text1"/>
-          <w:sz w:val="24"/>
-          <w:szCs w:val="24"/>
-          <w:lang w:val="es-MX"/>
-        </w:rPr>
-      </w:pPr>
-      <w:r>
-        <w:rPr>
-          <w:rFonts w:ascii="Arial" w:eastAsia="Arial Nova" w:hAnsi="Arial" w:cs="Arial"/>
+          <w:rFonts w:eastAsia="Arial Nova" w:cs="Arial"/>
+          <w:color w:val="000000" w:themeColor="text1"/>
+          <w:szCs w:val="24"/>
+          <w:lang w:val="es-MX"/>
+        </w:rPr>
+      </w:pPr>
+      <w:r>
+        <w:rPr>
+          <w:rFonts w:eastAsia="Arial Nova" w:cs="Arial"/>
           <w:b/>
           <w:bCs/>
           <w:color w:val="000000" w:themeColor="text1"/>
-          <w:sz w:val="24"/>
           <w:szCs w:val="24"/>
           <w:lang w:val="es-MX"/>
         </w:rPr>
@@ -3058,9 +3543,8 @@
       </w:r>
       <w:r>
         <w:rPr>
-          <w:rFonts w:ascii="Arial" w:eastAsia="Arial Nova" w:hAnsi="Arial" w:cs="Arial"/>
-          <w:color w:val="000000" w:themeColor="text1"/>
-          <w:sz w:val="24"/>
+          <w:rFonts w:eastAsia="Arial Nova" w:cs="Arial"/>
+          <w:color w:val="000000" w:themeColor="text1"/>
           <w:szCs w:val="24"/>
           <w:lang w:val="es-MX"/>
         </w:rPr>
@@ -3068,9 +3552,8 @@
       </w:r>
       <w:r>
         <w:rPr>
-          <w:rFonts w:ascii="Arial" w:eastAsia="Arial Nova" w:hAnsi="Arial" w:cs="Arial"/>
-          <w:color w:val="000000" w:themeColor="text1"/>
-          <w:sz w:val="24"/>
+          <w:rFonts w:eastAsia="Arial Nova" w:cs="Arial"/>
+          <w:color w:val="000000" w:themeColor="text1"/>
           <w:szCs w:val="24"/>
           <w:lang w:val="es-MX"/>
         </w:rPr>
@@ -3078,9 +3561,8 @@
       </w:r>
       <w:r>
         <w:rPr>
-          <w:rFonts w:ascii="Arial" w:eastAsia="Arial Nova" w:hAnsi="Arial" w:cs="Arial"/>
-          <w:color w:val="000000" w:themeColor="text1"/>
-          <w:sz w:val="24"/>
+          <w:rFonts w:eastAsia="Arial Nova" w:cs="Arial"/>
+          <w:color w:val="000000" w:themeColor="text1"/>
           <w:szCs w:val="24"/>
           <w:lang w:val="es-MX"/>
         </w:rPr>
@@ -3088,9 +3570,8 @@
       </w:r>
       <w:r>
         <w:rPr>
-          <w:rFonts w:ascii="Arial" w:eastAsia="Arial Nova" w:hAnsi="Arial" w:cs="Arial"/>
-          <w:color w:val="000000" w:themeColor="text1"/>
-          <w:sz w:val="24"/>
+          <w:rFonts w:eastAsia="Arial Nova" w:cs="Arial"/>
+          <w:color w:val="000000" w:themeColor="text1"/>
           <w:szCs w:val="24"/>
           <w:lang w:val="es-MX"/>
         </w:rPr>
@@ -3098,9 +3579,8 @@
       </w:r>
       <w:r>
         <w:rPr>
-          <w:rFonts w:ascii="Arial" w:eastAsia="Arial Nova" w:hAnsi="Arial" w:cs="Arial"/>
-          <w:color w:val="000000" w:themeColor="text1"/>
-          <w:sz w:val="24"/>
+          <w:rFonts w:eastAsia="Arial Nova" w:cs="Arial"/>
+          <w:color w:val="000000" w:themeColor="text1"/>
           <w:szCs w:val="24"/>
           <w:lang w:val="es-MX"/>
         </w:rPr>
@@ -3116,20 +3596,18 @@
         </w:numPr>
         <w:jc w:val="both"/>
         <w:rPr>
-          <w:rFonts w:ascii="Arial" w:eastAsia="Arial Nova" w:hAnsi="Arial" w:cs="Arial"/>
-          <w:color w:val="000000" w:themeColor="text1"/>
-          <w:sz w:val="24"/>
-          <w:szCs w:val="24"/>
-          <w:lang w:val="es-MX"/>
-        </w:rPr>
-      </w:pPr>
-      <w:r>
-        <w:rPr>
-          <w:rFonts w:ascii="Arial" w:eastAsia="Arial Nova" w:hAnsi="Arial" w:cs="Arial"/>
+          <w:rFonts w:eastAsia="Arial Nova" w:cs="Arial"/>
+          <w:color w:val="000000" w:themeColor="text1"/>
+          <w:szCs w:val="24"/>
+          <w:lang w:val="es-MX"/>
+        </w:rPr>
+      </w:pPr>
+      <w:r>
+        <w:rPr>
+          <w:rFonts w:eastAsia="Arial Nova" w:cs="Arial"/>
           <w:b/>
           <w:bCs/>
           <w:color w:val="000000" w:themeColor="text1"/>
-          <w:sz w:val="24"/>
           <w:szCs w:val="24"/>
           <w:lang w:val="es-MX"/>
         </w:rPr>
@@ -3137,9 +3615,8 @@
       </w:r>
       <w:r>
         <w:rPr>
-          <w:rFonts w:ascii="Arial" w:eastAsia="Arial Nova" w:hAnsi="Arial" w:cs="Arial"/>
-          <w:color w:val="000000" w:themeColor="text1"/>
-          <w:sz w:val="24"/>
+          <w:rFonts w:eastAsia="Arial Nova" w:cs="Arial"/>
+          <w:color w:val="000000" w:themeColor="text1"/>
           <w:szCs w:val="24"/>
           <w:lang w:val="es-MX"/>
         </w:rPr>
@@ -3147,9 +3624,8 @@
       </w:r>
       <w:r>
         <w:rPr>
-          <w:rFonts w:ascii="Arial" w:eastAsia="Arial Nova" w:hAnsi="Arial" w:cs="Arial"/>
-          <w:color w:val="000000" w:themeColor="text1"/>
-          <w:sz w:val="24"/>
+          <w:rFonts w:eastAsia="Arial Nova" w:cs="Arial"/>
+          <w:color w:val="000000" w:themeColor="text1"/>
           <w:szCs w:val="24"/>
           <w:lang w:val="es-MX"/>
         </w:rPr>
@@ -3157,9 +3633,8 @@
       </w:r>
       <w:r>
         <w:rPr>
-          <w:rFonts w:ascii="Arial" w:eastAsia="Arial Nova" w:hAnsi="Arial" w:cs="Arial"/>
-          <w:color w:val="000000" w:themeColor="text1"/>
-          <w:sz w:val="24"/>
+          <w:rFonts w:eastAsia="Arial Nova" w:cs="Arial"/>
+          <w:color w:val="000000" w:themeColor="text1"/>
           <w:szCs w:val="24"/>
           <w:lang w:val="es-MX"/>
         </w:rPr>
@@ -3175,20 +3650,18 @@
         </w:numPr>
         <w:jc w:val="both"/>
         <w:rPr>
-          <w:rFonts w:ascii="Arial" w:eastAsia="Arial Nova" w:hAnsi="Arial" w:cs="Arial"/>
-          <w:color w:val="000000" w:themeColor="text1"/>
-          <w:sz w:val="24"/>
-          <w:szCs w:val="24"/>
-          <w:lang w:val="es-MX"/>
-        </w:rPr>
-      </w:pPr>
-      <w:r>
-        <w:rPr>
-          <w:rFonts w:ascii="Arial" w:eastAsia="Arial Nova" w:hAnsi="Arial" w:cs="Arial"/>
+          <w:rFonts w:eastAsia="Arial Nova" w:cs="Arial"/>
+          <w:color w:val="000000" w:themeColor="text1"/>
+          <w:szCs w:val="24"/>
+          <w:lang w:val="es-MX"/>
+        </w:rPr>
+      </w:pPr>
+      <w:r>
+        <w:rPr>
+          <w:rFonts w:eastAsia="Arial Nova" w:cs="Arial"/>
           <w:b/>
           <w:bCs/>
           <w:color w:val="000000" w:themeColor="text1"/>
-          <w:sz w:val="24"/>
           <w:szCs w:val="24"/>
           <w:lang w:val="es-MX"/>
         </w:rPr>
@@ -3196,9 +3669,8 @@
       </w:r>
       <w:r>
         <w:rPr>
-          <w:rFonts w:ascii="Arial" w:eastAsia="Arial Nova" w:hAnsi="Arial" w:cs="Arial"/>
-          <w:color w:val="000000" w:themeColor="text1"/>
-          <w:sz w:val="24"/>
+          <w:rFonts w:eastAsia="Arial Nova" w:cs="Arial"/>
+          <w:color w:val="000000" w:themeColor="text1"/>
           <w:szCs w:val="24"/>
           <w:lang w:val="es-MX"/>
         </w:rPr>
@@ -3206,9 +3678,8 @@
       </w:r>
       <w:r>
         <w:rPr>
-          <w:rFonts w:ascii="Arial" w:eastAsia="Arial Nova" w:hAnsi="Arial" w:cs="Arial"/>
-          <w:color w:val="000000" w:themeColor="text1"/>
-          <w:sz w:val="24"/>
+          <w:rFonts w:eastAsia="Arial Nova" w:cs="Arial"/>
+          <w:color w:val="000000" w:themeColor="text1"/>
           <w:szCs w:val="24"/>
           <w:lang w:val="es-MX"/>
         </w:rPr>
@@ -3216,9 +3687,8 @@
       </w:r>
       <w:r>
         <w:rPr>
-          <w:rFonts w:ascii="Arial" w:eastAsia="Arial Nova" w:hAnsi="Arial" w:cs="Arial"/>
-          <w:color w:val="000000" w:themeColor="text1"/>
-          <w:sz w:val="24"/>
+          <w:rFonts w:eastAsia="Arial Nova" w:cs="Arial"/>
+          <w:color w:val="000000" w:themeColor="text1"/>
           <w:szCs w:val="24"/>
           <w:lang w:val="es-MX"/>
         </w:rPr>
@@ -3234,30 +3704,28 @@
         </w:numPr>
         <w:jc w:val="both"/>
         <w:rPr>
-          <w:rFonts w:ascii="Arial" w:eastAsia="Arial Nova" w:hAnsi="Arial" w:cs="Arial"/>
-          <w:color w:val="000000" w:themeColor="text1"/>
-          <w:sz w:val="24"/>
-          <w:szCs w:val="24"/>
-          <w:lang w:val="es-MX"/>
-        </w:rPr>
-      </w:pPr>
-      <w:r>
-        <w:rPr>
-          <w:rFonts w:ascii="Arial" w:eastAsia="Arial Nova" w:hAnsi="Arial" w:cs="Arial"/>
+          <w:rFonts w:eastAsia="Arial Nova" w:cs="Arial"/>
+          <w:color w:val="000000" w:themeColor="text1"/>
+          <w:szCs w:val="24"/>
+          <w:lang w:val="es-MX"/>
+        </w:rPr>
+      </w:pPr>
+      <w:r>
+        <w:rPr>
+          <w:rFonts w:eastAsia="Arial Nova" w:cs="Arial"/>
           <w:b/>
           <w:bCs/>
           <w:color w:val="000000" w:themeColor="text1"/>
-          <w:sz w:val="24"/>
-          <w:szCs w:val="24"/>
-          <w:lang w:val="es-MX"/>
-        </w:rPr>
+          <w:szCs w:val="24"/>
+          <w:lang w:val="es-MX"/>
+        </w:rPr>
+        <w:lastRenderedPageBreak/>
         <w:t>Actualización y Mantenimiento:</w:t>
       </w:r>
       <w:r>
         <w:rPr>
-          <w:rFonts w:ascii="Arial" w:eastAsia="Arial Nova" w:hAnsi="Arial" w:cs="Arial"/>
-          <w:color w:val="000000" w:themeColor="text1"/>
-          <w:sz w:val="24"/>
+          <w:rFonts w:eastAsia="Arial Nova" w:cs="Arial"/>
+          <w:color w:val="000000" w:themeColor="text1"/>
           <w:szCs w:val="24"/>
           <w:lang w:val="es-MX"/>
         </w:rPr>
@@ -3265,9 +3733,8 @@
       </w:r>
       <w:r>
         <w:rPr>
-          <w:rFonts w:ascii="Arial" w:eastAsia="Arial Nova" w:hAnsi="Arial" w:cs="Arial"/>
-          <w:color w:val="000000" w:themeColor="text1"/>
-          <w:sz w:val="24"/>
+          <w:rFonts w:eastAsia="Arial Nova" w:cs="Arial"/>
+          <w:color w:val="000000" w:themeColor="text1"/>
           <w:szCs w:val="24"/>
           <w:lang w:val="es-MX"/>
         </w:rPr>
@@ -3275,9 +3742,8 @@
       </w:r>
       <w:r>
         <w:rPr>
-          <w:rFonts w:ascii="Arial" w:eastAsia="Arial Nova" w:hAnsi="Arial" w:cs="Arial"/>
-          <w:color w:val="000000" w:themeColor="text1"/>
-          <w:sz w:val="24"/>
+          <w:rFonts w:eastAsia="Arial Nova" w:cs="Arial"/>
+          <w:color w:val="000000" w:themeColor="text1"/>
           <w:szCs w:val="24"/>
           <w:lang w:val="es-MX"/>
         </w:rPr>
@@ -3285,9 +3751,8 @@
       </w:r>
       <w:r>
         <w:rPr>
-          <w:rFonts w:ascii="Arial" w:eastAsia="Arial Nova" w:hAnsi="Arial" w:cs="Arial"/>
-          <w:color w:val="000000" w:themeColor="text1"/>
-          <w:sz w:val="24"/>
+          <w:rFonts w:eastAsia="Arial Nova" w:cs="Arial"/>
+          <w:color w:val="000000" w:themeColor="text1"/>
           <w:szCs w:val="24"/>
           <w:lang w:val="es-MX"/>
         </w:rPr>
@@ -3295,9 +3760,8 @@
       </w:r>
       <w:r>
         <w:rPr>
-          <w:rFonts w:ascii="Arial" w:eastAsia="Arial Nova" w:hAnsi="Arial" w:cs="Arial"/>
-          <w:color w:val="000000" w:themeColor="text1"/>
-          <w:sz w:val="24"/>
+          <w:rFonts w:eastAsia="Arial Nova" w:cs="Arial"/>
+          <w:color w:val="000000" w:themeColor="text1"/>
           <w:szCs w:val="24"/>
           <w:lang w:val="es-MX"/>
         </w:rPr>
@@ -3308,9 +3772,8 @@
       <w:pPr>
         <w:jc w:val="both"/>
         <w:rPr>
-          <w:rFonts w:ascii="Arial" w:eastAsia="Arial Nova" w:hAnsi="Arial" w:cs="Arial"/>
-          <w:color w:val="000000" w:themeColor="text1"/>
-          <w:sz w:val="24"/>
+          <w:rFonts w:eastAsia="Arial Nova" w:cs="Arial"/>
+          <w:color w:val="000000" w:themeColor="text1"/>
           <w:szCs w:val="24"/>
           <w:lang w:val="es-MX"/>
         </w:rPr>
@@ -3436,6 +3899,123 @@
 <file path=word/numbering.xml><?xml version="1.0" encoding="utf-8"?>
 <w:numbering xmlns:wpc="http://schemas.microsoft.com/office/word/2010/wordprocessingCanvas" xmlns:cx="http://schemas.microsoft.com/office/drawing/2014/chartex" xmlns:cx1="http://schemas.microsoft.com/office/drawing/2015/9/8/chartex" xmlns:cx2="http://schemas.microsoft.com/office/drawing/2015/10/21/chartex" xmlns:cx3="http://schemas.microsoft.com/office/drawing/2016/5/9/chartex" xmlns:cx4="http://schemas.microsoft.com/office/drawing/2016/5/10/chartex" xmlns:cx5="http://schemas.microsoft.com/office/drawing/2016/5/11/chartex" xmlns:cx6="http://schemas.microsoft.com/office/drawing/2016/5/12/chartex" xmlns:cx7="http://schemas.microsoft.com/office/drawing/2016/5/13/chartex" xmlns:cx8="http://schemas.microsoft.com/office/drawing/2016/5/14/chartex" xmlns:mc="http://schemas.openxmlformats.org/markup-compatibility/2006" xmlns:aink="http://schemas.microsoft.com/office/drawing/2016/ink" xmlns:am3d="http://schemas.microsoft.com/office/drawing/2017/model3d" xmlns:o="urn:schemas-microsoft-com:office:office" xmlns:oel="http://schemas.microsoft.com/office/2019/extlst" xmlns:r="http://schemas.openxmlformats.org/officeDocument/2006/relationships" xmlns:m="http://schemas.openxmlformats.org/officeDocument/2006/math" xmlns:v="urn:schemas-microsoft-com:vml" xmlns:wp14="http://schemas.microsoft.com/office/word/2010/wordprocessingDrawing" xmlns:wp="http://schemas.openxmlformats.org/drawingml/2006/wordprocessingDrawing" xmlns:w10="urn:schemas-microsoft-com:office:word" xmlns:w="http://schemas.openxmlformats.org/wordprocessingml/2006/main" xmlns:w14="http://schemas.microsoft.com/office/word/2010/wordml" xmlns:w15="http://schemas.microsoft.com/office/word/2012/wordml" xmlns:w16cex="http://schemas.microsoft.com/office/word/2018/wordml/cex" xmlns:w16cid="http://schemas.microsoft.com/office/word/2016/wordml/cid" xmlns:w16="http://schemas.microsoft.com/office/word/2018/wordml" xmlns:w16sdtdh="http://schemas.microsoft.com/office/word/2020/wordml/sdtdatahash" xmlns:w16se="http://schemas.microsoft.com/office/word/2015/wordml/symex" xmlns:wpg="http://schemas.microsoft.com/office/word/2010/wordprocessingGroup" xmlns:wpi="http://schemas.microsoft.com/office/word/2010/wordprocessingInk" xmlns:wne="http://schemas.microsoft.com/office/word/2006/wordml" xmlns:wps="http://schemas.microsoft.com/office/word/2010/wordprocessingShape" mc:Ignorable="w14 w15 w16se w16cid w16 w16cex w16sdtdh wp14">
   <w:abstractNum w:abstractNumId="0" w15:restartNumberingAfterBreak="0">
+    <w:nsid w:val="1D3E79D3"/>
+    <w:multiLevelType w:val="multilevel"/>
+    <w:tmpl w:val="E9B8F180"/>
+    <w:lvl w:ilvl="0">
+      <w:start w:val="1"/>
+      <w:numFmt w:val="decimal"/>
+      <w:lvlText w:val="%1."/>
+      <w:lvlJc w:val="left"/>
+      <w:pPr>
+        <w:tabs>
+          <w:tab w:val="num" w:pos="720"/>
+        </w:tabs>
+        <w:ind w:left="720" w:hanging="360"/>
+      </w:pPr>
+    </w:lvl>
+    <w:lvl w:ilvl="1">
+      <w:start w:val="1"/>
+      <w:numFmt w:val="bullet"/>
+      <w:lvlText w:val=""/>
+      <w:lvlJc w:val="left"/>
+      <w:pPr>
+        <w:tabs>
+          <w:tab w:val="num" w:pos="1440"/>
+        </w:tabs>
+        <w:ind w:left="1440" w:hanging="360"/>
+      </w:pPr>
+      <w:rPr>
+        <w:rFonts w:ascii="Symbol" w:hAnsi="Symbol" w:hint="default"/>
+        <w:sz w:val="20"/>
+      </w:rPr>
+    </w:lvl>
+    <w:lvl w:ilvl="2" w:tentative="1">
+      <w:start w:val="1"/>
+      <w:numFmt w:val="decimal"/>
+      <w:lvlText w:val="%3."/>
+      <w:lvlJc w:val="left"/>
+      <w:pPr>
+        <w:tabs>
+          <w:tab w:val="num" w:pos="2160"/>
+        </w:tabs>
+        <w:ind w:left="2160" w:hanging="360"/>
+      </w:pPr>
+    </w:lvl>
+    <w:lvl w:ilvl="3" w:tentative="1">
+      <w:start w:val="1"/>
+      <w:numFmt w:val="decimal"/>
+      <w:lvlText w:val="%4."/>
+      <w:lvlJc w:val="left"/>
+      <w:pPr>
+        <w:tabs>
+          <w:tab w:val="num" w:pos="2880"/>
+        </w:tabs>
+        <w:ind w:left="2880" w:hanging="360"/>
+      </w:pPr>
+    </w:lvl>
+    <w:lvl w:ilvl="4" w:tentative="1">
+      <w:start w:val="1"/>
+      <w:numFmt w:val="decimal"/>
+      <w:lvlText w:val="%5."/>
+      <w:lvlJc w:val="left"/>
+      <w:pPr>
+        <w:tabs>
+          <w:tab w:val="num" w:pos="3600"/>
+        </w:tabs>
+        <w:ind w:left="3600" w:hanging="360"/>
+      </w:pPr>
+    </w:lvl>
+    <w:lvl w:ilvl="5" w:tentative="1">
+      <w:start w:val="1"/>
+      <w:numFmt w:val="decimal"/>
+      <w:lvlText w:val="%6."/>
+      <w:lvlJc w:val="left"/>
+      <w:pPr>
+        <w:tabs>
+          <w:tab w:val="num" w:pos="4320"/>
+        </w:tabs>
+        <w:ind w:left="4320" w:hanging="360"/>
+      </w:pPr>
+    </w:lvl>
+    <w:lvl w:ilvl="6" w:tentative="1">
+      <w:start w:val="1"/>
+      <w:numFmt w:val="decimal"/>
+      <w:lvlText w:val="%7."/>
+      <w:lvlJc w:val="left"/>
+      <w:pPr>
+        <w:tabs>
+          <w:tab w:val="num" w:pos="5040"/>
+        </w:tabs>
+        <w:ind w:left="5040" w:hanging="360"/>
+      </w:pPr>
+    </w:lvl>
+    <w:lvl w:ilvl="7" w:tentative="1">
+      <w:start w:val="1"/>
+      <w:numFmt w:val="decimal"/>
+      <w:lvlText w:val="%8."/>
+      <w:lvlJc w:val="left"/>
+      <w:pPr>
+        <w:tabs>
+          <w:tab w:val="num" w:pos="5760"/>
+        </w:tabs>
+        <w:ind w:left="5760" w:hanging="360"/>
+      </w:pPr>
+    </w:lvl>
+    <w:lvl w:ilvl="8" w:tentative="1">
+      <w:start w:val="1"/>
+      <w:numFmt w:val="decimal"/>
+      <w:lvlText w:val="%9."/>
+      <w:lvlJc w:val="left"/>
+      <w:pPr>
+        <w:tabs>
+          <w:tab w:val="num" w:pos="6480"/>
+        </w:tabs>
+        <w:ind w:left="6480" w:hanging="360"/>
+      </w:pPr>
+    </w:lvl>
+  </w:abstractNum>
+  <w:abstractNum w:abstractNumId="1" w15:restartNumberingAfterBreak="0">
     <w:nsid w:val="29433AD2"/>
     <w:multiLevelType w:val="hybridMultilevel"/>
     <w:tmpl w:val="A1526834"/>
@@ -3521,7 +4101,7 @@
       </w:pPr>
     </w:lvl>
   </w:abstractNum>
-  <w:abstractNum w:abstractNumId="1" w15:restartNumberingAfterBreak="0">
+  <w:abstractNum w:abstractNumId="2" w15:restartNumberingAfterBreak="0">
     <w:nsid w:val="30CF26C9"/>
     <w:multiLevelType w:val="multilevel"/>
     <w:tmpl w:val="9B046C8A"/>
@@ -3634,7 +4214,7 @@
       </w:pPr>
     </w:lvl>
   </w:abstractNum>
-  <w:abstractNum w:abstractNumId="2" w15:restartNumberingAfterBreak="0">
+  <w:abstractNum w:abstractNumId="3" w15:restartNumberingAfterBreak="0">
     <w:nsid w:val="47845A2A"/>
     <w:multiLevelType w:val="hybridMultilevel"/>
     <w:tmpl w:val="8B14F104"/>
@@ -3747,7 +4327,7 @@
       </w:rPr>
     </w:lvl>
   </w:abstractNum>
-  <w:abstractNum w:abstractNumId="3" w15:restartNumberingAfterBreak="0">
+  <w:abstractNum w:abstractNumId="4" w15:restartNumberingAfterBreak="0">
     <w:nsid w:val="5B54662B"/>
     <w:multiLevelType w:val="multilevel"/>
     <w:tmpl w:val="81D2C1F8"/>
@@ -3860,7 +4440,7 @@
       </w:pPr>
     </w:lvl>
   </w:abstractNum>
-  <w:abstractNum w:abstractNumId="4" w15:restartNumberingAfterBreak="0">
+  <w:abstractNum w:abstractNumId="5" w15:restartNumberingAfterBreak="0">
     <w:nsid w:val="5D5F4646"/>
     <w:multiLevelType w:val="multilevel"/>
     <w:tmpl w:val="9B046C8A"/>
@@ -3974,19 +4554,22 @@
     </w:lvl>
   </w:abstractNum>
   <w:num w:numId="1" w16cid:durableId="1258900053">
+    <w:abstractNumId w:val="4"/>
+  </w:num>
+  <w:num w:numId="2" w16cid:durableId="180172373">
+    <w:abstractNumId w:val="1"/>
+  </w:num>
+  <w:num w:numId="3" w16cid:durableId="732124161">
+    <w:abstractNumId w:val="2"/>
+  </w:num>
+  <w:num w:numId="4" w16cid:durableId="1862433464">
+    <w:abstractNumId w:val="5"/>
+  </w:num>
+  <w:num w:numId="5" w16cid:durableId="1722628701">
     <w:abstractNumId w:val="3"/>
   </w:num>
-  <w:num w:numId="2" w16cid:durableId="180172373">
+  <w:num w:numId="6" w16cid:durableId="708072373">
     <w:abstractNumId w:val="0"/>
-  </w:num>
-  <w:num w:numId="3" w16cid:durableId="732124161">
-    <w:abstractNumId w:val="1"/>
-  </w:num>
-  <w:num w:numId="4" w16cid:durableId="1862433464">
-    <w:abstractNumId w:val="4"/>
-  </w:num>
-  <w:num w:numId="5" w16cid:durableId="1722628701">
-    <w:abstractNumId w:val="2"/>
   </w:num>
 </w:numbering>
 </file>
@@ -4389,6 +4972,11 @@
   <w:style w:type="paragraph" w:default="1" w:styleId="Normal">
     <w:name w:val="Normal"/>
     <w:qFormat/>
+    <w:rsid w:val="00EB55ED"/>
+    <w:rPr>
+      <w:rFonts w:ascii="Arial" w:hAnsi="Arial"/>
+      <w:sz w:val="24"/>
+    </w:rPr>
   </w:style>
   <w:style w:type="paragraph" w:styleId="Ttulo1">
     <w:name w:val="heading 1"/>
@@ -4397,7 +4985,7 @@
     <w:link w:val="Ttulo1Car"/>
     <w:uiPriority w:val="9"/>
     <w:qFormat/>
-    <w:rsid w:val="00BB21A6"/>
+    <w:rsid w:val="00EB55ED"/>
     <w:pPr>
       <w:keepNext/>
       <w:keepLines/>
@@ -4405,9 +4993,9 @@
       <w:outlineLvl w:val="0"/>
     </w:pPr>
     <w:rPr>
-      <w:rFonts w:asciiTheme="majorHAnsi" w:eastAsiaTheme="majorEastAsia" w:hAnsiTheme="majorHAnsi" w:cstheme="majorBidi"/>
-      <w:color w:val="2F5496" w:themeColor="accent1" w:themeShade="BF"/>
-      <w:sz w:val="32"/>
+      <w:rFonts w:eastAsiaTheme="majorEastAsia" w:cstheme="majorBidi"/>
+      <w:b/>
+      <w:sz w:val="28"/>
       <w:szCs w:val="32"/>
     </w:rPr>
   </w:style>
@@ -4443,11 +5031,11 @@
     <w:basedOn w:val="Fuentedeprrafopredeter"/>
     <w:link w:val="Ttulo1"/>
     <w:uiPriority w:val="9"/>
-    <w:rsid w:val="00BB21A6"/>
+    <w:rsid w:val="00EB55ED"/>
     <w:rPr>
-      <w:rFonts w:asciiTheme="majorHAnsi" w:eastAsiaTheme="majorEastAsia" w:hAnsiTheme="majorHAnsi" w:cstheme="majorBidi"/>
-      <w:color w:val="2F5496" w:themeColor="accent1" w:themeShade="BF"/>
-      <w:sz w:val="32"/>
+      <w:rFonts w:ascii="Arial" w:eastAsiaTheme="majorEastAsia" w:hAnsi="Arial" w:cstheme="majorBidi"/>
+      <w:b/>
+      <w:sz w:val="28"/>
       <w:szCs w:val="32"/>
     </w:rPr>
   </w:style>

</xml_diff>

<commit_message>
cambios en la introduccion y planteamiento del problema
</commit_message>
<xml_diff>
--- a/Gestor de Inventarios.docx
+++ b/Gestor de Inventarios.docx
@@ -4,6 +4,8 @@
   <w:body>
     <w:p>
       <w:pPr>
+        <w:spacing w:line="276" w:lineRule="auto"/>
+        <w:jc w:val="both"/>
         <w:rPr>
           <w:rFonts w:ascii="Calibri" w:eastAsia="Calibri" w:hAnsi="Calibri" w:cs="Arial"/>
           <w:lang w:val="es-MX"/>
@@ -197,7 +199,7 @@
                 <v:stroke joinstyle="miter"/>
                 <v:path gradientshapeok="t" o:connecttype="rect"/>
               </v:shapetype>
-              <v:shape id="Text Box 7" o:spid="_x0000_s1026" type="#_x0000_t202" style="position:absolute;margin-left:235.05pt;margin-top:552.4pt;width:198.4pt;height:99.3pt;z-index:251663360;visibility:visible;mso-wrap-style:square;mso-width-percent:0;mso-height-percent:0;mso-wrap-distance-left:9pt;mso-wrap-distance-top:0;mso-wrap-distance-right:9pt;mso-wrap-distance-bottom:0;mso-position-horizontal:absolute;mso-position-horizontal-relative:text;mso-position-vertical:absolute;mso-position-vertical-relative:text;mso-width-percent:0;mso-height-percent:0;mso-width-relative:page;mso-height-relative:page;v-text-anchor:top" o:gfxdata="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" filled="f" fillcolor="white [3212]" stroked="f">
+              <v:shape id="Text Box 7" o:spid="_x0000_s1026" type="#_x0000_t202" style="position:absolute;left:0;text-align:left;margin-left:235.05pt;margin-top:552.4pt;width:198.4pt;height:99.3pt;z-index:251663360;visibility:visible;mso-wrap-style:square;mso-width-percent:0;mso-height-percent:0;mso-wrap-distance-left:9pt;mso-wrap-distance-top:0;mso-wrap-distance-right:9pt;mso-wrap-distance-bottom:0;mso-position-horizontal:absolute;mso-position-horizontal-relative:text;mso-position-vertical:absolute;mso-position-vertical-relative:text;mso-width-percent:0;mso-height-percent:0;mso-width-relative:page;mso-height-relative:page;v-text-anchor:top" o:gfxdata="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" filled="f" fillcolor="white [3212]" stroked="f">
                 <v:textbox>
                   <w:txbxContent>
                     <w:p>
@@ -326,7 +328,7 @@
           </mc:Choice>
           <mc:Fallback>
             <w:pict>
-              <v:shape w14:anchorId="3A46C09F" id="Text Box 6" o:spid="_x0000_s1027" type="#_x0000_t202" style="position:absolute;margin-left:-14.5pt;margin-top:551.15pt;width:198.4pt;height:100.55pt;z-index:251662336;visibility:visible;mso-wrap-style:square;mso-width-percent:0;mso-height-percent:0;mso-wrap-distance-left:9pt;mso-wrap-distance-top:0;mso-wrap-distance-right:9pt;mso-wrap-distance-bottom:0;mso-position-horizontal:absolute;mso-position-horizontal-relative:text;mso-position-vertical:absolute;mso-position-vertical-relative:text;mso-width-percent:0;mso-height-percent:0;mso-width-relative:page;mso-height-relative:page;v-text-anchor:top" o:gfxdata="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" filled="f" fillcolor="white [3212]" stroked="f">
+              <v:shape w14:anchorId="3A46C09F" id="Text Box 6" o:spid="_x0000_s1027" type="#_x0000_t202" style="position:absolute;left:0;text-align:left;margin-left:-14.5pt;margin-top:551.15pt;width:198.4pt;height:100.55pt;z-index:251662336;visibility:visible;mso-wrap-style:square;mso-width-percent:0;mso-height-percent:0;mso-wrap-distance-left:9pt;mso-wrap-distance-top:0;mso-wrap-distance-right:9pt;mso-wrap-distance-bottom:0;mso-position-horizontal:absolute;mso-position-horizontal-relative:text;mso-position-vertical:absolute;mso-position-vertical-relative:text;mso-width-percent:0;mso-height-percent:0;mso-width-relative:page;mso-height-relative:page;v-text-anchor:top" o:gfxdata="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" filled="f" fillcolor="white [3212]" stroked="f">
                 <v:textbox>
                   <w:txbxContent>
                     <w:p>
@@ -443,11 +445,186 @@
     </w:p>
     <w:p>
       <w:pPr>
+        <w:spacing w:line="276" w:lineRule="auto"/>
+        <w:jc w:val="both"/>
         <w:rPr>
           <w:rFonts w:cs="Arial"/>
           <w:lang w:val="es-MX"/>
         </w:rPr>
       </w:pPr>
+      <w:r>
+        <w:rPr>
+          <w:rFonts w:ascii="Calibri" w:eastAsia="Calibri" w:hAnsi="Calibri" w:cs="Arial"/>
+          <w:noProof/>
+          <w:lang w:val="es-MX"/>
+          <w14:ligatures w14:val="standardContextual"/>
+        </w:rPr>
+        <mc:AlternateContent>
+          <mc:Choice Requires="wps">
+            <w:drawing>
+              <wp:anchor distT="0" distB="0" distL="114300" distR="114300" simplePos="0" relativeHeight="251659264" behindDoc="0" locked="0" layoutInCell="1" allowOverlap="1" wp14:anchorId="6AD3B62E" wp14:editId="035676C1">
+                <wp:simplePos x="0" y="0"/>
+                <wp:positionH relativeFrom="column">
+                  <wp:posOffset>-600075</wp:posOffset>
+                </wp:positionH>
+                <wp:positionV relativeFrom="paragraph">
+                  <wp:posOffset>703580</wp:posOffset>
+                </wp:positionV>
+                <wp:extent cx="7018020" cy="2638425"/>
+                <wp:effectExtent l="0" t="0" r="0" b="9525"/>
+                <wp:wrapNone/>
+                <wp:docPr id="1703293984" name="Text Box 2"/>
+                <wp:cNvGraphicFramePr>
+                  <a:graphicFrameLocks xmlns:a="http://schemas.openxmlformats.org/drawingml/2006/main"/>
+                </wp:cNvGraphicFramePr>
+                <a:graphic xmlns:a="http://schemas.openxmlformats.org/drawingml/2006/main">
+                  <a:graphicData uri="http://schemas.microsoft.com/office/word/2010/wordprocessingShape">
+                    <wps:wsp>
+                      <wps:cNvSpPr txBox="1">
+                        <a:spLocks noChangeArrowheads="1"/>
+                      </wps:cNvSpPr>
+                      <wps:spPr bwMode="auto">
+                        <a:xfrm>
+                          <a:off x="0" y="0"/>
+                          <a:ext cx="7018020" cy="2638425"/>
+                        </a:xfrm>
+                        <a:prstGeom prst="rect">
+                          <a:avLst/>
+                        </a:prstGeom>
+                        <a:noFill/>
+                        <a:ln>
+                          <a:noFill/>
+                        </a:ln>
+                        <a:extLst>
+                          <a:ext uri="{909E8E84-426E-40DD-AFC4-6F175D3DCCD1}">
+                            <a14:hiddenFill xmlns:a14="http://schemas.microsoft.com/office/drawing/2010/main">
+                              <a:solidFill>
+                                <a:schemeClr val="bg1">
+                                  <a:lumMod val="100000"/>
+                                  <a:lumOff val="0"/>
+                                </a:schemeClr>
+                              </a:solidFill>
+                            </a14:hiddenFill>
+                          </a:ext>
+                          <a:ext uri="{91240B29-F687-4F45-9708-019B960494DF}">
+                            <a14:hiddenLine xmlns:a14="http://schemas.microsoft.com/office/drawing/2010/main" w="9525">
+                              <a:solidFill>
+                                <a:srgbClr val="000000"/>
+                              </a:solidFill>
+                              <a:miter lim="800000"/>
+                              <a:headEnd/>
+                              <a:tailEnd/>
+                            </a14:hiddenLine>
+                          </a:ext>
+                        </a:extLst>
+                      </wps:spPr>
+                      <wps:txbx>
+                        <w:txbxContent>
+                          <w:p>
+                            <w:pPr>
+                              <w:spacing w:after="0" w:line="240" w:lineRule="auto"/>
+                              <w:rPr>
+                                <w:color w:val="767171"/>
+                                <w:sz w:val="120"/>
+                                <w:szCs w:val="120"/>
+                                <w:lang w:val="es-ES"/>
+                              </w:rPr>
+                            </w:pPr>
+                            <w:r>
+                              <w:rPr>
+                                <w:color w:val="767171"/>
+                                <w:sz w:val="120"/>
+                                <w:szCs w:val="120"/>
+                                <w:lang w:val="es-ES"/>
+                              </w:rPr>
+                              <w:t>Documentación:</w:t>
+                            </w:r>
+                          </w:p>
+                          <w:p>
+                            <w:pPr>
+                              <w:spacing w:after="0" w:line="240" w:lineRule="auto"/>
+                              <w:rPr>
+                                <w:sz w:val="120"/>
+                                <w:szCs w:val="120"/>
+                                <w:lang w:val="es-ES"/>
+                              </w:rPr>
+                            </w:pPr>
+                            <w:r>
+                              <w:rPr>
+                                <w:sz w:val="120"/>
+                                <w:szCs w:val="120"/>
+                                <w:lang w:val="es-ES"/>
+                              </w:rPr>
+                              <w:t>Gestor de inventarios</w:t>
+                            </w:r>
+                          </w:p>
+                        </w:txbxContent>
+                      </wps:txbx>
+                      <wps:bodyPr rot="0" vert="horz" wrap="square" lIns="91440" tIns="45720" rIns="91440" bIns="45720" anchor="t" anchorCtr="0" upright="1">
+                        <a:noAutofit/>
+                      </wps:bodyPr>
+                    </wps:wsp>
+                  </a:graphicData>
+                </a:graphic>
+                <wp14:sizeRelH relativeFrom="page">
+                  <wp14:pctWidth>0</wp14:pctWidth>
+                </wp14:sizeRelH>
+                <wp14:sizeRelV relativeFrom="page">
+                  <wp14:pctHeight>0</wp14:pctHeight>
+                </wp14:sizeRelV>
+              </wp:anchor>
+            </w:drawing>
+          </mc:Choice>
+          <mc:Fallback>
+            <w:pict>
+              <v:shape w14:anchorId="6AD3B62E" id="Text Box 2" o:spid="_x0000_s1028" type="#_x0000_t202" style="position:absolute;left:0;text-align:left;margin-left:-47.25pt;margin-top:55.4pt;width:552.6pt;height:207.75pt;z-index:251659264;visibility:visible;mso-wrap-style:square;mso-width-percent:0;mso-height-percent:0;mso-wrap-distance-left:9pt;mso-wrap-distance-top:0;mso-wrap-distance-right:9pt;mso-wrap-distance-bottom:0;mso-position-horizontal:absolute;mso-position-horizontal-relative:text;mso-position-vertical:absolute;mso-position-vertical-relative:text;mso-width-percent:0;mso-height-percent:0;mso-width-relative:page;mso-height-relative:page;v-text-anchor:top" o:gfxdata="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" filled="f" fillcolor="white [3212]" stroked="f">
+                <v:textbox>
+                  <w:txbxContent>
+                    <w:p>
+                      <w:pPr>
+                        <w:spacing w:after="0" w:line="240" w:lineRule="auto"/>
+                        <w:rPr>
+                          <w:color w:val="767171"/>
+                          <w:sz w:val="120"/>
+                          <w:szCs w:val="120"/>
+                          <w:lang w:val="es-ES"/>
+                        </w:rPr>
+                      </w:pPr>
+                      <w:r>
+                        <w:rPr>
+                          <w:color w:val="767171"/>
+                          <w:sz w:val="120"/>
+                          <w:szCs w:val="120"/>
+                          <w:lang w:val="es-ES"/>
+                        </w:rPr>
+                        <w:t>Documentación:</w:t>
+                      </w:r>
+                    </w:p>
+                    <w:p>
+                      <w:pPr>
+                        <w:spacing w:after="0" w:line="240" w:lineRule="auto"/>
+                        <w:rPr>
+                          <w:sz w:val="120"/>
+                          <w:szCs w:val="120"/>
+                          <w:lang w:val="es-ES"/>
+                        </w:rPr>
+                      </w:pPr>
+                      <w:r>
+                        <w:rPr>
+                          <w:sz w:val="120"/>
+                          <w:szCs w:val="120"/>
+                          <w:lang w:val="es-ES"/>
+                        </w:rPr>
+                        <w:t>Gestor de inventarios</w:t>
+                      </w:r>
+                    </w:p>
+                  </w:txbxContent>
+                </v:textbox>
+              </v:shape>
+            </w:pict>
+          </mc:Fallback>
+        </mc:AlternateContent>
+      </w:r>
       <w:r>
         <w:rPr>
           <w:rFonts w:ascii="Calibri" w:eastAsia="Calibri" w:hAnsi="Calibri" w:cs="Arial"/>
@@ -618,7 +795,7 @@
           </mc:Choice>
           <mc:Fallback>
             <w:pict>
-              <v:shape w14:anchorId="5A83B7A7" id="Text Box 8" o:spid="_x0000_s1028" type="#_x0000_t202" style="position:absolute;margin-left:-32.25pt;margin-top:315pt;width:184.5pt;height:110.25pt;z-index:251665408;visibility:visible;mso-wrap-style:square;mso-width-percent:0;mso-height-percent:0;mso-wrap-distance-left:9pt;mso-wrap-distance-top:0;mso-wrap-distance-right:9pt;mso-wrap-distance-bottom:0;mso-position-horizontal:absolute;mso-position-horizontal-relative:margin;mso-position-vertical:absolute;mso-position-vertical-relative:margin;mso-width-percent:0;mso-height-percent:0;mso-width-relative:page;mso-height-relative:page;v-text-anchor:top" o:gfxdata="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" filled="f" fillcolor="white [3212]" stroked="f">
+              <v:shape w14:anchorId="5A83B7A7" id="Text Box 8" o:spid="_x0000_s1029" type="#_x0000_t202" style="position:absolute;left:0;text-align:left;margin-left:-32.25pt;margin-top:315pt;width:184.5pt;height:110.25pt;z-index:251665408;visibility:visible;mso-wrap-style:square;mso-width-percent:0;mso-height-percent:0;mso-wrap-distance-left:9pt;mso-wrap-distance-top:0;mso-wrap-distance-right:9pt;mso-wrap-distance-bottom:0;mso-position-horizontal:absolute;mso-position-horizontal-relative:margin;mso-position-vertical:absolute;mso-position-vertical-relative:margin;mso-width-percent:0;mso-height-percent:0;mso-width-relative:page;mso-height-relative:page;v-text-anchor:top" o:gfxdata="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" filled="f" fillcolor="white [3212]" stroked="f">
                 <v:textbox>
                   <w:txbxContent>
                     <w:p>
@@ -720,7 +897,7 @@
           <w14:ligatures w14:val="standardContextual"/>
         </w:rPr>
         <w:drawing>
-          <wp:anchor distT="0" distB="0" distL="114300" distR="114300" simplePos="0" relativeHeight="251664384" behindDoc="1" locked="0" layoutInCell="1" allowOverlap="1" wp14:anchorId="798B9276" wp14:editId="6F7C5231">
+          <wp:anchor distT="0" distB="0" distL="114300" distR="114300" simplePos="0" relativeHeight="251664384" behindDoc="1" locked="0" layoutInCell="1" allowOverlap="1" wp14:anchorId="798B9276" wp14:editId="6561A240">
             <wp:simplePos x="0" y="0"/>
             <wp:positionH relativeFrom="column">
               <wp:posOffset>2619375</wp:posOffset>
@@ -777,179 +954,6 @@
       </w:r>
       <w:r>
         <w:rPr>
-          <w:rFonts w:ascii="Calibri" w:eastAsia="Calibri" w:hAnsi="Calibri" w:cs="Arial"/>
-          <w:noProof/>
-          <w:lang w:val="es-MX"/>
-          <w14:ligatures w14:val="standardContextual"/>
-        </w:rPr>
-        <mc:AlternateContent>
-          <mc:Choice Requires="wps">
-            <w:drawing>
-              <wp:anchor distT="0" distB="0" distL="114300" distR="114300" simplePos="0" relativeHeight="251659264" behindDoc="0" locked="0" layoutInCell="1" allowOverlap="1" wp14:anchorId="6AD3B62E" wp14:editId="0ABF8215">
-                <wp:simplePos x="0" y="0"/>
-                <wp:positionH relativeFrom="column">
-                  <wp:posOffset>-600075</wp:posOffset>
-                </wp:positionH>
-                <wp:positionV relativeFrom="paragraph">
-                  <wp:posOffset>971550</wp:posOffset>
-                </wp:positionV>
-                <wp:extent cx="7018020" cy="2333625"/>
-                <wp:effectExtent l="0" t="0" r="0" b="9525"/>
-                <wp:wrapNone/>
-                <wp:docPr id="1703293984" name="Text Box 2"/>
-                <wp:cNvGraphicFramePr>
-                  <a:graphicFrameLocks xmlns:a="http://schemas.openxmlformats.org/drawingml/2006/main"/>
-                </wp:cNvGraphicFramePr>
-                <a:graphic xmlns:a="http://schemas.openxmlformats.org/drawingml/2006/main">
-                  <a:graphicData uri="http://schemas.microsoft.com/office/word/2010/wordprocessingShape">
-                    <wps:wsp>
-                      <wps:cNvSpPr txBox="1">
-                        <a:spLocks noChangeArrowheads="1"/>
-                      </wps:cNvSpPr>
-                      <wps:spPr bwMode="auto">
-                        <a:xfrm>
-                          <a:off x="0" y="0"/>
-                          <a:ext cx="7018020" cy="2333625"/>
-                        </a:xfrm>
-                        <a:prstGeom prst="rect">
-                          <a:avLst/>
-                        </a:prstGeom>
-                        <a:noFill/>
-                        <a:ln>
-                          <a:noFill/>
-                        </a:ln>
-                        <a:extLst>
-                          <a:ext uri="{909E8E84-426E-40DD-AFC4-6F175D3DCCD1}">
-                            <a14:hiddenFill xmlns:a14="http://schemas.microsoft.com/office/drawing/2010/main">
-                              <a:solidFill>
-                                <a:schemeClr val="bg1">
-                                  <a:lumMod val="100000"/>
-                                  <a:lumOff val="0"/>
-                                </a:schemeClr>
-                              </a:solidFill>
-                            </a14:hiddenFill>
-                          </a:ext>
-                          <a:ext uri="{91240B29-F687-4F45-9708-019B960494DF}">
-                            <a14:hiddenLine xmlns:a14="http://schemas.microsoft.com/office/drawing/2010/main" w="9525">
-                              <a:solidFill>
-                                <a:srgbClr val="000000"/>
-                              </a:solidFill>
-                              <a:miter lim="800000"/>
-                              <a:headEnd/>
-                              <a:tailEnd/>
-                            </a14:hiddenLine>
-                          </a:ext>
-                        </a:extLst>
-                      </wps:spPr>
-                      <wps:txbx>
-                        <w:txbxContent>
-                          <w:p>
-                            <w:pPr>
-                              <w:spacing w:after="0" w:line="240" w:lineRule="auto"/>
-                              <w:rPr>
-                                <w:color w:val="767171"/>
-                                <w:sz w:val="120"/>
-                                <w:szCs w:val="120"/>
-                                <w:lang w:val="es-ES"/>
-                              </w:rPr>
-                            </w:pPr>
-                            <w:r>
-                              <w:rPr>
-                                <w:color w:val="767171"/>
-                                <w:sz w:val="120"/>
-                                <w:szCs w:val="120"/>
-                                <w:lang w:val="es-ES"/>
-                              </w:rPr>
-                              <w:t>Documentación:</w:t>
-                            </w:r>
-                          </w:p>
-                          <w:p>
-                            <w:pPr>
-                              <w:spacing w:after="0" w:line="240" w:lineRule="auto"/>
-                              <w:rPr>
-                                <w:sz w:val="120"/>
-                                <w:szCs w:val="120"/>
-                                <w:lang w:val="es-ES"/>
-                              </w:rPr>
-                            </w:pPr>
-                            <w:r>
-                              <w:rPr>
-                                <w:sz w:val="120"/>
-                                <w:szCs w:val="120"/>
-                                <w:lang w:val="es-ES"/>
-                              </w:rPr>
-                              <w:t>Gestor de inventarios</w:t>
-                            </w:r>
-                          </w:p>
-                        </w:txbxContent>
-                      </wps:txbx>
-                      <wps:bodyPr rot="0" vert="horz" wrap="square" lIns="91440" tIns="45720" rIns="91440" bIns="45720" anchor="t" anchorCtr="0" upright="1">
-                        <a:noAutofit/>
-                      </wps:bodyPr>
-                    </wps:wsp>
-                  </a:graphicData>
-                </a:graphic>
-                <wp14:sizeRelH relativeFrom="page">
-                  <wp14:pctWidth>0</wp14:pctWidth>
-                </wp14:sizeRelH>
-                <wp14:sizeRelV relativeFrom="page">
-                  <wp14:pctHeight>0</wp14:pctHeight>
-                </wp14:sizeRelV>
-              </wp:anchor>
-            </w:drawing>
-          </mc:Choice>
-          <mc:Fallback>
-            <w:pict>
-              <v:shape w14:anchorId="6AD3B62E" id="Text Box 2" o:spid="_x0000_s1029" type="#_x0000_t202" style="position:absolute;margin-left:-47.25pt;margin-top:76.5pt;width:552.6pt;height:183.75pt;z-index:251659264;visibility:visible;mso-wrap-style:square;mso-width-percent:0;mso-height-percent:0;mso-wrap-distance-left:9pt;mso-wrap-distance-top:0;mso-wrap-distance-right:9pt;mso-wrap-distance-bottom:0;mso-position-horizontal:absolute;mso-position-horizontal-relative:text;mso-position-vertical:absolute;mso-position-vertical-relative:text;mso-width-percent:0;mso-height-percent:0;mso-width-relative:page;mso-height-relative:page;v-text-anchor:top" o:gfxdata="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" filled="f" fillcolor="white [3212]" stroked="f">
-                <v:textbox>
-                  <w:txbxContent>
-                    <w:p>
-                      <w:pPr>
-                        <w:spacing w:after="0" w:line="240" w:lineRule="auto"/>
-                        <w:rPr>
-                          <w:color w:val="767171"/>
-                          <w:sz w:val="120"/>
-                          <w:szCs w:val="120"/>
-                          <w:lang w:val="es-ES"/>
-                        </w:rPr>
-                      </w:pPr>
-                      <w:r>
-                        <w:rPr>
-                          <w:color w:val="767171"/>
-                          <w:sz w:val="120"/>
-                          <w:szCs w:val="120"/>
-                          <w:lang w:val="es-ES"/>
-                        </w:rPr>
-                        <w:t>Documentación:</w:t>
-                      </w:r>
-                    </w:p>
-                    <w:p>
-                      <w:pPr>
-                        <w:spacing w:after="0" w:line="240" w:lineRule="auto"/>
-                        <w:rPr>
-                          <w:sz w:val="120"/>
-                          <w:szCs w:val="120"/>
-                          <w:lang w:val="es-ES"/>
-                        </w:rPr>
-                      </w:pPr>
-                      <w:r>
-                        <w:rPr>
-                          <w:sz w:val="120"/>
-                          <w:szCs w:val="120"/>
-                          <w:lang w:val="es-ES"/>
-                        </w:rPr>
-                        <w:t>Gestor de inventarios</w:t>
-                      </w:r>
-                    </w:p>
-                  </w:txbxContent>
-                </v:textbox>
-              </v:shape>
-            </w:pict>
-          </mc:Fallback>
-        </mc:AlternateContent>
-      </w:r>
-      <w:r>
-        <w:rPr>
           <w:rFonts w:cs="Arial"/>
           <w:lang w:val="es-MX"/>
         </w:rPr>
@@ -960,9 +964,10 @@
       <w:sdtPr>
         <w:rPr>
           <w:rFonts w:asciiTheme="minorHAnsi" w:eastAsiaTheme="minorHAnsi" w:hAnsiTheme="minorHAnsi" w:cstheme="minorBidi"/>
+          <w:b w:val="0"/>
           <w:sz w:val="22"/>
           <w:szCs w:val="22"/>
-          <w:lang w:eastAsia="en-US"/>
+          <w:lang w:val="en-US" w:eastAsia="en-US"/>
         </w:rPr>
         <w:id w:val="-1159919921"/>
         <w:docPartObj>
@@ -981,6 +986,8 @@
         <w:p>
           <w:pPr>
             <w:pStyle w:val="TtuloTDC"/>
+            <w:spacing w:line="276" w:lineRule="auto"/>
+            <w:jc w:val="both"/>
           </w:pPr>
           <w:r>
             <w:t>Contenido</w:t>
@@ -997,7 +1004,7 @@
               <w:noProof/>
               <w:kern w:val="2"/>
               <w:sz w:val="22"/>
-              <w:lang w:val="es-MX" w:eastAsia="ja-JP"/>
+              <w:lang w:val="es-MX" w:eastAsia="es-MX"/>
               <w14:ligatures w14:val="standardContextual"/>
             </w:rPr>
           </w:pPr>
@@ -1019,7 +1026,7 @@
             </w:rPr>
             <w:fldChar w:fldCharType="separate"/>
           </w:r>
-          <w:hyperlink w:anchor="_Toc146132464" w:history="1">
+          <w:hyperlink w:anchor="_Toc146134229" w:history="1">
             <w:r>
               <w:rPr>
                 <w:rStyle w:val="Hipervnculo"/>
@@ -1034,7 +1041,6 @@
               <w:rPr>
                 <w:noProof/>
                 <w:webHidden/>
-                <w:lang w:val="es-MX"/>
               </w:rPr>
               <w:tab/>
             </w:r>
@@ -1042,7 +1048,6 @@
               <w:rPr>
                 <w:noProof/>
                 <w:webHidden/>
-                <w:lang w:val="es-MX"/>
               </w:rPr>
               <w:fldChar w:fldCharType="begin"/>
             </w:r>
@@ -1050,22 +1055,19 @@
               <w:rPr>
                 <w:noProof/>
                 <w:webHidden/>
-                <w:lang w:val="es-MX"/>
-              </w:rPr>
-              <w:instrText xml:space="preserve"> PAGEREF _Toc146132464 \h </w:instrText>
-            </w:r>
-            <w:r>
-              <w:rPr>
-                <w:noProof/>
-                <w:webHidden/>
-                <w:lang w:val="es-MX"/>
-              </w:rPr>
-            </w:r>
-            <w:r>
-              <w:rPr>
-                <w:noProof/>
-                <w:webHidden/>
-                <w:lang w:val="es-MX"/>
+              </w:rPr>
+              <w:instrText xml:space="preserve"> PAGEREF _Toc146134229 \h </w:instrText>
+            </w:r>
+            <w:r>
+              <w:rPr>
+                <w:noProof/>
+                <w:webHidden/>
+              </w:rPr>
+            </w:r>
+            <w:r>
+              <w:rPr>
+                <w:noProof/>
+                <w:webHidden/>
               </w:rPr>
               <w:fldChar w:fldCharType="separate"/>
             </w:r>
@@ -1073,7 +1075,6 @@
               <w:rPr>
                 <w:noProof/>
                 <w:webHidden/>
-                <w:lang w:val="es-MX"/>
               </w:rPr>
               <w:t>3</w:t>
             </w:r>
@@ -1081,7 +1082,6 @@
               <w:rPr>
                 <w:noProof/>
                 <w:webHidden/>
-                <w:lang w:val="es-MX"/>
               </w:rPr>
               <w:fldChar w:fldCharType="end"/>
             </w:r>
@@ -1098,11 +1098,11 @@
               <w:noProof/>
               <w:kern w:val="2"/>
               <w:sz w:val="22"/>
-              <w:lang w:val="es-MX" w:eastAsia="ja-JP"/>
+              <w:lang w:val="es-MX" w:eastAsia="es-MX"/>
               <w14:ligatures w14:val="standardContextual"/>
             </w:rPr>
           </w:pPr>
-          <w:hyperlink w:anchor="_Toc146132465" w:history="1">
+          <w:hyperlink w:anchor="_Toc146134230" w:history="1">
             <w:r>
               <w:rPr>
                 <w:rStyle w:val="Hipervnculo"/>
@@ -1117,7 +1117,6 @@
               <w:rPr>
                 <w:noProof/>
                 <w:webHidden/>
-                <w:lang w:val="es-MX"/>
               </w:rPr>
               <w:tab/>
             </w:r>
@@ -1125,7 +1124,6 @@
               <w:rPr>
                 <w:noProof/>
                 <w:webHidden/>
-                <w:lang w:val="es-MX"/>
               </w:rPr>
               <w:fldChar w:fldCharType="begin"/>
             </w:r>
@@ -1133,22 +1131,19 @@
               <w:rPr>
                 <w:noProof/>
                 <w:webHidden/>
-                <w:lang w:val="es-MX"/>
-              </w:rPr>
-              <w:instrText xml:space="preserve"> PAGEREF _Toc146132465 \h </w:instrText>
-            </w:r>
-            <w:r>
-              <w:rPr>
-                <w:noProof/>
-                <w:webHidden/>
-                <w:lang w:val="es-MX"/>
-              </w:rPr>
-            </w:r>
-            <w:r>
-              <w:rPr>
-                <w:noProof/>
-                <w:webHidden/>
-                <w:lang w:val="es-MX"/>
+              </w:rPr>
+              <w:instrText xml:space="preserve"> PAGEREF _Toc146134230 \h </w:instrText>
+            </w:r>
+            <w:r>
+              <w:rPr>
+                <w:noProof/>
+                <w:webHidden/>
+              </w:rPr>
+            </w:r>
+            <w:r>
+              <w:rPr>
+                <w:noProof/>
+                <w:webHidden/>
               </w:rPr>
               <w:fldChar w:fldCharType="separate"/>
             </w:r>
@@ -1156,7 +1151,6 @@
               <w:rPr>
                 <w:noProof/>
                 <w:webHidden/>
-                <w:lang w:val="es-MX"/>
               </w:rPr>
               <w:t>3</w:t>
             </w:r>
@@ -1164,7 +1158,6 @@
               <w:rPr>
                 <w:noProof/>
                 <w:webHidden/>
-                <w:lang w:val="es-MX"/>
               </w:rPr>
               <w:fldChar w:fldCharType="end"/>
             </w:r>
@@ -1181,11 +1174,11 @@
               <w:noProof/>
               <w:kern w:val="2"/>
               <w:sz w:val="22"/>
-              <w:lang w:val="es-MX" w:eastAsia="ja-JP"/>
+              <w:lang w:val="es-MX" w:eastAsia="es-MX"/>
               <w14:ligatures w14:val="standardContextual"/>
             </w:rPr>
           </w:pPr>
-          <w:hyperlink w:anchor="_Toc146132466" w:history="1">
+          <w:hyperlink w:anchor="_Toc146134231" w:history="1">
             <w:r>
               <w:rPr>
                 <w:rStyle w:val="Hipervnculo"/>
@@ -1200,7 +1193,6 @@
               <w:rPr>
                 <w:noProof/>
                 <w:webHidden/>
-                <w:lang w:val="es-MX"/>
               </w:rPr>
               <w:tab/>
             </w:r>
@@ -1208,7 +1200,6 @@
               <w:rPr>
                 <w:noProof/>
                 <w:webHidden/>
-                <w:lang w:val="es-MX"/>
               </w:rPr>
               <w:fldChar w:fldCharType="begin"/>
             </w:r>
@@ -1216,22 +1207,19 @@
               <w:rPr>
                 <w:noProof/>
                 <w:webHidden/>
-                <w:lang w:val="es-MX"/>
-              </w:rPr>
-              <w:instrText xml:space="preserve"> PAGEREF _Toc146132466 \h </w:instrText>
-            </w:r>
-            <w:r>
-              <w:rPr>
-                <w:noProof/>
-                <w:webHidden/>
-                <w:lang w:val="es-MX"/>
-              </w:rPr>
-            </w:r>
-            <w:r>
-              <w:rPr>
-                <w:noProof/>
-                <w:webHidden/>
-                <w:lang w:val="es-MX"/>
+              </w:rPr>
+              <w:instrText xml:space="preserve"> PAGEREF _Toc146134231 \h </w:instrText>
+            </w:r>
+            <w:r>
+              <w:rPr>
+                <w:noProof/>
+                <w:webHidden/>
+              </w:rPr>
+            </w:r>
+            <w:r>
+              <w:rPr>
+                <w:noProof/>
+                <w:webHidden/>
               </w:rPr>
               <w:fldChar w:fldCharType="separate"/>
             </w:r>
@@ -1239,7 +1227,6 @@
               <w:rPr>
                 <w:noProof/>
                 <w:webHidden/>
-                <w:lang w:val="es-MX"/>
               </w:rPr>
               <w:t>3</w:t>
             </w:r>
@@ -1247,7 +1234,6 @@
               <w:rPr>
                 <w:noProof/>
                 <w:webHidden/>
-                <w:lang w:val="es-MX"/>
               </w:rPr>
               <w:fldChar w:fldCharType="end"/>
             </w:r>
@@ -1264,11 +1250,11 @@
               <w:noProof/>
               <w:kern w:val="2"/>
               <w:sz w:val="22"/>
-              <w:lang w:val="es-MX" w:eastAsia="ja-JP"/>
+              <w:lang w:val="es-MX" w:eastAsia="es-MX"/>
               <w14:ligatures w14:val="standardContextual"/>
             </w:rPr>
           </w:pPr>
-          <w:hyperlink w:anchor="_Toc146132467" w:history="1">
+          <w:hyperlink w:anchor="_Toc146134232" w:history="1">
             <w:r>
               <w:rPr>
                 <w:rStyle w:val="Hipervnculo"/>
@@ -1283,7 +1269,6 @@
               <w:rPr>
                 <w:noProof/>
                 <w:webHidden/>
-                <w:lang w:val="es-MX"/>
               </w:rPr>
               <w:tab/>
             </w:r>
@@ -1291,7 +1276,6 @@
               <w:rPr>
                 <w:noProof/>
                 <w:webHidden/>
-                <w:lang w:val="es-MX"/>
               </w:rPr>
               <w:fldChar w:fldCharType="begin"/>
             </w:r>
@@ -1299,22 +1283,19 @@
               <w:rPr>
                 <w:noProof/>
                 <w:webHidden/>
-                <w:lang w:val="es-MX"/>
-              </w:rPr>
-              <w:instrText xml:space="preserve"> PAGEREF _Toc146132467 \h </w:instrText>
-            </w:r>
-            <w:r>
-              <w:rPr>
-                <w:noProof/>
-                <w:webHidden/>
-                <w:lang w:val="es-MX"/>
-              </w:rPr>
-            </w:r>
-            <w:r>
-              <w:rPr>
-                <w:noProof/>
-                <w:webHidden/>
-                <w:lang w:val="es-MX"/>
+              </w:rPr>
+              <w:instrText xml:space="preserve"> PAGEREF _Toc146134232 \h </w:instrText>
+            </w:r>
+            <w:r>
+              <w:rPr>
+                <w:noProof/>
+                <w:webHidden/>
+              </w:rPr>
+            </w:r>
+            <w:r>
+              <w:rPr>
+                <w:noProof/>
+                <w:webHidden/>
               </w:rPr>
               <w:fldChar w:fldCharType="separate"/>
             </w:r>
@@ -1322,7 +1303,6 @@
               <w:rPr>
                 <w:noProof/>
                 <w:webHidden/>
-                <w:lang w:val="es-MX"/>
               </w:rPr>
               <w:t>3</w:t>
             </w:r>
@@ -1330,7 +1310,6 @@
               <w:rPr>
                 <w:noProof/>
                 <w:webHidden/>
-                <w:lang w:val="es-MX"/>
               </w:rPr>
               <w:fldChar w:fldCharType="end"/>
             </w:r>
@@ -1347,11 +1326,11 @@
               <w:noProof/>
               <w:kern w:val="2"/>
               <w:sz w:val="22"/>
-              <w:lang w:val="es-MX" w:eastAsia="ja-JP"/>
+              <w:lang w:val="es-MX" w:eastAsia="es-MX"/>
               <w14:ligatures w14:val="standardContextual"/>
             </w:rPr>
           </w:pPr>
-          <w:hyperlink w:anchor="_Toc146132468" w:history="1">
+          <w:hyperlink w:anchor="_Toc146134233" w:history="1">
             <w:r>
               <w:rPr>
                 <w:rStyle w:val="Hipervnculo"/>
@@ -1366,7 +1345,6 @@
               <w:rPr>
                 <w:noProof/>
                 <w:webHidden/>
-                <w:lang w:val="es-MX"/>
               </w:rPr>
               <w:tab/>
             </w:r>
@@ -1374,7 +1352,6 @@
               <w:rPr>
                 <w:noProof/>
                 <w:webHidden/>
-                <w:lang w:val="es-MX"/>
               </w:rPr>
               <w:fldChar w:fldCharType="begin"/>
             </w:r>
@@ -1382,22 +1359,19 @@
               <w:rPr>
                 <w:noProof/>
                 <w:webHidden/>
-                <w:lang w:val="es-MX"/>
-              </w:rPr>
-              <w:instrText xml:space="preserve"> PAGEREF _Toc146132468 \h </w:instrText>
-            </w:r>
-            <w:r>
-              <w:rPr>
-                <w:noProof/>
-                <w:webHidden/>
-                <w:lang w:val="es-MX"/>
-              </w:rPr>
-            </w:r>
-            <w:r>
-              <w:rPr>
-                <w:noProof/>
-                <w:webHidden/>
-                <w:lang w:val="es-MX"/>
+              </w:rPr>
+              <w:instrText xml:space="preserve"> PAGEREF _Toc146134233 \h </w:instrText>
+            </w:r>
+            <w:r>
+              <w:rPr>
+                <w:noProof/>
+                <w:webHidden/>
+              </w:rPr>
+            </w:r>
+            <w:r>
+              <w:rPr>
+                <w:noProof/>
+                <w:webHidden/>
               </w:rPr>
               <w:fldChar w:fldCharType="separate"/>
             </w:r>
@@ -1405,7 +1379,6 @@
               <w:rPr>
                 <w:noProof/>
                 <w:webHidden/>
-                <w:lang w:val="es-MX"/>
               </w:rPr>
               <w:t>4</w:t>
             </w:r>
@@ -1413,7 +1386,6 @@
               <w:rPr>
                 <w:noProof/>
                 <w:webHidden/>
-                <w:lang w:val="es-MX"/>
               </w:rPr>
               <w:fldChar w:fldCharType="end"/>
             </w:r>
@@ -1430,11 +1402,11 @@
               <w:noProof/>
               <w:kern w:val="2"/>
               <w:sz w:val="22"/>
-              <w:lang w:val="es-MX" w:eastAsia="ja-JP"/>
+              <w:lang w:val="es-MX" w:eastAsia="es-MX"/>
               <w14:ligatures w14:val="standardContextual"/>
             </w:rPr>
           </w:pPr>
-          <w:hyperlink w:anchor="_Toc146132469" w:history="1">
+          <w:hyperlink w:anchor="_Toc146134234" w:history="1">
             <w:r>
               <w:rPr>
                 <w:rStyle w:val="Hipervnculo"/>
@@ -1449,7 +1421,6 @@
               <w:rPr>
                 <w:noProof/>
                 <w:webHidden/>
-                <w:lang w:val="es-MX"/>
               </w:rPr>
               <w:tab/>
             </w:r>
@@ -1457,7 +1428,6 @@
               <w:rPr>
                 <w:noProof/>
                 <w:webHidden/>
-                <w:lang w:val="es-MX"/>
               </w:rPr>
               <w:fldChar w:fldCharType="begin"/>
             </w:r>
@@ -1465,22 +1435,19 @@
               <w:rPr>
                 <w:noProof/>
                 <w:webHidden/>
-                <w:lang w:val="es-MX"/>
-              </w:rPr>
-              <w:instrText xml:space="preserve"> PAGEREF _Toc146132469 \h </w:instrText>
-            </w:r>
-            <w:r>
-              <w:rPr>
-                <w:noProof/>
-                <w:webHidden/>
-                <w:lang w:val="es-MX"/>
-              </w:rPr>
-            </w:r>
-            <w:r>
-              <w:rPr>
-                <w:noProof/>
-                <w:webHidden/>
-                <w:lang w:val="es-MX"/>
+              </w:rPr>
+              <w:instrText xml:space="preserve"> PAGEREF _Toc146134234 \h </w:instrText>
+            </w:r>
+            <w:r>
+              <w:rPr>
+                <w:noProof/>
+                <w:webHidden/>
+              </w:rPr>
+            </w:r>
+            <w:r>
+              <w:rPr>
+                <w:noProof/>
+                <w:webHidden/>
               </w:rPr>
               <w:fldChar w:fldCharType="separate"/>
             </w:r>
@@ -1488,7 +1455,6 @@
               <w:rPr>
                 <w:noProof/>
                 <w:webHidden/>
-                <w:lang w:val="es-MX"/>
               </w:rPr>
               <w:t>4</w:t>
             </w:r>
@@ -1496,7 +1462,6 @@
               <w:rPr>
                 <w:noProof/>
                 <w:webHidden/>
-                <w:lang w:val="es-MX"/>
               </w:rPr>
               <w:fldChar w:fldCharType="end"/>
             </w:r>
@@ -1513,11 +1478,11 @@
               <w:noProof/>
               <w:kern w:val="2"/>
               <w:sz w:val="22"/>
-              <w:lang w:val="es-MX" w:eastAsia="ja-JP"/>
+              <w:lang w:val="es-MX" w:eastAsia="es-MX"/>
               <w14:ligatures w14:val="standardContextual"/>
             </w:rPr>
           </w:pPr>
-          <w:hyperlink w:anchor="_Toc146132470" w:history="1">
+          <w:hyperlink w:anchor="_Toc146134235" w:history="1">
             <w:r>
               <w:rPr>
                 <w:rStyle w:val="Hipervnculo"/>
@@ -1532,7 +1497,6 @@
               <w:rPr>
                 <w:noProof/>
                 <w:webHidden/>
-                <w:lang w:val="es-MX"/>
               </w:rPr>
               <w:tab/>
             </w:r>
@@ -1540,7 +1504,6 @@
               <w:rPr>
                 <w:noProof/>
                 <w:webHidden/>
-                <w:lang w:val="es-MX"/>
               </w:rPr>
               <w:fldChar w:fldCharType="begin"/>
             </w:r>
@@ -1548,22 +1511,19 @@
               <w:rPr>
                 <w:noProof/>
                 <w:webHidden/>
-                <w:lang w:val="es-MX"/>
-              </w:rPr>
-              <w:instrText xml:space="preserve"> PAGEREF _Toc146132470 \h </w:instrText>
-            </w:r>
-            <w:r>
-              <w:rPr>
-                <w:noProof/>
-                <w:webHidden/>
-                <w:lang w:val="es-MX"/>
-              </w:rPr>
-            </w:r>
-            <w:r>
-              <w:rPr>
-                <w:noProof/>
-                <w:webHidden/>
-                <w:lang w:val="es-MX"/>
+              </w:rPr>
+              <w:instrText xml:space="preserve"> PAGEREF _Toc146134235 \h </w:instrText>
+            </w:r>
+            <w:r>
+              <w:rPr>
+                <w:noProof/>
+                <w:webHidden/>
+              </w:rPr>
+            </w:r>
+            <w:r>
+              <w:rPr>
+                <w:noProof/>
+                <w:webHidden/>
               </w:rPr>
               <w:fldChar w:fldCharType="separate"/>
             </w:r>
@@ -1571,7 +1531,6 @@
               <w:rPr>
                 <w:noProof/>
                 <w:webHidden/>
-                <w:lang w:val="es-MX"/>
               </w:rPr>
               <w:t>4</w:t>
             </w:r>
@@ -1579,7 +1538,6 @@
               <w:rPr>
                 <w:noProof/>
                 <w:webHidden/>
-                <w:lang w:val="es-MX"/>
               </w:rPr>
               <w:fldChar w:fldCharType="end"/>
             </w:r>
@@ -1596,26 +1554,23 @@
               <w:noProof/>
               <w:kern w:val="2"/>
               <w:sz w:val="22"/>
-              <w:lang w:val="es-MX" w:eastAsia="ja-JP"/>
+              <w:lang w:val="es-MX" w:eastAsia="es-MX"/>
               <w14:ligatures w14:val="standardContextual"/>
             </w:rPr>
           </w:pPr>
-          <w:hyperlink w:anchor="_Toc146132471" w:history="1">
+          <w:hyperlink w:anchor="_Toc146134236" w:history="1">
             <w:r>
               <w:rPr>
                 <w:rStyle w:val="Hipervnculo"/>
-                <w:rFonts w:eastAsia="Arial Nova"/>
-                <w:bCs/>
                 <w:noProof/>
                 <w:lang w:val="es-MX"/>
               </w:rPr>
-              <w:t>Limitaciones</w:t>
-            </w:r>
-            <w:r>
-              <w:rPr>
-                <w:noProof/>
-                <w:webHidden/>
-                <w:lang w:val="es-MX"/>
+              <w:t>Alcances</w:t>
+            </w:r>
+            <w:r>
+              <w:rPr>
+                <w:noProof/>
+                <w:webHidden/>
               </w:rPr>
               <w:tab/>
             </w:r>
@@ -1623,7 +1578,6 @@
               <w:rPr>
                 <w:noProof/>
                 <w:webHidden/>
-                <w:lang w:val="es-MX"/>
               </w:rPr>
               <w:fldChar w:fldCharType="begin"/>
             </w:r>
@@ -1631,22 +1585,19 @@
               <w:rPr>
                 <w:noProof/>
                 <w:webHidden/>
-                <w:lang w:val="es-MX"/>
-              </w:rPr>
-              <w:instrText xml:space="preserve"> PAGEREF _Toc146132471 \h </w:instrText>
-            </w:r>
-            <w:r>
-              <w:rPr>
-                <w:noProof/>
-                <w:webHidden/>
-                <w:lang w:val="es-MX"/>
-              </w:rPr>
-            </w:r>
-            <w:r>
-              <w:rPr>
-                <w:noProof/>
-                <w:webHidden/>
-                <w:lang w:val="es-MX"/>
+              </w:rPr>
+              <w:instrText xml:space="preserve"> PAGEREF _Toc146134236 \h </w:instrText>
+            </w:r>
+            <w:r>
+              <w:rPr>
+                <w:noProof/>
+                <w:webHidden/>
+              </w:rPr>
+            </w:r>
+            <w:r>
+              <w:rPr>
+                <w:noProof/>
+                <w:webHidden/>
               </w:rPr>
               <w:fldChar w:fldCharType="separate"/>
             </w:r>
@@ -1654,15 +1605,13 @@
               <w:rPr>
                 <w:noProof/>
                 <w:webHidden/>
-                <w:lang w:val="es-MX"/>
-              </w:rPr>
-              <w:t>4</w:t>
-            </w:r>
-            <w:r>
-              <w:rPr>
-                <w:noProof/>
-                <w:webHidden/>
-                <w:lang w:val="es-MX"/>
+              </w:rPr>
+              <w:t>5</w:t>
+            </w:r>
+            <w:r>
+              <w:rPr>
+                <w:noProof/>
+                <w:webHidden/>
               </w:rPr>
               <w:fldChar w:fldCharType="end"/>
             </w:r>
@@ -1670,6 +1619,158 @@
         </w:p>
         <w:p>
           <w:pPr>
+            <w:pStyle w:val="TDC1"/>
+            <w:tabs>
+              <w:tab w:val="right" w:leader="dot" w:pos="9350"/>
+            </w:tabs>
+            <w:rPr>
+              <w:rFonts w:asciiTheme="minorHAnsi" w:eastAsiaTheme="minorEastAsia" w:hAnsiTheme="minorHAnsi"/>
+              <w:noProof/>
+              <w:kern w:val="2"/>
+              <w:sz w:val="22"/>
+              <w:lang w:val="es-MX" w:eastAsia="es-MX"/>
+              <w14:ligatures w14:val="standardContextual"/>
+            </w:rPr>
+          </w:pPr>
+          <w:hyperlink w:anchor="_Toc146134237" w:history="1">
+            <w:r>
+              <w:rPr>
+                <w:rStyle w:val="Hipervnculo"/>
+                <w:rFonts w:eastAsia="Arial Nova"/>
+                <w:bCs/>
+                <w:noProof/>
+                <w:lang w:val="es-MX"/>
+              </w:rPr>
+              <w:t>Limitaciones</w:t>
+            </w:r>
+            <w:r>
+              <w:rPr>
+                <w:noProof/>
+                <w:webHidden/>
+              </w:rPr>
+              <w:tab/>
+            </w:r>
+            <w:r>
+              <w:rPr>
+                <w:noProof/>
+                <w:webHidden/>
+              </w:rPr>
+              <w:fldChar w:fldCharType="begin"/>
+            </w:r>
+            <w:r>
+              <w:rPr>
+                <w:noProof/>
+                <w:webHidden/>
+              </w:rPr>
+              <w:instrText xml:space="preserve"> PAGEREF _Toc146134237 \h </w:instrText>
+            </w:r>
+            <w:r>
+              <w:rPr>
+                <w:noProof/>
+                <w:webHidden/>
+              </w:rPr>
+            </w:r>
+            <w:r>
+              <w:rPr>
+                <w:noProof/>
+                <w:webHidden/>
+              </w:rPr>
+              <w:fldChar w:fldCharType="separate"/>
+            </w:r>
+            <w:r>
+              <w:rPr>
+                <w:noProof/>
+                <w:webHidden/>
+              </w:rPr>
+              <w:t>7</w:t>
+            </w:r>
+            <w:r>
+              <w:rPr>
+                <w:noProof/>
+                <w:webHidden/>
+              </w:rPr>
+              <w:fldChar w:fldCharType="end"/>
+            </w:r>
+          </w:hyperlink>
+        </w:p>
+        <w:p>
+          <w:pPr>
+            <w:pStyle w:val="TDC1"/>
+            <w:tabs>
+              <w:tab w:val="right" w:leader="dot" w:pos="9350"/>
+            </w:tabs>
+            <w:rPr>
+              <w:rFonts w:asciiTheme="minorHAnsi" w:eastAsiaTheme="minorEastAsia" w:hAnsiTheme="minorHAnsi"/>
+              <w:noProof/>
+              <w:kern w:val="2"/>
+              <w:sz w:val="22"/>
+              <w:lang w:val="es-MX" w:eastAsia="es-MX"/>
+              <w14:ligatures w14:val="standardContextual"/>
+            </w:rPr>
+          </w:pPr>
+          <w:hyperlink w:anchor="_Toc146134238" w:history="1">
+            <w:r>
+              <w:rPr>
+                <w:rStyle w:val="Hipervnculo"/>
+                <w:noProof/>
+                <w:lang w:val="es-MX"/>
+              </w:rPr>
+              <w:t>Marco Teórico</w:t>
+            </w:r>
+            <w:r>
+              <w:rPr>
+                <w:noProof/>
+                <w:webHidden/>
+              </w:rPr>
+              <w:tab/>
+            </w:r>
+            <w:r>
+              <w:rPr>
+                <w:noProof/>
+                <w:webHidden/>
+              </w:rPr>
+              <w:fldChar w:fldCharType="begin"/>
+            </w:r>
+            <w:r>
+              <w:rPr>
+                <w:noProof/>
+                <w:webHidden/>
+              </w:rPr>
+              <w:instrText xml:space="preserve"> PAGEREF _Toc146134238 \h </w:instrText>
+            </w:r>
+            <w:r>
+              <w:rPr>
+                <w:noProof/>
+                <w:webHidden/>
+              </w:rPr>
+            </w:r>
+            <w:r>
+              <w:rPr>
+                <w:noProof/>
+                <w:webHidden/>
+              </w:rPr>
+              <w:fldChar w:fldCharType="separate"/>
+            </w:r>
+            <w:r>
+              <w:rPr>
+                <w:noProof/>
+                <w:webHidden/>
+              </w:rPr>
+              <w:t>8</w:t>
+            </w:r>
+            <w:r>
+              <w:rPr>
+                <w:noProof/>
+                <w:webHidden/>
+              </w:rPr>
+              <w:fldChar w:fldCharType="end"/>
+            </w:r>
+          </w:hyperlink>
+        </w:p>
+        <w:p>
+          <w:pPr>
+            <w:spacing w:line="276" w:lineRule="auto"/>
+            <w:jc w:val="both"/>
             <w:rPr>
               <w:lang w:val="es-MX"/>
             </w:rPr>
@@ -1687,13 +1788,17 @@
     </w:sdt>
     <w:p>
       <w:pPr>
-        <w:rPr>
-          <w:lang w:val="es-MX"/>
-        </w:rPr>
-      </w:pPr>
-    </w:p>
-    <w:p>
-      <w:pPr>
+        <w:spacing w:line="276" w:lineRule="auto"/>
+        <w:jc w:val="both"/>
+        <w:rPr>
+          <w:lang w:val="es-MX"/>
+        </w:rPr>
+      </w:pPr>
+    </w:p>
+    <w:p>
+      <w:pPr>
+        <w:spacing w:line="276" w:lineRule="auto"/>
+        <w:jc w:val="both"/>
         <w:rPr>
           <w:rFonts w:cs="Arial"/>
           <w:lang w:val="es-MX"/>
@@ -1702,6 +1807,8 @@
     </w:p>
     <w:p>
       <w:pPr>
+        <w:spacing w:line="276" w:lineRule="auto"/>
+        <w:jc w:val="both"/>
         <w:rPr>
           <w:rFonts w:cs="Arial"/>
           <w:lang w:val="es-MX"/>
@@ -1710,6 +1817,8 @@
     </w:p>
     <w:p>
       <w:pPr>
+        <w:spacing w:line="276" w:lineRule="auto"/>
+        <w:jc w:val="both"/>
         <w:rPr>
           <w:rFonts w:cs="Arial"/>
           <w:lang w:val="es-MX"/>
@@ -1718,6 +1827,8 @@
     </w:p>
     <w:p>
       <w:pPr>
+        <w:spacing w:line="276" w:lineRule="auto"/>
+        <w:jc w:val="both"/>
         <w:rPr>
           <w:rFonts w:cs="Arial"/>
           <w:lang w:val="es-MX"/>
@@ -1726,6 +1837,8 @@
     </w:p>
     <w:p>
       <w:pPr>
+        <w:spacing w:line="276" w:lineRule="auto"/>
+        <w:jc w:val="both"/>
         <w:rPr>
           <w:rFonts w:cs="Arial"/>
           <w:lang w:val="es-MX"/>
@@ -1734,6 +1847,8 @@
     </w:p>
     <w:p>
       <w:pPr>
+        <w:spacing w:line="276" w:lineRule="auto"/>
+        <w:jc w:val="both"/>
         <w:rPr>
           <w:rFonts w:cs="Arial"/>
           <w:lang w:val="es-MX"/>
@@ -1742,6 +1857,8 @@
     </w:p>
     <w:p>
       <w:pPr>
+        <w:spacing w:line="276" w:lineRule="auto"/>
+        <w:jc w:val="both"/>
         <w:rPr>
           <w:rFonts w:cs="Arial"/>
           <w:lang w:val="es-MX"/>
@@ -1750,6 +1867,8 @@
     </w:p>
     <w:p>
       <w:pPr>
+        <w:spacing w:line="276" w:lineRule="auto"/>
+        <w:jc w:val="both"/>
         <w:rPr>
           <w:rFonts w:cs="Arial"/>
           <w:lang w:val="es-MX"/>
@@ -1758,6 +1877,8 @@
     </w:p>
     <w:p>
       <w:pPr>
+        <w:spacing w:line="276" w:lineRule="auto"/>
+        <w:jc w:val="both"/>
         <w:rPr>
           <w:rFonts w:cs="Arial"/>
           <w:lang w:val="es-MX"/>
@@ -1766,6 +1887,8 @@
     </w:p>
     <w:p>
       <w:pPr>
+        <w:spacing w:line="276" w:lineRule="auto"/>
+        <w:jc w:val="both"/>
         <w:rPr>
           <w:rFonts w:cs="Arial"/>
           <w:lang w:val="es-MX"/>
@@ -1774,6 +1897,8 @@
     </w:p>
     <w:p>
       <w:pPr>
+        <w:spacing w:line="276" w:lineRule="auto"/>
+        <w:jc w:val="both"/>
         <w:rPr>
           <w:rFonts w:cs="Arial"/>
           <w:lang w:val="es-MX"/>
@@ -1782,6 +1907,8 @@
     </w:p>
     <w:p>
       <w:pPr>
+        <w:spacing w:line="276" w:lineRule="auto"/>
+        <w:jc w:val="both"/>
         <w:rPr>
           <w:rFonts w:cs="Arial"/>
           <w:lang w:val="es-MX"/>
@@ -1790,6 +1917,8 @@
     </w:p>
     <w:p>
       <w:pPr>
+        <w:spacing w:line="276" w:lineRule="auto"/>
+        <w:jc w:val="both"/>
         <w:rPr>
           <w:rFonts w:cs="Arial"/>
           <w:lang w:val="es-MX"/>
@@ -1798,6 +1927,8 @@
     </w:p>
     <w:p>
       <w:pPr>
+        <w:spacing w:line="276" w:lineRule="auto"/>
+        <w:jc w:val="both"/>
         <w:rPr>
           <w:rFonts w:cs="Arial"/>
           <w:lang w:val="es-MX"/>
@@ -1806,6 +1937,8 @@
     </w:p>
     <w:p>
       <w:pPr>
+        <w:spacing w:line="276" w:lineRule="auto"/>
+        <w:jc w:val="both"/>
         <w:rPr>
           <w:rFonts w:cs="Arial"/>
           <w:lang w:val="es-MX"/>
@@ -1814,6 +1947,8 @@
     </w:p>
     <w:p>
       <w:pPr>
+        <w:spacing w:line="276" w:lineRule="auto"/>
+        <w:jc w:val="both"/>
         <w:rPr>
           <w:rFonts w:cs="Arial"/>
           <w:lang w:val="es-MX"/>
@@ -1822,29 +1957,15 @@
     </w:p>
     <w:p>
       <w:pPr>
-        <w:rPr>
-          <w:rFonts w:cs="Arial"/>
-          <w:lang w:val="es-MX"/>
-        </w:rPr>
-      </w:pPr>
-    </w:p>
-    <w:p>
-      <w:pPr>
-        <w:rPr>
-          <w:rFonts w:cs="Arial"/>
-          <w:lang w:val="es-MX"/>
-        </w:rPr>
-      </w:pPr>
-    </w:p>
-    <w:p>
-      <w:pPr>
+        <w:spacing w:line="276" w:lineRule="auto"/>
+        <w:jc w:val="both"/>
         <w:rPr>
           <w:rFonts w:cs="Arial"/>
           <w:lang w:val="es-MX"/>
         </w:rPr>
         <w:sectPr>
           <w:pgSz w:w="12240" w:h="15840"/>
-          <w:pgMar w:top="1440" w:right="1440" w:bottom="1440" w:left="1440" w:header="720" w:footer="720" w:gutter="0"/>
+          <w:pgMar w:top="1418" w:right="1701" w:bottom="1418" w:left="1701" w:header="720" w:footer="720" w:gutter="0"/>
           <w:cols w:space="720"/>
           <w:docGrid w:linePitch="360"/>
         </w:sectPr>
@@ -1853,12 +1974,14 @@
     <w:p>
       <w:pPr>
         <w:pStyle w:val="Ttulo1"/>
+        <w:spacing w:line="276" w:lineRule="auto"/>
+        <w:jc w:val="both"/>
         <w:rPr>
           <w:rFonts w:eastAsia="Arial Nova" w:cs="Arial"/>
           <w:lang w:val="es-MX"/>
         </w:rPr>
       </w:pPr>
-      <w:bookmarkStart w:id="0" w:name="_Toc146132464"/>
+      <w:bookmarkStart w:id="0" w:name="_Toc146134229"/>
       <w:r>
         <w:rPr>
           <w:rFonts w:eastAsia="Arial Nova"/>
@@ -1873,6 +1996,8 @@
     </w:p>
     <w:p>
       <w:pPr>
+        <w:spacing w:line="276" w:lineRule="auto"/>
+        <w:jc w:val="both"/>
         <w:rPr>
           <w:lang w:val="es-MX"/>
         </w:rPr>
@@ -1886,13 +2011,74 @@
     </w:p>
     <w:p>
       <w:pPr>
-        <w:pStyle w:val="Ttulo1"/>
-        <w:rPr>
-          <w:rFonts w:eastAsia="Arial Nova" w:cs="Arial"/>
-          <w:lang w:val="es-MX"/>
-        </w:rPr>
-      </w:pPr>
-      <w:bookmarkStart w:id="1" w:name="_Toc146132465"/>
+        <w:spacing w:line="276" w:lineRule="auto"/>
+        <w:jc w:val="both"/>
+        <w:rPr>
+          <w:lang w:val="es-MX"/>
+        </w:rPr>
+      </w:pPr>
+      <w:r>
+        <w:rPr>
+          <w:lang w:val="es-MX"/>
+        </w:rPr>
+        <w:t>Los sistemas de gestión de inventario son cruciales en un entorno empresarial por varias razones. En primer lugar, permite a las empresas controlar estrictamente el inventario y evitar pérdidas financieras causadas por productos obsoletos, faltantes o excedentes de inventario. Además, proporciona una vista en tiempo real de la disponibilidad del producto, lo que facilita la planificación de adquisiciones y la gestión de la cadena de suministro.</w:t>
+      </w:r>
+    </w:p>
+    <w:p>
+      <w:pPr>
+        <w:spacing w:line="276" w:lineRule="auto"/>
+        <w:jc w:val="both"/>
+        <w:rPr>
+          <w:lang w:val="es-MX"/>
+        </w:rPr>
+      </w:pPr>
+      <w:r>
+        <w:rPr>
+          <w:lang w:val="es-MX"/>
+        </w:rPr>
+        <w:t>Además,</w:t>
+      </w:r>
+      <w:r>
+        <w:rPr>
+          <w:lang w:val="es-MX"/>
+        </w:rPr>
+        <w:t xml:space="preserve"> e</w:t>
+      </w:r>
+      <w:r>
+        <w:rPr>
+          <w:lang w:val="es-MX"/>
+        </w:rPr>
+        <w:t>l registro de productos no solo ayuda a identificar y buscar productos específicos, sino que también es fundamental para realizar acciones como actualizar precios, eliminar productos obsoletos y tomar decisiones estratégicas relacionadas con la adquisición de nuevos productos.</w:t>
+      </w:r>
+    </w:p>
+    <w:p>
+      <w:pPr>
+        <w:spacing w:line="276" w:lineRule="auto"/>
+        <w:jc w:val="both"/>
+        <w:rPr>
+          <w:lang w:val="es-MX"/>
+        </w:rPr>
+      </w:pPr>
+      <w:r>
+        <w:rPr>
+          <w:lang w:val="es-MX"/>
+        </w:rPr>
+        <w:t>Los sistemas de gestión de inventario también son cruciales para mejorar la satisfacción del cliente. Obteniendo información precisa sobre la disponibilidad del producto.</w:t>
+      </w:r>
+    </w:p>
+    <w:p>
+      <w:pPr>
+        <w:rPr>
+          <w:rFonts w:eastAsia="Arial Nova" w:cstheme="majorBidi"/>
+          <w:b/>
+          <w:bCs/>
+          <w:color w:val="000000" w:themeColor="text1"/>
+          <w:sz w:val="28"/>
+          <w:szCs w:val="32"/>
+          <w:lang w:val="es-MX"/>
+        </w:rPr>
+      </w:pPr>
+      <w:bookmarkStart w:id="1" w:name="_Toc146134230"/>
       <w:r>
         <w:rPr>
           <w:rFonts w:eastAsia="Arial Nova"/>
@@ -1900,12 +2086,34 @@
           <w:color w:val="000000" w:themeColor="text1"/>
           <w:lang w:val="es-MX"/>
         </w:rPr>
+        <w:br w:type="page"/>
+      </w:r>
+    </w:p>
+    <w:p>
+      <w:pPr>
+        <w:pStyle w:val="Ttulo1"/>
+        <w:spacing w:line="276" w:lineRule="auto"/>
+        <w:jc w:val="both"/>
+        <w:rPr>
+          <w:rFonts w:eastAsia="Arial Nova" w:cs="Arial"/>
+          <w:lang w:val="es-MX"/>
+        </w:rPr>
+      </w:pPr>
+      <w:r>
+        <w:rPr>
+          <w:rFonts w:eastAsia="Arial Nova"/>
+          <w:bCs/>
+          <w:color w:val="000000" w:themeColor="text1"/>
+          <w:lang w:val="es-MX"/>
+        </w:rPr>
+        <w:lastRenderedPageBreak/>
         <w:t>Planteamiento del problema</w:t>
       </w:r>
       <w:bookmarkEnd w:id="1"/>
     </w:p>
     <w:p>
       <w:pPr>
+        <w:spacing w:line="276" w:lineRule="auto"/>
         <w:jc w:val="both"/>
         <w:rPr>
           <w:rFonts w:eastAsia="system-ui" w:cs="Arial"/>
@@ -1914,6 +2122,7 @@
           <w:lang w:val="es-MX"/>
         </w:rPr>
       </w:pPr>
+      <w:bookmarkStart w:id="2" w:name="_Toc146134231"/>
       <w:r>
         <w:rPr>
           <w:rFonts w:eastAsia="system-ui" w:cs="Arial"/>
@@ -1921,7 +2130,7 @@
           <w:szCs w:val="24"/>
           <w:lang w:val="es-MX"/>
         </w:rPr>
-        <w:t xml:space="preserve">El desarrollo de este Gestor de Inventarios en Java es esencial para abordar desafíos </w:t>
+        <w:t>En el entorno empresarial actual, la gestión eficiente del inventario es un aspecto fundamental del éxito empresarial. Sin embargo, muchas organizaciones enfrentan importantes desafíos en este sentido debido a la falta de herramientas modernas y efectivas para gestionar adecuadamente el inventario. El proyecto de desarrollo "</w:t>
       </w:r>
       <w:r>
         <w:rPr>
@@ -1930,7 +2139,7 @@
           <w:szCs w:val="24"/>
           <w:lang w:val="es-MX"/>
         </w:rPr>
-        <w:t xml:space="preserve">y problemas </w:t>
+        <w:t>Gestor de Inventarios</w:t>
       </w:r>
       <w:r>
         <w:rPr>
@@ -1939,17 +2148,25 @@
           <w:szCs w:val="24"/>
           <w:lang w:val="es-MX"/>
         </w:rPr>
-        <w:t xml:space="preserve">comunes en la gestión de inventarios. La mayoría de los sistemas tradicionales carecen de la automatización necesaria para manejar de manera eficiente una amplia variedad de productos y </w:t>
-      </w:r>
-      <w:r>
+        <w:t>" surge en respuesta a los siguientes problemas identificados:</w:t>
+      </w:r>
+    </w:p>
+    <w:p>
+      <w:pPr>
+        <w:pStyle w:val="Prrafodelista"/>
+        <w:numPr>
+          <w:ilvl w:val="0"/>
+          <w:numId w:val="7"/>
+        </w:numPr>
+        <w:spacing w:line="276" w:lineRule="auto"/>
+        <w:jc w:val="both"/>
         <w:rPr>
           <w:rFonts w:eastAsia="system-ui" w:cs="Arial"/>
           <w:color w:val="000000" w:themeColor="text1"/>
           <w:szCs w:val="24"/>
           <w:lang w:val="es-MX"/>
         </w:rPr>
-        <w:t>la cantidad de existencias que pueden variar con el tiempo</w:t>
-      </w:r>
+      </w:pPr>
       <w:r>
         <w:rPr>
           <w:rFonts w:eastAsia="system-ui" w:cs="Arial"/>
@@ -1957,12 +2174,210 @@
           <w:szCs w:val="24"/>
           <w:lang w:val="es-MX"/>
         </w:rPr>
-        <w:t>.</w:t>
+        <w:t xml:space="preserve">Falta de automatización en la gestión de inventarios: </w:t>
+      </w:r>
+    </w:p>
+    <w:p>
+      <w:pPr>
+        <w:spacing w:line="276" w:lineRule="auto"/>
+        <w:jc w:val="both"/>
+        <w:rPr>
+          <w:rFonts w:eastAsia="system-ui" w:cs="Arial"/>
+          <w:color w:val="000000" w:themeColor="text1"/>
+          <w:szCs w:val="24"/>
+          <w:lang w:val="es-MX"/>
+        </w:rPr>
+      </w:pPr>
+      <w:r>
+        <w:rPr>
+          <w:rFonts w:eastAsia="system-ui" w:cs="Arial"/>
+          <w:color w:val="000000" w:themeColor="text1"/>
+          <w:szCs w:val="24"/>
+          <w:lang w:val="es-MX"/>
+        </w:rPr>
+        <w:t xml:space="preserve">Muchas empresas todavía dependen de procesos manuales y hojas de cálculo para realizar un seguimiento de sus productos e inventario. Esto da como resultado una mayor probabilidad de error humano, retrasos en las actualizaciones del inventario y una falta de visibilidad en tiempo real del inventario disponible. </w:t>
+      </w:r>
+    </w:p>
+    <w:p>
+      <w:pPr>
+        <w:pStyle w:val="Prrafodelista"/>
+        <w:numPr>
+          <w:ilvl w:val="0"/>
+          <w:numId w:val="7"/>
+        </w:numPr>
+        <w:spacing w:line="276" w:lineRule="auto"/>
+        <w:jc w:val="both"/>
+        <w:rPr>
+          <w:rFonts w:eastAsia="system-ui" w:cs="Arial"/>
+          <w:color w:val="000000" w:themeColor="text1"/>
+          <w:szCs w:val="24"/>
+          <w:lang w:val="es-MX"/>
+        </w:rPr>
+      </w:pPr>
+      <w:r>
+        <w:rPr>
+          <w:rFonts w:eastAsia="system-ui" w:cs="Arial"/>
+          <w:color w:val="000000" w:themeColor="text1"/>
+          <w:szCs w:val="24"/>
+          <w:lang w:val="es-MX"/>
+        </w:rPr>
+        <w:t xml:space="preserve">Dificultades para identificar productos obsoletos: </w:t>
+      </w:r>
+    </w:p>
+    <w:p>
+      <w:pPr>
+        <w:spacing w:line="276" w:lineRule="auto"/>
+        <w:jc w:val="both"/>
+        <w:rPr>
+          <w:rFonts w:eastAsia="system-ui" w:cs="Arial"/>
+          <w:color w:val="000000" w:themeColor="text1"/>
+          <w:szCs w:val="24"/>
+          <w:lang w:val="es-MX"/>
+        </w:rPr>
+      </w:pPr>
+      <w:r>
+        <w:rPr>
+          <w:rFonts w:eastAsia="system-ui" w:cs="Arial"/>
+          <w:color w:val="000000" w:themeColor="text1"/>
+          <w:szCs w:val="24"/>
+          <w:lang w:val="es-MX"/>
+        </w:rPr>
+        <w:t xml:space="preserve">La falta de herramientas automatizadas para identificar y gestionar productos obsoletos puede provocar la acumulación de inventario no vendible. Esto requiere una valiosa inversión de capital y espacio de almacenamiento. </w:t>
+      </w:r>
+    </w:p>
+    <w:p>
+      <w:pPr>
+        <w:pStyle w:val="Prrafodelista"/>
+        <w:numPr>
+          <w:ilvl w:val="0"/>
+          <w:numId w:val="7"/>
+        </w:numPr>
+        <w:spacing w:line="276" w:lineRule="auto"/>
+        <w:jc w:val="both"/>
+        <w:rPr>
+          <w:rFonts w:eastAsia="system-ui" w:cs="Arial"/>
+          <w:color w:val="000000" w:themeColor="text1"/>
+          <w:szCs w:val="24"/>
+          <w:lang w:val="es-MX"/>
+        </w:rPr>
+      </w:pPr>
+      <w:r>
+        <w:rPr>
+          <w:rFonts w:eastAsia="system-ui" w:cs="Arial"/>
+          <w:color w:val="000000" w:themeColor="text1"/>
+          <w:szCs w:val="24"/>
+          <w:lang w:val="es-MX"/>
+        </w:rPr>
+        <w:t xml:space="preserve">La eficiencia de actualización de la información del producto es baja: </w:t>
+      </w:r>
+    </w:p>
+    <w:p>
+      <w:pPr>
+        <w:spacing w:line="276" w:lineRule="auto"/>
+        <w:jc w:val="both"/>
+        <w:rPr>
+          <w:rFonts w:eastAsia="system-ui" w:cs="Arial"/>
+          <w:color w:val="000000" w:themeColor="text1"/>
+          <w:szCs w:val="24"/>
+          <w:lang w:val="es-MX"/>
+        </w:rPr>
+      </w:pPr>
+      <w:r>
+        <w:rPr>
+          <w:rFonts w:eastAsia="system-ui" w:cs="Arial"/>
+          <w:color w:val="000000" w:themeColor="text1"/>
+          <w:szCs w:val="24"/>
+          <w:lang w:val="es-MX"/>
+        </w:rPr>
+        <w:t>Sin una solución implementada, la actualización de los detalles del producto (como cambios en el precio, la descripción o los atributos) suele ser un proceso lento y propenso a errores.</w:t>
+      </w:r>
+    </w:p>
+    <w:p>
+      <w:pPr>
+        <w:pStyle w:val="Prrafodelista"/>
+        <w:numPr>
+          <w:ilvl w:val="0"/>
+          <w:numId w:val="7"/>
+        </w:numPr>
+        <w:spacing w:line="276" w:lineRule="auto"/>
+        <w:jc w:val="both"/>
+        <w:rPr>
+          <w:rFonts w:eastAsia="Arial Nova" w:cstheme="majorBidi"/>
+          <w:color w:val="000000" w:themeColor="text1"/>
+          <w:szCs w:val="24"/>
+          <w:lang w:val="es-MX"/>
+        </w:rPr>
+      </w:pPr>
+      <w:r>
+        <w:rPr>
+          <w:rFonts w:eastAsia="Arial Nova" w:cstheme="majorBidi"/>
+          <w:color w:val="000000" w:themeColor="text1"/>
+          <w:szCs w:val="24"/>
+          <w:lang w:val="es-MX"/>
+        </w:rPr>
+        <w:t>Riesgo de Pérdida de Clientes:</w:t>
+      </w:r>
+    </w:p>
+    <w:p>
+      <w:pPr>
+        <w:spacing w:line="276" w:lineRule="auto"/>
+        <w:jc w:val="both"/>
+        <w:rPr>
+          <w:rFonts w:eastAsia="Arial Nova" w:cstheme="majorBidi"/>
+          <w:color w:val="000000" w:themeColor="text1"/>
+          <w:szCs w:val="24"/>
+          <w:lang w:val="es-MX"/>
+        </w:rPr>
+      </w:pPr>
+      <w:r>
+        <w:rPr>
+          <w:rFonts w:eastAsia="Arial Nova" w:cstheme="majorBidi"/>
+          <w:color w:val="000000" w:themeColor="text1"/>
+          <w:szCs w:val="24"/>
+          <w:lang w:val="es-MX"/>
+        </w:rPr>
+        <w:t>La gestión ineficiente de inventarios puede resultar en situaciones de escasez de productos, lo que a su vez puede llevar a la pérdida de clientes insatisfechos debido a la incapacidad de satisfacer sus demandas de manera oportuna.</w:t>
+      </w:r>
+    </w:p>
+    <w:p>
+      <w:pPr>
+        <w:spacing w:line="276" w:lineRule="auto"/>
+        <w:jc w:val="both"/>
+        <w:rPr>
+          <w:rFonts w:eastAsia="Arial Nova" w:cstheme="majorBidi"/>
+          <w:color w:val="000000" w:themeColor="text1"/>
+          <w:szCs w:val="24"/>
+          <w:lang w:val="es-MX"/>
+        </w:rPr>
+      </w:pPr>
+    </w:p>
+    <w:p>
+      <w:pPr>
+        <w:rPr>
+          <w:rFonts w:eastAsia="Arial Nova" w:cstheme="majorBidi"/>
+          <w:b/>
+          <w:bCs/>
+          <w:color w:val="000000" w:themeColor="text1"/>
+          <w:sz w:val="28"/>
+          <w:szCs w:val="32"/>
+          <w:lang w:val="es-MX"/>
+        </w:rPr>
+      </w:pPr>
+      <w:r>
+        <w:rPr>
+          <w:rFonts w:eastAsia="Arial Nova"/>
+          <w:bCs/>
+          <w:color w:val="000000" w:themeColor="text1"/>
+          <w:lang w:val="es-MX"/>
+        </w:rPr>
+        <w:br w:type="page"/>
       </w:r>
     </w:p>
     <w:p>
       <w:pPr>
         <w:pStyle w:val="Ttulo1"/>
+        <w:spacing w:line="276" w:lineRule="auto"/>
+        <w:jc w:val="both"/>
         <w:rPr>
           <w:rFonts w:eastAsia="Arial Nova"/>
           <w:b w:val="0"/>
@@ -1971,7 +2386,6 @@
           <w:lang w:val="es-MX"/>
         </w:rPr>
       </w:pPr>
-      <w:bookmarkStart w:id="2" w:name="_Toc146132466"/>
       <w:r>
         <w:rPr>
           <w:rFonts w:eastAsia="Arial Nova"/>
@@ -1979,12 +2393,14 @@
           <w:color w:val="000000" w:themeColor="text1"/>
           <w:lang w:val="es-MX"/>
         </w:rPr>
+        <w:lastRenderedPageBreak/>
         <w:t>Objetivo general del proyecto</w:t>
       </w:r>
       <w:bookmarkEnd w:id="2"/>
     </w:p>
     <w:p>
       <w:pPr>
+        <w:spacing w:line="276" w:lineRule="auto"/>
         <w:jc w:val="both"/>
         <w:rPr>
           <w:rFonts w:cs="Arial"/>
@@ -2005,7 +2421,32 @@
     </w:p>
     <w:p>
       <w:pPr>
+        <w:rPr>
+          <w:rFonts w:eastAsia="Arial Nova" w:cstheme="majorBidi"/>
+          <w:b/>
+          <w:bCs/>
+          <w:color w:val="000000" w:themeColor="text1"/>
+          <w:sz w:val="28"/>
+          <w:szCs w:val="32"/>
+          <w:lang w:val="es-MX"/>
+        </w:rPr>
+      </w:pPr>
+      <w:bookmarkStart w:id="3" w:name="_Toc146134232"/>
+      <w:r>
+        <w:rPr>
+          <w:rFonts w:eastAsia="Arial Nova"/>
+          <w:bCs/>
+          <w:color w:val="000000" w:themeColor="text1"/>
+          <w:lang w:val="es-MX"/>
+        </w:rPr>
+        <w:br w:type="page"/>
+      </w:r>
+    </w:p>
+    <w:p>
+      <w:pPr>
         <w:pStyle w:val="Ttulo1"/>
+        <w:spacing w:line="276" w:lineRule="auto"/>
+        <w:jc w:val="both"/>
         <w:rPr>
           <w:rFonts w:eastAsia="Arial Nova"/>
           <w:b w:val="0"/>
@@ -2014,7 +2455,6 @@
           <w:lang w:val="es-MX"/>
         </w:rPr>
       </w:pPr>
-      <w:bookmarkStart w:id="3" w:name="_Toc146132467"/>
       <w:r>
         <w:rPr>
           <w:rFonts w:eastAsia="Arial Nova"/>
@@ -2022,6 +2462,7 @@
           <w:color w:val="000000" w:themeColor="text1"/>
           <w:lang w:val="es-MX"/>
         </w:rPr>
+        <w:lastRenderedPageBreak/>
         <w:t>Objetivos específicos del proyecto</w:t>
       </w:r>
       <w:bookmarkEnd w:id="3"/>
@@ -2033,6 +2474,7 @@
           <w:ilvl w:val="0"/>
           <w:numId w:val="2"/>
         </w:numPr>
+        <w:spacing w:line="276" w:lineRule="auto"/>
         <w:jc w:val="both"/>
         <w:rPr>
           <w:rFonts w:cs="Arial"/>
@@ -2066,6 +2508,7 @@
           <w:ilvl w:val="0"/>
           <w:numId w:val="2"/>
         </w:numPr>
+        <w:spacing w:line="276" w:lineRule="auto"/>
         <w:jc w:val="both"/>
         <w:rPr>
           <w:rFonts w:cs="Arial"/>
@@ -2151,6 +2594,7 @@
           <w:ilvl w:val="0"/>
           <w:numId w:val="2"/>
         </w:numPr>
+        <w:spacing w:line="276" w:lineRule="auto"/>
         <w:jc w:val="both"/>
         <w:rPr>
           <w:rFonts w:cs="Arial"/>
@@ -2166,7 +2610,7 @@
           <w:szCs w:val="24"/>
           <w:lang w:val="es-MX"/>
         </w:rPr>
-        <w:t>Crear Clases de Productos</w:t>
+        <w:t>Implementar Funcionalidad de Agregar Productos</w:t>
       </w:r>
       <w:r>
         <w:rPr>
@@ -2174,7 +2618,39 @@
           <w:szCs w:val="24"/>
           <w:lang w:val="es-MX"/>
         </w:rPr>
-        <w:t>: Diseñar y desarrollar las clases que representarán diferentes tipos de productos, incluyendo atributos como nombre, precio y cantidad en stock.</w:t>
+        <w:t xml:space="preserve">: Crear la </w:t>
+      </w:r>
+      <w:r>
+        <w:rPr>
+          <w:rFonts w:cs="Arial"/>
+          <w:szCs w:val="24"/>
+          <w:lang w:val="es-MX"/>
+        </w:rPr>
+        <w:t>función</w:t>
+      </w:r>
+      <w:r>
+        <w:rPr>
+          <w:rFonts w:cs="Arial"/>
+          <w:szCs w:val="24"/>
+          <w:lang w:val="es-MX"/>
+        </w:rPr>
+        <w:t xml:space="preserve"> de agregar nuevos productos al inventario, permitiendo a los usuarios ingresar </w:t>
+      </w:r>
+      <w:r>
+        <w:rPr>
+          <w:rFonts w:cs="Arial"/>
+          <w:szCs w:val="24"/>
+          <w:lang w:val="es-MX"/>
+        </w:rPr>
+        <w:t>la información relevante del producto</w:t>
+      </w:r>
+      <w:r>
+        <w:rPr>
+          <w:rFonts w:cs="Arial"/>
+          <w:szCs w:val="24"/>
+          <w:lang w:val="es-MX"/>
+        </w:rPr>
+        <w:t>.</w:t>
       </w:r>
     </w:p>
     <w:p>
@@ -2184,6 +2660,7 @@
           <w:ilvl w:val="0"/>
           <w:numId w:val="2"/>
         </w:numPr>
+        <w:spacing w:line="276" w:lineRule="auto"/>
         <w:jc w:val="both"/>
         <w:rPr>
           <w:rFonts w:cs="Arial"/>
@@ -2199,7 +2676,7 @@
           <w:szCs w:val="24"/>
           <w:lang w:val="es-MX"/>
         </w:rPr>
-        <w:t>Implementar Funcionalidad de Agregar Productos</w:t>
+        <w:t xml:space="preserve">Desarrollar la Función de Verificación de Existencias: </w:t>
       </w:r>
       <w:r>
         <w:rPr>
@@ -2207,7 +2684,7 @@
           <w:szCs w:val="24"/>
           <w:lang w:val="es-MX"/>
         </w:rPr>
-        <w:t xml:space="preserve">: Crear la </w:t>
+        <w:t>Implementar la función que permitirá a los usuarios verificar los niveles actuales de existencias de</w:t>
       </w:r>
       <w:r>
         <w:rPr>
@@ -2215,7 +2692,7 @@
           <w:szCs w:val="24"/>
           <w:lang w:val="es-MX"/>
         </w:rPr>
-        <w:t>función</w:t>
+        <w:t xml:space="preserve"> los</w:t>
       </w:r>
       <w:r>
         <w:rPr>
@@ -2223,23 +2700,7 @@
           <w:szCs w:val="24"/>
           <w:lang w:val="es-MX"/>
         </w:rPr>
-        <w:t xml:space="preserve"> de agregar nuevos productos al inventario, permitiendo a los usuarios ingresar </w:t>
-      </w:r>
-      <w:r>
-        <w:rPr>
-          <w:rFonts w:cs="Arial"/>
-          <w:szCs w:val="24"/>
-          <w:lang w:val="es-MX"/>
-        </w:rPr>
-        <w:t>la información relevante del producto</w:t>
-      </w:r>
-      <w:r>
-        <w:rPr>
-          <w:rFonts w:cs="Arial"/>
-          <w:szCs w:val="24"/>
-          <w:lang w:val="es-MX"/>
-        </w:rPr>
-        <w:t>.</w:t>
+        <w:t xml:space="preserve"> productos en el inventario.</w:t>
       </w:r>
     </w:p>
     <w:p>
@@ -2249,6 +2710,7 @@
           <w:ilvl w:val="0"/>
           <w:numId w:val="2"/>
         </w:numPr>
+        <w:spacing w:line="276" w:lineRule="auto"/>
         <w:jc w:val="both"/>
         <w:rPr>
           <w:rFonts w:cs="Arial"/>
@@ -2264,7 +2726,7 @@
           <w:szCs w:val="24"/>
           <w:lang w:val="es-MX"/>
         </w:rPr>
-        <w:t xml:space="preserve">Desarrollar la Función de Verificación de Existencias: </w:t>
+        <w:t>Realizar Actualizaciones de Información</w:t>
       </w:r>
       <w:r>
         <w:rPr>
@@ -2272,7 +2734,7 @@
           <w:szCs w:val="24"/>
           <w:lang w:val="es-MX"/>
         </w:rPr>
-        <w:t>Implementar la función que permitirá a los usuarios verificar los niveles actuales de existencias de</w:t>
+        <w:t xml:space="preserve">: Diseñar y programar métodos que permitan a los usuarios actualizar </w:t>
       </w:r>
       <w:r>
         <w:rPr>
@@ -2280,7 +2742,7 @@
           <w:szCs w:val="24"/>
           <w:lang w:val="es-MX"/>
         </w:rPr>
-        <w:t xml:space="preserve"> los</w:t>
+        <w:t xml:space="preserve">la </w:t>
       </w:r>
       <w:r>
         <w:rPr>
@@ -2288,18 +2750,16 @@
           <w:szCs w:val="24"/>
           <w:lang w:val="es-MX"/>
         </w:rPr>
-        <w:t xml:space="preserve"> productos en el inventario.</w:t>
-      </w:r>
-    </w:p>
-    <w:p>
-      <w:pPr>
-        <w:jc w:val="both"/>
+        <w:t>cantidad,</w:t>
+      </w:r>
+      <w:r>
         <w:rPr>
           <w:rFonts w:cs="Arial"/>
           <w:szCs w:val="24"/>
           <w:lang w:val="es-MX"/>
         </w:rPr>
-      </w:pPr>
+        <w:t xml:space="preserve"> así como el retiro de productos en stock.</w:t>
+      </w:r>
     </w:p>
     <w:p>
       <w:pPr>
@@ -2308,6 +2768,7 @@
           <w:ilvl w:val="0"/>
           <w:numId w:val="2"/>
         </w:numPr>
+        <w:spacing w:line="276" w:lineRule="auto"/>
         <w:jc w:val="both"/>
         <w:rPr>
           <w:rFonts w:cs="Arial"/>
@@ -2323,8 +2784,7 @@
           <w:szCs w:val="24"/>
           <w:lang w:val="es-MX"/>
         </w:rPr>
-        <w:lastRenderedPageBreak/>
-        <w:t>Realizar Actualizaciones de Información</w:t>
+        <w:t>Crear Función de Eliminación de Productos</w:t>
       </w:r>
       <w:r>
         <w:rPr>
@@ -2332,7 +2792,23 @@
           <w:szCs w:val="24"/>
           <w:lang w:val="es-MX"/>
         </w:rPr>
-        <w:t>: Diseñar y programar métodos que permitan a los usuarios actualizar detalles como precio, descripción y cantidad de productos.</w:t>
+        <w:t xml:space="preserve">: Implementar la capacidad de eliminar productos que ya no estén disponibles o que </w:t>
+      </w:r>
+      <w:r>
+        <w:rPr>
+          <w:rFonts w:cs="Arial"/>
+          <w:szCs w:val="24"/>
+          <w:lang w:val="es-MX"/>
+        </w:rPr>
+        <w:t>vayan a ser retirados</w:t>
+      </w:r>
+      <w:r>
+        <w:rPr>
+          <w:rFonts w:cs="Arial"/>
+          <w:szCs w:val="24"/>
+          <w:lang w:val="es-MX"/>
+        </w:rPr>
+        <w:t>.</w:t>
       </w:r>
     </w:p>
     <w:p>
@@ -2342,6 +2818,7 @@
           <w:ilvl w:val="0"/>
           <w:numId w:val="2"/>
         </w:numPr>
+        <w:spacing w:line="276" w:lineRule="auto"/>
         <w:jc w:val="both"/>
         <w:rPr>
           <w:rFonts w:cs="Arial"/>
@@ -2357,7 +2834,7 @@
           <w:szCs w:val="24"/>
           <w:lang w:val="es-MX"/>
         </w:rPr>
-        <w:t>Crear Función de Eliminación de Productos</w:t>
+        <w:t>Implementar Búsqueda</w:t>
       </w:r>
       <w:r>
         <w:rPr>
@@ -2365,7 +2842,7 @@
           <w:szCs w:val="24"/>
           <w:lang w:val="es-MX"/>
         </w:rPr>
-        <w:t xml:space="preserve">: Implementar la capacidad de eliminar productos que ya no estén disponibles o que </w:t>
+        <w:t>: Desarrollar funciones de búsqueda que permitan a los usuarios encontrar productos por nombre</w:t>
       </w:r>
       <w:r>
         <w:rPr>
@@ -2373,53 +2850,37 @@
           <w:szCs w:val="24"/>
           <w:lang w:val="es-MX"/>
         </w:rPr>
-        <w:t>vayan a ser retirados</w:t>
-      </w:r>
-      <w:r>
-        <w:rPr>
-          <w:rFonts w:cs="Arial"/>
-          <w:szCs w:val="24"/>
-          <w:lang w:val="es-MX"/>
-        </w:rPr>
         <w:t>.</w:t>
       </w:r>
     </w:p>
     <w:p>
       <w:pPr>
-        <w:pStyle w:val="Prrafodelista"/>
-        <w:numPr>
-          <w:ilvl w:val="0"/>
-          <w:numId w:val="2"/>
-        </w:numPr>
-        <w:jc w:val="both"/>
-        <w:rPr>
-          <w:rFonts w:cs="Arial"/>
-          <w:szCs w:val="24"/>
-          <w:lang w:val="es-MX"/>
-        </w:rPr>
-      </w:pPr>
-      <w:r>
-        <w:rPr>
-          <w:rFonts w:cs="Arial"/>
+        <w:rPr>
+          <w:rFonts w:eastAsia="Arial Nova" w:cstheme="majorBidi"/>
           <w:b/>
           <w:bCs/>
-          <w:szCs w:val="24"/>
-          <w:lang w:val="es-MX"/>
-        </w:rPr>
-        <w:t>Implementar Búsqueda</w:t>
-      </w:r>
-      <w:r>
-        <w:rPr>
-          <w:rFonts w:cs="Arial"/>
-          <w:szCs w:val="24"/>
-          <w:lang w:val="es-MX"/>
-        </w:rPr>
-        <w:t xml:space="preserve">: Desarrollar funciones de búsqueda que permitan a los usuarios encontrar productos por nombre u otros atributos relevantes. </w:t>
+          <w:color w:val="000000" w:themeColor="text1"/>
+          <w:sz w:val="28"/>
+          <w:szCs w:val="32"/>
+          <w:lang w:val="es-MX"/>
+        </w:rPr>
+      </w:pPr>
+      <w:bookmarkStart w:id="4" w:name="_Toc146134233"/>
+      <w:r>
+        <w:rPr>
+          <w:rFonts w:eastAsia="Arial Nova"/>
+          <w:bCs/>
+          <w:color w:val="000000" w:themeColor="text1"/>
+          <w:lang w:val="es-MX"/>
+        </w:rPr>
+        <w:br w:type="page"/>
       </w:r>
     </w:p>
     <w:p>
       <w:pPr>
         <w:pStyle w:val="Ttulo1"/>
+        <w:spacing w:line="276" w:lineRule="auto"/>
+        <w:jc w:val="both"/>
         <w:rPr>
           <w:rFonts w:eastAsia="Arial Nova" w:cs="Arial"/>
           <w:b w:val="0"/>
@@ -2429,7 +2890,6 @@
           <w:lang w:val="es-MX"/>
         </w:rPr>
       </w:pPr>
-      <w:bookmarkStart w:id="4" w:name="_Toc146132468"/>
       <w:r>
         <w:rPr>
           <w:rFonts w:eastAsia="Arial Nova"/>
@@ -2437,6 +2897,7 @@
           <w:color w:val="000000" w:themeColor="text1"/>
           <w:lang w:val="es-MX"/>
         </w:rPr>
+        <w:lastRenderedPageBreak/>
         <w:t>Hipótesis</w:t>
       </w:r>
       <w:bookmarkEnd w:id="4"/>
@@ -2453,6 +2914,7 @@
     </w:p>
     <w:p>
       <w:pPr>
+        <w:spacing w:line="276" w:lineRule="auto"/>
         <w:jc w:val="both"/>
         <w:rPr>
           <w:rFonts w:eastAsia="system-ui" w:cs="Arial"/>
@@ -2504,12 +2966,65 @@
           <w:szCs w:val="24"/>
           <w:lang w:val="es-MX"/>
         </w:rPr>
+        <w:t xml:space="preserve"> de </w:t>
+      </w:r>
+      <w:proofErr w:type="spellStart"/>
+      <w:r>
+        <w:rPr>
+          <w:rFonts w:eastAsia="system-ui" w:cs="Arial"/>
+          <w:color w:val="000000" w:themeColor="text1"/>
+          <w:szCs w:val="24"/>
+          <w:lang w:val="es-MX"/>
+        </w:rPr>
+        <w:t>calculo</w:t>
+      </w:r>
+      <w:proofErr w:type="spellEnd"/>
+      <w:r>
+        <w:rPr>
+          <w:rFonts w:eastAsia="system-ui" w:cs="Arial"/>
+          <w:color w:val="000000" w:themeColor="text1"/>
+          <w:szCs w:val="24"/>
+          <w:lang w:val="es-MX"/>
+        </w:rPr>
         <w:t>.</w:t>
       </w:r>
     </w:p>
     <w:p>
       <w:pPr>
+        <w:rPr>
+          <w:rFonts w:eastAsia="system-ui" w:cs="Arial"/>
+          <w:color w:val="000000" w:themeColor="text1"/>
+          <w:szCs w:val="24"/>
+          <w:lang w:val="es-MX"/>
+        </w:rPr>
+      </w:pPr>
+      <w:r>
+        <w:rPr>
+          <w:rFonts w:eastAsia="system-ui" w:cs="Arial"/>
+          <w:color w:val="000000" w:themeColor="text1"/>
+          <w:szCs w:val="24"/>
+          <w:lang w:val="es-MX"/>
+        </w:rPr>
+        <w:br w:type="page"/>
+      </w:r>
+    </w:p>
+    <w:p>
+      <w:pPr>
+        <w:spacing w:line="276" w:lineRule="auto"/>
+        <w:jc w:val="both"/>
+        <w:rPr>
+          <w:rFonts w:eastAsia="system-ui" w:cs="Arial"/>
+          <w:color w:val="000000" w:themeColor="text1"/>
+          <w:szCs w:val="24"/>
+          <w:lang w:val="es-MX"/>
+        </w:rPr>
+      </w:pPr>
+    </w:p>
+    <w:p>
+      <w:pPr>
         <w:pStyle w:val="Ttulo1"/>
+        <w:spacing w:line="276" w:lineRule="auto"/>
+        <w:jc w:val="both"/>
         <w:rPr>
           <w:rFonts w:eastAsia="Arial Nova"/>
           <w:b w:val="0"/>
@@ -2518,7 +3033,7 @@
           <w:lang w:val="es-MX"/>
         </w:rPr>
       </w:pPr>
-      <w:bookmarkStart w:id="5" w:name="_Toc146132469"/>
+      <w:bookmarkStart w:id="5" w:name="_Toc146134234"/>
       <w:r>
         <w:rPr>
           <w:rFonts w:eastAsia="Arial Nova"/>
@@ -2536,6 +3051,7 @@
           <w:ilvl w:val="0"/>
           <w:numId w:val="3"/>
         </w:numPr>
+        <w:spacing w:line="276" w:lineRule="auto"/>
         <w:jc w:val="both"/>
         <w:rPr>
           <w:rFonts w:eastAsia="system-ui" w:cs="Arial"/>
@@ -2560,6 +3076,7 @@
           <w:ilvl w:val="0"/>
           <w:numId w:val="3"/>
         </w:numPr>
+        <w:spacing w:line="276" w:lineRule="auto"/>
         <w:jc w:val="both"/>
         <w:rPr>
           <w:rFonts w:eastAsia="system-ui" w:cs="Arial"/>
@@ -2584,6 +3101,7 @@
           <w:ilvl w:val="0"/>
           <w:numId w:val="3"/>
         </w:numPr>
+        <w:spacing w:line="276" w:lineRule="auto"/>
         <w:jc w:val="both"/>
         <w:rPr>
           <w:rFonts w:eastAsia="system-ui" w:cs="Arial"/>
@@ -2608,6 +3126,7 @@
           <w:ilvl w:val="0"/>
           <w:numId w:val="3"/>
         </w:numPr>
+        <w:spacing w:line="276" w:lineRule="auto"/>
         <w:jc w:val="both"/>
         <w:rPr>
           <w:rFonts w:eastAsia="system-ui" w:cs="Arial"/>
@@ -2647,6 +3166,8 @@
     <w:p>
       <w:pPr>
         <w:pStyle w:val="Ttulo1"/>
+        <w:spacing w:line="276" w:lineRule="auto"/>
+        <w:jc w:val="both"/>
         <w:rPr>
           <w:rFonts w:eastAsia="Arial Nova"/>
           <w:b w:val="0"/>
@@ -2655,7 +3176,7 @@
           <w:lang w:val="es-MX"/>
         </w:rPr>
       </w:pPr>
-      <w:bookmarkStart w:id="6" w:name="_Toc146132470"/>
+      <w:bookmarkStart w:id="6" w:name="_Toc146134235"/>
       <w:r>
         <w:rPr>
           <w:rFonts w:eastAsia="Arial Nova"/>
@@ -2673,6 +3194,7 @@
           <w:ilvl w:val="0"/>
           <w:numId w:val="4"/>
         </w:numPr>
+        <w:spacing w:line="276" w:lineRule="auto"/>
         <w:jc w:val="both"/>
         <w:rPr>
           <w:rFonts w:eastAsia="system-ui" w:cs="Arial"/>
@@ -2697,6 +3219,7 @@
           <w:ilvl w:val="0"/>
           <w:numId w:val="4"/>
         </w:numPr>
+        <w:spacing w:line="276" w:lineRule="auto"/>
         <w:jc w:val="both"/>
         <w:rPr>
           <w:rFonts w:eastAsia="system-ui" w:cs="Arial"/>
@@ -2748,6 +3271,7 @@
           <w:ilvl w:val="0"/>
           <w:numId w:val="4"/>
         </w:numPr>
+        <w:spacing w:line="276" w:lineRule="auto"/>
         <w:jc w:val="both"/>
         <w:rPr>
           <w:rFonts w:eastAsia="system-ui" w:cs="Arial"/>
@@ -2772,6 +3296,7 @@
           <w:ilvl w:val="0"/>
           <w:numId w:val="4"/>
         </w:numPr>
+        <w:spacing w:line="276" w:lineRule="auto"/>
         <w:jc w:val="both"/>
         <w:rPr>
           <w:rFonts w:eastAsia="system-ui" w:cs="Arial"/>
@@ -2792,6 +3317,7 @@
     </w:p>
     <w:p>
       <w:pPr>
+        <w:spacing w:line="276" w:lineRule="auto"/>
         <w:jc w:val="both"/>
         <w:rPr>
           <w:rFonts w:eastAsia="system-ui" w:cs="Arial"/>
@@ -2804,15 +3330,35 @@
     <w:p>
       <w:pPr>
         <w:pStyle w:val="Ttulo1"/>
-        <w:rPr>
-          <w:lang w:val="es-MX"/>
-        </w:rPr>
-      </w:pPr>
-      <w:r>
-        <w:rPr>
-          <w:lang w:val="es-MX"/>
-        </w:rPr>
-        <w:t xml:space="preserve">Alcances </w:t>
+        <w:spacing w:line="276" w:lineRule="auto"/>
+        <w:jc w:val="both"/>
+        <w:rPr>
+          <w:lang w:val="es-MX"/>
+        </w:rPr>
+      </w:pPr>
+    </w:p>
+    <w:p>
+      <w:pPr>
+        <w:pStyle w:val="Ttulo1"/>
+        <w:spacing w:line="276" w:lineRule="auto"/>
+        <w:jc w:val="both"/>
+        <w:rPr>
+          <w:lang w:val="es-MX"/>
+        </w:rPr>
+      </w:pPr>
+      <w:bookmarkStart w:id="7" w:name="_Toc146134236"/>
+      <w:r>
+        <w:rPr>
+          <w:lang w:val="es-MX"/>
+        </w:rPr>
+        <w:t>Alcances</w:t>
+      </w:r>
+      <w:bookmarkEnd w:id="7"/>
+      <w:r>
+        <w:rPr>
+          <w:lang w:val="es-MX"/>
+        </w:rPr>
+        <w:t xml:space="preserve"> </w:t>
       </w:r>
     </w:p>
     <w:p>
@@ -2821,6 +3367,8 @@
           <w:ilvl w:val="0"/>
           <w:numId w:val="6"/>
         </w:numPr>
+        <w:spacing w:line="276" w:lineRule="auto"/>
+        <w:jc w:val="both"/>
         <w:rPr>
           <w:lang w:val="es-MX"/>
         </w:rPr>
@@ -2840,6 +3388,8 @@
           <w:ilvl w:val="1"/>
           <w:numId w:val="6"/>
         </w:numPr>
+        <w:spacing w:line="276" w:lineRule="auto"/>
+        <w:jc w:val="both"/>
         <w:rPr>
           <w:lang w:val="es-MX"/>
         </w:rPr>
@@ -2857,6 +3407,8 @@
           <w:ilvl w:val="0"/>
           <w:numId w:val="6"/>
         </w:numPr>
+        <w:spacing w:line="276" w:lineRule="auto"/>
+        <w:jc w:val="both"/>
         <w:rPr>
           <w:lang w:val="es-MX"/>
         </w:rPr>
@@ -2867,7 +3419,6 @@
           <w:bCs/>
           <w:lang w:val="es-MX"/>
         </w:rPr>
-        <w:lastRenderedPageBreak/>
         <w:t>Visualización de Inventarios:</w:t>
       </w:r>
     </w:p>
@@ -2877,6 +3428,8 @@
           <w:ilvl w:val="1"/>
           <w:numId w:val="6"/>
         </w:numPr>
+        <w:spacing w:line="276" w:lineRule="auto"/>
+        <w:jc w:val="both"/>
         <w:rPr>
           <w:lang w:val="es-MX"/>
         </w:rPr>
@@ -2894,6 +3447,8 @@
           <w:ilvl w:val="0"/>
           <w:numId w:val="6"/>
         </w:numPr>
+        <w:spacing w:line="276" w:lineRule="auto"/>
+        <w:jc w:val="both"/>
         <w:rPr>
           <w:lang w:val="es-MX"/>
         </w:rPr>
@@ -2913,14 +3468,17 @@
           <w:ilvl w:val="1"/>
           <w:numId w:val="6"/>
         </w:numPr>
-        <w:rPr>
-          <w:lang w:val="es-MX"/>
-        </w:rPr>
-      </w:pPr>
-      <w:r>
-        <w:rPr>
-          <w:lang w:val="es-MX"/>
-        </w:rPr>
+        <w:spacing w:line="276" w:lineRule="auto"/>
+        <w:jc w:val="both"/>
+        <w:rPr>
+          <w:lang w:val="es-MX"/>
+        </w:rPr>
+      </w:pPr>
+      <w:r>
+        <w:rPr>
+          <w:lang w:val="es-MX"/>
+        </w:rPr>
+        <w:lastRenderedPageBreak/>
         <w:t>Los usuarios podrán consultar los niveles de existencias de productos específicos en el inventario.</w:t>
       </w:r>
     </w:p>
@@ -2930,6 +3488,8 @@
           <w:ilvl w:val="0"/>
           <w:numId w:val="6"/>
         </w:numPr>
+        <w:spacing w:line="276" w:lineRule="auto"/>
+        <w:jc w:val="both"/>
         <w:rPr>
           <w:lang w:val="es-MX"/>
         </w:rPr>
@@ -2949,6 +3509,8 @@
           <w:ilvl w:val="1"/>
           <w:numId w:val="6"/>
         </w:numPr>
+        <w:spacing w:line="276" w:lineRule="auto"/>
+        <w:jc w:val="both"/>
         <w:rPr>
           <w:lang w:val="es-MX"/>
         </w:rPr>
@@ -2966,6 +3528,8 @@
           <w:ilvl w:val="0"/>
           <w:numId w:val="6"/>
         </w:numPr>
+        <w:spacing w:line="276" w:lineRule="auto"/>
+        <w:jc w:val="both"/>
         <w:rPr>
           <w:lang w:val="es-MX"/>
         </w:rPr>
@@ -2985,6 +3549,8 @@
           <w:ilvl w:val="1"/>
           <w:numId w:val="6"/>
         </w:numPr>
+        <w:spacing w:line="276" w:lineRule="auto"/>
+        <w:jc w:val="both"/>
         <w:rPr>
           <w:lang w:val="es-MX"/>
         </w:rPr>
@@ -3002,6 +3568,8 @@
           <w:ilvl w:val="0"/>
           <w:numId w:val="6"/>
         </w:numPr>
+        <w:spacing w:line="276" w:lineRule="auto"/>
+        <w:jc w:val="both"/>
         <w:rPr>
           <w:lang w:val="es-MX"/>
         </w:rPr>
@@ -3021,6 +3589,8 @@
           <w:ilvl w:val="1"/>
           <w:numId w:val="6"/>
         </w:numPr>
+        <w:spacing w:line="276" w:lineRule="auto"/>
+        <w:jc w:val="both"/>
         <w:rPr>
           <w:lang w:val="es-MX"/>
         </w:rPr>
@@ -3038,6 +3608,8 @@
           <w:ilvl w:val="0"/>
           <w:numId w:val="6"/>
         </w:numPr>
+        <w:spacing w:line="276" w:lineRule="auto"/>
+        <w:jc w:val="both"/>
         <w:rPr>
           <w:lang w:val="es-MX"/>
         </w:rPr>
@@ -3057,6 +3629,8 @@
           <w:ilvl w:val="1"/>
           <w:numId w:val="6"/>
         </w:numPr>
+        <w:spacing w:line="276" w:lineRule="auto"/>
+        <w:jc w:val="both"/>
         <w:rPr>
           <w:lang w:val="es-MX"/>
         </w:rPr>
@@ -3074,6 +3648,8 @@
           <w:ilvl w:val="0"/>
           <w:numId w:val="6"/>
         </w:numPr>
+        <w:spacing w:line="276" w:lineRule="auto"/>
+        <w:jc w:val="both"/>
         <w:rPr>
           <w:lang w:val="es-MX"/>
         </w:rPr>
@@ -3093,6 +3669,8 @@
           <w:ilvl w:val="1"/>
           <w:numId w:val="6"/>
         </w:numPr>
+        <w:spacing w:line="276" w:lineRule="auto"/>
+        <w:jc w:val="both"/>
         <w:rPr>
           <w:lang w:val="es-MX"/>
         </w:rPr>
@@ -3110,6 +3688,8 @@
           <w:ilvl w:val="1"/>
           <w:numId w:val="6"/>
         </w:numPr>
+        <w:spacing w:line="276" w:lineRule="auto"/>
+        <w:jc w:val="both"/>
         <w:rPr>
           <w:lang w:val="es-MX"/>
         </w:rPr>
@@ -3127,6 +3707,8 @@
           <w:ilvl w:val="0"/>
           <w:numId w:val="6"/>
         </w:numPr>
+        <w:spacing w:line="276" w:lineRule="auto"/>
+        <w:jc w:val="both"/>
         <w:rPr>
           <w:lang w:val="es-MX"/>
         </w:rPr>
@@ -3146,6 +3728,8 @@
           <w:ilvl w:val="1"/>
           <w:numId w:val="6"/>
         </w:numPr>
+        <w:spacing w:line="276" w:lineRule="auto"/>
+        <w:jc w:val="both"/>
         <w:rPr>
           <w:lang w:val="es-MX"/>
         </w:rPr>
@@ -3163,6 +3747,8 @@
           <w:ilvl w:val="0"/>
           <w:numId w:val="6"/>
         </w:numPr>
+        <w:spacing w:line="276" w:lineRule="auto"/>
+        <w:jc w:val="both"/>
         <w:rPr>
           <w:lang w:val="es-MX"/>
         </w:rPr>
@@ -3182,6 +3768,8 @@
           <w:ilvl w:val="1"/>
           <w:numId w:val="6"/>
         </w:numPr>
+        <w:spacing w:line="276" w:lineRule="auto"/>
+        <w:jc w:val="both"/>
         <w:rPr>
           <w:lang w:val="es-MX"/>
         </w:rPr>
@@ -3199,6 +3787,8 @@
           <w:ilvl w:val="0"/>
           <w:numId w:val="6"/>
         </w:numPr>
+        <w:spacing w:line="276" w:lineRule="auto"/>
+        <w:jc w:val="both"/>
         <w:rPr>
           <w:lang w:val="es-MX"/>
         </w:rPr>
@@ -3209,7 +3799,6 @@
           <w:bCs/>
           <w:lang w:val="es-MX"/>
         </w:rPr>
-        <w:lastRenderedPageBreak/>
         <w:t>Mantenibilidad:</w:t>
       </w:r>
     </w:p>
@@ -3219,14 +3808,17 @@
           <w:ilvl w:val="1"/>
           <w:numId w:val="6"/>
         </w:numPr>
-        <w:rPr>
-          <w:lang w:val="es-MX"/>
-        </w:rPr>
-      </w:pPr>
-      <w:r>
-        <w:rPr>
-          <w:lang w:val="es-MX"/>
-        </w:rPr>
+        <w:spacing w:line="276" w:lineRule="auto"/>
+        <w:jc w:val="both"/>
+        <w:rPr>
+          <w:lang w:val="es-MX"/>
+        </w:rPr>
+      </w:pPr>
+      <w:r>
+        <w:rPr>
+          <w:lang w:val="es-MX"/>
+        </w:rPr>
+        <w:lastRenderedPageBreak/>
         <w:t>El código fuente se documentará adecuadamente y se seguirán buenas prácticas de programación para facilitar futuras actualizaciones y mejoras en el sistema.</w:t>
       </w:r>
     </w:p>
@@ -3236,6 +3828,8 @@
           <w:ilvl w:val="0"/>
           <w:numId w:val="6"/>
         </w:numPr>
+        <w:spacing w:line="276" w:lineRule="auto"/>
+        <w:jc w:val="both"/>
         <w:rPr>
           <w:lang w:val="es-MX"/>
         </w:rPr>
@@ -3255,6 +3849,8 @@
           <w:ilvl w:val="1"/>
           <w:numId w:val="6"/>
         </w:numPr>
+        <w:spacing w:line="276" w:lineRule="auto"/>
+        <w:jc w:val="both"/>
         <w:rPr>
           <w:lang w:val="es-MX"/>
         </w:rPr>
@@ -3272,6 +3868,8 @@
           <w:ilvl w:val="0"/>
           <w:numId w:val="6"/>
         </w:numPr>
+        <w:spacing w:line="276" w:lineRule="auto"/>
+        <w:jc w:val="both"/>
         <w:rPr>
           <w:lang w:val="es-MX"/>
         </w:rPr>
@@ -3291,6 +3889,8 @@
           <w:ilvl w:val="1"/>
           <w:numId w:val="6"/>
         </w:numPr>
+        <w:spacing w:line="276" w:lineRule="auto"/>
+        <w:jc w:val="both"/>
         <w:rPr>
           <w:lang w:val="es-MX"/>
         </w:rPr>
@@ -3308,6 +3908,8 @@
           <w:ilvl w:val="1"/>
           <w:numId w:val="6"/>
         </w:numPr>
+        <w:spacing w:line="276" w:lineRule="auto"/>
+        <w:jc w:val="both"/>
         <w:rPr>
           <w:lang w:val="es-MX"/>
         </w:rPr>
@@ -3325,6 +3927,8 @@
           <w:ilvl w:val="0"/>
           <w:numId w:val="6"/>
         </w:numPr>
+        <w:spacing w:line="276" w:lineRule="auto"/>
+        <w:jc w:val="both"/>
         <w:rPr>
           <w:lang w:val="es-MX"/>
         </w:rPr>
@@ -3344,6 +3948,8 @@
           <w:ilvl w:val="1"/>
           <w:numId w:val="6"/>
         </w:numPr>
+        <w:spacing w:line="276" w:lineRule="auto"/>
+        <w:jc w:val="both"/>
         <w:rPr>
           <w:lang w:val="es-MX"/>
         </w:rPr>
@@ -3357,6 +3963,7 @@
     </w:p>
     <w:p>
       <w:pPr>
+        <w:spacing w:line="276" w:lineRule="auto"/>
         <w:jc w:val="both"/>
         <w:rPr>
           <w:rFonts w:eastAsia="system-ui" w:cs="Arial"/>
@@ -3368,7 +3975,33 @@
     </w:p>
     <w:p>
       <w:pPr>
+        <w:spacing w:line="276" w:lineRule="auto"/>
+        <w:jc w:val="both"/>
+        <w:rPr>
+          <w:rFonts w:eastAsia="Arial Nova" w:cstheme="majorBidi"/>
+          <w:b/>
+          <w:bCs/>
+          <w:color w:val="000000" w:themeColor="text1"/>
+          <w:sz w:val="28"/>
+          <w:szCs w:val="32"/>
+          <w:lang w:val="es-MX"/>
+        </w:rPr>
+      </w:pPr>
+      <w:r>
+        <w:rPr>
+          <w:rFonts w:eastAsia="Arial Nova"/>
+          <w:bCs/>
+          <w:color w:val="000000" w:themeColor="text1"/>
+          <w:lang w:val="es-MX"/>
+        </w:rPr>
+        <w:br w:type="page"/>
+      </w:r>
+    </w:p>
+    <w:p>
+      <w:pPr>
         <w:pStyle w:val="Ttulo1"/>
+        <w:spacing w:line="276" w:lineRule="auto"/>
+        <w:jc w:val="both"/>
         <w:rPr>
           <w:rFonts w:eastAsia="Arial Nova"/>
           <w:b w:val="0"/>
@@ -3377,7 +4010,7 @@
           <w:lang w:val="es-MX"/>
         </w:rPr>
       </w:pPr>
-      <w:bookmarkStart w:id="7" w:name="_Toc146132471"/>
+      <w:bookmarkStart w:id="8" w:name="_Toc146134237"/>
       <w:r>
         <w:rPr>
           <w:rFonts w:eastAsia="Arial Nova"/>
@@ -3385,9 +4018,10 @@
           <w:color w:val="000000" w:themeColor="text1"/>
           <w:lang w:val="es-MX"/>
         </w:rPr>
+        <w:lastRenderedPageBreak/>
         <w:t>Limitaciones</w:t>
       </w:r>
-      <w:bookmarkEnd w:id="7"/>
+      <w:bookmarkEnd w:id="8"/>
     </w:p>
     <w:p>
       <w:pPr>
@@ -3396,6 +4030,7 @@
           <w:ilvl w:val="0"/>
           <w:numId w:val="5"/>
         </w:numPr>
+        <w:spacing w:line="276" w:lineRule="auto"/>
         <w:jc w:val="both"/>
         <w:rPr>
           <w:rFonts w:eastAsia="Arial Nova" w:cs="Arial"/>
@@ -3432,6 +4067,7 @@
           <w:ilvl w:val="0"/>
           <w:numId w:val="5"/>
         </w:numPr>
+        <w:spacing w:line="276" w:lineRule="auto"/>
         <w:jc w:val="both"/>
         <w:rPr>
           <w:rFonts w:eastAsia="Arial Nova" w:cs="Arial"/>
@@ -3522,6 +4158,7 @@
           <w:ilvl w:val="0"/>
           <w:numId w:val="5"/>
         </w:numPr>
+        <w:spacing w:line="276" w:lineRule="auto"/>
         <w:jc w:val="both"/>
         <w:rPr>
           <w:rFonts w:eastAsia="Arial Nova" w:cs="Arial"/>
@@ -3594,6 +4231,7 @@
           <w:ilvl w:val="0"/>
           <w:numId w:val="5"/>
         </w:numPr>
+        <w:spacing w:line="276" w:lineRule="auto"/>
         <w:jc w:val="both"/>
         <w:rPr>
           <w:rFonts w:eastAsia="Arial Nova" w:cs="Arial"/>
@@ -3648,6 +4286,7 @@
           <w:ilvl w:val="0"/>
           <w:numId w:val="5"/>
         </w:numPr>
+        <w:spacing w:line="276" w:lineRule="auto"/>
         <w:jc w:val="both"/>
         <w:rPr>
           <w:rFonts w:eastAsia="Arial Nova" w:cs="Arial"/>
@@ -3702,6 +4341,7 @@
           <w:ilvl w:val="0"/>
           <w:numId w:val="5"/>
         </w:numPr>
+        <w:spacing w:line="276" w:lineRule="auto"/>
         <w:jc w:val="both"/>
         <w:rPr>
           <w:rFonts w:eastAsia="Arial Nova" w:cs="Arial"/>
@@ -3719,82 +4359,108 @@
           <w:szCs w:val="24"/>
           <w:lang w:val="es-MX"/>
         </w:rPr>
+        <w:t>Actualización y Mantenimiento:</w:t>
+      </w:r>
+      <w:r>
+        <w:rPr>
+          <w:rFonts w:eastAsia="Arial Nova" w:cs="Arial"/>
+          <w:color w:val="000000" w:themeColor="text1"/>
+          <w:szCs w:val="24"/>
+          <w:lang w:val="es-MX"/>
+        </w:rPr>
+        <w:t xml:space="preserve"> Si no se planifica un proceso de </w:t>
+      </w:r>
+      <w:r>
+        <w:rPr>
+          <w:rFonts w:eastAsia="Arial Nova" w:cs="Arial"/>
+          <w:color w:val="000000" w:themeColor="text1"/>
+          <w:szCs w:val="24"/>
+          <w:lang w:val="es-MX"/>
+        </w:rPr>
+        <w:t>evolución</w:t>
+      </w:r>
+      <w:r>
+        <w:rPr>
+          <w:rFonts w:eastAsia="Arial Nova" w:cs="Arial"/>
+          <w:color w:val="000000" w:themeColor="text1"/>
+          <w:szCs w:val="24"/>
+          <w:lang w:val="es-MX"/>
+        </w:rPr>
+        <w:t xml:space="preserve"> y mantenimiento adecuado el sistema p</w:t>
+      </w:r>
+      <w:r>
+        <w:rPr>
+          <w:rFonts w:eastAsia="Arial Nova" w:cs="Arial"/>
+          <w:color w:val="000000" w:themeColor="text1"/>
+          <w:szCs w:val="24"/>
+          <w:lang w:val="es-MX"/>
+        </w:rPr>
+        <w:t>uede</w:t>
+      </w:r>
+      <w:r>
+        <w:rPr>
+          <w:rFonts w:eastAsia="Arial Nova" w:cs="Arial"/>
+          <w:color w:val="000000" w:themeColor="text1"/>
+          <w:szCs w:val="24"/>
+          <w:lang w:val="es-MX"/>
+        </w:rPr>
+        <w:t xml:space="preserve"> volverse obsoleto con el tiempo y enfrentar problemas de compatibilidad con nuevas tecnologías.</w:t>
+      </w:r>
+    </w:p>
+    <w:p>
+      <w:pPr>
+        <w:spacing w:line="276" w:lineRule="auto"/>
+        <w:jc w:val="both"/>
+        <w:rPr>
+          <w:rFonts w:eastAsia="Arial Nova" w:cs="Arial"/>
+          <w:color w:val="000000" w:themeColor="text1"/>
+          <w:szCs w:val="24"/>
+          <w:lang w:val="es-MX"/>
+        </w:rPr>
+      </w:pPr>
+    </w:p>
+    <w:p>
+      <w:pPr>
+        <w:spacing w:line="276" w:lineRule="auto"/>
+        <w:jc w:val="both"/>
+        <w:rPr>
+          <w:rFonts w:eastAsiaTheme="majorEastAsia" w:cstheme="majorBidi"/>
+          <w:b/>
+          <w:sz w:val="28"/>
+          <w:szCs w:val="32"/>
+          <w:lang w:val="es-MX"/>
+        </w:rPr>
+      </w:pPr>
+      <w:r>
+        <w:rPr>
+          <w:lang w:val="es-MX"/>
+        </w:rPr>
+        <w:br w:type="page"/>
+      </w:r>
+    </w:p>
+    <w:p>
+      <w:pPr>
+        <w:pStyle w:val="Ttulo1"/>
+        <w:spacing w:line="276" w:lineRule="auto"/>
+        <w:jc w:val="both"/>
+        <w:rPr>
+          <w:lang w:val="es-MX"/>
+        </w:rPr>
+      </w:pPr>
+      <w:bookmarkStart w:id="9" w:name="_Toc146134238"/>
+      <w:r>
+        <w:rPr>
+          <w:lang w:val="es-MX"/>
+        </w:rPr>
         <w:lastRenderedPageBreak/>
-        <w:t>Actualización y Mantenimiento:</w:t>
-      </w:r>
-      <w:r>
-        <w:rPr>
-          <w:rFonts w:eastAsia="Arial Nova" w:cs="Arial"/>
-          <w:color w:val="000000" w:themeColor="text1"/>
-          <w:szCs w:val="24"/>
-          <w:lang w:val="es-MX"/>
-        </w:rPr>
-        <w:t xml:space="preserve"> Si no se planifica un proceso de </w:t>
-      </w:r>
-      <w:r>
-        <w:rPr>
-          <w:rFonts w:eastAsia="Arial Nova" w:cs="Arial"/>
-          <w:color w:val="000000" w:themeColor="text1"/>
-          <w:szCs w:val="24"/>
-          <w:lang w:val="es-MX"/>
-        </w:rPr>
-        <w:t>evolución</w:t>
-      </w:r>
-      <w:r>
-        <w:rPr>
-          <w:rFonts w:eastAsia="Arial Nova" w:cs="Arial"/>
-          <w:color w:val="000000" w:themeColor="text1"/>
-          <w:szCs w:val="24"/>
-          <w:lang w:val="es-MX"/>
-        </w:rPr>
-        <w:t xml:space="preserve"> y mantenimiento adecuado el sistema p</w:t>
-      </w:r>
-      <w:r>
-        <w:rPr>
-          <w:rFonts w:eastAsia="Arial Nova" w:cs="Arial"/>
-          <w:color w:val="000000" w:themeColor="text1"/>
-          <w:szCs w:val="24"/>
-          <w:lang w:val="es-MX"/>
-        </w:rPr>
-        <w:t>uede</w:t>
-      </w:r>
-      <w:r>
-        <w:rPr>
-          <w:rFonts w:eastAsia="Arial Nova" w:cs="Arial"/>
-          <w:color w:val="000000" w:themeColor="text1"/>
-          <w:szCs w:val="24"/>
-          <w:lang w:val="es-MX"/>
-        </w:rPr>
-        <w:t xml:space="preserve"> volverse obsoleto con el tiempo y enfrentar problemas de compatibilidad con nuevas tecnologías.</w:t>
-      </w:r>
-    </w:p>
-    <w:p>
-      <w:pPr>
-        <w:jc w:val="both"/>
-        <w:rPr>
-          <w:rFonts w:eastAsia="Arial Nova" w:cs="Arial"/>
-          <w:color w:val="000000" w:themeColor="text1"/>
-          <w:szCs w:val="24"/>
-          <w:lang w:val="es-MX"/>
-        </w:rPr>
-      </w:pPr>
-    </w:p>
-    <w:p>
-      <w:pPr>
-        <w:pStyle w:val="Ttulo1"/>
-        <w:rPr>
-          <w:lang w:val="es-MX"/>
-        </w:rPr>
-      </w:pPr>
-      <w:r>
-        <w:rPr>
-          <w:lang w:val="es-MX"/>
-        </w:rPr>
         <w:t>Marco Teórico</w:t>
       </w:r>
-    </w:p>
-    <w:p>
-      <w:pPr>
+      <w:bookmarkEnd w:id="9"/>
+    </w:p>
+    <w:p>
+      <w:pPr>
+        <w:spacing w:line="276" w:lineRule="auto"/>
+        <w:jc w:val="both"/>
         <w:rPr>
           <w:lang w:val="es-MX"/>
         </w:rPr>
@@ -3808,6 +4474,8 @@
     </w:p>
     <w:p>
       <w:pPr>
+        <w:spacing w:line="276" w:lineRule="auto"/>
+        <w:jc w:val="both"/>
         <w:rPr>
           <w:lang w:val="es-MX"/>
         </w:rPr>
@@ -3821,6 +4489,8 @@
     </w:p>
     <w:p>
       <w:pPr>
+        <w:spacing w:line="276" w:lineRule="auto"/>
+        <w:jc w:val="both"/>
         <w:rPr>
           <w:lang w:val="es-MX"/>
         </w:rPr>
@@ -3834,6 +4504,8 @@
     </w:p>
     <w:p>
       <w:pPr>
+        <w:spacing w:line="276" w:lineRule="auto"/>
+        <w:jc w:val="both"/>
         <w:rPr>
           <w:lang w:val="es-MX"/>
         </w:rPr>
@@ -3847,6 +4519,7 @@
     </w:p>
     <w:p>
       <w:pPr>
+        <w:spacing w:line="276" w:lineRule="auto"/>
         <w:jc w:val="both"/>
         <w:rPr>
           <w:rFonts w:eastAsia="Arial Nova" w:cs="Arial"/>
@@ -3860,7 +4533,7 @@
       <w:headerReference w:type="default" r:id="rId10"/>
       <w:footerReference w:type="default" r:id="rId11"/>
       <w:pgSz w:w="12240" w:h="15840"/>
-      <w:pgMar w:top="1440" w:right="1440" w:bottom="1440" w:left="1440" w:header="720" w:footer="720" w:gutter="0"/>
+      <w:pgMar w:top="1418" w:right="1701" w:bottom="1418" w:left="1701" w:header="720" w:footer="720" w:gutter="0"/>
       <w:cols w:space="720"/>
       <w:docGrid w:linePitch="360"/>
     </w:sectPr>
@@ -3976,6 +4649,119 @@
 <file path=word/numbering.xml><?xml version="1.0" encoding="utf-8"?>
 <w:numbering xmlns:wpc="http://schemas.microsoft.com/office/word/2010/wordprocessingCanvas" xmlns:cx="http://schemas.microsoft.com/office/drawing/2014/chartex" xmlns:cx1="http://schemas.microsoft.com/office/drawing/2015/9/8/chartex" xmlns:cx2="http://schemas.microsoft.com/office/drawing/2015/10/21/chartex" xmlns:cx3="http://schemas.microsoft.com/office/drawing/2016/5/9/chartex" xmlns:cx4="http://schemas.microsoft.com/office/drawing/2016/5/10/chartex" xmlns:cx5="http://schemas.microsoft.com/office/drawing/2016/5/11/chartex" xmlns:cx6="http://schemas.microsoft.com/office/drawing/2016/5/12/chartex" xmlns:cx7="http://schemas.microsoft.com/office/drawing/2016/5/13/chartex" xmlns:cx8="http://schemas.microsoft.com/office/drawing/2016/5/14/chartex" xmlns:mc="http://schemas.openxmlformats.org/markup-compatibility/2006" xmlns:aink="http://schemas.microsoft.com/office/drawing/2016/ink" xmlns:am3d="http://schemas.microsoft.com/office/drawing/2017/model3d" xmlns:o="urn:schemas-microsoft-com:office:office" xmlns:oel="http://schemas.microsoft.com/office/2019/extlst" xmlns:r="http://schemas.openxmlformats.org/officeDocument/2006/relationships" xmlns:m="http://schemas.openxmlformats.org/officeDocument/2006/math" xmlns:v="urn:schemas-microsoft-com:vml" xmlns:wp14="http://schemas.microsoft.com/office/word/2010/wordprocessingDrawing" xmlns:wp="http://schemas.openxmlformats.org/drawingml/2006/wordprocessingDrawing" xmlns:w10="urn:schemas-microsoft-com:office:word" xmlns:w="http://schemas.openxmlformats.org/wordprocessingml/2006/main" xmlns:w14="http://schemas.microsoft.com/office/word/2010/wordml" xmlns:w15="http://schemas.microsoft.com/office/word/2012/wordml" xmlns:w16cex="http://schemas.microsoft.com/office/word/2018/wordml/cex" xmlns:w16cid="http://schemas.microsoft.com/office/word/2016/wordml/cid" xmlns:w16="http://schemas.microsoft.com/office/word/2018/wordml" xmlns:w16sdtdh="http://schemas.microsoft.com/office/word/2020/wordml/sdtdatahash" xmlns:w16se="http://schemas.microsoft.com/office/word/2015/wordml/symex" xmlns:wpg="http://schemas.microsoft.com/office/word/2010/wordprocessingGroup" xmlns:wpi="http://schemas.microsoft.com/office/word/2010/wordprocessingInk" xmlns:wne="http://schemas.microsoft.com/office/word/2006/wordml" xmlns:wps="http://schemas.microsoft.com/office/word/2010/wordprocessingShape" mc:Ignorable="w14 w15 w16se w16cid w16 w16cex w16sdtdh wp14">
   <w:abstractNum w:abstractNumId="0" w15:restartNumberingAfterBreak="0">
+    <w:nsid w:val="08B36900"/>
+    <w:multiLevelType w:val="hybridMultilevel"/>
+    <w:tmpl w:val="6ED09428"/>
+    <w:lvl w:ilvl="0" w:tplc="080A0001">
+      <w:start w:val="1"/>
+      <w:numFmt w:val="bullet"/>
+      <w:lvlText w:val=""/>
+      <w:lvlJc w:val="left"/>
+      <w:pPr>
+        <w:ind w:left="720" w:hanging="360"/>
+      </w:pPr>
+      <w:rPr>
+        <w:rFonts w:ascii="Symbol" w:hAnsi="Symbol" w:hint="default"/>
+      </w:rPr>
+    </w:lvl>
+    <w:lvl w:ilvl="1" w:tplc="080A0003" w:tentative="1">
+      <w:start w:val="1"/>
+      <w:numFmt w:val="bullet"/>
+      <w:lvlText w:val="o"/>
+      <w:lvlJc w:val="left"/>
+      <w:pPr>
+        <w:ind w:left="1440" w:hanging="360"/>
+      </w:pPr>
+      <w:rPr>
+        <w:rFonts w:ascii="Courier New" w:hAnsi="Courier New" w:cs="Courier New" w:hint="default"/>
+      </w:rPr>
+    </w:lvl>
+    <w:lvl w:ilvl="2" w:tplc="080A0005" w:tentative="1">
+      <w:start w:val="1"/>
+      <w:numFmt w:val="bullet"/>
+      <w:lvlText w:val=""/>
+      <w:lvlJc w:val="left"/>
+      <w:pPr>
+        <w:ind w:left="2160" w:hanging="360"/>
+      </w:pPr>
+      <w:rPr>
+        <w:rFonts w:ascii="Wingdings" w:hAnsi="Wingdings" w:hint="default"/>
+      </w:rPr>
+    </w:lvl>
+    <w:lvl w:ilvl="3" w:tplc="080A0001" w:tentative="1">
+      <w:start w:val="1"/>
+      <w:numFmt w:val="bullet"/>
+      <w:lvlText w:val=""/>
+      <w:lvlJc w:val="left"/>
+      <w:pPr>
+        <w:ind w:left="2880" w:hanging="360"/>
+      </w:pPr>
+      <w:rPr>
+        <w:rFonts w:ascii="Symbol" w:hAnsi="Symbol" w:hint="default"/>
+      </w:rPr>
+    </w:lvl>
+    <w:lvl w:ilvl="4" w:tplc="080A0003" w:tentative="1">
+      <w:start w:val="1"/>
+      <w:numFmt w:val="bullet"/>
+      <w:lvlText w:val="o"/>
+      <w:lvlJc w:val="left"/>
+      <w:pPr>
+        <w:ind w:left="3600" w:hanging="360"/>
+      </w:pPr>
+      <w:rPr>
+        <w:rFonts w:ascii="Courier New" w:hAnsi="Courier New" w:cs="Courier New" w:hint="default"/>
+      </w:rPr>
+    </w:lvl>
+    <w:lvl w:ilvl="5" w:tplc="080A0005" w:tentative="1">
+      <w:start w:val="1"/>
+      <w:numFmt w:val="bullet"/>
+      <w:lvlText w:val=""/>
+      <w:lvlJc w:val="left"/>
+      <w:pPr>
+        <w:ind w:left="4320" w:hanging="360"/>
+      </w:pPr>
+      <w:rPr>
+        <w:rFonts w:ascii="Wingdings" w:hAnsi="Wingdings" w:hint="default"/>
+      </w:rPr>
+    </w:lvl>
+    <w:lvl w:ilvl="6" w:tplc="080A0001" w:tentative="1">
+      <w:start w:val="1"/>
+      <w:numFmt w:val="bullet"/>
+      <w:lvlText w:val=""/>
+      <w:lvlJc w:val="left"/>
+      <w:pPr>
+        <w:ind w:left="5040" w:hanging="360"/>
+      </w:pPr>
+      <w:rPr>
+        <w:rFonts w:ascii="Symbol" w:hAnsi="Symbol" w:hint="default"/>
+      </w:rPr>
+    </w:lvl>
+    <w:lvl w:ilvl="7" w:tplc="080A0003" w:tentative="1">
+      <w:start w:val="1"/>
+      <w:numFmt w:val="bullet"/>
+      <w:lvlText w:val="o"/>
+      <w:lvlJc w:val="left"/>
+      <w:pPr>
+        <w:ind w:left="5760" w:hanging="360"/>
+      </w:pPr>
+      <w:rPr>
+        <w:rFonts w:ascii="Courier New" w:hAnsi="Courier New" w:cs="Courier New" w:hint="default"/>
+      </w:rPr>
+    </w:lvl>
+    <w:lvl w:ilvl="8" w:tplc="080A0005" w:tentative="1">
+      <w:start w:val="1"/>
+      <w:numFmt w:val="bullet"/>
+      <w:lvlText w:val=""/>
+      <w:lvlJc w:val="left"/>
+      <w:pPr>
+        <w:ind w:left="6480" w:hanging="360"/>
+      </w:pPr>
+      <w:rPr>
+        <w:rFonts w:ascii="Wingdings" w:hAnsi="Wingdings" w:hint="default"/>
+      </w:rPr>
+    </w:lvl>
+  </w:abstractNum>
+  <w:abstractNum w:abstractNumId="1" w15:restartNumberingAfterBreak="0">
     <w:nsid w:val="1D3E79D3"/>
     <w:multiLevelType w:val="multilevel"/>
     <w:tmpl w:val="E9B8F180"/>
@@ -4092,7 +4878,7 @@
       </w:pPr>
     </w:lvl>
   </w:abstractNum>
-  <w:abstractNum w:abstractNumId="1" w15:restartNumberingAfterBreak="0">
+  <w:abstractNum w:abstractNumId="2" w15:restartNumberingAfterBreak="0">
     <w:nsid w:val="29433AD2"/>
     <w:multiLevelType w:val="hybridMultilevel"/>
     <w:tmpl w:val="A1526834"/>
@@ -4178,7 +4964,7 @@
       </w:pPr>
     </w:lvl>
   </w:abstractNum>
-  <w:abstractNum w:abstractNumId="2" w15:restartNumberingAfterBreak="0">
+  <w:abstractNum w:abstractNumId="3" w15:restartNumberingAfterBreak="0">
     <w:nsid w:val="30CF26C9"/>
     <w:multiLevelType w:val="multilevel"/>
     <w:tmpl w:val="9B046C8A"/>
@@ -4291,7 +5077,7 @@
       </w:pPr>
     </w:lvl>
   </w:abstractNum>
-  <w:abstractNum w:abstractNumId="3" w15:restartNumberingAfterBreak="0">
+  <w:abstractNum w:abstractNumId="4" w15:restartNumberingAfterBreak="0">
     <w:nsid w:val="47845A2A"/>
     <w:multiLevelType w:val="hybridMultilevel"/>
     <w:tmpl w:val="8B14F104"/>
@@ -4404,7 +5190,7 @@
       </w:rPr>
     </w:lvl>
   </w:abstractNum>
-  <w:abstractNum w:abstractNumId="4" w15:restartNumberingAfterBreak="0">
+  <w:abstractNum w:abstractNumId="5" w15:restartNumberingAfterBreak="0">
     <w:nsid w:val="5B54662B"/>
     <w:multiLevelType w:val="multilevel"/>
     <w:tmpl w:val="81D2C1F8"/>
@@ -4517,7 +5303,7 @@
       </w:pPr>
     </w:lvl>
   </w:abstractNum>
-  <w:abstractNum w:abstractNumId="5" w15:restartNumberingAfterBreak="0">
+  <w:abstractNum w:abstractNumId="6" w15:restartNumberingAfterBreak="0">
     <w:nsid w:val="5D5F4646"/>
     <w:multiLevelType w:val="multilevel"/>
     <w:tmpl w:val="9B046C8A"/>
@@ -4631,21 +5417,24 @@
     </w:lvl>
   </w:abstractNum>
   <w:num w:numId="1" w16cid:durableId="1258900053">
+    <w:abstractNumId w:val="5"/>
+  </w:num>
+  <w:num w:numId="2" w16cid:durableId="180172373">
+    <w:abstractNumId w:val="2"/>
+  </w:num>
+  <w:num w:numId="3" w16cid:durableId="732124161">
+    <w:abstractNumId w:val="3"/>
+  </w:num>
+  <w:num w:numId="4" w16cid:durableId="1862433464">
+    <w:abstractNumId w:val="6"/>
+  </w:num>
+  <w:num w:numId="5" w16cid:durableId="1722628701">
     <w:abstractNumId w:val="4"/>
   </w:num>
-  <w:num w:numId="2" w16cid:durableId="180172373">
+  <w:num w:numId="6" w16cid:durableId="708072373">
     <w:abstractNumId w:val="1"/>
   </w:num>
-  <w:num w:numId="3" w16cid:durableId="732124161">
-    <w:abstractNumId w:val="2"/>
-  </w:num>
-  <w:num w:numId="4" w16cid:durableId="1862433464">
-    <w:abstractNumId w:val="5"/>
-  </w:num>
-  <w:num w:numId="5" w16cid:durableId="1722628701">
-    <w:abstractNumId w:val="3"/>
-  </w:num>
-  <w:num w:numId="6" w16cid:durableId="708072373">
+  <w:num w:numId="7" w16cid:durableId="1755392325">
     <w:abstractNumId w:val="0"/>
   </w:num>
 </w:numbering>
@@ -5079,7 +5868,6 @@
   <w:style w:type="character" w:default="1" w:styleId="Fuentedeprrafopredeter">
     <w:name w:val="Default Paragraph Font"/>
     <w:uiPriority w:val="1"/>
-    <w:semiHidden/>
     <w:unhideWhenUsed/>
   </w:style>
   <w:style w:type="table" w:default="1" w:styleId="Tablanormal">

</xml_diff>

<commit_message>
cambios en la caratula, indice y contenido del documento
</commit_message>
<xml_diff>
--- a/Gestor de Inventarios.docx
+++ b/Gestor de Inventarios.docx
@@ -12,6 +12,268 @@
           <w14:ligatures w14:val="standardContextual"/>
         </w:rPr>
       </w:pPr>
+      <w:r>
+        <w:rPr>
+          <w:rFonts w:ascii="Calibri" w:eastAsia="Calibri" w:hAnsi="Calibri" w:cs="Times New Roman"/>
+          <w:noProof/>
+          <w:sz w:val="22"/>
+          <w:lang w:val="es-ES"/>
+        </w:rPr>
+        <w:drawing>
+          <wp:anchor distT="0" distB="0" distL="114300" distR="114300" simplePos="0" relativeHeight="251671552" behindDoc="0" locked="0" layoutInCell="1" allowOverlap="1" wp14:anchorId="1EFD2DA8" wp14:editId="1DFB9BFD">
+            <wp:simplePos x="0" y="0"/>
+            <wp:positionH relativeFrom="margin">
+              <wp:align>right</wp:align>
+            </wp:positionH>
+            <wp:positionV relativeFrom="paragraph">
+              <wp:posOffset>118745</wp:posOffset>
+            </wp:positionV>
+            <wp:extent cx="1533525" cy="1533525"/>
+            <wp:effectExtent l="0" t="0" r="9525" b="0"/>
+            <wp:wrapNone/>
+            <wp:docPr id="1" name="Imagen 1" descr="Universidad autonoma del estado de méxico, uaemex logo, emblema, etiqueta  png | PNGEgg"/>
+            <wp:cNvGraphicFramePr>
+              <a:graphicFrameLocks xmlns:a="http://schemas.openxmlformats.org/drawingml/2006/main" noChangeAspect="1"/>
+            </wp:cNvGraphicFramePr>
+            <a:graphic xmlns:a="http://schemas.openxmlformats.org/drawingml/2006/main">
+              <a:graphicData uri="http://schemas.openxmlformats.org/drawingml/2006/picture">
+                <pic:pic xmlns:pic="http://schemas.openxmlformats.org/drawingml/2006/picture">
+                  <pic:nvPicPr>
+                    <pic:cNvPr id="0" name="Picture 4" descr="Universidad autonoma del estado de méxico, uaemex logo, emblema, etiqueta  png | PNGEgg"/>
+                    <pic:cNvPicPr>
+                      <a:picLocks noChangeAspect="1" noChangeArrowheads="1"/>
+                    </pic:cNvPicPr>
+                  </pic:nvPicPr>
+                  <pic:blipFill>
+                    <a:blip r:embed="rId8">
+                      <a:extLst>
+                        <a:ext uri="{BEBA8EAE-BF5A-486C-A8C5-ECC9F3942E4B}">
+                          <a14:imgProps xmlns:a14="http://schemas.microsoft.com/office/drawing/2010/main">
+                            <a14:imgLayer r:embed="rId9">
+                              <a14:imgEffect>
+                                <a14:backgroundRemoval t="9483" b="89943" l="4023" r="94540">
+                                  <a14:foregroundMark x1="10632" y1="50000" x2="10632" y2="50000"/>
+                                  <a14:foregroundMark x1="8908" y1="62931" x2="8908" y2="62931"/>
+                                  <a14:foregroundMark x1="8908" y1="23851" x2="8908" y2="23851"/>
+                                  <a14:foregroundMark x1="4023" y1="24713" x2="4023" y2="24713"/>
+                                  <a14:foregroundMark x1="94540" y1="28161" x2="94540" y2="28161"/>
+                                </a14:backgroundRemoval>
+                              </a14:imgEffect>
+                            </a14:imgLayer>
+                          </a14:imgProps>
+                        </a:ext>
+                        <a:ext uri="{28A0092B-C50C-407E-A947-70E740481C1C}">
+                          <a14:useLocalDpi xmlns:a14="http://schemas.microsoft.com/office/drawing/2010/main" val="0"/>
+                        </a:ext>
+                      </a:extLst>
+                    </a:blip>
+                    <a:srcRect/>
+                    <a:stretch>
+                      <a:fillRect/>
+                    </a:stretch>
+                  </pic:blipFill>
+                  <pic:spPr bwMode="auto">
+                    <a:xfrm>
+                      <a:off x="0" y="0"/>
+                      <a:ext cx="1533525" cy="1533525"/>
+                    </a:xfrm>
+                    <a:prstGeom prst="rect">
+                      <a:avLst/>
+                    </a:prstGeom>
+                    <a:noFill/>
+                    <a:ln>
+                      <a:noFill/>
+                    </a:ln>
+                  </pic:spPr>
+                </pic:pic>
+              </a:graphicData>
+            </a:graphic>
+            <wp14:sizeRelH relativeFrom="page">
+              <wp14:pctWidth>0</wp14:pctWidth>
+            </wp14:sizeRelH>
+            <wp14:sizeRelV relativeFrom="page">
+              <wp14:pctHeight>0</wp14:pctHeight>
+            </wp14:sizeRelV>
+          </wp:anchor>
+        </w:drawing>
+      </w:r>
+      <w:r>
+        <w:rPr>
+          <w:rFonts w:ascii="Calibri" w:eastAsia="Calibri" w:hAnsi="Calibri" w:cs="Arial"/>
+          <w:noProof/>
+          <w:lang w:val="es-MX"/>
+          <w14:ligatures w14:val="standardContextual"/>
+        </w:rPr>
+        <mc:AlternateContent>
+          <mc:Choice Requires="wps">
+            <w:drawing>
+              <wp:anchor distT="0" distB="0" distL="114300" distR="114300" simplePos="0" relativeHeight="251667456" behindDoc="0" locked="0" layoutInCell="1" allowOverlap="1" wp14:anchorId="50777A37" wp14:editId="46ABF742">
+                <wp:simplePos x="0" y="0"/>
+                <wp:positionH relativeFrom="column">
+                  <wp:posOffset>-861060</wp:posOffset>
+                </wp:positionH>
+                <wp:positionV relativeFrom="paragraph">
+                  <wp:posOffset>-671830</wp:posOffset>
+                </wp:positionV>
+                <wp:extent cx="7218045" cy="1085850"/>
+                <wp:effectExtent l="0" t="0" r="0" b="0"/>
+                <wp:wrapNone/>
+                <wp:docPr id="467708354" name="Text Box 2"/>
+                <wp:cNvGraphicFramePr>
+                  <a:graphicFrameLocks xmlns:a="http://schemas.openxmlformats.org/drawingml/2006/main"/>
+                </wp:cNvGraphicFramePr>
+                <a:graphic xmlns:a="http://schemas.openxmlformats.org/drawingml/2006/main">
+                  <a:graphicData uri="http://schemas.microsoft.com/office/word/2010/wordprocessingShape">
+                    <wps:wsp>
+                      <wps:cNvSpPr txBox="1">
+                        <a:spLocks noChangeArrowheads="1"/>
+                      </wps:cNvSpPr>
+                      <wps:spPr bwMode="auto">
+                        <a:xfrm>
+                          <a:off x="0" y="0"/>
+                          <a:ext cx="7218045" cy="1085850"/>
+                        </a:xfrm>
+                        <a:prstGeom prst="rect">
+                          <a:avLst/>
+                        </a:prstGeom>
+                        <a:noFill/>
+                        <a:ln>
+                          <a:noFill/>
+                        </a:ln>
+                        <a:extLst>
+                          <a:ext uri="{909E8E84-426E-40DD-AFC4-6F175D3DCCD1}">
+                            <a14:hiddenFill xmlns:a14="http://schemas.microsoft.com/office/drawing/2010/main">
+                              <a:solidFill>
+                                <a:schemeClr val="bg1">
+                                  <a:lumMod val="100000"/>
+                                  <a:lumOff val="0"/>
+                                </a:schemeClr>
+                              </a:solidFill>
+                            </a14:hiddenFill>
+                          </a:ext>
+                          <a:ext uri="{91240B29-F687-4F45-9708-019B960494DF}">
+                            <a14:hiddenLine xmlns:a14="http://schemas.microsoft.com/office/drawing/2010/main" w="9525">
+                              <a:solidFill>
+                                <a:srgbClr val="000000"/>
+                              </a:solidFill>
+                              <a:miter lim="800000"/>
+                              <a:headEnd/>
+                              <a:tailEnd/>
+                            </a14:hiddenLine>
+                          </a:ext>
+                        </a:extLst>
+                      </wps:spPr>
+                      <wps:txbx>
+                        <w:txbxContent>
+                          <w:p>
+                            <w:pPr>
+                              <w:spacing w:after="0" w:line="240" w:lineRule="auto"/>
+                              <w:jc w:val="center"/>
+                              <w:rPr>
+                                <w:sz w:val="44"/>
+                                <w:szCs w:val="44"/>
+                                <w:lang w:val="es-ES"/>
+                              </w:rPr>
+                            </w:pPr>
+                            <w:r>
+                              <w:rPr>
+                                <w:sz w:val="44"/>
+                                <w:szCs w:val="44"/>
+                                <w:lang w:val="es-ES"/>
+                              </w:rPr>
+                              <w:t>Universidad Autónoma del Estado de México</w:t>
+                            </w:r>
+                          </w:p>
+                          <w:p>
+                            <w:pPr>
+                              <w:spacing w:after="0" w:line="240" w:lineRule="auto"/>
+                              <w:jc w:val="center"/>
+                              <w:rPr>
+                                <w:sz w:val="44"/>
+                                <w:szCs w:val="44"/>
+                                <w:lang w:val="es-ES"/>
+                              </w:rPr>
+                            </w:pPr>
+                            <w:r>
+                              <w:rPr>
+                                <w:sz w:val="44"/>
+                                <w:szCs w:val="44"/>
+                                <w:lang w:val="es-ES"/>
+                              </w:rPr>
+                              <w:t>Unidad Académica Profesional Santiago Tianguistenco</w:t>
+                            </w:r>
+                          </w:p>
+                        </w:txbxContent>
+                      </wps:txbx>
+                      <wps:bodyPr rot="0" vert="horz" wrap="square" lIns="91440" tIns="45720" rIns="91440" bIns="45720" anchor="t" anchorCtr="0" upright="1">
+                        <a:noAutofit/>
+                      </wps:bodyPr>
+                    </wps:wsp>
+                  </a:graphicData>
+                </a:graphic>
+                <wp14:sizeRelH relativeFrom="page">
+                  <wp14:pctWidth>0</wp14:pctWidth>
+                </wp14:sizeRelH>
+                <wp14:sizeRelV relativeFrom="page">
+                  <wp14:pctHeight>0</wp14:pctHeight>
+                </wp14:sizeRelV>
+              </wp:anchor>
+            </w:drawing>
+          </mc:Choice>
+          <mc:Fallback>
+            <w:pict>
+              <v:shapetype w14:anchorId="50777A37" id="_x0000_t202" coordsize="21600,21600" o:spt="202" path="m,l,21600r21600,l21600,xe">
+                <v:stroke joinstyle="miter"/>
+                <v:path gradientshapeok="t" o:connecttype="rect"/>
+              </v:shapetype>
+              <v:shape id="Text Box 2" o:spid="_x0000_s1026" type="#_x0000_t202" style="position:absolute;left:0;text-align:left;margin-left:-67.8pt;margin-top:-52.9pt;width:568.35pt;height:85.5pt;z-index:251667456;visibility:visible;mso-wrap-style:square;mso-width-percent:0;mso-height-percent:0;mso-wrap-distance-left:9pt;mso-wrap-distance-top:0;mso-wrap-distance-right:9pt;mso-wrap-distance-bottom:0;mso-position-horizontal:absolute;mso-position-horizontal-relative:text;mso-position-vertical:absolute;mso-position-vertical-relative:text;mso-width-percent:0;mso-height-percent:0;mso-width-relative:page;mso-height-relative:page;v-text-anchor:top" o:gfxdata="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" filled="f" fillcolor="white [3212]" stroked="f">
+                <v:textbox>
+                  <w:txbxContent>
+                    <w:p>
+                      <w:pPr>
+                        <w:spacing w:after="0" w:line="240" w:lineRule="auto"/>
+                        <w:jc w:val="center"/>
+                        <w:rPr>
+                          <w:sz w:val="44"/>
+                          <w:szCs w:val="44"/>
+                          <w:lang w:val="es-ES"/>
+                        </w:rPr>
+                      </w:pPr>
+                      <w:r>
+                        <w:rPr>
+                          <w:sz w:val="44"/>
+                          <w:szCs w:val="44"/>
+                          <w:lang w:val="es-ES"/>
+                        </w:rPr>
+                        <w:t>Universidad Autónoma del Estado de México</w:t>
+                      </w:r>
+                    </w:p>
+                    <w:p>
+                      <w:pPr>
+                        <w:spacing w:after="0" w:line="240" w:lineRule="auto"/>
+                        <w:jc w:val="center"/>
+                        <w:rPr>
+                          <w:sz w:val="44"/>
+                          <w:szCs w:val="44"/>
+                          <w:lang w:val="es-ES"/>
+                        </w:rPr>
+                      </w:pPr>
+                      <w:r>
+                        <w:rPr>
+                          <w:sz w:val="44"/>
+                          <w:szCs w:val="44"/>
+                          <w:lang w:val="es-ES"/>
+                        </w:rPr>
+                        <w:t>Unidad Académica Profesional Santiago Tianguistenco</w:t>
+                      </w:r>
+                    </w:p>
+                  </w:txbxContent>
+                </v:textbox>
+              </v:shape>
+            </w:pict>
+          </mc:Fallback>
+        </mc:AlternateContent>
+      </w:r>
       <w:r>
         <w:rPr>
           <w:rFonts w:ascii="Calibri" w:eastAsia="Calibri" w:hAnsi="Calibri" w:cs="Arial"/>
@@ -462,189 +724,16 @@
         <mc:AlternateContent>
           <mc:Choice Requires="wps">
             <w:drawing>
-              <wp:anchor distT="0" distB="0" distL="114300" distR="114300" simplePos="0" relativeHeight="251659264" behindDoc="0" locked="0" layoutInCell="1" allowOverlap="1" wp14:anchorId="6AD3B62E" wp14:editId="035676C1">
-                <wp:simplePos x="0" y="0"/>
-                <wp:positionH relativeFrom="column">
-                  <wp:posOffset>-600075</wp:posOffset>
-                </wp:positionH>
-                <wp:positionV relativeFrom="paragraph">
-                  <wp:posOffset>703580</wp:posOffset>
-                </wp:positionV>
-                <wp:extent cx="7018020" cy="2638425"/>
-                <wp:effectExtent l="0" t="0" r="0" b="9525"/>
-                <wp:wrapNone/>
-                <wp:docPr id="1703293984" name="Text Box 2"/>
-                <wp:cNvGraphicFramePr>
-                  <a:graphicFrameLocks xmlns:a="http://schemas.openxmlformats.org/drawingml/2006/main"/>
-                </wp:cNvGraphicFramePr>
-                <a:graphic xmlns:a="http://schemas.openxmlformats.org/drawingml/2006/main">
-                  <a:graphicData uri="http://schemas.microsoft.com/office/word/2010/wordprocessingShape">
-                    <wps:wsp>
-                      <wps:cNvSpPr txBox="1">
-                        <a:spLocks noChangeArrowheads="1"/>
-                      </wps:cNvSpPr>
-                      <wps:spPr bwMode="auto">
-                        <a:xfrm>
-                          <a:off x="0" y="0"/>
-                          <a:ext cx="7018020" cy="2638425"/>
-                        </a:xfrm>
-                        <a:prstGeom prst="rect">
-                          <a:avLst/>
-                        </a:prstGeom>
-                        <a:noFill/>
-                        <a:ln>
-                          <a:noFill/>
-                        </a:ln>
-                        <a:extLst>
-                          <a:ext uri="{909E8E84-426E-40DD-AFC4-6F175D3DCCD1}">
-                            <a14:hiddenFill xmlns:a14="http://schemas.microsoft.com/office/drawing/2010/main">
-                              <a:solidFill>
-                                <a:schemeClr val="bg1">
-                                  <a:lumMod val="100000"/>
-                                  <a:lumOff val="0"/>
-                                </a:schemeClr>
-                              </a:solidFill>
-                            </a14:hiddenFill>
-                          </a:ext>
-                          <a:ext uri="{91240B29-F687-4F45-9708-019B960494DF}">
-                            <a14:hiddenLine xmlns:a14="http://schemas.microsoft.com/office/drawing/2010/main" w="9525">
-                              <a:solidFill>
-                                <a:srgbClr val="000000"/>
-                              </a:solidFill>
-                              <a:miter lim="800000"/>
-                              <a:headEnd/>
-                              <a:tailEnd/>
-                            </a14:hiddenLine>
-                          </a:ext>
-                        </a:extLst>
-                      </wps:spPr>
-                      <wps:txbx>
-                        <w:txbxContent>
-                          <w:p>
-                            <w:pPr>
-                              <w:spacing w:after="0" w:line="240" w:lineRule="auto"/>
-                              <w:rPr>
-                                <w:color w:val="767171"/>
-                                <w:sz w:val="120"/>
-                                <w:szCs w:val="120"/>
-                                <w:lang w:val="es-ES"/>
-                              </w:rPr>
-                            </w:pPr>
-                            <w:r>
-                              <w:rPr>
-                                <w:color w:val="767171"/>
-                                <w:sz w:val="120"/>
-                                <w:szCs w:val="120"/>
-                                <w:lang w:val="es-ES"/>
-                              </w:rPr>
-                              <w:t>Documentación:</w:t>
-                            </w:r>
-                          </w:p>
-                          <w:p>
-                            <w:pPr>
-                              <w:spacing w:after="0" w:line="240" w:lineRule="auto"/>
-                              <w:rPr>
-                                <w:sz w:val="120"/>
-                                <w:szCs w:val="120"/>
-                                <w:lang w:val="es-ES"/>
-                              </w:rPr>
-                            </w:pPr>
-                            <w:r>
-                              <w:rPr>
-                                <w:sz w:val="120"/>
-                                <w:szCs w:val="120"/>
-                                <w:lang w:val="es-ES"/>
-                              </w:rPr>
-                              <w:t>Gestor de inventarios</w:t>
-                            </w:r>
-                          </w:p>
-                        </w:txbxContent>
-                      </wps:txbx>
-                      <wps:bodyPr rot="0" vert="horz" wrap="square" lIns="91440" tIns="45720" rIns="91440" bIns="45720" anchor="t" anchorCtr="0" upright="1">
-                        <a:noAutofit/>
-                      </wps:bodyPr>
-                    </wps:wsp>
-                  </a:graphicData>
-                </a:graphic>
-                <wp14:sizeRelH relativeFrom="page">
-                  <wp14:pctWidth>0</wp14:pctWidth>
-                </wp14:sizeRelH>
-                <wp14:sizeRelV relativeFrom="page">
-                  <wp14:pctHeight>0</wp14:pctHeight>
-                </wp14:sizeRelV>
-              </wp:anchor>
-            </w:drawing>
-          </mc:Choice>
-          <mc:Fallback>
-            <w:pict>
-              <v:shape w14:anchorId="6AD3B62E" id="Text Box 2" o:spid="_x0000_s1028" type="#_x0000_t202" style="position:absolute;left:0;text-align:left;margin-left:-47.25pt;margin-top:55.4pt;width:552.6pt;height:207.75pt;z-index:251659264;visibility:visible;mso-wrap-style:square;mso-width-percent:0;mso-height-percent:0;mso-wrap-distance-left:9pt;mso-wrap-distance-top:0;mso-wrap-distance-right:9pt;mso-wrap-distance-bottom:0;mso-position-horizontal:absolute;mso-position-horizontal-relative:text;mso-position-vertical:absolute;mso-position-vertical-relative:text;mso-width-percent:0;mso-height-percent:0;mso-width-relative:page;mso-height-relative:page;v-text-anchor:top" o:gfxdata="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" filled="f" fillcolor="white [3212]" stroked="f">
-                <v:textbox>
-                  <w:txbxContent>
-                    <w:p>
-                      <w:pPr>
-                        <w:spacing w:after="0" w:line="240" w:lineRule="auto"/>
-                        <w:rPr>
-                          <w:color w:val="767171"/>
-                          <w:sz w:val="120"/>
-                          <w:szCs w:val="120"/>
-                          <w:lang w:val="es-ES"/>
-                        </w:rPr>
-                      </w:pPr>
-                      <w:r>
-                        <w:rPr>
-                          <w:color w:val="767171"/>
-                          <w:sz w:val="120"/>
-                          <w:szCs w:val="120"/>
-                          <w:lang w:val="es-ES"/>
-                        </w:rPr>
-                        <w:t>Documentación:</w:t>
-                      </w:r>
-                    </w:p>
-                    <w:p>
-                      <w:pPr>
-                        <w:spacing w:after="0" w:line="240" w:lineRule="auto"/>
-                        <w:rPr>
-                          <w:sz w:val="120"/>
-                          <w:szCs w:val="120"/>
-                          <w:lang w:val="es-ES"/>
-                        </w:rPr>
-                      </w:pPr>
-                      <w:r>
-                        <w:rPr>
-                          <w:sz w:val="120"/>
-                          <w:szCs w:val="120"/>
-                          <w:lang w:val="es-ES"/>
-                        </w:rPr>
-                        <w:t>Gestor de inventarios</w:t>
-                      </w:r>
-                    </w:p>
-                  </w:txbxContent>
-                </v:textbox>
-              </v:shape>
-            </w:pict>
-          </mc:Fallback>
-        </mc:AlternateContent>
-      </w:r>
-      <w:r>
-        <w:rPr>
-          <w:rFonts w:ascii="Calibri" w:eastAsia="Calibri" w:hAnsi="Calibri" w:cs="Arial"/>
-          <w:noProof/>
-          <w:lang w:val="es-MX"/>
-          <w14:ligatures w14:val="standardContextual"/>
-        </w:rPr>
-        <mc:AlternateContent>
-          <mc:Choice Requires="wps">
-            <w:drawing>
-              <wp:anchor distT="0" distB="0" distL="114300" distR="114300" simplePos="0" relativeHeight="251665408" behindDoc="0" locked="0" layoutInCell="1" allowOverlap="1" wp14:anchorId="5A83B7A7" wp14:editId="217D5D00">
+              <wp:anchor distT="0" distB="0" distL="114300" distR="114300" simplePos="0" relativeHeight="251665408" behindDoc="0" locked="0" layoutInCell="1" allowOverlap="1" wp14:anchorId="5A83B7A7" wp14:editId="2EF80775">
                 <wp:simplePos x="0" y="0"/>
                 <wp:positionH relativeFrom="margin">
-                  <wp:posOffset>-409575</wp:posOffset>
+                  <wp:posOffset>-413385</wp:posOffset>
                 </wp:positionH>
                 <wp:positionV relativeFrom="margin">
-                  <wp:posOffset>4000500</wp:posOffset>
+                  <wp:posOffset>3852545</wp:posOffset>
                 </wp:positionV>
-                <wp:extent cx="2343150" cy="1400175"/>
-                <wp:effectExtent l="0" t="0" r="0" b="9525"/>
+                <wp:extent cx="2762250" cy="2381250"/>
+                <wp:effectExtent l="0" t="0" r="0" b="0"/>
                 <wp:wrapSquare wrapText="bothSides"/>
                 <wp:docPr id="229939932" name="Text Box 8"/>
                 <wp:cNvGraphicFramePr>
@@ -659,7 +748,7 @@
                       <wps:spPr bwMode="auto">
                         <a:xfrm>
                           <a:off x="0" y="0"/>
-                          <a:ext cx="2343150" cy="1400175"/>
+                          <a:ext cx="2762250" cy="2381250"/>
                         </a:xfrm>
                         <a:prstGeom prst="rect">
                           <a:avLst/>
@@ -761,6 +850,72 @@
                               <w:spacing w:after="0" w:line="240" w:lineRule="auto"/>
                               <w:jc w:val="both"/>
                               <w:rPr>
+                                <w:noProof/>
+                                <w:sz w:val="36"/>
+                                <w:szCs w:val="36"/>
+                                <w:lang w:val="es-MX"/>
+                              </w:rPr>
+                            </w:pPr>
+                          </w:p>
+                          <w:p>
+                            <w:pPr>
+                              <w:spacing w:after="0" w:line="240" w:lineRule="auto"/>
+                              <w:jc w:val="both"/>
+                              <w:rPr>
+                                <w:noProof/>
+                                <w:sz w:val="36"/>
+                                <w:szCs w:val="36"/>
+                                <w:lang w:val="es-MX"/>
+                              </w:rPr>
+                            </w:pPr>
+                            <w:r>
+                              <w:rPr>
+                                <w:noProof/>
+                                <w:sz w:val="36"/>
+                                <w:szCs w:val="36"/>
+                                <w:lang w:val="es-MX"/>
+                              </w:rPr>
+                              <w:t>Docente:</w:t>
+                            </w:r>
+                          </w:p>
+                          <w:p>
+                            <w:pPr>
+                              <w:spacing w:after="0" w:line="240" w:lineRule="auto"/>
+                              <w:jc w:val="both"/>
+                              <w:rPr>
+                                <w:noProof/>
+                                <w:sz w:val="36"/>
+                                <w:szCs w:val="36"/>
+                                <w:lang w:val="es-MX"/>
+                              </w:rPr>
+                            </w:pPr>
+                            <w:r>
+                              <w:rPr>
+                                <w:noProof/>
+                                <w:sz w:val="36"/>
+                                <w:szCs w:val="36"/>
+                                <w:lang w:val="es-MX"/>
+                              </w:rPr>
+                              <w:t>Maritza Flores Dominguez</w:t>
+                            </w:r>
+                          </w:p>
+                          <w:p>
+                            <w:pPr>
+                              <w:spacing w:after="0" w:line="240" w:lineRule="auto"/>
+                              <w:jc w:val="both"/>
+                              <w:rPr>
+                                <w:noProof/>
+                                <w:sz w:val="36"/>
+                                <w:szCs w:val="36"/>
+                                <w:lang w:val="es-MX"/>
+                              </w:rPr>
+                            </w:pPr>
+                          </w:p>
+                          <w:p>
+                            <w:pPr>
+                              <w:spacing w:after="0" w:line="240" w:lineRule="auto"/>
+                              <w:jc w:val="both"/>
+                              <w:rPr>
                                 <w:sz w:val="36"/>
                                 <w:szCs w:val="36"/>
                                 <w:lang w:val="es-ES"/>
@@ -795,7 +950,7 @@
           </mc:Choice>
           <mc:Fallback>
             <w:pict>
-              <v:shape w14:anchorId="5A83B7A7" id="Text Box 8" o:spid="_x0000_s1029" type="#_x0000_t202" style="position:absolute;left:0;text-align:left;margin-left:-32.25pt;margin-top:315pt;width:184.5pt;height:110.25pt;z-index:251665408;visibility:visible;mso-wrap-style:square;mso-width-percent:0;mso-height-percent:0;mso-wrap-distance-left:9pt;mso-wrap-distance-top:0;mso-wrap-distance-right:9pt;mso-wrap-distance-bottom:0;mso-position-horizontal:absolute;mso-position-horizontal-relative:margin;mso-position-vertical:absolute;mso-position-vertical-relative:margin;mso-width-percent:0;mso-height-percent:0;mso-width-relative:page;mso-height-relative:page;v-text-anchor:top" o:gfxdata="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" filled="f" fillcolor="white [3212]" stroked="f">
+              <v:shape w14:anchorId="5A83B7A7" id="Text Box 8" o:spid="_x0000_s1029" type="#_x0000_t202" style="position:absolute;left:0;text-align:left;margin-left:-32.55pt;margin-top:303.35pt;width:217.5pt;height:187.5pt;z-index:251665408;visibility:visible;mso-wrap-style:square;mso-width-percent:0;mso-height-percent:0;mso-wrap-distance-left:9pt;mso-wrap-distance-top:0;mso-wrap-distance-right:9pt;mso-wrap-distance-bottom:0;mso-position-horizontal:absolute;mso-position-horizontal-relative:margin;mso-position-vertical:absolute;mso-position-vertical-relative:margin;mso-width-percent:0;mso-height-percent:0;mso-width-relative:page;mso-height-relative:page;v-text-anchor:top" o:gfxdata="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" filled="f" fillcolor="white [3212]" stroked="f">
                 <v:textbox>
                   <w:txbxContent>
                     <w:p>
@@ -866,6 +1021,72 @@
                         <w:spacing w:after="0" w:line="240" w:lineRule="auto"/>
                         <w:jc w:val="both"/>
                         <w:rPr>
+                          <w:noProof/>
+                          <w:sz w:val="36"/>
+                          <w:szCs w:val="36"/>
+                          <w:lang w:val="es-MX"/>
+                        </w:rPr>
+                      </w:pPr>
+                    </w:p>
+                    <w:p>
+                      <w:pPr>
+                        <w:spacing w:after="0" w:line="240" w:lineRule="auto"/>
+                        <w:jc w:val="both"/>
+                        <w:rPr>
+                          <w:noProof/>
+                          <w:sz w:val="36"/>
+                          <w:szCs w:val="36"/>
+                          <w:lang w:val="es-MX"/>
+                        </w:rPr>
+                      </w:pPr>
+                      <w:r>
+                        <w:rPr>
+                          <w:noProof/>
+                          <w:sz w:val="36"/>
+                          <w:szCs w:val="36"/>
+                          <w:lang w:val="es-MX"/>
+                        </w:rPr>
+                        <w:t>Docente:</w:t>
+                      </w:r>
+                    </w:p>
+                    <w:p>
+                      <w:pPr>
+                        <w:spacing w:after="0" w:line="240" w:lineRule="auto"/>
+                        <w:jc w:val="both"/>
+                        <w:rPr>
+                          <w:noProof/>
+                          <w:sz w:val="36"/>
+                          <w:szCs w:val="36"/>
+                          <w:lang w:val="es-MX"/>
+                        </w:rPr>
+                      </w:pPr>
+                      <w:r>
+                        <w:rPr>
+                          <w:noProof/>
+                          <w:sz w:val="36"/>
+                          <w:szCs w:val="36"/>
+                          <w:lang w:val="es-MX"/>
+                        </w:rPr>
+                        <w:t>Maritza Flores Dominguez</w:t>
+                      </w:r>
+                    </w:p>
+                    <w:p>
+                      <w:pPr>
+                        <w:spacing w:after="0" w:line="240" w:lineRule="auto"/>
+                        <w:jc w:val="both"/>
+                        <w:rPr>
+                          <w:noProof/>
+                          <w:sz w:val="36"/>
+                          <w:szCs w:val="36"/>
+                          <w:lang w:val="es-MX"/>
+                        </w:rPr>
+                      </w:pPr>
+                    </w:p>
+                    <w:p>
+                      <w:pPr>
+                        <w:spacing w:after="0" w:line="240" w:lineRule="auto"/>
+                        <w:jc w:val="both"/>
+                        <w:rPr>
                           <w:sz w:val="36"/>
                           <w:szCs w:val="36"/>
                           <w:lang w:val="es-ES"/>
@@ -884,6 +1105,276 @@
                   </w:txbxContent>
                 </v:textbox>
                 <w10:wrap type="square" anchorx="margin" anchory="margin"/>
+              </v:shape>
+            </w:pict>
+          </mc:Fallback>
+        </mc:AlternateContent>
+      </w:r>
+      <w:r>
+        <w:rPr>
+          <w:rFonts w:ascii="Calibri" w:eastAsia="Calibri" w:hAnsi="Calibri" w:cs="Arial"/>
+          <w:noProof/>
+          <w:lang w:val="es-MX"/>
+          <w14:ligatures w14:val="standardContextual"/>
+        </w:rPr>
+        <mc:AlternateContent>
+          <mc:Choice Requires="wps">
+            <w:drawing>
+              <wp:anchor distT="0" distB="0" distL="114300" distR="114300" simplePos="0" relativeHeight="251659264" behindDoc="0" locked="0" layoutInCell="1" allowOverlap="1" wp14:anchorId="6AD3B62E" wp14:editId="3D0A781A">
+                <wp:simplePos x="0" y="0"/>
+                <wp:positionH relativeFrom="column">
+                  <wp:posOffset>-603885</wp:posOffset>
+                </wp:positionH>
+                <wp:positionV relativeFrom="paragraph">
+                  <wp:posOffset>708025</wp:posOffset>
+                </wp:positionV>
+                <wp:extent cx="4886325" cy="1885950"/>
+                <wp:effectExtent l="0" t="0" r="0" b="0"/>
+                <wp:wrapNone/>
+                <wp:docPr id="1703293984" name="Text Box 2"/>
+                <wp:cNvGraphicFramePr>
+                  <a:graphicFrameLocks xmlns:a="http://schemas.openxmlformats.org/drawingml/2006/main"/>
+                </wp:cNvGraphicFramePr>
+                <a:graphic xmlns:a="http://schemas.openxmlformats.org/drawingml/2006/main">
+                  <a:graphicData uri="http://schemas.microsoft.com/office/word/2010/wordprocessingShape">
+                    <wps:wsp>
+                      <wps:cNvSpPr txBox="1">
+                        <a:spLocks noChangeArrowheads="1"/>
+                      </wps:cNvSpPr>
+                      <wps:spPr bwMode="auto">
+                        <a:xfrm>
+                          <a:off x="0" y="0"/>
+                          <a:ext cx="4886325" cy="1885950"/>
+                        </a:xfrm>
+                        <a:prstGeom prst="rect">
+                          <a:avLst/>
+                        </a:prstGeom>
+                        <a:noFill/>
+                        <a:ln>
+                          <a:noFill/>
+                        </a:ln>
+                        <a:extLst>
+                          <a:ext uri="{909E8E84-426E-40DD-AFC4-6F175D3DCCD1}">
+                            <a14:hiddenFill xmlns:a14="http://schemas.microsoft.com/office/drawing/2010/main">
+                              <a:solidFill>
+                                <a:schemeClr val="bg1">
+                                  <a:lumMod val="100000"/>
+                                  <a:lumOff val="0"/>
+                                </a:schemeClr>
+                              </a:solidFill>
+                            </a14:hiddenFill>
+                          </a:ext>
+                          <a:ext uri="{91240B29-F687-4F45-9708-019B960494DF}">
+                            <a14:hiddenLine xmlns:a14="http://schemas.microsoft.com/office/drawing/2010/main" w="9525">
+                              <a:solidFill>
+                                <a:srgbClr val="000000"/>
+                              </a:solidFill>
+                              <a:miter lim="800000"/>
+                              <a:headEnd/>
+                              <a:tailEnd/>
+                            </a14:hiddenLine>
+                          </a:ext>
+                        </a:extLst>
+                      </wps:spPr>
+                      <wps:txbx>
+                        <w:txbxContent>
+                          <w:p>
+                            <w:pPr>
+                              <w:spacing w:after="0" w:line="240" w:lineRule="auto"/>
+                              <w:jc w:val="center"/>
+                              <w:rPr>
+                                <w:sz w:val="120"/>
+                                <w:szCs w:val="120"/>
+                                <w:lang w:val="es-ES"/>
+                              </w:rPr>
+                            </w:pPr>
+                            <w:r>
+                              <w:rPr>
+                                <w:sz w:val="120"/>
+                                <w:szCs w:val="120"/>
+                                <w:lang w:val="es-ES"/>
+                              </w:rPr>
+                              <w:t>Gestor de inventarios</w:t>
+                            </w:r>
+                          </w:p>
+                        </w:txbxContent>
+                      </wps:txbx>
+                      <wps:bodyPr rot="0" vert="horz" wrap="square" lIns="91440" tIns="45720" rIns="91440" bIns="45720" anchor="t" anchorCtr="0" upright="1">
+                        <a:noAutofit/>
+                      </wps:bodyPr>
+                    </wps:wsp>
+                  </a:graphicData>
+                </a:graphic>
+                <wp14:sizeRelH relativeFrom="page">
+                  <wp14:pctWidth>0</wp14:pctWidth>
+                </wp14:sizeRelH>
+                <wp14:sizeRelV relativeFrom="page">
+                  <wp14:pctHeight>0</wp14:pctHeight>
+                </wp14:sizeRelV>
+              </wp:anchor>
+            </w:drawing>
+          </mc:Choice>
+          <mc:Fallback>
+            <w:pict>
+              <v:shape w14:anchorId="6AD3B62E" id="_x0000_s1030" type="#_x0000_t202" style="position:absolute;left:0;text-align:left;margin-left:-47.55pt;margin-top:55.75pt;width:384.75pt;height:148.5pt;z-index:251659264;visibility:visible;mso-wrap-style:square;mso-width-percent:0;mso-height-percent:0;mso-wrap-distance-left:9pt;mso-wrap-distance-top:0;mso-wrap-distance-right:9pt;mso-wrap-distance-bottom:0;mso-position-horizontal:absolute;mso-position-horizontal-relative:text;mso-position-vertical:absolute;mso-position-vertical-relative:text;mso-width-percent:0;mso-height-percent:0;mso-width-relative:page;mso-height-relative:page;v-text-anchor:top" o:gfxdata="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" filled="f" fillcolor="white [3212]" stroked="f">
+                <v:textbox>
+                  <w:txbxContent>
+                    <w:p>
+                      <w:pPr>
+                        <w:spacing w:after="0" w:line="240" w:lineRule="auto"/>
+                        <w:jc w:val="center"/>
+                        <w:rPr>
+                          <w:sz w:val="120"/>
+                          <w:szCs w:val="120"/>
+                          <w:lang w:val="es-ES"/>
+                        </w:rPr>
+                      </w:pPr>
+                      <w:r>
+                        <w:rPr>
+                          <w:sz w:val="120"/>
+                          <w:szCs w:val="120"/>
+                          <w:lang w:val="es-ES"/>
+                        </w:rPr>
+                        <w:t>Gestor de inventarios</w:t>
+                      </w:r>
+                    </w:p>
+                  </w:txbxContent>
+                </v:textbox>
+              </v:shape>
+            </w:pict>
+          </mc:Fallback>
+        </mc:AlternateContent>
+      </w:r>
+      <w:r>
+        <w:rPr>
+          <w:rFonts w:ascii="Calibri" w:eastAsia="Calibri" w:hAnsi="Calibri" w:cs="Arial"/>
+          <w:noProof/>
+          <w:lang w:val="es-MX"/>
+          <w14:ligatures w14:val="standardContextual"/>
+        </w:rPr>
+        <mc:AlternateContent>
+          <mc:Choice Requires="wps">
+            <w:drawing>
+              <wp:anchor distT="0" distB="0" distL="114300" distR="114300" simplePos="0" relativeHeight="251669504" behindDoc="0" locked="0" layoutInCell="1" allowOverlap="1" wp14:anchorId="240BEF2D" wp14:editId="33AB368A">
+                <wp:simplePos x="0" y="0"/>
+                <wp:positionH relativeFrom="column">
+                  <wp:posOffset>-613410</wp:posOffset>
+                </wp:positionH>
+                <wp:positionV relativeFrom="paragraph">
+                  <wp:posOffset>2736850</wp:posOffset>
+                </wp:positionV>
+                <wp:extent cx="7018020" cy="571500"/>
+                <wp:effectExtent l="0" t="0" r="0" b="0"/>
+                <wp:wrapNone/>
+                <wp:docPr id="2106992211" name="Text Box 2"/>
+                <wp:cNvGraphicFramePr>
+                  <a:graphicFrameLocks xmlns:a="http://schemas.openxmlformats.org/drawingml/2006/main"/>
+                </wp:cNvGraphicFramePr>
+                <a:graphic xmlns:a="http://schemas.openxmlformats.org/drawingml/2006/main">
+                  <a:graphicData uri="http://schemas.microsoft.com/office/word/2010/wordprocessingShape">
+                    <wps:wsp>
+                      <wps:cNvSpPr txBox="1">
+                        <a:spLocks noChangeArrowheads="1"/>
+                      </wps:cNvSpPr>
+                      <wps:spPr bwMode="auto">
+                        <a:xfrm>
+                          <a:off x="0" y="0"/>
+                          <a:ext cx="7018020" cy="571500"/>
+                        </a:xfrm>
+                        <a:prstGeom prst="rect">
+                          <a:avLst/>
+                        </a:prstGeom>
+                        <a:noFill/>
+                        <a:ln>
+                          <a:noFill/>
+                        </a:ln>
+                        <a:extLst>
+                          <a:ext uri="{909E8E84-426E-40DD-AFC4-6F175D3DCCD1}">
+                            <a14:hiddenFill xmlns:a14="http://schemas.microsoft.com/office/drawing/2010/main">
+                              <a:solidFill>
+                                <a:schemeClr val="bg1">
+                                  <a:lumMod val="100000"/>
+                                  <a:lumOff val="0"/>
+                                </a:schemeClr>
+                              </a:solidFill>
+                            </a14:hiddenFill>
+                          </a:ext>
+                          <a:ext uri="{91240B29-F687-4F45-9708-019B960494DF}">
+                            <a14:hiddenLine xmlns:a14="http://schemas.microsoft.com/office/drawing/2010/main" w="9525">
+                              <a:solidFill>
+                                <a:srgbClr val="000000"/>
+                              </a:solidFill>
+                              <a:miter lim="800000"/>
+                              <a:headEnd/>
+                              <a:tailEnd/>
+                            </a14:hiddenLine>
+                          </a:ext>
+                        </a:extLst>
+                      </wps:spPr>
+                      <wps:txbx>
+                        <w:txbxContent>
+                          <w:p>
+                            <w:pPr>
+                              <w:spacing w:after="0" w:line="240" w:lineRule="auto"/>
+                              <w:jc w:val="center"/>
+                              <w:rPr>
+                                <w:sz w:val="120"/>
+                                <w:szCs w:val="120"/>
+                                <w:lang w:val="es-ES"/>
+                              </w:rPr>
+                            </w:pPr>
+                            <w:r>
+                              <w:rPr>
+                                <w:sz w:val="48"/>
+                                <w:szCs w:val="48"/>
+                                <w:lang w:val="es-ES"/>
+                              </w:rPr>
+                              <w:t>Ingeniería en Software</w:t>
+                            </w:r>
+                          </w:p>
+                        </w:txbxContent>
+                      </wps:txbx>
+                      <wps:bodyPr rot="0" vert="horz" wrap="square" lIns="91440" tIns="45720" rIns="91440" bIns="45720" anchor="t" anchorCtr="0" upright="1">
+                        <a:noAutofit/>
+                      </wps:bodyPr>
+                    </wps:wsp>
+                  </a:graphicData>
+                </a:graphic>
+                <wp14:sizeRelH relativeFrom="page">
+                  <wp14:pctWidth>0</wp14:pctWidth>
+                </wp14:sizeRelH>
+                <wp14:sizeRelV relativeFrom="page">
+                  <wp14:pctHeight>0</wp14:pctHeight>
+                </wp14:sizeRelV>
+              </wp:anchor>
+            </w:drawing>
+          </mc:Choice>
+          <mc:Fallback>
+            <w:pict>
+              <v:shape w14:anchorId="240BEF2D" id="_x0000_s1031" type="#_x0000_t202" style="position:absolute;left:0;text-align:left;margin-left:-48.3pt;margin-top:215.5pt;width:552.6pt;height:45pt;z-index:251669504;visibility:visible;mso-wrap-style:square;mso-width-percent:0;mso-height-percent:0;mso-wrap-distance-left:9pt;mso-wrap-distance-top:0;mso-wrap-distance-right:9pt;mso-wrap-distance-bottom:0;mso-position-horizontal:absolute;mso-position-horizontal-relative:text;mso-position-vertical:absolute;mso-position-vertical-relative:text;mso-width-percent:0;mso-height-percent:0;mso-width-relative:page;mso-height-relative:page;v-text-anchor:top" o:gfxdata="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" filled="f" fillcolor="white [3212]" stroked="f">
+                <v:textbox>
+                  <w:txbxContent>
+                    <w:p>
+                      <w:pPr>
+                        <w:spacing w:after="0" w:line="240" w:lineRule="auto"/>
+                        <w:jc w:val="center"/>
+                        <w:rPr>
+                          <w:sz w:val="120"/>
+                          <w:szCs w:val="120"/>
+                          <w:lang w:val="es-ES"/>
+                        </w:rPr>
+                      </w:pPr>
+                      <w:r>
+                        <w:rPr>
+                          <w:sz w:val="48"/>
+                          <w:szCs w:val="48"/>
+                          <w:lang w:val="es-ES"/>
+                        </w:rPr>
+                        <w:t>Ingeniería en Software</w:t>
+                      </w:r>
+                    </w:p>
+                  </w:txbxContent>
+                </v:textbox>
               </v:shape>
             </w:pict>
           </mc:Fallback>
@@ -920,13 +1411,13 @@
                     <pic:cNvPicPr/>
                   </pic:nvPicPr>
                   <pic:blipFill>
-                    <a:blip r:embed="rId8">
+                    <a:blip r:embed="rId10">
                       <a:extLst>
                         <a:ext uri="{28A0092B-C50C-407E-A947-70E740481C1C}">
                           <a14:useLocalDpi xmlns:a14="http://schemas.microsoft.com/office/drawing/2010/main" val="0"/>
                         </a:ext>
                         <a:ext uri="{96DAC541-7B7A-43D3-8B79-37D633B846F1}">
-                          <asvg:svgBlip xmlns:asvg="http://schemas.microsoft.com/office/drawing/2016/SVG/main" r:embed="rId9"/>
+                          <asvg:svgBlip xmlns:asvg="http://schemas.microsoft.com/office/drawing/2016/SVG/main" r:embed="rId11"/>
                         </a:ext>
                       </a:extLst>
                     </a:blip>
@@ -1026,7 +1517,7 @@
             </w:rPr>
             <w:fldChar w:fldCharType="separate"/>
           </w:r>
-          <w:hyperlink w:anchor="_Toc146136409" w:history="1">
+          <w:hyperlink w:anchor="_Toc146208819" w:history="1">
             <w:r>
               <w:rPr>
                 <w:rStyle w:val="Hipervnculo"/>
@@ -1056,7 +1547,7 @@
                 <w:noProof/>
                 <w:webHidden/>
               </w:rPr>
-              <w:instrText xml:space="preserve"> PAGEREF _Toc146136409 \h </w:instrText>
+              <w:instrText xml:space="preserve"> PAGEREF _Toc146208819 \h </w:instrText>
             </w:r>
             <w:r>
               <w:rPr>
@@ -1102,7 +1593,7 @@
               <w14:ligatures w14:val="standardContextual"/>
             </w:rPr>
           </w:pPr>
-          <w:hyperlink w:anchor="_Toc146136410" w:history="1">
+          <w:hyperlink w:anchor="_Toc146208820" w:history="1">
             <w:r>
               <w:rPr>
                 <w:rStyle w:val="Hipervnculo"/>
@@ -1132,7 +1623,7 @@
                 <w:noProof/>
                 <w:webHidden/>
               </w:rPr>
-              <w:instrText xml:space="preserve"> PAGEREF _Toc146136410 \h </w:instrText>
+              <w:instrText xml:space="preserve"> PAGEREF _Toc146208820 \h </w:instrText>
             </w:r>
             <w:r>
               <w:rPr>
@@ -1178,7 +1669,7 @@
               <w14:ligatures w14:val="standardContextual"/>
             </w:rPr>
           </w:pPr>
-          <w:hyperlink w:anchor="_Toc146136411" w:history="1">
+          <w:hyperlink w:anchor="_Toc146208821" w:history="1">
             <w:r>
               <w:rPr>
                 <w:rStyle w:val="Hipervnculo"/>
@@ -1208,7 +1699,7 @@
                 <w:noProof/>
                 <w:webHidden/>
               </w:rPr>
-              <w:instrText xml:space="preserve"> PAGEREF _Toc146136411 \h </w:instrText>
+              <w:instrText xml:space="preserve"> PAGEREF _Toc146208821 \h </w:instrText>
             </w:r>
             <w:r>
               <w:rPr>
@@ -1254,7 +1745,7 @@
               <w14:ligatures w14:val="standardContextual"/>
             </w:rPr>
           </w:pPr>
-          <w:hyperlink w:anchor="_Toc146136412" w:history="1">
+          <w:hyperlink w:anchor="_Toc146208822" w:history="1">
             <w:r>
               <w:rPr>
                 <w:rStyle w:val="Hipervnculo"/>
@@ -1284,7 +1775,7 @@
                 <w:noProof/>
                 <w:webHidden/>
               </w:rPr>
-              <w:instrText xml:space="preserve"> PAGEREF _Toc146136412 \h </w:instrText>
+              <w:instrText xml:space="preserve"> PAGEREF _Toc146208822 \h </w:instrText>
             </w:r>
             <w:r>
               <w:rPr>
@@ -1330,7 +1821,7 @@
               <w14:ligatures w14:val="standardContextual"/>
             </w:rPr>
           </w:pPr>
-          <w:hyperlink w:anchor="_Toc146136413" w:history="1">
+          <w:hyperlink w:anchor="_Toc146208823" w:history="1">
             <w:r>
               <w:rPr>
                 <w:rStyle w:val="Hipervnculo"/>
@@ -1360,7 +1851,7 @@
                 <w:noProof/>
                 <w:webHidden/>
               </w:rPr>
-              <w:instrText xml:space="preserve"> PAGEREF _Toc146136413 \h </w:instrText>
+              <w:instrText xml:space="preserve"> PAGEREF _Toc146208823 \h </w:instrText>
             </w:r>
             <w:r>
               <w:rPr>
@@ -1406,7 +1897,7 @@
               <w14:ligatures w14:val="standardContextual"/>
             </w:rPr>
           </w:pPr>
-          <w:hyperlink w:anchor="_Toc146136414" w:history="1">
+          <w:hyperlink w:anchor="_Toc146208824" w:history="1">
             <w:r>
               <w:rPr>
                 <w:rStyle w:val="Hipervnculo"/>
@@ -1436,7 +1927,7 @@
                 <w:noProof/>
                 <w:webHidden/>
               </w:rPr>
-              <w:instrText xml:space="preserve"> PAGEREF _Toc146136414 \h </w:instrText>
+              <w:instrText xml:space="preserve"> PAGEREF _Toc146208824 \h </w:instrText>
             </w:r>
             <w:r>
               <w:rPr>
@@ -1482,7 +1973,7 @@
               <w14:ligatures w14:val="standardContextual"/>
             </w:rPr>
           </w:pPr>
-          <w:hyperlink w:anchor="_Toc146136415" w:history="1">
+          <w:hyperlink w:anchor="_Toc146208825" w:history="1">
             <w:r>
               <w:rPr>
                 <w:rStyle w:val="Hipervnculo"/>
@@ -1512,7 +2003,7 @@
                 <w:noProof/>
                 <w:webHidden/>
               </w:rPr>
-              <w:instrText xml:space="preserve"> PAGEREF _Toc146136415 \h </w:instrText>
+              <w:instrText xml:space="preserve"> PAGEREF _Toc146208825 \h </w:instrText>
             </w:r>
             <w:r>
               <w:rPr>
@@ -1558,7 +2049,7 @@
               <w14:ligatures w14:val="standardContextual"/>
             </w:rPr>
           </w:pPr>
-          <w:hyperlink w:anchor="_Toc146136416" w:history="1">
+          <w:hyperlink w:anchor="_Toc146208826" w:history="1">
             <w:r>
               <w:rPr>
                 <w:rStyle w:val="Hipervnculo"/>
@@ -1586,7 +2077,7 @@
                 <w:noProof/>
                 <w:webHidden/>
               </w:rPr>
-              <w:instrText xml:space="preserve"> PAGEREF _Toc146136416 \h </w:instrText>
+              <w:instrText xml:space="preserve"> PAGEREF _Toc146208826 \h </w:instrText>
             </w:r>
             <w:r>
               <w:rPr>
@@ -1606,7 +2097,7 @@
                 <w:noProof/>
                 <w:webHidden/>
               </w:rPr>
-              <w:t>8</w:t>
+              <w:t>9</w:t>
             </w:r>
             <w:r>
               <w:rPr>
@@ -1632,7 +2123,7 @@
               <w14:ligatures w14:val="standardContextual"/>
             </w:rPr>
           </w:pPr>
-          <w:hyperlink w:anchor="_Toc146136417" w:history="1">
+          <w:hyperlink w:anchor="_Toc146208827" w:history="1">
             <w:r>
               <w:rPr>
                 <w:rStyle w:val="Hipervnculo"/>
@@ -1662,7 +2153,7 @@
                 <w:noProof/>
                 <w:webHidden/>
               </w:rPr>
-              <w:instrText xml:space="preserve"> PAGEREF _Toc146136417 \h </w:instrText>
+              <w:instrText xml:space="preserve"> PAGEREF _Toc146208827 \h </w:instrText>
             </w:r>
             <w:r>
               <w:rPr>
@@ -1708,7 +2199,7 @@
               <w14:ligatures w14:val="standardContextual"/>
             </w:rPr>
           </w:pPr>
-          <w:hyperlink w:anchor="_Toc146136418" w:history="1">
+          <w:hyperlink w:anchor="_Toc146208828" w:history="1">
             <w:r>
               <w:rPr>
                 <w:rStyle w:val="Hipervnculo"/>
@@ -1736,7 +2227,7 @@
                 <w:noProof/>
                 <w:webHidden/>
               </w:rPr>
-              <w:instrText xml:space="preserve"> PAGEREF _Toc146136418 \h </w:instrText>
+              <w:instrText xml:space="preserve"> PAGEREF _Toc146208828 \h </w:instrText>
             </w:r>
             <w:r>
               <w:rPr>
@@ -1981,7 +2472,7 @@
           <w:lang w:val="es-MX"/>
         </w:rPr>
       </w:pPr>
-      <w:bookmarkStart w:id="0" w:name="_Toc146136409"/>
+      <w:bookmarkStart w:id="0" w:name="_Toc146208819"/>
       <w:r>
         <w:rPr>
           <w:rFonts w:eastAsia="Arial Nova"/>
@@ -2006,22 +2497,48 @@
         <w:rPr>
           <w:lang w:val="es-MX"/>
         </w:rPr>
-        <w:t>En un entorno empresarial, la gestión eficiente del inventario es fundamental para garantizar operaciones fluidas y satisfacer la demanda de los clientes. Para brindar una solución efectiva, este proyecto se enfoca en desarrollar un administrador de inventario en Java. Diseñado para ayudar a las pequeñas empresas a administrar sus productos de manera eficiente, el sistema permite a los usuarios agregar nuevos productos, verificar los niveles de existencias y eliminar productos que ya no son necesarios.</w:t>
-      </w:r>
-    </w:p>
-    <w:p>
-      <w:pPr>
-        <w:spacing w:line="276" w:lineRule="auto"/>
-        <w:jc w:val="both"/>
-        <w:rPr>
-          <w:lang w:val="es-MX"/>
-        </w:rPr>
-      </w:pPr>
-      <w:r>
-        <w:rPr>
-          <w:lang w:val="es-MX"/>
-        </w:rPr>
-        <w:t>Los sistemas de gestión de inventario son cruciales en un entorno empresarial por varias razones. En primer lugar, permite a las empresas controlar estrictamente el inventario y evitar pérdidas financieras causadas por productos obsoletos, faltantes o excedentes de inventario. Además, proporciona una vista en tiempo real de la disponibilidad del producto, lo que facilita la planificación de adquisiciones y la gestión de la cadena de suministro.</w:t>
+        <w:t xml:space="preserve">En un entorno empresarial, la gestión eficiente del inventario es esencial para garantizar operaciones </w:t>
+      </w:r>
+      <w:proofErr w:type="spellStart"/>
+      <w:r>
+        <w:rPr>
+          <w:lang w:val="es-MX"/>
+        </w:rPr>
+        <w:t>rapidas</w:t>
+      </w:r>
+      <w:proofErr w:type="spellEnd"/>
+      <w:r>
+        <w:rPr>
+          <w:lang w:val="es-MX"/>
+        </w:rPr>
+        <w:t xml:space="preserve"> y satisfacer las demandas de los clientes. Para brindar una solución efectiva, este proyecto se enfoca en desarrollar un administrador de inventario en Java. Diseñado para ayudar a las pequeñas empresas a administrar sus productos de manera eficiente, el sistema permite a los usuarios agregar nuevos productos, verificar los niveles de inventario y eliminar productos que ya no necesitan. </w:t>
+      </w:r>
+    </w:p>
+    <w:p>
+      <w:pPr>
+        <w:spacing w:line="276" w:lineRule="auto"/>
+        <w:jc w:val="both"/>
+        <w:rPr>
+          <w:lang w:val="es-MX"/>
+        </w:rPr>
+      </w:pPr>
+      <w:r>
+        <w:rPr>
+          <w:lang w:val="es-MX"/>
+        </w:rPr>
+        <w:t xml:space="preserve">Los sistemas de gestión de inventario son muy importantes en los entornos empresariales por diversas razones. En primer lugar, las empresas pueden gestionar </w:t>
+      </w:r>
+      <w:r>
+        <w:rPr>
+          <w:lang w:val="es-MX"/>
+        </w:rPr>
+        <w:t>efectivamente</w:t>
+      </w:r>
+      <w:r>
+        <w:rPr>
+          <w:lang w:val="es-MX"/>
+        </w:rPr>
+        <w:t xml:space="preserve"> el inventario y evitar pérdidas financieras causadas por la obsolescencia de los productos, el desabastecimiento o el exceso de existencias. Además, la visibilidad en tiempo real de la disponibilidad del producto facilita la planificación de adquisiciones y la gestión de la cadena de suministro.</w:t>
       </w:r>
     </w:p>
     <w:p>
@@ -2042,7 +2559,19 @@
         <w:rPr>
           <w:lang w:val="es-MX"/>
         </w:rPr>
-        <w:t>l registro de productos no solo ayuda a identificar y buscar productos específicos, sino que también es fundamental para realizar acciones como actualizar precios, eliminar productos obsoletos y tomar decisiones estratégicas relacionadas con la adquisición de nuevos productos.</w:t>
+        <w:t xml:space="preserve">l registro de productos no solo ayuda a identificar y buscar productos específicos, sino que también es fundamental para realizar acciones como actualizar </w:t>
+      </w:r>
+      <w:r>
+        <w:rPr>
+          <w:lang w:val="es-MX"/>
+        </w:rPr>
+        <w:t>stock</w:t>
+      </w:r>
+      <w:r>
+        <w:rPr>
+          <w:lang w:val="es-MX"/>
+        </w:rPr>
+        <w:t>, eliminar productos obsoletos y tomar decisiones estratégicas relacionadas con la adquisición de nuevos productos.</w:t>
       </w:r>
     </w:p>
     <w:p>
@@ -2092,7 +2621,7 @@
           <w:lang w:val="es-MX"/>
         </w:rPr>
       </w:pPr>
-      <w:bookmarkStart w:id="1" w:name="_Toc146136410"/>
+      <w:bookmarkStart w:id="1" w:name="_Toc146208820"/>
       <w:r>
         <w:rPr>
           <w:rFonts w:eastAsia="Arial Nova"/>
@@ -2282,7 +2811,7 @@
           <w:szCs w:val="24"/>
           <w:lang w:val="es-MX"/>
         </w:rPr>
-        <w:t>Sin una solución implementada, la actualización de los detalles del producto (como cambios en el precio, la descripción o los atributos) suele ser un proceso lento y propenso a errores.</w:t>
+        <w:t>Sin una solución implementada la actualización de los detalles del producto (como cambios en el precio, la descripción o los atributos) suele ser un proceso lento y propenso a errores.</w:t>
       </w:r>
     </w:p>
     <w:p>
@@ -2379,7 +2908,7 @@
           <w:lang w:val="es-MX"/>
         </w:rPr>
       </w:pPr>
-      <w:bookmarkStart w:id="2" w:name="_Toc146136411"/>
+      <w:bookmarkStart w:id="2" w:name="_Toc146208821"/>
       <w:r>
         <w:rPr>
           <w:rFonts w:eastAsia="Arial Nova"/>
@@ -2448,7 +2977,7 @@
           <w:lang w:val="es-MX"/>
         </w:rPr>
       </w:pPr>
-      <w:bookmarkStart w:id="3" w:name="_Toc146136412"/>
+      <w:bookmarkStart w:id="3" w:name="_Toc146208822"/>
       <w:r>
         <w:rPr>
           <w:rFonts w:eastAsia="Arial Nova"/>
@@ -2883,7 +3412,7 @@
           <w:lang w:val="es-MX"/>
         </w:rPr>
       </w:pPr>
-      <w:bookmarkStart w:id="4" w:name="_Toc146136413"/>
+      <w:bookmarkStart w:id="4" w:name="_Toc146208823"/>
       <w:r>
         <w:rPr>
           <w:rFonts w:eastAsia="Arial Nova"/>
@@ -2960,7 +3489,16 @@
           <w:szCs w:val="24"/>
           <w:lang w:val="es-MX"/>
         </w:rPr>
-        <w:t xml:space="preserve"> de calculo</w:t>
+        <w:t xml:space="preserve"> de </w:t>
+      </w:r>
+      <w:r>
+        <w:rPr>
+          <w:rFonts w:eastAsia="system-ui" w:cs="Arial"/>
+          <w:color w:val="000000" w:themeColor="text1"/>
+          <w:szCs w:val="24"/>
+          <w:lang w:val="es-MX"/>
+        </w:rPr>
+        <w:t>cálculo</w:t>
       </w:r>
       <w:r>
         <w:rPr>
@@ -3016,7 +3554,7 @@
           <w:lang w:val="es-MX"/>
         </w:rPr>
       </w:pPr>
-      <w:bookmarkStart w:id="5" w:name="_Toc146136414"/>
+      <w:bookmarkStart w:id="5" w:name="_Toc146208824"/>
       <w:r>
         <w:rPr>
           <w:rFonts w:eastAsia="Arial Nova"/>
@@ -3159,7 +3697,7 @@
           <w:lang w:val="es-MX"/>
         </w:rPr>
       </w:pPr>
-      <w:bookmarkStart w:id="6" w:name="_Toc146136415"/>
+      <w:bookmarkStart w:id="6" w:name="_Toc146208825"/>
       <w:r>
         <w:rPr>
           <w:rFonts w:eastAsia="Arial Nova"/>
@@ -3322,6 +3860,23 @@
     </w:p>
     <w:p>
       <w:pPr>
+        <w:rPr>
+          <w:rFonts w:eastAsiaTheme="majorEastAsia" w:cstheme="majorBidi"/>
+          <w:b/>
+          <w:sz w:val="28"/>
+          <w:szCs w:val="32"/>
+          <w:lang w:val="es-MX"/>
+        </w:rPr>
+      </w:pPr>
+      <w:r>
+        <w:rPr>
+          <w:lang w:val="es-MX"/>
+        </w:rPr>
+        <w:br w:type="page"/>
+      </w:r>
+    </w:p>
+    <w:p>
+      <w:pPr>
         <w:pStyle w:val="Ttulo1"/>
         <w:spacing w:line="276" w:lineRule="auto"/>
         <w:jc w:val="both"/>
@@ -3329,11 +3884,12 @@
           <w:lang w:val="es-MX"/>
         </w:rPr>
       </w:pPr>
-      <w:bookmarkStart w:id="7" w:name="_Toc146136416"/>
-      <w:r>
-        <w:rPr>
-          <w:lang w:val="es-MX"/>
-        </w:rPr>
+      <w:bookmarkStart w:id="7" w:name="_Toc146208826"/>
+      <w:r>
+        <w:rPr>
+          <w:lang w:val="es-MX"/>
+        </w:rPr>
+        <w:lastRenderedPageBreak/>
         <w:t>Alcances</w:t>
       </w:r>
       <w:bookmarkEnd w:id="7"/>
@@ -3461,7 +4017,6 @@
         <w:rPr>
           <w:lang w:val="es-MX"/>
         </w:rPr>
-        <w:lastRenderedPageBreak/>
         <w:t>Los usuarios podrán consultar los niveles de existencias de productos específicos en el inventario.</w:t>
       </w:r>
     </w:p>
@@ -3582,7 +4137,13 @@
         <w:rPr>
           <w:lang w:val="es-MX"/>
         </w:rPr>
-        <w:t>Los usuarios podrán buscar productos por nombre, descripción, categoría u otros atributos relevantes.</w:t>
+        <w:t>Los usuarios podrán buscar productos por nombre</w:t>
+      </w:r>
+      <w:r>
+        <w:rPr>
+          <w:lang w:val="es-MX"/>
+        </w:rPr>
+        <w:t>.</w:t>
       </w:r>
     </w:p>
     <w:p>
@@ -3668,6 +4229,27 @@
     <w:p>
       <w:pPr>
         <w:numPr>
+          <w:ilvl w:val="0"/>
+          <w:numId w:val="6"/>
+        </w:numPr>
+        <w:spacing w:line="276" w:lineRule="auto"/>
+        <w:jc w:val="both"/>
+        <w:rPr>
+          <w:lang w:val="es-MX"/>
+        </w:rPr>
+      </w:pPr>
+      <w:r>
+        <w:rPr>
+          <w:b/>
+          <w:bCs/>
+          <w:lang w:val="es-MX"/>
+        </w:rPr>
+        <w:t>Rendimiento Eficiente:</w:t>
+      </w:r>
+    </w:p>
+    <w:p>
+      <w:pPr>
+        <w:numPr>
           <w:ilvl w:val="1"/>
           <w:numId w:val="6"/>
         </w:numPr>
@@ -3681,7 +4263,7 @@
         <w:rPr>
           <w:lang w:val="es-MX"/>
         </w:rPr>
-        <w:t>Se establecerán niveles de acceso para controlar quién puede realizar ciertas acciones dentro del sistema.</w:t>
+        <w:t>El sistema se diseñará y optimizará para manejar eficientemente un gran número de productos, evitando ralentizaciones significativas en las operaciones clave.</w:t>
       </w:r>
     </w:p>
     <w:p>
@@ -3702,7 +4284,7 @@
           <w:bCs/>
           <w:lang w:val="es-MX"/>
         </w:rPr>
-        <w:t>Rendimiento Eficiente:</w:t>
+        <w:t>Escalabilidad:</w:t>
       </w:r>
     </w:p>
     <w:p>
@@ -3721,7 +4303,8 @@
         <w:rPr>
           <w:lang w:val="es-MX"/>
         </w:rPr>
-        <w:t>El sistema se diseñará y optimizará para manejar eficientemente un gran número de productos, evitando ralentizaciones significativas en las operaciones clave.</w:t>
+        <w:lastRenderedPageBreak/>
+        <w:t>La arquitectura del sistema se diseñará teniendo en cuenta la posibilidad de escalabilidad, de modo que pueda adaptarse a un aumento en la cantidad de productos o usuarios sin requerir cambios drásticos en la infraestructura.</w:t>
       </w:r>
     </w:p>
     <w:p>
@@ -3742,7 +4325,7 @@
           <w:bCs/>
           <w:lang w:val="es-MX"/>
         </w:rPr>
-        <w:t>Escalabilidad:</w:t>
+        <w:t>Mantenibilidad:</w:t>
       </w:r>
     </w:p>
     <w:p>
@@ -3761,7 +4344,7 @@
         <w:rPr>
           <w:lang w:val="es-MX"/>
         </w:rPr>
-        <w:t>La arquitectura del sistema se diseñará teniendo en cuenta la posibilidad de escalabilidad, de modo que pueda adaptarse a un aumento en la cantidad de productos o usuarios sin requerir cambios drásticos en la infraestructura.</w:t>
+        <w:t>El código fuente se documentará adecuadamente y se seguirán buenas prácticas de programación para facilitar futuras actualizaciones y mejoras en el sistema.</w:t>
       </w:r>
     </w:p>
     <w:p>
@@ -3782,7 +4365,7 @@
           <w:bCs/>
           <w:lang w:val="es-MX"/>
         </w:rPr>
-        <w:t>Mantenibilidad:</w:t>
+        <w:t>Integración Futura:</w:t>
       </w:r>
     </w:p>
     <w:p>
@@ -3801,8 +4384,7 @@
         <w:rPr>
           <w:lang w:val="es-MX"/>
         </w:rPr>
-        <w:lastRenderedPageBreak/>
-        <w:t>El código fuente se documentará adecuadamente y se seguirán buenas prácticas de programación para facilitar futuras actualizaciones y mejoras en el sistema.</w:t>
+        <w:t>Se dejará espacio para la posible integración con otros sistemas o aplicaciones empresariales existentes en el futuro.</w:t>
       </w:r>
     </w:p>
     <w:p>
@@ -3823,7 +4405,7 @@
           <w:bCs/>
           <w:lang w:val="es-MX"/>
         </w:rPr>
-        <w:t>Integración Futura:</w:t>
+        <w:t>Soporte Técnico:</w:t>
       </w:r>
     </w:p>
     <w:p>
@@ -3842,7 +4424,26 @@
         <w:rPr>
           <w:lang w:val="es-MX"/>
         </w:rPr>
-        <w:t>Se dejará espacio para la posible integración con otros sistemas o aplicaciones empresariales existentes en el futuro.</w:t>
+        <w:t>Se proporcionará documentación de usuario y manuales para ayudar a los usuarios a comprender y utilizar el sistema de manera efectiva.</w:t>
+      </w:r>
+    </w:p>
+    <w:p>
+      <w:pPr>
+        <w:numPr>
+          <w:ilvl w:val="1"/>
+          <w:numId w:val="6"/>
+        </w:numPr>
+        <w:spacing w:line="276" w:lineRule="auto"/>
+        <w:jc w:val="both"/>
+        <w:rPr>
+          <w:lang w:val="es-MX"/>
+        </w:rPr>
+      </w:pPr>
+      <w:r>
+        <w:rPr>
+          <w:lang w:val="es-MX"/>
+        </w:rPr>
+        <w:t>Se establecerá un mecanismo de soporte técnico para atender consultas y problemas relacionados con el sistema.</w:t>
       </w:r>
     </w:p>
     <w:p>
@@ -3863,7 +4464,7 @@
           <w:bCs/>
           <w:lang w:val="es-MX"/>
         </w:rPr>
-        <w:t>Soporte Técnico:</w:t>
+        <w:t>Pruebas y Validación:</w:t>
       </w:r>
     </w:p>
     <w:p>
@@ -3882,65 +4483,6 @@
         <w:rPr>
           <w:lang w:val="es-MX"/>
         </w:rPr>
-        <w:t>Se proporcionará documentación de usuario y manuales para ayudar a los usuarios a comprender y utilizar el sistema de manera efectiva.</w:t>
-      </w:r>
-    </w:p>
-    <w:p>
-      <w:pPr>
-        <w:numPr>
-          <w:ilvl w:val="1"/>
-          <w:numId w:val="6"/>
-        </w:numPr>
-        <w:spacing w:line="276" w:lineRule="auto"/>
-        <w:jc w:val="both"/>
-        <w:rPr>
-          <w:lang w:val="es-MX"/>
-        </w:rPr>
-      </w:pPr>
-      <w:r>
-        <w:rPr>
-          <w:lang w:val="es-MX"/>
-        </w:rPr>
-        <w:t>Se establecerá un mecanismo de soporte técnico para atender consultas y problemas relacionados con el sistema.</w:t>
-      </w:r>
-    </w:p>
-    <w:p>
-      <w:pPr>
-        <w:numPr>
-          <w:ilvl w:val="0"/>
-          <w:numId w:val="6"/>
-        </w:numPr>
-        <w:spacing w:line="276" w:lineRule="auto"/>
-        <w:jc w:val="both"/>
-        <w:rPr>
-          <w:lang w:val="es-MX"/>
-        </w:rPr>
-      </w:pPr>
-      <w:r>
-        <w:rPr>
-          <w:b/>
-          <w:bCs/>
-          <w:lang w:val="es-MX"/>
-        </w:rPr>
-        <w:t>Pruebas y Validación:</w:t>
-      </w:r>
-    </w:p>
-    <w:p>
-      <w:pPr>
-        <w:numPr>
-          <w:ilvl w:val="1"/>
-          <w:numId w:val="6"/>
-        </w:numPr>
-        <w:spacing w:line="276" w:lineRule="auto"/>
-        <w:jc w:val="both"/>
-        <w:rPr>
-          <w:lang w:val="es-MX"/>
-        </w:rPr>
-      </w:pPr>
-      <w:r>
-        <w:rPr>
-          <w:lang w:val="es-MX"/>
-        </w:rPr>
         <w:t>Se llevarán a cabo pruebas exhaustivas, incluyendo pruebas de unidad, pruebas de integración y pruebas de usuario, para garantizar la calidad y el funcionamiento adecuado del sistema.</w:t>
       </w:r>
     </w:p>
@@ -3993,7 +4535,7 @@
           <w:lang w:val="es-MX"/>
         </w:rPr>
       </w:pPr>
-      <w:bookmarkStart w:id="8" w:name="_Toc146136417"/>
+      <w:bookmarkStart w:id="8" w:name="_Toc146208827"/>
       <w:r>
         <w:rPr>
           <w:rFonts w:eastAsia="Arial Nova"/>
@@ -4430,7 +4972,7 @@
           <w:lang w:val="es-MX"/>
         </w:rPr>
       </w:pPr>
-      <w:bookmarkStart w:id="9" w:name="_Toc146136418"/>
+      <w:bookmarkStart w:id="9" w:name="_Toc146208828"/>
       <w:r>
         <w:rPr>
           <w:lang w:val="es-MX"/>
@@ -4452,53 +4994,110 @@
         <w:rPr>
           <w:lang w:val="es-MX"/>
         </w:rPr>
-        <w:t>La gestión de inventarios es una función esencial en cualquier entorno comercial, ya que tiene un impacto directo en la eficiencia operativa, la satisfacción del cliente y la rentabilidad de una empresa. En este contexto, se presenta el proyecto de desarrollo de un "Gestor de Inventarios en Java", diseñado para abordar los desafíos comunes asociados con la administración de productos y existencias en un entorno empresarial.</w:t>
-      </w:r>
-    </w:p>
-    <w:p>
-      <w:pPr>
-        <w:spacing w:line="276" w:lineRule="auto"/>
-        <w:jc w:val="both"/>
-        <w:rPr>
-          <w:lang w:val="es-MX"/>
-        </w:rPr>
-      </w:pPr>
-      <w:r>
-        <w:rPr>
-          <w:lang w:val="es-MX"/>
-        </w:rPr>
-        <w:t>La gestión de inventarios implica el seguimiento, control y optimización de los productos y recursos disponibles en una organización. En otras palabras, se trata de garantizar que una empresa siempre tenga los productos adecuados en la cantidad adecuada en el lugar y momento adecuados. Esto es esencial para evitar la escasez de productos que pueda afectar las ventas y la satisfacción del cliente, así como para minimizar la inversión de capital en exceso de inventario.</w:t>
-      </w:r>
-    </w:p>
-    <w:p>
-      <w:pPr>
-        <w:spacing w:line="276" w:lineRule="auto"/>
-        <w:jc w:val="both"/>
-        <w:rPr>
-          <w:lang w:val="es-MX"/>
-        </w:rPr>
-      </w:pPr>
-      <w:r>
-        <w:rPr>
-          <w:lang w:val="es-MX"/>
-        </w:rPr>
-        <w:t>El proyecto de Gestor de Inventarios en Java tiene como objetivo abordar los desafíos comunes en la gestión de inventarios, como la falta de automatización y la ineficiencia en el seguimiento de los productos y las fluctuaciones en las existencias. La mayoría de los sistemas tradicionales carecen de las capacidades necesarias para manejar de manera eficiente la creciente diversidad de productos y las complejidades en la gestión de inventarios.</w:t>
-      </w:r>
-    </w:p>
-    <w:p>
-      <w:pPr>
-        <w:spacing w:line="276" w:lineRule="auto"/>
-        <w:jc w:val="both"/>
-        <w:rPr>
-          <w:lang w:val="es-MX"/>
-        </w:rPr>
-      </w:pPr>
-      <w:r>
-        <w:rPr>
-          <w:lang w:val="es-MX"/>
-        </w:rPr>
-        <w:t>Este sistema se centrará en proporcionar una solución moderna y efectiva que permitirá a las empresas administrar sus productos de manera eficiente. Los usuarios podrán agregar nuevos productos, verificar los niveles de existencias, actualizar información relevante y eliminar productos obsoletos, todo ello a través de una interfaz de usuario intuitiva y amigable.</w:t>
-      </w:r>
+        <w:t>La gestión de inventario es una función importante en cualquier entorno empresarial porque afecta directamente la eficiencia operativa, la satisfacción del cliente y la rentabilidad de una empresa. En este contexto, se plantea el proyecto de desarrollo de “</w:t>
+      </w:r>
+      <w:r>
+        <w:rPr>
+          <w:lang w:val="es-MX"/>
+        </w:rPr>
+        <w:t>Gestor de Inventarios en Java</w:t>
+      </w:r>
+      <w:r>
+        <w:rPr>
+          <w:lang w:val="es-MX"/>
+        </w:rPr>
+        <w:t xml:space="preserve">” con el objetivo de resolver desafíos comunes relacionados con la gestión de productos e inventarios en entornos empresariales. </w:t>
+      </w:r>
+    </w:p>
+    <w:p>
+      <w:pPr>
+        <w:spacing w:line="276" w:lineRule="auto"/>
+        <w:jc w:val="both"/>
+        <w:rPr>
+          <w:lang w:val="es-MX"/>
+        </w:rPr>
+      </w:pPr>
+      <w:r>
+        <w:rPr>
+          <w:lang w:val="es-MX"/>
+        </w:rPr>
+        <w:t xml:space="preserve">La gestión de inventario implica monitorear, controlar y optimizar los productos y recursos disponibles en una organización. En otras </w:t>
+      </w:r>
+      <w:r>
+        <w:rPr>
+          <w:lang w:val="es-MX"/>
+        </w:rPr>
+        <w:t>palabras,</w:t>
+      </w:r>
+      <w:r>
+        <w:rPr>
+          <w:lang w:val="es-MX"/>
+        </w:rPr>
+        <w:t xml:space="preserve"> se trata de garantizar que la empresa tenga siempre el producto adecuado en el lugar adecuado y en el momento adecuado. Esto es fundamental para evitar la escasez de productos que afecte las ventas y la satisfacción del cliente y para minimizar la inversión de capital en el exceso de inventario.</w:t>
+      </w:r>
+    </w:p>
+    <w:p>
+      <w:pPr>
+        <w:spacing w:line="276" w:lineRule="auto"/>
+        <w:jc w:val="both"/>
+        <w:rPr>
+          <w:lang w:val="es-MX"/>
+        </w:rPr>
+      </w:pPr>
+      <w:r>
+        <w:rPr>
+          <w:lang w:val="es-MX"/>
+        </w:rPr>
+        <w:t xml:space="preserve">El proyecto </w:t>
+      </w:r>
+      <w:r>
+        <w:rPr>
+          <w:lang w:val="es-MX"/>
+        </w:rPr>
+        <w:t>Gestor de Inventarios en Java</w:t>
+      </w:r>
+      <w:r>
+        <w:rPr>
+          <w:lang w:val="es-MX"/>
+        </w:rPr>
+        <w:t xml:space="preserve"> tiene como objetivo resolver desafíos comunes en la gestión de inventario, como la falta de automatización y las ineficiencias en el seguimiento de las fluctuaciones de productos e inventario. La mayoría de los sistemas </w:t>
+      </w:r>
+      <w:r>
+        <w:rPr>
+          <w:lang w:val="es-MX"/>
+        </w:rPr>
+        <w:t>tradicionales</w:t>
+      </w:r>
+      <w:r>
+        <w:rPr>
+          <w:lang w:val="es-MX"/>
+        </w:rPr>
+        <w:t xml:space="preserve"> carecen de la funcionalidad necesaria para manejar eficazmente la creciente diversidad de productos y la complejidad de la gestión de inventario. </w:t>
+      </w:r>
+    </w:p>
+    <w:p>
+      <w:pPr>
+        <w:spacing w:line="276" w:lineRule="auto"/>
+        <w:jc w:val="both"/>
+        <w:rPr>
+          <w:lang w:val="es-MX"/>
+        </w:rPr>
+      </w:pPr>
+      <w:r>
+        <w:rPr>
+          <w:lang w:val="es-MX"/>
+        </w:rPr>
+        <w:t xml:space="preserve">El sistema se centrará en proporcionar soluciones modernas y eficaces que permitan a las empresas gestionar sus productos de forma eficaz. Los usuarios podrán agregar nuevos productos, consultar niveles de stock, actualizar información relevante y eliminar productos obsoletos, todo a través de una interfaz intuitiva y fácil de usar. </w:t>
+      </w:r>
+    </w:p>
+    <w:p>
+      <w:pPr>
+        <w:spacing w:line="276" w:lineRule="auto"/>
+        <w:jc w:val="both"/>
+        <w:rPr>
+          <w:lang w:val="es-MX"/>
+        </w:rPr>
+      </w:pPr>
     </w:p>
     <w:p>
       <w:pPr>
@@ -4513,8 +5112,8 @@
       </w:pPr>
     </w:p>
     <w:sectPr>
-      <w:headerReference w:type="default" r:id="rId10"/>
-      <w:footerReference w:type="default" r:id="rId11"/>
+      <w:headerReference w:type="default" r:id="rId12"/>
+      <w:footerReference w:type="default" r:id="rId13"/>
       <w:pgSz w:w="12240" w:h="15840"/>
       <w:pgMar w:top="1418" w:right="1701" w:bottom="1418" w:left="1701" w:header="720" w:footer="720" w:gutter="0"/>
       <w:cols w:space="720"/>
@@ -5851,7 +6450,6 @@
   <w:style w:type="character" w:default="1" w:styleId="Fuentedeprrafopredeter">
     <w:name w:val="Default Paragraph Font"/>
     <w:uiPriority w:val="1"/>
-    <w:semiHidden/>
     <w:unhideWhenUsed/>
   </w:style>
   <w:style w:type="table" w:default="1" w:styleId="Tablanormal">

</xml_diff>

<commit_message>
se suben cambios en el marco teorico
</commit_message>
<xml_diff>
--- a/Gestor de Inventarios.docx
+++ b/Gestor de Inventarios.docx
@@ -457,11 +457,7 @@
           </mc:Choice>
           <mc:Fallback>
             <w:pict>
-              <v:shapetype w14:anchorId="4005FA78" id="_x0000_t202" coordsize="21600,21600" o:spt="202" path="m,l,21600r21600,l21600,xe">
-                <v:stroke joinstyle="miter"/>
-                <v:path gradientshapeok="t" o:connecttype="rect"/>
-              </v:shapetype>
-              <v:shape id="Text Box 7" o:spid="_x0000_s1026" type="#_x0000_t202" style="position:absolute;left:0;text-align:left;margin-left:235.05pt;margin-top:552.4pt;width:198.4pt;height:99.3pt;z-index:251663360;visibility:visible;mso-wrap-style:square;mso-width-percent:0;mso-height-percent:0;mso-wrap-distance-left:9pt;mso-wrap-distance-top:0;mso-wrap-distance-right:9pt;mso-wrap-distance-bottom:0;mso-position-horizontal:absolute;mso-position-horizontal-relative:text;mso-position-vertical:absolute;mso-position-vertical-relative:text;mso-width-percent:0;mso-height-percent:0;mso-width-relative:page;mso-height-relative:page;v-text-anchor:top" o:gfxdata="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" filled="f" fillcolor="white [3212]" stroked="f">
+              <v:shape w14:anchorId="4005FA78" id="Text Box 7" o:spid="_x0000_s1027" type="#_x0000_t202" style="position:absolute;left:0;text-align:left;margin-left:235.05pt;margin-top:552.4pt;width:198.4pt;height:99.3pt;z-index:251663360;visibility:visible;mso-wrap-style:square;mso-width-percent:0;mso-height-percent:0;mso-wrap-distance-left:9pt;mso-wrap-distance-top:0;mso-wrap-distance-right:9pt;mso-wrap-distance-bottom:0;mso-position-horizontal:absolute;mso-position-horizontal-relative:text;mso-position-vertical:absolute;mso-position-vertical-relative:text;mso-width-percent:0;mso-height-percent:0;mso-width-relative:page;mso-height-relative:page;v-text-anchor:top" o:gfxdata="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" filled="f" fillcolor="white [3212]" stroked="f">
                 <v:textbox>
                   <w:txbxContent>
                     <w:p>
@@ -590,7 +586,7 @@
           </mc:Choice>
           <mc:Fallback>
             <w:pict>
-              <v:shape w14:anchorId="3A46C09F" id="Text Box 6" o:spid="_x0000_s1027" type="#_x0000_t202" style="position:absolute;left:0;text-align:left;margin-left:-14.5pt;margin-top:551.15pt;width:198.4pt;height:100.55pt;z-index:251662336;visibility:visible;mso-wrap-style:square;mso-width-percent:0;mso-height-percent:0;mso-wrap-distance-left:9pt;mso-wrap-distance-top:0;mso-wrap-distance-right:9pt;mso-wrap-distance-bottom:0;mso-position-horizontal:absolute;mso-position-horizontal-relative:text;mso-position-vertical:absolute;mso-position-vertical-relative:text;mso-width-percent:0;mso-height-percent:0;mso-width-relative:page;mso-height-relative:page;v-text-anchor:top" o:gfxdata="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" filled="f" fillcolor="white [3212]" stroked="f">
+              <v:shape w14:anchorId="3A46C09F" id="Text Box 6" o:spid="_x0000_s1028" type="#_x0000_t202" style="position:absolute;left:0;text-align:left;margin-left:-14.5pt;margin-top:551.15pt;width:198.4pt;height:100.55pt;z-index:251662336;visibility:visible;mso-wrap-style:square;mso-width-percent:0;mso-height-percent:0;mso-wrap-distance-left:9pt;mso-wrap-distance-top:0;mso-wrap-distance-right:9pt;mso-wrap-distance-bottom:0;mso-position-horizontal:absolute;mso-position-horizontal-relative:text;mso-position-vertical:absolute;mso-position-vertical-relative:text;mso-width-percent:0;mso-height-percent:0;mso-width-relative:page;mso-height-relative:page;v-text-anchor:top" o:gfxdata="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" filled="f" fillcolor="white [3212]" stroked="f">
                 <v:textbox>
                   <w:txbxContent>
                     <w:p>
@@ -1517,7 +1513,7 @@
             </w:rPr>
             <w:fldChar w:fldCharType="separate"/>
           </w:r>
-          <w:hyperlink w:anchor="_Toc146208819" w:history="1">
+          <w:hyperlink w:anchor="_Toc146212528" w:history="1">
             <w:r>
               <w:rPr>
                 <w:rStyle w:val="Hipervnculo"/>
@@ -1547,7 +1543,7 @@
                 <w:noProof/>
                 <w:webHidden/>
               </w:rPr>
-              <w:instrText xml:space="preserve"> PAGEREF _Toc146208819 \h </w:instrText>
+              <w:instrText xml:space="preserve"> PAGEREF _Toc146212528 \h </w:instrText>
             </w:r>
             <w:r>
               <w:rPr>
@@ -1593,7 +1589,7 @@
               <w14:ligatures w14:val="standardContextual"/>
             </w:rPr>
           </w:pPr>
-          <w:hyperlink w:anchor="_Toc146208820" w:history="1">
+          <w:hyperlink w:anchor="_Toc146212529" w:history="1">
             <w:r>
               <w:rPr>
                 <w:rStyle w:val="Hipervnculo"/>
@@ -1623,7 +1619,7 @@
                 <w:noProof/>
                 <w:webHidden/>
               </w:rPr>
-              <w:instrText xml:space="preserve"> PAGEREF _Toc146208820 \h </w:instrText>
+              <w:instrText xml:space="preserve"> PAGEREF _Toc146212529 \h </w:instrText>
             </w:r>
             <w:r>
               <w:rPr>
@@ -1669,7 +1665,7 @@
               <w14:ligatures w14:val="standardContextual"/>
             </w:rPr>
           </w:pPr>
-          <w:hyperlink w:anchor="_Toc146208821" w:history="1">
+          <w:hyperlink w:anchor="_Toc146212530" w:history="1">
             <w:r>
               <w:rPr>
                 <w:rStyle w:val="Hipervnculo"/>
@@ -1699,7 +1695,7 @@
                 <w:noProof/>
                 <w:webHidden/>
               </w:rPr>
-              <w:instrText xml:space="preserve"> PAGEREF _Toc146208821 \h </w:instrText>
+              <w:instrText xml:space="preserve"> PAGEREF _Toc146212530 \h </w:instrText>
             </w:r>
             <w:r>
               <w:rPr>
@@ -1745,7 +1741,7 @@
               <w14:ligatures w14:val="standardContextual"/>
             </w:rPr>
           </w:pPr>
-          <w:hyperlink w:anchor="_Toc146208822" w:history="1">
+          <w:hyperlink w:anchor="_Toc146212531" w:history="1">
             <w:r>
               <w:rPr>
                 <w:rStyle w:val="Hipervnculo"/>
@@ -1775,7 +1771,7 @@
                 <w:noProof/>
                 <w:webHidden/>
               </w:rPr>
-              <w:instrText xml:space="preserve"> PAGEREF _Toc146208822 \h </w:instrText>
+              <w:instrText xml:space="preserve"> PAGEREF _Toc146212531 \h </w:instrText>
             </w:r>
             <w:r>
               <w:rPr>
@@ -1821,7 +1817,7 @@
               <w14:ligatures w14:val="standardContextual"/>
             </w:rPr>
           </w:pPr>
-          <w:hyperlink w:anchor="_Toc146208823" w:history="1">
+          <w:hyperlink w:anchor="_Toc146212532" w:history="1">
             <w:r>
               <w:rPr>
                 <w:rStyle w:val="Hipervnculo"/>
@@ -1851,7 +1847,7 @@
                 <w:noProof/>
                 <w:webHidden/>
               </w:rPr>
-              <w:instrText xml:space="preserve"> PAGEREF _Toc146208823 \h </w:instrText>
+              <w:instrText xml:space="preserve"> PAGEREF _Toc146212532 \h </w:instrText>
             </w:r>
             <w:r>
               <w:rPr>
@@ -1897,7 +1893,7 @@
               <w14:ligatures w14:val="standardContextual"/>
             </w:rPr>
           </w:pPr>
-          <w:hyperlink w:anchor="_Toc146208824" w:history="1">
+          <w:hyperlink w:anchor="_Toc146212533" w:history="1">
             <w:r>
               <w:rPr>
                 <w:rStyle w:val="Hipervnculo"/>
@@ -1927,7 +1923,7 @@
                 <w:noProof/>
                 <w:webHidden/>
               </w:rPr>
-              <w:instrText xml:space="preserve"> PAGEREF _Toc146208824 \h </w:instrText>
+              <w:instrText xml:space="preserve"> PAGEREF _Toc146212533 \h </w:instrText>
             </w:r>
             <w:r>
               <w:rPr>
@@ -1973,7 +1969,7 @@
               <w14:ligatures w14:val="standardContextual"/>
             </w:rPr>
           </w:pPr>
-          <w:hyperlink w:anchor="_Toc146208825" w:history="1">
+          <w:hyperlink w:anchor="_Toc146212534" w:history="1">
             <w:r>
               <w:rPr>
                 <w:rStyle w:val="Hipervnculo"/>
@@ -2003,7 +1999,7 @@
                 <w:noProof/>
                 <w:webHidden/>
               </w:rPr>
-              <w:instrText xml:space="preserve"> PAGEREF _Toc146208825 \h </w:instrText>
+              <w:instrText xml:space="preserve"> PAGEREF _Toc146212534 \h </w:instrText>
             </w:r>
             <w:r>
               <w:rPr>
@@ -2049,7 +2045,7 @@
               <w14:ligatures w14:val="standardContextual"/>
             </w:rPr>
           </w:pPr>
-          <w:hyperlink w:anchor="_Toc146208826" w:history="1">
+          <w:hyperlink w:anchor="_Toc146212535" w:history="1">
             <w:r>
               <w:rPr>
                 <w:rStyle w:val="Hipervnculo"/>
@@ -2077,7 +2073,7 @@
                 <w:noProof/>
                 <w:webHidden/>
               </w:rPr>
-              <w:instrText xml:space="preserve"> PAGEREF _Toc146208826 \h </w:instrText>
+              <w:instrText xml:space="preserve"> PAGEREF _Toc146212535 \h </w:instrText>
             </w:r>
             <w:r>
               <w:rPr>
@@ -2123,7 +2119,7 @@
               <w14:ligatures w14:val="standardContextual"/>
             </w:rPr>
           </w:pPr>
-          <w:hyperlink w:anchor="_Toc146208827" w:history="1">
+          <w:hyperlink w:anchor="_Toc146212536" w:history="1">
             <w:r>
               <w:rPr>
                 <w:rStyle w:val="Hipervnculo"/>
@@ -2153,7 +2149,7 @@
                 <w:noProof/>
                 <w:webHidden/>
               </w:rPr>
-              <w:instrText xml:space="preserve"> PAGEREF _Toc146208827 \h </w:instrText>
+              <w:instrText xml:space="preserve"> PAGEREF _Toc146212536 \h </w:instrText>
             </w:r>
             <w:r>
               <w:rPr>
@@ -2199,7 +2195,7 @@
               <w14:ligatures w14:val="standardContextual"/>
             </w:rPr>
           </w:pPr>
-          <w:hyperlink w:anchor="_Toc146208828" w:history="1">
+          <w:hyperlink w:anchor="_Toc146212537" w:history="1">
             <w:r>
               <w:rPr>
                 <w:rStyle w:val="Hipervnculo"/>
@@ -2227,7 +2223,7 @@
                 <w:noProof/>
                 <w:webHidden/>
               </w:rPr>
-              <w:instrText xml:space="preserve"> PAGEREF _Toc146208828 \h </w:instrText>
+              <w:instrText xml:space="preserve"> PAGEREF _Toc146212537 \h </w:instrText>
             </w:r>
             <w:r>
               <w:rPr>
@@ -2260,6 +2256,80 @@
         </w:p>
         <w:p>
           <w:pPr>
+            <w:pStyle w:val="TDC1"/>
+            <w:tabs>
+              <w:tab w:val="right" w:leader="dot" w:pos="8828"/>
+            </w:tabs>
+            <w:rPr>
+              <w:rFonts w:asciiTheme="minorHAnsi" w:eastAsiaTheme="minorEastAsia" w:hAnsiTheme="minorHAnsi"/>
+              <w:noProof/>
+              <w:kern w:val="2"/>
+              <w:sz w:val="22"/>
+              <w:lang w:val="es-MX" w:eastAsia="es-MX"/>
+              <w14:ligatures w14:val="standardContextual"/>
+            </w:rPr>
+          </w:pPr>
+          <w:hyperlink w:anchor="_Toc146212538" w:history="1">
+            <w:r>
+              <w:rPr>
+                <w:rStyle w:val="Hipervnculo"/>
+                <w:noProof/>
+                <w:lang w:val="es-MX"/>
+              </w:rPr>
+              <w:t>Bibliografía</w:t>
+            </w:r>
+            <w:r>
+              <w:rPr>
+                <w:noProof/>
+                <w:webHidden/>
+              </w:rPr>
+              <w:tab/>
+            </w:r>
+            <w:r>
+              <w:rPr>
+                <w:noProof/>
+                <w:webHidden/>
+              </w:rPr>
+              <w:fldChar w:fldCharType="begin"/>
+            </w:r>
+            <w:r>
+              <w:rPr>
+                <w:noProof/>
+                <w:webHidden/>
+              </w:rPr>
+              <w:instrText xml:space="preserve"> PAGEREF _Toc146212538 \h </w:instrText>
+            </w:r>
+            <w:r>
+              <w:rPr>
+                <w:noProof/>
+                <w:webHidden/>
+              </w:rPr>
+            </w:r>
+            <w:r>
+              <w:rPr>
+                <w:noProof/>
+                <w:webHidden/>
+              </w:rPr>
+              <w:fldChar w:fldCharType="separate"/>
+            </w:r>
+            <w:r>
+              <w:rPr>
+                <w:noProof/>
+                <w:webHidden/>
+              </w:rPr>
+              <w:t>14</w:t>
+            </w:r>
+            <w:r>
+              <w:rPr>
+                <w:noProof/>
+                <w:webHidden/>
+              </w:rPr>
+              <w:fldChar w:fldCharType="end"/>
+            </w:r>
+          </w:hyperlink>
+        </w:p>
+        <w:p>
+          <w:pPr>
             <w:spacing w:line="276" w:lineRule="auto"/>
             <w:jc w:val="both"/>
             <w:rPr>
@@ -2444,16 +2514,6 @@
           <w:rFonts w:cs="Arial"/>
           <w:lang w:val="es-MX"/>
         </w:rPr>
-      </w:pPr>
-    </w:p>
-    <w:p>
-      <w:pPr>
-        <w:spacing w:line="276" w:lineRule="auto"/>
-        <w:jc w:val="both"/>
-        <w:rPr>
-          <w:rFonts w:cs="Arial"/>
-          <w:lang w:val="es-MX"/>
-        </w:rPr>
         <w:sectPr>
           <w:pgSz w:w="12240" w:h="15840"/>
           <w:pgMar w:top="1418" w:right="1701" w:bottom="1418" w:left="1701" w:header="720" w:footer="720" w:gutter="0"/>
@@ -2472,7 +2532,7 @@
           <w:lang w:val="es-MX"/>
         </w:rPr>
       </w:pPr>
-      <w:bookmarkStart w:id="0" w:name="_Toc146208819"/>
+      <w:bookmarkStart w:id="0" w:name="_Toc146212528"/>
       <w:r>
         <w:rPr>
           <w:rFonts w:eastAsia="Arial Nova"/>
@@ -2499,14 +2559,12 @@
         </w:rPr>
         <w:t xml:space="preserve">En un entorno empresarial, la gestión eficiente del inventario es esencial para garantizar operaciones </w:t>
       </w:r>
-      <w:proofErr w:type="spellStart"/>
-      <w:r>
-        <w:rPr>
-          <w:lang w:val="es-MX"/>
-        </w:rPr>
-        <w:t>rapidas</w:t>
-      </w:r>
-      <w:proofErr w:type="spellEnd"/>
+      <w:r>
+        <w:rPr>
+          <w:lang w:val="es-MX"/>
+        </w:rPr>
+        <w:t>rápidas</w:t>
+      </w:r>
       <w:r>
         <w:rPr>
           <w:lang w:val="es-MX"/>
@@ -2621,7 +2679,7 @@
           <w:lang w:val="es-MX"/>
         </w:rPr>
       </w:pPr>
-      <w:bookmarkStart w:id="1" w:name="_Toc146208820"/>
+      <w:bookmarkStart w:id="1" w:name="_Toc146212529"/>
       <w:r>
         <w:rPr>
           <w:rFonts w:eastAsia="Arial Nova"/>
@@ -2908,7 +2966,7 @@
           <w:lang w:val="es-MX"/>
         </w:rPr>
       </w:pPr>
-      <w:bookmarkStart w:id="2" w:name="_Toc146208821"/>
+      <w:bookmarkStart w:id="2" w:name="_Toc146212530"/>
       <w:r>
         <w:rPr>
           <w:rFonts w:eastAsia="Arial Nova"/>
@@ -2977,7 +3035,7 @@
           <w:lang w:val="es-MX"/>
         </w:rPr>
       </w:pPr>
-      <w:bookmarkStart w:id="3" w:name="_Toc146208822"/>
+      <w:bookmarkStart w:id="3" w:name="_Toc146212531"/>
       <w:r>
         <w:rPr>
           <w:rFonts w:eastAsia="Arial Nova"/>
@@ -3412,7 +3470,7 @@
           <w:lang w:val="es-MX"/>
         </w:rPr>
       </w:pPr>
-      <w:bookmarkStart w:id="4" w:name="_Toc146208823"/>
+      <w:bookmarkStart w:id="4" w:name="_Toc146212532"/>
       <w:r>
         <w:rPr>
           <w:rFonts w:eastAsia="Arial Nova"/>
@@ -3554,7 +3612,7 @@
           <w:lang w:val="es-MX"/>
         </w:rPr>
       </w:pPr>
-      <w:bookmarkStart w:id="5" w:name="_Toc146208824"/>
+      <w:bookmarkStart w:id="5" w:name="_Toc146212533"/>
       <w:r>
         <w:rPr>
           <w:rFonts w:eastAsia="Arial Nova"/>
@@ -3697,7 +3755,7 @@
           <w:lang w:val="es-MX"/>
         </w:rPr>
       </w:pPr>
-      <w:bookmarkStart w:id="6" w:name="_Toc146208825"/>
+      <w:bookmarkStart w:id="6" w:name="_Toc146212534"/>
       <w:r>
         <w:rPr>
           <w:rFonts w:eastAsia="Arial Nova"/>
@@ -3884,7 +3942,7 @@
           <w:lang w:val="es-MX"/>
         </w:rPr>
       </w:pPr>
-      <w:bookmarkStart w:id="7" w:name="_Toc146208826"/>
+      <w:bookmarkStart w:id="7" w:name="_Toc146212535"/>
       <w:r>
         <w:rPr>
           <w:lang w:val="es-MX"/>
@@ -4535,7 +4593,7 @@
           <w:lang w:val="es-MX"/>
         </w:rPr>
       </w:pPr>
-      <w:bookmarkStart w:id="8" w:name="_Toc146208827"/>
+      <w:bookmarkStart w:id="8" w:name="_Toc146212536"/>
       <w:r>
         <w:rPr>
           <w:rFonts w:eastAsia="Arial Nova"/>
@@ -4972,7 +5030,7 @@
           <w:lang w:val="es-MX"/>
         </w:rPr>
       </w:pPr>
-      <w:bookmarkStart w:id="9" w:name="_Toc146208828"/>
+      <w:bookmarkStart w:id="9" w:name="_Toc146212537"/>
       <w:r>
         <w:rPr>
           <w:lang w:val="es-MX"/>
@@ -5021,19 +5079,7 @@
         <w:rPr>
           <w:lang w:val="es-MX"/>
         </w:rPr>
-        <w:t xml:space="preserve">La gestión de inventario implica monitorear, controlar y optimizar los productos y recursos disponibles en una organización. En otras </w:t>
-      </w:r>
-      <w:r>
-        <w:rPr>
-          <w:lang w:val="es-MX"/>
-        </w:rPr>
-        <w:t>palabras,</w:t>
-      </w:r>
-      <w:r>
-        <w:rPr>
-          <w:lang w:val="es-MX"/>
-        </w:rPr>
-        <w:t xml:space="preserve"> se trata de garantizar que la empresa tenga siempre el producto adecuado en el lugar adecuado y en el momento adecuado. Esto es fundamental para evitar la escasez de productos que afecte las ventas y la satisfacción del cliente y para minimizar la inversión de capital en el exceso de inventario.</w:t>
+        <w:t>La gestión de inventario implica monitorear, controlar y optimizar los productos y recursos disponibles en una organización. En otras palabras, se trata de garantizar que la empresa tenga siempre el producto adecuado en el lugar adecuado y en el momento adecuado. Esto es fundamental para evitar la escasez de productos que afecte las ventas y la satisfacción del cliente y para minimizar la inversión de capital en el exceso de inventario.</w:t>
       </w:r>
     </w:p>
     <w:p>
@@ -5095,9 +5141,682 @@
         <w:spacing w:line="276" w:lineRule="auto"/>
         <w:jc w:val="both"/>
         <w:rPr>
-          <w:lang w:val="es-MX"/>
-        </w:rPr>
-      </w:pPr>
+          <w:b/>
+          <w:bCs/>
+          <w:sz w:val="28"/>
+          <w:szCs w:val="24"/>
+          <w:lang w:val="es-MX"/>
+        </w:rPr>
+      </w:pPr>
+      <w:r>
+        <w:rPr>
+          <w:b/>
+          <w:bCs/>
+          <w:sz w:val="28"/>
+          <w:szCs w:val="24"/>
+          <w:lang w:val="es-MX"/>
+        </w:rPr>
+        <w:t>Otros sistemas existentes</w:t>
+      </w:r>
+    </w:p>
+    <w:p>
+      <w:pPr>
+        <w:pStyle w:val="Prrafodelista"/>
+        <w:numPr>
+          <w:ilvl w:val="0"/>
+          <w:numId w:val="9"/>
+        </w:numPr>
+        <w:spacing w:line="276" w:lineRule="auto"/>
+        <w:jc w:val="both"/>
+        <w:rPr>
+          <w:lang w:val="es-MX"/>
+        </w:rPr>
+      </w:pPr>
+      <w:r>
+        <w:rPr>
+          <w:b/>
+          <w:bCs/>
+          <w:lang w:val="es-MX"/>
+        </w:rPr>
+        <w:t>SAP Inventory Management:</w:t>
+      </w:r>
+      <w:r>
+        <w:rPr>
+          <w:lang w:val="es-MX"/>
+        </w:rPr>
+        <w:t xml:space="preserve"> SAP ofrece una suite de soluciones empresariales que incluyen gestión de inventarios. Su módulo de gestión de inventarios proporciona herramientas para el seguimiento de existencias, planificación de inventario y optimización de la cadena de suministro.</w:t>
+      </w:r>
+    </w:p>
+    <w:p>
+      <w:pPr>
+        <w:spacing w:line="276" w:lineRule="auto"/>
+        <w:jc w:val="both"/>
+        <w:rPr>
+          <w:lang w:val="es-MX"/>
+        </w:rPr>
+      </w:pPr>
+      <w:r>
+        <w:rPr>
+          <w:lang w:val="es-MX"/>
+        </w:rPr>
+        <w:t>Comparación con el sistema</w:t>
+      </w:r>
+    </w:p>
+    <w:p>
+      <w:pPr>
+        <w:spacing w:line="276" w:lineRule="auto"/>
+        <w:jc w:val="both"/>
+        <w:rPr>
+          <w:lang w:val="es-MX"/>
+        </w:rPr>
+      </w:pPr>
+      <w:r>
+        <w:rPr>
+          <w:lang w:val="es-MX"/>
+        </w:rPr>
+        <w:t>Registro de Productos:</w:t>
+      </w:r>
+    </w:p>
+    <w:p>
+      <w:pPr>
+        <w:pStyle w:val="Prrafodelista"/>
+        <w:numPr>
+          <w:ilvl w:val="0"/>
+          <w:numId w:val="9"/>
+        </w:numPr>
+        <w:spacing w:line="276" w:lineRule="auto"/>
+        <w:jc w:val="both"/>
+        <w:rPr>
+          <w:lang w:val="es-MX"/>
+        </w:rPr>
+      </w:pPr>
+      <w:r>
+        <w:rPr>
+          <w:lang w:val="es-MX"/>
+        </w:rPr>
+        <w:t>Tu Sistema: Permite a los usuarios registrar nuevos productos en el sistema, incluyendo información como nombre, descripción, precio y cantidad inicial en stock.</w:t>
+      </w:r>
+    </w:p>
+    <w:p>
+      <w:pPr>
+        <w:pStyle w:val="Prrafodelista"/>
+        <w:numPr>
+          <w:ilvl w:val="0"/>
+          <w:numId w:val="9"/>
+        </w:numPr>
+        <w:spacing w:line="276" w:lineRule="auto"/>
+        <w:jc w:val="both"/>
+        <w:rPr>
+          <w:lang w:val="es-MX"/>
+        </w:rPr>
+      </w:pPr>
+      <w:r>
+        <w:rPr>
+          <w:lang w:val="es-MX"/>
+        </w:rPr>
+        <w:t xml:space="preserve">SAP Inventory Management: Permite la creación de registros de productos con detalles como nombre, descripción, precio y unidades iniciales en stock. </w:t>
+      </w:r>
+      <w:r>
+        <w:rPr>
+          <w:lang w:val="es-MX"/>
+        </w:rPr>
+        <w:lastRenderedPageBreak/>
+        <w:t>Además, SAP permite la importación masiva de datos de productos desde fuentes externas.</w:t>
+      </w:r>
+    </w:p>
+    <w:p>
+      <w:pPr>
+        <w:spacing w:line="276" w:lineRule="auto"/>
+        <w:jc w:val="both"/>
+        <w:rPr>
+          <w:lang w:val="es-MX"/>
+        </w:rPr>
+      </w:pPr>
+      <w:r>
+        <w:rPr>
+          <w:lang w:val="es-MX"/>
+        </w:rPr>
+        <w:t>2. Visualización de Inventarios:</w:t>
+      </w:r>
+    </w:p>
+    <w:p>
+      <w:pPr>
+        <w:pStyle w:val="Prrafodelista"/>
+        <w:numPr>
+          <w:ilvl w:val="0"/>
+          <w:numId w:val="9"/>
+        </w:numPr>
+        <w:spacing w:line="276" w:lineRule="auto"/>
+        <w:jc w:val="both"/>
+        <w:rPr>
+          <w:lang w:val="es-MX"/>
+        </w:rPr>
+      </w:pPr>
+      <w:r>
+        <w:rPr>
+          <w:lang w:val="es-MX"/>
+        </w:rPr>
+        <w:t>Sistema: Permite a los usuarios acceder y visualizar los inventarios existentes en el sistema.</w:t>
+      </w:r>
+    </w:p>
+    <w:p>
+      <w:pPr>
+        <w:pStyle w:val="Prrafodelista"/>
+        <w:numPr>
+          <w:ilvl w:val="0"/>
+          <w:numId w:val="9"/>
+        </w:numPr>
+        <w:spacing w:line="276" w:lineRule="auto"/>
+        <w:jc w:val="both"/>
+        <w:rPr>
+          <w:lang w:val="es-MX"/>
+        </w:rPr>
+      </w:pPr>
+      <w:r>
+        <w:rPr>
+          <w:lang w:val="es-MX"/>
+        </w:rPr>
+        <w:t>SAP Inventory Management: Ofrece una vista completa de los inventarios, mostrando el estado actual de las existencias, ubicaciones y movimientos de productos. Además, permite generar informes detallados sobre el inventario.</w:t>
+      </w:r>
+    </w:p>
+    <w:p>
+      <w:pPr>
+        <w:spacing w:line="276" w:lineRule="auto"/>
+        <w:jc w:val="both"/>
+        <w:rPr>
+          <w:lang w:val="es-MX"/>
+        </w:rPr>
+      </w:pPr>
+      <w:r>
+        <w:rPr>
+          <w:lang w:val="es-MX"/>
+        </w:rPr>
+        <w:t>3. Consulta de Niveles de Existencias:</w:t>
+      </w:r>
+    </w:p>
+    <w:p>
+      <w:pPr>
+        <w:numPr>
+          <w:ilvl w:val="0"/>
+          <w:numId w:val="14"/>
+        </w:numPr>
+        <w:spacing w:line="276" w:lineRule="auto"/>
+        <w:jc w:val="both"/>
+        <w:rPr>
+          <w:lang w:val="es-MX"/>
+        </w:rPr>
+      </w:pPr>
+      <w:r>
+        <w:rPr>
+          <w:lang w:val="es-MX"/>
+        </w:rPr>
+        <w:t>Sistema: Permite a los usuarios consultar los niveles de existencias de productos específicos en el inventario.</w:t>
+      </w:r>
+    </w:p>
+    <w:p>
+      <w:pPr>
+        <w:numPr>
+          <w:ilvl w:val="0"/>
+          <w:numId w:val="14"/>
+        </w:numPr>
+        <w:spacing w:line="276" w:lineRule="auto"/>
+        <w:jc w:val="both"/>
+        <w:rPr>
+          <w:lang w:val="es-MX"/>
+        </w:rPr>
+      </w:pPr>
+      <w:r>
+        <w:rPr>
+          <w:lang w:val="es-MX"/>
+        </w:rPr>
+        <w:t>SAP Inventory Management: Proporciona información detallada sobre los niveles de existencias de productos en tiempo real, lo que permite a los usuarios monitorear y tomar decisiones basadas en datos actualizados.</w:t>
+      </w:r>
+    </w:p>
+    <w:p>
+      <w:pPr>
+        <w:spacing w:line="276" w:lineRule="auto"/>
+        <w:jc w:val="both"/>
+        <w:rPr>
+          <w:lang w:val="es-MX"/>
+        </w:rPr>
+      </w:pPr>
+      <w:r>
+        <w:rPr>
+          <w:lang w:val="es-MX"/>
+        </w:rPr>
+        <w:t>4</w:t>
+      </w:r>
+      <w:r>
+        <w:rPr>
+          <w:lang w:val="es-MX"/>
+        </w:rPr>
+        <w:t>. Eliminación de Productos:</w:t>
+      </w:r>
+    </w:p>
+    <w:p>
+      <w:pPr>
+        <w:numPr>
+          <w:ilvl w:val="0"/>
+          <w:numId w:val="12"/>
+        </w:numPr>
+        <w:spacing w:line="276" w:lineRule="auto"/>
+        <w:jc w:val="both"/>
+        <w:rPr>
+          <w:lang w:val="es-MX"/>
+        </w:rPr>
+      </w:pPr>
+      <w:r>
+        <w:rPr>
+          <w:lang w:val="es-MX"/>
+        </w:rPr>
+        <w:t>Sistema: Proporciona a los usuarios la opción de eliminar productos obsoletos o no disponibles.</w:t>
+      </w:r>
+    </w:p>
+    <w:p>
+      <w:pPr>
+        <w:numPr>
+          <w:ilvl w:val="0"/>
+          <w:numId w:val="12"/>
+        </w:numPr>
+        <w:spacing w:line="276" w:lineRule="auto"/>
+        <w:jc w:val="both"/>
+        <w:rPr>
+          <w:lang w:val="es-MX"/>
+        </w:rPr>
+      </w:pPr>
+      <w:r>
+        <w:rPr>
+          <w:lang w:val="es-MX"/>
+        </w:rPr>
+        <w:t>SAP Inventory Management: Permite la eliminación de productos, pero generalmente con procedimientos de control de acceso y registros de auditoría para rastrear quién y cuándo se eliminaron los productos.</w:t>
+      </w:r>
+    </w:p>
+    <w:p>
+      <w:pPr>
+        <w:spacing w:line="276" w:lineRule="auto"/>
+        <w:jc w:val="both"/>
+        <w:rPr>
+          <w:lang w:val="es-MX"/>
+        </w:rPr>
+      </w:pPr>
+      <w:r>
+        <w:rPr>
+          <w:lang w:val="es-MX"/>
+        </w:rPr>
+        <w:t>5</w:t>
+      </w:r>
+      <w:r>
+        <w:rPr>
+          <w:lang w:val="es-MX"/>
+        </w:rPr>
+        <w:t>. Búsqueda y Filtrado de Productos:</w:t>
+      </w:r>
+    </w:p>
+    <w:p>
+      <w:pPr>
+        <w:numPr>
+          <w:ilvl w:val="0"/>
+          <w:numId w:val="13"/>
+        </w:numPr>
+        <w:spacing w:line="276" w:lineRule="auto"/>
+        <w:jc w:val="both"/>
+        <w:rPr>
+          <w:lang w:val="es-MX"/>
+        </w:rPr>
+      </w:pPr>
+      <w:r>
+        <w:rPr>
+          <w:lang w:val="es-MX"/>
+        </w:rPr>
+        <w:t>Tu Sistema: Permite a los usuarios buscar productos por nombre.</w:t>
+      </w:r>
+    </w:p>
+    <w:p>
+      <w:pPr>
+        <w:numPr>
+          <w:ilvl w:val="0"/>
+          <w:numId w:val="13"/>
+        </w:numPr>
+        <w:spacing w:line="276" w:lineRule="auto"/>
+        <w:jc w:val="both"/>
+        <w:rPr>
+          <w:lang w:val="es-MX"/>
+        </w:rPr>
+      </w:pPr>
+      <w:r>
+        <w:rPr>
+          <w:lang w:val="es-MX"/>
+        </w:rPr>
+        <w:t>SAP Inventory Management: Ofrece capacidades de búsqueda avanzada y filtrado que permiten a los usuarios buscar productos utilizando múltiples criterios, como nombre, código, ubicación, etc.</w:t>
+      </w:r>
+    </w:p>
+    <w:p>
+      <w:pPr>
+        <w:spacing w:line="276" w:lineRule="auto"/>
+        <w:jc w:val="both"/>
+        <w:rPr>
+          <w:lang w:val="es-MX"/>
+        </w:rPr>
+      </w:pPr>
+      <w:r>
+        <w:rPr>
+          <w:lang w:val="es-MX"/>
+        </w:rPr>
+        <w:t>6</w:t>
+      </w:r>
+      <w:r>
+        <w:rPr>
+          <w:lang w:val="es-MX"/>
+        </w:rPr>
+        <w:t>. Interfaz de Usuario Intuitiva:</w:t>
+      </w:r>
+    </w:p>
+    <w:p>
+      <w:pPr>
+        <w:numPr>
+          <w:ilvl w:val="0"/>
+          <w:numId w:val="15"/>
+        </w:numPr>
+        <w:spacing w:line="276" w:lineRule="auto"/>
+        <w:jc w:val="both"/>
+        <w:rPr>
+          <w:lang w:val="es-MX"/>
+        </w:rPr>
+      </w:pPr>
+      <w:r>
+        <w:rPr>
+          <w:lang w:val="es-MX"/>
+        </w:rPr>
+        <w:t xml:space="preserve">Tu Sistema: Cuenta con una interfaz de usuario intuitiva diseñada para usuarios </w:t>
+      </w:r>
+      <w:r>
+        <w:rPr>
+          <w:lang w:val="es-MX"/>
+        </w:rPr>
+        <w:t>sin un conocimiento tecnico</w:t>
+      </w:r>
+      <w:r>
+        <w:rPr>
+          <w:lang w:val="es-MX"/>
+        </w:rPr>
+        <w:t>.</w:t>
+      </w:r>
+    </w:p>
+    <w:p>
+      <w:pPr>
+        <w:numPr>
+          <w:ilvl w:val="0"/>
+          <w:numId w:val="15"/>
+        </w:numPr>
+        <w:spacing w:line="276" w:lineRule="auto"/>
+        <w:jc w:val="both"/>
+        <w:rPr>
+          <w:lang w:val="es-MX"/>
+        </w:rPr>
+      </w:pPr>
+      <w:r>
+        <w:rPr>
+          <w:lang w:val="es-MX"/>
+        </w:rPr>
+        <w:t>SAP Inventory Management: Proporciona una interfaz de usuario profesional, pero suele requerir una curva de aprendizaje mayor debido a su complejidad y funcionalidades avanzadas.</w:t>
+      </w:r>
+    </w:p>
+    <w:p>
+      <w:pPr>
+        <w:spacing w:line="276" w:lineRule="auto"/>
+        <w:jc w:val="both"/>
+        <w:rPr>
+          <w:lang w:val="es-MX"/>
+        </w:rPr>
+      </w:pPr>
+    </w:p>
+    <w:p>
+      <w:pPr>
+        <w:spacing w:line="276" w:lineRule="auto"/>
+        <w:jc w:val="both"/>
+        <w:rPr>
+          <w:b/>
+          <w:bCs/>
+          <w:sz w:val="28"/>
+          <w:szCs w:val="24"/>
+          <w:lang w:val="es-MX"/>
+        </w:rPr>
+      </w:pPr>
+      <w:r>
+        <w:rPr>
+          <w:b/>
+          <w:bCs/>
+          <w:sz w:val="28"/>
+          <w:szCs w:val="24"/>
+          <w:lang w:val="es-MX"/>
+        </w:rPr>
+        <w:lastRenderedPageBreak/>
+        <w:t>Tecnologías empleadas</w:t>
+      </w:r>
+    </w:p>
+    <w:p>
+      <w:pPr>
+        <w:pStyle w:val="Prrafodelista"/>
+        <w:numPr>
+          <w:ilvl w:val="0"/>
+          <w:numId w:val="8"/>
+        </w:numPr>
+        <w:spacing w:line="276" w:lineRule="auto"/>
+        <w:jc w:val="both"/>
+        <w:rPr>
+          <w:lang w:val="es-MX"/>
+        </w:rPr>
+      </w:pPr>
+      <w:r>
+        <w:rPr>
+          <w:lang w:val="es-MX"/>
+        </w:rPr>
+        <w:t>Java</w:t>
+      </w:r>
+    </w:p>
+    <w:p>
+      <w:pPr>
+        <w:spacing w:line="276" w:lineRule="auto"/>
+        <w:jc w:val="both"/>
+        <w:rPr>
+          <w:lang w:val="es-MX"/>
+        </w:rPr>
+      </w:pPr>
+      <w:r>
+        <w:rPr>
+          <w:lang w:val="es-MX"/>
+        </w:rPr>
+        <w:t xml:space="preserve">Java es el lenguaje de programación central en este proyecto. </w:t>
+      </w:r>
+      <w:r>
+        <w:rPr>
+          <w:lang w:val="es-MX"/>
+        </w:rPr>
+        <w:t>Debido</w:t>
+      </w:r>
+      <w:r>
+        <w:rPr>
+          <w:lang w:val="es-MX"/>
+        </w:rPr>
+        <w:t xml:space="preserve"> a su portabilidad, flexibilidad y robustez Java permite la creación de aplicaciones escalables y confiables, lo que lo convierte en una elección ideal para un sistema de gestión de inventarios.</w:t>
+      </w:r>
+    </w:p>
+    <w:p>
+      <w:pPr>
+        <w:pStyle w:val="Prrafodelista"/>
+        <w:numPr>
+          <w:ilvl w:val="0"/>
+          <w:numId w:val="8"/>
+        </w:numPr>
+        <w:spacing w:line="276" w:lineRule="auto"/>
+        <w:jc w:val="both"/>
+        <w:rPr>
+          <w:lang w:val="es-MX"/>
+        </w:rPr>
+      </w:pPr>
+      <w:r>
+        <w:rPr>
+          <w:lang w:val="es-MX"/>
+        </w:rPr>
+        <w:t>Biblioteca Swing</w:t>
+      </w:r>
+    </w:p>
+    <w:p>
+      <w:pPr>
+        <w:spacing w:line="276" w:lineRule="auto"/>
+        <w:jc w:val="both"/>
+        <w:rPr>
+          <w:lang w:val="es-MX"/>
+        </w:rPr>
+      </w:pPr>
+      <w:r>
+        <w:rPr>
+          <w:lang w:val="es-MX"/>
+        </w:rPr>
+        <w:t>Swing es una biblioteca gráfica de Java que se utiliza para desarrollar interfaces de usuario (UI). Proporciona componentes gráficos como botones, etiquetas, tablas y paneles que son esenciales para crear una interfaz de usuario intuitiva y atractiva.</w:t>
+      </w:r>
+    </w:p>
+    <w:p>
+      <w:pPr>
+        <w:pStyle w:val="Prrafodelista"/>
+        <w:numPr>
+          <w:ilvl w:val="0"/>
+          <w:numId w:val="8"/>
+        </w:numPr>
+        <w:spacing w:line="276" w:lineRule="auto"/>
+        <w:jc w:val="both"/>
+        <w:rPr>
+          <w:lang w:val="es-MX"/>
+        </w:rPr>
+      </w:pPr>
+      <w:r>
+        <w:rPr>
+          <w:lang w:val="es-MX"/>
+        </w:rPr>
+        <w:t>IDE</w:t>
+      </w:r>
+    </w:p>
+    <w:p>
+      <w:pPr>
+        <w:spacing w:line="276" w:lineRule="auto"/>
+        <w:jc w:val="both"/>
+        <w:rPr>
+          <w:lang w:val="es-MX"/>
+        </w:rPr>
+      </w:pPr>
+      <w:r>
+        <w:rPr>
+          <w:lang w:val="es-MX"/>
+        </w:rPr>
+        <w:t xml:space="preserve">Se va a hacer uso del IDE </w:t>
+      </w:r>
+      <w:r>
+        <w:rPr>
+          <w:lang w:val="es-MX"/>
+        </w:rPr>
+        <w:t xml:space="preserve">NetBeans para desarrollar el proyecto. </w:t>
+      </w:r>
+      <w:r>
+        <w:rPr>
+          <w:lang w:val="es-MX"/>
+        </w:rPr>
+        <w:t>Esta</w:t>
+      </w:r>
+      <w:r>
+        <w:rPr>
+          <w:lang w:val="es-MX"/>
+        </w:rPr>
+        <w:t xml:space="preserve"> </w:t>
+      </w:r>
+      <w:r>
+        <w:rPr>
+          <w:lang w:val="es-MX"/>
+        </w:rPr>
+        <w:t>herramienta proporciona</w:t>
+      </w:r>
+      <w:r>
+        <w:rPr>
+          <w:lang w:val="es-MX"/>
+        </w:rPr>
+        <w:t xml:space="preserve"> un entorno de desarrollo eficiente y facilita la escritura de código Java y la creación de interfaces de usuario con Swing.</w:t>
+      </w:r>
+    </w:p>
+    <w:p>
+      <w:pPr>
+        <w:rPr>
+          <w:lang w:val="es-MX"/>
+        </w:rPr>
+      </w:pPr>
+      <w:r>
+        <w:rPr>
+          <w:lang w:val="es-MX"/>
+        </w:rPr>
+        <w:br w:type="page"/>
+      </w:r>
+    </w:p>
+    <w:p>
+      <w:pPr>
+        <w:pStyle w:val="Ttulo1"/>
+        <w:spacing w:line="276" w:lineRule="auto"/>
+        <w:jc w:val="both"/>
+        <w:rPr>
+          <w:lang w:val="es-MX"/>
+        </w:rPr>
+      </w:pPr>
+      <w:bookmarkStart w:id="10" w:name="_Toc146212538"/>
+      <w:r>
+        <w:rPr>
+          <w:lang w:val="es-MX"/>
+        </w:rPr>
+        <w:lastRenderedPageBreak/>
+        <w:t>Bibliografía</w:t>
+      </w:r>
+      <w:bookmarkEnd w:id="10"/>
+    </w:p>
+    <w:p>
+      <w:pPr>
+        <w:spacing w:line="276" w:lineRule="auto"/>
+        <w:jc w:val="both"/>
+        <w:rPr>
+          <w:lang w:val="es-MX"/>
+        </w:rPr>
+      </w:pPr>
+      <w:r>
+        <w:rPr>
+          <w:lang w:val="es-MX"/>
+        </w:rPr>
+        <w:t>Sommerville, I. (2011). Ingeniería de Software. (9na ed.). Pearson</w:t>
+      </w:r>
+    </w:p>
+    <w:p>
+      <w:pPr>
+        <w:spacing w:line="276" w:lineRule="auto"/>
+        <w:jc w:val="both"/>
+      </w:pPr>
+      <w:r>
+        <w:rPr>
+          <w:lang w:val="es-MX"/>
+        </w:rPr>
+        <w:t xml:space="preserve">Pressman, R. </w:t>
+      </w:r>
+      <w:r>
+        <w:rPr>
+          <w:lang w:val="es-MX"/>
+        </w:rPr>
+        <w:t xml:space="preserve">(2010). </w:t>
+      </w:r>
+      <w:r>
+        <w:rPr>
+          <w:lang w:val="es-MX"/>
+        </w:rPr>
+        <w:t xml:space="preserve">Ingeniería del Software. </w:t>
+      </w:r>
+      <w:r>
+        <w:t>(7ma ed.). Mc Graw H</w:t>
+      </w:r>
+      <w:r>
+        <w:t>ill.</w:t>
+      </w:r>
     </w:p>
     <w:p>
       <w:pPr>
@@ -5107,7 +5826,6 @@
           <w:rFonts w:eastAsia="Arial Nova" w:cs="Arial"/>
           <w:color w:val="000000" w:themeColor="text1"/>
           <w:szCs w:val="24"/>
-          <w:lang w:val="es-MX"/>
         </w:rPr>
       </w:pPr>
     </w:p>
@@ -5461,6 +6179,119 @@
     </w:lvl>
   </w:abstractNum>
   <w:abstractNum w:abstractNumId="2" w15:restartNumberingAfterBreak="0">
+    <w:nsid w:val="26D0388B"/>
+    <w:multiLevelType w:val="hybridMultilevel"/>
+    <w:tmpl w:val="62E2E196"/>
+    <w:lvl w:ilvl="0" w:tplc="080A0001">
+      <w:start w:val="1"/>
+      <w:numFmt w:val="bullet"/>
+      <w:lvlText w:val=""/>
+      <w:lvlJc w:val="left"/>
+      <w:pPr>
+        <w:ind w:left="720" w:hanging="360"/>
+      </w:pPr>
+      <w:rPr>
+        <w:rFonts w:ascii="Symbol" w:hAnsi="Symbol" w:hint="default"/>
+      </w:rPr>
+    </w:lvl>
+    <w:lvl w:ilvl="1" w:tplc="080A0003" w:tentative="1">
+      <w:start w:val="1"/>
+      <w:numFmt w:val="bullet"/>
+      <w:lvlText w:val="o"/>
+      <w:lvlJc w:val="left"/>
+      <w:pPr>
+        <w:ind w:left="1440" w:hanging="360"/>
+      </w:pPr>
+      <w:rPr>
+        <w:rFonts w:ascii="Courier New" w:hAnsi="Courier New" w:cs="Courier New" w:hint="default"/>
+      </w:rPr>
+    </w:lvl>
+    <w:lvl w:ilvl="2" w:tplc="080A0005" w:tentative="1">
+      <w:start w:val="1"/>
+      <w:numFmt w:val="bullet"/>
+      <w:lvlText w:val=""/>
+      <w:lvlJc w:val="left"/>
+      <w:pPr>
+        <w:ind w:left="2160" w:hanging="360"/>
+      </w:pPr>
+      <w:rPr>
+        <w:rFonts w:ascii="Wingdings" w:hAnsi="Wingdings" w:hint="default"/>
+      </w:rPr>
+    </w:lvl>
+    <w:lvl w:ilvl="3" w:tplc="080A0001" w:tentative="1">
+      <w:start w:val="1"/>
+      <w:numFmt w:val="bullet"/>
+      <w:lvlText w:val=""/>
+      <w:lvlJc w:val="left"/>
+      <w:pPr>
+        <w:ind w:left="2880" w:hanging="360"/>
+      </w:pPr>
+      <w:rPr>
+        <w:rFonts w:ascii="Symbol" w:hAnsi="Symbol" w:hint="default"/>
+      </w:rPr>
+    </w:lvl>
+    <w:lvl w:ilvl="4" w:tplc="080A0003" w:tentative="1">
+      <w:start w:val="1"/>
+      <w:numFmt w:val="bullet"/>
+      <w:lvlText w:val="o"/>
+      <w:lvlJc w:val="left"/>
+      <w:pPr>
+        <w:ind w:left="3600" w:hanging="360"/>
+      </w:pPr>
+      <w:rPr>
+        <w:rFonts w:ascii="Courier New" w:hAnsi="Courier New" w:cs="Courier New" w:hint="default"/>
+      </w:rPr>
+    </w:lvl>
+    <w:lvl w:ilvl="5" w:tplc="080A0005" w:tentative="1">
+      <w:start w:val="1"/>
+      <w:numFmt w:val="bullet"/>
+      <w:lvlText w:val=""/>
+      <w:lvlJc w:val="left"/>
+      <w:pPr>
+        <w:ind w:left="4320" w:hanging="360"/>
+      </w:pPr>
+      <w:rPr>
+        <w:rFonts w:ascii="Wingdings" w:hAnsi="Wingdings" w:hint="default"/>
+      </w:rPr>
+    </w:lvl>
+    <w:lvl w:ilvl="6" w:tplc="080A0001" w:tentative="1">
+      <w:start w:val="1"/>
+      <w:numFmt w:val="bullet"/>
+      <w:lvlText w:val=""/>
+      <w:lvlJc w:val="left"/>
+      <w:pPr>
+        <w:ind w:left="5040" w:hanging="360"/>
+      </w:pPr>
+      <w:rPr>
+        <w:rFonts w:ascii="Symbol" w:hAnsi="Symbol" w:hint="default"/>
+      </w:rPr>
+    </w:lvl>
+    <w:lvl w:ilvl="7" w:tplc="080A0003" w:tentative="1">
+      <w:start w:val="1"/>
+      <w:numFmt w:val="bullet"/>
+      <w:lvlText w:val="o"/>
+      <w:lvlJc w:val="left"/>
+      <w:pPr>
+        <w:ind w:left="5760" w:hanging="360"/>
+      </w:pPr>
+      <w:rPr>
+        <w:rFonts w:ascii="Courier New" w:hAnsi="Courier New" w:cs="Courier New" w:hint="default"/>
+      </w:rPr>
+    </w:lvl>
+    <w:lvl w:ilvl="8" w:tplc="080A0005" w:tentative="1">
+      <w:start w:val="1"/>
+      <w:numFmt w:val="bullet"/>
+      <w:lvlText w:val=""/>
+      <w:lvlJc w:val="left"/>
+      <w:pPr>
+        <w:ind w:left="6480" w:hanging="360"/>
+      </w:pPr>
+      <w:rPr>
+        <w:rFonts w:ascii="Wingdings" w:hAnsi="Wingdings" w:hint="default"/>
+      </w:rPr>
+    </w:lvl>
+  </w:abstractNum>
+  <w:abstractNum w:abstractNumId="3" w15:restartNumberingAfterBreak="0">
     <w:nsid w:val="29433AD2"/>
     <w:multiLevelType w:val="hybridMultilevel"/>
     <w:tmpl w:val="A1526834"/>
@@ -5546,7 +6377,603 @@
       </w:pPr>
     </w:lvl>
   </w:abstractNum>
-  <w:abstractNum w:abstractNumId="3" w15:restartNumberingAfterBreak="0">
+  <w:abstractNum w:abstractNumId="4" w15:restartNumberingAfterBreak="0">
+    <w:nsid w:val="29445BDD"/>
+    <w:multiLevelType w:val="multilevel"/>
+    <w:tmpl w:val="13DE8470"/>
+    <w:lvl w:ilvl="0">
+      <w:start w:val="1"/>
+      <w:numFmt w:val="bullet"/>
+      <w:lvlText w:val=""/>
+      <w:lvlJc w:val="left"/>
+      <w:pPr>
+        <w:tabs>
+          <w:tab w:val="num" w:pos="720"/>
+        </w:tabs>
+        <w:ind w:left="720" w:hanging="360"/>
+      </w:pPr>
+      <w:rPr>
+        <w:rFonts w:ascii="Symbol" w:hAnsi="Symbol" w:hint="default"/>
+        <w:sz w:val="20"/>
+      </w:rPr>
+    </w:lvl>
+    <w:lvl w:ilvl="1" w:tentative="1">
+      <w:start w:val="1"/>
+      <w:numFmt w:val="bullet"/>
+      <w:lvlText w:val=""/>
+      <w:lvlJc w:val="left"/>
+      <w:pPr>
+        <w:tabs>
+          <w:tab w:val="num" w:pos="1440"/>
+        </w:tabs>
+        <w:ind w:left="1440" w:hanging="360"/>
+      </w:pPr>
+      <w:rPr>
+        <w:rFonts w:ascii="Symbol" w:hAnsi="Symbol" w:hint="default"/>
+        <w:sz w:val="20"/>
+      </w:rPr>
+    </w:lvl>
+    <w:lvl w:ilvl="2" w:tentative="1">
+      <w:start w:val="1"/>
+      <w:numFmt w:val="bullet"/>
+      <w:lvlText w:val=""/>
+      <w:lvlJc w:val="left"/>
+      <w:pPr>
+        <w:tabs>
+          <w:tab w:val="num" w:pos="2160"/>
+        </w:tabs>
+        <w:ind w:left="2160" w:hanging="360"/>
+      </w:pPr>
+      <w:rPr>
+        <w:rFonts w:ascii="Symbol" w:hAnsi="Symbol" w:hint="default"/>
+        <w:sz w:val="20"/>
+      </w:rPr>
+    </w:lvl>
+    <w:lvl w:ilvl="3" w:tentative="1">
+      <w:start w:val="1"/>
+      <w:numFmt w:val="bullet"/>
+      <w:lvlText w:val=""/>
+      <w:lvlJc w:val="left"/>
+      <w:pPr>
+        <w:tabs>
+          <w:tab w:val="num" w:pos="2880"/>
+        </w:tabs>
+        <w:ind w:left="2880" w:hanging="360"/>
+      </w:pPr>
+      <w:rPr>
+        <w:rFonts w:ascii="Symbol" w:hAnsi="Symbol" w:hint="default"/>
+        <w:sz w:val="20"/>
+      </w:rPr>
+    </w:lvl>
+    <w:lvl w:ilvl="4" w:tentative="1">
+      <w:start w:val="1"/>
+      <w:numFmt w:val="bullet"/>
+      <w:lvlText w:val=""/>
+      <w:lvlJc w:val="left"/>
+      <w:pPr>
+        <w:tabs>
+          <w:tab w:val="num" w:pos="3600"/>
+        </w:tabs>
+        <w:ind w:left="3600" w:hanging="360"/>
+      </w:pPr>
+      <w:rPr>
+        <w:rFonts w:ascii="Symbol" w:hAnsi="Symbol" w:hint="default"/>
+        <w:sz w:val="20"/>
+      </w:rPr>
+    </w:lvl>
+    <w:lvl w:ilvl="5" w:tentative="1">
+      <w:start w:val="1"/>
+      <w:numFmt w:val="bullet"/>
+      <w:lvlText w:val=""/>
+      <w:lvlJc w:val="left"/>
+      <w:pPr>
+        <w:tabs>
+          <w:tab w:val="num" w:pos="4320"/>
+        </w:tabs>
+        <w:ind w:left="4320" w:hanging="360"/>
+      </w:pPr>
+      <w:rPr>
+        <w:rFonts w:ascii="Symbol" w:hAnsi="Symbol" w:hint="default"/>
+        <w:sz w:val="20"/>
+      </w:rPr>
+    </w:lvl>
+    <w:lvl w:ilvl="6" w:tentative="1">
+      <w:start w:val="1"/>
+      <w:numFmt w:val="bullet"/>
+      <w:lvlText w:val=""/>
+      <w:lvlJc w:val="left"/>
+      <w:pPr>
+        <w:tabs>
+          <w:tab w:val="num" w:pos="5040"/>
+        </w:tabs>
+        <w:ind w:left="5040" w:hanging="360"/>
+      </w:pPr>
+      <w:rPr>
+        <w:rFonts w:ascii="Symbol" w:hAnsi="Symbol" w:hint="default"/>
+        <w:sz w:val="20"/>
+      </w:rPr>
+    </w:lvl>
+    <w:lvl w:ilvl="7" w:tentative="1">
+      <w:start w:val="1"/>
+      <w:numFmt w:val="bullet"/>
+      <w:lvlText w:val=""/>
+      <w:lvlJc w:val="left"/>
+      <w:pPr>
+        <w:tabs>
+          <w:tab w:val="num" w:pos="5760"/>
+        </w:tabs>
+        <w:ind w:left="5760" w:hanging="360"/>
+      </w:pPr>
+      <w:rPr>
+        <w:rFonts w:ascii="Symbol" w:hAnsi="Symbol" w:hint="default"/>
+        <w:sz w:val="20"/>
+      </w:rPr>
+    </w:lvl>
+    <w:lvl w:ilvl="8" w:tentative="1">
+      <w:start w:val="1"/>
+      <w:numFmt w:val="bullet"/>
+      <w:lvlText w:val=""/>
+      <w:lvlJc w:val="left"/>
+      <w:pPr>
+        <w:tabs>
+          <w:tab w:val="num" w:pos="6480"/>
+        </w:tabs>
+        <w:ind w:left="6480" w:hanging="360"/>
+      </w:pPr>
+      <w:rPr>
+        <w:rFonts w:ascii="Symbol" w:hAnsi="Symbol" w:hint="default"/>
+        <w:sz w:val="20"/>
+      </w:rPr>
+    </w:lvl>
+  </w:abstractNum>
+  <w:abstractNum w:abstractNumId="5" w15:restartNumberingAfterBreak="0">
+    <w:nsid w:val="29F67E93"/>
+    <w:multiLevelType w:val="multilevel"/>
+    <w:tmpl w:val="31E46250"/>
+    <w:lvl w:ilvl="0">
+      <w:start w:val="1"/>
+      <w:numFmt w:val="bullet"/>
+      <w:lvlText w:val=""/>
+      <w:lvlJc w:val="left"/>
+      <w:pPr>
+        <w:tabs>
+          <w:tab w:val="num" w:pos="720"/>
+        </w:tabs>
+        <w:ind w:left="720" w:hanging="360"/>
+      </w:pPr>
+      <w:rPr>
+        <w:rFonts w:ascii="Symbol" w:hAnsi="Symbol" w:hint="default"/>
+        <w:sz w:val="20"/>
+      </w:rPr>
+    </w:lvl>
+    <w:lvl w:ilvl="1" w:tentative="1">
+      <w:start w:val="1"/>
+      <w:numFmt w:val="bullet"/>
+      <w:lvlText w:val=""/>
+      <w:lvlJc w:val="left"/>
+      <w:pPr>
+        <w:tabs>
+          <w:tab w:val="num" w:pos="1440"/>
+        </w:tabs>
+        <w:ind w:left="1440" w:hanging="360"/>
+      </w:pPr>
+      <w:rPr>
+        <w:rFonts w:ascii="Symbol" w:hAnsi="Symbol" w:hint="default"/>
+        <w:sz w:val="20"/>
+      </w:rPr>
+    </w:lvl>
+    <w:lvl w:ilvl="2" w:tentative="1">
+      <w:start w:val="1"/>
+      <w:numFmt w:val="bullet"/>
+      <w:lvlText w:val=""/>
+      <w:lvlJc w:val="left"/>
+      <w:pPr>
+        <w:tabs>
+          <w:tab w:val="num" w:pos="2160"/>
+        </w:tabs>
+        <w:ind w:left="2160" w:hanging="360"/>
+      </w:pPr>
+      <w:rPr>
+        <w:rFonts w:ascii="Symbol" w:hAnsi="Symbol" w:hint="default"/>
+        <w:sz w:val="20"/>
+      </w:rPr>
+    </w:lvl>
+    <w:lvl w:ilvl="3" w:tentative="1">
+      <w:start w:val="1"/>
+      <w:numFmt w:val="bullet"/>
+      <w:lvlText w:val=""/>
+      <w:lvlJc w:val="left"/>
+      <w:pPr>
+        <w:tabs>
+          <w:tab w:val="num" w:pos="2880"/>
+        </w:tabs>
+        <w:ind w:left="2880" w:hanging="360"/>
+      </w:pPr>
+      <w:rPr>
+        <w:rFonts w:ascii="Symbol" w:hAnsi="Symbol" w:hint="default"/>
+        <w:sz w:val="20"/>
+      </w:rPr>
+    </w:lvl>
+    <w:lvl w:ilvl="4" w:tentative="1">
+      <w:start w:val="1"/>
+      <w:numFmt w:val="bullet"/>
+      <w:lvlText w:val=""/>
+      <w:lvlJc w:val="left"/>
+      <w:pPr>
+        <w:tabs>
+          <w:tab w:val="num" w:pos="3600"/>
+        </w:tabs>
+        <w:ind w:left="3600" w:hanging="360"/>
+      </w:pPr>
+      <w:rPr>
+        <w:rFonts w:ascii="Symbol" w:hAnsi="Symbol" w:hint="default"/>
+        <w:sz w:val="20"/>
+      </w:rPr>
+    </w:lvl>
+    <w:lvl w:ilvl="5" w:tentative="1">
+      <w:start w:val="1"/>
+      <w:numFmt w:val="bullet"/>
+      <w:lvlText w:val=""/>
+      <w:lvlJc w:val="left"/>
+      <w:pPr>
+        <w:tabs>
+          <w:tab w:val="num" w:pos="4320"/>
+        </w:tabs>
+        <w:ind w:left="4320" w:hanging="360"/>
+      </w:pPr>
+      <w:rPr>
+        <w:rFonts w:ascii="Symbol" w:hAnsi="Symbol" w:hint="default"/>
+        <w:sz w:val="20"/>
+      </w:rPr>
+    </w:lvl>
+    <w:lvl w:ilvl="6" w:tentative="1">
+      <w:start w:val="1"/>
+      <w:numFmt w:val="bullet"/>
+      <w:lvlText w:val=""/>
+      <w:lvlJc w:val="left"/>
+      <w:pPr>
+        <w:tabs>
+          <w:tab w:val="num" w:pos="5040"/>
+        </w:tabs>
+        <w:ind w:left="5040" w:hanging="360"/>
+      </w:pPr>
+      <w:rPr>
+        <w:rFonts w:ascii="Symbol" w:hAnsi="Symbol" w:hint="default"/>
+        <w:sz w:val="20"/>
+      </w:rPr>
+    </w:lvl>
+    <w:lvl w:ilvl="7" w:tentative="1">
+      <w:start w:val="1"/>
+      <w:numFmt w:val="bullet"/>
+      <w:lvlText w:val=""/>
+      <w:lvlJc w:val="left"/>
+      <w:pPr>
+        <w:tabs>
+          <w:tab w:val="num" w:pos="5760"/>
+        </w:tabs>
+        <w:ind w:left="5760" w:hanging="360"/>
+      </w:pPr>
+      <w:rPr>
+        <w:rFonts w:ascii="Symbol" w:hAnsi="Symbol" w:hint="default"/>
+        <w:sz w:val="20"/>
+      </w:rPr>
+    </w:lvl>
+    <w:lvl w:ilvl="8" w:tentative="1">
+      <w:start w:val="1"/>
+      <w:numFmt w:val="bullet"/>
+      <w:lvlText w:val=""/>
+      <w:lvlJc w:val="left"/>
+      <w:pPr>
+        <w:tabs>
+          <w:tab w:val="num" w:pos="6480"/>
+        </w:tabs>
+        <w:ind w:left="6480" w:hanging="360"/>
+      </w:pPr>
+      <w:rPr>
+        <w:rFonts w:ascii="Symbol" w:hAnsi="Symbol" w:hint="default"/>
+        <w:sz w:val="20"/>
+      </w:rPr>
+    </w:lvl>
+  </w:abstractNum>
+  <w:abstractNum w:abstractNumId="6" w15:restartNumberingAfterBreak="0">
+    <w:nsid w:val="2CEE670D"/>
+    <w:multiLevelType w:val="multilevel"/>
+    <w:tmpl w:val="37BA47D6"/>
+    <w:lvl w:ilvl="0">
+      <w:start w:val="1"/>
+      <w:numFmt w:val="bullet"/>
+      <w:lvlText w:val=""/>
+      <w:lvlJc w:val="left"/>
+      <w:pPr>
+        <w:tabs>
+          <w:tab w:val="num" w:pos="720"/>
+        </w:tabs>
+        <w:ind w:left="720" w:hanging="360"/>
+      </w:pPr>
+      <w:rPr>
+        <w:rFonts w:ascii="Symbol" w:hAnsi="Symbol" w:hint="default"/>
+        <w:sz w:val="20"/>
+      </w:rPr>
+    </w:lvl>
+    <w:lvl w:ilvl="1" w:tentative="1">
+      <w:start w:val="1"/>
+      <w:numFmt w:val="bullet"/>
+      <w:lvlText w:val=""/>
+      <w:lvlJc w:val="left"/>
+      <w:pPr>
+        <w:tabs>
+          <w:tab w:val="num" w:pos="1440"/>
+        </w:tabs>
+        <w:ind w:left="1440" w:hanging="360"/>
+      </w:pPr>
+      <w:rPr>
+        <w:rFonts w:ascii="Symbol" w:hAnsi="Symbol" w:hint="default"/>
+        <w:sz w:val="20"/>
+      </w:rPr>
+    </w:lvl>
+    <w:lvl w:ilvl="2" w:tentative="1">
+      <w:start w:val="1"/>
+      <w:numFmt w:val="bullet"/>
+      <w:lvlText w:val=""/>
+      <w:lvlJc w:val="left"/>
+      <w:pPr>
+        <w:tabs>
+          <w:tab w:val="num" w:pos="2160"/>
+        </w:tabs>
+        <w:ind w:left="2160" w:hanging="360"/>
+      </w:pPr>
+      <w:rPr>
+        <w:rFonts w:ascii="Symbol" w:hAnsi="Symbol" w:hint="default"/>
+        <w:sz w:val="20"/>
+      </w:rPr>
+    </w:lvl>
+    <w:lvl w:ilvl="3" w:tentative="1">
+      <w:start w:val="1"/>
+      <w:numFmt w:val="bullet"/>
+      <w:lvlText w:val=""/>
+      <w:lvlJc w:val="left"/>
+      <w:pPr>
+        <w:tabs>
+          <w:tab w:val="num" w:pos="2880"/>
+        </w:tabs>
+        <w:ind w:left="2880" w:hanging="360"/>
+      </w:pPr>
+      <w:rPr>
+        <w:rFonts w:ascii="Symbol" w:hAnsi="Symbol" w:hint="default"/>
+        <w:sz w:val="20"/>
+      </w:rPr>
+    </w:lvl>
+    <w:lvl w:ilvl="4" w:tentative="1">
+      <w:start w:val="1"/>
+      <w:numFmt w:val="bullet"/>
+      <w:lvlText w:val=""/>
+      <w:lvlJc w:val="left"/>
+      <w:pPr>
+        <w:tabs>
+          <w:tab w:val="num" w:pos="3600"/>
+        </w:tabs>
+        <w:ind w:left="3600" w:hanging="360"/>
+      </w:pPr>
+      <w:rPr>
+        <w:rFonts w:ascii="Symbol" w:hAnsi="Symbol" w:hint="default"/>
+        <w:sz w:val="20"/>
+      </w:rPr>
+    </w:lvl>
+    <w:lvl w:ilvl="5" w:tentative="1">
+      <w:start w:val="1"/>
+      <w:numFmt w:val="bullet"/>
+      <w:lvlText w:val=""/>
+      <w:lvlJc w:val="left"/>
+      <w:pPr>
+        <w:tabs>
+          <w:tab w:val="num" w:pos="4320"/>
+        </w:tabs>
+        <w:ind w:left="4320" w:hanging="360"/>
+      </w:pPr>
+      <w:rPr>
+        <w:rFonts w:ascii="Symbol" w:hAnsi="Symbol" w:hint="default"/>
+        <w:sz w:val="20"/>
+      </w:rPr>
+    </w:lvl>
+    <w:lvl w:ilvl="6" w:tentative="1">
+      <w:start w:val="1"/>
+      <w:numFmt w:val="bullet"/>
+      <w:lvlText w:val=""/>
+      <w:lvlJc w:val="left"/>
+      <w:pPr>
+        <w:tabs>
+          <w:tab w:val="num" w:pos="5040"/>
+        </w:tabs>
+        <w:ind w:left="5040" w:hanging="360"/>
+      </w:pPr>
+      <w:rPr>
+        <w:rFonts w:ascii="Symbol" w:hAnsi="Symbol" w:hint="default"/>
+        <w:sz w:val="20"/>
+      </w:rPr>
+    </w:lvl>
+    <w:lvl w:ilvl="7" w:tentative="1">
+      <w:start w:val="1"/>
+      <w:numFmt w:val="bullet"/>
+      <w:lvlText w:val=""/>
+      <w:lvlJc w:val="left"/>
+      <w:pPr>
+        <w:tabs>
+          <w:tab w:val="num" w:pos="5760"/>
+        </w:tabs>
+        <w:ind w:left="5760" w:hanging="360"/>
+      </w:pPr>
+      <w:rPr>
+        <w:rFonts w:ascii="Symbol" w:hAnsi="Symbol" w:hint="default"/>
+        <w:sz w:val="20"/>
+      </w:rPr>
+    </w:lvl>
+    <w:lvl w:ilvl="8" w:tentative="1">
+      <w:start w:val="1"/>
+      <w:numFmt w:val="bullet"/>
+      <w:lvlText w:val=""/>
+      <w:lvlJc w:val="left"/>
+      <w:pPr>
+        <w:tabs>
+          <w:tab w:val="num" w:pos="6480"/>
+        </w:tabs>
+        <w:ind w:left="6480" w:hanging="360"/>
+      </w:pPr>
+      <w:rPr>
+        <w:rFonts w:ascii="Symbol" w:hAnsi="Symbol" w:hint="default"/>
+        <w:sz w:val="20"/>
+      </w:rPr>
+    </w:lvl>
+  </w:abstractNum>
+  <w:abstractNum w:abstractNumId="7" w15:restartNumberingAfterBreak="0">
+    <w:nsid w:val="2EBD4E3C"/>
+    <w:multiLevelType w:val="multilevel"/>
+    <w:tmpl w:val="183E677A"/>
+    <w:lvl w:ilvl="0">
+      <w:start w:val="1"/>
+      <w:numFmt w:val="bullet"/>
+      <w:lvlText w:val=""/>
+      <w:lvlJc w:val="left"/>
+      <w:pPr>
+        <w:tabs>
+          <w:tab w:val="num" w:pos="720"/>
+        </w:tabs>
+        <w:ind w:left="720" w:hanging="360"/>
+      </w:pPr>
+      <w:rPr>
+        <w:rFonts w:ascii="Symbol" w:hAnsi="Symbol" w:hint="default"/>
+        <w:sz w:val="20"/>
+      </w:rPr>
+    </w:lvl>
+    <w:lvl w:ilvl="1" w:tentative="1">
+      <w:start w:val="1"/>
+      <w:numFmt w:val="bullet"/>
+      <w:lvlText w:val=""/>
+      <w:lvlJc w:val="left"/>
+      <w:pPr>
+        <w:tabs>
+          <w:tab w:val="num" w:pos="1440"/>
+        </w:tabs>
+        <w:ind w:left="1440" w:hanging="360"/>
+      </w:pPr>
+      <w:rPr>
+        <w:rFonts w:ascii="Symbol" w:hAnsi="Symbol" w:hint="default"/>
+        <w:sz w:val="20"/>
+      </w:rPr>
+    </w:lvl>
+    <w:lvl w:ilvl="2" w:tentative="1">
+      <w:start w:val="1"/>
+      <w:numFmt w:val="bullet"/>
+      <w:lvlText w:val=""/>
+      <w:lvlJc w:val="left"/>
+      <w:pPr>
+        <w:tabs>
+          <w:tab w:val="num" w:pos="2160"/>
+        </w:tabs>
+        <w:ind w:left="2160" w:hanging="360"/>
+      </w:pPr>
+      <w:rPr>
+        <w:rFonts w:ascii="Symbol" w:hAnsi="Symbol" w:hint="default"/>
+        <w:sz w:val="20"/>
+      </w:rPr>
+    </w:lvl>
+    <w:lvl w:ilvl="3" w:tentative="1">
+      <w:start w:val="1"/>
+      <w:numFmt w:val="bullet"/>
+      <w:lvlText w:val=""/>
+      <w:lvlJc w:val="left"/>
+      <w:pPr>
+        <w:tabs>
+          <w:tab w:val="num" w:pos="2880"/>
+        </w:tabs>
+        <w:ind w:left="2880" w:hanging="360"/>
+      </w:pPr>
+      <w:rPr>
+        <w:rFonts w:ascii="Symbol" w:hAnsi="Symbol" w:hint="default"/>
+        <w:sz w:val="20"/>
+      </w:rPr>
+    </w:lvl>
+    <w:lvl w:ilvl="4" w:tentative="1">
+      <w:start w:val="1"/>
+      <w:numFmt w:val="bullet"/>
+      <w:lvlText w:val=""/>
+      <w:lvlJc w:val="left"/>
+      <w:pPr>
+        <w:tabs>
+          <w:tab w:val="num" w:pos="3600"/>
+        </w:tabs>
+        <w:ind w:left="3600" w:hanging="360"/>
+      </w:pPr>
+      <w:rPr>
+        <w:rFonts w:ascii="Symbol" w:hAnsi="Symbol" w:hint="default"/>
+        <w:sz w:val="20"/>
+      </w:rPr>
+    </w:lvl>
+    <w:lvl w:ilvl="5" w:tentative="1">
+      <w:start w:val="1"/>
+      <w:numFmt w:val="bullet"/>
+      <w:lvlText w:val=""/>
+      <w:lvlJc w:val="left"/>
+      <w:pPr>
+        <w:tabs>
+          <w:tab w:val="num" w:pos="4320"/>
+        </w:tabs>
+        <w:ind w:left="4320" w:hanging="360"/>
+      </w:pPr>
+      <w:rPr>
+        <w:rFonts w:ascii="Symbol" w:hAnsi="Symbol" w:hint="default"/>
+        <w:sz w:val="20"/>
+      </w:rPr>
+    </w:lvl>
+    <w:lvl w:ilvl="6" w:tentative="1">
+      <w:start w:val="1"/>
+      <w:numFmt w:val="bullet"/>
+      <w:lvlText w:val=""/>
+      <w:lvlJc w:val="left"/>
+      <w:pPr>
+        <w:tabs>
+          <w:tab w:val="num" w:pos="5040"/>
+        </w:tabs>
+        <w:ind w:left="5040" w:hanging="360"/>
+      </w:pPr>
+      <w:rPr>
+        <w:rFonts w:ascii="Symbol" w:hAnsi="Symbol" w:hint="default"/>
+        <w:sz w:val="20"/>
+      </w:rPr>
+    </w:lvl>
+    <w:lvl w:ilvl="7" w:tentative="1">
+      <w:start w:val="1"/>
+      <w:numFmt w:val="bullet"/>
+      <w:lvlText w:val=""/>
+      <w:lvlJc w:val="left"/>
+      <w:pPr>
+        <w:tabs>
+          <w:tab w:val="num" w:pos="5760"/>
+        </w:tabs>
+        <w:ind w:left="5760" w:hanging="360"/>
+      </w:pPr>
+      <w:rPr>
+        <w:rFonts w:ascii="Symbol" w:hAnsi="Symbol" w:hint="default"/>
+        <w:sz w:val="20"/>
+      </w:rPr>
+    </w:lvl>
+    <w:lvl w:ilvl="8" w:tentative="1">
+      <w:start w:val="1"/>
+      <w:numFmt w:val="bullet"/>
+      <w:lvlText w:val=""/>
+      <w:lvlJc w:val="left"/>
+      <w:pPr>
+        <w:tabs>
+          <w:tab w:val="num" w:pos="6480"/>
+        </w:tabs>
+        <w:ind w:left="6480" w:hanging="360"/>
+      </w:pPr>
+      <w:rPr>
+        <w:rFonts w:ascii="Symbol" w:hAnsi="Symbol" w:hint="default"/>
+        <w:sz w:val="20"/>
+      </w:rPr>
+    </w:lvl>
+  </w:abstractNum>
+  <w:abstractNum w:abstractNumId="8" w15:restartNumberingAfterBreak="0">
     <w:nsid w:val="30CF26C9"/>
     <w:multiLevelType w:val="multilevel"/>
     <w:tmpl w:val="9B046C8A"/>
@@ -5659,7 +7086,305 @@
       </w:pPr>
     </w:lvl>
   </w:abstractNum>
-  <w:abstractNum w:abstractNumId="4" w15:restartNumberingAfterBreak="0">
+  <w:abstractNum w:abstractNumId="9" w15:restartNumberingAfterBreak="0">
+    <w:nsid w:val="33D53ECB"/>
+    <w:multiLevelType w:val="multilevel"/>
+    <w:tmpl w:val="73C0271C"/>
+    <w:lvl w:ilvl="0">
+      <w:start w:val="1"/>
+      <w:numFmt w:val="bullet"/>
+      <w:lvlText w:val=""/>
+      <w:lvlJc w:val="left"/>
+      <w:pPr>
+        <w:tabs>
+          <w:tab w:val="num" w:pos="720"/>
+        </w:tabs>
+        <w:ind w:left="720" w:hanging="360"/>
+      </w:pPr>
+      <w:rPr>
+        <w:rFonts w:ascii="Symbol" w:hAnsi="Symbol" w:hint="default"/>
+        <w:sz w:val="20"/>
+      </w:rPr>
+    </w:lvl>
+    <w:lvl w:ilvl="1" w:tentative="1">
+      <w:start w:val="1"/>
+      <w:numFmt w:val="bullet"/>
+      <w:lvlText w:val=""/>
+      <w:lvlJc w:val="left"/>
+      <w:pPr>
+        <w:tabs>
+          <w:tab w:val="num" w:pos="1440"/>
+        </w:tabs>
+        <w:ind w:left="1440" w:hanging="360"/>
+      </w:pPr>
+      <w:rPr>
+        <w:rFonts w:ascii="Symbol" w:hAnsi="Symbol" w:hint="default"/>
+        <w:sz w:val="20"/>
+      </w:rPr>
+    </w:lvl>
+    <w:lvl w:ilvl="2" w:tentative="1">
+      <w:start w:val="1"/>
+      <w:numFmt w:val="bullet"/>
+      <w:lvlText w:val=""/>
+      <w:lvlJc w:val="left"/>
+      <w:pPr>
+        <w:tabs>
+          <w:tab w:val="num" w:pos="2160"/>
+        </w:tabs>
+        <w:ind w:left="2160" w:hanging="360"/>
+      </w:pPr>
+      <w:rPr>
+        <w:rFonts w:ascii="Symbol" w:hAnsi="Symbol" w:hint="default"/>
+        <w:sz w:val="20"/>
+      </w:rPr>
+    </w:lvl>
+    <w:lvl w:ilvl="3" w:tentative="1">
+      <w:start w:val="1"/>
+      <w:numFmt w:val="bullet"/>
+      <w:lvlText w:val=""/>
+      <w:lvlJc w:val="left"/>
+      <w:pPr>
+        <w:tabs>
+          <w:tab w:val="num" w:pos="2880"/>
+        </w:tabs>
+        <w:ind w:left="2880" w:hanging="360"/>
+      </w:pPr>
+      <w:rPr>
+        <w:rFonts w:ascii="Symbol" w:hAnsi="Symbol" w:hint="default"/>
+        <w:sz w:val="20"/>
+      </w:rPr>
+    </w:lvl>
+    <w:lvl w:ilvl="4" w:tentative="1">
+      <w:start w:val="1"/>
+      <w:numFmt w:val="bullet"/>
+      <w:lvlText w:val=""/>
+      <w:lvlJc w:val="left"/>
+      <w:pPr>
+        <w:tabs>
+          <w:tab w:val="num" w:pos="3600"/>
+        </w:tabs>
+        <w:ind w:left="3600" w:hanging="360"/>
+      </w:pPr>
+      <w:rPr>
+        <w:rFonts w:ascii="Symbol" w:hAnsi="Symbol" w:hint="default"/>
+        <w:sz w:val="20"/>
+      </w:rPr>
+    </w:lvl>
+    <w:lvl w:ilvl="5" w:tentative="1">
+      <w:start w:val="1"/>
+      <w:numFmt w:val="bullet"/>
+      <w:lvlText w:val=""/>
+      <w:lvlJc w:val="left"/>
+      <w:pPr>
+        <w:tabs>
+          <w:tab w:val="num" w:pos="4320"/>
+        </w:tabs>
+        <w:ind w:left="4320" w:hanging="360"/>
+      </w:pPr>
+      <w:rPr>
+        <w:rFonts w:ascii="Symbol" w:hAnsi="Symbol" w:hint="default"/>
+        <w:sz w:val="20"/>
+      </w:rPr>
+    </w:lvl>
+    <w:lvl w:ilvl="6" w:tentative="1">
+      <w:start w:val="1"/>
+      <w:numFmt w:val="bullet"/>
+      <w:lvlText w:val=""/>
+      <w:lvlJc w:val="left"/>
+      <w:pPr>
+        <w:tabs>
+          <w:tab w:val="num" w:pos="5040"/>
+        </w:tabs>
+        <w:ind w:left="5040" w:hanging="360"/>
+      </w:pPr>
+      <w:rPr>
+        <w:rFonts w:ascii="Symbol" w:hAnsi="Symbol" w:hint="default"/>
+        <w:sz w:val="20"/>
+      </w:rPr>
+    </w:lvl>
+    <w:lvl w:ilvl="7" w:tentative="1">
+      <w:start w:val="1"/>
+      <w:numFmt w:val="bullet"/>
+      <w:lvlText w:val=""/>
+      <w:lvlJc w:val="left"/>
+      <w:pPr>
+        <w:tabs>
+          <w:tab w:val="num" w:pos="5760"/>
+        </w:tabs>
+        <w:ind w:left="5760" w:hanging="360"/>
+      </w:pPr>
+      <w:rPr>
+        <w:rFonts w:ascii="Symbol" w:hAnsi="Symbol" w:hint="default"/>
+        <w:sz w:val="20"/>
+      </w:rPr>
+    </w:lvl>
+    <w:lvl w:ilvl="8" w:tentative="1">
+      <w:start w:val="1"/>
+      <w:numFmt w:val="bullet"/>
+      <w:lvlText w:val=""/>
+      <w:lvlJc w:val="left"/>
+      <w:pPr>
+        <w:tabs>
+          <w:tab w:val="num" w:pos="6480"/>
+        </w:tabs>
+        <w:ind w:left="6480" w:hanging="360"/>
+      </w:pPr>
+      <w:rPr>
+        <w:rFonts w:ascii="Symbol" w:hAnsi="Symbol" w:hint="default"/>
+        <w:sz w:val="20"/>
+      </w:rPr>
+    </w:lvl>
+  </w:abstractNum>
+  <w:abstractNum w:abstractNumId="10" w15:restartNumberingAfterBreak="0">
+    <w:nsid w:val="3B863439"/>
+    <w:multiLevelType w:val="multilevel"/>
+    <w:tmpl w:val="4BFEAA1A"/>
+    <w:lvl w:ilvl="0">
+      <w:start w:val="1"/>
+      <w:numFmt w:val="bullet"/>
+      <w:lvlText w:val=""/>
+      <w:lvlJc w:val="left"/>
+      <w:pPr>
+        <w:tabs>
+          <w:tab w:val="num" w:pos="720"/>
+        </w:tabs>
+        <w:ind w:left="720" w:hanging="360"/>
+      </w:pPr>
+      <w:rPr>
+        <w:rFonts w:ascii="Symbol" w:hAnsi="Symbol" w:hint="default"/>
+        <w:sz w:val="20"/>
+      </w:rPr>
+    </w:lvl>
+    <w:lvl w:ilvl="1" w:tentative="1">
+      <w:start w:val="1"/>
+      <w:numFmt w:val="bullet"/>
+      <w:lvlText w:val=""/>
+      <w:lvlJc w:val="left"/>
+      <w:pPr>
+        <w:tabs>
+          <w:tab w:val="num" w:pos="1440"/>
+        </w:tabs>
+        <w:ind w:left="1440" w:hanging="360"/>
+      </w:pPr>
+      <w:rPr>
+        <w:rFonts w:ascii="Symbol" w:hAnsi="Symbol" w:hint="default"/>
+        <w:sz w:val="20"/>
+      </w:rPr>
+    </w:lvl>
+    <w:lvl w:ilvl="2" w:tentative="1">
+      <w:start w:val="1"/>
+      <w:numFmt w:val="bullet"/>
+      <w:lvlText w:val=""/>
+      <w:lvlJc w:val="left"/>
+      <w:pPr>
+        <w:tabs>
+          <w:tab w:val="num" w:pos="2160"/>
+        </w:tabs>
+        <w:ind w:left="2160" w:hanging="360"/>
+      </w:pPr>
+      <w:rPr>
+        <w:rFonts w:ascii="Symbol" w:hAnsi="Symbol" w:hint="default"/>
+        <w:sz w:val="20"/>
+      </w:rPr>
+    </w:lvl>
+    <w:lvl w:ilvl="3" w:tentative="1">
+      <w:start w:val="1"/>
+      <w:numFmt w:val="bullet"/>
+      <w:lvlText w:val=""/>
+      <w:lvlJc w:val="left"/>
+      <w:pPr>
+        <w:tabs>
+          <w:tab w:val="num" w:pos="2880"/>
+        </w:tabs>
+        <w:ind w:left="2880" w:hanging="360"/>
+      </w:pPr>
+      <w:rPr>
+        <w:rFonts w:ascii="Symbol" w:hAnsi="Symbol" w:hint="default"/>
+        <w:sz w:val="20"/>
+      </w:rPr>
+    </w:lvl>
+    <w:lvl w:ilvl="4" w:tentative="1">
+      <w:start w:val="1"/>
+      <w:numFmt w:val="bullet"/>
+      <w:lvlText w:val=""/>
+      <w:lvlJc w:val="left"/>
+      <w:pPr>
+        <w:tabs>
+          <w:tab w:val="num" w:pos="3600"/>
+        </w:tabs>
+        <w:ind w:left="3600" w:hanging="360"/>
+      </w:pPr>
+      <w:rPr>
+        <w:rFonts w:ascii="Symbol" w:hAnsi="Symbol" w:hint="default"/>
+        <w:sz w:val="20"/>
+      </w:rPr>
+    </w:lvl>
+    <w:lvl w:ilvl="5" w:tentative="1">
+      <w:start w:val="1"/>
+      <w:numFmt w:val="bullet"/>
+      <w:lvlText w:val=""/>
+      <w:lvlJc w:val="left"/>
+      <w:pPr>
+        <w:tabs>
+          <w:tab w:val="num" w:pos="4320"/>
+        </w:tabs>
+        <w:ind w:left="4320" w:hanging="360"/>
+      </w:pPr>
+      <w:rPr>
+        <w:rFonts w:ascii="Symbol" w:hAnsi="Symbol" w:hint="default"/>
+        <w:sz w:val="20"/>
+      </w:rPr>
+    </w:lvl>
+    <w:lvl w:ilvl="6" w:tentative="1">
+      <w:start w:val="1"/>
+      <w:numFmt w:val="bullet"/>
+      <w:lvlText w:val=""/>
+      <w:lvlJc w:val="left"/>
+      <w:pPr>
+        <w:tabs>
+          <w:tab w:val="num" w:pos="5040"/>
+        </w:tabs>
+        <w:ind w:left="5040" w:hanging="360"/>
+      </w:pPr>
+      <w:rPr>
+        <w:rFonts w:ascii="Symbol" w:hAnsi="Symbol" w:hint="default"/>
+        <w:sz w:val="20"/>
+      </w:rPr>
+    </w:lvl>
+    <w:lvl w:ilvl="7" w:tentative="1">
+      <w:start w:val="1"/>
+      <w:numFmt w:val="bullet"/>
+      <w:lvlText w:val=""/>
+      <w:lvlJc w:val="left"/>
+      <w:pPr>
+        <w:tabs>
+          <w:tab w:val="num" w:pos="5760"/>
+        </w:tabs>
+        <w:ind w:left="5760" w:hanging="360"/>
+      </w:pPr>
+      <w:rPr>
+        <w:rFonts w:ascii="Symbol" w:hAnsi="Symbol" w:hint="default"/>
+        <w:sz w:val="20"/>
+      </w:rPr>
+    </w:lvl>
+    <w:lvl w:ilvl="8" w:tentative="1">
+      <w:start w:val="1"/>
+      <w:numFmt w:val="bullet"/>
+      <w:lvlText w:val=""/>
+      <w:lvlJc w:val="left"/>
+      <w:pPr>
+        <w:tabs>
+          <w:tab w:val="num" w:pos="6480"/>
+        </w:tabs>
+        <w:ind w:left="6480" w:hanging="360"/>
+      </w:pPr>
+      <w:rPr>
+        <w:rFonts w:ascii="Symbol" w:hAnsi="Symbol" w:hint="default"/>
+        <w:sz w:val="20"/>
+      </w:rPr>
+    </w:lvl>
+  </w:abstractNum>
+  <w:abstractNum w:abstractNumId="11" w15:restartNumberingAfterBreak="0">
     <w:nsid w:val="47845A2A"/>
     <w:multiLevelType w:val="hybridMultilevel"/>
     <w:tmpl w:val="8B14F104"/>
@@ -5772,7 +7497,7 @@
       </w:rPr>
     </w:lvl>
   </w:abstractNum>
-  <w:abstractNum w:abstractNumId="5" w15:restartNumberingAfterBreak="0">
+  <w:abstractNum w:abstractNumId="12" w15:restartNumberingAfterBreak="0">
     <w:nsid w:val="5B54662B"/>
     <w:multiLevelType w:val="multilevel"/>
     <w:tmpl w:val="81D2C1F8"/>
@@ -5885,7 +7610,7 @@
       </w:pPr>
     </w:lvl>
   </w:abstractNum>
-  <w:abstractNum w:abstractNumId="6" w15:restartNumberingAfterBreak="0">
+  <w:abstractNum w:abstractNumId="13" w15:restartNumberingAfterBreak="0">
     <w:nsid w:val="5D5F4646"/>
     <w:multiLevelType w:val="multilevel"/>
     <w:tmpl w:val="9B046C8A"/>
@@ -5998,26 +7723,163 @@
       </w:pPr>
     </w:lvl>
   </w:abstractNum>
+  <w:abstractNum w:abstractNumId="14" w15:restartNumberingAfterBreak="0">
+    <w:nsid w:val="5DE610F2"/>
+    <w:multiLevelType w:val="hybridMultilevel"/>
+    <w:tmpl w:val="5C628648"/>
+    <w:lvl w:ilvl="0" w:tplc="080A0001">
+      <w:start w:val="1"/>
+      <w:numFmt w:val="bullet"/>
+      <w:lvlText w:val=""/>
+      <w:lvlJc w:val="left"/>
+      <w:pPr>
+        <w:ind w:left="720" w:hanging="360"/>
+      </w:pPr>
+      <w:rPr>
+        <w:rFonts w:ascii="Symbol" w:hAnsi="Symbol" w:hint="default"/>
+      </w:rPr>
+    </w:lvl>
+    <w:lvl w:ilvl="1" w:tplc="080A0003" w:tentative="1">
+      <w:start w:val="1"/>
+      <w:numFmt w:val="bullet"/>
+      <w:lvlText w:val="o"/>
+      <w:lvlJc w:val="left"/>
+      <w:pPr>
+        <w:ind w:left="1440" w:hanging="360"/>
+      </w:pPr>
+      <w:rPr>
+        <w:rFonts w:ascii="Courier New" w:hAnsi="Courier New" w:cs="Courier New" w:hint="default"/>
+      </w:rPr>
+    </w:lvl>
+    <w:lvl w:ilvl="2" w:tplc="080A0005" w:tentative="1">
+      <w:start w:val="1"/>
+      <w:numFmt w:val="bullet"/>
+      <w:lvlText w:val=""/>
+      <w:lvlJc w:val="left"/>
+      <w:pPr>
+        <w:ind w:left="2160" w:hanging="360"/>
+      </w:pPr>
+      <w:rPr>
+        <w:rFonts w:ascii="Wingdings" w:hAnsi="Wingdings" w:hint="default"/>
+      </w:rPr>
+    </w:lvl>
+    <w:lvl w:ilvl="3" w:tplc="080A0001" w:tentative="1">
+      <w:start w:val="1"/>
+      <w:numFmt w:val="bullet"/>
+      <w:lvlText w:val=""/>
+      <w:lvlJc w:val="left"/>
+      <w:pPr>
+        <w:ind w:left="2880" w:hanging="360"/>
+      </w:pPr>
+      <w:rPr>
+        <w:rFonts w:ascii="Symbol" w:hAnsi="Symbol" w:hint="default"/>
+      </w:rPr>
+    </w:lvl>
+    <w:lvl w:ilvl="4" w:tplc="080A0003" w:tentative="1">
+      <w:start w:val="1"/>
+      <w:numFmt w:val="bullet"/>
+      <w:lvlText w:val="o"/>
+      <w:lvlJc w:val="left"/>
+      <w:pPr>
+        <w:ind w:left="3600" w:hanging="360"/>
+      </w:pPr>
+      <w:rPr>
+        <w:rFonts w:ascii="Courier New" w:hAnsi="Courier New" w:cs="Courier New" w:hint="default"/>
+      </w:rPr>
+    </w:lvl>
+    <w:lvl w:ilvl="5" w:tplc="080A0005" w:tentative="1">
+      <w:start w:val="1"/>
+      <w:numFmt w:val="bullet"/>
+      <w:lvlText w:val=""/>
+      <w:lvlJc w:val="left"/>
+      <w:pPr>
+        <w:ind w:left="4320" w:hanging="360"/>
+      </w:pPr>
+      <w:rPr>
+        <w:rFonts w:ascii="Wingdings" w:hAnsi="Wingdings" w:hint="default"/>
+      </w:rPr>
+    </w:lvl>
+    <w:lvl w:ilvl="6" w:tplc="080A0001" w:tentative="1">
+      <w:start w:val="1"/>
+      <w:numFmt w:val="bullet"/>
+      <w:lvlText w:val=""/>
+      <w:lvlJc w:val="left"/>
+      <w:pPr>
+        <w:ind w:left="5040" w:hanging="360"/>
+      </w:pPr>
+      <w:rPr>
+        <w:rFonts w:ascii="Symbol" w:hAnsi="Symbol" w:hint="default"/>
+      </w:rPr>
+    </w:lvl>
+    <w:lvl w:ilvl="7" w:tplc="080A0003" w:tentative="1">
+      <w:start w:val="1"/>
+      <w:numFmt w:val="bullet"/>
+      <w:lvlText w:val="o"/>
+      <w:lvlJc w:val="left"/>
+      <w:pPr>
+        <w:ind w:left="5760" w:hanging="360"/>
+      </w:pPr>
+      <w:rPr>
+        <w:rFonts w:ascii="Courier New" w:hAnsi="Courier New" w:cs="Courier New" w:hint="default"/>
+      </w:rPr>
+    </w:lvl>
+    <w:lvl w:ilvl="8" w:tplc="080A0005" w:tentative="1">
+      <w:start w:val="1"/>
+      <w:numFmt w:val="bullet"/>
+      <w:lvlText w:val=""/>
+      <w:lvlJc w:val="left"/>
+      <w:pPr>
+        <w:ind w:left="6480" w:hanging="360"/>
+      </w:pPr>
+      <w:rPr>
+        <w:rFonts w:ascii="Wingdings" w:hAnsi="Wingdings" w:hint="default"/>
+      </w:rPr>
+    </w:lvl>
+  </w:abstractNum>
   <w:num w:numId="1" w16cid:durableId="1258900053">
-    <w:abstractNumId w:val="5"/>
+    <w:abstractNumId w:val="12"/>
   </w:num>
   <w:num w:numId="2" w16cid:durableId="180172373">
-    <w:abstractNumId w:val="2"/>
+    <w:abstractNumId w:val="3"/>
   </w:num>
   <w:num w:numId="3" w16cid:durableId="732124161">
-    <w:abstractNumId w:val="3"/>
+    <w:abstractNumId w:val="8"/>
   </w:num>
   <w:num w:numId="4" w16cid:durableId="1862433464">
-    <w:abstractNumId w:val="6"/>
+    <w:abstractNumId w:val="13"/>
   </w:num>
   <w:num w:numId="5" w16cid:durableId="1722628701">
-    <w:abstractNumId w:val="4"/>
+    <w:abstractNumId w:val="11"/>
   </w:num>
   <w:num w:numId="6" w16cid:durableId="708072373">
     <w:abstractNumId w:val="1"/>
   </w:num>
   <w:num w:numId="7" w16cid:durableId="1755392325">
     <w:abstractNumId w:val="0"/>
+  </w:num>
+  <w:num w:numId="8" w16cid:durableId="665204746">
+    <w:abstractNumId w:val="2"/>
+  </w:num>
+  <w:num w:numId="9" w16cid:durableId="1336036989">
+    <w:abstractNumId w:val="14"/>
+  </w:num>
+  <w:num w:numId="10" w16cid:durableId="800001439">
+    <w:abstractNumId w:val="7"/>
+  </w:num>
+  <w:num w:numId="11" w16cid:durableId="1254898574">
+    <w:abstractNumId w:val="5"/>
+  </w:num>
+  <w:num w:numId="12" w16cid:durableId="857082902">
+    <w:abstractNumId w:val="4"/>
+  </w:num>
+  <w:num w:numId="13" w16cid:durableId="1249345113">
+    <w:abstractNumId w:val="9"/>
+  </w:num>
+  <w:num w:numId="14" w16cid:durableId="861745374">
+    <w:abstractNumId w:val="10"/>
+  </w:num>
+  <w:num w:numId="15" w16cid:durableId="750079557">
+    <w:abstractNumId w:val="6"/>
   </w:num>
 </w:numbering>
 </file>
@@ -6447,6 +8309,51 @@
       <w:szCs w:val="32"/>
     </w:rPr>
   </w:style>
+  <w:style w:type="paragraph" w:styleId="Ttulo3">
+    <w:name w:val="heading 3"/>
+    <w:basedOn w:val="Normal"/>
+    <w:next w:val="Normal"/>
+    <w:link w:val="Ttulo3Car"/>
+    <w:uiPriority w:val="9"/>
+    <w:semiHidden/>
+    <w:unhideWhenUsed/>
+    <w:qFormat/>
+    <w:rsid w:val="00012A86"/>
+    <w:pPr>
+      <w:keepNext/>
+      <w:keepLines/>
+      <w:spacing w:before="40" w:after="0"/>
+      <w:outlineLvl w:val="2"/>
+    </w:pPr>
+    <w:rPr>
+      <w:rFonts w:asciiTheme="majorHAnsi" w:eastAsiaTheme="majorEastAsia" w:hAnsiTheme="majorHAnsi" w:cstheme="majorBidi"/>
+      <w:color w:val="1F3763" w:themeColor="accent1" w:themeShade="7F"/>
+      <w:szCs w:val="24"/>
+    </w:rPr>
+  </w:style>
+  <w:style w:type="paragraph" w:styleId="Ttulo4">
+    <w:name w:val="heading 4"/>
+    <w:basedOn w:val="Normal"/>
+    <w:next w:val="Normal"/>
+    <w:link w:val="Ttulo4Car"/>
+    <w:uiPriority w:val="9"/>
+    <w:semiHidden/>
+    <w:unhideWhenUsed/>
+    <w:qFormat/>
+    <w:rsid w:val="00AD04AC"/>
+    <w:pPr>
+      <w:keepNext/>
+      <w:keepLines/>
+      <w:spacing w:before="40" w:after="0"/>
+      <w:outlineLvl w:val="3"/>
+    </w:pPr>
+    <w:rPr>
+      <w:rFonts w:asciiTheme="majorHAnsi" w:eastAsiaTheme="majorEastAsia" w:hAnsiTheme="majorHAnsi" w:cstheme="majorBidi"/>
+      <w:i/>
+      <w:iCs/>
+      <w:color w:val="2F5496" w:themeColor="accent1" w:themeShade="BF"/>
+    </w:rPr>
+  </w:style>
   <w:style w:type="character" w:default="1" w:styleId="Fuentedeprrafopredeter">
     <w:name w:val="Default Paragraph Font"/>
     <w:uiPriority w:val="1"/>
@@ -6592,6 +8499,35 @@
       <w:ind w:left="720"/>
       <w:contextualSpacing/>
     </w:pPr>
+  </w:style>
+  <w:style w:type="character" w:customStyle="1" w:styleId="Ttulo3Car">
+    <w:name w:val="Título 3 Car"/>
+    <w:basedOn w:val="Fuentedeprrafopredeter"/>
+    <w:link w:val="Ttulo3"/>
+    <w:uiPriority w:val="9"/>
+    <w:semiHidden/>
+    <w:rsid w:val="00012A86"/>
+    <w:rPr>
+      <w:rFonts w:asciiTheme="majorHAnsi" w:eastAsiaTheme="majorEastAsia" w:hAnsiTheme="majorHAnsi" w:cstheme="majorBidi"/>
+      <w:color w:val="1F3763" w:themeColor="accent1" w:themeShade="7F"/>
+      <w:sz w:val="24"/>
+      <w:szCs w:val="24"/>
+    </w:rPr>
+  </w:style>
+  <w:style w:type="character" w:customStyle="1" w:styleId="Ttulo4Car">
+    <w:name w:val="Título 4 Car"/>
+    <w:basedOn w:val="Fuentedeprrafopredeter"/>
+    <w:link w:val="Ttulo4"/>
+    <w:uiPriority w:val="9"/>
+    <w:semiHidden/>
+    <w:rsid w:val="00AD04AC"/>
+    <w:rPr>
+      <w:rFonts w:asciiTheme="majorHAnsi" w:eastAsiaTheme="majorEastAsia" w:hAnsiTheme="majorHAnsi" w:cstheme="majorBidi"/>
+      <w:i/>
+      <w:iCs/>
+      <w:color w:val="2F5496" w:themeColor="accent1" w:themeShade="BF"/>
+      <w:sz w:val="24"/>
+    </w:rPr>
   </w:style>
 </w:styles>
 </file>

</xml_diff>

<commit_message>
cambios en el marco teorico
</commit_message>
<xml_diff>
--- a/Gestor de Inventarios.docx
+++ b/Gestor de Inventarios.docx
@@ -1513,7 +1513,7 @@
             </w:rPr>
             <w:fldChar w:fldCharType="separate"/>
           </w:r>
-          <w:hyperlink w:anchor="_Toc146212528" w:history="1">
+          <w:hyperlink w:anchor="_Toc146214770" w:history="1">
             <w:r>
               <w:rPr>
                 <w:rStyle w:val="Hipervnculo"/>
@@ -1543,7 +1543,7 @@
                 <w:noProof/>
                 <w:webHidden/>
               </w:rPr>
-              <w:instrText xml:space="preserve"> PAGEREF _Toc146212528 \h </w:instrText>
+              <w:instrText xml:space="preserve"> PAGEREF _Toc146214770 \h </w:instrText>
             </w:r>
             <w:r>
               <w:rPr>
@@ -1589,7 +1589,7 @@
               <w14:ligatures w14:val="standardContextual"/>
             </w:rPr>
           </w:pPr>
-          <w:hyperlink w:anchor="_Toc146212529" w:history="1">
+          <w:hyperlink w:anchor="_Toc146214771" w:history="1">
             <w:r>
               <w:rPr>
                 <w:rStyle w:val="Hipervnculo"/>
@@ -1619,7 +1619,7 @@
                 <w:noProof/>
                 <w:webHidden/>
               </w:rPr>
-              <w:instrText xml:space="preserve"> PAGEREF _Toc146212529 \h </w:instrText>
+              <w:instrText xml:space="preserve"> PAGEREF _Toc146214771 \h </w:instrText>
             </w:r>
             <w:r>
               <w:rPr>
@@ -1665,7 +1665,7 @@
               <w14:ligatures w14:val="standardContextual"/>
             </w:rPr>
           </w:pPr>
-          <w:hyperlink w:anchor="_Toc146212530" w:history="1">
+          <w:hyperlink w:anchor="_Toc146214772" w:history="1">
             <w:r>
               <w:rPr>
                 <w:rStyle w:val="Hipervnculo"/>
@@ -1695,7 +1695,7 @@
                 <w:noProof/>
                 <w:webHidden/>
               </w:rPr>
-              <w:instrText xml:space="preserve"> PAGEREF _Toc146212530 \h </w:instrText>
+              <w:instrText xml:space="preserve"> PAGEREF _Toc146214772 \h </w:instrText>
             </w:r>
             <w:r>
               <w:rPr>
@@ -1741,7 +1741,7 @@
               <w14:ligatures w14:val="standardContextual"/>
             </w:rPr>
           </w:pPr>
-          <w:hyperlink w:anchor="_Toc146212531" w:history="1">
+          <w:hyperlink w:anchor="_Toc146214773" w:history="1">
             <w:r>
               <w:rPr>
                 <w:rStyle w:val="Hipervnculo"/>
@@ -1771,7 +1771,7 @@
                 <w:noProof/>
                 <w:webHidden/>
               </w:rPr>
-              <w:instrText xml:space="preserve"> PAGEREF _Toc146212531 \h </w:instrText>
+              <w:instrText xml:space="preserve"> PAGEREF _Toc146214773 \h </w:instrText>
             </w:r>
             <w:r>
               <w:rPr>
@@ -1817,7 +1817,7 @@
               <w14:ligatures w14:val="standardContextual"/>
             </w:rPr>
           </w:pPr>
-          <w:hyperlink w:anchor="_Toc146212532" w:history="1">
+          <w:hyperlink w:anchor="_Toc146214774" w:history="1">
             <w:r>
               <w:rPr>
                 <w:rStyle w:val="Hipervnculo"/>
@@ -1847,7 +1847,7 @@
                 <w:noProof/>
                 <w:webHidden/>
               </w:rPr>
-              <w:instrText xml:space="preserve"> PAGEREF _Toc146212532 \h </w:instrText>
+              <w:instrText xml:space="preserve"> PAGEREF _Toc146214774 \h </w:instrText>
             </w:r>
             <w:r>
               <w:rPr>
@@ -1893,7 +1893,7 @@
               <w14:ligatures w14:val="standardContextual"/>
             </w:rPr>
           </w:pPr>
-          <w:hyperlink w:anchor="_Toc146212533" w:history="1">
+          <w:hyperlink w:anchor="_Toc146214775" w:history="1">
             <w:r>
               <w:rPr>
                 <w:rStyle w:val="Hipervnculo"/>
@@ -1923,7 +1923,7 @@
                 <w:noProof/>
                 <w:webHidden/>
               </w:rPr>
-              <w:instrText xml:space="preserve"> PAGEREF _Toc146212533 \h </w:instrText>
+              <w:instrText xml:space="preserve"> PAGEREF _Toc146214775 \h </w:instrText>
             </w:r>
             <w:r>
               <w:rPr>
@@ -1969,7 +1969,7 @@
               <w14:ligatures w14:val="standardContextual"/>
             </w:rPr>
           </w:pPr>
-          <w:hyperlink w:anchor="_Toc146212534" w:history="1">
+          <w:hyperlink w:anchor="_Toc146214776" w:history="1">
             <w:r>
               <w:rPr>
                 <w:rStyle w:val="Hipervnculo"/>
@@ -1999,7 +1999,7 @@
                 <w:noProof/>
                 <w:webHidden/>
               </w:rPr>
-              <w:instrText xml:space="preserve"> PAGEREF _Toc146212534 \h </w:instrText>
+              <w:instrText xml:space="preserve"> PAGEREF _Toc146214776 \h </w:instrText>
             </w:r>
             <w:r>
               <w:rPr>
@@ -2045,7 +2045,7 @@
               <w14:ligatures w14:val="standardContextual"/>
             </w:rPr>
           </w:pPr>
-          <w:hyperlink w:anchor="_Toc146212535" w:history="1">
+          <w:hyperlink w:anchor="_Toc146214777" w:history="1">
             <w:r>
               <w:rPr>
                 <w:rStyle w:val="Hipervnculo"/>
@@ -2073,7 +2073,7 @@
                 <w:noProof/>
                 <w:webHidden/>
               </w:rPr>
-              <w:instrText xml:space="preserve"> PAGEREF _Toc146212535 \h </w:instrText>
+              <w:instrText xml:space="preserve"> PAGEREF _Toc146214777 \h </w:instrText>
             </w:r>
             <w:r>
               <w:rPr>
@@ -2119,7 +2119,7 @@
               <w14:ligatures w14:val="standardContextual"/>
             </w:rPr>
           </w:pPr>
-          <w:hyperlink w:anchor="_Toc146212536" w:history="1">
+          <w:hyperlink w:anchor="_Toc146214778" w:history="1">
             <w:r>
               <w:rPr>
                 <w:rStyle w:val="Hipervnculo"/>
@@ -2149,7 +2149,7 @@
                 <w:noProof/>
                 <w:webHidden/>
               </w:rPr>
-              <w:instrText xml:space="preserve"> PAGEREF _Toc146212536 \h </w:instrText>
+              <w:instrText xml:space="preserve"> PAGEREF _Toc146214778 \h </w:instrText>
             </w:r>
             <w:r>
               <w:rPr>
@@ -2195,7 +2195,7 @@
               <w14:ligatures w14:val="standardContextual"/>
             </w:rPr>
           </w:pPr>
-          <w:hyperlink w:anchor="_Toc146212537" w:history="1">
+          <w:hyperlink w:anchor="_Toc146214779" w:history="1">
             <w:r>
               <w:rPr>
                 <w:rStyle w:val="Hipervnculo"/>
@@ -2223,7 +2223,7 @@
                 <w:noProof/>
                 <w:webHidden/>
               </w:rPr>
-              <w:instrText xml:space="preserve"> PAGEREF _Toc146212537 \h </w:instrText>
+              <w:instrText xml:space="preserve"> PAGEREF _Toc146214779 \h </w:instrText>
             </w:r>
             <w:r>
               <w:rPr>
@@ -2269,7 +2269,7 @@
               <w14:ligatures w14:val="standardContextual"/>
             </w:rPr>
           </w:pPr>
-          <w:hyperlink w:anchor="_Toc146212538" w:history="1">
+          <w:hyperlink w:anchor="_Toc146214780" w:history="1">
             <w:r>
               <w:rPr>
                 <w:rStyle w:val="Hipervnculo"/>
@@ -2297,7 +2297,7 @@
                 <w:noProof/>
                 <w:webHidden/>
               </w:rPr>
-              <w:instrText xml:space="preserve"> PAGEREF _Toc146212538 \h </w:instrText>
+              <w:instrText xml:space="preserve"> PAGEREF _Toc146214780 \h </w:instrText>
             </w:r>
             <w:r>
               <w:rPr>
@@ -2317,7 +2317,7 @@
                 <w:noProof/>
                 <w:webHidden/>
               </w:rPr>
-              <w:t>14</w:t>
+              <w:t>15</w:t>
             </w:r>
             <w:r>
               <w:rPr>
@@ -2532,7 +2532,7 @@
           <w:lang w:val="es-MX"/>
         </w:rPr>
       </w:pPr>
-      <w:bookmarkStart w:id="0" w:name="_Toc146212528"/>
+      <w:bookmarkStart w:id="0" w:name="_Toc146214770"/>
       <w:r>
         <w:rPr>
           <w:rFonts w:eastAsia="Arial Nova"/>
@@ -2679,7 +2679,7 @@
           <w:lang w:val="es-MX"/>
         </w:rPr>
       </w:pPr>
-      <w:bookmarkStart w:id="1" w:name="_Toc146212529"/>
+      <w:bookmarkStart w:id="1" w:name="_Toc146214771"/>
       <w:r>
         <w:rPr>
           <w:rFonts w:eastAsia="Arial Nova"/>
@@ -2966,7 +2966,7 @@
           <w:lang w:val="es-MX"/>
         </w:rPr>
       </w:pPr>
-      <w:bookmarkStart w:id="2" w:name="_Toc146212530"/>
+      <w:bookmarkStart w:id="2" w:name="_Toc146214772"/>
       <w:r>
         <w:rPr>
           <w:rFonts w:eastAsia="Arial Nova"/>
@@ -3035,7 +3035,7 @@
           <w:lang w:val="es-MX"/>
         </w:rPr>
       </w:pPr>
-      <w:bookmarkStart w:id="3" w:name="_Toc146212531"/>
+      <w:bookmarkStart w:id="3" w:name="_Toc146214773"/>
       <w:r>
         <w:rPr>
           <w:rFonts w:eastAsia="Arial Nova"/>
@@ -3470,7 +3470,7 @@
           <w:lang w:val="es-MX"/>
         </w:rPr>
       </w:pPr>
-      <w:bookmarkStart w:id="4" w:name="_Toc146212532"/>
+      <w:bookmarkStart w:id="4" w:name="_Toc146214774"/>
       <w:r>
         <w:rPr>
           <w:rFonts w:eastAsia="Arial Nova"/>
@@ -3612,7 +3612,7 @@
           <w:lang w:val="es-MX"/>
         </w:rPr>
       </w:pPr>
-      <w:bookmarkStart w:id="5" w:name="_Toc146212533"/>
+      <w:bookmarkStart w:id="5" w:name="_Toc146214775"/>
       <w:r>
         <w:rPr>
           <w:rFonts w:eastAsia="Arial Nova"/>
@@ -3755,7 +3755,7 @@
           <w:lang w:val="es-MX"/>
         </w:rPr>
       </w:pPr>
-      <w:bookmarkStart w:id="6" w:name="_Toc146212534"/>
+      <w:bookmarkStart w:id="6" w:name="_Toc146214776"/>
       <w:r>
         <w:rPr>
           <w:rFonts w:eastAsia="Arial Nova"/>
@@ -3942,7 +3942,7 @@
           <w:lang w:val="es-MX"/>
         </w:rPr>
       </w:pPr>
-      <w:bookmarkStart w:id="7" w:name="_Toc146212535"/>
+      <w:bookmarkStart w:id="7" w:name="_Toc146214777"/>
       <w:r>
         <w:rPr>
           <w:lang w:val="es-MX"/>
@@ -4593,7 +4593,7 @@
           <w:lang w:val="es-MX"/>
         </w:rPr>
       </w:pPr>
-      <w:bookmarkStart w:id="8" w:name="_Toc146212536"/>
+      <w:bookmarkStart w:id="8" w:name="_Toc146214778"/>
       <w:r>
         <w:rPr>
           <w:rFonts w:eastAsia="Arial Nova"/>
@@ -5030,7 +5030,7 @@
           <w:lang w:val="es-MX"/>
         </w:rPr>
       </w:pPr>
-      <w:bookmarkStart w:id="9" w:name="_Toc146212537"/>
+      <w:bookmarkStart w:id="9" w:name="_Toc146214779"/>
       <w:r>
         <w:rPr>
           <w:lang w:val="es-MX"/>
@@ -5178,7 +5178,25 @@
           <w:bCs/>
           <w:lang w:val="es-MX"/>
         </w:rPr>
-        <w:t>SAP Inventory Management:</w:t>
+        <w:t xml:space="preserve">SAP </w:t>
+      </w:r>
+      <w:proofErr w:type="spellStart"/>
+      <w:r>
+        <w:rPr>
+          <w:b/>
+          <w:bCs/>
+          <w:lang w:val="es-MX"/>
+        </w:rPr>
+        <w:t>Inventory</w:t>
+      </w:r>
+      <w:proofErr w:type="spellEnd"/>
+      <w:r>
+        <w:rPr>
+          <w:b/>
+          <w:bCs/>
+          <w:lang w:val="es-MX"/>
+        </w:rPr>
+        <w:t xml:space="preserve"> Management:</w:t>
       </w:r>
       <w:r>
         <w:rPr>
@@ -5199,21 +5217,118 @@
         <w:rPr>
           <w:lang w:val="es-MX"/>
         </w:rPr>
-        <w:t>Comparación con el sistema</w:t>
-      </w:r>
-    </w:p>
-    <w:p>
-      <w:pPr>
-        <w:spacing w:line="276" w:lineRule="auto"/>
-        <w:jc w:val="both"/>
-        <w:rPr>
-          <w:lang w:val="es-MX"/>
-        </w:rPr>
-      </w:pPr>
-      <w:r>
-        <w:rPr>
-          <w:lang w:val="es-MX"/>
-        </w:rPr>
+        <w:t xml:space="preserve">SAP </w:t>
+      </w:r>
+      <w:proofErr w:type="spellStart"/>
+      <w:r>
+        <w:rPr>
+          <w:lang w:val="es-MX"/>
+        </w:rPr>
+        <w:t>Inventory</w:t>
+      </w:r>
+      <w:proofErr w:type="spellEnd"/>
+      <w:r>
+        <w:rPr>
+          <w:lang w:val="es-MX"/>
+        </w:rPr>
+        <w:t xml:space="preserve"> Management es parte de la suite de productos SAP ERP (Enterprise </w:t>
+      </w:r>
+      <w:proofErr w:type="spellStart"/>
+      <w:r>
+        <w:rPr>
+          <w:lang w:val="es-MX"/>
+        </w:rPr>
+        <w:t>Resource</w:t>
+      </w:r>
+      <w:proofErr w:type="spellEnd"/>
+      <w:r>
+        <w:rPr>
+          <w:lang w:val="es-MX"/>
+        </w:rPr>
+        <w:t xml:space="preserve"> </w:t>
+      </w:r>
+      <w:proofErr w:type="spellStart"/>
+      <w:r>
+        <w:rPr>
+          <w:lang w:val="es-MX"/>
+        </w:rPr>
+        <w:t>Planning</w:t>
+      </w:r>
+      <w:proofErr w:type="spellEnd"/>
+      <w:r>
+        <w:rPr>
+          <w:lang w:val="es-MX"/>
+        </w:rPr>
+        <w:t>)</w:t>
+      </w:r>
+      <w:r>
+        <w:rPr>
+          <w:lang w:val="es-MX"/>
+        </w:rPr>
+        <w:t xml:space="preserve"> </w:t>
+      </w:r>
+      <w:r>
+        <w:rPr>
+          <w:lang w:val="es-MX"/>
+        </w:rPr>
+        <w:t>una de las soluciones de software empresarial más utilizadas en todo el mundo. Est</w:t>
+      </w:r>
+      <w:r>
+        <w:rPr>
+          <w:lang w:val="es-MX"/>
+        </w:rPr>
+        <w:t>o</w:t>
+      </w:r>
+      <w:r>
+        <w:rPr>
+          <w:lang w:val="es-MX"/>
+        </w:rPr>
+        <w:t xml:space="preserve"> ha contribuido a su amplia adopción en empresas grandes y medianas en diversos sectores.</w:t>
+      </w:r>
+      <w:r>
+        <w:rPr>
+          <w:lang w:val="es-MX"/>
+        </w:rPr>
+        <w:t xml:space="preserve"> </w:t>
+      </w:r>
+    </w:p>
+    <w:p>
+      <w:pPr>
+        <w:spacing w:line="276" w:lineRule="auto"/>
+        <w:jc w:val="both"/>
+        <w:rPr>
+          <w:lang w:val="es-MX"/>
+        </w:rPr>
+      </w:pPr>
+      <w:r>
+        <w:rPr>
+          <w:lang w:val="es-MX"/>
+        </w:rPr>
+        <w:t>Este sistema se va a tomar en cuenta por su amplia adopción en diversas empresas de manera que se va a hacer una comparación de sus características con las funcionalidades del sistema a desarrollar.</w:t>
+      </w:r>
+    </w:p>
+    <w:p>
+      <w:pPr>
+        <w:spacing w:line="276" w:lineRule="auto"/>
+        <w:jc w:val="both"/>
+        <w:rPr>
+          <w:lang w:val="es-MX"/>
+        </w:rPr>
+      </w:pPr>
+    </w:p>
+    <w:p>
+      <w:pPr>
+        <w:spacing w:line="276" w:lineRule="auto"/>
+        <w:jc w:val="both"/>
+        <w:rPr>
+          <w:lang w:val="es-MX"/>
+        </w:rPr>
+      </w:pPr>
+      <w:r>
+        <w:rPr>
+          <w:lang w:val="es-MX"/>
+        </w:rPr>
+        <w:lastRenderedPageBreak/>
         <w:t>Registro de Productos:</w:t>
       </w:r>
     </w:p>
@@ -5254,14 +5369,21 @@
         <w:rPr>
           <w:lang w:val="es-MX"/>
         </w:rPr>
-        <w:t xml:space="preserve">SAP Inventory Management: Permite la creación de registros de productos con detalles como nombre, descripción, precio y unidades iniciales en stock. </w:t>
-      </w:r>
-      <w:r>
-        <w:rPr>
-          <w:lang w:val="es-MX"/>
-        </w:rPr>
-        <w:lastRenderedPageBreak/>
-        <w:t>Además, SAP permite la importación masiva de datos de productos desde fuentes externas.</w:t>
+        <w:t xml:space="preserve">SAP </w:t>
+      </w:r>
+      <w:proofErr w:type="spellStart"/>
+      <w:r>
+        <w:rPr>
+          <w:lang w:val="es-MX"/>
+        </w:rPr>
+        <w:t>Inventory</w:t>
+      </w:r>
+      <w:proofErr w:type="spellEnd"/>
+      <w:r>
+        <w:rPr>
+          <w:lang w:val="es-MX"/>
+        </w:rPr>
+        <w:t xml:space="preserve"> Management: Permite la creación de registros de productos con detalles como nombre, descripción, precio y unidades iniciales en stock. Además, SAP permite la importación masiva de datos de productos desde fuentes externas.</w:t>
       </w:r>
     </w:p>
     <w:p>
@@ -5316,7 +5438,21 @@
         <w:rPr>
           <w:lang w:val="es-MX"/>
         </w:rPr>
-        <w:t>SAP Inventory Management: Ofrece una vista completa de los inventarios, mostrando el estado actual de las existencias, ubicaciones y movimientos de productos. Además, permite generar informes detallados sobre el inventario.</w:t>
+        <w:t xml:space="preserve">SAP </w:t>
+      </w:r>
+      <w:proofErr w:type="spellStart"/>
+      <w:r>
+        <w:rPr>
+          <w:lang w:val="es-MX"/>
+        </w:rPr>
+        <w:t>Inventory</w:t>
+      </w:r>
+      <w:proofErr w:type="spellEnd"/>
+      <w:r>
+        <w:rPr>
+          <w:lang w:val="es-MX"/>
+        </w:rPr>
+        <w:t xml:space="preserve"> Management: Ofrece una vista completa de los inventarios, mostrando el estado actual de las existencias, ubicaciones y movimientos de productos. Además, permite generar informes detallados sobre el inventario.</w:t>
       </w:r>
     </w:p>
     <w:p>
@@ -5369,7 +5505,21 @@
         <w:rPr>
           <w:lang w:val="es-MX"/>
         </w:rPr>
-        <w:t>SAP Inventory Management: Proporciona información detallada sobre los niveles de existencias de productos en tiempo real, lo que permite a los usuarios monitorear y tomar decisiones basadas en datos actualizados.</w:t>
+        <w:t xml:space="preserve">SAP </w:t>
+      </w:r>
+      <w:proofErr w:type="spellStart"/>
+      <w:r>
+        <w:rPr>
+          <w:lang w:val="es-MX"/>
+        </w:rPr>
+        <w:t>Inventory</w:t>
+      </w:r>
+      <w:proofErr w:type="spellEnd"/>
+      <w:r>
+        <w:rPr>
+          <w:lang w:val="es-MX"/>
+        </w:rPr>
+        <w:t xml:space="preserve"> Management: Proporciona información detallada sobre los niveles de existencias de productos en tiempo real, lo que permite a los usuarios monitorear y tomar decisiones basadas en datos actualizados.</w:t>
       </w:r>
     </w:p>
     <w:p>
@@ -5428,7 +5578,21 @@
         <w:rPr>
           <w:lang w:val="es-MX"/>
         </w:rPr>
-        <w:t>SAP Inventory Management: Permite la eliminación de productos, pero generalmente con procedimientos de control de acceso y registros de auditoría para rastrear quién y cuándo se eliminaron los productos.</w:t>
+        <w:t xml:space="preserve">SAP </w:t>
+      </w:r>
+      <w:proofErr w:type="spellStart"/>
+      <w:r>
+        <w:rPr>
+          <w:lang w:val="es-MX"/>
+        </w:rPr>
+        <w:t>Inventory</w:t>
+      </w:r>
+      <w:proofErr w:type="spellEnd"/>
+      <w:r>
+        <w:rPr>
+          <w:lang w:val="es-MX"/>
+        </w:rPr>
+        <w:t xml:space="preserve"> Management: Permite la eliminación de productos, pero generalmente con procedimientos de control de acceso y registros de auditoría para rastrear quién y cuándo se eliminaron los productos.</w:t>
       </w:r>
     </w:p>
     <w:p>
@@ -5487,7 +5651,21 @@
         <w:rPr>
           <w:lang w:val="es-MX"/>
         </w:rPr>
-        <w:t>SAP Inventory Management: Ofrece capacidades de búsqueda avanzada y filtrado que permiten a los usuarios buscar productos utilizando múltiples criterios, como nombre, código, ubicación, etc.</w:t>
+        <w:t xml:space="preserve">SAP </w:t>
+      </w:r>
+      <w:proofErr w:type="spellStart"/>
+      <w:r>
+        <w:rPr>
+          <w:lang w:val="es-MX"/>
+        </w:rPr>
+        <w:t>Inventory</w:t>
+      </w:r>
+      <w:proofErr w:type="spellEnd"/>
+      <w:r>
+        <w:rPr>
+          <w:lang w:val="es-MX"/>
+        </w:rPr>
+        <w:t xml:space="preserve"> Management: Ofrece capacidades de búsqueda avanzada y filtrado que permiten a los usuarios buscar productos utilizando múltiples criterios, como nombre, código, ubicación, etc.</w:t>
       </w:r>
     </w:p>
     <w:p>
@@ -5527,14 +5705,23 @@
         <w:rPr>
           <w:lang w:val="es-MX"/>
         </w:rPr>
+        <w:lastRenderedPageBreak/>
         <w:t xml:space="preserve">Tu Sistema: Cuenta con una interfaz de usuario intuitiva diseñada para usuarios </w:t>
       </w:r>
       <w:r>
         <w:rPr>
           <w:lang w:val="es-MX"/>
         </w:rPr>
-        <w:t>sin un conocimiento tecnico</w:t>
-      </w:r>
+        <w:t xml:space="preserve">sin un conocimiento </w:t>
+      </w:r>
+      <w:proofErr w:type="spellStart"/>
+      <w:r>
+        <w:rPr>
+          <w:lang w:val="es-MX"/>
+        </w:rPr>
+        <w:t>tecnico</w:t>
+      </w:r>
+      <w:proofErr w:type="spellEnd"/>
       <w:r>
         <w:rPr>
           <w:lang w:val="es-MX"/>
@@ -5558,17 +5745,22 @@
         <w:rPr>
           <w:lang w:val="es-MX"/>
         </w:rPr>
-        <w:t>SAP Inventory Management: Proporciona una interfaz de usuario profesional, pero suele requerir una curva de aprendizaje mayor debido a su complejidad y funcionalidades avanzadas.</w:t>
-      </w:r>
-    </w:p>
-    <w:p>
-      <w:pPr>
-        <w:spacing w:line="276" w:lineRule="auto"/>
-        <w:jc w:val="both"/>
-        <w:rPr>
-          <w:lang w:val="es-MX"/>
-        </w:rPr>
-      </w:pPr>
+        <w:t xml:space="preserve">SAP </w:t>
+      </w:r>
+      <w:proofErr w:type="spellStart"/>
+      <w:r>
+        <w:rPr>
+          <w:lang w:val="es-MX"/>
+        </w:rPr>
+        <w:t>Inventory</w:t>
+      </w:r>
+      <w:proofErr w:type="spellEnd"/>
+      <w:r>
+        <w:rPr>
+          <w:lang w:val="es-MX"/>
+        </w:rPr>
+        <w:t xml:space="preserve"> Management: Proporciona una interfaz de usuario profesional, pero suele requerir una curva de aprendizaje mayor debido a su complejidad y funcionalidades avanzadas.</w:t>
+      </w:r>
     </w:p>
     <w:p>
       <w:pPr>
@@ -5590,7 +5782,6 @@
           <w:szCs w:val="24"/>
           <w:lang w:val="es-MX"/>
         </w:rPr>
-        <w:lastRenderedPageBreak/>
         <w:t>Tecnologías empleadas</w:t>
       </w:r>
     </w:p>
@@ -5638,7 +5829,19 @@
         <w:rPr>
           <w:lang w:val="es-MX"/>
         </w:rPr>
-        <w:t xml:space="preserve"> a su portabilidad, flexibilidad y robustez Java permite la creación de aplicaciones escalables y confiables, lo que lo convierte en una elección ideal para un sistema de gestión de inventarios.</w:t>
+        <w:t xml:space="preserve"> a su portabilidad, flexibilidad y robustez Java permite la creación de aplicaciones escalables y confiables, lo que lo convierte en una elección ideal para un sistema de gestión de inventarios</w:t>
+      </w:r>
+      <w:r>
+        <w:rPr>
+          <w:lang w:val="es-MX"/>
+        </w:rPr>
+        <w:t xml:space="preserve"> que pueda escalar con futuras mejoras</w:t>
+      </w:r>
+      <w:r>
+        <w:rPr>
+          <w:lang w:val="es-MX"/>
+        </w:rPr>
+        <w:t>.</w:t>
       </w:r>
     </w:p>
     <w:p>
@@ -5673,7 +5876,7 @@
         <w:rPr>
           <w:lang w:val="es-MX"/>
         </w:rPr>
-        <w:t>Swing es una biblioteca gráfica de Java que se utiliza para desarrollar interfaces de usuario (UI). Proporciona componentes gráficos como botones, etiquetas, tablas y paneles que son esenciales para crear una interfaz de usuario intuitiva y atractiva.</w:t>
+        <w:t>Swing es una biblioteca gráfica de Java que se utiliza para desarrollar interfaces de usuario. Proporciona componentes gráficos como botones, etiquetas, tablas y paneles que son esenciales para crear una interfaz de usuario intuitiva y atractiva.</w:t>
       </w:r>
     </w:p>
     <w:p>
@@ -5763,7 +5966,7 @@
           <w:lang w:val="es-MX"/>
         </w:rPr>
       </w:pPr>
-      <w:bookmarkStart w:id="10" w:name="_Toc146212538"/>
+      <w:bookmarkStart w:id="10" w:name="_Toc146214780"/>
       <w:r>
         <w:rPr>
           <w:lang w:val="es-MX"/>
@@ -5777,32 +5980,26 @@
       <w:pPr>
         <w:spacing w:line="276" w:lineRule="auto"/>
         <w:jc w:val="both"/>
-        <w:rPr>
-          <w:lang w:val="es-MX"/>
-        </w:rPr>
-      </w:pPr>
-      <w:r>
-        <w:rPr>
-          <w:lang w:val="es-MX"/>
-        </w:rPr>
-        <w:t>Sommerville, I. (2011). Ingeniería de Software. (9na ed.). Pearson</w:t>
-      </w:r>
-    </w:p>
-    <w:p>
-      <w:pPr>
-        <w:spacing w:line="276" w:lineRule="auto"/>
-        <w:jc w:val="both"/>
-      </w:pPr>
-      <w:r>
-        <w:rPr>
-          <w:lang w:val="es-MX"/>
-        </w:rPr>
+      </w:pPr>
+      <w:r>
+        <w:rPr>
+          <w:lang w:val="es-MX"/>
+        </w:rPr>
+        <w:t xml:space="preserve">Sommerville, I. (2011). Ingeniería de Software. </w:t>
+      </w:r>
+      <w:r>
+        <w:t>(9na ed.). Pearson</w:t>
+      </w:r>
+    </w:p>
+    <w:p>
+      <w:pPr>
+        <w:spacing w:line="276" w:lineRule="auto"/>
+        <w:jc w:val="both"/>
+      </w:pPr>
+      <w:r>
         <w:t xml:space="preserve">Pressman, R. </w:t>
       </w:r>
       <w:r>
-        <w:rPr>
-          <w:lang w:val="es-MX"/>
-        </w:rPr>
         <w:t xml:space="preserve">(2010). </w:t>
       </w:r>
       <w:r>
@@ -5812,7 +6009,13 @@
         <w:t xml:space="preserve">Ingeniería del Software. </w:t>
       </w:r>
       <w:r>
-        <w:t>(7ma ed.). Mc Graw H</w:t>
+        <w:rPr>
+          <w:lang w:val="es-MX"/>
+        </w:rPr>
+        <w:t xml:space="preserve">(7ma ed.). </w:t>
+      </w:r>
+      <w:r>
+        <w:t>Mc Graw H</w:t>
       </w:r>
       <w:r>
         <w:t>ill.</w:t>

</xml_diff>

<commit_message>
cambio en el interlineado y referencias
</commit_message>
<xml_diff>
--- a/Gestor de Inventarios.docx
+++ b/Gestor de Inventarios.docx
@@ -4,7 +4,7 @@
   <w:body>
     <w:p>
       <w:pPr>
-        <w:spacing w:line="276" w:lineRule="auto"/>
+        <w:spacing w:line="360" w:lineRule="auto"/>
         <w:jc w:val="both"/>
         <w:rPr>
           <w:rFonts w:ascii="Calibri" w:eastAsia="Calibri" w:hAnsi="Calibri" w:cs="Arial"/>
@@ -703,7 +703,7 @@
     </w:p>
     <w:p>
       <w:pPr>
-        <w:spacing w:line="276" w:lineRule="auto"/>
+        <w:spacing w:line="360" w:lineRule="auto"/>
         <w:jc w:val="both"/>
         <w:rPr>
           <w:rFonts w:cs="Arial"/>
@@ -1473,7 +1473,7 @@
         <w:p>
           <w:pPr>
             <w:pStyle w:val="TtuloTDC"/>
-            <w:spacing w:line="276" w:lineRule="auto"/>
+            <w:spacing w:line="360" w:lineRule="auto"/>
             <w:jc w:val="both"/>
           </w:pPr>
           <w:r>
@@ -1513,7 +1513,7 @@
             </w:rPr>
             <w:fldChar w:fldCharType="separate"/>
           </w:r>
-          <w:hyperlink w:anchor="_Toc146214770" w:history="1">
+          <w:hyperlink w:anchor="_Toc146217156" w:history="1">
             <w:r>
               <w:rPr>
                 <w:rStyle w:val="Hipervnculo"/>
@@ -1543,7 +1543,7 @@
                 <w:noProof/>
                 <w:webHidden/>
               </w:rPr>
-              <w:instrText xml:space="preserve"> PAGEREF _Toc146214770 \h </w:instrText>
+              <w:instrText xml:space="preserve"> PAGEREF _Toc146217156 \h </w:instrText>
             </w:r>
             <w:r>
               <w:rPr>
@@ -1589,7 +1589,7 @@
               <w14:ligatures w14:val="standardContextual"/>
             </w:rPr>
           </w:pPr>
-          <w:hyperlink w:anchor="_Toc146214771" w:history="1">
+          <w:hyperlink w:anchor="_Toc146217157" w:history="1">
             <w:r>
               <w:rPr>
                 <w:rStyle w:val="Hipervnculo"/>
@@ -1619,7 +1619,7 @@
                 <w:noProof/>
                 <w:webHidden/>
               </w:rPr>
-              <w:instrText xml:space="preserve"> PAGEREF _Toc146214771 \h </w:instrText>
+              <w:instrText xml:space="preserve"> PAGEREF _Toc146217157 \h </w:instrText>
             </w:r>
             <w:r>
               <w:rPr>
@@ -1665,7 +1665,7 @@
               <w14:ligatures w14:val="standardContextual"/>
             </w:rPr>
           </w:pPr>
-          <w:hyperlink w:anchor="_Toc146214772" w:history="1">
+          <w:hyperlink w:anchor="_Toc146217158" w:history="1">
             <w:r>
               <w:rPr>
                 <w:rStyle w:val="Hipervnculo"/>
@@ -1695,7 +1695,7 @@
                 <w:noProof/>
                 <w:webHidden/>
               </w:rPr>
-              <w:instrText xml:space="preserve"> PAGEREF _Toc146214772 \h </w:instrText>
+              <w:instrText xml:space="preserve"> PAGEREF _Toc146217158 \h </w:instrText>
             </w:r>
             <w:r>
               <w:rPr>
@@ -1741,7 +1741,7 @@
               <w14:ligatures w14:val="standardContextual"/>
             </w:rPr>
           </w:pPr>
-          <w:hyperlink w:anchor="_Toc146214773" w:history="1">
+          <w:hyperlink w:anchor="_Toc146217159" w:history="1">
             <w:r>
               <w:rPr>
                 <w:rStyle w:val="Hipervnculo"/>
@@ -1771,7 +1771,7 @@
                 <w:noProof/>
                 <w:webHidden/>
               </w:rPr>
-              <w:instrText xml:space="preserve"> PAGEREF _Toc146214773 \h </w:instrText>
+              <w:instrText xml:space="preserve"> PAGEREF _Toc146217159 \h </w:instrText>
             </w:r>
             <w:r>
               <w:rPr>
@@ -1817,7 +1817,7 @@
               <w14:ligatures w14:val="standardContextual"/>
             </w:rPr>
           </w:pPr>
-          <w:hyperlink w:anchor="_Toc146214774" w:history="1">
+          <w:hyperlink w:anchor="_Toc146217160" w:history="1">
             <w:r>
               <w:rPr>
                 <w:rStyle w:val="Hipervnculo"/>
@@ -1847,7 +1847,7 @@
                 <w:noProof/>
                 <w:webHidden/>
               </w:rPr>
-              <w:instrText xml:space="preserve"> PAGEREF _Toc146214774 \h </w:instrText>
+              <w:instrText xml:space="preserve"> PAGEREF _Toc146217160 \h </w:instrText>
             </w:r>
             <w:r>
               <w:rPr>
@@ -1893,7 +1893,7 @@
               <w14:ligatures w14:val="standardContextual"/>
             </w:rPr>
           </w:pPr>
-          <w:hyperlink w:anchor="_Toc146214775" w:history="1">
+          <w:hyperlink w:anchor="_Toc146217161" w:history="1">
             <w:r>
               <w:rPr>
                 <w:rStyle w:val="Hipervnculo"/>
@@ -1923,7 +1923,7 @@
                 <w:noProof/>
                 <w:webHidden/>
               </w:rPr>
-              <w:instrText xml:space="preserve"> PAGEREF _Toc146214775 \h </w:instrText>
+              <w:instrText xml:space="preserve"> PAGEREF _Toc146217161 \h </w:instrText>
             </w:r>
             <w:r>
               <w:rPr>
@@ -1969,7 +1969,7 @@
               <w14:ligatures w14:val="standardContextual"/>
             </w:rPr>
           </w:pPr>
-          <w:hyperlink w:anchor="_Toc146214776" w:history="1">
+          <w:hyperlink w:anchor="_Toc146217162" w:history="1">
             <w:r>
               <w:rPr>
                 <w:rStyle w:val="Hipervnculo"/>
@@ -1999,7 +1999,7 @@
                 <w:noProof/>
                 <w:webHidden/>
               </w:rPr>
-              <w:instrText xml:space="preserve"> PAGEREF _Toc146214776 \h </w:instrText>
+              <w:instrText xml:space="preserve"> PAGEREF _Toc146217162 \h </w:instrText>
             </w:r>
             <w:r>
               <w:rPr>
@@ -2045,7 +2045,7 @@
               <w14:ligatures w14:val="standardContextual"/>
             </w:rPr>
           </w:pPr>
-          <w:hyperlink w:anchor="_Toc146214777" w:history="1">
+          <w:hyperlink w:anchor="_Toc146217163" w:history="1">
             <w:r>
               <w:rPr>
                 <w:rStyle w:val="Hipervnculo"/>
@@ -2073,7 +2073,7 @@
                 <w:noProof/>
                 <w:webHidden/>
               </w:rPr>
-              <w:instrText xml:space="preserve"> PAGEREF _Toc146214777 \h </w:instrText>
+              <w:instrText xml:space="preserve"> PAGEREF _Toc146217163 \h </w:instrText>
             </w:r>
             <w:r>
               <w:rPr>
@@ -2119,7 +2119,7 @@
               <w14:ligatures w14:val="standardContextual"/>
             </w:rPr>
           </w:pPr>
-          <w:hyperlink w:anchor="_Toc146214778" w:history="1">
+          <w:hyperlink w:anchor="_Toc146217164" w:history="1">
             <w:r>
               <w:rPr>
                 <w:rStyle w:val="Hipervnculo"/>
@@ -2149,81 +2149,7 @@
                 <w:noProof/>
                 <w:webHidden/>
               </w:rPr>
-              <w:instrText xml:space="preserve"> PAGEREF _Toc146214778 \h </w:instrText>
-            </w:r>
-            <w:r>
-              <w:rPr>
-                <w:noProof/>
-                <w:webHidden/>
-              </w:rPr>
-            </w:r>
-            <w:r>
-              <w:rPr>
-                <w:noProof/>
-                <w:webHidden/>
-              </w:rPr>
-              <w:fldChar w:fldCharType="separate"/>
-            </w:r>
-            <w:r>
-              <w:rPr>
-                <w:noProof/>
-                <w:webHidden/>
-              </w:rPr>
-              <w:t>11</w:t>
-            </w:r>
-            <w:r>
-              <w:rPr>
-                <w:noProof/>
-                <w:webHidden/>
-              </w:rPr>
-              <w:fldChar w:fldCharType="end"/>
-            </w:r>
-          </w:hyperlink>
-        </w:p>
-        <w:p>
-          <w:pPr>
-            <w:pStyle w:val="TDC1"/>
-            <w:tabs>
-              <w:tab w:val="right" w:leader="dot" w:pos="8828"/>
-            </w:tabs>
-            <w:rPr>
-              <w:rFonts w:asciiTheme="minorHAnsi" w:eastAsiaTheme="minorEastAsia" w:hAnsiTheme="minorHAnsi"/>
-              <w:noProof/>
-              <w:kern w:val="2"/>
-              <w:sz w:val="22"/>
-              <w:lang w:val="es-MX" w:eastAsia="es-MX"/>
-              <w14:ligatures w14:val="standardContextual"/>
-            </w:rPr>
-          </w:pPr>
-          <w:hyperlink w:anchor="_Toc146214779" w:history="1">
-            <w:r>
-              <w:rPr>
-                <w:rStyle w:val="Hipervnculo"/>
-                <w:noProof/>
-                <w:lang w:val="es-MX"/>
-              </w:rPr>
-              <w:t>Marco Teórico</w:t>
-            </w:r>
-            <w:r>
-              <w:rPr>
-                <w:noProof/>
-                <w:webHidden/>
-              </w:rPr>
-              <w:tab/>
-            </w:r>
-            <w:r>
-              <w:rPr>
-                <w:noProof/>
-                <w:webHidden/>
-              </w:rPr>
-              <w:fldChar w:fldCharType="begin"/>
-            </w:r>
-            <w:r>
-              <w:rPr>
-                <w:noProof/>
-                <w:webHidden/>
-              </w:rPr>
-              <w:instrText xml:space="preserve"> PAGEREF _Toc146214779 \h </w:instrText>
+              <w:instrText xml:space="preserve"> PAGEREF _Toc146217164 \h </w:instrText>
             </w:r>
             <w:r>
               <w:rPr>
@@ -2269,14 +2195,14 @@
               <w14:ligatures w14:val="standardContextual"/>
             </w:rPr>
           </w:pPr>
-          <w:hyperlink w:anchor="_Toc146214780" w:history="1">
+          <w:hyperlink w:anchor="_Toc146217165" w:history="1">
             <w:r>
               <w:rPr>
                 <w:rStyle w:val="Hipervnculo"/>
                 <w:noProof/>
                 <w:lang w:val="es-MX"/>
               </w:rPr>
-              <w:t>Bibliografía</w:t>
+              <w:t>Marco Teórico</w:t>
             </w:r>
             <w:r>
               <w:rPr>
@@ -2297,7 +2223,7 @@
                 <w:noProof/>
                 <w:webHidden/>
               </w:rPr>
-              <w:instrText xml:space="preserve"> PAGEREF _Toc146214780 \h </w:instrText>
+              <w:instrText xml:space="preserve"> PAGEREF _Toc146217165 \h </w:instrText>
             </w:r>
             <w:r>
               <w:rPr>
@@ -2317,7 +2243,7 @@
                 <w:noProof/>
                 <w:webHidden/>
               </w:rPr>
-              <w:t>15</w:t>
+              <w:t>13</w:t>
             </w:r>
             <w:r>
               <w:rPr>
@@ -2330,7 +2256,81 @@
         </w:p>
         <w:p>
           <w:pPr>
-            <w:spacing w:line="276" w:lineRule="auto"/>
+            <w:pStyle w:val="TDC1"/>
+            <w:tabs>
+              <w:tab w:val="right" w:leader="dot" w:pos="8828"/>
+            </w:tabs>
+            <w:rPr>
+              <w:rFonts w:asciiTheme="minorHAnsi" w:eastAsiaTheme="minorEastAsia" w:hAnsiTheme="minorHAnsi"/>
+              <w:noProof/>
+              <w:kern w:val="2"/>
+              <w:sz w:val="22"/>
+              <w:lang w:val="es-MX" w:eastAsia="es-MX"/>
+              <w14:ligatures w14:val="standardContextual"/>
+            </w:rPr>
+          </w:pPr>
+          <w:hyperlink w:anchor="_Toc146217166" w:history="1">
+            <w:r>
+              <w:rPr>
+                <w:rStyle w:val="Hipervnculo"/>
+                <w:noProof/>
+                <w:lang w:val="es-MX"/>
+              </w:rPr>
+              <w:t>Referencias</w:t>
+            </w:r>
+            <w:r>
+              <w:rPr>
+                <w:noProof/>
+                <w:webHidden/>
+              </w:rPr>
+              <w:tab/>
+            </w:r>
+            <w:r>
+              <w:rPr>
+                <w:noProof/>
+                <w:webHidden/>
+              </w:rPr>
+              <w:fldChar w:fldCharType="begin"/>
+            </w:r>
+            <w:r>
+              <w:rPr>
+                <w:noProof/>
+                <w:webHidden/>
+              </w:rPr>
+              <w:instrText xml:space="preserve"> PAGEREF _Toc146217166 \h </w:instrText>
+            </w:r>
+            <w:r>
+              <w:rPr>
+                <w:noProof/>
+                <w:webHidden/>
+              </w:rPr>
+            </w:r>
+            <w:r>
+              <w:rPr>
+                <w:noProof/>
+                <w:webHidden/>
+              </w:rPr>
+              <w:fldChar w:fldCharType="separate"/>
+            </w:r>
+            <w:r>
+              <w:rPr>
+                <w:noProof/>
+                <w:webHidden/>
+              </w:rPr>
+              <w:t>17</w:t>
+            </w:r>
+            <w:r>
+              <w:rPr>
+                <w:noProof/>
+                <w:webHidden/>
+              </w:rPr>
+              <w:fldChar w:fldCharType="end"/>
+            </w:r>
+          </w:hyperlink>
+        </w:p>
+        <w:p>
+          <w:pPr>
+            <w:spacing w:line="360" w:lineRule="auto"/>
             <w:jc w:val="both"/>
             <w:rPr>
               <w:lang w:val="es-MX"/>
@@ -2349,16 +2349,16 @@
     </w:sdt>
     <w:p>
       <w:pPr>
-        <w:spacing w:line="276" w:lineRule="auto"/>
-        <w:jc w:val="both"/>
-        <w:rPr>
-          <w:lang w:val="es-MX"/>
-        </w:rPr>
-      </w:pPr>
-    </w:p>
-    <w:p>
-      <w:pPr>
-        <w:spacing w:line="276" w:lineRule="auto"/>
+        <w:spacing w:line="360" w:lineRule="auto"/>
+        <w:jc w:val="both"/>
+        <w:rPr>
+          <w:lang w:val="es-MX"/>
+        </w:rPr>
+      </w:pPr>
+    </w:p>
+    <w:p>
+      <w:pPr>
+        <w:spacing w:line="360" w:lineRule="auto"/>
         <w:jc w:val="both"/>
         <w:rPr>
           <w:rFonts w:cs="Arial"/>
@@ -2368,7 +2368,7 @@
     </w:p>
     <w:p>
       <w:pPr>
-        <w:spacing w:line="276" w:lineRule="auto"/>
+        <w:spacing w:line="360" w:lineRule="auto"/>
         <w:jc w:val="both"/>
         <w:rPr>
           <w:rFonts w:cs="Arial"/>
@@ -2378,7 +2378,7 @@
     </w:p>
     <w:p>
       <w:pPr>
-        <w:spacing w:line="276" w:lineRule="auto"/>
+        <w:spacing w:line="360" w:lineRule="auto"/>
         <w:jc w:val="both"/>
         <w:rPr>
           <w:rFonts w:cs="Arial"/>
@@ -2388,7 +2388,7 @@
     </w:p>
     <w:p>
       <w:pPr>
-        <w:spacing w:line="276" w:lineRule="auto"/>
+        <w:spacing w:line="360" w:lineRule="auto"/>
         <w:jc w:val="both"/>
         <w:rPr>
           <w:rFonts w:cs="Arial"/>
@@ -2398,7 +2398,7 @@
     </w:p>
     <w:p>
       <w:pPr>
-        <w:spacing w:line="276" w:lineRule="auto"/>
+        <w:spacing w:line="360" w:lineRule="auto"/>
         <w:jc w:val="both"/>
         <w:rPr>
           <w:rFonts w:cs="Arial"/>
@@ -2408,7 +2408,7 @@
     </w:p>
     <w:p>
       <w:pPr>
-        <w:spacing w:line="276" w:lineRule="auto"/>
+        <w:spacing w:line="360" w:lineRule="auto"/>
         <w:jc w:val="both"/>
         <w:rPr>
           <w:rFonts w:cs="Arial"/>
@@ -2418,7 +2418,7 @@
     </w:p>
     <w:p>
       <w:pPr>
-        <w:spacing w:line="276" w:lineRule="auto"/>
+        <w:spacing w:line="360" w:lineRule="auto"/>
         <w:jc w:val="both"/>
         <w:rPr>
           <w:rFonts w:cs="Arial"/>
@@ -2428,7 +2428,7 @@
     </w:p>
     <w:p>
       <w:pPr>
-        <w:spacing w:line="276" w:lineRule="auto"/>
+        <w:spacing w:line="360" w:lineRule="auto"/>
         <w:jc w:val="both"/>
         <w:rPr>
           <w:rFonts w:cs="Arial"/>
@@ -2438,7 +2438,7 @@
     </w:p>
     <w:p>
       <w:pPr>
-        <w:spacing w:line="276" w:lineRule="auto"/>
+        <w:spacing w:line="360" w:lineRule="auto"/>
         <w:jc w:val="both"/>
         <w:rPr>
           <w:rFonts w:cs="Arial"/>
@@ -2448,7 +2448,7 @@
     </w:p>
     <w:p>
       <w:pPr>
-        <w:spacing w:line="276" w:lineRule="auto"/>
+        <w:spacing w:line="360" w:lineRule="auto"/>
         <w:jc w:val="both"/>
         <w:rPr>
           <w:rFonts w:cs="Arial"/>
@@ -2458,7 +2458,7 @@
     </w:p>
     <w:p>
       <w:pPr>
-        <w:spacing w:line="276" w:lineRule="auto"/>
+        <w:spacing w:line="360" w:lineRule="auto"/>
         <w:jc w:val="both"/>
         <w:rPr>
           <w:rFonts w:cs="Arial"/>
@@ -2468,7 +2468,7 @@
     </w:p>
     <w:p>
       <w:pPr>
-        <w:spacing w:line="276" w:lineRule="auto"/>
+        <w:spacing w:line="360" w:lineRule="auto"/>
         <w:jc w:val="both"/>
         <w:rPr>
           <w:rFonts w:cs="Arial"/>
@@ -2478,37 +2478,7 @@
     </w:p>
     <w:p>
       <w:pPr>
-        <w:spacing w:line="276" w:lineRule="auto"/>
-        <w:jc w:val="both"/>
-        <w:rPr>
-          <w:rFonts w:cs="Arial"/>
-          <w:lang w:val="es-MX"/>
-        </w:rPr>
-      </w:pPr>
-    </w:p>
-    <w:p>
-      <w:pPr>
-        <w:spacing w:line="276" w:lineRule="auto"/>
-        <w:jc w:val="both"/>
-        <w:rPr>
-          <w:rFonts w:cs="Arial"/>
-          <w:lang w:val="es-MX"/>
-        </w:rPr>
-      </w:pPr>
-    </w:p>
-    <w:p>
-      <w:pPr>
-        <w:spacing w:line="276" w:lineRule="auto"/>
-        <w:jc w:val="both"/>
-        <w:rPr>
-          <w:rFonts w:cs="Arial"/>
-          <w:lang w:val="es-MX"/>
-        </w:rPr>
-      </w:pPr>
-    </w:p>
-    <w:p>
-      <w:pPr>
-        <w:spacing w:line="276" w:lineRule="auto"/>
+        <w:spacing w:line="360" w:lineRule="auto"/>
         <w:jc w:val="both"/>
         <w:rPr>
           <w:rFonts w:cs="Arial"/>
@@ -2525,14 +2495,14 @@
     <w:p>
       <w:pPr>
         <w:pStyle w:val="Ttulo1"/>
-        <w:spacing w:line="276" w:lineRule="auto"/>
+        <w:spacing w:line="360" w:lineRule="auto"/>
         <w:jc w:val="both"/>
         <w:rPr>
           <w:rFonts w:eastAsia="Arial Nova" w:cs="Arial"/>
           <w:lang w:val="es-MX"/>
         </w:rPr>
       </w:pPr>
-      <w:bookmarkStart w:id="0" w:name="_Toc146214770"/>
+      <w:bookmarkStart w:id="0" w:name="_Toc146217156"/>
       <w:r>
         <w:rPr>
           <w:rFonts w:eastAsia="Arial Nova"/>
@@ -2547,7 +2517,7 @@
     </w:p>
     <w:p>
       <w:pPr>
-        <w:spacing w:line="276" w:lineRule="auto"/>
+        <w:spacing w:line="360" w:lineRule="auto"/>
         <w:jc w:val="both"/>
         <w:rPr>
           <w:lang w:val="es-MX"/>
@@ -2574,7 +2544,7 @@
     </w:p>
     <w:p>
       <w:pPr>
-        <w:spacing w:line="276" w:lineRule="auto"/>
+        <w:spacing w:line="360" w:lineRule="auto"/>
         <w:jc w:val="both"/>
         <w:rPr>
           <w:lang w:val="es-MX"/>
@@ -2601,7 +2571,7 @@
     </w:p>
     <w:p>
       <w:pPr>
-        <w:spacing w:line="276" w:lineRule="auto"/>
+        <w:spacing w:line="360" w:lineRule="auto"/>
         <w:jc w:val="both"/>
         <w:rPr>
           <w:lang w:val="es-MX"/>
@@ -2634,7 +2604,7 @@
     </w:p>
     <w:p>
       <w:pPr>
-        <w:spacing w:line="276" w:lineRule="auto"/>
+        <w:spacing w:line="360" w:lineRule="auto"/>
         <w:jc w:val="both"/>
         <w:rPr>
           <w:lang w:val="es-MX"/>
@@ -2649,6 +2619,7 @@
     </w:p>
     <w:p>
       <w:pPr>
+        <w:spacing w:line="360" w:lineRule="auto"/>
         <w:rPr>
           <w:rFonts w:eastAsia="Arial Nova" w:cstheme="majorBidi"/>
           <w:b/>
@@ -2672,14 +2643,14 @@
     <w:p>
       <w:pPr>
         <w:pStyle w:val="Ttulo1"/>
-        <w:spacing w:line="276" w:lineRule="auto"/>
+        <w:spacing w:line="360" w:lineRule="auto"/>
         <w:jc w:val="both"/>
         <w:rPr>
           <w:rFonts w:eastAsia="Arial Nova" w:cs="Arial"/>
           <w:lang w:val="es-MX"/>
         </w:rPr>
       </w:pPr>
-      <w:bookmarkStart w:id="1" w:name="_Toc146214771"/>
+      <w:bookmarkStart w:id="1" w:name="_Toc146217157"/>
       <w:r>
         <w:rPr>
           <w:rFonts w:eastAsia="Arial Nova"/>
@@ -2694,7 +2665,7 @@
     </w:p>
     <w:p>
       <w:pPr>
-        <w:spacing w:line="276" w:lineRule="auto"/>
+        <w:spacing w:line="360" w:lineRule="auto"/>
         <w:jc w:val="both"/>
         <w:rPr>
           <w:rFonts w:eastAsia="system-ui" w:cs="Arial"/>
@@ -2738,7 +2709,7 @@
           <w:ilvl w:val="0"/>
           <w:numId w:val="7"/>
         </w:numPr>
-        <w:spacing w:line="276" w:lineRule="auto"/>
+        <w:spacing w:line="360" w:lineRule="auto"/>
         <w:jc w:val="both"/>
         <w:rPr>
           <w:rFonts w:eastAsia="system-ui" w:cs="Arial"/>
@@ -2759,7 +2730,7 @@
     </w:p>
     <w:p>
       <w:pPr>
-        <w:spacing w:line="276" w:lineRule="auto"/>
+        <w:spacing w:line="360" w:lineRule="auto"/>
         <w:jc w:val="both"/>
         <w:rPr>
           <w:rFonts w:eastAsia="system-ui" w:cs="Arial"/>
@@ -2785,7 +2756,7 @@
           <w:ilvl w:val="0"/>
           <w:numId w:val="7"/>
         </w:numPr>
-        <w:spacing w:line="276" w:lineRule="auto"/>
+        <w:spacing w:line="360" w:lineRule="auto"/>
         <w:jc w:val="both"/>
         <w:rPr>
           <w:rFonts w:eastAsia="system-ui" w:cs="Arial"/>
@@ -2806,7 +2777,7 @@
     </w:p>
     <w:p>
       <w:pPr>
-        <w:spacing w:line="276" w:lineRule="auto"/>
+        <w:spacing w:line="360" w:lineRule="auto"/>
         <w:jc w:val="both"/>
         <w:rPr>
           <w:rFonts w:eastAsia="system-ui" w:cs="Arial"/>
@@ -2832,7 +2803,7 @@
           <w:ilvl w:val="0"/>
           <w:numId w:val="7"/>
         </w:numPr>
-        <w:spacing w:line="276" w:lineRule="auto"/>
+        <w:spacing w:line="360" w:lineRule="auto"/>
         <w:jc w:val="both"/>
         <w:rPr>
           <w:rFonts w:eastAsia="system-ui" w:cs="Arial"/>
@@ -2853,7 +2824,7 @@
     </w:p>
     <w:p>
       <w:pPr>
-        <w:spacing w:line="276" w:lineRule="auto"/>
+        <w:spacing w:line="360" w:lineRule="auto"/>
         <w:jc w:val="both"/>
         <w:rPr>
           <w:rFonts w:eastAsia="system-ui" w:cs="Arial"/>
@@ -2879,7 +2850,7 @@
           <w:ilvl w:val="0"/>
           <w:numId w:val="7"/>
         </w:numPr>
-        <w:spacing w:line="276" w:lineRule="auto"/>
+        <w:spacing w:line="360" w:lineRule="auto"/>
         <w:jc w:val="both"/>
         <w:rPr>
           <w:rFonts w:eastAsia="Arial Nova" w:cstheme="majorBidi"/>
@@ -2900,7 +2871,7 @@
     </w:p>
     <w:p>
       <w:pPr>
-        <w:spacing w:line="276" w:lineRule="auto"/>
+        <w:spacing w:line="360" w:lineRule="auto"/>
         <w:jc w:val="both"/>
         <w:rPr>
           <w:rFonts w:eastAsia="Arial Nova" w:cstheme="majorBidi"/>
@@ -2921,7 +2892,7 @@
     </w:p>
     <w:p>
       <w:pPr>
-        <w:spacing w:line="276" w:lineRule="auto"/>
+        <w:spacing w:line="360" w:lineRule="auto"/>
         <w:jc w:val="both"/>
         <w:rPr>
           <w:rFonts w:eastAsia="Arial Nova" w:cstheme="majorBidi"/>
@@ -2933,6 +2904,7 @@
     </w:p>
     <w:p>
       <w:pPr>
+        <w:spacing w:line="360" w:lineRule="auto"/>
         <w:rPr>
           <w:rFonts w:eastAsia="Arial Nova" w:cstheme="majorBidi"/>
           <w:b/>
@@ -2956,7 +2928,7 @@
     <w:p>
       <w:pPr>
         <w:pStyle w:val="Ttulo1"/>
-        <w:spacing w:line="276" w:lineRule="auto"/>
+        <w:spacing w:line="360" w:lineRule="auto"/>
         <w:jc w:val="both"/>
         <w:rPr>
           <w:rFonts w:eastAsia="Arial Nova"/>
@@ -2966,7 +2938,7 @@
           <w:lang w:val="es-MX"/>
         </w:rPr>
       </w:pPr>
-      <w:bookmarkStart w:id="2" w:name="_Toc146214772"/>
+      <w:bookmarkStart w:id="2" w:name="_Toc146217158"/>
       <w:r>
         <w:rPr>
           <w:rFonts w:eastAsia="Arial Nova"/>
@@ -2981,7 +2953,7 @@
     </w:p>
     <w:p>
       <w:pPr>
-        <w:spacing w:line="276" w:lineRule="auto"/>
+        <w:spacing w:line="360" w:lineRule="auto"/>
         <w:jc w:val="both"/>
         <w:rPr>
           <w:rFonts w:cs="Arial"/>
@@ -3002,6 +2974,7 @@
     </w:p>
     <w:p>
       <w:pPr>
+        <w:spacing w:line="360" w:lineRule="auto"/>
         <w:rPr>
           <w:rFonts w:eastAsia="Arial Nova" w:cstheme="majorBidi"/>
           <w:b/>
@@ -3025,7 +2998,7 @@
     <w:p>
       <w:pPr>
         <w:pStyle w:val="Ttulo1"/>
-        <w:spacing w:line="276" w:lineRule="auto"/>
+        <w:spacing w:line="360" w:lineRule="auto"/>
         <w:jc w:val="both"/>
         <w:rPr>
           <w:rFonts w:eastAsia="Arial Nova"/>
@@ -3035,7 +3008,7 @@
           <w:lang w:val="es-MX"/>
         </w:rPr>
       </w:pPr>
-      <w:bookmarkStart w:id="3" w:name="_Toc146214773"/>
+      <w:bookmarkStart w:id="3" w:name="_Toc146217159"/>
       <w:r>
         <w:rPr>
           <w:rFonts w:eastAsia="Arial Nova"/>
@@ -3055,7 +3028,7 @@
           <w:ilvl w:val="0"/>
           <w:numId w:val="2"/>
         </w:numPr>
-        <w:spacing w:line="276" w:lineRule="auto"/>
+        <w:spacing w:line="360" w:lineRule="auto"/>
         <w:jc w:val="both"/>
         <w:rPr>
           <w:rFonts w:cs="Arial"/>
@@ -3089,7 +3062,7 @@
           <w:ilvl w:val="0"/>
           <w:numId w:val="2"/>
         </w:numPr>
-        <w:spacing w:line="276" w:lineRule="auto"/>
+        <w:spacing w:line="360" w:lineRule="auto"/>
         <w:jc w:val="both"/>
         <w:rPr>
           <w:rFonts w:cs="Arial"/>
@@ -3175,7 +3148,7 @@
           <w:ilvl w:val="0"/>
           <w:numId w:val="2"/>
         </w:numPr>
-        <w:spacing w:line="276" w:lineRule="auto"/>
+        <w:spacing w:line="360" w:lineRule="auto"/>
         <w:jc w:val="both"/>
         <w:rPr>
           <w:rFonts w:cs="Arial"/>
@@ -3241,7 +3214,7 @@
           <w:ilvl w:val="0"/>
           <w:numId w:val="2"/>
         </w:numPr>
-        <w:spacing w:line="276" w:lineRule="auto"/>
+        <w:spacing w:line="360" w:lineRule="auto"/>
         <w:jc w:val="both"/>
         <w:rPr>
           <w:rFonts w:cs="Arial"/>
@@ -3291,7 +3264,7 @@
           <w:ilvl w:val="0"/>
           <w:numId w:val="2"/>
         </w:numPr>
-        <w:spacing w:line="276" w:lineRule="auto"/>
+        <w:spacing w:line="360" w:lineRule="auto"/>
         <w:jc w:val="both"/>
         <w:rPr>
           <w:rFonts w:cs="Arial"/>
@@ -3349,7 +3322,7 @@
           <w:ilvl w:val="0"/>
           <w:numId w:val="2"/>
         </w:numPr>
-        <w:spacing w:line="276" w:lineRule="auto"/>
+        <w:spacing w:line="360" w:lineRule="auto"/>
         <w:jc w:val="both"/>
         <w:rPr>
           <w:rFonts w:cs="Arial"/>
@@ -3399,7 +3372,7 @@
           <w:ilvl w:val="0"/>
           <w:numId w:val="2"/>
         </w:numPr>
-        <w:spacing w:line="276" w:lineRule="auto"/>
+        <w:spacing w:line="360" w:lineRule="auto"/>
         <w:jc w:val="both"/>
         <w:rPr>
           <w:rFonts w:cs="Arial"/>
@@ -3436,6 +3409,7 @@
     </w:p>
     <w:p>
       <w:pPr>
+        <w:spacing w:line="360" w:lineRule="auto"/>
         <w:rPr>
           <w:rFonts w:eastAsia="Arial Nova" w:cstheme="majorBidi"/>
           <w:b/>
@@ -3459,7 +3433,7 @@
     <w:p>
       <w:pPr>
         <w:pStyle w:val="Ttulo1"/>
-        <w:spacing w:line="276" w:lineRule="auto"/>
+        <w:spacing w:line="360" w:lineRule="auto"/>
         <w:jc w:val="both"/>
         <w:rPr>
           <w:rFonts w:eastAsia="Arial Nova" w:cs="Arial"/>
@@ -3470,7 +3444,7 @@
           <w:lang w:val="es-MX"/>
         </w:rPr>
       </w:pPr>
-      <w:bookmarkStart w:id="4" w:name="_Toc146214774"/>
+      <w:bookmarkStart w:id="4" w:name="_Toc146217160"/>
       <w:r>
         <w:rPr>
           <w:rFonts w:eastAsia="Arial Nova"/>
@@ -3495,7 +3469,7 @@
     </w:p>
     <w:p>
       <w:pPr>
-        <w:spacing w:line="276" w:lineRule="auto"/>
+        <w:spacing w:line="360" w:lineRule="auto"/>
         <w:jc w:val="both"/>
         <w:rPr>
           <w:rFonts w:eastAsia="system-ui" w:cs="Arial"/>
@@ -3570,6 +3544,7 @@
     </w:p>
     <w:p>
       <w:pPr>
+        <w:spacing w:line="360" w:lineRule="auto"/>
         <w:rPr>
           <w:rFonts w:eastAsia="system-ui" w:cs="Arial"/>
           <w:color w:val="000000" w:themeColor="text1"/>
@@ -3589,7 +3564,7 @@
     </w:p>
     <w:p>
       <w:pPr>
-        <w:spacing w:line="276" w:lineRule="auto"/>
+        <w:spacing w:line="360" w:lineRule="auto"/>
         <w:jc w:val="both"/>
         <w:rPr>
           <w:rFonts w:eastAsia="system-ui" w:cs="Arial"/>
@@ -3602,7 +3577,7 @@
     <w:p>
       <w:pPr>
         <w:pStyle w:val="Ttulo1"/>
-        <w:spacing w:line="276" w:lineRule="auto"/>
+        <w:spacing w:line="360" w:lineRule="auto"/>
         <w:jc w:val="both"/>
         <w:rPr>
           <w:rFonts w:eastAsia="Arial Nova"/>
@@ -3612,7 +3587,7 @@
           <w:lang w:val="es-MX"/>
         </w:rPr>
       </w:pPr>
-      <w:bookmarkStart w:id="5" w:name="_Toc146214775"/>
+      <w:bookmarkStart w:id="5" w:name="_Toc146217161"/>
       <w:r>
         <w:rPr>
           <w:rFonts w:eastAsia="Arial Nova"/>
@@ -3630,7 +3605,7 @@
           <w:ilvl w:val="0"/>
           <w:numId w:val="3"/>
         </w:numPr>
-        <w:spacing w:line="276" w:lineRule="auto"/>
+        <w:spacing w:line="360" w:lineRule="auto"/>
         <w:jc w:val="both"/>
         <w:rPr>
           <w:rFonts w:eastAsia="system-ui" w:cs="Arial"/>
@@ -3655,7 +3630,7 @@
           <w:ilvl w:val="0"/>
           <w:numId w:val="3"/>
         </w:numPr>
-        <w:spacing w:line="276" w:lineRule="auto"/>
+        <w:spacing w:line="360" w:lineRule="auto"/>
         <w:jc w:val="both"/>
         <w:rPr>
           <w:rFonts w:eastAsia="system-ui" w:cs="Arial"/>
@@ -3680,7 +3655,7 @@
           <w:ilvl w:val="0"/>
           <w:numId w:val="3"/>
         </w:numPr>
-        <w:spacing w:line="276" w:lineRule="auto"/>
+        <w:spacing w:line="360" w:lineRule="auto"/>
         <w:jc w:val="both"/>
         <w:rPr>
           <w:rFonts w:eastAsia="system-ui" w:cs="Arial"/>
@@ -3705,7 +3680,7 @@
           <w:ilvl w:val="0"/>
           <w:numId w:val="3"/>
         </w:numPr>
-        <w:spacing w:line="276" w:lineRule="auto"/>
+        <w:spacing w:line="360" w:lineRule="auto"/>
         <w:jc w:val="both"/>
         <w:rPr>
           <w:rFonts w:eastAsia="system-ui" w:cs="Arial"/>
@@ -3745,7 +3720,7 @@
     <w:p>
       <w:pPr>
         <w:pStyle w:val="Ttulo1"/>
-        <w:spacing w:line="276" w:lineRule="auto"/>
+        <w:spacing w:line="360" w:lineRule="auto"/>
         <w:jc w:val="both"/>
         <w:rPr>
           <w:rFonts w:eastAsia="Arial Nova"/>
@@ -3755,7 +3730,7 @@
           <w:lang w:val="es-MX"/>
         </w:rPr>
       </w:pPr>
-      <w:bookmarkStart w:id="6" w:name="_Toc146214776"/>
+      <w:bookmarkStart w:id="6" w:name="_Toc146217162"/>
       <w:r>
         <w:rPr>
           <w:rFonts w:eastAsia="Arial Nova"/>
@@ -3773,7 +3748,7 @@
           <w:ilvl w:val="0"/>
           <w:numId w:val="4"/>
         </w:numPr>
-        <w:spacing w:line="276" w:lineRule="auto"/>
+        <w:spacing w:line="360" w:lineRule="auto"/>
         <w:jc w:val="both"/>
         <w:rPr>
           <w:rFonts w:eastAsia="system-ui" w:cs="Arial"/>
@@ -3798,7 +3773,7 @@
           <w:ilvl w:val="0"/>
           <w:numId w:val="4"/>
         </w:numPr>
-        <w:spacing w:line="276" w:lineRule="auto"/>
+        <w:spacing w:line="360" w:lineRule="auto"/>
         <w:jc w:val="both"/>
         <w:rPr>
           <w:rFonts w:eastAsia="system-ui" w:cs="Arial"/>
@@ -3850,7 +3825,7 @@
           <w:ilvl w:val="0"/>
           <w:numId w:val="4"/>
         </w:numPr>
-        <w:spacing w:line="276" w:lineRule="auto"/>
+        <w:spacing w:line="360" w:lineRule="auto"/>
         <w:jc w:val="both"/>
         <w:rPr>
           <w:rFonts w:eastAsia="system-ui" w:cs="Arial"/>
@@ -3875,7 +3850,7 @@
           <w:ilvl w:val="0"/>
           <w:numId w:val="4"/>
         </w:numPr>
-        <w:spacing w:line="276" w:lineRule="auto"/>
+        <w:spacing w:line="360" w:lineRule="auto"/>
         <w:jc w:val="both"/>
         <w:rPr>
           <w:rFonts w:eastAsia="system-ui" w:cs="Arial"/>
@@ -3896,7 +3871,7 @@
     </w:p>
     <w:p>
       <w:pPr>
-        <w:spacing w:line="276" w:lineRule="auto"/>
+        <w:spacing w:line="360" w:lineRule="auto"/>
         <w:jc w:val="both"/>
         <w:rPr>
           <w:rFonts w:eastAsia="system-ui" w:cs="Arial"/>
@@ -3909,15 +3884,16 @@
     <w:p>
       <w:pPr>
         <w:pStyle w:val="Ttulo1"/>
-        <w:spacing w:line="276" w:lineRule="auto"/>
-        <w:jc w:val="both"/>
-        <w:rPr>
-          <w:lang w:val="es-MX"/>
-        </w:rPr>
-      </w:pPr>
-    </w:p>
-    <w:p>
-      <w:pPr>
+        <w:spacing w:line="360" w:lineRule="auto"/>
+        <w:jc w:val="both"/>
+        <w:rPr>
+          <w:lang w:val="es-MX"/>
+        </w:rPr>
+      </w:pPr>
+    </w:p>
+    <w:p>
+      <w:pPr>
+        <w:spacing w:line="360" w:lineRule="auto"/>
         <w:rPr>
           <w:rFonts w:eastAsiaTheme="majorEastAsia" w:cstheme="majorBidi"/>
           <w:b/>
@@ -3936,13 +3912,13 @@
     <w:p>
       <w:pPr>
         <w:pStyle w:val="Ttulo1"/>
-        <w:spacing w:line="276" w:lineRule="auto"/>
-        <w:jc w:val="both"/>
-        <w:rPr>
-          <w:lang w:val="es-MX"/>
-        </w:rPr>
-      </w:pPr>
-      <w:bookmarkStart w:id="7" w:name="_Toc146214777"/>
+        <w:spacing w:line="360" w:lineRule="auto"/>
+        <w:jc w:val="both"/>
+        <w:rPr>
+          <w:lang w:val="es-MX"/>
+        </w:rPr>
+      </w:pPr>
+      <w:bookmarkStart w:id="7" w:name="_Toc146217163"/>
       <w:r>
         <w:rPr>
           <w:lang w:val="es-MX"/>
@@ -3964,7 +3940,7 @@
           <w:ilvl w:val="0"/>
           <w:numId w:val="6"/>
         </w:numPr>
-        <w:spacing w:line="276" w:lineRule="auto"/>
+        <w:spacing w:line="360" w:lineRule="auto"/>
         <w:jc w:val="both"/>
         <w:rPr>
           <w:lang w:val="es-MX"/>
@@ -3985,7 +3961,7 @@
           <w:ilvl w:val="1"/>
           <w:numId w:val="6"/>
         </w:numPr>
-        <w:spacing w:line="276" w:lineRule="auto"/>
+        <w:spacing w:line="360" w:lineRule="auto"/>
         <w:jc w:val="both"/>
         <w:rPr>
           <w:lang w:val="es-MX"/>
@@ -4004,7 +3980,7 @@
           <w:ilvl w:val="0"/>
           <w:numId w:val="6"/>
         </w:numPr>
-        <w:spacing w:line="276" w:lineRule="auto"/>
+        <w:spacing w:line="360" w:lineRule="auto"/>
         <w:jc w:val="both"/>
         <w:rPr>
           <w:lang w:val="es-MX"/>
@@ -4025,7 +4001,7 @@
           <w:ilvl w:val="1"/>
           <w:numId w:val="6"/>
         </w:numPr>
-        <w:spacing w:line="276" w:lineRule="auto"/>
+        <w:spacing w:line="360" w:lineRule="auto"/>
         <w:jc w:val="both"/>
         <w:rPr>
           <w:lang w:val="es-MX"/>
@@ -4044,7 +4020,7 @@
           <w:ilvl w:val="0"/>
           <w:numId w:val="6"/>
         </w:numPr>
-        <w:spacing w:line="276" w:lineRule="auto"/>
+        <w:spacing w:line="360" w:lineRule="auto"/>
         <w:jc w:val="both"/>
         <w:rPr>
           <w:lang w:val="es-MX"/>
@@ -4065,7 +4041,7 @@
           <w:ilvl w:val="1"/>
           <w:numId w:val="6"/>
         </w:numPr>
-        <w:spacing w:line="276" w:lineRule="auto"/>
+        <w:spacing w:line="360" w:lineRule="auto"/>
         <w:jc w:val="both"/>
         <w:rPr>
           <w:lang w:val="es-MX"/>
@@ -4084,7 +4060,7 @@
           <w:ilvl w:val="0"/>
           <w:numId w:val="6"/>
         </w:numPr>
-        <w:spacing w:line="276" w:lineRule="auto"/>
+        <w:spacing w:line="360" w:lineRule="auto"/>
         <w:jc w:val="both"/>
         <w:rPr>
           <w:lang w:val="es-MX"/>
@@ -4105,7 +4081,7 @@
           <w:ilvl w:val="1"/>
           <w:numId w:val="6"/>
         </w:numPr>
-        <w:spacing w:line="276" w:lineRule="auto"/>
+        <w:spacing w:line="360" w:lineRule="auto"/>
         <w:jc w:val="both"/>
         <w:rPr>
           <w:lang w:val="es-MX"/>
@@ -4124,7 +4100,7 @@
           <w:ilvl w:val="0"/>
           <w:numId w:val="6"/>
         </w:numPr>
-        <w:spacing w:line="276" w:lineRule="auto"/>
+        <w:spacing w:line="360" w:lineRule="auto"/>
         <w:jc w:val="both"/>
         <w:rPr>
           <w:lang w:val="es-MX"/>
@@ -4145,7 +4121,7 @@
           <w:ilvl w:val="1"/>
           <w:numId w:val="6"/>
         </w:numPr>
-        <w:spacing w:line="276" w:lineRule="auto"/>
+        <w:spacing w:line="360" w:lineRule="auto"/>
         <w:jc w:val="both"/>
         <w:rPr>
           <w:lang w:val="es-MX"/>
@@ -4164,7 +4140,7 @@
           <w:ilvl w:val="0"/>
           <w:numId w:val="6"/>
         </w:numPr>
-        <w:spacing w:line="276" w:lineRule="auto"/>
+        <w:spacing w:line="360" w:lineRule="auto"/>
         <w:jc w:val="both"/>
         <w:rPr>
           <w:lang w:val="es-MX"/>
@@ -4185,7 +4161,7 @@
           <w:ilvl w:val="1"/>
           <w:numId w:val="6"/>
         </w:numPr>
-        <w:spacing w:line="276" w:lineRule="auto"/>
+        <w:spacing w:line="360" w:lineRule="auto"/>
         <w:jc w:val="both"/>
         <w:rPr>
           <w:lang w:val="es-MX"/>
@@ -4210,7 +4186,7 @@
           <w:ilvl w:val="0"/>
           <w:numId w:val="6"/>
         </w:numPr>
-        <w:spacing w:line="276" w:lineRule="auto"/>
+        <w:spacing w:line="360" w:lineRule="auto"/>
         <w:jc w:val="both"/>
         <w:rPr>
           <w:lang w:val="es-MX"/>
@@ -4231,7 +4207,7 @@
           <w:ilvl w:val="1"/>
           <w:numId w:val="6"/>
         </w:numPr>
-        <w:spacing w:line="276" w:lineRule="auto"/>
+        <w:spacing w:line="360" w:lineRule="auto"/>
         <w:jc w:val="both"/>
         <w:rPr>
           <w:lang w:val="es-MX"/>
@@ -4250,7 +4226,7 @@
           <w:ilvl w:val="0"/>
           <w:numId w:val="6"/>
         </w:numPr>
-        <w:spacing w:line="276" w:lineRule="auto"/>
+        <w:spacing w:line="360" w:lineRule="auto"/>
         <w:jc w:val="both"/>
         <w:rPr>
           <w:lang w:val="es-MX"/>
@@ -4271,16 +4247,17 @@
           <w:ilvl w:val="1"/>
           <w:numId w:val="6"/>
         </w:numPr>
-        <w:spacing w:line="276" w:lineRule="auto"/>
-        <w:jc w:val="both"/>
-        <w:rPr>
-          <w:lang w:val="es-MX"/>
-        </w:rPr>
-      </w:pPr>
-      <w:r>
-        <w:rPr>
-          <w:lang w:val="es-MX"/>
-        </w:rPr>
+        <w:spacing w:line="360" w:lineRule="auto"/>
+        <w:jc w:val="both"/>
+        <w:rPr>
+          <w:lang w:val="es-MX"/>
+        </w:rPr>
+      </w:pPr>
+      <w:r>
+        <w:rPr>
+          <w:lang w:val="es-MX"/>
+        </w:rPr>
+        <w:lastRenderedPageBreak/>
         <w:t>Se implementará un sistema de autenticación para garantizar que solo usuarios autorizados puedan acceder al sistema.</w:t>
       </w:r>
     </w:p>
@@ -4290,7 +4267,7 @@
           <w:ilvl w:val="0"/>
           <w:numId w:val="6"/>
         </w:numPr>
-        <w:spacing w:line="276" w:lineRule="auto"/>
+        <w:spacing w:line="360" w:lineRule="auto"/>
         <w:jc w:val="both"/>
         <w:rPr>
           <w:lang w:val="es-MX"/>
@@ -4311,7 +4288,7 @@
           <w:ilvl w:val="1"/>
           <w:numId w:val="6"/>
         </w:numPr>
-        <w:spacing w:line="276" w:lineRule="auto"/>
+        <w:spacing w:line="360" w:lineRule="auto"/>
         <w:jc w:val="both"/>
         <w:rPr>
           <w:lang w:val="es-MX"/>
@@ -4330,7 +4307,7 @@
           <w:ilvl w:val="0"/>
           <w:numId w:val="6"/>
         </w:numPr>
-        <w:spacing w:line="276" w:lineRule="auto"/>
+        <w:spacing w:line="360" w:lineRule="auto"/>
         <w:jc w:val="both"/>
         <w:rPr>
           <w:lang w:val="es-MX"/>
@@ -4351,17 +4328,16 @@
           <w:ilvl w:val="1"/>
           <w:numId w:val="6"/>
         </w:numPr>
-        <w:spacing w:line="276" w:lineRule="auto"/>
-        <w:jc w:val="both"/>
-        <w:rPr>
-          <w:lang w:val="es-MX"/>
-        </w:rPr>
-      </w:pPr>
-      <w:r>
-        <w:rPr>
-          <w:lang w:val="es-MX"/>
-        </w:rPr>
-        <w:lastRenderedPageBreak/>
+        <w:spacing w:line="360" w:lineRule="auto"/>
+        <w:jc w:val="both"/>
+        <w:rPr>
+          <w:lang w:val="es-MX"/>
+        </w:rPr>
+      </w:pPr>
+      <w:r>
+        <w:rPr>
+          <w:lang w:val="es-MX"/>
+        </w:rPr>
         <w:t>La arquitectura del sistema se diseñará teniendo en cuenta la posibilidad de escalabilidad, de modo que pueda adaptarse a un aumento en la cantidad de productos o usuarios sin requerir cambios drásticos en la infraestructura.</w:t>
       </w:r>
     </w:p>
@@ -4371,7 +4347,7 @@
           <w:ilvl w:val="0"/>
           <w:numId w:val="6"/>
         </w:numPr>
-        <w:spacing w:line="276" w:lineRule="auto"/>
+        <w:spacing w:line="360" w:lineRule="auto"/>
         <w:jc w:val="both"/>
         <w:rPr>
           <w:lang w:val="es-MX"/>
@@ -4392,7 +4368,7 @@
           <w:ilvl w:val="1"/>
           <w:numId w:val="6"/>
         </w:numPr>
-        <w:spacing w:line="276" w:lineRule="auto"/>
+        <w:spacing w:line="360" w:lineRule="auto"/>
         <w:jc w:val="both"/>
         <w:rPr>
           <w:lang w:val="es-MX"/>
@@ -4411,7 +4387,7 @@
           <w:ilvl w:val="0"/>
           <w:numId w:val="6"/>
         </w:numPr>
-        <w:spacing w:line="276" w:lineRule="auto"/>
+        <w:spacing w:line="360" w:lineRule="auto"/>
         <w:jc w:val="both"/>
         <w:rPr>
           <w:lang w:val="es-MX"/>
@@ -4432,7 +4408,7 @@
           <w:ilvl w:val="1"/>
           <w:numId w:val="6"/>
         </w:numPr>
-        <w:spacing w:line="276" w:lineRule="auto"/>
+        <w:spacing w:line="360" w:lineRule="auto"/>
         <w:jc w:val="both"/>
         <w:rPr>
           <w:lang w:val="es-MX"/>
@@ -4451,7 +4427,7 @@
           <w:ilvl w:val="0"/>
           <w:numId w:val="6"/>
         </w:numPr>
-        <w:spacing w:line="276" w:lineRule="auto"/>
+        <w:spacing w:line="360" w:lineRule="auto"/>
         <w:jc w:val="both"/>
         <w:rPr>
           <w:lang w:val="es-MX"/>
@@ -4472,7 +4448,7 @@
           <w:ilvl w:val="1"/>
           <w:numId w:val="6"/>
         </w:numPr>
-        <w:spacing w:line="276" w:lineRule="auto"/>
+        <w:spacing w:line="360" w:lineRule="auto"/>
         <w:jc w:val="both"/>
         <w:rPr>
           <w:lang w:val="es-MX"/>
@@ -4491,7 +4467,7 @@
           <w:ilvl w:val="1"/>
           <w:numId w:val="6"/>
         </w:numPr>
-        <w:spacing w:line="276" w:lineRule="auto"/>
+        <w:spacing w:line="360" w:lineRule="auto"/>
         <w:jc w:val="both"/>
         <w:rPr>
           <w:lang w:val="es-MX"/>
@@ -4510,7 +4486,7 @@
           <w:ilvl w:val="0"/>
           <w:numId w:val="6"/>
         </w:numPr>
-        <w:spacing w:line="276" w:lineRule="auto"/>
+        <w:spacing w:line="360" w:lineRule="auto"/>
         <w:jc w:val="both"/>
         <w:rPr>
           <w:lang w:val="es-MX"/>
@@ -4531,22 +4507,23 @@
           <w:ilvl w:val="1"/>
           <w:numId w:val="6"/>
         </w:numPr>
-        <w:spacing w:line="276" w:lineRule="auto"/>
-        <w:jc w:val="both"/>
-        <w:rPr>
-          <w:lang w:val="es-MX"/>
-        </w:rPr>
-      </w:pPr>
-      <w:r>
-        <w:rPr>
-          <w:lang w:val="es-MX"/>
-        </w:rPr>
+        <w:spacing w:line="360" w:lineRule="auto"/>
+        <w:jc w:val="both"/>
+        <w:rPr>
+          <w:lang w:val="es-MX"/>
+        </w:rPr>
+      </w:pPr>
+      <w:r>
+        <w:rPr>
+          <w:lang w:val="es-MX"/>
+        </w:rPr>
+        <w:lastRenderedPageBreak/>
         <w:t>Se llevarán a cabo pruebas exhaustivas, incluyendo pruebas de unidad, pruebas de integración y pruebas de usuario, para garantizar la calidad y el funcionamiento adecuado del sistema.</w:t>
       </w:r>
     </w:p>
     <w:p>
       <w:pPr>
-        <w:spacing w:line="276" w:lineRule="auto"/>
+        <w:spacing w:line="360" w:lineRule="auto"/>
         <w:jc w:val="both"/>
         <w:rPr>
           <w:rFonts w:eastAsia="system-ui" w:cs="Arial"/>
@@ -4558,7 +4535,7 @@
     </w:p>
     <w:p>
       <w:pPr>
-        <w:spacing w:line="276" w:lineRule="auto"/>
+        <w:spacing w:line="360" w:lineRule="auto"/>
         <w:jc w:val="both"/>
         <w:rPr>
           <w:rFonts w:eastAsia="Arial Nova" w:cstheme="majorBidi"/>
@@ -4583,7 +4560,7 @@
     <w:p>
       <w:pPr>
         <w:pStyle w:val="Ttulo1"/>
-        <w:spacing w:line="276" w:lineRule="auto"/>
+        <w:spacing w:line="360" w:lineRule="auto"/>
         <w:jc w:val="both"/>
         <w:rPr>
           <w:rFonts w:eastAsia="Arial Nova"/>
@@ -4593,7 +4570,7 @@
           <w:lang w:val="es-MX"/>
         </w:rPr>
       </w:pPr>
-      <w:bookmarkStart w:id="8" w:name="_Toc146214778"/>
+      <w:bookmarkStart w:id="8" w:name="_Toc146217164"/>
       <w:r>
         <w:rPr>
           <w:rFonts w:eastAsia="Arial Nova"/>
@@ -4613,7 +4590,7 @@
           <w:ilvl w:val="0"/>
           <w:numId w:val="5"/>
         </w:numPr>
-        <w:spacing w:line="276" w:lineRule="auto"/>
+        <w:spacing w:line="360" w:lineRule="auto"/>
         <w:jc w:val="both"/>
         <w:rPr>
           <w:rFonts w:eastAsia="Arial Nova" w:cs="Arial"/>
@@ -4650,7 +4627,7 @@
           <w:ilvl w:val="0"/>
           <w:numId w:val="5"/>
         </w:numPr>
-        <w:spacing w:line="276" w:lineRule="auto"/>
+        <w:spacing w:line="360" w:lineRule="auto"/>
         <w:jc w:val="both"/>
         <w:rPr>
           <w:rFonts w:eastAsia="Arial Nova" w:cs="Arial"/>
@@ -4741,7 +4718,7 @@
           <w:ilvl w:val="0"/>
           <w:numId w:val="5"/>
         </w:numPr>
-        <w:spacing w:line="276" w:lineRule="auto"/>
+        <w:spacing w:line="360" w:lineRule="auto"/>
         <w:jc w:val="both"/>
         <w:rPr>
           <w:rFonts w:eastAsia="Arial Nova" w:cs="Arial"/>
@@ -4814,7 +4791,7 @@
           <w:ilvl w:val="0"/>
           <w:numId w:val="5"/>
         </w:numPr>
-        <w:spacing w:line="276" w:lineRule="auto"/>
+        <w:spacing w:line="360" w:lineRule="auto"/>
         <w:jc w:val="both"/>
         <w:rPr>
           <w:rFonts w:eastAsia="Arial Nova" w:cs="Arial"/>
@@ -4869,7 +4846,7 @@
           <w:ilvl w:val="0"/>
           <w:numId w:val="5"/>
         </w:numPr>
-        <w:spacing w:line="276" w:lineRule="auto"/>
+        <w:spacing w:line="360" w:lineRule="auto"/>
         <w:jc w:val="both"/>
         <w:rPr>
           <w:rFonts w:eastAsia="Arial Nova" w:cs="Arial"/>
@@ -4924,7 +4901,7 @@
           <w:ilvl w:val="0"/>
           <w:numId w:val="5"/>
         </w:numPr>
-        <w:spacing w:line="276" w:lineRule="auto"/>
+        <w:spacing w:line="360" w:lineRule="auto"/>
         <w:jc w:val="both"/>
         <w:rPr>
           <w:rFonts w:eastAsia="Arial Nova" w:cs="Arial"/>
@@ -4992,7 +4969,7 @@
     </w:p>
     <w:p>
       <w:pPr>
-        <w:spacing w:line="276" w:lineRule="auto"/>
+        <w:spacing w:line="360" w:lineRule="auto"/>
         <w:jc w:val="both"/>
         <w:rPr>
           <w:rFonts w:eastAsia="Arial Nova" w:cs="Arial"/>
@@ -5004,7 +4981,7 @@
     </w:p>
     <w:p>
       <w:pPr>
-        <w:spacing w:line="276" w:lineRule="auto"/>
+        <w:spacing w:line="360" w:lineRule="auto"/>
         <w:jc w:val="both"/>
         <w:rPr>
           <w:rFonts w:eastAsiaTheme="majorEastAsia" w:cstheme="majorBidi"/>
@@ -5024,13 +5001,13 @@
     <w:p>
       <w:pPr>
         <w:pStyle w:val="Ttulo1"/>
-        <w:spacing w:line="276" w:lineRule="auto"/>
-        <w:jc w:val="both"/>
-        <w:rPr>
-          <w:lang w:val="es-MX"/>
-        </w:rPr>
-      </w:pPr>
-      <w:bookmarkStart w:id="9" w:name="_Toc146214779"/>
+        <w:spacing w:line="360" w:lineRule="auto"/>
+        <w:jc w:val="both"/>
+        <w:rPr>
+          <w:lang w:val="es-MX"/>
+        </w:rPr>
+      </w:pPr>
+      <w:bookmarkStart w:id="9" w:name="_Toc146217165"/>
       <w:r>
         <w:rPr>
           <w:lang w:val="es-MX"/>
@@ -5042,7 +5019,7 @@
     </w:p>
     <w:p>
       <w:pPr>
-        <w:spacing w:line="276" w:lineRule="auto"/>
+        <w:spacing w:line="360" w:lineRule="auto"/>
         <w:jc w:val="both"/>
         <w:rPr>
           <w:lang w:val="es-MX"/>
@@ -5069,7 +5046,7 @@
     </w:p>
     <w:p>
       <w:pPr>
-        <w:spacing w:line="276" w:lineRule="auto"/>
+        <w:spacing w:line="360" w:lineRule="auto"/>
         <w:jc w:val="both"/>
         <w:rPr>
           <w:lang w:val="es-MX"/>
@@ -5084,7 +5061,7 @@
     </w:p>
     <w:p>
       <w:pPr>
-        <w:spacing w:line="276" w:lineRule="auto"/>
+        <w:spacing w:line="360" w:lineRule="auto"/>
         <w:jc w:val="both"/>
         <w:rPr>
           <w:lang w:val="es-MX"/>
@@ -5123,7 +5100,7 @@
     </w:p>
     <w:p>
       <w:pPr>
-        <w:spacing w:line="276" w:lineRule="auto"/>
+        <w:spacing w:line="360" w:lineRule="auto"/>
         <w:jc w:val="both"/>
         <w:rPr>
           <w:lang w:val="es-MX"/>
@@ -5138,7 +5115,7 @@
     </w:p>
     <w:p>
       <w:pPr>
-        <w:spacing w:line="276" w:lineRule="auto"/>
+        <w:spacing w:line="360" w:lineRule="auto"/>
         <w:jc w:val="both"/>
         <w:rPr>
           <w:b/>
@@ -5166,7 +5143,7 @@
           <w:ilvl w:val="0"/>
           <w:numId w:val="9"/>
         </w:numPr>
-        <w:spacing w:line="276" w:lineRule="auto"/>
+        <w:spacing w:line="360" w:lineRule="auto"/>
         <w:jc w:val="both"/>
         <w:rPr>
           <w:lang w:val="es-MX"/>
@@ -5207,7 +5184,74 @@
     </w:p>
     <w:p>
       <w:pPr>
-        <w:spacing w:line="276" w:lineRule="auto"/>
+        <w:spacing w:line="360" w:lineRule="auto"/>
+        <w:jc w:val="both"/>
+        <w:rPr>
+          <w:lang w:val="es-MX"/>
+        </w:rPr>
+      </w:pPr>
+    </w:p>
+    <w:p>
+      <w:pPr>
+        <w:spacing w:line="360" w:lineRule="auto"/>
+        <w:jc w:val="both"/>
+        <w:rPr>
+          <w:b/>
+          <w:bCs/>
+          <w:sz w:val="28"/>
+          <w:szCs w:val="24"/>
+          <w:lang w:val="es-MX"/>
+        </w:rPr>
+      </w:pPr>
+      <w:r>
+        <w:rPr>
+          <w:b/>
+          <w:bCs/>
+          <w:sz w:val="28"/>
+          <w:szCs w:val="24"/>
+          <w:lang w:val="es-MX"/>
+        </w:rPr>
+        <w:lastRenderedPageBreak/>
+        <w:t xml:space="preserve">Comparación con SAP </w:t>
+      </w:r>
+      <w:proofErr w:type="spellStart"/>
+      <w:r>
+        <w:rPr>
+          <w:b/>
+          <w:bCs/>
+          <w:sz w:val="28"/>
+          <w:szCs w:val="24"/>
+          <w:lang w:val="es-MX"/>
+        </w:rPr>
+        <w:t>Inventory</w:t>
+      </w:r>
+      <w:proofErr w:type="spellEnd"/>
+      <w:r>
+        <w:rPr>
+          <w:b/>
+          <w:bCs/>
+          <w:sz w:val="28"/>
+          <w:szCs w:val="24"/>
+          <w:lang w:val="es-MX"/>
+        </w:rPr>
+        <w:t xml:space="preserve"> </w:t>
+      </w:r>
+      <w:proofErr w:type="spellStart"/>
+      <w:r>
+        <w:rPr>
+          <w:b/>
+          <w:bCs/>
+          <w:sz w:val="28"/>
+          <w:szCs w:val="24"/>
+          <w:lang w:val="es-MX"/>
+        </w:rPr>
+        <w:t>Managment</w:t>
+      </w:r>
+      <w:proofErr w:type="spellEnd"/>
+    </w:p>
+    <w:p>
+      <w:pPr>
+        <w:spacing w:line="360" w:lineRule="auto"/>
         <w:jc w:val="both"/>
         <w:rPr>
           <w:lang w:val="es-MX"/>
@@ -5294,7 +5338,7 @@
     </w:p>
     <w:p>
       <w:pPr>
-        <w:spacing w:line="276" w:lineRule="auto"/>
+        <w:spacing w:line="360" w:lineRule="auto"/>
         <w:jc w:val="both"/>
         <w:rPr>
           <w:lang w:val="es-MX"/>
@@ -5309,26 +5353,21 @@
     </w:p>
     <w:p>
       <w:pPr>
-        <w:spacing w:line="276" w:lineRule="auto"/>
-        <w:jc w:val="both"/>
-        <w:rPr>
-          <w:lang w:val="es-MX"/>
-        </w:rPr>
-      </w:pPr>
-    </w:p>
-    <w:p>
-      <w:pPr>
-        <w:spacing w:line="276" w:lineRule="auto"/>
-        <w:jc w:val="both"/>
-        <w:rPr>
-          <w:lang w:val="es-MX"/>
-        </w:rPr>
-      </w:pPr>
-      <w:r>
-        <w:rPr>
-          <w:lang w:val="es-MX"/>
-        </w:rPr>
-        <w:lastRenderedPageBreak/>
+        <w:pStyle w:val="Prrafodelista"/>
+        <w:numPr>
+          <w:ilvl w:val="0"/>
+          <w:numId w:val="16"/>
+        </w:numPr>
+        <w:spacing w:line="360" w:lineRule="auto"/>
+        <w:jc w:val="both"/>
+        <w:rPr>
+          <w:lang w:val="es-MX"/>
+        </w:rPr>
+      </w:pPr>
+      <w:r>
+        <w:rPr>
+          <w:lang w:val="es-MX"/>
+        </w:rPr>
         <w:t>Registro de Productos:</w:t>
       </w:r>
     </w:p>
@@ -5339,17 +5378,17 @@
           <w:ilvl w:val="0"/>
           <w:numId w:val="9"/>
         </w:numPr>
-        <w:spacing w:line="276" w:lineRule="auto"/>
-        <w:jc w:val="both"/>
-        <w:rPr>
-          <w:lang w:val="es-MX"/>
-        </w:rPr>
-      </w:pPr>
-      <w:r>
-        <w:rPr>
-          <w:lang w:val="es-MX"/>
-        </w:rPr>
-        <w:t>Tu Sistema: Permite a los usuarios registrar nuevos productos en el sistema, incluyendo información como nombre, descripción, precio y cantidad inicial en stock.</w:t>
+        <w:spacing w:line="360" w:lineRule="auto"/>
+        <w:jc w:val="both"/>
+        <w:rPr>
+          <w:lang w:val="es-MX"/>
+        </w:rPr>
+      </w:pPr>
+      <w:r>
+        <w:rPr>
+          <w:lang w:val="es-MX"/>
+        </w:rPr>
+        <w:t>Sistema: Permite a los usuarios registrar nuevos productos en el sistema, incluyendo información como nombre, descripción, precio y cantidad inicial en stock.</w:t>
       </w:r>
     </w:p>
     <w:p>
@@ -5359,7 +5398,7 @@
           <w:ilvl w:val="0"/>
           <w:numId w:val="9"/>
         </w:numPr>
-        <w:spacing w:line="276" w:lineRule="auto"/>
+        <w:spacing w:line="360" w:lineRule="auto"/>
         <w:jc w:val="both"/>
         <w:rPr>
           <w:lang w:val="es-MX"/>
@@ -5388,7 +5427,7 @@
     </w:p>
     <w:p>
       <w:pPr>
-        <w:spacing w:line="276" w:lineRule="auto"/>
+        <w:spacing w:line="360" w:lineRule="auto"/>
         <w:jc w:val="both"/>
         <w:rPr>
           <w:lang w:val="es-MX"/>
@@ -5408,17 +5447,29 @@
           <w:ilvl w:val="0"/>
           <w:numId w:val="9"/>
         </w:numPr>
-        <w:spacing w:line="276" w:lineRule="auto"/>
-        <w:jc w:val="both"/>
-        <w:rPr>
-          <w:lang w:val="es-MX"/>
-        </w:rPr>
-      </w:pPr>
-      <w:r>
-        <w:rPr>
-          <w:lang w:val="es-MX"/>
-        </w:rPr>
-        <w:t>Sistema: Permite a los usuarios acceder y visualizar los inventarios existentes en el sistema.</w:t>
+        <w:spacing w:line="360" w:lineRule="auto"/>
+        <w:jc w:val="both"/>
+        <w:rPr>
+          <w:lang w:val="es-MX"/>
+        </w:rPr>
+      </w:pPr>
+      <w:r>
+        <w:rPr>
+          <w:lang w:val="es-MX"/>
+        </w:rPr>
+        <w:t xml:space="preserve">Sistema: Permite a los usuarios acceder y visualizar </w:t>
+      </w:r>
+      <w:r>
+        <w:rPr>
+          <w:lang w:val="es-MX"/>
+        </w:rPr>
+        <w:t xml:space="preserve">el inventario existente </w:t>
+      </w:r>
+      <w:r>
+        <w:rPr>
+          <w:lang w:val="es-MX"/>
+        </w:rPr>
+        <w:t>en el sistema.</w:t>
       </w:r>
     </w:p>
     <w:p>
@@ -5428,7 +5479,7 @@
           <w:ilvl w:val="0"/>
           <w:numId w:val="9"/>
         </w:numPr>
-        <w:spacing w:line="276" w:lineRule="auto"/>
+        <w:spacing w:line="360" w:lineRule="auto"/>
         <w:jc w:val="both"/>
         <w:rPr>
           <w:lang w:val="es-MX"/>
@@ -5457,7 +5508,7 @@
     </w:p>
     <w:p>
       <w:pPr>
-        <w:spacing w:line="276" w:lineRule="auto"/>
+        <w:spacing w:line="360" w:lineRule="auto"/>
         <w:jc w:val="both"/>
         <w:rPr>
           <w:lang w:val="es-MX"/>
@@ -5476,7 +5527,7 @@
           <w:ilvl w:val="0"/>
           <w:numId w:val="14"/>
         </w:numPr>
-        <w:spacing w:line="276" w:lineRule="auto"/>
+        <w:spacing w:line="360" w:lineRule="auto"/>
         <w:jc w:val="both"/>
         <w:rPr>
           <w:lang w:val="es-MX"/>
@@ -5495,7 +5546,7 @@
           <w:ilvl w:val="0"/>
           <w:numId w:val="14"/>
         </w:numPr>
-        <w:spacing w:line="276" w:lineRule="auto"/>
+        <w:spacing w:line="360" w:lineRule="auto"/>
         <w:jc w:val="both"/>
         <w:rPr>
           <w:lang w:val="es-MX"/>
@@ -5524,16 +5575,17 @@
     </w:p>
     <w:p>
       <w:pPr>
-        <w:spacing w:line="276" w:lineRule="auto"/>
-        <w:jc w:val="both"/>
-        <w:rPr>
-          <w:lang w:val="es-MX"/>
-        </w:rPr>
-      </w:pPr>
-      <w:r>
-        <w:rPr>
-          <w:lang w:val="es-MX"/>
-        </w:rPr>
+        <w:spacing w:line="360" w:lineRule="auto"/>
+        <w:jc w:val="both"/>
+        <w:rPr>
+          <w:lang w:val="es-MX"/>
+        </w:rPr>
+      </w:pPr>
+      <w:r>
+        <w:rPr>
+          <w:lang w:val="es-MX"/>
+        </w:rPr>
+        <w:lastRenderedPageBreak/>
         <w:t>4</w:t>
       </w:r>
       <w:r>
@@ -5549,17 +5601,17 @@
           <w:ilvl w:val="0"/>
           <w:numId w:val="12"/>
         </w:numPr>
-        <w:spacing w:line="276" w:lineRule="auto"/>
-        <w:jc w:val="both"/>
-        <w:rPr>
-          <w:lang w:val="es-MX"/>
-        </w:rPr>
-      </w:pPr>
-      <w:r>
-        <w:rPr>
-          <w:lang w:val="es-MX"/>
-        </w:rPr>
-        <w:t>Sistema: Proporciona a los usuarios la opción de eliminar productos obsoletos o no disponibles.</w:t>
+        <w:spacing w:line="360" w:lineRule="auto"/>
+        <w:jc w:val="both"/>
+        <w:rPr>
+          <w:lang w:val="es-MX"/>
+        </w:rPr>
+      </w:pPr>
+      <w:r>
+        <w:rPr>
+          <w:lang w:val="es-MX"/>
+        </w:rPr>
+        <w:t>Sistema: Proporciona a los usuarios la opción de eliminar productos obsoleto.</w:t>
       </w:r>
     </w:p>
     <w:p>
@@ -5568,7 +5620,7 @@
           <w:ilvl w:val="0"/>
           <w:numId w:val="12"/>
         </w:numPr>
-        <w:spacing w:line="276" w:lineRule="auto"/>
+        <w:spacing w:line="360" w:lineRule="auto"/>
         <w:jc w:val="both"/>
         <w:rPr>
           <w:lang w:val="es-MX"/>
@@ -5597,7 +5649,7 @@
     </w:p>
     <w:p>
       <w:pPr>
-        <w:spacing w:line="276" w:lineRule="auto"/>
+        <w:spacing w:line="360" w:lineRule="auto"/>
         <w:jc w:val="both"/>
         <w:rPr>
           <w:lang w:val="es-MX"/>
@@ -5622,17 +5674,17 @@
           <w:ilvl w:val="0"/>
           <w:numId w:val="13"/>
         </w:numPr>
-        <w:spacing w:line="276" w:lineRule="auto"/>
-        <w:jc w:val="both"/>
-        <w:rPr>
-          <w:lang w:val="es-MX"/>
-        </w:rPr>
-      </w:pPr>
-      <w:r>
-        <w:rPr>
-          <w:lang w:val="es-MX"/>
-        </w:rPr>
-        <w:t>Tu Sistema: Permite a los usuarios buscar productos por nombre.</w:t>
+        <w:spacing w:line="360" w:lineRule="auto"/>
+        <w:jc w:val="both"/>
+        <w:rPr>
+          <w:lang w:val="es-MX"/>
+        </w:rPr>
+      </w:pPr>
+      <w:r>
+        <w:rPr>
+          <w:lang w:val="es-MX"/>
+        </w:rPr>
+        <w:t>Sistema: Permite a los usuarios buscar productos por nombre.</w:t>
       </w:r>
     </w:p>
     <w:p>
@@ -5641,7 +5693,7 @@
           <w:ilvl w:val="0"/>
           <w:numId w:val="13"/>
         </w:numPr>
-        <w:spacing w:line="276" w:lineRule="auto"/>
+        <w:spacing w:line="360" w:lineRule="auto"/>
         <w:jc w:val="both"/>
         <w:rPr>
           <w:lang w:val="es-MX"/>
@@ -5670,7 +5722,7 @@
     </w:p>
     <w:p>
       <w:pPr>
-        <w:spacing w:line="276" w:lineRule="auto"/>
+        <w:spacing w:line="360" w:lineRule="auto"/>
         <w:jc w:val="both"/>
         <w:rPr>
           <w:lang w:val="es-MX"/>
@@ -5695,18 +5747,17 @@
           <w:ilvl w:val="0"/>
           <w:numId w:val="15"/>
         </w:numPr>
-        <w:spacing w:line="276" w:lineRule="auto"/>
-        <w:jc w:val="both"/>
-        <w:rPr>
-          <w:lang w:val="es-MX"/>
-        </w:rPr>
-      </w:pPr>
-      <w:r>
-        <w:rPr>
-          <w:lang w:val="es-MX"/>
-        </w:rPr>
-        <w:lastRenderedPageBreak/>
-        <w:t xml:space="preserve">Tu Sistema: Cuenta con una interfaz de usuario intuitiva diseñada para usuarios </w:t>
+        <w:spacing w:line="360" w:lineRule="auto"/>
+        <w:jc w:val="both"/>
+        <w:rPr>
+          <w:lang w:val="es-MX"/>
+        </w:rPr>
+      </w:pPr>
+      <w:r>
+        <w:rPr>
+          <w:lang w:val="es-MX"/>
+        </w:rPr>
+        <w:t xml:space="preserve">Sistema: Cuenta con una interfaz de usuario intuitiva diseñada para usuarios </w:t>
       </w:r>
       <w:r>
         <w:rPr>
@@ -5714,14 +5765,12 @@
         </w:rPr>
         <w:t xml:space="preserve">sin un conocimiento </w:t>
       </w:r>
-      <w:proofErr w:type="spellStart"/>
-      <w:r>
-        <w:rPr>
-          <w:lang w:val="es-MX"/>
-        </w:rPr>
-        <w:t>tecnico</w:t>
-      </w:r>
-      <w:proofErr w:type="spellEnd"/>
+      <w:r>
+        <w:rPr>
+          <w:lang w:val="es-MX"/>
+        </w:rPr>
+        <w:t>técnico</w:t>
+      </w:r>
       <w:r>
         <w:rPr>
           <w:lang w:val="es-MX"/>
@@ -5735,7 +5784,7 @@
           <w:ilvl w:val="0"/>
           <w:numId w:val="15"/>
         </w:numPr>
-        <w:spacing w:line="276" w:lineRule="auto"/>
+        <w:spacing w:line="360" w:lineRule="auto"/>
         <w:jc w:val="both"/>
         <w:rPr>
           <w:lang w:val="es-MX"/>
@@ -5764,7 +5813,7 @@
     </w:p>
     <w:p>
       <w:pPr>
-        <w:spacing w:line="276" w:lineRule="auto"/>
+        <w:spacing w:line="360" w:lineRule="auto"/>
         <w:jc w:val="both"/>
         <w:rPr>
           <w:b/>
@@ -5792,7 +5841,7 @@
           <w:ilvl w:val="0"/>
           <w:numId w:val="8"/>
         </w:numPr>
-        <w:spacing w:line="276" w:lineRule="auto"/>
+        <w:spacing w:line="360" w:lineRule="auto"/>
         <w:jc w:val="both"/>
         <w:rPr>
           <w:lang w:val="es-MX"/>
@@ -5807,7 +5856,7 @@
     </w:p>
     <w:p>
       <w:pPr>
-        <w:spacing w:line="276" w:lineRule="auto"/>
+        <w:spacing w:line="360" w:lineRule="auto"/>
         <w:jc w:val="both"/>
         <w:rPr>
           <w:lang w:val="es-MX"/>
@@ -5851,7 +5900,7 @@
           <w:ilvl w:val="0"/>
           <w:numId w:val="8"/>
         </w:numPr>
-        <w:spacing w:line="276" w:lineRule="auto"/>
+        <w:spacing w:line="360" w:lineRule="auto"/>
         <w:jc w:val="both"/>
         <w:rPr>
           <w:lang w:val="es-MX"/>
@@ -5866,7 +5915,7 @@
     </w:p>
     <w:p>
       <w:pPr>
-        <w:spacing w:line="276" w:lineRule="auto"/>
+        <w:spacing w:line="360" w:lineRule="auto"/>
         <w:jc w:val="both"/>
         <w:rPr>
           <w:lang w:val="es-MX"/>
@@ -5886,22 +5935,23 @@
           <w:ilvl w:val="0"/>
           <w:numId w:val="8"/>
         </w:numPr>
-        <w:spacing w:line="276" w:lineRule="auto"/>
-        <w:jc w:val="both"/>
-        <w:rPr>
-          <w:lang w:val="es-MX"/>
-        </w:rPr>
-      </w:pPr>
-      <w:r>
-        <w:rPr>
-          <w:lang w:val="es-MX"/>
-        </w:rPr>
+        <w:spacing w:line="360" w:lineRule="auto"/>
+        <w:jc w:val="both"/>
+        <w:rPr>
+          <w:lang w:val="es-MX"/>
+        </w:rPr>
+      </w:pPr>
+      <w:r>
+        <w:rPr>
+          <w:lang w:val="es-MX"/>
+        </w:rPr>
+        <w:lastRenderedPageBreak/>
         <w:t>IDE</w:t>
       </w:r>
     </w:p>
     <w:p>
       <w:pPr>
-        <w:spacing w:line="276" w:lineRule="auto"/>
+        <w:spacing w:line="360" w:lineRule="auto"/>
         <w:jc w:val="both"/>
         <w:rPr>
           <w:lang w:val="es-MX"/>
@@ -5946,6 +5996,7 @@
     </w:p>
     <w:p>
       <w:pPr>
+        <w:spacing w:line="360" w:lineRule="auto"/>
         <w:rPr>
           <w:lang w:val="es-MX"/>
         </w:rPr>
@@ -5960,25 +6011,52 @@
     <w:p>
       <w:pPr>
         <w:pStyle w:val="Ttulo1"/>
-        <w:spacing w:line="276" w:lineRule="auto"/>
-        <w:jc w:val="both"/>
-        <w:rPr>
-          <w:lang w:val="es-MX"/>
-        </w:rPr>
-      </w:pPr>
-      <w:bookmarkStart w:id="10" w:name="_Toc146214780"/>
+        <w:spacing w:line="360" w:lineRule="auto"/>
+        <w:jc w:val="both"/>
+        <w:rPr>
+          <w:lang w:val="es-MX"/>
+        </w:rPr>
+      </w:pPr>
+      <w:bookmarkStart w:id="10" w:name="_Toc146217166"/>
       <w:r>
         <w:rPr>
           <w:lang w:val="es-MX"/>
         </w:rPr>
         <w:lastRenderedPageBreak/>
+        <w:t>Referencias</w:t>
+      </w:r>
+      <w:bookmarkEnd w:id="10"/>
+    </w:p>
+    <w:p>
+      <w:pPr>
+        <w:pStyle w:val="Prrafodelista"/>
+        <w:numPr>
+          <w:ilvl w:val="0"/>
+          <w:numId w:val="8"/>
+        </w:numPr>
+        <w:spacing w:line="360" w:lineRule="auto"/>
+        <w:rPr>
+          <w:b/>
+          <w:bCs/>
+          <w:sz w:val="28"/>
+          <w:szCs w:val="24"/>
+          <w:lang w:val="es-MX"/>
+        </w:rPr>
+      </w:pPr>
+      <w:r>
+        <w:rPr>
+          <w:b/>
+          <w:bCs/>
+          <w:sz w:val="28"/>
+          <w:szCs w:val="24"/>
+          <w:lang w:val="es-MX"/>
+        </w:rPr>
         <w:t>Bibliografía</w:t>
       </w:r>
-      <w:bookmarkEnd w:id="10"/>
-    </w:p>
-    <w:p>
-      <w:pPr>
-        <w:spacing w:line="276" w:lineRule="auto"/>
+    </w:p>
+    <w:p>
+      <w:pPr>
+        <w:spacing w:line="360" w:lineRule="auto"/>
         <w:jc w:val="both"/>
       </w:pPr>
       <w:r>
@@ -5993,7 +6071,7 @@
     </w:p>
     <w:p>
       <w:pPr>
-        <w:spacing w:line="276" w:lineRule="auto"/>
+        <w:spacing w:line="360" w:lineRule="auto"/>
         <w:jc w:val="both"/>
       </w:pPr>
       <w:r>
@@ -6023,7 +6101,159 @@
     </w:p>
     <w:p>
       <w:pPr>
-        <w:spacing w:line="276" w:lineRule="auto"/>
+        <w:pStyle w:val="Prrafodelista"/>
+        <w:numPr>
+          <w:ilvl w:val="0"/>
+          <w:numId w:val="8"/>
+        </w:numPr>
+        <w:spacing w:line="360" w:lineRule="auto"/>
+        <w:jc w:val="both"/>
+        <w:rPr>
+          <w:b/>
+          <w:bCs/>
+          <w:sz w:val="28"/>
+          <w:szCs w:val="24"/>
+        </w:rPr>
+      </w:pPr>
+      <w:proofErr w:type="spellStart"/>
+      <w:r>
+        <w:rPr>
+          <w:b/>
+          <w:bCs/>
+          <w:sz w:val="28"/>
+          <w:szCs w:val="24"/>
+        </w:rPr>
+        <w:t>Recursos</w:t>
+      </w:r>
+      <w:proofErr w:type="spellEnd"/>
+      <w:r>
+        <w:rPr>
+          <w:b/>
+          <w:bCs/>
+          <w:sz w:val="28"/>
+          <w:szCs w:val="24"/>
+        </w:rPr>
+        <w:t xml:space="preserve"> </w:t>
+      </w:r>
+      <w:proofErr w:type="spellStart"/>
+      <w:r>
+        <w:rPr>
+          <w:b/>
+          <w:bCs/>
+          <w:sz w:val="28"/>
+          <w:szCs w:val="24"/>
+        </w:rPr>
+        <w:t>digitales</w:t>
+      </w:r>
+      <w:proofErr w:type="spellEnd"/>
+    </w:p>
+    <w:p>
+      <w:pPr>
+        <w:spacing w:line="360" w:lineRule="auto"/>
+        <w:jc w:val="both"/>
+      </w:pPr>
+      <w:r>
+        <w:t>Overview Inventory Management</w:t>
+      </w:r>
+      <w:r>
+        <w:t>. (s. f.</w:t>
+      </w:r>
+      <w:r>
+        <w:t xml:space="preserve">). SAP. </w:t>
+      </w:r>
+    </w:p>
+    <w:p>
+      <w:pPr>
+        <w:spacing w:line="360" w:lineRule="auto"/>
+        <w:ind w:left="720"/>
+        <w:jc w:val="both"/>
+      </w:pPr>
+      <w:hyperlink r:id="rId12" w:history="1">
+        <w:r>
+          <w:rPr>
+            <w:rStyle w:val="Hipervnculo"/>
+          </w:rPr>
+          <w:t>https://help.sap.com/docs/SAP_S4HANA_ON-PREMISE/91b21005dded4984bcccf4a69ae1300c/9d688de41e684f2c9c6b467ef8e0ba6f.html</w:t>
+        </w:r>
+      </w:hyperlink>
+    </w:p>
+    <w:p>
+      <w:pPr>
+        <w:spacing w:line="360" w:lineRule="auto"/>
+        <w:jc w:val="both"/>
+      </w:pPr>
+      <w:proofErr w:type="spellStart"/>
+      <w:r>
+        <w:rPr>
+          <w:lang w:val="es-MX"/>
+        </w:rPr>
+        <w:t>Vaibhavi</w:t>
+      </w:r>
+      <w:proofErr w:type="spellEnd"/>
+      <w:r>
+        <w:rPr>
+          <w:lang w:val="es-MX"/>
+        </w:rPr>
+        <w:t>, K. (1 de octubre de 2022</w:t>
+      </w:r>
+      <w:r>
+        <w:rPr>
+          <w:lang w:val="es-MX"/>
+        </w:rPr>
+        <w:t xml:space="preserve">). </w:t>
+      </w:r>
+      <w:r>
+        <w:t>SAP Inventory Management – Everything you must know</w:t>
+      </w:r>
+      <w:r>
+        <w:t>.</w:t>
+      </w:r>
+      <w:r>
+        <w:t xml:space="preserve"> </w:t>
+      </w:r>
+      <w:r>
+        <w:rPr>
+          <w:lang w:val="es-MX"/>
+        </w:rPr>
+        <w:t>SAP.</w:t>
+      </w:r>
+    </w:p>
+    <w:p>
+      <w:pPr>
+        <w:spacing w:line="360" w:lineRule="auto"/>
+        <w:ind w:left="720"/>
+        <w:jc w:val="both"/>
+      </w:pPr>
+      <w:hyperlink r:id="rId13" w:history="1">
+        <w:r>
+          <w:rPr>
+            <w:rStyle w:val="Hipervnculo"/>
+          </w:rPr>
+          <w:t>SAP Inventory Management – Everything you must know | SAP Blogs</w:t>
+        </w:r>
+      </w:hyperlink>
+    </w:p>
+    <w:p>
+      <w:pPr>
+        <w:spacing w:line="360" w:lineRule="auto"/>
+        <w:jc w:val="both"/>
+      </w:pPr>
+    </w:p>
+    <w:p>
+      <w:pPr>
+        <w:spacing w:line="360" w:lineRule="auto"/>
+        <w:jc w:val="both"/>
+      </w:pPr>
+    </w:p>
+    <w:p>
+      <w:pPr>
+        <w:spacing w:line="360" w:lineRule="auto"/>
+        <w:jc w:val="both"/>
+      </w:pPr>
+    </w:p>
+    <w:p>
+      <w:pPr>
+        <w:spacing w:line="360" w:lineRule="auto"/>
         <w:jc w:val="both"/>
         <w:rPr>
           <w:rFonts w:eastAsia="Arial Nova" w:cs="Arial"/>
@@ -6033,8 +6263,8 @@
       </w:pPr>
     </w:p>
     <w:sectPr>
-      <w:headerReference w:type="default" r:id="rId12"/>
-      <w:footerReference w:type="default" r:id="rId13"/>
+      <w:headerReference w:type="default" r:id="rId14"/>
+      <w:footerReference w:type="default" r:id="rId15"/>
       <w:pgSz w:w="12240" w:h="15840"/>
       <w:pgMar w:top="1418" w:right="1701" w:bottom="1418" w:left="1701" w:header="720" w:footer="720" w:gutter="0"/>
       <w:cols w:space="720"/>
@@ -6384,7 +6614,7 @@
   <w:abstractNum w:abstractNumId="2" w15:restartNumberingAfterBreak="0">
     <w:nsid w:val="26D0388B"/>
     <w:multiLevelType w:val="hybridMultilevel"/>
-    <w:tmpl w:val="62E2E196"/>
+    <w:tmpl w:val="BC9079FA"/>
     <w:lvl w:ilvl="0" w:tplc="080A0001">
       <w:start w:val="1"/>
       <w:numFmt w:val="bullet"/>
@@ -7701,6 +7931,95 @@
     </w:lvl>
   </w:abstractNum>
   <w:abstractNum w:abstractNumId="12" w15:restartNumberingAfterBreak="0">
+    <w:nsid w:val="524E4862"/>
+    <w:multiLevelType w:val="hybridMultilevel"/>
+    <w:tmpl w:val="35DE0E2E"/>
+    <w:lvl w:ilvl="0" w:tplc="080A000F">
+      <w:start w:val="1"/>
+      <w:numFmt w:val="decimal"/>
+      <w:lvlText w:val="%1."/>
+      <w:lvlJc w:val="left"/>
+      <w:pPr>
+        <w:ind w:left="720" w:hanging="360"/>
+      </w:pPr>
+      <w:rPr>
+        <w:rFonts w:hint="default"/>
+      </w:rPr>
+    </w:lvl>
+    <w:lvl w:ilvl="1" w:tplc="080A0019" w:tentative="1">
+      <w:start w:val="1"/>
+      <w:numFmt w:val="lowerLetter"/>
+      <w:lvlText w:val="%2."/>
+      <w:lvlJc w:val="left"/>
+      <w:pPr>
+        <w:ind w:left="1440" w:hanging="360"/>
+      </w:pPr>
+    </w:lvl>
+    <w:lvl w:ilvl="2" w:tplc="080A001B" w:tentative="1">
+      <w:start w:val="1"/>
+      <w:numFmt w:val="lowerRoman"/>
+      <w:lvlText w:val="%3."/>
+      <w:lvlJc w:val="right"/>
+      <w:pPr>
+        <w:ind w:left="2160" w:hanging="180"/>
+      </w:pPr>
+    </w:lvl>
+    <w:lvl w:ilvl="3" w:tplc="080A000F" w:tentative="1">
+      <w:start w:val="1"/>
+      <w:numFmt w:val="decimal"/>
+      <w:lvlText w:val="%4."/>
+      <w:lvlJc w:val="left"/>
+      <w:pPr>
+        <w:ind w:left="2880" w:hanging="360"/>
+      </w:pPr>
+    </w:lvl>
+    <w:lvl w:ilvl="4" w:tplc="080A0019" w:tentative="1">
+      <w:start w:val="1"/>
+      <w:numFmt w:val="lowerLetter"/>
+      <w:lvlText w:val="%5."/>
+      <w:lvlJc w:val="left"/>
+      <w:pPr>
+        <w:ind w:left="3600" w:hanging="360"/>
+      </w:pPr>
+    </w:lvl>
+    <w:lvl w:ilvl="5" w:tplc="080A001B" w:tentative="1">
+      <w:start w:val="1"/>
+      <w:numFmt w:val="lowerRoman"/>
+      <w:lvlText w:val="%6."/>
+      <w:lvlJc w:val="right"/>
+      <w:pPr>
+        <w:ind w:left="4320" w:hanging="180"/>
+      </w:pPr>
+    </w:lvl>
+    <w:lvl w:ilvl="6" w:tplc="080A000F" w:tentative="1">
+      <w:start w:val="1"/>
+      <w:numFmt w:val="decimal"/>
+      <w:lvlText w:val="%7."/>
+      <w:lvlJc w:val="left"/>
+      <w:pPr>
+        <w:ind w:left="5040" w:hanging="360"/>
+      </w:pPr>
+    </w:lvl>
+    <w:lvl w:ilvl="7" w:tplc="080A0019" w:tentative="1">
+      <w:start w:val="1"/>
+      <w:numFmt w:val="lowerLetter"/>
+      <w:lvlText w:val="%8."/>
+      <w:lvlJc w:val="left"/>
+      <w:pPr>
+        <w:ind w:left="5760" w:hanging="360"/>
+      </w:pPr>
+    </w:lvl>
+    <w:lvl w:ilvl="8" w:tplc="080A001B" w:tentative="1">
+      <w:start w:val="1"/>
+      <w:numFmt w:val="lowerRoman"/>
+      <w:lvlText w:val="%9."/>
+      <w:lvlJc w:val="right"/>
+      <w:pPr>
+        <w:ind w:left="6480" w:hanging="180"/>
+      </w:pPr>
+    </w:lvl>
+  </w:abstractNum>
+  <w:abstractNum w:abstractNumId="13" w15:restartNumberingAfterBreak="0">
     <w:nsid w:val="5B54662B"/>
     <w:multiLevelType w:val="multilevel"/>
     <w:tmpl w:val="81D2C1F8"/>
@@ -7813,7 +8132,7 @@
       </w:pPr>
     </w:lvl>
   </w:abstractNum>
-  <w:abstractNum w:abstractNumId="13" w15:restartNumberingAfterBreak="0">
+  <w:abstractNum w:abstractNumId="14" w15:restartNumberingAfterBreak="0">
     <w:nsid w:val="5D5F4646"/>
     <w:multiLevelType w:val="multilevel"/>
     <w:tmpl w:val="9B046C8A"/>
@@ -7926,7 +8245,7 @@
       </w:pPr>
     </w:lvl>
   </w:abstractNum>
-  <w:abstractNum w:abstractNumId="14" w15:restartNumberingAfterBreak="0">
+  <w:abstractNum w:abstractNumId="15" w15:restartNumberingAfterBreak="0">
     <w:nsid w:val="5DE610F2"/>
     <w:multiLevelType w:val="hybridMultilevel"/>
     <w:tmpl w:val="5C628648"/>
@@ -8040,7 +8359,7 @@
     </w:lvl>
   </w:abstractNum>
   <w:num w:numId="1" w16cid:durableId="1258900053">
-    <w:abstractNumId w:val="12"/>
+    <w:abstractNumId w:val="13"/>
   </w:num>
   <w:num w:numId="2" w16cid:durableId="180172373">
     <w:abstractNumId w:val="3"/>
@@ -8049,7 +8368,7 @@
     <w:abstractNumId w:val="8"/>
   </w:num>
   <w:num w:numId="4" w16cid:durableId="1862433464">
-    <w:abstractNumId w:val="13"/>
+    <w:abstractNumId w:val="14"/>
   </w:num>
   <w:num w:numId="5" w16cid:durableId="1722628701">
     <w:abstractNumId w:val="11"/>
@@ -8064,7 +8383,7 @@
     <w:abstractNumId w:val="2"/>
   </w:num>
   <w:num w:numId="9" w16cid:durableId="1336036989">
-    <w:abstractNumId w:val="14"/>
+    <w:abstractNumId w:val="15"/>
   </w:num>
   <w:num w:numId="10" w16cid:durableId="800001439">
     <w:abstractNumId w:val="7"/>
@@ -8083,6 +8402,9 @@
   </w:num>
   <w:num w:numId="15" w16cid:durableId="750079557">
     <w:abstractNumId w:val="6"/>
+  </w:num>
+  <w:num w:numId="16" w16cid:durableId="443811620">
+    <w:abstractNumId w:val="12"/>
   </w:num>
 </w:numbering>
 </file>
@@ -8732,6 +9054,18 @@
       <w:sz w:val="24"/>
     </w:rPr>
   </w:style>
+  <w:style w:type="character" w:styleId="Mencinsinresolver">
+    <w:name w:val="Unresolved Mention"/>
+    <w:basedOn w:val="Fuentedeprrafopredeter"/>
+    <w:uiPriority w:val="99"/>
+    <w:semiHidden/>
+    <w:unhideWhenUsed/>
+    <w:rsid w:val="008B361D"/>
+    <w:rPr>
+      <w:color w:val="605E5C"/>
+      <w:shd w:val="clear" w:color="auto" w:fill="E1DFDD"/>
+    </w:rPr>
+  </w:style>
 </w:styles>
 </file>
 

</xml_diff>

<commit_message>
cambio en el orden de los apartados
</commit_message>
<xml_diff>
--- a/Gestor de Inventarios.docx
+++ b/Gestor de Inventarios.docx
@@ -1486,6 +1486,7 @@
             <w:tabs>
               <w:tab w:val="right" w:leader="dot" w:pos="8828"/>
             </w:tabs>
+            <w:spacing w:line="360" w:lineRule="auto"/>
             <w:rPr>
               <w:rFonts w:asciiTheme="minorHAnsi" w:eastAsiaTheme="minorEastAsia" w:hAnsiTheme="minorHAnsi"/>
               <w:noProof/>
@@ -1513,7 +1514,7 @@
             </w:rPr>
             <w:fldChar w:fldCharType="separate"/>
           </w:r>
-          <w:hyperlink w:anchor="_Toc146217156" w:history="1">
+          <w:hyperlink w:anchor="_Toc146220528" w:history="1">
             <w:r>
               <w:rPr>
                 <w:rStyle w:val="Hipervnculo"/>
@@ -1543,7 +1544,7 @@
                 <w:noProof/>
                 <w:webHidden/>
               </w:rPr>
-              <w:instrText xml:space="preserve"> PAGEREF _Toc146217156 \h </w:instrText>
+              <w:instrText xml:space="preserve"> PAGEREF _Toc146220528 \h </w:instrText>
             </w:r>
             <w:r>
               <w:rPr>
@@ -1580,6 +1581,7 @@
             <w:tabs>
               <w:tab w:val="right" w:leader="dot" w:pos="8828"/>
             </w:tabs>
+            <w:spacing w:line="360" w:lineRule="auto"/>
             <w:rPr>
               <w:rFonts w:asciiTheme="minorHAnsi" w:eastAsiaTheme="minorEastAsia" w:hAnsiTheme="minorHAnsi"/>
               <w:noProof/>
@@ -1589,7 +1591,7 @@
               <w14:ligatures w14:val="standardContextual"/>
             </w:rPr>
           </w:pPr>
-          <w:hyperlink w:anchor="_Toc146217157" w:history="1">
+          <w:hyperlink w:anchor="_Toc146220529" w:history="1">
             <w:r>
               <w:rPr>
                 <w:rStyle w:val="Hipervnculo"/>
@@ -1619,7 +1621,7 @@
                 <w:noProof/>
                 <w:webHidden/>
               </w:rPr>
-              <w:instrText xml:space="preserve"> PAGEREF _Toc146217157 \h </w:instrText>
+              <w:instrText xml:space="preserve"> PAGEREF _Toc146220529 \h </w:instrText>
             </w:r>
             <w:r>
               <w:rPr>
@@ -1656,6 +1658,7 @@
             <w:tabs>
               <w:tab w:val="right" w:leader="dot" w:pos="8828"/>
             </w:tabs>
+            <w:spacing w:line="360" w:lineRule="auto"/>
             <w:rPr>
               <w:rFonts w:asciiTheme="minorHAnsi" w:eastAsiaTheme="minorEastAsia" w:hAnsiTheme="minorHAnsi"/>
               <w:noProof/>
@@ -1665,7 +1668,7 @@
               <w14:ligatures w14:val="standardContextual"/>
             </w:rPr>
           </w:pPr>
-          <w:hyperlink w:anchor="_Toc146217158" w:history="1">
+          <w:hyperlink w:anchor="_Toc146220530" w:history="1">
             <w:r>
               <w:rPr>
                 <w:rStyle w:val="Hipervnculo"/>
@@ -1674,7 +1677,7 @@
                 <w:noProof/>
                 <w:lang w:val="es-MX"/>
               </w:rPr>
-              <w:t>Objetivo general del proyecto</w:t>
+              <w:t>Hipótesis</w:t>
             </w:r>
             <w:r>
               <w:rPr>
@@ -1695,7 +1698,7 @@
                 <w:noProof/>
                 <w:webHidden/>
               </w:rPr>
-              <w:instrText xml:space="preserve"> PAGEREF _Toc146217158 \h </w:instrText>
+              <w:instrText xml:space="preserve"> PAGEREF _Toc146220530 \h </w:instrText>
             </w:r>
             <w:r>
               <w:rPr>
@@ -1732,6 +1735,7 @@
             <w:tabs>
               <w:tab w:val="right" w:leader="dot" w:pos="8828"/>
             </w:tabs>
+            <w:spacing w:line="360" w:lineRule="auto"/>
             <w:rPr>
               <w:rFonts w:asciiTheme="minorHAnsi" w:eastAsiaTheme="minorEastAsia" w:hAnsiTheme="minorHAnsi"/>
               <w:noProof/>
@@ -1741,7 +1745,7 @@
               <w14:ligatures w14:val="standardContextual"/>
             </w:rPr>
           </w:pPr>
-          <w:hyperlink w:anchor="_Toc146217159" w:history="1">
+          <w:hyperlink w:anchor="_Toc146220531" w:history="1">
             <w:r>
               <w:rPr>
                 <w:rStyle w:val="Hipervnculo"/>
@@ -1750,7 +1754,7 @@
                 <w:noProof/>
                 <w:lang w:val="es-MX"/>
               </w:rPr>
-              <w:t>Objetivos específicos del proyecto</w:t>
+              <w:t>Objetivo general</w:t>
             </w:r>
             <w:r>
               <w:rPr>
@@ -1771,7 +1775,7 @@
                 <w:noProof/>
                 <w:webHidden/>
               </w:rPr>
-              <w:instrText xml:space="preserve"> PAGEREF _Toc146217159 \h </w:instrText>
+              <w:instrText xml:space="preserve"> PAGEREF _Toc146220531 \h </w:instrText>
             </w:r>
             <w:r>
               <w:rPr>
@@ -1808,6 +1812,7 @@
             <w:tabs>
               <w:tab w:val="right" w:leader="dot" w:pos="8828"/>
             </w:tabs>
+            <w:spacing w:line="360" w:lineRule="auto"/>
             <w:rPr>
               <w:rFonts w:asciiTheme="minorHAnsi" w:eastAsiaTheme="minorEastAsia" w:hAnsiTheme="minorHAnsi"/>
               <w:noProof/>
@@ -1817,7 +1822,7 @@
               <w14:ligatures w14:val="standardContextual"/>
             </w:rPr>
           </w:pPr>
-          <w:hyperlink w:anchor="_Toc146217160" w:history="1">
+          <w:hyperlink w:anchor="_Toc146220532" w:history="1">
             <w:r>
               <w:rPr>
                 <w:rStyle w:val="Hipervnculo"/>
@@ -1826,7 +1831,7 @@
                 <w:noProof/>
                 <w:lang w:val="es-MX"/>
               </w:rPr>
-              <w:t>Hipótesis</w:t>
+              <w:t>Objetivos específicos</w:t>
             </w:r>
             <w:r>
               <w:rPr>
@@ -1847,7 +1852,7 @@
                 <w:noProof/>
                 <w:webHidden/>
               </w:rPr>
-              <w:instrText xml:space="preserve"> PAGEREF _Toc146217160 \h </w:instrText>
+              <w:instrText xml:space="preserve"> PAGEREF _Toc146220532 \h </w:instrText>
             </w:r>
             <w:r>
               <w:rPr>
@@ -1884,6 +1889,7 @@
             <w:tabs>
               <w:tab w:val="right" w:leader="dot" w:pos="8828"/>
             </w:tabs>
+            <w:spacing w:line="360" w:lineRule="auto"/>
             <w:rPr>
               <w:rFonts w:asciiTheme="minorHAnsi" w:eastAsiaTheme="minorEastAsia" w:hAnsiTheme="minorHAnsi"/>
               <w:noProof/>
@@ -1893,7 +1899,7 @@
               <w14:ligatures w14:val="standardContextual"/>
             </w:rPr>
           </w:pPr>
-          <w:hyperlink w:anchor="_Toc146217161" w:history="1">
+          <w:hyperlink w:anchor="_Toc146220533" w:history="1">
             <w:r>
               <w:rPr>
                 <w:rStyle w:val="Hipervnculo"/>
@@ -1902,7 +1908,7 @@
                 <w:noProof/>
                 <w:lang w:val="es-MX"/>
               </w:rPr>
-              <w:t>Requisitos funcionales</w:t>
+              <w:t>Alcances</w:t>
             </w:r>
             <w:r>
               <w:rPr>
@@ -1923,7 +1929,7 @@
                 <w:noProof/>
                 <w:webHidden/>
               </w:rPr>
-              <w:instrText xml:space="preserve"> PAGEREF _Toc146217161 \h </w:instrText>
+              <w:instrText xml:space="preserve"> PAGEREF _Toc146220533 \h </w:instrText>
             </w:r>
             <w:r>
               <w:rPr>
@@ -1960,6 +1966,7 @@
             <w:tabs>
               <w:tab w:val="right" w:leader="dot" w:pos="8828"/>
             </w:tabs>
+            <w:spacing w:line="360" w:lineRule="auto"/>
             <w:rPr>
               <w:rFonts w:asciiTheme="minorHAnsi" w:eastAsiaTheme="minorEastAsia" w:hAnsiTheme="minorHAnsi"/>
               <w:noProof/>
@@ -1969,7 +1976,7 @@
               <w14:ligatures w14:val="standardContextual"/>
             </w:rPr>
           </w:pPr>
-          <w:hyperlink w:anchor="_Toc146217162" w:history="1">
+          <w:hyperlink w:anchor="_Toc146220534" w:history="1">
             <w:r>
               <w:rPr>
                 <w:rStyle w:val="Hipervnculo"/>
@@ -1978,7 +1985,7 @@
                 <w:noProof/>
                 <w:lang w:val="es-MX"/>
               </w:rPr>
-              <w:t>Requisitos no funcionales</w:t>
+              <w:t>Delimitaciones</w:t>
             </w:r>
             <w:r>
               <w:rPr>
@@ -1999,7 +2006,7 @@
                 <w:noProof/>
                 <w:webHidden/>
               </w:rPr>
-              <w:instrText xml:space="preserve"> PAGEREF _Toc146217162 \h </w:instrText>
+              <w:instrText xml:space="preserve"> PAGEREF _Toc146220534 \h </w:instrText>
             </w:r>
             <w:r>
               <w:rPr>
@@ -2019,7 +2026,7 @@
                 <w:noProof/>
                 <w:webHidden/>
               </w:rPr>
-              <w:t>8</w:t>
+              <w:t>11</w:t>
             </w:r>
             <w:r>
               <w:rPr>
@@ -2036,6 +2043,7 @@
             <w:tabs>
               <w:tab w:val="right" w:leader="dot" w:pos="8828"/>
             </w:tabs>
+            <w:spacing w:line="360" w:lineRule="auto"/>
             <w:rPr>
               <w:rFonts w:asciiTheme="minorHAnsi" w:eastAsiaTheme="minorEastAsia" w:hAnsiTheme="minorHAnsi"/>
               <w:noProof/>
@@ -2045,14 +2053,14 @@
               <w14:ligatures w14:val="standardContextual"/>
             </w:rPr>
           </w:pPr>
-          <w:hyperlink w:anchor="_Toc146217163" w:history="1">
+          <w:hyperlink w:anchor="_Toc146220535" w:history="1">
             <w:r>
               <w:rPr>
                 <w:rStyle w:val="Hipervnculo"/>
                 <w:noProof/>
                 <w:lang w:val="es-MX"/>
               </w:rPr>
-              <w:t>Alcances</w:t>
+              <w:t>Marco Teórico</w:t>
             </w:r>
             <w:r>
               <w:rPr>
@@ -2073,83 +2081,7 @@
                 <w:noProof/>
                 <w:webHidden/>
               </w:rPr>
-              <w:instrText xml:space="preserve"> PAGEREF _Toc146217163 \h </w:instrText>
-            </w:r>
-            <w:r>
-              <w:rPr>
-                <w:noProof/>
-                <w:webHidden/>
-              </w:rPr>
-            </w:r>
-            <w:r>
-              <w:rPr>
-                <w:noProof/>
-                <w:webHidden/>
-              </w:rPr>
-              <w:fldChar w:fldCharType="separate"/>
-            </w:r>
-            <w:r>
-              <w:rPr>
-                <w:noProof/>
-                <w:webHidden/>
-              </w:rPr>
-              <w:t>9</w:t>
-            </w:r>
-            <w:r>
-              <w:rPr>
-                <w:noProof/>
-                <w:webHidden/>
-              </w:rPr>
-              <w:fldChar w:fldCharType="end"/>
-            </w:r>
-          </w:hyperlink>
-        </w:p>
-        <w:p>
-          <w:pPr>
-            <w:pStyle w:val="TDC1"/>
-            <w:tabs>
-              <w:tab w:val="right" w:leader="dot" w:pos="8828"/>
-            </w:tabs>
-            <w:rPr>
-              <w:rFonts w:asciiTheme="minorHAnsi" w:eastAsiaTheme="minorEastAsia" w:hAnsiTheme="minorHAnsi"/>
-              <w:noProof/>
-              <w:kern w:val="2"/>
-              <w:sz w:val="22"/>
-              <w:lang w:val="es-MX" w:eastAsia="es-MX"/>
-              <w14:ligatures w14:val="standardContextual"/>
-            </w:rPr>
-          </w:pPr>
-          <w:hyperlink w:anchor="_Toc146217164" w:history="1">
-            <w:r>
-              <w:rPr>
-                <w:rStyle w:val="Hipervnculo"/>
-                <w:rFonts w:eastAsia="Arial Nova"/>
-                <w:bCs/>
-                <w:noProof/>
-                <w:lang w:val="es-MX"/>
-              </w:rPr>
-              <w:t>Limitaciones</w:t>
-            </w:r>
-            <w:r>
-              <w:rPr>
-                <w:noProof/>
-                <w:webHidden/>
-              </w:rPr>
-              <w:tab/>
-            </w:r>
-            <w:r>
-              <w:rPr>
-                <w:noProof/>
-                <w:webHidden/>
-              </w:rPr>
-              <w:fldChar w:fldCharType="begin"/>
-            </w:r>
-            <w:r>
-              <w:rPr>
-                <w:noProof/>
-                <w:webHidden/>
-              </w:rPr>
-              <w:instrText xml:space="preserve"> PAGEREF _Toc146217164 \h </w:instrText>
+              <w:instrText xml:space="preserve"> PAGEREF _Toc146220535 \h </w:instrText>
             </w:r>
             <w:r>
               <w:rPr>
@@ -2186,6 +2118,7 @@
             <w:tabs>
               <w:tab w:val="right" w:leader="dot" w:pos="8828"/>
             </w:tabs>
+            <w:spacing w:line="360" w:lineRule="auto"/>
             <w:rPr>
               <w:rFonts w:asciiTheme="minorHAnsi" w:eastAsiaTheme="minorEastAsia" w:hAnsiTheme="minorHAnsi"/>
               <w:noProof/>
@@ -2195,81 +2128,7 @@
               <w14:ligatures w14:val="standardContextual"/>
             </w:rPr>
           </w:pPr>
-          <w:hyperlink w:anchor="_Toc146217165" w:history="1">
-            <w:r>
-              <w:rPr>
-                <w:rStyle w:val="Hipervnculo"/>
-                <w:noProof/>
-                <w:lang w:val="es-MX"/>
-              </w:rPr>
-              <w:t>Marco Teórico</w:t>
-            </w:r>
-            <w:r>
-              <w:rPr>
-                <w:noProof/>
-                <w:webHidden/>
-              </w:rPr>
-              <w:tab/>
-            </w:r>
-            <w:r>
-              <w:rPr>
-                <w:noProof/>
-                <w:webHidden/>
-              </w:rPr>
-              <w:fldChar w:fldCharType="begin"/>
-            </w:r>
-            <w:r>
-              <w:rPr>
-                <w:noProof/>
-                <w:webHidden/>
-              </w:rPr>
-              <w:instrText xml:space="preserve"> PAGEREF _Toc146217165 \h </w:instrText>
-            </w:r>
-            <w:r>
-              <w:rPr>
-                <w:noProof/>
-                <w:webHidden/>
-              </w:rPr>
-            </w:r>
-            <w:r>
-              <w:rPr>
-                <w:noProof/>
-                <w:webHidden/>
-              </w:rPr>
-              <w:fldChar w:fldCharType="separate"/>
-            </w:r>
-            <w:r>
-              <w:rPr>
-                <w:noProof/>
-                <w:webHidden/>
-              </w:rPr>
-              <w:t>13</w:t>
-            </w:r>
-            <w:r>
-              <w:rPr>
-                <w:noProof/>
-                <w:webHidden/>
-              </w:rPr>
-              <w:fldChar w:fldCharType="end"/>
-            </w:r>
-          </w:hyperlink>
-        </w:p>
-        <w:p>
-          <w:pPr>
-            <w:pStyle w:val="TDC1"/>
-            <w:tabs>
-              <w:tab w:val="right" w:leader="dot" w:pos="8828"/>
-            </w:tabs>
-            <w:rPr>
-              <w:rFonts w:asciiTheme="minorHAnsi" w:eastAsiaTheme="minorEastAsia" w:hAnsiTheme="minorHAnsi"/>
-              <w:noProof/>
-              <w:kern w:val="2"/>
-              <w:sz w:val="22"/>
-              <w:lang w:val="es-MX" w:eastAsia="es-MX"/>
-              <w14:ligatures w14:val="standardContextual"/>
-            </w:rPr>
-          </w:pPr>
-          <w:hyperlink w:anchor="_Toc146217166" w:history="1">
+          <w:hyperlink w:anchor="_Toc146220536" w:history="1">
             <w:r>
               <w:rPr>
                 <w:rStyle w:val="Hipervnculo"/>
@@ -2297,7 +2156,7 @@
                 <w:noProof/>
                 <w:webHidden/>
               </w:rPr>
-              <w:instrText xml:space="preserve"> PAGEREF _Toc146217166 \h </w:instrText>
+              <w:instrText xml:space="preserve"> PAGEREF _Toc146220536 \h </w:instrText>
             </w:r>
             <w:r>
               <w:rPr>
@@ -2502,7 +2361,7 @@
           <w:lang w:val="es-MX"/>
         </w:rPr>
       </w:pPr>
-      <w:bookmarkStart w:id="0" w:name="_Toc146217156"/>
+      <w:bookmarkStart w:id="0" w:name="_Toc146220528"/>
       <w:r>
         <w:rPr>
           <w:rFonts w:eastAsia="Arial Nova"/>
@@ -2650,7 +2509,7 @@
           <w:lang w:val="es-MX"/>
         </w:rPr>
       </w:pPr>
-      <w:bookmarkStart w:id="1" w:name="_Toc146217157"/>
+      <w:bookmarkStart w:id="1" w:name="_Toc146220529"/>
       <w:r>
         <w:rPr>
           <w:rFonts w:eastAsia="Arial Nova"/>
@@ -2681,7 +2540,7 @@
           <w:szCs w:val="24"/>
           <w:lang w:val="es-MX"/>
         </w:rPr>
-        <w:t>En el entorno empresarial actual, la gestión eficiente del inventario es un aspecto fundamental del éxito empresarial. Sin embargo, muchas organizaciones enfrentan importantes desafíos en este sentido debido a la falta de herramientas modernas y efectivas para gestionar adecuadamente el inventario. El proyecto de desarrollo "</w:t>
+        <w:t xml:space="preserve">En el entorno empresarial actual, la gestión eficiente del inventario es un aspecto fundamental del éxito empresarial. Sin embargo, muchas organizaciones enfrentan importantes desafíos en este sentido debido a la falta de herramientas modernas y efectivas para gestionar adecuadamente el inventario. El proyecto de desarrollo </w:t>
       </w:r>
       <w:r>
         <w:rPr>
@@ -2690,7 +2549,7 @@
           <w:szCs w:val="24"/>
           <w:lang w:val="es-MX"/>
         </w:rPr>
-        <w:t>Gestor de Inventarios</w:t>
+        <w:t>g</w:t>
       </w:r>
       <w:r>
         <w:rPr>
@@ -2699,7 +2558,34 @@
           <w:szCs w:val="24"/>
           <w:lang w:val="es-MX"/>
         </w:rPr>
-        <w:t>" surge en respuesta a los siguientes problemas identificados:</w:t>
+        <w:t xml:space="preserve">estor de </w:t>
+      </w:r>
+      <w:r>
+        <w:rPr>
+          <w:rFonts w:eastAsia="system-ui" w:cs="Arial"/>
+          <w:color w:val="000000" w:themeColor="text1"/>
+          <w:szCs w:val="24"/>
+          <w:lang w:val="es-MX"/>
+        </w:rPr>
+        <w:t>i</w:t>
+      </w:r>
+      <w:r>
+        <w:rPr>
+          <w:rFonts w:eastAsia="system-ui" w:cs="Arial"/>
+          <w:color w:val="000000" w:themeColor="text1"/>
+          <w:szCs w:val="24"/>
+          <w:lang w:val="es-MX"/>
+        </w:rPr>
+        <w:t>nventario</w:t>
+      </w:r>
+      <w:r>
+        <w:rPr>
+          <w:rFonts w:eastAsia="system-ui" w:cs="Arial"/>
+          <w:color w:val="000000" w:themeColor="text1"/>
+          <w:szCs w:val="24"/>
+          <w:lang w:val="es-MX"/>
+        </w:rPr>
+        <w:t xml:space="preserve"> surge en respuesta a los siguientes problemas identificados:</w:t>
       </w:r>
     </w:p>
     <w:p>
@@ -2889,6 +2775,93 @@
         </w:rPr>
         <w:t>La gestión ineficiente de inventarios puede resultar en situaciones de escasez de productos, lo que a su vez puede llevar a la pérdida de clientes insatisfechos debido a la incapacidad de satisfacer sus demandas de manera oportuna.</w:t>
       </w:r>
+    </w:p>
+    <w:p>
+      <w:pPr>
+        <w:spacing w:line="360" w:lineRule="auto"/>
+        <w:rPr>
+          <w:rFonts w:eastAsia="Arial Nova" w:cstheme="majorBidi"/>
+          <w:color w:val="000000" w:themeColor="text1"/>
+          <w:szCs w:val="24"/>
+          <w:lang w:val="es-MX"/>
+        </w:rPr>
+      </w:pPr>
+      <w:r>
+        <w:rPr>
+          <w:rFonts w:eastAsia="Arial Nova" w:cstheme="majorBidi"/>
+          <w:color w:val="000000" w:themeColor="text1"/>
+          <w:szCs w:val="24"/>
+          <w:lang w:val="es-MX"/>
+        </w:rPr>
+        <w:br w:type="page"/>
+      </w:r>
+    </w:p>
+    <w:p>
+      <w:pPr>
+        <w:pStyle w:val="Ttulo1"/>
+        <w:spacing w:line="360" w:lineRule="auto"/>
+        <w:jc w:val="both"/>
+        <w:rPr>
+          <w:rFonts w:eastAsia="Arial Nova"/>
+          <w:bCs/>
+          <w:color w:val="000000" w:themeColor="text1"/>
+          <w:lang w:val="es-MX"/>
+        </w:rPr>
+      </w:pPr>
+      <w:bookmarkStart w:id="2" w:name="_Toc146220530"/>
+      <w:r>
+        <w:rPr>
+          <w:rFonts w:eastAsia="Arial Nova"/>
+          <w:bCs/>
+          <w:color w:val="000000" w:themeColor="text1"/>
+          <w:lang w:val="es-MX"/>
+        </w:rPr>
+        <w:lastRenderedPageBreak/>
+        <w:t>Hipótesis</w:t>
+      </w:r>
+      <w:bookmarkEnd w:id="2"/>
+      <w:r>
+        <w:rPr>
+          <w:rFonts w:eastAsia="Arial Nova"/>
+          <w:bCs/>
+          <w:color w:val="000000" w:themeColor="text1"/>
+          <w:lang w:val="es-MX"/>
+        </w:rPr>
+        <w:t xml:space="preserve"> </w:t>
+      </w:r>
+    </w:p>
+    <w:p>
+      <w:pPr>
+        <w:spacing w:line="360" w:lineRule="auto"/>
+        <w:jc w:val="both"/>
+        <w:rPr>
+          <w:rFonts w:eastAsia="Arial Nova" w:cstheme="majorBidi"/>
+          <w:color w:val="000000" w:themeColor="text1"/>
+          <w:szCs w:val="24"/>
+          <w:lang w:val="es-MX"/>
+        </w:rPr>
+      </w:pPr>
+      <w:r>
+        <w:rPr>
+          <w:rFonts w:eastAsia="Arial Nova" w:cstheme="majorBidi"/>
+          <w:color w:val="000000" w:themeColor="text1"/>
+          <w:szCs w:val="24"/>
+          <w:lang w:val="es-MX"/>
+        </w:rPr>
+        <w:t>Se postula que, mediante la implementación de un Gestor de Inventarios en Java, será posible mejorar significativamente la eficiencia en la administración de inventarios. Al automatizar procesos que antes eran manuales como el seguimiento de existencias y la actualización de información de manera escrita y en continuas hojas de cálculo.</w:t>
+      </w:r>
+    </w:p>
+    <w:p>
+      <w:pPr>
+        <w:spacing w:line="360" w:lineRule="auto"/>
+        <w:jc w:val="both"/>
+        <w:rPr>
+          <w:rFonts w:eastAsia="Arial Nova" w:cstheme="majorBidi"/>
+          <w:color w:val="000000" w:themeColor="text1"/>
+          <w:szCs w:val="24"/>
+          <w:lang w:val="es-MX"/>
+        </w:rPr>
+      </w:pPr>
     </w:p>
     <w:p>
       <w:pPr>
@@ -2938,7 +2911,7 @@
           <w:lang w:val="es-MX"/>
         </w:rPr>
       </w:pPr>
-      <w:bookmarkStart w:id="2" w:name="_Toc146217158"/>
+      <w:bookmarkStart w:id="3" w:name="_Toc146220531"/>
       <w:r>
         <w:rPr>
           <w:rFonts w:eastAsia="Arial Nova"/>
@@ -2947,9 +2920,18 @@
           <w:lang w:val="es-MX"/>
         </w:rPr>
         <w:lastRenderedPageBreak/>
-        <w:t>Objetivo general del proyecto</w:t>
-      </w:r>
-      <w:bookmarkEnd w:id="2"/>
+        <w:t>Objetivo general</w:t>
+      </w:r>
+      <w:bookmarkEnd w:id="3"/>
+      <w:r>
+        <w:rPr>
+          <w:rFonts w:eastAsia="Arial Nova"/>
+          <w:bCs/>
+          <w:color w:val="000000" w:themeColor="text1"/>
+          <w:lang w:val="es-MX"/>
+        </w:rPr>
+        <w:t xml:space="preserve"> </w:t>
+      </w:r>
     </w:p>
     <w:p>
       <w:pPr>
@@ -3008,7 +2990,7 @@
           <w:lang w:val="es-MX"/>
         </w:rPr>
       </w:pPr>
-      <w:bookmarkStart w:id="3" w:name="_Toc146217159"/>
+      <w:bookmarkStart w:id="4" w:name="_Toc146220532"/>
       <w:r>
         <w:rPr>
           <w:rFonts w:eastAsia="Arial Nova"/>
@@ -3017,9 +2999,18 @@
           <w:lang w:val="es-MX"/>
         </w:rPr>
         <w:lastRenderedPageBreak/>
-        <w:t>Objetivos específicos del proyecto</w:t>
-      </w:r>
-      <w:bookmarkEnd w:id="3"/>
+        <w:t>Objetivos específicos</w:t>
+      </w:r>
+      <w:bookmarkEnd w:id="4"/>
+      <w:r>
+        <w:rPr>
+          <w:rFonts w:eastAsia="Arial Nova"/>
+          <w:bCs/>
+          <w:color w:val="000000" w:themeColor="text1"/>
+          <w:lang w:val="es-MX"/>
+        </w:rPr>
+        <w:t xml:space="preserve"> </w:t>
+      </w:r>
     </w:p>
     <w:p>
       <w:pPr>
@@ -3436,158 +3427,13 @@
         <w:spacing w:line="360" w:lineRule="auto"/>
         <w:jc w:val="both"/>
         <w:rPr>
-          <w:rFonts w:eastAsia="Arial Nova" w:cs="Arial"/>
-          <w:b w:val="0"/>
-          <w:bCs/>
-          <w:sz w:val="24"/>
-          <w:szCs w:val="24"/>
-          <w:lang w:val="es-MX"/>
-        </w:rPr>
-      </w:pPr>
-      <w:bookmarkStart w:id="4" w:name="_Toc146217160"/>
-      <w:r>
-        <w:rPr>
           <w:rFonts w:eastAsia="Arial Nova"/>
           <w:bCs/>
           <w:color w:val="000000" w:themeColor="text1"/>
           <w:lang w:val="es-MX"/>
         </w:rPr>
-        <w:lastRenderedPageBreak/>
-        <w:t>Hipótesis</w:t>
-      </w:r>
-      <w:bookmarkEnd w:id="4"/>
-      <w:r>
-        <w:rPr>
-          <w:rFonts w:eastAsia="Arial Nova" w:cs="Arial"/>
-          <w:bCs/>
-          <w:sz w:val="24"/>
-          <w:szCs w:val="24"/>
-          <w:lang w:val="es-MX"/>
-        </w:rPr>
-        <w:t xml:space="preserve"> </w:t>
-      </w:r>
-    </w:p>
-    <w:p>
-      <w:pPr>
-        <w:spacing w:line="360" w:lineRule="auto"/>
-        <w:jc w:val="both"/>
-        <w:rPr>
-          <w:rFonts w:eastAsia="system-ui" w:cs="Arial"/>
-          <w:color w:val="000000" w:themeColor="text1"/>
-          <w:szCs w:val="24"/>
-          <w:lang w:val="es-MX"/>
-        </w:rPr>
-      </w:pPr>
-      <w:r>
-        <w:rPr>
-          <w:rFonts w:eastAsia="system-ui" w:cs="Arial"/>
-          <w:color w:val="000000" w:themeColor="text1"/>
-          <w:szCs w:val="24"/>
-          <w:lang w:val="es-MX"/>
-        </w:rPr>
-        <w:t xml:space="preserve">Se postula </w:t>
-      </w:r>
-      <w:r>
-        <w:rPr>
-          <w:rFonts w:eastAsia="system-ui" w:cs="Arial"/>
-          <w:color w:val="000000" w:themeColor="text1"/>
-          <w:szCs w:val="24"/>
-          <w:lang w:val="es-MX"/>
-        </w:rPr>
-        <w:t>que,</w:t>
-      </w:r>
-      <w:r>
-        <w:rPr>
-          <w:rFonts w:eastAsia="system-ui" w:cs="Arial"/>
-          <w:color w:val="000000" w:themeColor="text1"/>
-          <w:szCs w:val="24"/>
-          <w:lang w:val="es-MX"/>
-        </w:rPr>
-        <w:t xml:space="preserve"> mediante la implementación de un Gestor de Inventarios en Java, será posible mejorar significativamente la eficiencia en la administración de inventarios. Al automatizar procesos que antes eran manuales como el seguimiento de existencias y la actualización de información</w:t>
-      </w:r>
-      <w:r>
-        <w:rPr>
-          <w:rFonts w:eastAsia="system-ui" w:cs="Arial"/>
-          <w:color w:val="000000" w:themeColor="text1"/>
-          <w:szCs w:val="24"/>
-          <w:lang w:val="es-MX"/>
-        </w:rPr>
-        <w:t xml:space="preserve"> de manera escrita y en continuas hojas</w:t>
-      </w:r>
-      <w:r>
-        <w:rPr>
-          <w:rFonts w:eastAsia="system-ui" w:cs="Arial"/>
-          <w:color w:val="000000" w:themeColor="text1"/>
-          <w:szCs w:val="24"/>
-          <w:lang w:val="es-MX"/>
-        </w:rPr>
-        <w:t xml:space="preserve"> de </w:t>
-      </w:r>
-      <w:r>
-        <w:rPr>
-          <w:rFonts w:eastAsia="system-ui" w:cs="Arial"/>
-          <w:color w:val="000000" w:themeColor="text1"/>
-          <w:szCs w:val="24"/>
-          <w:lang w:val="es-MX"/>
-        </w:rPr>
-        <w:t>cálculo</w:t>
-      </w:r>
-      <w:r>
-        <w:rPr>
-          <w:rFonts w:eastAsia="system-ui" w:cs="Arial"/>
-          <w:color w:val="000000" w:themeColor="text1"/>
-          <w:szCs w:val="24"/>
-          <w:lang w:val="es-MX"/>
-        </w:rPr>
-        <w:t>.</w:t>
-      </w:r>
-    </w:p>
-    <w:p>
-      <w:pPr>
-        <w:spacing w:line="360" w:lineRule="auto"/>
-        <w:rPr>
-          <w:rFonts w:eastAsia="system-ui" w:cs="Arial"/>
-          <w:color w:val="000000" w:themeColor="text1"/>
-          <w:szCs w:val="24"/>
-          <w:lang w:val="es-MX"/>
-        </w:rPr>
-      </w:pPr>
-      <w:r>
-        <w:rPr>
-          <w:rFonts w:eastAsia="system-ui" w:cs="Arial"/>
-          <w:color w:val="000000" w:themeColor="text1"/>
-          <w:szCs w:val="24"/>
-          <w:lang w:val="es-MX"/>
-        </w:rPr>
-        <w:br w:type="page"/>
-      </w:r>
-    </w:p>
-    <w:p>
-      <w:pPr>
-        <w:spacing w:line="360" w:lineRule="auto"/>
-        <w:jc w:val="both"/>
-        <w:rPr>
-          <w:rFonts w:eastAsia="system-ui" w:cs="Arial"/>
-          <w:color w:val="000000" w:themeColor="text1"/>
-          <w:szCs w:val="24"/>
-          <w:lang w:val="es-MX"/>
-        </w:rPr>
-      </w:pPr>
-    </w:p>
-    <w:p>
-      <w:pPr>
-        <w:pStyle w:val="Ttulo1"/>
-        <w:spacing w:line="360" w:lineRule="auto"/>
-        <w:jc w:val="both"/>
-        <w:rPr>
-          <w:rFonts w:eastAsia="Arial Nova"/>
-          <w:b w:val="0"/>
-          <w:bCs/>
-          <w:color w:val="000000" w:themeColor="text1"/>
-          <w:lang w:val="es-MX"/>
-        </w:rPr>
-      </w:pPr>
-      <w:bookmarkStart w:id="5" w:name="_Toc146217161"/>
+      </w:pPr>
+      <w:bookmarkStart w:id="5" w:name="_Toc146220533"/>
       <w:r>
         <w:rPr>
           <w:rFonts w:eastAsia="Arial Nova"/>
@@ -3595,340 +3441,15 @@
           <w:color w:val="000000" w:themeColor="text1"/>
           <w:lang w:val="es-MX"/>
         </w:rPr>
-        <w:t>Requisitos funcionales</w:t>
+        <w:lastRenderedPageBreak/>
+        <w:t>Alcances</w:t>
       </w:r>
       <w:bookmarkEnd w:id="5"/>
-    </w:p>
-    <w:p>
-      <w:pPr>
-        <w:numPr>
-          <w:ilvl w:val="0"/>
-          <w:numId w:val="3"/>
-        </w:numPr>
-        <w:spacing w:line="360" w:lineRule="auto"/>
-        <w:jc w:val="both"/>
-        <w:rPr>
-          <w:rFonts w:eastAsia="system-ui" w:cs="Arial"/>
-          <w:color w:val="000000" w:themeColor="text1"/>
-          <w:szCs w:val="24"/>
-          <w:lang w:val="es-MX"/>
-        </w:rPr>
-      </w:pPr>
-      <w:r>
-        <w:rPr>
-          <w:rFonts w:eastAsia="system-ui" w:cs="Arial"/>
-          <w:color w:val="000000" w:themeColor="text1"/>
-          <w:szCs w:val="24"/>
-          <w:lang w:val="es-MX"/>
-        </w:rPr>
-        <w:t>Registro de nuevos productos: Los usuarios podrán ingresar los detalles de un nuevo producto, incluyendo nombre, descripción, precio y cantidad inicial.</w:t>
-      </w:r>
-    </w:p>
-    <w:p>
-      <w:pPr>
-        <w:numPr>
-          <w:ilvl w:val="0"/>
-          <w:numId w:val="3"/>
-        </w:numPr>
-        <w:spacing w:line="360" w:lineRule="auto"/>
-        <w:jc w:val="both"/>
-        <w:rPr>
-          <w:rFonts w:eastAsia="system-ui" w:cs="Arial"/>
-          <w:color w:val="000000" w:themeColor="text1"/>
-          <w:szCs w:val="24"/>
-          <w:lang w:val="es-MX"/>
-        </w:rPr>
-      </w:pPr>
-      <w:r>
-        <w:rPr>
-          <w:rFonts w:eastAsia="system-ui" w:cs="Arial"/>
-          <w:color w:val="000000" w:themeColor="text1"/>
-          <w:szCs w:val="24"/>
-          <w:lang w:val="es-MX"/>
-        </w:rPr>
-        <w:t>Consulta de niveles de existencias: Los usuarios podrán ver la cantidad actual de un producto específico en el inventario.</w:t>
-      </w:r>
-    </w:p>
-    <w:p>
-      <w:pPr>
-        <w:numPr>
-          <w:ilvl w:val="0"/>
-          <w:numId w:val="3"/>
-        </w:numPr>
-        <w:spacing w:line="360" w:lineRule="auto"/>
-        <w:jc w:val="both"/>
-        <w:rPr>
-          <w:rFonts w:eastAsia="system-ui" w:cs="Arial"/>
-          <w:color w:val="000000" w:themeColor="text1"/>
-          <w:szCs w:val="24"/>
-          <w:lang w:val="es-MX"/>
-        </w:rPr>
-      </w:pPr>
-      <w:r>
-        <w:rPr>
-          <w:rFonts w:eastAsia="system-ui" w:cs="Arial"/>
-          <w:color w:val="000000" w:themeColor="text1"/>
-          <w:szCs w:val="24"/>
-          <w:lang w:val="es-MX"/>
-        </w:rPr>
-        <w:t>Actualización de información de productos: Se permitirá a los usuarios modificar la información de un producto, como cambiar su precio, descripción, etc.</w:t>
-      </w:r>
-    </w:p>
-    <w:p>
-      <w:pPr>
-        <w:numPr>
-          <w:ilvl w:val="0"/>
-          <w:numId w:val="3"/>
-        </w:numPr>
-        <w:spacing w:line="360" w:lineRule="auto"/>
-        <w:jc w:val="both"/>
-        <w:rPr>
-          <w:rFonts w:eastAsia="system-ui" w:cs="Arial"/>
-          <w:color w:val="000000" w:themeColor="text1"/>
-          <w:szCs w:val="24"/>
-          <w:lang w:val="es-MX"/>
-        </w:rPr>
-      </w:pPr>
-      <w:r>
-        <w:rPr>
-          <w:rFonts w:eastAsia="system-ui" w:cs="Arial"/>
-          <w:color w:val="000000" w:themeColor="text1"/>
-          <w:szCs w:val="24"/>
-          <w:lang w:val="es-MX"/>
-        </w:rPr>
-        <w:t xml:space="preserve">Eliminación de productos: Los usuarios podrán eliminar productos que ya no están disponibles o que se </w:t>
-      </w:r>
-      <w:r>
-        <w:rPr>
-          <w:rFonts w:eastAsia="system-ui" w:cs="Arial"/>
-          <w:color w:val="000000" w:themeColor="text1"/>
-          <w:szCs w:val="24"/>
-          <w:lang w:val="es-MX"/>
-        </w:rPr>
-        <w:t>vayan a retirar del inventario</w:t>
-      </w:r>
-      <w:r>
-        <w:rPr>
-          <w:rFonts w:eastAsia="system-ui" w:cs="Arial"/>
-          <w:color w:val="000000" w:themeColor="text1"/>
-          <w:szCs w:val="24"/>
-          <w:lang w:val="es-MX"/>
-        </w:rPr>
-        <w:t>.</w:t>
-      </w:r>
-    </w:p>
-    <w:p>
-      <w:pPr>
-        <w:pStyle w:val="Ttulo1"/>
-        <w:spacing w:line="360" w:lineRule="auto"/>
-        <w:jc w:val="both"/>
-        <w:rPr>
-          <w:rFonts w:eastAsia="Arial Nova"/>
-          <w:b w:val="0"/>
-          <w:bCs/>
-          <w:color w:val="000000" w:themeColor="text1"/>
-          <w:lang w:val="es-MX"/>
-        </w:rPr>
-      </w:pPr>
-      <w:bookmarkStart w:id="6" w:name="_Toc146217162"/>
       <w:r>
         <w:rPr>
           <w:rFonts w:eastAsia="Arial Nova"/>
           <w:bCs/>
           <w:color w:val="000000" w:themeColor="text1"/>
-          <w:lang w:val="es-MX"/>
-        </w:rPr>
-        <w:t>Requisitos no funcionales</w:t>
-      </w:r>
-      <w:bookmarkEnd w:id="6"/>
-    </w:p>
-    <w:p>
-      <w:pPr>
-        <w:numPr>
-          <w:ilvl w:val="0"/>
-          <w:numId w:val="4"/>
-        </w:numPr>
-        <w:spacing w:line="360" w:lineRule="auto"/>
-        <w:jc w:val="both"/>
-        <w:rPr>
-          <w:rFonts w:eastAsia="system-ui" w:cs="Arial"/>
-          <w:color w:val="000000" w:themeColor="text1"/>
-          <w:szCs w:val="24"/>
-          <w:lang w:val="es-MX"/>
-        </w:rPr>
-      </w:pPr>
-      <w:r>
-        <w:rPr>
-          <w:rFonts w:eastAsia="system-ui" w:cs="Arial"/>
-          <w:color w:val="000000" w:themeColor="text1"/>
-          <w:szCs w:val="24"/>
-          <w:lang w:val="es-MX"/>
-        </w:rPr>
-        <w:t>Rendimiento: El sistema debe ser capaz de manejar un gran número de productos y usuarios de manera eficiente.</w:t>
-      </w:r>
-    </w:p>
-    <w:p>
-      <w:pPr>
-        <w:numPr>
-          <w:ilvl w:val="0"/>
-          <w:numId w:val="4"/>
-        </w:numPr>
-        <w:spacing w:line="360" w:lineRule="auto"/>
-        <w:jc w:val="both"/>
-        <w:rPr>
-          <w:rFonts w:eastAsia="system-ui" w:cs="Arial"/>
-          <w:color w:val="000000" w:themeColor="text1"/>
-          <w:szCs w:val="24"/>
-          <w:lang w:val="es-MX"/>
-        </w:rPr>
-      </w:pPr>
-      <w:r>
-        <w:rPr>
-          <w:rFonts w:eastAsia="system-ui" w:cs="Arial"/>
-          <w:color w:val="000000" w:themeColor="text1"/>
-          <w:szCs w:val="24"/>
-          <w:lang w:val="es-MX"/>
-        </w:rPr>
-        <w:t xml:space="preserve">Usabilidad: La interfaz de usuario debe ser intuitiva y fácil de entender incluso para usuarios </w:t>
-      </w:r>
-      <w:r>
-        <w:rPr>
-          <w:rFonts w:eastAsia="system-ui" w:cs="Arial"/>
-          <w:color w:val="000000" w:themeColor="text1"/>
-          <w:szCs w:val="24"/>
-          <w:lang w:val="es-MX"/>
-        </w:rPr>
-        <w:t xml:space="preserve">que no tienen conocimientos </w:t>
-      </w:r>
-      <w:r>
-        <w:rPr>
-          <w:rFonts w:eastAsia="system-ui" w:cs="Arial"/>
-          <w:color w:val="000000" w:themeColor="text1"/>
-          <w:szCs w:val="24"/>
-          <w:lang w:val="es-MX"/>
-        </w:rPr>
-        <w:t>técnicos</w:t>
-      </w:r>
-      <w:r>
-        <w:rPr>
-          <w:rFonts w:eastAsia="system-ui" w:cs="Arial"/>
-          <w:color w:val="000000" w:themeColor="text1"/>
-          <w:szCs w:val="24"/>
-          <w:lang w:val="es-MX"/>
-        </w:rPr>
-        <w:t>.</w:t>
-      </w:r>
-    </w:p>
-    <w:p>
-      <w:pPr>
-        <w:numPr>
-          <w:ilvl w:val="0"/>
-          <w:numId w:val="4"/>
-        </w:numPr>
-        <w:spacing w:line="360" w:lineRule="auto"/>
-        <w:jc w:val="both"/>
-        <w:rPr>
-          <w:rFonts w:eastAsia="system-ui" w:cs="Arial"/>
-          <w:color w:val="000000" w:themeColor="text1"/>
-          <w:szCs w:val="24"/>
-          <w:lang w:val="es-MX"/>
-        </w:rPr>
-      </w:pPr>
-      <w:r>
-        <w:rPr>
-          <w:rFonts w:eastAsia="system-ui" w:cs="Arial"/>
-          <w:color w:val="000000" w:themeColor="text1"/>
-          <w:szCs w:val="24"/>
-          <w:lang w:val="es-MX"/>
-        </w:rPr>
-        <w:t>Escalabilidad: El sistema debe ser diseñado de manera que pueda escalarse fácilmente en caso de un aumento en la cantidad de productos o usuarios.</w:t>
-      </w:r>
-    </w:p>
-    <w:p>
-      <w:pPr>
-        <w:numPr>
-          <w:ilvl w:val="0"/>
-          <w:numId w:val="4"/>
-        </w:numPr>
-        <w:spacing w:line="360" w:lineRule="auto"/>
-        <w:jc w:val="both"/>
-        <w:rPr>
-          <w:rFonts w:eastAsia="system-ui" w:cs="Arial"/>
-          <w:color w:val="000000" w:themeColor="text1"/>
-          <w:szCs w:val="24"/>
-          <w:lang w:val="es-MX"/>
-        </w:rPr>
-      </w:pPr>
-      <w:r>
-        <w:rPr>
-          <w:rFonts w:eastAsia="system-ui" w:cs="Arial"/>
-          <w:color w:val="000000" w:themeColor="text1"/>
-          <w:szCs w:val="24"/>
-          <w:lang w:val="es-MX"/>
-        </w:rPr>
-        <w:t>Mantenibilidad: El código debe estar bien estructurado y documentado para facilitar futuras actualizaciones y mejoras.</w:t>
-      </w:r>
-    </w:p>
-    <w:p>
-      <w:pPr>
-        <w:spacing w:line="360" w:lineRule="auto"/>
-        <w:jc w:val="both"/>
-        <w:rPr>
-          <w:rFonts w:eastAsia="system-ui" w:cs="Arial"/>
-          <w:color w:val="000000" w:themeColor="text1"/>
-          <w:szCs w:val="24"/>
-          <w:lang w:val="es-MX"/>
-        </w:rPr>
-      </w:pPr>
-    </w:p>
-    <w:p>
-      <w:pPr>
-        <w:pStyle w:val="Ttulo1"/>
-        <w:spacing w:line="360" w:lineRule="auto"/>
-        <w:jc w:val="both"/>
-        <w:rPr>
-          <w:lang w:val="es-MX"/>
-        </w:rPr>
-      </w:pPr>
-    </w:p>
-    <w:p>
-      <w:pPr>
-        <w:spacing w:line="360" w:lineRule="auto"/>
-        <w:rPr>
-          <w:rFonts w:eastAsiaTheme="majorEastAsia" w:cstheme="majorBidi"/>
-          <w:b/>
-          <w:sz w:val="28"/>
-          <w:szCs w:val="32"/>
-          <w:lang w:val="es-MX"/>
-        </w:rPr>
-      </w:pPr>
-      <w:r>
-        <w:rPr>
-          <w:lang w:val="es-MX"/>
-        </w:rPr>
-        <w:br w:type="page"/>
-      </w:r>
-    </w:p>
-    <w:p>
-      <w:pPr>
-        <w:pStyle w:val="Ttulo1"/>
-        <w:spacing w:line="360" w:lineRule="auto"/>
-        <w:jc w:val="both"/>
-        <w:rPr>
-          <w:lang w:val="es-MX"/>
-        </w:rPr>
-      </w:pPr>
-      <w:bookmarkStart w:id="7" w:name="_Toc146217163"/>
-      <w:r>
-        <w:rPr>
-          <w:lang w:val="es-MX"/>
-        </w:rPr>
-        <w:lastRenderedPageBreak/>
-        <w:t>Alcances</w:t>
-      </w:r>
-      <w:bookmarkEnd w:id="7"/>
-      <w:r>
-        <w:rPr>
           <w:lang w:val="es-MX"/>
         </w:rPr>
         <w:t xml:space="preserve"> </w:t>
@@ -4570,7 +4091,7 @@
           <w:lang w:val="es-MX"/>
         </w:rPr>
       </w:pPr>
-      <w:bookmarkStart w:id="8" w:name="_Toc146217164"/>
+      <w:bookmarkStart w:id="6" w:name="_Toc146220534"/>
       <w:r>
         <w:rPr>
           <w:rFonts w:eastAsia="Arial Nova"/>
@@ -4579,9 +4100,18 @@
           <w:lang w:val="es-MX"/>
         </w:rPr>
         <w:lastRenderedPageBreak/>
-        <w:t>Limitaciones</w:t>
-      </w:r>
-      <w:bookmarkEnd w:id="8"/>
+        <w:t>Deli</w:t>
+      </w:r>
+      <w:r>
+        <w:rPr>
+          <w:rFonts w:eastAsia="Arial Nova"/>
+          <w:bCs/>
+          <w:color w:val="000000" w:themeColor="text1"/>
+          <w:lang w:val="es-MX"/>
+        </w:rPr>
+        <w:t>mitaciones</w:t>
+      </w:r>
+      <w:bookmarkEnd w:id="6"/>
     </w:p>
     <w:p>
       <w:pPr>
@@ -5007,7 +4537,7 @@
           <w:lang w:val="es-MX"/>
         </w:rPr>
       </w:pPr>
-      <w:bookmarkStart w:id="9" w:name="_Toc146217165"/>
+      <w:bookmarkStart w:id="7" w:name="_Toc146220535"/>
       <w:r>
         <w:rPr>
           <w:lang w:val="es-MX"/>
@@ -5015,33 +4545,51 @@
         <w:lastRenderedPageBreak/>
         <w:t>Marco Teórico</w:t>
       </w:r>
-      <w:bookmarkEnd w:id="9"/>
-    </w:p>
-    <w:p>
-      <w:pPr>
-        <w:spacing w:line="360" w:lineRule="auto"/>
-        <w:jc w:val="both"/>
-        <w:rPr>
-          <w:lang w:val="es-MX"/>
-        </w:rPr>
-      </w:pPr>
-      <w:r>
-        <w:rPr>
-          <w:lang w:val="es-MX"/>
-        </w:rPr>
-        <w:t>La gestión de inventario es una función importante en cualquier entorno empresarial porque afecta directamente la eficiencia operativa, la satisfacción del cliente y la rentabilidad de una empresa. En este contexto, se plantea el proyecto de desarrollo de “</w:t>
-      </w:r>
-      <w:r>
-        <w:rPr>
-          <w:lang w:val="es-MX"/>
-        </w:rPr>
-        <w:t>Gestor de Inventarios en Java</w:t>
-      </w:r>
-      <w:r>
-        <w:rPr>
-          <w:lang w:val="es-MX"/>
-        </w:rPr>
-        <w:t xml:space="preserve">” con el objetivo de resolver desafíos comunes relacionados con la gestión de productos e inventarios en entornos empresariales. </w:t>
+      <w:bookmarkEnd w:id="7"/>
+    </w:p>
+    <w:p>
+      <w:pPr>
+        <w:spacing w:line="360" w:lineRule="auto"/>
+        <w:jc w:val="both"/>
+        <w:rPr>
+          <w:lang w:val="es-MX"/>
+        </w:rPr>
+      </w:pPr>
+      <w:r>
+        <w:rPr>
+          <w:lang w:val="es-MX"/>
+        </w:rPr>
+        <w:t xml:space="preserve">La gestión de inventario es una función importante en cualquier entorno empresarial porque afecta directamente la eficiencia operativa, la satisfacción del cliente y la rentabilidad de una empresa. En este contexto, se plantea el proyecto de desarrollo de </w:t>
+      </w:r>
+      <w:r>
+        <w:rPr>
+          <w:lang w:val="es-MX"/>
+        </w:rPr>
+        <w:t>g</w:t>
+      </w:r>
+      <w:r>
+        <w:rPr>
+          <w:lang w:val="es-MX"/>
+        </w:rPr>
+        <w:t xml:space="preserve">estor de </w:t>
+      </w:r>
+      <w:r>
+        <w:rPr>
+          <w:lang w:val="es-MX"/>
+        </w:rPr>
+        <w:t>i</w:t>
+      </w:r>
+      <w:r>
+        <w:rPr>
+          <w:lang w:val="es-MX"/>
+        </w:rPr>
+        <w:t>nventarios en Java</w:t>
+      </w:r>
+      <w:r>
+        <w:rPr>
+          <w:lang w:val="es-MX"/>
+        </w:rPr>
+        <w:t xml:space="preserve"> con el objetivo de resolver desafíos comunes relacionados con la gestión de productos e inventarios en entornos empresariales. </w:t>
       </w:r>
     </w:p>
     <w:p>
@@ -5146,19 +4694,41 @@
         <w:spacing w:line="360" w:lineRule="auto"/>
         <w:jc w:val="both"/>
         <w:rPr>
-          <w:lang w:val="es-MX"/>
-        </w:rPr>
-      </w:pPr>
-      <w:r>
-        <w:rPr>
-          <w:b/>
-          <w:bCs/>
-          <w:lang w:val="es-MX"/>
-        </w:rPr>
-        <w:t>SAP Inventory Management:</w:t>
-      </w:r>
-      <w:r>
-        <w:rPr>
+          <w:rFonts w:cs="Arial"/>
+          <w:szCs w:val="24"/>
+          <w:lang w:val="es-MX"/>
+        </w:rPr>
+      </w:pPr>
+      <w:r>
+        <w:rPr>
+          <w:rFonts w:cs="Arial"/>
+          <w:szCs w:val="24"/>
+          <w:lang w:val="es-MX"/>
+        </w:rPr>
+        <w:t xml:space="preserve">SAP </w:t>
+      </w:r>
+      <w:proofErr w:type="spellStart"/>
+      <w:r>
+        <w:rPr>
+          <w:rFonts w:cs="Arial"/>
+          <w:szCs w:val="24"/>
+          <w:lang w:val="es-MX"/>
+        </w:rPr>
+        <w:t>Inventory</w:t>
+      </w:r>
+      <w:proofErr w:type="spellEnd"/>
+      <w:r>
+        <w:rPr>
+          <w:rFonts w:cs="Arial"/>
+          <w:szCs w:val="24"/>
+          <w:lang w:val="es-MX"/>
+        </w:rPr>
+        <w:t xml:space="preserve"> Management:</w:t>
+      </w:r>
+      <w:r>
+        <w:rPr>
+          <w:rFonts w:cs="Arial"/>
+          <w:szCs w:val="24"/>
           <w:lang w:val="es-MX"/>
         </w:rPr>
         <w:t xml:space="preserve"> SAP ofrece una suite de soluciones empresariales que incluyen gestión de inventarios. Su módulo de gestión de inventarios proporciona herramientas para el seguimiento de existencias, planificación de inventario y optimización de la cadena de suministro.</w:t>
@@ -5170,30 +4740,48 @@
           <w:ilvl w:val="0"/>
           <w:numId w:val="9"/>
         </w:numPr>
-        <w:rPr>
-          <w:lang w:val="es-MX"/>
-        </w:rPr>
-      </w:pPr>
-      <w:r>
-        <w:rPr>
-          <w:b/>
-          <w:bCs/>
+        <w:spacing w:line="360" w:lineRule="auto"/>
+        <w:jc w:val="both"/>
+        <w:rPr>
+          <w:rFonts w:cs="Arial"/>
+          <w:szCs w:val="24"/>
+          <w:lang w:val="es-MX"/>
+        </w:rPr>
+      </w:pPr>
+      <w:r>
+        <w:rPr>
+          <w:rFonts w:cs="Arial"/>
+          <w:szCs w:val="24"/>
           <w:lang w:val="es-MX"/>
         </w:rPr>
         <w:lastRenderedPageBreak/>
-        <w:t>Oracle Inventory Management:</w:t>
-      </w:r>
-      <w:r>
-        <w:rPr>
-          <w:lang w:val="es-MX"/>
-        </w:rPr>
-        <w:t xml:space="preserve"> </w:t>
-      </w:r>
-      <w:r>
-        <w:rPr>
-          <w:lang w:val="es-MX"/>
-        </w:rPr>
-        <w:t>Oracle proporciona un sistema integral de gestión de inventarios que se integra con su suite de aplicaciones empresariales. Ofrece capacidades de seguimiento de existencias en tiempo real, control de costos y gestión de pedidos de reposición.</w:t>
+        <w:t xml:space="preserve">Oracle </w:t>
+      </w:r>
+      <w:proofErr w:type="spellStart"/>
+      <w:r>
+        <w:rPr>
+          <w:rFonts w:cs="Arial"/>
+          <w:szCs w:val="24"/>
+          <w:lang w:val="es-MX"/>
+        </w:rPr>
+        <w:t>Inventory</w:t>
+      </w:r>
+      <w:proofErr w:type="spellEnd"/>
+      <w:r>
+        <w:rPr>
+          <w:rFonts w:cs="Arial"/>
+          <w:szCs w:val="24"/>
+          <w:lang w:val="es-MX"/>
+        </w:rPr>
+        <w:t xml:space="preserve"> Management:</w:t>
+      </w:r>
+      <w:r>
+        <w:rPr>
+          <w:rFonts w:cs="Arial"/>
+          <w:szCs w:val="24"/>
+          <w:lang w:val="es-MX"/>
+        </w:rPr>
+        <w:t xml:space="preserve"> Oracle proporciona un sistema integral de gestión de inventarios que se integra con su suite de aplicaciones empresariales. Ofrece capacidades de seguimiento de existencias en tiempo real, control de costos y gestión de pedidos de reposición.</w:t>
       </w:r>
     </w:p>
     <w:p>
@@ -5202,29 +4790,144 @@
           <w:ilvl w:val="0"/>
           <w:numId w:val="9"/>
         </w:numPr>
-      </w:pPr>
-      <w:r>
-        <w:rPr>
-          <w:b/>
-          <w:bCs/>
-          <w:lang w:val="es-MX"/>
-        </w:rPr>
-        <w:t>WMS (Warehouse Management System):</w:t>
-      </w:r>
-      <w:r>
-        <w:rPr>
-          <w:lang w:val="es-MX"/>
+        <w:spacing w:line="360" w:lineRule="auto"/>
+        <w:jc w:val="both"/>
+        <w:rPr>
+          <w:rFonts w:cs="Arial"/>
+          <w:szCs w:val="24"/>
+        </w:rPr>
+      </w:pPr>
+      <w:r>
+        <w:rPr>
+          <w:rFonts w:cs="Arial"/>
+          <w:szCs w:val="24"/>
+          <w:lang w:val="es-MX"/>
+        </w:rPr>
+        <w:t>WMS (</w:t>
+      </w:r>
+      <w:proofErr w:type="spellStart"/>
+      <w:r>
+        <w:rPr>
+          <w:rFonts w:cs="Arial"/>
+          <w:szCs w:val="24"/>
+          <w:lang w:val="es-MX"/>
+        </w:rPr>
+        <w:t>Warehouse</w:t>
+      </w:r>
+      <w:proofErr w:type="spellEnd"/>
+      <w:r>
+        <w:rPr>
+          <w:rFonts w:cs="Arial"/>
+          <w:szCs w:val="24"/>
+          <w:lang w:val="es-MX"/>
+        </w:rPr>
+        <w:t xml:space="preserve"> Management </w:t>
+      </w:r>
+      <w:proofErr w:type="spellStart"/>
+      <w:r>
+        <w:rPr>
+          <w:rFonts w:cs="Arial"/>
+          <w:szCs w:val="24"/>
+          <w:lang w:val="es-MX"/>
+        </w:rPr>
+        <w:t>System</w:t>
+      </w:r>
+      <w:proofErr w:type="spellEnd"/>
+      <w:r>
+        <w:rPr>
+          <w:rFonts w:cs="Arial"/>
+          <w:szCs w:val="24"/>
+          <w:lang w:val="es-MX"/>
+        </w:rPr>
+        <w:t>):</w:t>
+      </w:r>
+      <w:r>
+        <w:rPr>
+          <w:rFonts w:cs="Arial"/>
+          <w:szCs w:val="24"/>
+          <w:lang w:val="es-MX"/>
+        </w:rPr>
+        <w:t xml:space="preserve"> Los sistemas de gestión de almacenes son aplicaciones especializadas que se centran en la gestión de inventarios en almacenes y centros de distribución. </w:t>
+      </w:r>
+      <w:proofErr w:type="spellStart"/>
+      <w:r>
+        <w:rPr>
+          <w:rFonts w:cs="Arial"/>
+          <w:szCs w:val="24"/>
+        </w:rPr>
+        <w:t>Ejemplos</w:t>
+      </w:r>
+      <w:proofErr w:type="spellEnd"/>
+      <w:r>
+        <w:rPr>
+          <w:rFonts w:cs="Arial"/>
+          <w:szCs w:val="24"/>
         </w:rPr>
         <w:t xml:space="preserve"> </w:t>
       </w:r>
-      <w:r>
-        <w:rPr>
-          <w:lang w:val="es-MX"/>
-        </w:rPr>
-        <w:t xml:space="preserve">Los sistemas de gestión de almacenes son aplicaciones especializadas que se centran en la gestión de inventarios en almacenes y centros de distribución. </w:t>
-      </w:r>
-      <w:r>
-        <w:t>Ejemplos populares incluyen Manhattan Associates, HighJump, y Blue Yonder (anteriormente JDA Software).</w:t>
+      <w:proofErr w:type="spellStart"/>
+      <w:r>
+        <w:rPr>
+          <w:rFonts w:cs="Arial"/>
+          <w:szCs w:val="24"/>
+        </w:rPr>
+        <w:t>populares</w:t>
+      </w:r>
+      <w:proofErr w:type="spellEnd"/>
+      <w:r>
+        <w:rPr>
+          <w:rFonts w:cs="Arial"/>
+          <w:szCs w:val="24"/>
+        </w:rPr>
+        <w:t xml:space="preserve"> </w:t>
+      </w:r>
+      <w:proofErr w:type="spellStart"/>
+      <w:r>
+        <w:rPr>
+          <w:rFonts w:cs="Arial"/>
+          <w:szCs w:val="24"/>
+        </w:rPr>
+        <w:t>incluyen</w:t>
+      </w:r>
+      <w:proofErr w:type="spellEnd"/>
+      <w:r>
+        <w:rPr>
+          <w:rFonts w:cs="Arial"/>
+          <w:szCs w:val="24"/>
+        </w:rPr>
+        <w:t xml:space="preserve"> Manhattan Associates, </w:t>
+      </w:r>
+      <w:proofErr w:type="spellStart"/>
+      <w:r>
+        <w:rPr>
+          <w:rFonts w:cs="Arial"/>
+          <w:szCs w:val="24"/>
+        </w:rPr>
+        <w:t>HighJump</w:t>
+      </w:r>
+      <w:proofErr w:type="spellEnd"/>
+      <w:r>
+        <w:rPr>
+          <w:rFonts w:cs="Arial"/>
+          <w:szCs w:val="24"/>
+        </w:rPr>
+        <w:t>, y Blue Yonder (</w:t>
+      </w:r>
+      <w:proofErr w:type="spellStart"/>
+      <w:r>
+        <w:rPr>
+          <w:rFonts w:cs="Arial"/>
+          <w:szCs w:val="24"/>
+        </w:rPr>
+        <w:t>anteriormente</w:t>
+      </w:r>
+      <w:proofErr w:type="spellEnd"/>
+      <w:r>
+        <w:rPr>
+          <w:rFonts w:cs="Arial"/>
+          <w:szCs w:val="24"/>
+        </w:rPr>
+        <w:t xml:space="preserve"> JDA Software).</w:t>
       </w:r>
     </w:p>
     <w:p>
@@ -5233,31 +4936,77 @@
           <w:ilvl w:val="0"/>
           <w:numId w:val="9"/>
         </w:numPr>
-        <w:rPr>
-          <w:lang w:val="es-MX"/>
-        </w:rPr>
-      </w:pPr>
-      <w:r>
-        <w:rPr>
+        <w:spacing w:line="360" w:lineRule="auto"/>
+        <w:jc w:val="both"/>
+        <w:rPr>
+          <w:rFonts w:cs="Arial"/>
+          <w:szCs w:val="24"/>
+          <w:lang w:val="es-MX"/>
+        </w:rPr>
+      </w:pPr>
+      <w:proofErr w:type="spellStart"/>
+      <w:r>
+        <w:rPr>
+          <w:rFonts w:cs="Arial"/>
+          <w:szCs w:val="24"/>
+          <w:lang w:val="es-MX"/>
+        </w:rPr>
+        <w:t>QuickBooks</w:t>
+      </w:r>
+      <w:proofErr w:type="spellEnd"/>
+      <w:r>
+        <w:rPr>
+          <w:rFonts w:cs="Arial"/>
+          <w:szCs w:val="24"/>
+          <w:lang w:val="es-MX"/>
+        </w:rPr>
+        <w:t xml:space="preserve"> </w:t>
+      </w:r>
+      <w:proofErr w:type="spellStart"/>
+      <w:r>
+        <w:rPr>
+          <w:rFonts w:cs="Arial"/>
+          <w:szCs w:val="24"/>
+          <w:lang w:val="es-MX"/>
+        </w:rPr>
+        <w:t>Inventory</w:t>
+      </w:r>
+      <w:proofErr w:type="spellEnd"/>
+      <w:r>
+        <w:rPr>
+          <w:rFonts w:cs="Arial"/>
+          <w:szCs w:val="24"/>
+          <w:lang w:val="es-MX"/>
+        </w:rPr>
+        <w:t>:</w:t>
+      </w:r>
+      <w:r>
+        <w:rPr>
+          <w:rFonts w:cs="Arial"/>
           <w:b/>
           <w:bCs/>
-          <w:lang w:val="es-MX"/>
-        </w:rPr>
-        <w:t>QuickBooks Inventory:</w:t>
-      </w:r>
-      <w:r>
-        <w:rPr>
-          <w:b/>
-          <w:bCs/>
+          <w:szCs w:val="24"/>
           <w:lang w:val="es-MX"/>
         </w:rPr>
         <w:t xml:space="preserve"> </w:t>
       </w:r>
-      <w:r>
-        <w:rPr>
-          <w:lang w:val="es-MX"/>
-        </w:rPr>
-        <w:t>QuickBooks es un software de contabilidad ampliamente utilizado que incluye módulos de gestión de inventarios para pequeñas y medianas empresas. Ofrece características básicas de seguimiento de existencias y generación de informes.</w:t>
+      <w:proofErr w:type="spellStart"/>
+      <w:r>
+        <w:rPr>
+          <w:rFonts w:cs="Arial"/>
+          <w:szCs w:val="24"/>
+          <w:lang w:val="es-MX"/>
+        </w:rPr>
+        <w:t>QuickBooks</w:t>
+      </w:r>
+      <w:proofErr w:type="spellEnd"/>
+      <w:r>
+        <w:rPr>
+          <w:rFonts w:cs="Arial"/>
+          <w:szCs w:val="24"/>
+          <w:lang w:val="es-MX"/>
+        </w:rPr>
+        <w:t xml:space="preserve"> es un software de contabilidad ampliamente utilizado que incluye módulos de gestión de inventarios para pequeñas y medianas empresas. Ofrece características básicas de seguimiento de existencias y generación de informes.</w:t>
       </w:r>
     </w:p>
     <w:p>
@@ -5266,31 +5015,75 @@
           <w:ilvl w:val="0"/>
           <w:numId w:val="9"/>
         </w:numPr>
-        <w:rPr>
-          <w:lang w:val="es-MX"/>
-        </w:rPr>
-      </w:pPr>
-      <w:r>
-        <w:rPr>
+        <w:spacing w:line="360" w:lineRule="auto"/>
+        <w:jc w:val="both"/>
+        <w:rPr>
+          <w:rFonts w:cs="Arial"/>
+          <w:szCs w:val="24"/>
+          <w:lang w:val="es-MX"/>
+        </w:rPr>
+      </w:pPr>
+      <w:r>
+        <w:rPr>
+          <w:rFonts w:cs="Arial"/>
+          <w:szCs w:val="24"/>
+          <w:lang w:val="es-MX"/>
+        </w:rPr>
+        <w:t xml:space="preserve">Zoho </w:t>
+      </w:r>
+      <w:proofErr w:type="spellStart"/>
+      <w:r>
+        <w:rPr>
+          <w:rFonts w:cs="Arial"/>
+          <w:szCs w:val="24"/>
+          <w:lang w:val="es-MX"/>
+        </w:rPr>
+        <w:t>Inventory</w:t>
+      </w:r>
+      <w:proofErr w:type="spellEnd"/>
+      <w:r>
+        <w:rPr>
+          <w:rFonts w:cs="Arial"/>
+          <w:szCs w:val="24"/>
+          <w:lang w:val="es-MX"/>
+        </w:rPr>
+        <w:t>:</w:t>
+      </w:r>
+      <w:r>
+        <w:rPr>
+          <w:rFonts w:cs="Arial"/>
           <w:b/>
           <w:bCs/>
-          <w:lang w:val="es-MX"/>
-        </w:rPr>
-        <w:t>Zoho Inventory:</w:t>
-      </w:r>
-      <w:r>
-        <w:rPr>
-          <w:b/>
-          <w:bCs/>
+          <w:szCs w:val="24"/>
           <w:lang w:val="es-MX"/>
         </w:rPr>
         <w:t xml:space="preserve"> </w:t>
       </w:r>
       <w:r>
         <w:rPr>
-          <w:lang w:val="es-MX"/>
-        </w:rPr>
-        <w:t>Zoho Inventory es una solución basada en la nube que permite a las empresas gestionar su inventario, ventas y compras en un solo sistema. Ofrece seguimiento de productos, gestión de pedidos y análisis de inventarios.</w:t>
+          <w:rFonts w:cs="Arial"/>
+          <w:szCs w:val="24"/>
+          <w:lang w:val="es-MX"/>
+        </w:rPr>
+        <w:t xml:space="preserve">Zoho </w:t>
+      </w:r>
+      <w:proofErr w:type="spellStart"/>
+      <w:r>
+        <w:rPr>
+          <w:rFonts w:cs="Arial"/>
+          <w:szCs w:val="24"/>
+          <w:lang w:val="es-MX"/>
+        </w:rPr>
+        <w:t>Inventory</w:t>
+      </w:r>
+      <w:proofErr w:type="spellEnd"/>
+      <w:r>
+        <w:rPr>
+          <w:rFonts w:cs="Arial"/>
+          <w:szCs w:val="24"/>
+          <w:lang w:val="es-MX"/>
+        </w:rPr>
+        <w:t xml:space="preserve"> es una solución basada en la nube que permite a las empresas gestionar su inventario, ventas y compras en un solo sistema. Ofrece seguimiento de productos, gestión de pedidos y análisis de inventarios.</w:t>
       </w:r>
     </w:p>
     <w:p>
@@ -5299,29 +5092,75 @@
           <w:ilvl w:val="0"/>
           <w:numId w:val="9"/>
         </w:numPr>
-        <w:rPr>
-          <w:lang w:val="es-MX"/>
-        </w:rPr>
-      </w:pPr>
-      <w:r>
-        <w:rPr>
-          <w:b/>
-          <w:bCs/>
-          <w:lang w:val="es-MX"/>
-        </w:rPr>
-        <w:t>Odoo Inventory:</w:t>
-      </w:r>
-      <w:r>
-        <w:rPr>
+        <w:spacing w:line="360" w:lineRule="auto"/>
+        <w:jc w:val="both"/>
+        <w:rPr>
+          <w:rFonts w:cs="Arial"/>
+          <w:szCs w:val="24"/>
+          <w:lang w:val="es-MX"/>
+        </w:rPr>
+      </w:pPr>
+      <w:proofErr w:type="spellStart"/>
+      <w:r>
+        <w:rPr>
+          <w:rFonts w:cs="Arial"/>
+          <w:szCs w:val="24"/>
+          <w:lang w:val="es-MX"/>
+        </w:rPr>
+        <w:t>Odoo</w:t>
+      </w:r>
+      <w:proofErr w:type="spellEnd"/>
+      <w:r>
+        <w:rPr>
+          <w:rFonts w:cs="Arial"/>
+          <w:szCs w:val="24"/>
           <w:lang w:val="es-MX"/>
         </w:rPr>
         <w:t xml:space="preserve"> </w:t>
       </w:r>
-      <w:r>
-        <w:rPr>
-          <w:lang w:val="es-MX"/>
-        </w:rPr>
-        <w:t>Odoo es una plataforma de código abierto que incluye una amplia gama de módulos empresariales. Su módulo de inventario proporciona funcionalidades como el seguimiento de existencias, la gestión de ubicaciones y la optimización de pedidos.</w:t>
+      <w:proofErr w:type="spellStart"/>
+      <w:r>
+        <w:rPr>
+          <w:rFonts w:cs="Arial"/>
+          <w:szCs w:val="24"/>
+          <w:lang w:val="es-MX"/>
+        </w:rPr>
+        <w:t>Inventory</w:t>
+      </w:r>
+      <w:proofErr w:type="spellEnd"/>
+      <w:r>
+        <w:rPr>
+          <w:rFonts w:cs="Arial"/>
+          <w:szCs w:val="24"/>
+          <w:lang w:val="es-MX"/>
+        </w:rPr>
+        <w:t>:</w:t>
+      </w:r>
+      <w:r>
+        <w:rPr>
+          <w:rFonts w:cs="Arial"/>
+          <w:szCs w:val="24"/>
+          <w:lang w:val="es-MX"/>
+        </w:rPr>
+        <w:t xml:space="preserve"> </w:t>
+      </w:r>
+      <w:proofErr w:type="spellStart"/>
+      <w:r>
+        <w:rPr>
+          <w:rFonts w:cs="Arial"/>
+          <w:szCs w:val="24"/>
+          <w:lang w:val="es-MX"/>
+        </w:rPr>
+        <w:t>Odoo</w:t>
+      </w:r>
+      <w:proofErr w:type="spellEnd"/>
+      <w:r>
+        <w:rPr>
+          <w:rFonts w:cs="Arial"/>
+          <w:szCs w:val="24"/>
+          <w:lang w:val="es-MX"/>
+        </w:rPr>
+        <w:t xml:space="preserve"> es una plataforma de código abierto que incluye una amplia gama de módulos empresariales. Su módulo de inventario proporciona funcionalidades como el seguimiento de existencias, la gestión de ubicaciones y la optimización de pedidos.</w:t>
       </w:r>
     </w:p>
     <w:p>
@@ -5330,29 +5169,57 @@
           <w:ilvl w:val="0"/>
           <w:numId w:val="9"/>
         </w:numPr>
-        <w:rPr>
-          <w:lang w:val="es-MX"/>
-        </w:rPr>
-      </w:pPr>
-      <w:r>
-        <w:rPr>
-          <w:b/>
-          <w:bCs/>
-          <w:lang w:val="es-MX"/>
-        </w:rPr>
-        <w:t>TradeGecko:</w:t>
-      </w:r>
-      <w:r>
-        <w:rPr>
+        <w:spacing w:line="360" w:lineRule="auto"/>
+        <w:jc w:val="both"/>
+        <w:rPr>
+          <w:rFonts w:cs="Arial"/>
+          <w:szCs w:val="24"/>
+          <w:lang w:val="es-MX"/>
+        </w:rPr>
+      </w:pPr>
+      <w:proofErr w:type="spellStart"/>
+      <w:r>
+        <w:rPr>
+          <w:rFonts w:cs="Arial"/>
+          <w:szCs w:val="24"/>
+          <w:lang w:val="es-MX"/>
+        </w:rPr>
+        <w:t>TradeGecko</w:t>
+      </w:r>
+      <w:proofErr w:type="spellEnd"/>
+      <w:r>
+        <w:rPr>
+          <w:rFonts w:cs="Arial"/>
+          <w:szCs w:val="24"/>
+          <w:lang w:val="es-MX"/>
+        </w:rPr>
+        <w:t>:</w:t>
+      </w:r>
+      <w:r>
+        <w:rPr>
+          <w:rFonts w:cs="Arial"/>
+          <w:szCs w:val="24"/>
           <w:lang w:val="es-MX"/>
         </w:rPr>
         <w:t xml:space="preserve"> </w:t>
       </w:r>
-      <w:r>
-        <w:rPr>
-          <w:lang w:val="es-MX"/>
-        </w:rPr>
-        <w:t>TradeGecko es una solución de gestión de inventarios en la nube diseñada para empresas de comercio electrónico y mayoristas. Ofrece seguimiento de existencias, administración de pedidos y sincronización con múltiples canales de venta.</w:t>
+      <w:proofErr w:type="spellStart"/>
+      <w:r>
+        <w:rPr>
+          <w:rFonts w:cs="Arial"/>
+          <w:szCs w:val="24"/>
+          <w:lang w:val="es-MX"/>
+        </w:rPr>
+        <w:t>TradeGecko</w:t>
+      </w:r>
+      <w:proofErr w:type="spellEnd"/>
+      <w:r>
+        <w:rPr>
+          <w:rFonts w:cs="Arial"/>
+          <w:szCs w:val="24"/>
+          <w:lang w:val="es-MX"/>
+        </w:rPr>
+        <w:t xml:space="preserve"> es una solución de gestión de inventarios en la nube diseñada para empresas de comercio electrónico y mayoristas. Ofrece seguimiento de existencias, administración de pedidos y sincronización con múltiples canales de venta.</w:t>
       </w:r>
     </w:p>
     <w:p>
@@ -5361,29 +5228,93 @@
           <w:ilvl w:val="0"/>
           <w:numId w:val="9"/>
         </w:numPr>
-        <w:rPr>
-          <w:lang w:val="es-MX"/>
-        </w:rPr>
-      </w:pPr>
-      <w:r>
-        <w:rPr>
-          <w:b/>
-          <w:bCs/>
-          <w:lang w:val="es-MX"/>
-        </w:rPr>
-        <w:t>Fishbowl Inventory:</w:t>
-      </w:r>
-      <w:r>
-        <w:rPr>
+        <w:spacing w:line="360" w:lineRule="auto"/>
+        <w:jc w:val="both"/>
+        <w:rPr>
+          <w:rFonts w:cs="Arial"/>
+          <w:szCs w:val="24"/>
+          <w:lang w:val="es-MX"/>
+        </w:rPr>
+      </w:pPr>
+      <w:proofErr w:type="spellStart"/>
+      <w:r>
+        <w:rPr>
+          <w:rFonts w:cs="Arial"/>
+          <w:szCs w:val="24"/>
+          <w:lang w:val="es-MX"/>
+        </w:rPr>
+        <w:t>Fishbowl</w:t>
+      </w:r>
+      <w:proofErr w:type="spellEnd"/>
+      <w:r>
+        <w:rPr>
+          <w:rFonts w:cs="Arial"/>
+          <w:szCs w:val="24"/>
           <w:lang w:val="es-MX"/>
         </w:rPr>
         <w:t xml:space="preserve"> </w:t>
       </w:r>
-      <w:r>
-        <w:rPr>
-          <w:lang w:val="es-MX"/>
-        </w:rPr>
-        <w:t>Fishbowl es un sistema de gestión de inventarios diseñado para integrarse con QuickBooks. Ofrece funciones avanzadas de seguimiento de existencias, gestión de órdenes de compra y ventas, y automatización de procesos.</w:t>
+      <w:proofErr w:type="spellStart"/>
+      <w:r>
+        <w:rPr>
+          <w:rFonts w:cs="Arial"/>
+          <w:szCs w:val="24"/>
+          <w:lang w:val="es-MX"/>
+        </w:rPr>
+        <w:t>Inventory</w:t>
+      </w:r>
+      <w:proofErr w:type="spellEnd"/>
+      <w:r>
+        <w:rPr>
+          <w:rFonts w:cs="Arial"/>
+          <w:szCs w:val="24"/>
+          <w:lang w:val="es-MX"/>
+        </w:rPr>
+        <w:t>:</w:t>
+      </w:r>
+      <w:r>
+        <w:rPr>
+          <w:rFonts w:cs="Arial"/>
+          <w:szCs w:val="24"/>
+          <w:lang w:val="es-MX"/>
+        </w:rPr>
+        <w:t xml:space="preserve"> </w:t>
+      </w:r>
+      <w:proofErr w:type="spellStart"/>
+      <w:r>
+        <w:rPr>
+          <w:rFonts w:cs="Arial"/>
+          <w:szCs w:val="24"/>
+          <w:lang w:val="es-MX"/>
+        </w:rPr>
+        <w:t>Fishbowl</w:t>
+      </w:r>
+      <w:proofErr w:type="spellEnd"/>
+      <w:r>
+        <w:rPr>
+          <w:rFonts w:cs="Arial"/>
+          <w:szCs w:val="24"/>
+          <w:lang w:val="es-MX"/>
+        </w:rPr>
+        <w:t xml:space="preserve"> es un sistema de gestión de inventarios diseñado para integrarse con </w:t>
+      </w:r>
+      <w:proofErr w:type="spellStart"/>
+      <w:r>
+        <w:rPr>
+          <w:rFonts w:cs="Arial"/>
+          <w:szCs w:val="24"/>
+          <w:lang w:val="es-MX"/>
+        </w:rPr>
+        <w:t>QuickBooks</w:t>
+      </w:r>
+      <w:proofErr w:type="spellEnd"/>
+      <w:r>
+        <w:rPr>
+          <w:rFonts w:cs="Arial"/>
+          <w:szCs w:val="24"/>
+          <w:lang w:val="es-MX"/>
+        </w:rPr>
+        <w:t>. Ofrece funciones avanzadas de seguimiento de existencias, gestión de órdenes de compra y ventas, y automatización de procesos.</w:t>
       </w:r>
     </w:p>
     <w:p>
@@ -5392,31 +5323,76 @@
           <w:ilvl w:val="0"/>
           <w:numId w:val="9"/>
         </w:numPr>
-        <w:rPr>
-          <w:lang w:val="es-MX"/>
-        </w:rPr>
-      </w:pPr>
-      <w:r>
-        <w:rPr>
+        <w:spacing w:line="360" w:lineRule="auto"/>
+        <w:jc w:val="both"/>
+        <w:rPr>
+          <w:rFonts w:cs="Arial"/>
+          <w:szCs w:val="24"/>
+          <w:lang w:val="es-MX"/>
+        </w:rPr>
+      </w:pPr>
+      <w:r>
+        <w:rPr>
+          <w:rFonts w:cs="Arial"/>
+          <w:szCs w:val="24"/>
+          <w:lang w:val="es-MX"/>
+        </w:rPr>
+        <w:lastRenderedPageBreak/>
+        <w:t xml:space="preserve">DEAR </w:t>
+      </w:r>
+      <w:proofErr w:type="spellStart"/>
+      <w:r>
+        <w:rPr>
+          <w:rFonts w:cs="Arial"/>
+          <w:szCs w:val="24"/>
+          <w:lang w:val="es-MX"/>
+        </w:rPr>
+        <w:t>Inventory</w:t>
+      </w:r>
+      <w:proofErr w:type="spellEnd"/>
+      <w:r>
+        <w:rPr>
+          <w:rFonts w:cs="Arial"/>
+          <w:szCs w:val="24"/>
+          <w:lang w:val="es-MX"/>
+        </w:rPr>
+        <w:t>:</w:t>
+      </w:r>
+      <w:r>
+        <w:rPr>
+          <w:rFonts w:cs="Arial"/>
           <w:b/>
           <w:bCs/>
-          <w:lang w:val="es-MX"/>
-        </w:rPr>
-        <w:t>DEAR Inventory</w:t>
-      </w:r>
-      <w:r>
-        <w:rPr>
-          <w:b/>
-          <w:bCs/>
-          <w:lang w:val="es-MX"/>
-        </w:rPr>
-        <w:t xml:space="preserve">: </w:t>
-      </w:r>
-      <w:r>
-        <w:rPr>
-          <w:lang w:val="es-MX"/>
-        </w:rPr>
-        <w:t>DEAR Inventory es un sistema de gestión de inventarios en la nube que se integra con múltiples plataformas de comercio electrónico. Ofrece seguimiento de productos, gestión de pedidos y análisis de inventarios.</w:t>
+          <w:szCs w:val="24"/>
+          <w:lang w:val="es-MX"/>
+        </w:rPr>
+        <w:t xml:space="preserve"> </w:t>
+      </w:r>
+      <w:r>
+        <w:rPr>
+          <w:rFonts w:cs="Arial"/>
+          <w:szCs w:val="24"/>
+          <w:lang w:val="es-MX"/>
+        </w:rPr>
+        <w:t xml:space="preserve">DEAR </w:t>
+      </w:r>
+      <w:proofErr w:type="spellStart"/>
+      <w:r>
+        <w:rPr>
+          <w:rFonts w:cs="Arial"/>
+          <w:szCs w:val="24"/>
+          <w:lang w:val="es-MX"/>
+        </w:rPr>
+        <w:t>Inventory</w:t>
+      </w:r>
+      <w:proofErr w:type="spellEnd"/>
+      <w:r>
+        <w:rPr>
+          <w:rFonts w:cs="Arial"/>
+          <w:szCs w:val="24"/>
+          <w:lang w:val="es-MX"/>
+        </w:rPr>
+        <w:t xml:space="preserve"> es un sistema de gestión de inventarios en la nube que se integra con múltiples plataformas de comercio electrónico. Ofrece seguimiento de productos, gestión de pedidos y análisis de inventarios.</w:t>
       </w:r>
     </w:p>
     <w:p>
@@ -5425,39 +5401,30 @@
           <w:ilvl w:val="0"/>
           <w:numId w:val="9"/>
         </w:numPr>
-        <w:rPr>
-          <w:lang w:val="es-MX"/>
-        </w:rPr>
-      </w:pPr>
-      <w:r>
-        <w:rPr>
-          <w:b/>
-          <w:bCs/>
+        <w:spacing w:line="360" w:lineRule="auto"/>
+        <w:jc w:val="both"/>
+        <w:rPr>
+          <w:rFonts w:cs="Arial"/>
+          <w:szCs w:val="24"/>
+          <w:lang w:val="es-MX"/>
+        </w:rPr>
+      </w:pPr>
+      <w:r>
+        <w:rPr>
+          <w:rFonts w:cs="Arial"/>
+          <w:szCs w:val="24"/>
           <w:lang w:val="es-MX"/>
         </w:rPr>
         <w:t>Cin7:</w:t>
       </w:r>
       <w:r>
         <w:rPr>
-          <w:lang w:val="es-MX"/>
-        </w:rPr>
-        <w:t xml:space="preserve"> </w:t>
-      </w:r>
-      <w:r>
-        <w:rPr>
-          <w:lang w:val="es-MX"/>
-        </w:rPr>
-        <w:t>Cin7 es una solución de gestión de inventarios que se adapta a empresas minoristas, mayoristas y de fabricación. Ofrece funciones de seguimiento de existencias, gestión de pedidos y automatización de procesos.</w:t>
-      </w:r>
-    </w:p>
-    <w:p>
-      <w:pPr>
-        <w:spacing w:line="360" w:lineRule="auto"/>
-        <w:jc w:val="both"/>
-        <w:rPr>
-          <w:lang w:val="es-MX"/>
-        </w:rPr>
-      </w:pPr>
+          <w:rFonts w:cs="Arial"/>
+          <w:szCs w:val="24"/>
+          <w:lang w:val="es-MX"/>
+        </w:rPr>
+        <w:t xml:space="preserve"> Cin7 es una solución de gestión de inventarios que se adapta a empresas minoristas, mayoristas y de fabricación. Ofrece funciones de seguimiento de existencias, gestión de pedidos y automatización de procesos.</w:t>
+      </w:r>
     </w:p>
     <w:p>
       <w:pPr>
@@ -5479,23 +5446,98 @@
           <w:szCs w:val="24"/>
           <w:lang w:val="es-MX"/>
         </w:rPr>
-        <w:lastRenderedPageBreak/>
-        <w:t>Comparación con SAP Inventory Managment</w:t>
-      </w:r>
-    </w:p>
-    <w:p>
-      <w:pPr>
-        <w:spacing w:line="360" w:lineRule="auto"/>
-        <w:jc w:val="both"/>
-        <w:rPr>
-          <w:lang w:val="es-MX"/>
-        </w:rPr>
-      </w:pPr>
-      <w:r>
-        <w:rPr>
-          <w:lang w:val="es-MX"/>
-        </w:rPr>
-        <w:t>SAP Inventory Management es parte de la suite de productos SAP ERP (Enterprise Resource Planning)</w:t>
+        <w:t xml:space="preserve">Comparación con SAP </w:t>
+      </w:r>
+      <w:proofErr w:type="spellStart"/>
+      <w:r>
+        <w:rPr>
+          <w:b/>
+          <w:bCs/>
+          <w:sz w:val="28"/>
+          <w:szCs w:val="24"/>
+          <w:lang w:val="es-MX"/>
+        </w:rPr>
+        <w:t>Inventory</w:t>
+      </w:r>
+      <w:proofErr w:type="spellEnd"/>
+      <w:r>
+        <w:rPr>
+          <w:b/>
+          <w:bCs/>
+          <w:sz w:val="28"/>
+          <w:szCs w:val="24"/>
+          <w:lang w:val="es-MX"/>
+        </w:rPr>
+        <w:t xml:space="preserve"> </w:t>
+      </w:r>
+      <w:proofErr w:type="spellStart"/>
+      <w:r>
+        <w:rPr>
+          <w:b/>
+          <w:bCs/>
+          <w:sz w:val="28"/>
+          <w:szCs w:val="24"/>
+          <w:lang w:val="es-MX"/>
+        </w:rPr>
+        <w:t>Managment</w:t>
+      </w:r>
+      <w:proofErr w:type="spellEnd"/>
+    </w:p>
+    <w:p>
+      <w:pPr>
+        <w:spacing w:line="360" w:lineRule="auto"/>
+        <w:jc w:val="both"/>
+        <w:rPr>
+          <w:lang w:val="es-MX"/>
+        </w:rPr>
+      </w:pPr>
+      <w:r>
+        <w:rPr>
+          <w:lang w:val="es-MX"/>
+        </w:rPr>
+        <w:t xml:space="preserve">SAP </w:t>
+      </w:r>
+      <w:proofErr w:type="spellStart"/>
+      <w:r>
+        <w:rPr>
+          <w:lang w:val="es-MX"/>
+        </w:rPr>
+        <w:t>Inventory</w:t>
+      </w:r>
+      <w:proofErr w:type="spellEnd"/>
+      <w:r>
+        <w:rPr>
+          <w:lang w:val="es-MX"/>
+        </w:rPr>
+        <w:t xml:space="preserve"> Management es parte de la suite de productos SAP ERP (Enterprise </w:t>
+      </w:r>
+      <w:proofErr w:type="spellStart"/>
+      <w:r>
+        <w:rPr>
+          <w:lang w:val="es-MX"/>
+        </w:rPr>
+        <w:t>Resource</w:t>
+      </w:r>
+      <w:proofErr w:type="spellEnd"/>
+      <w:r>
+        <w:rPr>
+          <w:lang w:val="es-MX"/>
+        </w:rPr>
+        <w:t xml:space="preserve"> </w:t>
+      </w:r>
+      <w:proofErr w:type="spellStart"/>
+      <w:r>
+        <w:rPr>
+          <w:lang w:val="es-MX"/>
+        </w:rPr>
+        <w:t>Planning</w:t>
+      </w:r>
+      <w:proofErr w:type="spellEnd"/>
+      <w:r>
+        <w:rPr>
+          <w:lang w:val="es-MX"/>
+        </w:rPr>
+        <w:t>)</w:t>
       </w:r>
       <w:r>
         <w:rPr>
@@ -5600,7 +5642,21 @@
         <w:rPr>
           <w:lang w:val="es-MX"/>
         </w:rPr>
-        <w:t>SAP Inventory Management: Permite la creación de registros de productos con detalles como nombre, descripción, precio y unidades iniciales en stock. Además, SAP permite la importación masiva de datos de productos desde fuentes externas.</w:t>
+        <w:t xml:space="preserve">SAP </w:t>
+      </w:r>
+      <w:proofErr w:type="spellStart"/>
+      <w:r>
+        <w:rPr>
+          <w:lang w:val="es-MX"/>
+        </w:rPr>
+        <w:t>Inventory</w:t>
+      </w:r>
+      <w:proofErr w:type="spellEnd"/>
+      <w:r>
+        <w:rPr>
+          <w:lang w:val="es-MX"/>
+        </w:rPr>
+        <w:t xml:space="preserve"> Management: Permite la creación de registros de productos con detalles como nombre, descripción, precio y unidades iniciales en stock. Además, SAP permite la importación masiva de datos de productos desde fuentes externas.</w:t>
       </w:r>
     </w:p>
     <w:p>
@@ -5667,7 +5723,22 @@
         <w:rPr>
           <w:lang w:val="es-MX"/>
         </w:rPr>
-        <w:t>SAP Inventory Management: Ofrece una vista completa de los inventarios, mostrando el estado actual de las existencias, ubicaciones y movimientos de productos. Además, permite generar informes detallados sobre el inventario.</w:t>
+        <w:lastRenderedPageBreak/>
+        <w:t xml:space="preserve">SAP </w:t>
+      </w:r>
+      <w:proofErr w:type="spellStart"/>
+      <w:r>
+        <w:rPr>
+          <w:lang w:val="es-MX"/>
+        </w:rPr>
+        <w:t>Inventory</w:t>
+      </w:r>
+      <w:proofErr w:type="spellEnd"/>
+      <w:r>
+        <w:rPr>
+          <w:lang w:val="es-MX"/>
+        </w:rPr>
+        <w:t xml:space="preserve"> Management: Ofrece una vista completa de los inventarios, mostrando el estado actual de las existencias, ubicaciones y movimientos de productos. Además, permite generar informes detallados sobre el inventario.</w:t>
       </w:r>
     </w:p>
     <w:p>
@@ -5720,22 +5791,35 @@
         <w:rPr>
           <w:lang w:val="es-MX"/>
         </w:rPr>
-        <w:t>SAP Inventory Management: Proporciona información detallada sobre los niveles de existencias de productos en tiempo real, lo que permite a los usuarios monitorear y tomar decisiones basadas en datos actualizados.</w:t>
-      </w:r>
-    </w:p>
-    <w:p>
-      <w:pPr>
-        <w:spacing w:line="360" w:lineRule="auto"/>
-        <w:jc w:val="both"/>
-        <w:rPr>
-          <w:lang w:val="es-MX"/>
-        </w:rPr>
-      </w:pPr>
-      <w:r>
-        <w:rPr>
-          <w:lang w:val="es-MX"/>
-        </w:rPr>
-        <w:lastRenderedPageBreak/>
+        <w:t xml:space="preserve">SAP </w:t>
+      </w:r>
+      <w:proofErr w:type="spellStart"/>
+      <w:r>
+        <w:rPr>
+          <w:lang w:val="es-MX"/>
+        </w:rPr>
+        <w:t>Inventory</w:t>
+      </w:r>
+      <w:proofErr w:type="spellEnd"/>
+      <w:r>
+        <w:rPr>
+          <w:lang w:val="es-MX"/>
+        </w:rPr>
+        <w:t xml:space="preserve"> Management: Proporciona información detallada sobre los niveles de existencias de productos en tiempo real, lo que permite a los usuarios monitorear y tomar decisiones basadas en datos actualizados.</w:t>
+      </w:r>
+    </w:p>
+    <w:p>
+      <w:pPr>
+        <w:spacing w:line="360" w:lineRule="auto"/>
+        <w:jc w:val="both"/>
+        <w:rPr>
+          <w:lang w:val="es-MX"/>
+        </w:rPr>
+      </w:pPr>
+      <w:r>
+        <w:rPr>
+          <w:lang w:val="es-MX"/>
+        </w:rPr>
         <w:t>4</w:t>
       </w:r>
       <w:r>
@@ -5780,7 +5864,21 @@
         <w:rPr>
           <w:lang w:val="es-MX"/>
         </w:rPr>
-        <w:t>SAP Inventory Management: Permite la eliminación de productos, pero generalmente con procedimientos de control de acceso y registros de auditoría para rastrear quién y cuándo se eliminaron los productos.</w:t>
+        <w:t xml:space="preserve">SAP </w:t>
+      </w:r>
+      <w:proofErr w:type="spellStart"/>
+      <w:r>
+        <w:rPr>
+          <w:lang w:val="es-MX"/>
+        </w:rPr>
+        <w:t>Inventory</w:t>
+      </w:r>
+      <w:proofErr w:type="spellEnd"/>
+      <w:r>
+        <w:rPr>
+          <w:lang w:val="es-MX"/>
+        </w:rPr>
+        <w:t xml:space="preserve"> Management: Permite la eliminación de productos, pero generalmente con procedimientos de control de acceso y registros de auditoría para rastrear quién y cuándo se eliminaron los productos.</w:t>
       </w:r>
     </w:p>
     <w:p>
@@ -5839,7 +5937,21 @@
         <w:rPr>
           <w:lang w:val="es-MX"/>
         </w:rPr>
-        <w:t>SAP Inventory Management: Ofrece capacidades de búsqueda avanzada y filtrado que permiten a los usuarios buscar productos utilizando múltiples criterios, como nombre, código, ubicación, etc.</w:t>
+        <w:t xml:space="preserve">SAP </w:t>
+      </w:r>
+      <w:proofErr w:type="spellStart"/>
+      <w:r>
+        <w:rPr>
+          <w:lang w:val="es-MX"/>
+        </w:rPr>
+        <w:t>Inventory</w:t>
+      </w:r>
+      <w:proofErr w:type="spellEnd"/>
+      <w:r>
+        <w:rPr>
+          <w:lang w:val="es-MX"/>
+        </w:rPr>
+        <w:t xml:space="preserve"> Management: Ofrece capacidades de búsqueda avanzada y filtrado que permiten a los usuarios buscar productos utilizando múltiples criterios, como nombre, código, ubicación, etc.</w:t>
       </w:r>
     </w:p>
     <w:p>
@@ -5916,8 +6028,31 @@
         <w:rPr>
           <w:lang w:val="es-MX"/>
         </w:rPr>
-        <w:t>SAP Inventory Management: Proporciona una interfaz de usuario profesional, pero suele requerir una curva de aprendizaje mayor debido a su complejidad y funcionalidades avanzadas.</w:t>
-      </w:r>
+        <w:t xml:space="preserve">SAP </w:t>
+      </w:r>
+      <w:proofErr w:type="spellStart"/>
+      <w:r>
+        <w:rPr>
+          <w:lang w:val="es-MX"/>
+        </w:rPr>
+        <w:t>Inventory</w:t>
+      </w:r>
+      <w:proofErr w:type="spellEnd"/>
+      <w:r>
+        <w:rPr>
+          <w:lang w:val="es-MX"/>
+        </w:rPr>
+        <w:t xml:space="preserve"> Management: Proporciona una interfaz de usuario profesional, pero suele requerir una curva de aprendizaje mayor debido a su complejidad y funcionalidades avanzadas.</w:t>
+      </w:r>
+    </w:p>
+    <w:p>
+      <w:pPr>
+        <w:spacing w:line="360" w:lineRule="auto"/>
+        <w:jc w:val="both"/>
+        <w:rPr>
+          <w:lang w:val="es-MX"/>
+        </w:rPr>
+      </w:pPr>
     </w:p>
     <w:p>
       <w:pPr>
@@ -5939,6 +6074,7 @@
           <w:szCs w:val="24"/>
           <w:lang w:val="es-MX"/>
         </w:rPr>
+        <w:lastRenderedPageBreak/>
         <w:t>Tecnologías empleadas</w:t>
       </w:r>
     </w:p>
@@ -6053,7 +6189,6 @@
         <w:rPr>
           <w:lang w:val="es-MX"/>
         </w:rPr>
-        <w:lastRenderedPageBreak/>
         <w:t>IDE</w:t>
       </w:r>
     </w:p>
@@ -6125,7 +6260,7 @@
           <w:lang w:val="es-MX"/>
         </w:rPr>
       </w:pPr>
-      <w:bookmarkStart w:id="10" w:name="_Toc146217166"/>
+      <w:bookmarkStart w:id="8" w:name="_Toc146220536"/>
       <w:r>
         <w:rPr>
           <w:lang w:val="es-MX"/>
@@ -6133,7 +6268,7 @@
         <w:lastRenderedPageBreak/>
         <w:t>Referencias</w:t>
       </w:r>
-      <w:bookmarkEnd w:id="10"/>
+      <w:bookmarkEnd w:id="8"/>
     </w:p>
     <w:p>
       <w:pPr>
@@ -6213,9 +6348,6 @@
         <w:jc w:val="both"/>
       </w:pPr>
       <w:r>
-        <w:rPr>
-          <w:lang w:val="es-MX"/>
-        </w:rPr>
         <w:t xml:space="preserve">Schildt, H. (2009). Java. </w:t>
       </w:r>
       <w:r>
@@ -6241,6 +6373,7 @@
           <w:szCs w:val="24"/>
         </w:rPr>
       </w:pPr>
+      <w:proofErr w:type="spellStart"/>
       <w:r>
         <w:rPr>
           <w:b/>
@@ -6248,8 +6381,69 @@
           <w:sz w:val="28"/>
           <w:szCs w:val="24"/>
         </w:rPr>
-        <w:t>Recursos digitales</w:t>
-      </w:r>
+        <w:t>Recursos</w:t>
+      </w:r>
+      <w:proofErr w:type="spellEnd"/>
+      <w:r>
+        <w:rPr>
+          <w:b/>
+          <w:bCs/>
+          <w:sz w:val="28"/>
+          <w:szCs w:val="24"/>
+        </w:rPr>
+        <w:t xml:space="preserve"> </w:t>
+      </w:r>
+      <w:proofErr w:type="spellStart"/>
+      <w:r>
+        <w:rPr>
+          <w:b/>
+          <w:bCs/>
+          <w:sz w:val="28"/>
+          <w:szCs w:val="24"/>
+        </w:rPr>
+        <w:t>digitales</w:t>
+      </w:r>
+      <w:proofErr w:type="spellEnd"/>
+    </w:p>
+    <w:p>
+      <w:pPr>
+        <w:spacing w:line="360" w:lineRule="auto"/>
+        <w:jc w:val="both"/>
+      </w:pPr>
+      <w:proofErr w:type="spellStart"/>
+      <w:r>
+        <w:t>Inventario</w:t>
+      </w:r>
+      <w:proofErr w:type="spellEnd"/>
+      <w:r>
+        <w:t>. (s. f.)</w:t>
+      </w:r>
+      <w:r>
+        <w:t xml:space="preserve"> </w:t>
+      </w:r>
+      <w:proofErr w:type="spellStart"/>
+      <w:r>
+        <w:t>Odoodocs</w:t>
+      </w:r>
+      <w:proofErr w:type="spellEnd"/>
+      <w:r>
+        <w:t xml:space="preserve">. </w:t>
+      </w:r>
+    </w:p>
+    <w:p>
+      <w:pPr>
+        <w:spacing w:line="360" w:lineRule="auto"/>
+        <w:ind w:left="720"/>
+        <w:jc w:val="both"/>
+      </w:pPr>
+      <w:hyperlink r:id="rId12" w:history="1">
+        <w:r>
+          <w:rPr>
+            <w:rStyle w:val="Hipervnculo"/>
+          </w:rPr>
+          <w:t>https://www.odoo.com/documentation/15.0/es/applications/inventory_and_mrp/inventory.html</w:t>
+        </w:r>
+      </w:hyperlink>
     </w:p>
     <w:p>
       <w:pPr>
@@ -6269,7 +6463,7 @@
         <w:ind w:left="720"/>
         <w:jc w:val="both"/>
       </w:pPr>
-      <w:hyperlink r:id="rId12" w:history="1">
+      <w:hyperlink r:id="rId13" w:history="1">
         <w:r>
           <w:rPr>
             <w:rStyle w:val="Hipervnculo"/>
@@ -6283,11 +6477,19 @@
         <w:spacing w:line="360" w:lineRule="auto"/>
         <w:jc w:val="both"/>
       </w:pPr>
-      <w:r>
-        <w:rPr>
-          <w:lang w:val="es-MX"/>
-        </w:rPr>
-        <w:t>Vaibhavi, K. (1 de octubre de 2022</w:t>
+      <w:proofErr w:type="spellStart"/>
+      <w:r>
+        <w:rPr>
+          <w:lang w:val="es-MX"/>
+        </w:rPr>
+        <w:t>Vaibhavi</w:t>
+      </w:r>
+      <w:proofErr w:type="spellEnd"/>
+      <w:r>
+        <w:rPr>
+          <w:lang w:val="es-MX"/>
+        </w:rPr>
+        <w:t>, K. (1 de octubre de 2022</w:t>
       </w:r>
       <w:r>
         <w:rPr>
@@ -6305,9 +6507,6 @@
         <w:t xml:space="preserve"> </w:t>
       </w:r>
       <w:r>
-        <w:rPr>
-          <w:lang w:val="es-MX"/>
-        </w:rPr>
         <w:t>SAP.</w:t>
       </w:r>
     </w:p>
@@ -6317,12 +6516,12 @@
         <w:ind w:left="720"/>
         <w:jc w:val="both"/>
       </w:pPr>
-      <w:hyperlink r:id="rId13" w:history="1">
+      <w:hyperlink r:id="rId14" w:history="1">
         <w:r>
           <w:rPr>
             <w:rStyle w:val="Hipervnculo"/>
           </w:rPr>
-          <w:t>SAP Inventory Management – Everything you must know | SAP Blogs</w:t>
+          <w:t>https://blogs.sap.com/2022/10/01/sap-inventory-management-everything-you-must-know/</w:t>
         </w:r>
       </w:hyperlink>
     </w:p>
@@ -6331,18 +6530,55 @@
         <w:spacing w:line="360" w:lineRule="auto"/>
         <w:jc w:val="both"/>
       </w:pPr>
-    </w:p>
-    <w:p>
-      <w:pPr>
-        <w:spacing w:line="360" w:lineRule="auto"/>
-        <w:jc w:val="both"/>
-      </w:pPr>
-    </w:p>
-    <w:p>
-      <w:pPr>
-        <w:spacing w:line="360" w:lineRule="auto"/>
-        <w:jc w:val="both"/>
-      </w:pPr>
+      <w:proofErr w:type="spellStart"/>
+      <w:r>
+        <w:rPr>
+          <w:lang w:val="es-MX"/>
+        </w:rPr>
+        <w:t>Vaiana</w:t>
+      </w:r>
+      <w:proofErr w:type="spellEnd"/>
+      <w:r>
+        <w:rPr>
+          <w:lang w:val="es-MX"/>
+        </w:rPr>
+        <w:t>, D. (29 de octubre d</w:t>
+      </w:r>
+      <w:r>
+        <w:rPr>
+          <w:lang w:val="es-MX"/>
+        </w:rPr>
+        <w:t xml:space="preserve">e 2021). </w:t>
+      </w:r>
+      <w:r>
+        <w:t>What are warehouse management systems and how do they work?</w:t>
+      </w:r>
+      <w:r>
+        <w:t xml:space="preserve"> </w:t>
+      </w:r>
+      <w:proofErr w:type="spellStart"/>
+      <w:r>
+        <w:t>IntuitQuickbooks</w:t>
+      </w:r>
+      <w:proofErr w:type="spellEnd"/>
+      <w:r>
+        <w:t xml:space="preserve">. </w:t>
+      </w:r>
+    </w:p>
+    <w:p>
+      <w:pPr>
+        <w:spacing w:line="360" w:lineRule="auto"/>
+        <w:ind w:left="720"/>
+        <w:jc w:val="both"/>
+      </w:pPr>
+      <w:hyperlink r:id="rId15" w:history="1">
+        <w:r>
+          <w:rPr>
+            <w:rStyle w:val="Hipervnculo"/>
+          </w:rPr>
+          <w:t>What are warehouse management systems? Definition, features and benefits - QuickBooks (intuit.com)</w:t>
+        </w:r>
+      </w:hyperlink>
     </w:p>
     <w:p>
       <w:pPr>
@@ -6356,8 +6592,8 @@
       </w:pPr>
     </w:p>
     <w:sectPr>
-      <w:headerReference w:type="default" r:id="rId14"/>
-      <w:footerReference w:type="default" r:id="rId15"/>
+      <w:headerReference w:type="default" r:id="rId16"/>
+      <w:footerReference w:type="default" r:id="rId17"/>
       <w:pgSz w:w="12240" w:h="15840"/>
       <w:pgMar w:top="1418" w:right="1701" w:bottom="1418" w:left="1701" w:header="720" w:footer="720" w:gutter="0"/>
       <w:cols w:space="720"/>
@@ -9095,7 +9331,6 @@
   <w:style w:type="character" w:default="1" w:styleId="Fuentedeprrafopredeter">
     <w:name w:val="Default Paragraph Font"/>
     <w:uiPriority w:val="1"/>
-    <w:semiHidden/>
     <w:unhideWhenUsed/>
   </w:style>
   <w:style w:type="table" w:default="1" w:styleId="Tablanormal">

</xml_diff>

<commit_message>
Revert "Merge branch 'main' of https://github.com/Arms1125/ProyectoPOO"
This reverts commit 3f1683e8a2cb054b452ad9aeeb8dce549fad7842, reversing
changes made to f4617416f68c6b2f1ddb012c4c3b88f912e253dd.
</commit_message>
<xml_diff>
--- a/Gestor de Inventarios.docx
+++ b/Gestor de Inventarios.docx
@@ -1486,7 +1486,6 @@
             <w:tabs>
               <w:tab w:val="right" w:leader="dot" w:pos="8828"/>
             </w:tabs>
-            <w:spacing w:line="360" w:lineRule="auto"/>
             <w:rPr>
               <w:rFonts w:asciiTheme="minorHAnsi" w:eastAsiaTheme="minorEastAsia" w:hAnsiTheme="minorHAnsi"/>
               <w:noProof/>
@@ -1514,7 +1513,7 @@
             </w:rPr>
             <w:fldChar w:fldCharType="separate"/>
           </w:r>
-          <w:hyperlink w:anchor="_Toc146220528" w:history="1">
+          <w:hyperlink w:anchor="_Toc146217156" w:history="1">
             <w:r>
               <w:rPr>
                 <w:rStyle w:val="Hipervnculo"/>
@@ -1544,7 +1543,7 @@
                 <w:noProof/>
                 <w:webHidden/>
               </w:rPr>
-              <w:instrText xml:space="preserve"> PAGEREF _Toc146220528 \h </w:instrText>
+              <w:instrText xml:space="preserve"> PAGEREF _Toc146217156 \h </w:instrText>
             </w:r>
             <w:r>
               <w:rPr>
@@ -1581,7 +1580,6 @@
             <w:tabs>
               <w:tab w:val="right" w:leader="dot" w:pos="8828"/>
             </w:tabs>
-            <w:spacing w:line="360" w:lineRule="auto"/>
             <w:rPr>
               <w:rFonts w:asciiTheme="minorHAnsi" w:eastAsiaTheme="minorEastAsia" w:hAnsiTheme="minorHAnsi"/>
               <w:noProof/>
@@ -1591,7 +1589,7 @@
               <w14:ligatures w14:val="standardContextual"/>
             </w:rPr>
           </w:pPr>
-          <w:hyperlink w:anchor="_Toc146220529" w:history="1">
+          <w:hyperlink w:anchor="_Toc146217157" w:history="1">
             <w:r>
               <w:rPr>
                 <w:rStyle w:val="Hipervnculo"/>
@@ -1621,7 +1619,7 @@
                 <w:noProof/>
                 <w:webHidden/>
               </w:rPr>
-              <w:instrText xml:space="preserve"> PAGEREF _Toc146220529 \h </w:instrText>
+              <w:instrText xml:space="preserve"> PAGEREF _Toc146217157 \h </w:instrText>
             </w:r>
             <w:r>
               <w:rPr>
@@ -1658,7 +1656,6 @@
             <w:tabs>
               <w:tab w:val="right" w:leader="dot" w:pos="8828"/>
             </w:tabs>
-            <w:spacing w:line="360" w:lineRule="auto"/>
             <w:rPr>
               <w:rFonts w:asciiTheme="minorHAnsi" w:eastAsiaTheme="minorEastAsia" w:hAnsiTheme="minorHAnsi"/>
               <w:noProof/>
@@ -1668,7 +1665,7 @@
               <w14:ligatures w14:val="standardContextual"/>
             </w:rPr>
           </w:pPr>
-          <w:hyperlink w:anchor="_Toc146220530" w:history="1">
+          <w:hyperlink w:anchor="_Toc146217158" w:history="1">
             <w:r>
               <w:rPr>
                 <w:rStyle w:val="Hipervnculo"/>
@@ -1677,7 +1674,7 @@
                 <w:noProof/>
                 <w:lang w:val="es-MX"/>
               </w:rPr>
-              <w:t>Hipótesis</w:t>
+              <w:t>Objetivo general del proyecto</w:t>
             </w:r>
             <w:r>
               <w:rPr>
@@ -1698,7 +1695,7 @@
                 <w:noProof/>
                 <w:webHidden/>
               </w:rPr>
-              <w:instrText xml:space="preserve"> PAGEREF _Toc146220530 \h </w:instrText>
+              <w:instrText xml:space="preserve"> PAGEREF _Toc146217158 \h </w:instrText>
             </w:r>
             <w:r>
               <w:rPr>
@@ -1735,7 +1732,6 @@
             <w:tabs>
               <w:tab w:val="right" w:leader="dot" w:pos="8828"/>
             </w:tabs>
-            <w:spacing w:line="360" w:lineRule="auto"/>
             <w:rPr>
               <w:rFonts w:asciiTheme="minorHAnsi" w:eastAsiaTheme="minorEastAsia" w:hAnsiTheme="minorHAnsi"/>
               <w:noProof/>
@@ -1745,7 +1741,7 @@
               <w14:ligatures w14:val="standardContextual"/>
             </w:rPr>
           </w:pPr>
-          <w:hyperlink w:anchor="_Toc146220531" w:history="1">
+          <w:hyperlink w:anchor="_Toc146217159" w:history="1">
             <w:r>
               <w:rPr>
                 <w:rStyle w:val="Hipervnculo"/>
@@ -1754,7 +1750,7 @@
                 <w:noProof/>
                 <w:lang w:val="es-MX"/>
               </w:rPr>
-              <w:t>Objetivo general</w:t>
+              <w:t>Objetivos específicos del proyecto</w:t>
             </w:r>
             <w:r>
               <w:rPr>
@@ -1775,7 +1771,7 @@
                 <w:noProof/>
                 <w:webHidden/>
               </w:rPr>
-              <w:instrText xml:space="preserve"> PAGEREF _Toc146220531 \h </w:instrText>
+              <w:instrText xml:space="preserve"> PAGEREF _Toc146217159 \h </w:instrText>
             </w:r>
             <w:r>
               <w:rPr>
@@ -1812,7 +1808,6 @@
             <w:tabs>
               <w:tab w:val="right" w:leader="dot" w:pos="8828"/>
             </w:tabs>
-            <w:spacing w:line="360" w:lineRule="auto"/>
             <w:rPr>
               <w:rFonts w:asciiTheme="minorHAnsi" w:eastAsiaTheme="minorEastAsia" w:hAnsiTheme="minorHAnsi"/>
               <w:noProof/>
@@ -1822,7 +1817,7 @@
               <w14:ligatures w14:val="standardContextual"/>
             </w:rPr>
           </w:pPr>
-          <w:hyperlink w:anchor="_Toc146220532" w:history="1">
+          <w:hyperlink w:anchor="_Toc146217160" w:history="1">
             <w:r>
               <w:rPr>
                 <w:rStyle w:val="Hipervnculo"/>
@@ -1831,7 +1826,7 @@
                 <w:noProof/>
                 <w:lang w:val="es-MX"/>
               </w:rPr>
-              <w:t>Objetivos específicos</w:t>
+              <w:t>Hipótesis</w:t>
             </w:r>
             <w:r>
               <w:rPr>
@@ -1852,7 +1847,7 @@
                 <w:noProof/>
                 <w:webHidden/>
               </w:rPr>
-              <w:instrText xml:space="preserve"> PAGEREF _Toc146220532 \h </w:instrText>
+              <w:instrText xml:space="preserve"> PAGEREF _Toc146217160 \h </w:instrText>
             </w:r>
             <w:r>
               <w:rPr>
@@ -1889,7 +1884,6 @@
             <w:tabs>
               <w:tab w:val="right" w:leader="dot" w:pos="8828"/>
             </w:tabs>
-            <w:spacing w:line="360" w:lineRule="auto"/>
             <w:rPr>
               <w:rFonts w:asciiTheme="minorHAnsi" w:eastAsiaTheme="minorEastAsia" w:hAnsiTheme="minorHAnsi"/>
               <w:noProof/>
@@ -1899,7 +1893,7 @@
               <w14:ligatures w14:val="standardContextual"/>
             </w:rPr>
           </w:pPr>
-          <w:hyperlink w:anchor="_Toc146220533" w:history="1">
+          <w:hyperlink w:anchor="_Toc146217161" w:history="1">
             <w:r>
               <w:rPr>
                 <w:rStyle w:val="Hipervnculo"/>
@@ -1908,7 +1902,7 @@
                 <w:noProof/>
                 <w:lang w:val="es-MX"/>
               </w:rPr>
-              <w:t>Alcances</w:t>
+              <w:t>Requisitos funcionales</w:t>
             </w:r>
             <w:r>
               <w:rPr>
@@ -1929,7 +1923,7 @@
                 <w:noProof/>
                 <w:webHidden/>
               </w:rPr>
-              <w:instrText xml:space="preserve"> PAGEREF _Toc146220533 \h </w:instrText>
+              <w:instrText xml:space="preserve"> PAGEREF _Toc146217161 \h </w:instrText>
             </w:r>
             <w:r>
               <w:rPr>
@@ -1966,7 +1960,6 @@
             <w:tabs>
               <w:tab w:val="right" w:leader="dot" w:pos="8828"/>
             </w:tabs>
-            <w:spacing w:line="360" w:lineRule="auto"/>
             <w:rPr>
               <w:rFonts w:asciiTheme="minorHAnsi" w:eastAsiaTheme="minorEastAsia" w:hAnsiTheme="minorHAnsi"/>
               <w:noProof/>
@@ -1976,7 +1969,7 @@
               <w14:ligatures w14:val="standardContextual"/>
             </w:rPr>
           </w:pPr>
-          <w:hyperlink w:anchor="_Toc146220534" w:history="1">
+          <w:hyperlink w:anchor="_Toc146217162" w:history="1">
             <w:r>
               <w:rPr>
                 <w:rStyle w:val="Hipervnculo"/>
@@ -1985,7 +1978,7 @@
                 <w:noProof/>
                 <w:lang w:val="es-MX"/>
               </w:rPr>
-              <w:t>Delimitaciones</w:t>
+              <w:t>Requisitos no funcionales</w:t>
             </w:r>
             <w:r>
               <w:rPr>
@@ -2006,7 +1999,7 @@
                 <w:noProof/>
                 <w:webHidden/>
               </w:rPr>
-              <w:instrText xml:space="preserve"> PAGEREF _Toc146220534 \h </w:instrText>
+              <w:instrText xml:space="preserve"> PAGEREF _Toc146217162 \h </w:instrText>
             </w:r>
             <w:r>
               <w:rPr>
@@ -2026,7 +2019,7 @@
                 <w:noProof/>
                 <w:webHidden/>
               </w:rPr>
-              <w:t>11</w:t>
+              <w:t>8</w:t>
             </w:r>
             <w:r>
               <w:rPr>
@@ -2043,7 +2036,6 @@
             <w:tabs>
               <w:tab w:val="right" w:leader="dot" w:pos="8828"/>
             </w:tabs>
-            <w:spacing w:line="360" w:lineRule="auto"/>
             <w:rPr>
               <w:rFonts w:asciiTheme="minorHAnsi" w:eastAsiaTheme="minorEastAsia" w:hAnsiTheme="minorHAnsi"/>
               <w:noProof/>
@@ -2053,14 +2045,14 @@
               <w14:ligatures w14:val="standardContextual"/>
             </w:rPr>
           </w:pPr>
-          <w:hyperlink w:anchor="_Toc146220535" w:history="1">
+          <w:hyperlink w:anchor="_Toc146217163" w:history="1">
             <w:r>
               <w:rPr>
                 <w:rStyle w:val="Hipervnculo"/>
                 <w:noProof/>
                 <w:lang w:val="es-MX"/>
               </w:rPr>
-              <w:t>Marco Teórico</w:t>
+              <w:t>Alcances</w:t>
             </w:r>
             <w:r>
               <w:rPr>
@@ -2081,7 +2073,83 @@
                 <w:noProof/>
                 <w:webHidden/>
               </w:rPr>
-              <w:instrText xml:space="preserve"> PAGEREF _Toc146220535 \h </w:instrText>
+              <w:instrText xml:space="preserve"> PAGEREF _Toc146217163 \h </w:instrText>
+            </w:r>
+            <w:r>
+              <w:rPr>
+                <w:noProof/>
+                <w:webHidden/>
+              </w:rPr>
+            </w:r>
+            <w:r>
+              <w:rPr>
+                <w:noProof/>
+                <w:webHidden/>
+              </w:rPr>
+              <w:fldChar w:fldCharType="separate"/>
+            </w:r>
+            <w:r>
+              <w:rPr>
+                <w:noProof/>
+                <w:webHidden/>
+              </w:rPr>
+              <w:t>9</w:t>
+            </w:r>
+            <w:r>
+              <w:rPr>
+                <w:noProof/>
+                <w:webHidden/>
+              </w:rPr>
+              <w:fldChar w:fldCharType="end"/>
+            </w:r>
+          </w:hyperlink>
+        </w:p>
+        <w:p>
+          <w:pPr>
+            <w:pStyle w:val="TDC1"/>
+            <w:tabs>
+              <w:tab w:val="right" w:leader="dot" w:pos="8828"/>
+            </w:tabs>
+            <w:rPr>
+              <w:rFonts w:asciiTheme="minorHAnsi" w:eastAsiaTheme="minorEastAsia" w:hAnsiTheme="minorHAnsi"/>
+              <w:noProof/>
+              <w:kern w:val="2"/>
+              <w:sz w:val="22"/>
+              <w:lang w:val="es-MX" w:eastAsia="es-MX"/>
+              <w14:ligatures w14:val="standardContextual"/>
+            </w:rPr>
+          </w:pPr>
+          <w:hyperlink w:anchor="_Toc146217164" w:history="1">
+            <w:r>
+              <w:rPr>
+                <w:rStyle w:val="Hipervnculo"/>
+                <w:rFonts w:eastAsia="Arial Nova"/>
+                <w:bCs/>
+                <w:noProof/>
+                <w:lang w:val="es-MX"/>
+              </w:rPr>
+              <w:t>Limitaciones</w:t>
+            </w:r>
+            <w:r>
+              <w:rPr>
+                <w:noProof/>
+                <w:webHidden/>
+              </w:rPr>
+              <w:tab/>
+            </w:r>
+            <w:r>
+              <w:rPr>
+                <w:noProof/>
+                <w:webHidden/>
+              </w:rPr>
+              <w:fldChar w:fldCharType="begin"/>
+            </w:r>
+            <w:r>
+              <w:rPr>
+                <w:noProof/>
+                <w:webHidden/>
+              </w:rPr>
+              <w:instrText xml:space="preserve"> PAGEREF _Toc146217164 \h </w:instrText>
             </w:r>
             <w:r>
               <w:rPr>
@@ -2118,7 +2186,6 @@
             <w:tabs>
               <w:tab w:val="right" w:leader="dot" w:pos="8828"/>
             </w:tabs>
-            <w:spacing w:line="360" w:lineRule="auto"/>
             <w:rPr>
               <w:rFonts w:asciiTheme="minorHAnsi" w:eastAsiaTheme="minorEastAsia" w:hAnsiTheme="minorHAnsi"/>
               <w:noProof/>
@@ -2128,7 +2195,81 @@
               <w14:ligatures w14:val="standardContextual"/>
             </w:rPr>
           </w:pPr>
-          <w:hyperlink w:anchor="_Toc146220536" w:history="1">
+          <w:hyperlink w:anchor="_Toc146217165" w:history="1">
+            <w:r>
+              <w:rPr>
+                <w:rStyle w:val="Hipervnculo"/>
+                <w:noProof/>
+                <w:lang w:val="es-MX"/>
+              </w:rPr>
+              <w:t>Marco Teórico</w:t>
+            </w:r>
+            <w:r>
+              <w:rPr>
+                <w:noProof/>
+                <w:webHidden/>
+              </w:rPr>
+              <w:tab/>
+            </w:r>
+            <w:r>
+              <w:rPr>
+                <w:noProof/>
+                <w:webHidden/>
+              </w:rPr>
+              <w:fldChar w:fldCharType="begin"/>
+            </w:r>
+            <w:r>
+              <w:rPr>
+                <w:noProof/>
+                <w:webHidden/>
+              </w:rPr>
+              <w:instrText xml:space="preserve"> PAGEREF _Toc146217165 \h </w:instrText>
+            </w:r>
+            <w:r>
+              <w:rPr>
+                <w:noProof/>
+                <w:webHidden/>
+              </w:rPr>
+            </w:r>
+            <w:r>
+              <w:rPr>
+                <w:noProof/>
+                <w:webHidden/>
+              </w:rPr>
+              <w:fldChar w:fldCharType="separate"/>
+            </w:r>
+            <w:r>
+              <w:rPr>
+                <w:noProof/>
+                <w:webHidden/>
+              </w:rPr>
+              <w:t>13</w:t>
+            </w:r>
+            <w:r>
+              <w:rPr>
+                <w:noProof/>
+                <w:webHidden/>
+              </w:rPr>
+              <w:fldChar w:fldCharType="end"/>
+            </w:r>
+          </w:hyperlink>
+        </w:p>
+        <w:p>
+          <w:pPr>
+            <w:pStyle w:val="TDC1"/>
+            <w:tabs>
+              <w:tab w:val="right" w:leader="dot" w:pos="8828"/>
+            </w:tabs>
+            <w:rPr>
+              <w:rFonts w:asciiTheme="minorHAnsi" w:eastAsiaTheme="minorEastAsia" w:hAnsiTheme="minorHAnsi"/>
+              <w:noProof/>
+              <w:kern w:val="2"/>
+              <w:sz w:val="22"/>
+              <w:lang w:val="es-MX" w:eastAsia="es-MX"/>
+              <w14:ligatures w14:val="standardContextual"/>
+            </w:rPr>
+          </w:pPr>
+          <w:hyperlink w:anchor="_Toc146217166" w:history="1">
             <w:r>
               <w:rPr>
                 <w:rStyle w:val="Hipervnculo"/>
@@ -2156,7 +2297,7 @@
                 <w:noProof/>
                 <w:webHidden/>
               </w:rPr>
-              <w:instrText xml:space="preserve"> PAGEREF _Toc146220536 \h </w:instrText>
+              <w:instrText xml:space="preserve"> PAGEREF _Toc146217166 \h </w:instrText>
             </w:r>
             <w:r>
               <w:rPr>
@@ -2361,7 +2502,7 @@
           <w:lang w:val="es-MX"/>
         </w:rPr>
       </w:pPr>
-      <w:bookmarkStart w:id="0" w:name="_Toc146220528"/>
+      <w:bookmarkStart w:id="0" w:name="_Toc146217156"/>
       <w:r>
         <w:rPr>
           <w:rFonts w:eastAsia="Arial Nova"/>
@@ -2509,7 +2650,7 @@
           <w:lang w:val="es-MX"/>
         </w:rPr>
       </w:pPr>
-      <w:bookmarkStart w:id="1" w:name="_Toc146220529"/>
+      <w:bookmarkStart w:id="1" w:name="_Toc146217157"/>
       <w:r>
         <w:rPr>
           <w:rFonts w:eastAsia="Arial Nova"/>
@@ -2540,7 +2681,7 @@
           <w:szCs w:val="24"/>
           <w:lang w:val="es-MX"/>
         </w:rPr>
-        <w:t xml:space="preserve">En el entorno empresarial actual, la gestión eficiente del inventario es un aspecto fundamental del éxito empresarial. Sin embargo, muchas organizaciones enfrentan importantes desafíos en este sentido debido a la falta de herramientas modernas y efectivas para gestionar adecuadamente el inventario. El proyecto de desarrollo </w:t>
+        <w:t>En el entorno empresarial actual, la gestión eficiente del inventario es un aspecto fundamental del éxito empresarial. Sin embargo, muchas organizaciones enfrentan importantes desafíos en este sentido debido a la falta de herramientas modernas y efectivas para gestionar adecuadamente el inventario. El proyecto de desarrollo "</w:t>
       </w:r>
       <w:r>
         <w:rPr>
@@ -2549,7 +2690,7 @@
           <w:szCs w:val="24"/>
           <w:lang w:val="es-MX"/>
         </w:rPr>
-        <w:t>g</w:t>
+        <w:t>Gestor de Inventarios</w:t>
       </w:r>
       <w:r>
         <w:rPr>
@@ -2558,34 +2699,7 @@
           <w:szCs w:val="24"/>
           <w:lang w:val="es-MX"/>
         </w:rPr>
-        <w:t xml:space="preserve">estor de </w:t>
-      </w:r>
-      <w:r>
-        <w:rPr>
-          <w:rFonts w:eastAsia="system-ui" w:cs="Arial"/>
-          <w:color w:val="000000" w:themeColor="text1"/>
-          <w:szCs w:val="24"/>
-          <w:lang w:val="es-MX"/>
-        </w:rPr>
-        <w:t>i</w:t>
-      </w:r>
-      <w:r>
-        <w:rPr>
-          <w:rFonts w:eastAsia="system-ui" w:cs="Arial"/>
-          <w:color w:val="000000" w:themeColor="text1"/>
-          <w:szCs w:val="24"/>
-          <w:lang w:val="es-MX"/>
-        </w:rPr>
-        <w:t>nventario</w:t>
-      </w:r>
-      <w:r>
-        <w:rPr>
-          <w:rFonts w:eastAsia="system-ui" w:cs="Arial"/>
-          <w:color w:val="000000" w:themeColor="text1"/>
-          <w:szCs w:val="24"/>
-          <w:lang w:val="es-MX"/>
-        </w:rPr>
-        <w:t xml:space="preserve"> surge en respuesta a los siguientes problemas identificados:</w:t>
+        <w:t>" surge en respuesta a los siguientes problemas identificados:</w:t>
       </w:r>
     </w:p>
     <w:p>
@@ -2779,93 +2893,6 @@
     <w:p>
       <w:pPr>
         <w:spacing w:line="360" w:lineRule="auto"/>
-        <w:rPr>
-          <w:rFonts w:eastAsia="Arial Nova" w:cstheme="majorBidi"/>
-          <w:color w:val="000000" w:themeColor="text1"/>
-          <w:szCs w:val="24"/>
-          <w:lang w:val="es-MX"/>
-        </w:rPr>
-      </w:pPr>
-      <w:r>
-        <w:rPr>
-          <w:rFonts w:eastAsia="Arial Nova" w:cstheme="majorBidi"/>
-          <w:color w:val="000000" w:themeColor="text1"/>
-          <w:szCs w:val="24"/>
-          <w:lang w:val="es-MX"/>
-        </w:rPr>
-        <w:br w:type="page"/>
-      </w:r>
-    </w:p>
-    <w:p>
-      <w:pPr>
-        <w:pStyle w:val="Ttulo1"/>
-        <w:spacing w:line="360" w:lineRule="auto"/>
-        <w:jc w:val="both"/>
-        <w:rPr>
-          <w:rFonts w:eastAsia="Arial Nova"/>
-          <w:bCs/>
-          <w:color w:val="000000" w:themeColor="text1"/>
-          <w:lang w:val="es-MX"/>
-        </w:rPr>
-      </w:pPr>
-      <w:bookmarkStart w:id="2" w:name="_Toc146220530"/>
-      <w:r>
-        <w:rPr>
-          <w:rFonts w:eastAsia="Arial Nova"/>
-          <w:bCs/>
-          <w:color w:val="000000" w:themeColor="text1"/>
-          <w:lang w:val="es-MX"/>
-        </w:rPr>
-        <w:lastRenderedPageBreak/>
-        <w:t>Hipótesis</w:t>
-      </w:r>
-      <w:bookmarkEnd w:id="2"/>
-      <w:r>
-        <w:rPr>
-          <w:rFonts w:eastAsia="Arial Nova"/>
-          <w:bCs/>
-          <w:color w:val="000000" w:themeColor="text1"/>
-          <w:lang w:val="es-MX"/>
-        </w:rPr>
-        <w:t xml:space="preserve"> </w:t>
-      </w:r>
-    </w:p>
-    <w:p>
-      <w:pPr>
-        <w:spacing w:line="360" w:lineRule="auto"/>
-        <w:jc w:val="both"/>
-        <w:rPr>
-          <w:rFonts w:eastAsia="Arial Nova" w:cstheme="majorBidi"/>
-          <w:color w:val="000000" w:themeColor="text1"/>
-          <w:szCs w:val="24"/>
-          <w:lang w:val="es-MX"/>
-        </w:rPr>
-      </w:pPr>
-      <w:r>
-        <w:rPr>
-          <w:rFonts w:eastAsia="Arial Nova" w:cstheme="majorBidi"/>
-          <w:color w:val="000000" w:themeColor="text1"/>
-          <w:szCs w:val="24"/>
-          <w:lang w:val="es-MX"/>
-        </w:rPr>
-        <w:t>Se postula que, mediante la implementación de un Gestor de Inventarios en Java, será posible mejorar significativamente la eficiencia en la administración de inventarios. Al automatizar procesos que antes eran manuales como el seguimiento de existencias y la actualización de información de manera escrita y en continuas hojas de cálculo.</w:t>
-      </w:r>
-    </w:p>
-    <w:p>
-      <w:pPr>
-        <w:spacing w:line="360" w:lineRule="auto"/>
-        <w:jc w:val="both"/>
-        <w:rPr>
-          <w:rFonts w:eastAsia="Arial Nova" w:cstheme="majorBidi"/>
-          <w:color w:val="000000" w:themeColor="text1"/>
-          <w:szCs w:val="24"/>
-          <w:lang w:val="es-MX"/>
-        </w:rPr>
-      </w:pPr>
-    </w:p>
-    <w:p>
-      <w:pPr>
-        <w:spacing w:line="360" w:lineRule="auto"/>
         <w:jc w:val="both"/>
         <w:rPr>
           <w:rFonts w:eastAsia="Arial Nova" w:cstheme="majorBidi"/>
@@ -2911,7 +2938,7 @@
           <w:lang w:val="es-MX"/>
         </w:rPr>
       </w:pPr>
-      <w:bookmarkStart w:id="3" w:name="_Toc146220531"/>
+      <w:bookmarkStart w:id="2" w:name="_Toc146217158"/>
       <w:r>
         <w:rPr>
           <w:rFonts w:eastAsia="Arial Nova"/>
@@ -2920,18 +2947,9 @@
           <w:lang w:val="es-MX"/>
         </w:rPr>
         <w:lastRenderedPageBreak/>
-        <w:t>Objetivo general</w:t>
-      </w:r>
-      <w:bookmarkEnd w:id="3"/>
-      <w:r>
-        <w:rPr>
-          <w:rFonts w:eastAsia="Arial Nova"/>
-          <w:bCs/>
-          <w:color w:val="000000" w:themeColor="text1"/>
-          <w:lang w:val="es-MX"/>
-        </w:rPr>
-        <w:t xml:space="preserve"> </w:t>
-      </w:r>
+        <w:t>Objetivo general del proyecto</w:t>
+      </w:r>
+      <w:bookmarkEnd w:id="2"/>
     </w:p>
     <w:p>
       <w:pPr>
@@ -2990,7 +3008,7 @@
           <w:lang w:val="es-MX"/>
         </w:rPr>
       </w:pPr>
-      <w:bookmarkStart w:id="4" w:name="_Toc146220532"/>
+      <w:bookmarkStart w:id="3" w:name="_Toc146217159"/>
       <w:r>
         <w:rPr>
           <w:rFonts w:eastAsia="Arial Nova"/>
@@ -2999,18 +3017,9 @@
           <w:lang w:val="es-MX"/>
         </w:rPr>
         <w:lastRenderedPageBreak/>
-        <w:t>Objetivos específicos</w:t>
-      </w:r>
-      <w:bookmarkEnd w:id="4"/>
-      <w:r>
-        <w:rPr>
-          <w:rFonts w:eastAsia="Arial Nova"/>
-          <w:bCs/>
-          <w:color w:val="000000" w:themeColor="text1"/>
-          <w:lang w:val="es-MX"/>
-        </w:rPr>
-        <w:t xml:space="preserve"> </w:t>
-      </w:r>
+        <w:t>Objetivos específicos del proyecto</w:t>
+      </w:r>
+      <w:bookmarkEnd w:id="3"/>
     </w:p>
     <w:p>
       <w:pPr>
@@ -3427,13 +3436,158 @@
         <w:spacing w:line="360" w:lineRule="auto"/>
         <w:jc w:val="both"/>
         <w:rPr>
+          <w:rFonts w:eastAsia="Arial Nova" w:cs="Arial"/>
+          <w:b w:val="0"/>
+          <w:bCs/>
+          <w:sz w:val="24"/>
+          <w:szCs w:val="24"/>
+          <w:lang w:val="es-MX"/>
+        </w:rPr>
+      </w:pPr>
+      <w:bookmarkStart w:id="4" w:name="_Toc146217160"/>
+      <w:r>
+        <w:rPr>
           <w:rFonts w:eastAsia="Arial Nova"/>
           <w:bCs/>
           <w:color w:val="000000" w:themeColor="text1"/>
           <w:lang w:val="es-MX"/>
         </w:rPr>
-      </w:pPr>
-      <w:bookmarkStart w:id="5" w:name="_Toc146220533"/>
+        <w:lastRenderedPageBreak/>
+        <w:t>Hipótesis</w:t>
+      </w:r>
+      <w:bookmarkEnd w:id="4"/>
+      <w:r>
+        <w:rPr>
+          <w:rFonts w:eastAsia="Arial Nova" w:cs="Arial"/>
+          <w:bCs/>
+          <w:sz w:val="24"/>
+          <w:szCs w:val="24"/>
+          <w:lang w:val="es-MX"/>
+        </w:rPr>
+        <w:t xml:space="preserve"> </w:t>
+      </w:r>
+    </w:p>
+    <w:p>
+      <w:pPr>
+        <w:spacing w:line="360" w:lineRule="auto"/>
+        <w:jc w:val="both"/>
+        <w:rPr>
+          <w:rFonts w:eastAsia="system-ui" w:cs="Arial"/>
+          <w:color w:val="000000" w:themeColor="text1"/>
+          <w:szCs w:val="24"/>
+          <w:lang w:val="es-MX"/>
+        </w:rPr>
+      </w:pPr>
+      <w:r>
+        <w:rPr>
+          <w:rFonts w:eastAsia="system-ui" w:cs="Arial"/>
+          <w:color w:val="000000" w:themeColor="text1"/>
+          <w:szCs w:val="24"/>
+          <w:lang w:val="es-MX"/>
+        </w:rPr>
+        <w:t xml:space="preserve">Se postula </w:t>
+      </w:r>
+      <w:r>
+        <w:rPr>
+          <w:rFonts w:eastAsia="system-ui" w:cs="Arial"/>
+          <w:color w:val="000000" w:themeColor="text1"/>
+          <w:szCs w:val="24"/>
+          <w:lang w:val="es-MX"/>
+        </w:rPr>
+        <w:t>que,</w:t>
+      </w:r>
+      <w:r>
+        <w:rPr>
+          <w:rFonts w:eastAsia="system-ui" w:cs="Arial"/>
+          <w:color w:val="000000" w:themeColor="text1"/>
+          <w:szCs w:val="24"/>
+          <w:lang w:val="es-MX"/>
+        </w:rPr>
+        <w:t xml:space="preserve"> mediante la implementación de un Gestor de Inventarios en Java, será posible mejorar significativamente la eficiencia en la administración de inventarios. Al automatizar procesos que antes eran manuales como el seguimiento de existencias y la actualización de información</w:t>
+      </w:r>
+      <w:r>
+        <w:rPr>
+          <w:rFonts w:eastAsia="system-ui" w:cs="Arial"/>
+          <w:color w:val="000000" w:themeColor="text1"/>
+          <w:szCs w:val="24"/>
+          <w:lang w:val="es-MX"/>
+        </w:rPr>
+        <w:t xml:space="preserve"> de manera escrita y en continuas hojas</w:t>
+      </w:r>
+      <w:r>
+        <w:rPr>
+          <w:rFonts w:eastAsia="system-ui" w:cs="Arial"/>
+          <w:color w:val="000000" w:themeColor="text1"/>
+          <w:szCs w:val="24"/>
+          <w:lang w:val="es-MX"/>
+        </w:rPr>
+        <w:t xml:space="preserve"> de </w:t>
+      </w:r>
+      <w:r>
+        <w:rPr>
+          <w:rFonts w:eastAsia="system-ui" w:cs="Arial"/>
+          <w:color w:val="000000" w:themeColor="text1"/>
+          <w:szCs w:val="24"/>
+          <w:lang w:val="es-MX"/>
+        </w:rPr>
+        <w:t>cálculo</w:t>
+      </w:r>
+      <w:r>
+        <w:rPr>
+          <w:rFonts w:eastAsia="system-ui" w:cs="Arial"/>
+          <w:color w:val="000000" w:themeColor="text1"/>
+          <w:szCs w:val="24"/>
+          <w:lang w:val="es-MX"/>
+        </w:rPr>
+        <w:t>.</w:t>
+      </w:r>
+    </w:p>
+    <w:p>
+      <w:pPr>
+        <w:spacing w:line="360" w:lineRule="auto"/>
+        <w:rPr>
+          <w:rFonts w:eastAsia="system-ui" w:cs="Arial"/>
+          <w:color w:val="000000" w:themeColor="text1"/>
+          <w:szCs w:val="24"/>
+          <w:lang w:val="es-MX"/>
+        </w:rPr>
+      </w:pPr>
+      <w:r>
+        <w:rPr>
+          <w:rFonts w:eastAsia="system-ui" w:cs="Arial"/>
+          <w:color w:val="000000" w:themeColor="text1"/>
+          <w:szCs w:val="24"/>
+          <w:lang w:val="es-MX"/>
+        </w:rPr>
+        <w:br w:type="page"/>
+      </w:r>
+    </w:p>
+    <w:p>
+      <w:pPr>
+        <w:spacing w:line="360" w:lineRule="auto"/>
+        <w:jc w:val="both"/>
+        <w:rPr>
+          <w:rFonts w:eastAsia="system-ui" w:cs="Arial"/>
+          <w:color w:val="000000" w:themeColor="text1"/>
+          <w:szCs w:val="24"/>
+          <w:lang w:val="es-MX"/>
+        </w:rPr>
+      </w:pPr>
+    </w:p>
+    <w:p>
+      <w:pPr>
+        <w:pStyle w:val="Ttulo1"/>
+        <w:spacing w:line="360" w:lineRule="auto"/>
+        <w:jc w:val="both"/>
+        <w:rPr>
+          <w:rFonts w:eastAsia="Arial Nova"/>
+          <w:b w:val="0"/>
+          <w:bCs/>
+          <w:color w:val="000000" w:themeColor="text1"/>
+          <w:lang w:val="es-MX"/>
+        </w:rPr>
+      </w:pPr>
+      <w:bookmarkStart w:id="5" w:name="_Toc146217161"/>
       <w:r>
         <w:rPr>
           <w:rFonts w:eastAsia="Arial Nova"/>
@@ -3441,15 +3595,340 @@
           <w:color w:val="000000" w:themeColor="text1"/>
           <w:lang w:val="es-MX"/>
         </w:rPr>
+        <w:t>Requisitos funcionales</w:t>
+      </w:r>
+      <w:bookmarkEnd w:id="5"/>
+    </w:p>
+    <w:p>
+      <w:pPr>
+        <w:numPr>
+          <w:ilvl w:val="0"/>
+          <w:numId w:val="3"/>
+        </w:numPr>
+        <w:spacing w:line="360" w:lineRule="auto"/>
+        <w:jc w:val="both"/>
+        <w:rPr>
+          <w:rFonts w:eastAsia="system-ui" w:cs="Arial"/>
+          <w:color w:val="000000" w:themeColor="text1"/>
+          <w:szCs w:val="24"/>
+          <w:lang w:val="es-MX"/>
+        </w:rPr>
+      </w:pPr>
+      <w:r>
+        <w:rPr>
+          <w:rFonts w:eastAsia="system-ui" w:cs="Arial"/>
+          <w:color w:val="000000" w:themeColor="text1"/>
+          <w:szCs w:val="24"/>
+          <w:lang w:val="es-MX"/>
+        </w:rPr>
+        <w:t>Registro de nuevos productos: Los usuarios podrán ingresar los detalles de un nuevo producto, incluyendo nombre, descripción, precio y cantidad inicial.</w:t>
+      </w:r>
+    </w:p>
+    <w:p>
+      <w:pPr>
+        <w:numPr>
+          <w:ilvl w:val="0"/>
+          <w:numId w:val="3"/>
+        </w:numPr>
+        <w:spacing w:line="360" w:lineRule="auto"/>
+        <w:jc w:val="both"/>
+        <w:rPr>
+          <w:rFonts w:eastAsia="system-ui" w:cs="Arial"/>
+          <w:color w:val="000000" w:themeColor="text1"/>
+          <w:szCs w:val="24"/>
+          <w:lang w:val="es-MX"/>
+        </w:rPr>
+      </w:pPr>
+      <w:r>
+        <w:rPr>
+          <w:rFonts w:eastAsia="system-ui" w:cs="Arial"/>
+          <w:color w:val="000000" w:themeColor="text1"/>
+          <w:szCs w:val="24"/>
+          <w:lang w:val="es-MX"/>
+        </w:rPr>
+        <w:t>Consulta de niveles de existencias: Los usuarios podrán ver la cantidad actual de un producto específico en el inventario.</w:t>
+      </w:r>
+    </w:p>
+    <w:p>
+      <w:pPr>
+        <w:numPr>
+          <w:ilvl w:val="0"/>
+          <w:numId w:val="3"/>
+        </w:numPr>
+        <w:spacing w:line="360" w:lineRule="auto"/>
+        <w:jc w:val="both"/>
+        <w:rPr>
+          <w:rFonts w:eastAsia="system-ui" w:cs="Arial"/>
+          <w:color w:val="000000" w:themeColor="text1"/>
+          <w:szCs w:val="24"/>
+          <w:lang w:val="es-MX"/>
+        </w:rPr>
+      </w:pPr>
+      <w:r>
+        <w:rPr>
+          <w:rFonts w:eastAsia="system-ui" w:cs="Arial"/>
+          <w:color w:val="000000" w:themeColor="text1"/>
+          <w:szCs w:val="24"/>
+          <w:lang w:val="es-MX"/>
+        </w:rPr>
+        <w:t>Actualización de información de productos: Se permitirá a los usuarios modificar la información de un producto, como cambiar su precio, descripción, etc.</w:t>
+      </w:r>
+    </w:p>
+    <w:p>
+      <w:pPr>
+        <w:numPr>
+          <w:ilvl w:val="0"/>
+          <w:numId w:val="3"/>
+        </w:numPr>
+        <w:spacing w:line="360" w:lineRule="auto"/>
+        <w:jc w:val="both"/>
+        <w:rPr>
+          <w:rFonts w:eastAsia="system-ui" w:cs="Arial"/>
+          <w:color w:val="000000" w:themeColor="text1"/>
+          <w:szCs w:val="24"/>
+          <w:lang w:val="es-MX"/>
+        </w:rPr>
+      </w:pPr>
+      <w:r>
+        <w:rPr>
+          <w:rFonts w:eastAsia="system-ui" w:cs="Arial"/>
+          <w:color w:val="000000" w:themeColor="text1"/>
+          <w:szCs w:val="24"/>
+          <w:lang w:val="es-MX"/>
+        </w:rPr>
+        <w:t xml:space="preserve">Eliminación de productos: Los usuarios podrán eliminar productos que ya no están disponibles o que se </w:t>
+      </w:r>
+      <w:r>
+        <w:rPr>
+          <w:rFonts w:eastAsia="system-ui" w:cs="Arial"/>
+          <w:color w:val="000000" w:themeColor="text1"/>
+          <w:szCs w:val="24"/>
+          <w:lang w:val="es-MX"/>
+        </w:rPr>
+        <w:t>vayan a retirar del inventario</w:t>
+      </w:r>
+      <w:r>
+        <w:rPr>
+          <w:rFonts w:eastAsia="system-ui" w:cs="Arial"/>
+          <w:color w:val="000000" w:themeColor="text1"/>
+          <w:szCs w:val="24"/>
+          <w:lang w:val="es-MX"/>
+        </w:rPr>
+        <w:t>.</w:t>
+      </w:r>
+    </w:p>
+    <w:p>
+      <w:pPr>
+        <w:pStyle w:val="Ttulo1"/>
+        <w:spacing w:line="360" w:lineRule="auto"/>
+        <w:jc w:val="both"/>
+        <w:rPr>
+          <w:rFonts w:eastAsia="Arial Nova"/>
+          <w:b w:val="0"/>
+          <w:bCs/>
+          <w:color w:val="000000" w:themeColor="text1"/>
+          <w:lang w:val="es-MX"/>
+        </w:rPr>
+      </w:pPr>
+      <w:bookmarkStart w:id="6" w:name="_Toc146217162"/>
+      <w:r>
+        <w:rPr>
+          <w:rFonts w:eastAsia="Arial Nova"/>
+          <w:bCs/>
+          <w:color w:val="000000" w:themeColor="text1"/>
+          <w:lang w:val="es-MX"/>
+        </w:rPr>
+        <w:t>Requisitos no funcionales</w:t>
+      </w:r>
+      <w:bookmarkEnd w:id="6"/>
+    </w:p>
+    <w:p>
+      <w:pPr>
+        <w:numPr>
+          <w:ilvl w:val="0"/>
+          <w:numId w:val="4"/>
+        </w:numPr>
+        <w:spacing w:line="360" w:lineRule="auto"/>
+        <w:jc w:val="both"/>
+        <w:rPr>
+          <w:rFonts w:eastAsia="system-ui" w:cs="Arial"/>
+          <w:color w:val="000000" w:themeColor="text1"/>
+          <w:szCs w:val="24"/>
+          <w:lang w:val="es-MX"/>
+        </w:rPr>
+      </w:pPr>
+      <w:r>
+        <w:rPr>
+          <w:rFonts w:eastAsia="system-ui" w:cs="Arial"/>
+          <w:color w:val="000000" w:themeColor="text1"/>
+          <w:szCs w:val="24"/>
+          <w:lang w:val="es-MX"/>
+        </w:rPr>
+        <w:t>Rendimiento: El sistema debe ser capaz de manejar un gran número de productos y usuarios de manera eficiente.</w:t>
+      </w:r>
+    </w:p>
+    <w:p>
+      <w:pPr>
+        <w:numPr>
+          <w:ilvl w:val="0"/>
+          <w:numId w:val="4"/>
+        </w:numPr>
+        <w:spacing w:line="360" w:lineRule="auto"/>
+        <w:jc w:val="both"/>
+        <w:rPr>
+          <w:rFonts w:eastAsia="system-ui" w:cs="Arial"/>
+          <w:color w:val="000000" w:themeColor="text1"/>
+          <w:szCs w:val="24"/>
+          <w:lang w:val="es-MX"/>
+        </w:rPr>
+      </w:pPr>
+      <w:r>
+        <w:rPr>
+          <w:rFonts w:eastAsia="system-ui" w:cs="Arial"/>
+          <w:color w:val="000000" w:themeColor="text1"/>
+          <w:szCs w:val="24"/>
+          <w:lang w:val="es-MX"/>
+        </w:rPr>
+        <w:t xml:space="preserve">Usabilidad: La interfaz de usuario debe ser intuitiva y fácil de entender incluso para usuarios </w:t>
+      </w:r>
+      <w:r>
+        <w:rPr>
+          <w:rFonts w:eastAsia="system-ui" w:cs="Arial"/>
+          <w:color w:val="000000" w:themeColor="text1"/>
+          <w:szCs w:val="24"/>
+          <w:lang w:val="es-MX"/>
+        </w:rPr>
+        <w:t xml:space="preserve">que no tienen conocimientos </w:t>
+      </w:r>
+      <w:r>
+        <w:rPr>
+          <w:rFonts w:eastAsia="system-ui" w:cs="Arial"/>
+          <w:color w:val="000000" w:themeColor="text1"/>
+          <w:szCs w:val="24"/>
+          <w:lang w:val="es-MX"/>
+        </w:rPr>
+        <w:t>técnicos</w:t>
+      </w:r>
+      <w:r>
+        <w:rPr>
+          <w:rFonts w:eastAsia="system-ui" w:cs="Arial"/>
+          <w:color w:val="000000" w:themeColor="text1"/>
+          <w:szCs w:val="24"/>
+          <w:lang w:val="es-MX"/>
+        </w:rPr>
+        <w:t>.</w:t>
+      </w:r>
+    </w:p>
+    <w:p>
+      <w:pPr>
+        <w:numPr>
+          <w:ilvl w:val="0"/>
+          <w:numId w:val="4"/>
+        </w:numPr>
+        <w:spacing w:line="360" w:lineRule="auto"/>
+        <w:jc w:val="both"/>
+        <w:rPr>
+          <w:rFonts w:eastAsia="system-ui" w:cs="Arial"/>
+          <w:color w:val="000000" w:themeColor="text1"/>
+          <w:szCs w:val="24"/>
+          <w:lang w:val="es-MX"/>
+        </w:rPr>
+      </w:pPr>
+      <w:r>
+        <w:rPr>
+          <w:rFonts w:eastAsia="system-ui" w:cs="Arial"/>
+          <w:color w:val="000000" w:themeColor="text1"/>
+          <w:szCs w:val="24"/>
+          <w:lang w:val="es-MX"/>
+        </w:rPr>
+        <w:t>Escalabilidad: El sistema debe ser diseñado de manera que pueda escalarse fácilmente en caso de un aumento en la cantidad de productos o usuarios.</w:t>
+      </w:r>
+    </w:p>
+    <w:p>
+      <w:pPr>
+        <w:numPr>
+          <w:ilvl w:val="0"/>
+          <w:numId w:val="4"/>
+        </w:numPr>
+        <w:spacing w:line="360" w:lineRule="auto"/>
+        <w:jc w:val="both"/>
+        <w:rPr>
+          <w:rFonts w:eastAsia="system-ui" w:cs="Arial"/>
+          <w:color w:val="000000" w:themeColor="text1"/>
+          <w:szCs w:val="24"/>
+          <w:lang w:val="es-MX"/>
+        </w:rPr>
+      </w:pPr>
+      <w:r>
+        <w:rPr>
+          <w:rFonts w:eastAsia="system-ui" w:cs="Arial"/>
+          <w:color w:val="000000" w:themeColor="text1"/>
+          <w:szCs w:val="24"/>
+          <w:lang w:val="es-MX"/>
+        </w:rPr>
+        <w:t>Mantenibilidad: El código debe estar bien estructurado y documentado para facilitar futuras actualizaciones y mejoras.</w:t>
+      </w:r>
+    </w:p>
+    <w:p>
+      <w:pPr>
+        <w:spacing w:line="360" w:lineRule="auto"/>
+        <w:jc w:val="both"/>
+        <w:rPr>
+          <w:rFonts w:eastAsia="system-ui" w:cs="Arial"/>
+          <w:color w:val="000000" w:themeColor="text1"/>
+          <w:szCs w:val="24"/>
+          <w:lang w:val="es-MX"/>
+        </w:rPr>
+      </w:pPr>
+    </w:p>
+    <w:p>
+      <w:pPr>
+        <w:pStyle w:val="Ttulo1"/>
+        <w:spacing w:line="360" w:lineRule="auto"/>
+        <w:jc w:val="both"/>
+        <w:rPr>
+          <w:lang w:val="es-MX"/>
+        </w:rPr>
+      </w:pPr>
+    </w:p>
+    <w:p>
+      <w:pPr>
+        <w:spacing w:line="360" w:lineRule="auto"/>
+        <w:rPr>
+          <w:rFonts w:eastAsiaTheme="majorEastAsia" w:cstheme="majorBidi"/>
+          <w:b/>
+          <w:sz w:val="28"/>
+          <w:szCs w:val="32"/>
+          <w:lang w:val="es-MX"/>
+        </w:rPr>
+      </w:pPr>
+      <w:r>
+        <w:rPr>
+          <w:lang w:val="es-MX"/>
+        </w:rPr>
+        <w:br w:type="page"/>
+      </w:r>
+    </w:p>
+    <w:p>
+      <w:pPr>
+        <w:pStyle w:val="Ttulo1"/>
+        <w:spacing w:line="360" w:lineRule="auto"/>
+        <w:jc w:val="both"/>
+        <w:rPr>
+          <w:lang w:val="es-MX"/>
+        </w:rPr>
+      </w:pPr>
+      <w:bookmarkStart w:id="7" w:name="_Toc146217163"/>
+      <w:r>
+        <w:rPr>
+          <w:lang w:val="es-MX"/>
+        </w:rPr>
         <w:lastRenderedPageBreak/>
         <w:t>Alcances</w:t>
       </w:r>
-      <w:bookmarkEnd w:id="5"/>
-      <w:r>
-        <w:rPr>
-          <w:rFonts w:eastAsia="Arial Nova"/>
-          <w:bCs/>
-          <w:color w:val="000000" w:themeColor="text1"/>
+      <w:bookmarkEnd w:id="7"/>
+      <w:r>
+        <w:rPr>
           <w:lang w:val="es-MX"/>
         </w:rPr>
         <w:t xml:space="preserve"> </w:t>
@@ -4091,7 +4570,7 @@
           <w:lang w:val="es-MX"/>
         </w:rPr>
       </w:pPr>
-      <w:bookmarkStart w:id="6" w:name="_Toc146220534"/>
+      <w:bookmarkStart w:id="8" w:name="_Toc146217164"/>
       <w:r>
         <w:rPr>
           <w:rFonts w:eastAsia="Arial Nova"/>
@@ -4100,18 +4579,9 @@
           <w:lang w:val="es-MX"/>
         </w:rPr>
         <w:lastRenderedPageBreak/>
-        <w:t>Deli</w:t>
-      </w:r>
-      <w:r>
-        <w:rPr>
-          <w:rFonts w:eastAsia="Arial Nova"/>
-          <w:bCs/>
-          <w:color w:val="000000" w:themeColor="text1"/>
-          <w:lang w:val="es-MX"/>
-        </w:rPr>
-        <w:t>mitaciones</w:t>
-      </w:r>
-      <w:bookmarkEnd w:id="6"/>
+        <w:t>Limitaciones</w:t>
+      </w:r>
+      <w:bookmarkEnd w:id="8"/>
     </w:p>
     <w:p>
       <w:pPr>
@@ -4537,7 +5007,7 @@
           <w:lang w:val="es-MX"/>
         </w:rPr>
       </w:pPr>
-      <w:bookmarkStart w:id="7" w:name="_Toc146220535"/>
+      <w:bookmarkStart w:id="9" w:name="_Toc146217165"/>
       <w:r>
         <w:rPr>
           <w:lang w:val="es-MX"/>
@@ -4545,51 +5015,33 @@
         <w:lastRenderedPageBreak/>
         <w:t>Marco Teórico</w:t>
       </w:r>
-      <w:bookmarkEnd w:id="7"/>
-    </w:p>
-    <w:p>
-      <w:pPr>
-        <w:spacing w:line="360" w:lineRule="auto"/>
-        <w:jc w:val="both"/>
-        <w:rPr>
-          <w:lang w:val="es-MX"/>
-        </w:rPr>
-      </w:pPr>
-      <w:r>
-        <w:rPr>
-          <w:lang w:val="es-MX"/>
-        </w:rPr>
-        <w:t xml:space="preserve">La gestión de inventario es una función importante en cualquier entorno empresarial porque afecta directamente la eficiencia operativa, la satisfacción del cliente y la rentabilidad de una empresa. En este contexto, se plantea el proyecto de desarrollo de </w:t>
-      </w:r>
-      <w:r>
-        <w:rPr>
-          <w:lang w:val="es-MX"/>
-        </w:rPr>
-        <w:t>g</w:t>
-      </w:r>
-      <w:r>
-        <w:rPr>
-          <w:lang w:val="es-MX"/>
-        </w:rPr>
-        <w:t xml:space="preserve">estor de </w:t>
-      </w:r>
-      <w:r>
-        <w:rPr>
-          <w:lang w:val="es-MX"/>
-        </w:rPr>
-        <w:t>i</w:t>
-      </w:r>
-      <w:r>
-        <w:rPr>
-          <w:lang w:val="es-MX"/>
-        </w:rPr>
-        <w:t>nventarios en Java</w:t>
-      </w:r>
-      <w:r>
-        <w:rPr>
-          <w:lang w:val="es-MX"/>
-        </w:rPr>
-        <w:t xml:space="preserve"> con el objetivo de resolver desafíos comunes relacionados con la gestión de productos e inventarios en entornos empresariales. </w:t>
+      <w:bookmarkEnd w:id="9"/>
+    </w:p>
+    <w:p>
+      <w:pPr>
+        <w:spacing w:line="360" w:lineRule="auto"/>
+        <w:jc w:val="both"/>
+        <w:rPr>
+          <w:lang w:val="es-MX"/>
+        </w:rPr>
+      </w:pPr>
+      <w:r>
+        <w:rPr>
+          <w:lang w:val="es-MX"/>
+        </w:rPr>
+        <w:t>La gestión de inventario es una función importante en cualquier entorno empresarial porque afecta directamente la eficiencia operativa, la satisfacción del cliente y la rentabilidad de una empresa. En este contexto, se plantea el proyecto de desarrollo de “</w:t>
+      </w:r>
+      <w:r>
+        <w:rPr>
+          <w:lang w:val="es-MX"/>
+        </w:rPr>
+        <w:t>Gestor de Inventarios en Java</w:t>
+      </w:r>
+      <w:r>
+        <w:rPr>
+          <w:lang w:val="es-MX"/>
+        </w:rPr>
+        <w:t xml:space="preserve">” con el objetivo de resolver desafíos comunes relacionados con la gestión de productos e inventarios en entornos empresariales. </w:t>
       </w:r>
     </w:p>
     <w:p>
@@ -4694,41 +5146,19 @@
         <w:spacing w:line="360" w:lineRule="auto"/>
         <w:jc w:val="both"/>
         <w:rPr>
-          <w:rFonts w:cs="Arial"/>
-          <w:szCs w:val="24"/>
-          <w:lang w:val="es-MX"/>
-        </w:rPr>
-      </w:pPr>
-      <w:r>
-        <w:rPr>
-          <w:rFonts w:cs="Arial"/>
-          <w:szCs w:val="24"/>
-          <w:lang w:val="es-MX"/>
-        </w:rPr>
-        <w:t xml:space="preserve">SAP </w:t>
-      </w:r>
-      <w:proofErr w:type="spellStart"/>
-      <w:r>
-        <w:rPr>
-          <w:rFonts w:cs="Arial"/>
-          <w:szCs w:val="24"/>
-          <w:lang w:val="es-MX"/>
-        </w:rPr>
-        <w:t>Inventory</w:t>
-      </w:r>
-      <w:proofErr w:type="spellEnd"/>
-      <w:r>
-        <w:rPr>
-          <w:rFonts w:cs="Arial"/>
-          <w:szCs w:val="24"/>
-          <w:lang w:val="es-MX"/>
-        </w:rPr>
-        <w:t xml:space="preserve"> Management:</w:t>
-      </w:r>
-      <w:r>
-        <w:rPr>
-          <w:rFonts w:cs="Arial"/>
-          <w:szCs w:val="24"/>
+          <w:lang w:val="es-MX"/>
+        </w:rPr>
+      </w:pPr>
+      <w:r>
+        <w:rPr>
+          <w:b/>
+          <w:bCs/>
+          <w:lang w:val="es-MX"/>
+        </w:rPr>
+        <w:t>SAP Inventory Management:</w:t>
+      </w:r>
+      <w:r>
+        <w:rPr>
           <w:lang w:val="es-MX"/>
         </w:rPr>
         <w:t xml:space="preserve"> SAP ofrece una suite de soluciones empresariales que incluyen gestión de inventarios. Su módulo de gestión de inventarios proporciona herramientas para el seguimiento de existencias, planificación de inventario y optimización de la cadena de suministro.</w:t>
@@ -4740,48 +5170,30 @@
           <w:ilvl w:val="0"/>
           <w:numId w:val="9"/>
         </w:numPr>
-        <w:spacing w:line="360" w:lineRule="auto"/>
-        <w:jc w:val="both"/>
-        <w:rPr>
-          <w:rFonts w:cs="Arial"/>
-          <w:szCs w:val="24"/>
-          <w:lang w:val="es-MX"/>
-        </w:rPr>
-      </w:pPr>
-      <w:r>
-        <w:rPr>
-          <w:rFonts w:cs="Arial"/>
-          <w:szCs w:val="24"/>
+        <w:rPr>
+          <w:lang w:val="es-MX"/>
+        </w:rPr>
+      </w:pPr>
+      <w:r>
+        <w:rPr>
+          <w:b/>
+          <w:bCs/>
           <w:lang w:val="es-MX"/>
         </w:rPr>
         <w:lastRenderedPageBreak/>
-        <w:t xml:space="preserve">Oracle </w:t>
-      </w:r>
-      <w:proofErr w:type="spellStart"/>
-      <w:r>
-        <w:rPr>
-          <w:rFonts w:cs="Arial"/>
-          <w:szCs w:val="24"/>
-          <w:lang w:val="es-MX"/>
-        </w:rPr>
-        <w:t>Inventory</w:t>
-      </w:r>
-      <w:proofErr w:type="spellEnd"/>
-      <w:r>
-        <w:rPr>
-          <w:rFonts w:cs="Arial"/>
-          <w:szCs w:val="24"/>
-          <w:lang w:val="es-MX"/>
-        </w:rPr>
-        <w:t xml:space="preserve"> Management:</w:t>
-      </w:r>
-      <w:r>
-        <w:rPr>
-          <w:rFonts w:cs="Arial"/>
-          <w:szCs w:val="24"/>
-          <w:lang w:val="es-MX"/>
-        </w:rPr>
-        <w:t xml:space="preserve"> Oracle proporciona un sistema integral de gestión de inventarios que se integra con su suite de aplicaciones empresariales. Ofrece capacidades de seguimiento de existencias en tiempo real, control de costos y gestión de pedidos de reposición.</w:t>
+        <w:t>Oracle Inventory Management:</w:t>
+      </w:r>
+      <w:r>
+        <w:rPr>
+          <w:lang w:val="es-MX"/>
+        </w:rPr>
+        <w:t xml:space="preserve"> </w:t>
+      </w:r>
+      <w:r>
+        <w:rPr>
+          <w:lang w:val="es-MX"/>
+        </w:rPr>
+        <w:t>Oracle proporciona un sistema integral de gestión de inventarios que se integra con su suite de aplicaciones empresariales. Ofrece capacidades de seguimiento de existencias en tiempo real, control de costos y gestión de pedidos de reposición.</w:t>
       </w:r>
     </w:p>
     <w:p>
@@ -4790,144 +5202,29 @@
           <w:ilvl w:val="0"/>
           <w:numId w:val="9"/>
         </w:numPr>
-        <w:spacing w:line="360" w:lineRule="auto"/>
-        <w:jc w:val="both"/>
-        <w:rPr>
-          <w:rFonts w:cs="Arial"/>
-          <w:szCs w:val="24"/>
-        </w:rPr>
-      </w:pPr>
-      <w:r>
-        <w:rPr>
-          <w:rFonts w:cs="Arial"/>
-          <w:szCs w:val="24"/>
-          <w:lang w:val="es-MX"/>
-        </w:rPr>
-        <w:t>WMS (</w:t>
-      </w:r>
-      <w:proofErr w:type="spellStart"/>
-      <w:r>
-        <w:rPr>
-          <w:rFonts w:cs="Arial"/>
-          <w:szCs w:val="24"/>
-          <w:lang w:val="es-MX"/>
-        </w:rPr>
-        <w:t>Warehouse</w:t>
-      </w:r>
-      <w:proofErr w:type="spellEnd"/>
-      <w:r>
-        <w:rPr>
-          <w:rFonts w:cs="Arial"/>
-          <w:szCs w:val="24"/>
-          <w:lang w:val="es-MX"/>
-        </w:rPr>
-        <w:t xml:space="preserve"> Management </w:t>
-      </w:r>
-      <w:proofErr w:type="spellStart"/>
-      <w:r>
-        <w:rPr>
-          <w:rFonts w:cs="Arial"/>
-          <w:szCs w:val="24"/>
-          <w:lang w:val="es-MX"/>
-        </w:rPr>
-        <w:t>System</w:t>
-      </w:r>
-      <w:proofErr w:type="spellEnd"/>
-      <w:r>
-        <w:rPr>
-          <w:rFonts w:cs="Arial"/>
-          <w:szCs w:val="24"/>
-          <w:lang w:val="es-MX"/>
-        </w:rPr>
-        <w:t>):</w:t>
-      </w:r>
-      <w:r>
-        <w:rPr>
-          <w:rFonts w:cs="Arial"/>
-          <w:szCs w:val="24"/>
-          <w:lang w:val="es-MX"/>
-        </w:rPr>
-        <w:t xml:space="preserve"> Los sistemas de gestión de almacenes son aplicaciones especializadas que se centran en la gestión de inventarios en almacenes y centros de distribución. </w:t>
-      </w:r>
-      <w:proofErr w:type="spellStart"/>
-      <w:r>
-        <w:rPr>
-          <w:rFonts w:cs="Arial"/>
-          <w:szCs w:val="24"/>
-        </w:rPr>
-        <w:t>Ejemplos</w:t>
-      </w:r>
-      <w:proofErr w:type="spellEnd"/>
-      <w:r>
-        <w:rPr>
-          <w:rFonts w:cs="Arial"/>
-          <w:szCs w:val="24"/>
+      </w:pPr>
+      <w:r>
+        <w:rPr>
+          <w:b/>
+          <w:bCs/>
+          <w:lang w:val="es-MX"/>
+        </w:rPr>
+        <w:t>WMS (Warehouse Management System):</w:t>
+      </w:r>
+      <w:r>
+        <w:rPr>
+          <w:lang w:val="es-MX"/>
         </w:rPr>
         <w:t xml:space="preserve"> </w:t>
       </w:r>
-      <w:proofErr w:type="spellStart"/>
-      <w:r>
-        <w:rPr>
-          <w:rFonts w:cs="Arial"/>
-          <w:szCs w:val="24"/>
-        </w:rPr>
-        <w:t>populares</w:t>
-      </w:r>
-      <w:proofErr w:type="spellEnd"/>
-      <w:r>
-        <w:rPr>
-          <w:rFonts w:cs="Arial"/>
-          <w:szCs w:val="24"/>
-        </w:rPr>
-        <w:t xml:space="preserve"> </w:t>
-      </w:r>
-      <w:proofErr w:type="spellStart"/>
-      <w:r>
-        <w:rPr>
-          <w:rFonts w:cs="Arial"/>
-          <w:szCs w:val="24"/>
-        </w:rPr>
-        <w:t>incluyen</w:t>
-      </w:r>
-      <w:proofErr w:type="spellEnd"/>
-      <w:r>
-        <w:rPr>
-          <w:rFonts w:cs="Arial"/>
-          <w:szCs w:val="24"/>
-        </w:rPr>
-        <w:t xml:space="preserve"> Manhattan Associates, </w:t>
-      </w:r>
-      <w:proofErr w:type="spellStart"/>
-      <w:r>
-        <w:rPr>
-          <w:rFonts w:cs="Arial"/>
-          <w:szCs w:val="24"/>
-        </w:rPr>
-        <w:t>HighJump</w:t>
-      </w:r>
-      <w:proofErr w:type="spellEnd"/>
-      <w:r>
-        <w:rPr>
-          <w:rFonts w:cs="Arial"/>
-          <w:szCs w:val="24"/>
-        </w:rPr>
-        <w:t>, y Blue Yonder (</w:t>
-      </w:r>
-      <w:proofErr w:type="spellStart"/>
-      <w:r>
-        <w:rPr>
-          <w:rFonts w:cs="Arial"/>
-          <w:szCs w:val="24"/>
-        </w:rPr>
-        <w:t>anteriormente</w:t>
-      </w:r>
-      <w:proofErr w:type="spellEnd"/>
-      <w:r>
-        <w:rPr>
-          <w:rFonts w:cs="Arial"/>
-          <w:szCs w:val="24"/>
-        </w:rPr>
-        <w:t xml:space="preserve"> JDA Software).</w:t>
+      <w:r>
+        <w:rPr>
+          <w:lang w:val="es-MX"/>
+        </w:rPr>
+        <w:t xml:space="preserve">Los sistemas de gestión de almacenes son aplicaciones especializadas que se centran en la gestión de inventarios en almacenes y centros de distribución. </w:t>
+      </w:r>
+      <w:r>
+        <w:t>Ejemplos populares incluyen Manhattan Associates, HighJump, y Blue Yonder (anteriormente JDA Software).</w:t>
       </w:r>
     </w:p>
     <w:p>
@@ -4936,77 +5233,31 @@
           <w:ilvl w:val="0"/>
           <w:numId w:val="9"/>
         </w:numPr>
-        <w:spacing w:line="360" w:lineRule="auto"/>
-        <w:jc w:val="both"/>
-        <w:rPr>
-          <w:rFonts w:cs="Arial"/>
-          <w:szCs w:val="24"/>
-          <w:lang w:val="es-MX"/>
-        </w:rPr>
-      </w:pPr>
-      <w:proofErr w:type="spellStart"/>
-      <w:r>
-        <w:rPr>
-          <w:rFonts w:cs="Arial"/>
-          <w:szCs w:val="24"/>
-          <w:lang w:val="es-MX"/>
-        </w:rPr>
-        <w:t>QuickBooks</w:t>
-      </w:r>
-      <w:proofErr w:type="spellEnd"/>
-      <w:r>
-        <w:rPr>
-          <w:rFonts w:cs="Arial"/>
-          <w:szCs w:val="24"/>
-          <w:lang w:val="es-MX"/>
-        </w:rPr>
-        <w:t xml:space="preserve"> </w:t>
-      </w:r>
-      <w:proofErr w:type="spellStart"/>
-      <w:r>
-        <w:rPr>
-          <w:rFonts w:cs="Arial"/>
-          <w:szCs w:val="24"/>
-          <w:lang w:val="es-MX"/>
-        </w:rPr>
-        <w:t>Inventory</w:t>
-      </w:r>
-      <w:proofErr w:type="spellEnd"/>
-      <w:r>
-        <w:rPr>
-          <w:rFonts w:cs="Arial"/>
-          <w:szCs w:val="24"/>
-          <w:lang w:val="es-MX"/>
-        </w:rPr>
-        <w:t>:</w:t>
-      </w:r>
-      <w:r>
-        <w:rPr>
-          <w:rFonts w:cs="Arial"/>
+        <w:rPr>
+          <w:lang w:val="es-MX"/>
+        </w:rPr>
+      </w:pPr>
+      <w:r>
+        <w:rPr>
           <w:b/>
           <w:bCs/>
-          <w:szCs w:val="24"/>
+          <w:lang w:val="es-MX"/>
+        </w:rPr>
+        <w:t>QuickBooks Inventory:</w:t>
+      </w:r>
+      <w:r>
+        <w:rPr>
+          <w:b/>
+          <w:bCs/>
           <w:lang w:val="es-MX"/>
         </w:rPr>
         <w:t xml:space="preserve"> </w:t>
       </w:r>
-      <w:proofErr w:type="spellStart"/>
-      <w:r>
-        <w:rPr>
-          <w:rFonts w:cs="Arial"/>
-          <w:szCs w:val="24"/>
-          <w:lang w:val="es-MX"/>
-        </w:rPr>
-        <w:t>QuickBooks</w:t>
-      </w:r>
-      <w:proofErr w:type="spellEnd"/>
-      <w:r>
-        <w:rPr>
-          <w:rFonts w:cs="Arial"/>
-          <w:szCs w:val="24"/>
-          <w:lang w:val="es-MX"/>
-        </w:rPr>
-        <w:t xml:space="preserve"> es un software de contabilidad ampliamente utilizado que incluye módulos de gestión de inventarios para pequeñas y medianas empresas. Ofrece características básicas de seguimiento de existencias y generación de informes.</w:t>
+      <w:r>
+        <w:rPr>
+          <w:lang w:val="es-MX"/>
+        </w:rPr>
+        <w:t>QuickBooks es un software de contabilidad ampliamente utilizado que incluye módulos de gestión de inventarios para pequeñas y medianas empresas. Ofrece características básicas de seguimiento de existencias y generación de informes.</w:t>
       </w:r>
     </w:p>
     <w:p>
@@ -5015,75 +5266,31 @@
           <w:ilvl w:val="0"/>
           <w:numId w:val="9"/>
         </w:numPr>
-        <w:spacing w:line="360" w:lineRule="auto"/>
-        <w:jc w:val="both"/>
-        <w:rPr>
-          <w:rFonts w:cs="Arial"/>
-          <w:szCs w:val="24"/>
-          <w:lang w:val="es-MX"/>
-        </w:rPr>
-      </w:pPr>
-      <w:r>
-        <w:rPr>
-          <w:rFonts w:cs="Arial"/>
-          <w:szCs w:val="24"/>
-          <w:lang w:val="es-MX"/>
-        </w:rPr>
-        <w:t xml:space="preserve">Zoho </w:t>
-      </w:r>
-      <w:proofErr w:type="spellStart"/>
-      <w:r>
-        <w:rPr>
-          <w:rFonts w:cs="Arial"/>
-          <w:szCs w:val="24"/>
-          <w:lang w:val="es-MX"/>
-        </w:rPr>
-        <w:t>Inventory</w:t>
-      </w:r>
-      <w:proofErr w:type="spellEnd"/>
-      <w:r>
-        <w:rPr>
-          <w:rFonts w:cs="Arial"/>
-          <w:szCs w:val="24"/>
-          <w:lang w:val="es-MX"/>
-        </w:rPr>
-        <w:t>:</w:t>
-      </w:r>
-      <w:r>
-        <w:rPr>
-          <w:rFonts w:cs="Arial"/>
+        <w:rPr>
+          <w:lang w:val="es-MX"/>
+        </w:rPr>
+      </w:pPr>
+      <w:r>
+        <w:rPr>
           <w:b/>
           <w:bCs/>
-          <w:szCs w:val="24"/>
+          <w:lang w:val="es-MX"/>
+        </w:rPr>
+        <w:t>Zoho Inventory:</w:t>
+      </w:r>
+      <w:r>
+        <w:rPr>
+          <w:b/>
+          <w:bCs/>
           <w:lang w:val="es-MX"/>
         </w:rPr>
         <w:t xml:space="preserve"> </w:t>
       </w:r>
       <w:r>
         <w:rPr>
-          <w:rFonts w:cs="Arial"/>
-          <w:szCs w:val="24"/>
-          <w:lang w:val="es-MX"/>
-        </w:rPr>
-        <w:t xml:space="preserve">Zoho </w:t>
-      </w:r>
-      <w:proofErr w:type="spellStart"/>
-      <w:r>
-        <w:rPr>
-          <w:rFonts w:cs="Arial"/>
-          <w:szCs w:val="24"/>
-          <w:lang w:val="es-MX"/>
-        </w:rPr>
-        <w:t>Inventory</w:t>
-      </w:r>
-      <w:proofErr w:type="spellEnd"/>
-      <w:r>
-        <w:rPr>
-          <w:rFonts w:cs="Arial"/>
-          <w:szCs w:val="24"/>
-          <w:lang w:val="es-MX"/>
-        </w:rPr>
-        <w:t xml:space="preserve"> es una solución basada en la nube que permite a las empresas gestionar su inventario, ventas y compras en un solo sistema. Ofrece seguimiento de productos, gestión de pedidos y análisis de inventarios.</w:t>
+          <w:lang w:val="es-MX"/>
+        </w:rPr>
+        <w:t>Zoho Inventory es una solución basada en la nube que permite a las empresas gestionar su inventario, ventas y compras en un solo sistema. Ofrece seguimiento de productos, gestión de pedidos y análisis de inventarios.</w:t>
       </w:r>
     </w:p>
     <w:p>
@@ -5092,75 +5299,29 @@
           <w:ilvl w:val="0"/>
           <w:numId w:val="9"/>
         </w:numPr>
-        <w:spacing w:line="360" w:lineRule="auto"/>
-        <w:jc w:val="both"/>
-        <w:rPr>
-          <w:rFonts w:cs="Arial"/>
-          <w:szCs w:val="24"/>
-          <w:lang w:val="es-MX"/>
-        </w:rPr>
-      </w:pPr>
-      <w:proofErr w:type="spellStart"/>
-      <w:r>
-        <w:rPr>
-          <w:rFonts w:cs="Arial"/>
-          <w:szCs w:val="24"/>
-          <w:lang w:val="es-MX"/>
-        </w:rPr>
-        <w:t>Odoo</w:t>
-      </w:r>
-      <w:proofErr w:type="spellEnd"/>
-      <w:r>
-        <w:rPr>
-          <w:rFonts w:cs="Arial"/>
-          <w:szCs w:val="24"/>
+        <w:rPr>
+          <w:lang w:val="es-MX"/>
+        </w:rPr>
+      </w:pPr>
+      <w:r>
+        <w:rPr>
+          <w:b/>
+          <w:bCs/>
+          <w:lang w:val="es-MX"/>
+        </w:rPr>
+        <w:t>Odoo Inventory:</w:t>
+      </w:r>
+      <w:r>
+        <w:rPr>
           <w:lang w:val="es-MX"/>
         </w:rPr>
         <w:t xml:space="preserve"> </w:t>
       </w:r>
-      <w:proofErr w:type="spellStart"/>
-      <w:r>
-        <w:rPr>
-          <w:rFonts w:cs="Arial"/>
-          <w:szCs w:val="24"/>
-          <w:lang w:val="es-MX"/>
-        </w:rPr>
-        <w:t>Inventory</w:t>
-      </w:r>
-      <w:proofErr w:type="spellEnd"/>
-      <w:r>
-        <w:rPr>
-          <w:rFonts w:cs="Arial"/>
-          <w:szCs w:val="24"/>
-          <w:lang w:val="es-MX"/>
-        </w:rPr>
-        <w:t>:</w:t>
-      </w:r>
-      <w:r>
-        <w:rPr>
-          <w:rFonts w:cs="Arial"/>
-          <w:szCs w:val="24"/>
-          <w:lang w:val="es-MX"/>
-        </w:rPr>
-        <w:t xml:space="preserve"> </w:t>
-      </w:r>
-      <w:proofErr w:type="spellStart"/>
-      <w:r>
-        <w:rPr>
-          <w:rFonts w:cs="Arial"/>
-          <w:szCs w:val="24"/>
-          <w:lang w:val="es-MX"/>
-        </w:rPr>
-        <w:t>Odoo</w:t>
-      </w:r>
-      <w:proofErr w:type="spellEnd"/>
-      <w:r>
-        <w:rPr>
-          <w:rFonts w:cs="Arial"/>
-          <w:szCs w:val="24"/>
-          <w:lang w:val="es-MX"/>
-        </w:rPr>
-        <w:t xml:space="preserve"> es una plataforma de código abierto que incluye una amplia gama de módulos empresariales. Su módulo de inventario proporciona funcionalidades como el seguimiento de existencias, la gestión de ubicaciones y la optimización de pedidos.</w:t>
+      <w:r>
+        <w:rPr>
+          <w:lang w:val="es-MX"/>
+        </w:rPr>
+        <w:t>Odoo es una plataforma de código abierto que incluye una amplia gama de módulos empresariales. Su módulo de inventario proporciona funcionalidades como el seguimiento de existencias, la gestión de ubicaciones y la optimización de pedidos.</w:t>
       </w:r>
     </w:p>
     <w:p>
@@ -5169,57 +5330,29 @@
           <w:ilvl w:val="0"/>
           <w:numId w:val="9"/>
         </w:numPr>
-        <w:spacing w:line="360" w:lineRule="auto"/>
-        <w:jc w:val="both"/>
-        <w:rPr>
-          <w:rFonts w:cs="Arial"/>
-          <w:szCs w:val="24"/>
-          <w:lang w:val="es-MX"/>
-        </w:rPr>
-      </w:pPr>
-      <w:proofErr w:type="spellStart"/>
-      <w:r>
-        <w:rPr>
-          <w:rFonts w:cs="Arial"/>
-          <w:szCs w:val="24"/>
-          <w:lang w:val="es-MX"/>
-        </w:rPr>
-        <w:t>TradeGecko</w:t>
-      </w:r>
-      <w:proofErr w:type="spellEnd"/>
-      <w:r>
-        <w:rPr>
-          <w:rFonts w:cs="Arial"/>
-          <w:szCs w:val="24"/>
-          <w:lang w:val="es-MX"/>
-        </w:rPr>
-        <w:t>:</w:t>
-      </w:r>
-      <w:r>
-        <w:rPr>
-          <w:rFonts w:cs="Arial"/>
-          <w:szCs w:val="24"/>
+        <w:rPr>
+          <w:lang w:val="es-MX"/>
+        </w:rPr>
+      </w:pPr>
+      <w:r>
+        <w:rPr>
+          <w:b/>
+          <w:bCs/>
+          <w:lang w:val="es-MX"/>
+        </w:rPr>
+        <w:t>TradeGecko:</w:t>
+      </w:r>
+      <w:r>
+        <w:rPr>
           <w:lang w:val="es-MX"/>
         </w:rPr>
         <w:t xml:space="preserve"> </w:t>
       </w:r>
-      <w:proofErr w:type="spellStart"/>
-      <w:r>
-        <w:rPr>
-          <w:rFonts w:cs="Arial"/>
-          <w:szCs w:val="24"/>
-          <w:lang w:val="es-MX"/>
-        </w:rPr>
-        <w:t>TradeGecko</w:t>
-      </w:r>
-      <w:proofErr w:type="spellEnd"/>
-      <w:r>
-        <w:rPr>
-          <w:rFonts w:cs="Arial"/>
-          <w:szCs w:val="24"/>
-          <w:lang w:val="es-MX"/>
-        </w:rPr>
-        <w:t xml:space="preserve"> es una solución de gestión de inventarios en la nube diseñada para empresas de comercio electrónico y mayoristas. Ofrece seguimiento de existencias, administración de pedidos y sincronización con múltiples canales de venta.</w:t>
+      <w:r>
+        <w:rPr>
+          <w:lang w:val="es-MX"/>
+        </w:rPr>
+        <w:t>TradeGecko es una solución de gestión de inventarios en la nube diseñada para empresas de comercio electrónico y mayoristas. Ofrece seguimiento de existencias, administración de pedidos y sincronización con múltiples canales de venta.</w:t>
       </w:r>
     </w:p>
     <w:p>
@@ -5228,93 +5361,29 @@
           <w:ilvl w:val="0"/>
           <w:numId w:val="9"/>
         </w:numPr>
-        <w:spacing w:line="360" w:lineRule="auto"/>
-        <w:jc w:val="both"/>
-        <w:rPr>
-          <w:rFonts w:cs="Arial"/>
-          <w:szCs w:val="24"/>
-          <w:lang w:val="es-MX"/>
-        </w:rPr>
-      </w:pPr>
-      <w:proofErr w:type="spellStart"/>
-      <w:r>
-        <w:rPr>
-          <w:rFonts w:cs="Arial"/>
-          <w:szCs w:val="24"/>
-          <w:lang w:val="es-MX"/>
-        </w:rPr>
-        <w:t>Fishbowl</w:t>
-      </w:r>
-      <w:proofErr w:type="spellEnd"/>
-      <w:r>
-        <w:rPr>
-          <w:rFonts w:cs="Arial"/>
-          <w:szCs w:val="24"/>
+        <w:rPr>
+          <w:lang w:val="es-MX"/>
+        </w:rPr>
+      </w:pPr>
+      <w:r>
+        <w:rPr>
+          <w:b/>
+          <w:bCs/>
+          <w:lang w:val="es-MX"/>
+        </w:rPr>
+        <w:t>Fishbowl Inventory:</w:t>
+      </w:r>
+      <w:r>
+        <w:rPr>
           <w:lang w:val="es-MX"/>
         </w:rPr>
         <w:t xml:space="preserve"> </w:t>
       </w:r>
-      <w:proofErr w:type="spellStart"/>
-      <w:r>
-        <w:rPr>
-          <w:rFonts w:cs="Arial"/>
-          <w:szCs w:val="24"/>
-          <w:lang w:val="es-MX"/>
-        </w:rPr>
-        <w:t>Inventory</w:t>
-      </w:r>
-      <w:proofErr w:type="spellEnd"/>
-      <w:r>
-        <w:rPr>
-          <w:rFonts w:cs="Arial"/>
-          <w:szCs w:val="24"/>
-          <w:lang w:val="es-MX"/>
-        </w:rPr>
-        <w:t>:</w:t>
-      </w:r>
-      <w:r>
-        <w:rPr>
-          <w:rFonts w:cs="Arial"/>
-          <w:szCs w:val="24"/>
-          <w:lang w:val="es-MX"/>
-        </w:rPr>
-        <w:t xml:space="preserve"> </w:t>
-      </w:r>
-      <w:proofErr w:type="spellStart"/>
-      <w:r>
-        <w:rPr>
-          <w:rFonts w:cs="Arial"/>
-          <w:szCs w:val="24"/>
-          <w:lang w:val="es-MX"/>
-        </w:rPr>
-        <w:t>Fishbowl</w:t>
-      </w:r>
-      <w:proofErr w:type="spellEnd"/>
-      <w:r>
-        <w:rPr>
-          <w:rFonts w:cs="Arial"/>
-          <w:szCs w:val="24"/>
-          <w:lang w:val="es-MX"/>
-        </w:rPr>
-        <w:t xml:space="preserve"> es un sistema de gestión de inventarios diseñado para integrarse con </w:t>
-      </w:r>
-      <w:proofErr w:type="spellStart"/>
-      <w:r>
-        <w:rPr>
-          <w:rFonts w:cs="Arial"/>
-          <w:szCs w:val="24"/>
-          <w:lang w:val="es-MX"/>
-        </w:rPr>
-        <w:t>QuickBooks</w:t>
-      </w:r>
-      <w:proofErr w:type="spellEnd"/>
-      <w:r>
-        <w:rPr>
-          <w:rFonts w:cs="Arial"/>
-          <w:szCs w:val="24"/>
-          <w:lang w:val="es-MX"/>
-        </w:rPr>
-        <w:t>. Ofrece funciones avanzadas de seguimiento de existencias, gestión de órdenes de compra y ventas, y automatización de procesos.</w:t>
+      <w:r>
+        <w:rPr>
+          <w:lang w:val="es-MX"/>
+        </w:rPr>
+        <w:t>Fishbowl es un sistema de gestión de inventarios diseñado para integrarse con QuickBooks. Ofrece funciones avanzadas de seguimiento de existencias, gestión de órdenes de compra y ventas, y automatización de procesos.</w:t>
       </w:r>
     </w:p>
     <w:p>
@@ -5323,76 +5392,31 @@
           <w:ilvl w:val="0"/>
           <w:numId w:val="9"/>
         </w:numPr>
-        <w:spacing w:line="360" w:lineRule="auto"/>
-        <w:jc w:val="both"/>
-        <w:rPr>
-          <w:rFonts w:cs="Arial"/>
-          <w:szCs w:val="24"/>
-          <w:lang w:val="es-MX"/>
-        </w:rPr>
-      </w:pPr>
-      <w:r>
-        <w:rPr>
-          <w:rFonts w:cs="Arial"/>
-          <w:szCs w:val="24"/>
-          <w:lang w:val="es-MX"/>
-        </w:rPr>
-        <w:lastRenderedPageBreak/>
-        <w:t xml:space="preserve">DEAR </w:t>
-      </w:r>
-      <w:proofErr w:type="spellStart"/>
-      <w:r>
-        <w:rPr>
-          <w:rFonts w:cs="Arial"/>
-          <w:szCs w:val="24"/>
-          <w:lang w:val="es-MX"/>
-        </w:rPr>
-        <w:t>Inventory</w:t>
-      </w:r>
-      <w:proofErr w:type="spellEnd"/>
-      <w:r>
-        <w:rPr>
-          <w:rFonts w:cs="Arial"/>
-          <w:szCs w:val="24"/>
-          <w:lang w:val="es-MX"/>
-        </w:rPr>
-        <w:t>:</w:t>
-      </w:r>
-      <w:r>
-        <w:rPr>
-          <w:rFonts w:cs="Arial"/>
+        <w:rPr>
+          <w:lang w:val="es-MX"/>
+        </w:rPr>
+      </w:pPr>
+      <w:r>
+        <w:rPr>
           <w:b/>
           <w:bCs/>
-          <w:szCs w:val="24"/>
-          <w:lang w:val="es-MX"/>
-        </w:rPr>
-        <w:t xml:space="preserve"> </w:t>
-      </w:r>
-      <w:r>
-        <w:rPr>
-          <w:rFonts w:cs="Arial"/>
-          <w:szCs w:val="24"/>
-          <w:lang w:val="es-MX"/>
-        </w:rPr>
-        <w:t xml:space="preserve">DEAR </w:t>
-      </w:r>
-      <w:proofErr w:type="spellStart"/>
-      <w:r>
-        <w:rPr>
-          <w:rFonts w:cs="Arial"/>
-          <w:szCs w:val="24"/>
-          <w:lang w:val="es-MX"/>
-        </w:rPr>
-        <w:t>Inventory</w:t>
-      </w:r>
-      <w:proofErr w:type="spellEnd"/>
-      <w:r>
-        <w:rPr>
-          <w:rFonts w:cs="Arial"/>
-          <w:szCs w:val="24"/>
-          <w:lang w:val="es-MX"/>
-        </w:rPr>
-        <w:t xml:space="preserve"> es un sistema de gestión de inventarios en la nube que se integra con múltiples plataformas de comercio electrónico. Ofrece seguimiento de productos, gestión de pedidos y análisis de inventarios.</w:t>
+          <w:lang w:val="es-MX"/>
+        </w:rPr>
+        <w:t>DEAR Inventory</w:t>
+      </w:r>
+      <w:r>
+        <w:rPr>
+          <w:b/>
+          <w:bCs/>
+          <w:lang w:val="es-MX"/>
+        </w:rPr>
+        <w:t xml:space="preserve">: </w:t>
+      </w:r>
+      <w:r>
+        <w:rPr>
+          <w:lang w:val="es-MX"/>
+        </w:rPr>
+        <w:t>DEAR Inventory es un sistema de gestión de inventarios en la nube que se integra con múltiples plataformas de comercio electrónico. Ofrece seguimiento de productos, gestión de pedidos y análisis de inventarios.</w:t>
       </w:r>
     </w:p>
     <w:p>
@@ -5401,30 +5425,39 @@
           <w:ilvl w:val="0"/>
           <w:numId w:val="9"/>
         </w:numPr>
-        <w:spacing w:line="360" w:lineRule="auto"/>
-        <w:jc w:val="both"/>
-        <w:rPr>
-          <w:rFonts w:cs="Arial"/>
-          <w:szCs w:val="24"/>
-          <w:lang w:val="es-MX"/>
-        </w:rPr>
-      </w:pPr>
-      <w:r>
-        <w:rPr>
-          <w:rFonts w:cs="Arial"/>
-          <w:szCs w:val="24"/>
+        <w:rPr>
+          <w:lang w:val="es-MX"/>
+        </w:rPr>
+      </w:pPr>
+      <w:r>
+        <w:rPr>
+          <w:b/>
+          <w:bCs/>
           <w:lang w:val="es-MX"/>
         </w:rPr>
         <w:t>Cin7:</w:t>
       </w:r>
       <w:r>
         <w:rPr>
-          <w:rFonts w:cs="Arial"/>
-          <w:szCs w:val="24"/>
-          <w:lang w:val="es-MX"/>
-        </w:rPr>
-        <w:t xml:space="preserve"> Cin7 es una solución de gestión de inventarios que se adapta a empresas minoristas, mayoristas y de fabricación. Ofrece funciones de seguimiento de existencias, gestión de pedidos y automatización de procesos.</w:t>
-      </w:r>
+          <w:lang w:val="es-MX"/>
+        </w:rPr>
+        <w:t xml:space="preserve"> </w:t>
+      </w:r>
+      <w:r>
+        <w:rPr>
+          <w:lang w:val="es-MX"/>
+        </w:rPr>
+        <w:t>Cin7 es una solución de gestión de inventarios que se adapta a empresas minoristas, mayoristas y de fabricación. Ofrece funciones de seguimiento de existencias, gestión de pedidos y automatización de procesos.</w:t>
+      </w:r>
+    </w:p>
+    <w:p>
+      <w:pPr>
+        <w:spacing w:line="360" w:lineRule="auto"/>
+        <w:jc w:val="both"/>
+        <w:rPr>
+          <w:lang w:val="es-MX"/>
+        </w:rPr>
+      </w:pPr>
     </w:p>
     <w:p>
       <w:pPr>
@@ -5446,98 +5479,23 @@
           <w:szCs w:val="24"/>
           <w:lang w:val="es-MX"/>
         </w:rPr>
-        <w:t xml:space="preserve">Comparación con SAP </w:t>
-      </w:r>
-      <w:proofErr w:type="spellStart"/>
-      <w:r>
-        <w:rPr>
-          <w:b/>
-          <w:bCs/>
-          <w:sz w:val="28"/>
-          <w:szCs w:val="24"/>
-          <w:lang w:val="es-MX"/>
-        </w:rPr>
-        <w:t>Inventory</w:t>
-      </w:r>
-      <w:proofErr w:type="spellEnd"/>
-      <w:r>
-        <w:rPr>
-          <w:b/>
-          <w:bCs/>
-          <w:sz w:val="28"/>
-          <w:szCs w:val="24"/>
-          <w:lang w:val="es-MX"/>
-        </w:rPr>
-        <w:t xml:space="preserve"> </w:t>
-      </w:r>
-      <w:proofErr w:type="spellStart"/>
-      <w:r>
-        <w:rPr>
-          <w:b/>
-          <w:bCs/>
-          <w:sz w:val="28"/>
-          <w:szCs w:val="24"/>
-          <w:lang w:val="es-MX"/>
-        </w:rPr>
-        <w:t>Managment</w:t>
-      </w:r>
-      <w:proofErr w:type="spellEnd"/>
-    </w:p>
-    <w:p>
-      <w:pPr>
-        <w:spacing w:line="360" w:lineRule="auto"/>
-        <w:jc w:val="both"/>
-        <w:rPr>
-          <w:lang w:val="es-MX"/>
-        </w:rPr>
-      </w:pPr>
-      <w:r>
-        <w:rPr>
-          <w:lang w:val="es-MX"/>
-        </w:rPr>
-        <w:t xml:space="preserve">SAP </w:t>
-      </w:r>
-      <w:proofErr w:type="spellStart"/>
-      <w:r>
-        <w:rPr>
-          <w:lang w:val="es-MX"/>
-        </w:rPr>
-        <w:t>Inventory</w:t>
-      </w:r>
-      <w:proofErr w:type="spellEnd"/>
-      <w:r>
-        <w:rPr>
-          <w:lang w:val="es-MX"/>
-        </w:rPr>
-        <w:t xml:space="preserve"> Management es parte de la suite de productos SAP ERP (Enterprise </w:t>
-      </w:r>
-      <w:proofErr w:type="spellStart"/>
-      <w:r>
-        <w:rPr>
-          <w:lang w:val="es-MX"/>
-        </w:rPr>
-        <w:t>Resource</w:t>
-      </w:r>
-      <w:proofErr w:type="spellEnd"/>
-      <w:r>
-        <w:rPr>
-          <w:lang w:val="es-MX"/>
-        </w:rPr>
-        <w:t xml:space="preserve"> </w:t>
-      </w:r>
-      <w:proofErr w:type="spellStart"/>
-      <w:r>
-        <w:rPr>
-          <w:lang w:val="es-MX"/>
-        </w:rPr>
-        <w:t>Planning</w:t>
-      </w:r>
-      <w:proofErr w:type="spellEnd"/>
-      <w:r>
-        <w:rPr>
-          <w:lang w:val="es-MX"/>
-        </w:rPr>
-        <w:t>)</w:t>
+        <w:lastRenderedPageBreak/>
+        <w:t>Comparación con SAP Inventory Managment</w:t>
+      </w:r>
+    </w:p>
+    <w:p>
+      <w:pPr>
+        <w:spacing w:line="360" w:lineRule="auto"/>
+        <w:jc w:val="both"/>
+        <w:rPr>
+          <w:lang w:val="es-MX"/>
+        </w:rPr>
+      </w:pPr>
+      <w:r>
+        <w:rPr>
+          <w:lang w:val="es-MX"/>
+        </w:rPr>
+        <w:t>SAP Inventory Management es parte de la suite de productos SAP ERP (Enterprise Resource Planning)</w:t>
       </w:r>
       <w:r>
         <w:rPr>
@@ -5642,21 +5600,7 @@
         <w:rPr>
           <w:lang w:val="es-MX"/>
         </w:rPr>
-        <w:t xml:space="preserve">SAP </w:t>
-      </w:r>
-      <w:proofErr w:type="spellStart"/>
-      <w:r>
-        <w:rPr>
-          <w:lang w:val="es-MX"/>
-        </w:rPr>
-        <w:t>Inventory</w:t>
-      </w:r>
-      <w:proofErr w:type="spellEnd"/>
-      <w:r>
-        <w:rPr>
-          <w:lang w:val="es-MX"/>
-        </w:rPr>
-        <w:t xml:space="preserve"> Management: Permite la creación de registros de productos con detalles como nombre, descripción, precio y unidades iniciales en stock. Además, SAP permite la importación masiva de datos de productos desde fuentes externas.</w:t>
+        <w:t>SAP Inventory Management: Permite la creación de registros de productos con detalles como nombre, descripción, precio y unidades iniciales en stock. Además, SAP permite la importación masiva de datos de productos desde fuentes externas.</w:t>
       </w:r>
     </w:p>
     <w:p>
@@ -5723,22 +5667,7 @@
         <w:rPr>
           <w:lang w:val="es-MX"/>
         </w:rPr>
-        <w:lastRenderedPageBreak/>
-        <w:t xml:space="preserve">SAP </w:t>
-      </w:r>
-      <w:proofErr w:type="spellStart"/>
-      <w:r>
-        <w:rPr>
-          <w:lang w:val="es-MX"/>
-        </w:rPr>
-        <w:t>Inventory</w:t>
-      </w:r>
-      <w:proofErr w:type="spellEnd"/>
-      <w:r>
-        <w:rPr>
-          <w:lang w:val="es-MX"/>
-        </w:rPr>
-        <w:t xml:space="preserve"> Management: Ofrece una vista completa de los inventarios, mostrando el estado actual de las existencias, ubicaciones y movimientos de productos. Además, permite generar informes detallados sobre el inventario.</w:t>
+        <w:t>SAP Inventory Management: Ofrece una vista completa de los inventarios, mostrando el estado actual de las existencias, ubicaciones y movimientos de productos. Además, permite generar informes detallados sobre el inventario.</w:t>
       </w:r>
     </w:p>
     <w:p>
@@ -5791,35 +5720,22 @@
         <w:rPr>
           <w:lang w:val="es-MX"/>
         </w:rPr>
-        <w:t xml:space="preserve">SAP </w:t>
-      </w:r>
-      <w:proofErr w:type="spellStart"/>
-      <w:r>
-        <w:rPr>
-          <w:lang w:val="es-MX"/>
-        </w:rPr>
-        <w:t>Inventory</w:t>
-      </w:r>
-      <w:proofErr w:type="spellEnd"/>
-      <w:r>
-        <w:rPr>
-          <w:lang w:val="es-MX"/>
-        </w:rPr>
-        <w:t xml:space="preserve"> Management: Proporciona información detallada sobre los niveles de existencias de productos en tiempo real, lo que permite a los usuarios monitorear y tomar decisiones basadas en datos actualizados.</w:t>
-      </w:r>
-    </w:p>
-    <w:p>
-      <w:pPr>
-        <w:spacing w:line="360" w:lineRule="auto"/>
-        <w:jc w:val="both"/>
-        <w:rPr>
-          <w:lang w:val="es-MX"/>
-        </w:rPr>
-      </w:pPr>
-      <w:r>
-        <w:rPr>
-          <w:lang w:val="es-MX"/>
-        </w:rPr>
+        <w:t>SAP Inventory Management: Proporciona información detallada sobre los niveles de existencias de productos en tiempo real, lo que permite a los usuarios monitorear y tomar decisiones basadas en datos actualizados.</w:t>
+      </w:r>
+    </w:p>
+    <w:p>
+      <w:pPr>
+        <w:spacing w:line="360" w:lineRule="auto"/>
+        <w:jc w:val="both"/>
+        <w:rPr>
+          <w:lang w:val="es-MX"/>
+        </w:rPr>
+      </w:pPr>
+      <w:r>
+        <w:rPr>
+          <w:lang w:val="es-MX"/>
+        </w:rPr>
+        <w:lastRenderedPageBreak/>
         <w:t>4</w:t>
       </w:r>
       <w:r>
@@ -5864,21 +5780,7 @@
         <w:rPr>
           <w:lang w:val="es-MX"/>
         </w:rPr>
-        <w:t xml:space="preserve">SAP </w:t>
-      </w:r>
-      <w:proofErr w:type="spellStart"/>
-      <w:r>
-        <w:rPr>
-          <w:lang w:val="es-MX"/>
-        </w:rPr>
-        <w:t>Inventory</w:t>
-      </w:r>
-      <w:proofErr w:type="spellEnd"/>
-      <w:r>
-        <w:rPr>
-          <w:lang w:val="es-MX"/>
-        </w:rPr>
-        <w:t xml:space="preserve"> Management: Permite la eliminación de productos, pero generalmente con procedimientos de control de acceso y registros de auditoría para rastrear quién y cuándo se eliminaron los productos.</w:t>
+        <w:t>SAP Inventory Management: Permite la eliminación de productos, pero generalmente con procedimientos de control de acceso y registros de auditoría para rastrear quién y cuándo se eliminaron los productos.</w:t>
       </w:r>
     </w:p>
     <w:p>
@@ -5937,21 +5839,7 @@
         <w:rPr>
           <w:lang w:val="es-MX"/>
         </w:rPr>
-        <w:t xml:space="preserve">SAP </w:t>
-      </w:r>
-      <w:proofErr w:type="spellStart"/>
-      <w:r>
-        <w:rPr>
-          <w:lang w:val="es-MX"/>
-        </w:rPr>
-        <w:t>Inventory</w:t>
-      </w:r>
-      <w:proofErr w:type="spellEnd"/>
-      <w:r>
-        <w:rPr>
-          <w:lang w:val="es-MX"/>
-        </w:rPr>
-        <w:t xml:space="preserve"> Management: Ofrece capacidades de búsqueda avanzada y filtrado que permiten a los usuarios buscar productos utilizando múltiples criterios, como nombre, código, ubicación, etc.</w:t>
+        <w:t>SAP Inventory Management: Ofrece capacidades de búsqueda avanzada y filtrado que permiten a los usuarios buscar productos utilizando múltiples criterios, como nombre, código, ubicación, etc.</w:t>
       </w:r>
     </w:p>
     <w:p>
@@ -6028,31 +5916,8 @@
         <w:rPr>
           <w:lang w:val="es-MX"/>
         </w:rPr>
-        <w:t xml:space="preserve">SAP </w:t>
-      </w:r>
-      <w:proofErr w:type="spellStart"/>
-      <w:r>
-        <w:rPr>
-          <w:lang w:val="es-MX"/>
-        </w:rPr>
-        <w:t>Inventory</w:t>
-      </w:r>
-      <w:proofErr w:type="spellEnd"/>
-      <w:r>
-        <w:rPr>
-          <w:lang w:val="es-MX"/>
-        </w:rPr>
-        <w:t xml:space="preserve"> Management: Proporciona una interfaz de usuario profesional, pero suele requerir una curva de aprendizaje mayor debido a su complejidad y funcionalidades avanzadas.</w:t>
-      </w:r>
-    </w:p>
-    <w:p>
-      <w:pPr>
-        <w:spacing w:line="360" w:lineRule="auto"/>
-        <w:jc w:val="both"/>
-        <w:rPr>
-          <w:lang w:val="es-MX"/>
-        </w:rPr>
-      </w:pPr>
+        <w:t>SAP Inventory Management: Proporciona una interfaz de usuario profesional, pero suele requerir una curva de aprendizaje mayor debido a su complejidad y funcionalidades avanzadas.</w:t>
+      </w:r>
     </w:p>
     <w:p>
       <w:pPr>
@@ -6074,7 +5939,6 @@
           <w:szCs w:val="24"/>
           <w:lang w:val="es-MX"/>
         </w:rPr>
-        <w:lastRenderedPageBreak/>
         <w:t>Tecnologías empleadas</w:t>
       </w:r>
     </w:p>
@@ -6189,6 +6053,7 @@
         <w:rPr>
           <w:lang w:val="es-MX"/>
         </w:rPr>
+        <w:lastRenderedPageBreak/>
         <w:t>IDE</w:t>
       </w:r>
     </w:p>
@@ -6260,7 +6125,7 @@
           <w:lang w:val="es-MX"/>
         </w:rPr>
       </w:pPr>
-      <w:bookmarkStart w:id="8" w:name="_Toc146220536"/>
+      <w:bookmarkStart w:id="10" w:name="_Toc146217166"/>
       <w:r>
         <w:rPr>
           <w:lang w:val="es-MX"/>
@@ -6268,7 +6133,7 @@
         <w:lastRenderedPageBreak/>
         <w:t>Referencias</w:t>
       </w:r>
-      <w:bookmarkEnd w:id="8"/>
+      <w:bookmarkEnd w:id="10"/>
     </w:p>
     <w:p>
       <w:pPr>
@@ -6348,6 +6213,9 @@
         <w:jc w:val="both"/>
       </w:pPr>
       <w:r>
+        <w:rPr>
+          <w:lang w:val="es-MX"/>
+        </w:rPr>
         <w:t xml:space="preserve">Schildt, H. (2009). Java. </w:t>
       </w:r>
       <w:r>
@@ -6373,7 +6241,6 @@
           <w:szCs w:val="24"/>
         </w:rPr>
       </w:pPr>
-      <w:proofErr w:type="spellStart"/>
       <w:r>
         <w:rPr>
           <w:b/>
@@ -6381,53 +6248,19 @@
           <w:sz w:val="28"/>
           <w:szCs w:val="24"/>
         </w:rPr>
-        <w:t>Recursos</w:t>
-      </w:r>
-      <w:proofErr w:type="spellEnd"/>
-      <w:r>
-        <w:rPr>
-          <w:b/>
-          <w:bCs/>
-          <w:sz w:val="28"/>
-          <w:szCs w:val="24"/>
-        </w:rPr>
-        <w:t xml:space="preserve"> </w:t>
-      </w:r>
-      <w:proofErr w:type="spellStart"/>
-      <w:r>
-        <w:rPr>
-          <w:b/>
-          <w:bCs/>
-          <w:sz w:val="28"/>
-          <w:szCs w:val="24"/>
-        </w:rPr>
-        <w:t>digitales</w:t>
-      </w:r>
-      <w:proofErr w:type="spellEnd"/>
-    </w:p>
-    <w:p>
-      <w:pPr>
-        <w:spacing w:line="360" w:lineRule="auto"/>
-        <w:jc w:val="both"/>
-      </w:pPr>
-      <w:proofErr w:type="spellStart"/>
-      <w:r>
-        <w:t>Inventario</w:t>
-      </w:r>
-      <w:proofErr w:type="spellEnd"/>
-      <w:r>
-        <w:t>. (s. f.)</w:t>
-      </w:r>
-      <w:r>
-        <w:t xml:space="preserve"> </w:t>
-      </w:r>
-      <w:proofErr w:type="spellStart"/>
-      <w:r>
-        <w:t>Odoodocs</w:t>
-      </w:r>
-      <w:proofErr w:type="spellEnd"/>
-      <w:r>
-        <w:t xml:space="preserve">. </w:t>
+        <w:t>Recursos digitales</w:t>
+      </w:r>
+    </w:p>
+    <w:p>
+      <w:pPr>
+        <w:spacing w:line="360" w:lineRule="auto"/>
+        <w:jc w:val="both"/>
+      </w:pPr>
+      <w:r>
+        <w:t>Overview Inventory Management. (s. f.</w:t>
+      </w:r>
+      <w:r>
+        <w:t xml:space="preserve">). SAP. </w:t>
       </w:r>
     </w:p>
     <w:p>
@@ -6437,33 +6270,6 @@
         <w:jc w:val="both"/>
       </w:pPr>
       <w:hyperlink r:id="rId12" w:history="1">
-        <w:r>
-          <w:rPr>
-            <w:rStyle w:val="Hipervnculo"/>
-          </w:rPr>
-          <w:t>https://www.odoo.com/documentation/15.0/es/applications/inventory_and_mrp/inventory.html</w:t>
-        </w:r>
-      </w:hyperlink>
-    </w:p>
-    <w:p>
-      <w:pPr>
-        <w:spacing w:line="360" w:lineRule="auto"/>
-        <w:jc w:val="both"/>
-      </w:pPr>
-      <w:r>
-        <w:t>Overview Inventory Management. (s. f.</w:t>
-      </w:r>
-      <w:r>
-        <w:t xml:space="preserve">). SAP. </w:t>
-      </w:r>
-    </w:p>
-    <w:p>
-      <w:pPr>
-        <w:spacing w:line="360" w:lineRule="auto"/>
-        <w:ind w:left="720"/>
-        <w:jc w:val="both"/>
-      </w:pPr>
-      <w:hyperlink r:id="rId13" w:history="1">
         <w:r>
           <w:rPr>
             <w:rStyle w:val="Hipervnculo"/>
@@ -6477,19 +6283,11 @@
         <w:spacing w:line="360" w:lineRule="auto"/>
         <w:jc w:val="both"/>
       </w:pPr>
-      <w:proofErr w:type="spellStart"/>
-      <w:r>
-        <w:rPr>
-          <w:lang w:val="es-MX"/>
-        </w:rPr>
-        <w:t>Vaibhavi</w:t>
-      </w:r>
-      <w:proofErr w:type="spellEnd"/>
-      <w:r>
-        <w:rPr>
-          <w:lang w:val="es-MX"/>
-        </w:rPr>
-        <w:t>, K. (1 de octubre de 2022</w:t>
+      <w:r>
+        <w:rPr>
+          <w:lang w:val="es-MX"/>
+        </w:rPr>
+        <w:t>Vaibhavi, K. (1 de octubre de 2022</w:t>
       </w:r>
       <w:r>
         <w:rPr>
@@ -6507,6 +6305,9 @@
         <w:t xml:space="preserve"> </w:t>
       </w:r>
       <w:r>
+        <w:rPr>
+          <w:lang w:val="es-MX"/>
+        </w:rPr>
         <w:t>SAP.</w:t>
       </w:r>
     </w:p>
@@ -6516,12 +6317,12 @@
         <w:ind w:left="720"/>
         <w:jc w:val="both"/>
       </w:pPr>
-      <w:hyperlink r:id="rId14" w:history="1">
+      <w:hyperlink r:id="rId13" w:history="1">
         <w:r>
           <w:rPr>
             <w:rStyle w:val="Hipervnculo"/>
           </w:rPr>
-          <w:t>https://blogs.sap.com/2022/10/01/sap-inventory-management-everything-you-must-know/</w:t>
+          <w:t>SAP Inventory Management – Everything you must know | SAP Blogs</w:t>
         </w:r>
       </w:hyperlink>
     </w:p>
@@ -6530,55 +6331,18 @@
         <w:spacing w:line="360" w:lineRule="auto"/>
         <w:jc w:val="both"/>
       </w:pPr>
-      <w:proofErr w:type="spellStart"/>
-      <w:r>
-        <w:rPr>
-          <w:lang w:val="es-MX"/>
-        </w:rPr>
-        <w:t>Vaiana</w:t>
-      </w:r>
-      <w:proofErr w:type="spellEnd"/>
-      <w:r>
-        <w:rPr>
-          <w:lang w:val="es-MX"/>
-        </w:rPr>
-        <w:t>, D. (29 de octubre d</w:t>
-      </w:r>
-      <w:r>
-        <w:rPr>
-          <w:lang w:val="es-MX"/>
-        </w:rPr>
-        <w:t xml:space="preserve">e 2021). </w:t>
-      </w:r>
-      <w:r>
-        <w:t>What are warehouse management systems and how do they work?</w:t>
-      </w:r>
-      <w:r>
-        <w:t xml:space="preserve"> </w:t>
-      </w:r>
-      <w:proofErr w:type="spellStart"/>
-      <w:r>
-        <w:t>IntuitQuickbooks</w:t>
-      </w:r>
-      <w:proofErr w:type="spellEnd"/>
-      <w:r>
-        <w:t xml:space="preserve">. </w:t>
-      </w:r>
-    </w:p>
-    <w:p>
-      <w:pPr>
-        <w:spacing w:line="360" w:lineRule="auto"/>
-        <w:ind w:left="720"/>
-        <w:jc w:val="both"/>
-      </w:pPr>
-      <w:hyperlink r:id="rId15" w:history="1">
-        <w:r>
-          <w:rPr>
-            <w:rStyle w:val="Hipervnculo"/>
-          </w:rPr>
-          <w:t>What are warehouse management systems? Definition, features and benefits - QuickBooks (intuit.com)</w:t>
-        </w:r>
-      </w:hyperlink>
+    </w:p>
+    <w:p>
+      <w:pPr>
+        <w:spacing w:line="360" w:lineRule="auto"/>
+        <w:jc w:val="both"/>
+      </w:pPr>
+    </w:p>
+    <w:p>
+      <w:pPr>
+        <w:spacing w:line="360" w:lineRule="auto"/>
+        <w:jc w:val="both"/>
+      </w:pPr>
     </w:p>
     <w:p>
       <w:pPr>
@@ -6592,8 +6356,8 @@
       </w:pPr>
     </w:p>
     <w:sectPr>
-      <w:headerReference w:type="default" r:id="rId16"/>
-      <w:footerReference w:type="default" r:id="rId17"/>
+      <w:headerReference w:type="default" r:id="rId14"/>
+      <w:footerReference w:type="default" r:id="rId15"/>
       <w:pgSz w:w="12240" w:h="15840"/>
       <w:pgMar w:top="1418" w:right="1701" w:bottom="1418" w:left="1701" w:header="720" w:footer="720" w:gutter="0"/>
       <w:cols w:space="720"/>
@@ -9331,6 +9095,7 @@
   <w:style w:type="character" w:default="1" w:styleId="Fuentedeprrafopredeter">
     <w:name w:val="Default Paragraph Font"/>
     <w:uiPriority w:val="1"/>
+    <w:semiHidden/>
     <w:unhideWhenUsed/>
   </w:style>
   <w:style w:type="table" w:default="1" w:styleId="Tablanormal">

</xml_diff>

<commit_message>
cambios en la descripcion de los alcances del proyecto y aspectos de este mismo
</commit_message>
<xml_diff>
--- a/Gestor de Inventarios.docx
+++ b/Gestor de Inventarios.docx
@@ -3396,7 +3396,15 @@
           <w:szCs w:val="24"/>
           <w:lang w:val="es-MX"/>
         </w:rPr>
-        <w:t>: Desarrollar funciones de búsqueda que permitan a los usuarios encontrar productos por nombre</w:t>
+        <w:t xml:space="preserve">: Desarrollar funciones de búsqueda que permitan a los usuarios encontrar productos por </w:t>
+      </w:r>
+      <w:r>
+        <w:rPr>
+          <w:rFonts w:cs="Arial"/>
+          <w:szCs w:val="24"/>
+          <w:lang w:val="es-MX"/>
+        </w:rPr>
+        <w:t>su id</w:t>
       </w:r>
       <w:r>
         <w:rPr>
@@ -3671,7 +3679,25 @@
           <w:szCs w:val="24"/>
           <w:lang w:val="es-MX"/>
         </w:rPr>
-        <w:t>Actualización de información de productos: Se permitirá a los usuarios modificar la información de un producto, como cambiar su precio, descripción, etc.</w:t>
+        <w:t>Actualización de información de productos: Se permitirá a los usuarios modificar la información de un producto, como cambiar su precio, descripción</w:t>
+      </w:r>
+      <w:r>
+        <w:rPr>
+          <w:rFonts w:eastAsia="system-ui" w:cs="Arial"/>
+          <w:color w:val="000000" w:themeColor="text1"/>
+          <w:szCs w:val="24"/>
+          <w:lang w:val="es-MX"/>
+        </w:rPr>
+        <w:t xml:space="preserve"> y nombre</w:t>
+      </w:r>
+      <w:r>
+        <w:rPr>
+          <w:rFonts w:eastAsia="system-ui" w:cs="Arial"/>
+          <w:color w:val="000000" w:themeColor="text1"/>
+          <w:szCs w:val="24"/>
+          <w:lang w:val="es-MX"/>
+        </w:rPr>
+        <w:t>.</w:t>
       </w:r>
     </w:p>
     <w:p>
@@ -4011,7 +4037,19 @@
         <w:rPr>
           <w:lang w:val="es-MX"/>
         </w:rPr>
-        <w:t>Los usuarios podrán acceder y visualizar los inventarios existentes en el sistema.</w:t>
+        <w:t xml:space="preserve">Los usuarios podrán acceder y visualizar </w:t>
+      </w:r>
+      <w:r>
+        <w:rPr>
+          <w:lang w:val="es-MX"/>
+        </w:rPr>
+        <w:t>el inventario</w:t>
+      </w:r>
+      <w:r>
+        <w:rPr>
+          <w:lang w:val="es-MX"/>
+        </w:rPr>
+        <w:t xml:space="preserve"> existente en el sistema.</w:t>
       </w:r>
     </w:p>
     <w:p>
@@ -4152,7 +4190,7 @@
           <w:bCs/>
           <w:lang w:val="es-MX"/>
         </w:rPr>
-        <w:t>Búsqueda y Filtrado de Productos:</w:t>
+        <w:t>Búsqueda de Productos:</w:t>
       </w:r>
     </w:p>
     <w:p>
@@ -4171,7 +4209,13 @@
         <w:rPr>
           <w:lang w:val="es-MX"/>
         </w:rPr>
-        <w:t>Los usuarios podrán buscar productos por nombre</w:t>
+        <w:t xml:space="preserve">Los usuarios podrán buscar productos por </w:t>
+      </w:r>
+      <w:r>
+        <w:rPr>
+          <w:lang w:val="es-MX"/>
+        </w:rPr>
+        <w:t>su id</w:t>
       </w:r>
       <w:r>
         <w:rPr>
@@ -4518,7 +4562,19 @@
           <w:lang w:val="es-MX"/>
         </w:rPr>
         <w:lastRenderedPageBreak/>
-        <w:t>Se llevarán a cabo pruebas exhaustivas, incluyendo pruebas de unidad, pruebas de integración y pruebas de usuario, para garantizar la calidad y el funcionamiento adecuado del sistema.</w:t>
+        <w:t>Se llevarán a cabo pruebas exhaustivas, incluyendo pruebas de unidad</w:t>
+      </w:r>
+      <w:r>
+        <w:rPr>
+          <w:lang w:val="es-MX"/>
+        </w:rPr>
+        <w:t xml:space="preserve"> y </w:t>
+      </w:r>
+      <w:r>
+        <w:rPr>
+          <w:lang w:val="es-MX"/>
+        </w:rPr>
+        <w:t>pruebas de integración para garantizar la calidad y el funcionamiento adecuado del sistema.</w:t>
       </w:r>
     </w:p>
     <w:p>
@@ -6184,21 +6240,7 @@
         <w:rPr>
           <w:lang w:val="es-MX"/>
         </w:rPr>
-        <w:t xml:space="preserve">Sistema: Proporciona a los usuarios la opción de eliminar </w:t>
-      </w:r>
-      <w:proofErr w:type="gramStart"/>
-      <w:r>
-        <w:rPr>
-          <w:lang w:val="es-MX"/>
-        </w:rPr>
-        <w:t>productos obsoleto</w:t>
-      </w:r>
-      <w:proofErr w:type="gramEnd"/>
-      <w:r>
-        <w:rPr>
-          <w:lang w:val="es-MX"/>
-        </w:rPr>
-        <w:t>.</w:t>
+        <w:t>Sistema: Proporciona a los usuarios la opción de eliminar productos obsoleto.</w:t>
       </w:r>
     </w:p>
     <w:p>
@@ -6662,13 +6704,22 @@
         <w:jc w:val="both"/>
       </w:pPr>
       <w:r>
-        <w:rPr>
-          <w:lang w:val="es-MX"/>
-        </w:rPr>
-        <w:t xml:space="preserve">Sommerville, I. (2011). Ingeniería de Software. </w:t>
-      </w:r>
-      <w:r>
-        <w:t>(9na ed.). Pearson</w:t>
+        <w:t xml:space="preserve">Sommerville, I. (2011). </w:t>
+      </w:r>
+      <w:r>
+        <w:rPr>
+          <w:lang w:val="es-MX"/>
+        </w:rPr>
+        <w:t xml:space="preserve">Ingeniería de Software. </w:t>
+      </w:r>
+      <w:r>
+        <w:rPr>
+          <w:lang w:val="es-MX"/>
+        </w:rPr>
+        <w:t xml:space="preserve">(9na ed.). </w:t>
+      </w:r>
+      <w:r>
+        <w:t>Pearson</w:t>
       </w:r>
     </w:p>
     <w:p>
@@ -6682,17 +6733,13 @@
       <w:r>
         <w:t xml:space="preserve">(2010). </w:t>
       </w:r>
-      <w:r>
-        <w:rPr>
-          <w:lang w:val="es-MX"/>
-        </w:rPr>
-        <w:t xml:space="preserve">Ingeniería del Software. </w:t>
-      </w:r>
-      <w:r>
-        <w:rPr>
-          <w:lang w:val="es-MX"/>
-        </w:rPr>
-        <w:t xml:space="preserve">(7ma ed.). </w:t>
+      <w:proofErr w:type="spellStart"/>
+      <w:r>
+        <w:t>Ingeniería</w:t>
+      </w:r>
+      <w:proofErr w:type="spellEnd"/>
+      <w:r>
+        <w:t xml:space="preserve"> del Software. (7ma ed.). </w:t>
       </w:r>
       <w:r>
         <w:t>Mc Graw H</w:t>

</xml_diff>